<commit_message>
working on draft manuscript
</commit_message>
<xml_diff>
--- a/writing/annual_mvmt_draft.docx
+++ b/writing/annual_mvmt_draft.docx
@@ -72,19 +72,19 @@
         <w:t xml:space="preserve"> </w:t>
       </w:r>
       <w:r>
-        <w:t xml:space="preserve">David</w:t>
-      </w:r>
-      <w:r>
-        <w:t xml:space="preserve"> </w:t>
-      </w:r>
-      <w:r>
-        <w:t xml:space="preserve">E.</w:t>
-      </w:r>
-      <w:r>
-        <w:t xml:space="preserve"> </w:t>
-      </w:r>
-      <w:r>
-        <w:t xml:space="preserve">Andersen</w:t>
+        <w:t xml:space="preserve">John</w:t>
+      </w:r>
+      <w:r>
+        <w:t xml:space="preserve"> </w:t>
+      </w:r>
+      <w:r>
+        <w:t xml:space="preserve">R.</w:t>
+      </w:r>
+      <w:r>
+        <w:t xml:space="preserve"> </w:t>
+      </w:r>
+      <w:r>
+        <w:t xml:space="preserve">Fieberg</w:t>
       </w:r>
       <w:r>
         <w:rPr>
@@ -99,7 +99,7 @@
         <w:t xml:space="preserve"> </w:t>
       </w:r>
       <w:r>
-        <w:t xml:space="preserve">John</w:t>
+        <w:t xml:space="preserve">Thomas</w:t>
       </w:r>
       <w:r>
         <w:t xml:space="preserve"> </w:t>
@@ -111,7 +111,7 @@
         <w:t xml:space="preserve"> </w:t>
       </w:r>
       <w:r>
-        <w:t xml:space="preserve">Fieberg</w:t>
+        <w:t xml:space="preserve">Cooper</w:t>
       </w:r>
       <w:r>
         <w:rPr>
@@ -119,8 +119,335 @@
         </w:rPr>
         <w:footnoteReference w:id="22"/>
       </w:r>
-    </w:p>
-    <w:bookmarkStart w:id="23" w:name="abstract"/>
+      <w:r>
+        <w:t xml:space="preserve">,</w:t>
+      </w:r>
+      <w:r>
+        <w:t xml:space="preserve"> </w:t>
+      </w:r>
+      <w:r>
+        <w:t xml:space="preserve">Steven</w:t>
+      </w:r>
+      <w:r>
+        <w:t xml:space="preserve"> </w:t>
+      </w:r>
+      <w:r>
+        <w:t xml:space="preserve">Cordts</w:t>
+      </w:r>
+      <w:r>
+        <w:rPr>
+          <w:rStyle w:val="FootnoteReference"/>
+        </w:rPr>
+        <w:footnoteReference w:id="23"/>
+      </w:r>
+      <w:r>
+        <w:t xml:space="preserve">,</w:t>
+      </w:r>
+      <w:r>
+        <w:t xml:space="preserve"> </w:t>
+      </w:r>
+      <w:r>
+        <w:t xml:space="preserve">Christine</w:t>
+      </w:r>
+      <w:r>
+        <w:t xml:space="preserve"> </w:t>
+      </w:r>
+      <w:r>
+        <w:t xml:space="preserve">Herwig</w:t>
+      </w:r>
+      <w:r>
+        <w:rPr>
+          <w:rStyle w:val="FootnoteReference"/>
+        </w:rPr>
+        <w:footnoteReference w:id="24"/>
+      </w:r>
+      <w:r>
+        <w:t xml:space="preserve">,</w:t>
+      </w:r>
+      <w:r>
+        <w:t xml:space="preserve"> </w:t>
+      </w:r>
+      <w:r>
+        <w:t xml:space="preserve">John</w:t>
+      </w:r>
+      <w:r>
+        <w:t xml:space="preserve"> </w:t>
+      </w:r>
+      <w:r>
+        <w:t xml:space="preserve">Moriarty</w:t>
+      </w:r>
+      <w:r>
+        <w:rPr>
+          <w:rStyle w:val="FootnoteReference"/>
+        </w:rPr>
+        <w:footnoteReference w:id="25"/>
+      </w:r>
+      <w:r>
+        <w:t xml:space="preserve">,</w:t>
+      </w:r>
+      <w:r>
+        <w:t xml:space="preserve"> </w:t>
+      </w:r>
+      <w:r>
+        <w:t xml:space="preserve">Margaret</w:t>
+      </w:r>
+      <w:r>
+        <w:t xml:space="preserve"> </w:t>
+      </w:r>
+      <w:r>
+        <w:t xml:space="preserve">Smith</w:t>
+      </w:r>
+      <w:r>
+        <w:rPr>
+          <w:rStyle w:val="FootnoteReference"/>
+        </w:rPr>
+        <w:footnoteReference w:id="26"/>
+      </w:r>
+      <w:r>
+        <w:t xml:space="preserve">,</w:t>
+      </w:r>
+      <w:r>
+        <w:t xml:space="preserve"> </w:t>
+      </w:r>
+      <w:r>
+        <w:t xml:space="preserve">Randall</w:t>
+      </w:r>
+      <w:r>
+        <w:t xml:space="preserve"> </w:t>
+      </w:r>
+      <w:r>
+        <w:t xml:space="preserve">T.</w:t>
+      </w:r>
+      <w:r>
+        <w:t xml:space="preserve"> </w:t>
+      </w:r>
+      <w:r>
+        <w:t xml:space="preserve">Knapik</w:t>
+      </w:r>
+      <w:r>
+        <w:rPr>
+          <w:rStyle w:val="FootnoteReference"/>
+        </w:rPr>
+        <w:footnoteReference w:id="27"/>
+      </w:r>
+      <w:r>
+        <w:t xml:space="preserve">,</w:t>
+      </w:r>
+      <w:r>
+        <w:t xml:space="preserve"> </w:t>
+      </w:r>
+      <w:r>
+        <w:t xml:space="preserve">Anna</w:t>
+      </w:r>
+      <w:r>
+        <w:t xml:space="preserve"> </w:t>
+      </w:r>
+      <w:r>
+        <w:t xml:space="preserve">Buckardt-Thomas</w:t>
+      </w:r>
+      <w:r>
+        <w:rPr>
+          <w:rStyle w:val="FootnoteReference"/>
+        </w:rPr>
+        <w:footnoteReference w:id="28"/>
+      </w:r>
+      <w:r>
+        <w:t xml:space="preserve">,</w:t>
+      </w:r>
+      <w:r>
+        <w:t xml:space="preserve"> </w:t>
+      </w:r>
+      <w:r>
+        <w:t xml:space="preserve">Tyler</w:t>
+      </w:r>
+      <w:r>
+        <w:t xml:space="preserve"> </w:t>
+      </w:r>
+      <w:r>
+        <w:t xml:space="preserve">Harms</w:t>
+      </w:r>
+      <w:r>
+        <w:rPr>
+          <w:rStyle w:val="FootnoteReference"/>
+        </w:rPr>
+        <w:footnoteReference w:id="29"/>
+      </w:r>
+      <w:r>
+        <w:t xml:space="preserve">,</w:t>
+      </w:r>
+      <w:r>
+        <w:t xml:space="preserve"> </w:t>
+      </w:r>
+      <w:r>
+        <w:t xml:space="preserve">Taylor</w:t>
+      </w:r>
+      <w:r>
+        <w:t xml:space="preserve"> </w:t>
+      </w:r>
+      <w:r>
+        <w:t xml:space="preserve">Finger</w:t>
+      </w:r>
+      <w:r>
+        <w:rPr>
+          <w:rStyle w:val="FootnoteReference"/>
+        </w:rPr>
+        <w:footnoteReference w:id="30"/>
+      </w:r>
+      <w:r>
+        <w:t xml:space="preserve">,</w:t>
+      </w:r>
+      <w:r>
+        <w:t xml:space="preserve"> </w:t>
+      </w:r>
+      <w:r>
+        <w:t xml:space="preserve">Sumner</w:t>
+      </w:r>
+      <w:r>
+        <w:t xml:space="preserve"> </w:t>
+      </w:r>
+      <w:r>
+        <w:t xml:space="preserve">Matteson</w:t>
+      </w:r>
+      <w:r>
+        <w:rPr>
+          <w:rStyle w:val="FootnoteReference"/>
+        </w:rPr>
+        <w:footnoteReference w:id="31"/>
+      </w:r>
+      <w:r>
+        <w:t xml:space="preserve">,</w:t>
+      </w:r>
+      <w:r>
+        <w:t xml:space="preserve"> </w:t>
+      </w:r>
+      <w:r>
+        <w:t xml:space="preserve">Laura</w:t>
+      </w:r>
+      <w:r>
+        <w:t xml:space="preserve"> </w:t>
+      </w:r>
+      <w:r>
+        <w:t xml:space="preserve">Kearns</w:t>
+      </w:r>
+      <w:r>
+        <w:rPr>
+          <w:rStyle w:val="FootnoteReference"/>
+        </w:rPr>
+        <w:footnoteReference w:id="32"/>
+      </w:r>
+      <w:r>
+        <w:t xml:space="preserve">,</w:t>
+      </w:r>
+      <w:r>
+        <w:t xml:space="preserve"> </w:t>
+      </w:r>
+      <w:r>
+        <w:t xml:space="preserve">Tiffany</w:t>
+      </w:r>
+      <w:r>
+        <w:t xml:space="preserve"> </w:t>
+      </w:r>
+      <w:r>
+        <w:t xml:space="preserve">Mayo</w:t>
+      </w:r>
+      <w:r>
+        <w:rPr>
+          <w:rStyle w:val="FootnoteReference"/>
+        </w:rPr>
+        <w:footnoteReference w:id="33"/>
+      </w:r>
+      <w:r>
+        <w:t xml:space="preserve">,</w:t>
+      </w:r>
+      <w:r>
+        <w:t xml:space="preserve"> </w:t>
+      </w:r>
+      <w:r>
+        <w:t xml:space="preserve">Brian</w:t>
+      </w:r>
+      <w:r>
+        <w:t xml:space="preserve"> </w:t>
+      </w:r>
+      <w:r>
+        <w:t xml:space="preserve">Kiss</w:t>
+      </w:r>
+      <w:r>
+        <w:rPr>
+          <w:rStyle w:val="FootnoteReference"/>
+        </w:rPr>
+        <w:footnoteReference w:id="34"/>
+      </w:r>
+      <w:r>
+        <w:t xml:space="preserve">,</w:t>
+      </w:r>
+      <w:r>
+        <w:t xml:space="preserve"> </w:t>
+      </w:r>
+      <w:r>
+        <w:t xml:space="preserve">Timothy</w:t>
+      </w:r>
+      <w:r>
+        <w:t xml:space="preserve"> </w:t>
+      </w:r>
+      <w:r>
+        <w:t xml:space="preserve">Poole</w:t>
+      </w:r>
+      <w:r>
+        <w:rPr>
+          <w:rStyle w:val="FootnoteReference"/>
+        </w:rPr>
+        <w:footnoteReference w:id="35"/>
+      </w:r>
+      <w:r>
+        <w:t xml:space="preserve">,</w:t>
+      </w:r>
+      <w:r>
+        <w:t xml:space="preserve"> </w:t>
+      </w:r>
+      <w:r>
+        <w:t xml:space="preserve">Drew</w:t>
+      </w:r>
+      <w:r>
+        <w:t xml:space="preserve"> </w:t>
+      </w:r>
+      <w:r>
+        <w:t xml:space="preserve">Fowler</w:t>
+      </w:r>
+      <w:r>
+        <w:rPr>
+          <w:rStyle w:val="FootnoteReference"/>
+        </w:rPr>
+        <w:footnoteReference w:id="36"/>
+      </w:r>
+      <w:r>
+        <w:t xml:space="preserve">,</w:t>
+      </w:r>
+      <w:r>
+        <w:t xml:space="preserve"> </w:t>
+      </w:r>
+      <w:r>
+        <w:t xml:space="preserve">David</w:t>
+      </w:r>
+      <w:r>
+        <w:t xml:space="preserve"> </w:t>
+      </w:r>
+      <w:r>
+        <w:t xml:space="preserve">E.</w:t>
+      </w:r>
+      <w:r>
+        <w:t xml:space="preserve"> </w:t>
+      </w:r>
+      <w:r>
+        <w:t xml:space="preserve">Andersen</w:t>
+      </w:r>
+      <w:r>
+        <w:rPr>
+          <w:rStyle w:val="FootnoteReference"/>
+        </w:rPr>
+        <w:footnoteReference w:id="37"/>
+      </w:r>
+    </w:p>
+    <w:bookmarkStart w:id="38" w:name="abstract"/>
     <w:p>
       <w:pPr>
         <w:pStyle w:val="Heading2"/>
@@ -138,8 +465,8 @@
         <w:t xml:space="preserve">Abstract</w:t>
       </w:r>
     </w:p>
-    <w:bookmarkEnd w:id="23"/>
-    <w:bookmarkStart w:id="24" w:name="introduction"/>
+    <w:bookmarkEnd w:id="38"/>
+    <w:bookmarkStart w:id="39" w:name="introduction"/>
     <w:p>
       <w:pPr>
         <w:pStyle w:val="Heading2"/>
@@ -238,7 +565,7 @@
         <w:pStyle w:val="BodyText"/>
       </w:pPr>
       <w:r>
-        <w:t xml:space="preserve">As trumpeter swan numbers at RRLNWR started to rise,this flock was used as a source population for many reintroduction efforts.</w:t>
+        <w:t xml:space="preserve">As trumpeter swan numbers at RRLNWR started to rise, this flock was used as a source population for many reintroduction efforts.</w:t>
       </w:r>
       <w:r>
         <w:t xml:space="preserve"> </w:t>
@@ -250,25 +577,13 @@
         <w:t xml:space="preserve"> </w:t>
       </w:r>
       <w:r>
-        <w:t xml:space="preserve">As many states pursued</w:t>
-      </w:r>
-      <w:r>
-        <w:t xml:space="preserve"> </w:t>
-      </w:r>
-      <w:r>
-        <w:t xml:space="preserve">reintroduction programs in the 1980s, demand for trumpeter swans outpaced the number available in the Tri-State area and forced managers to search for an alternative source.</w:t>
-      </w:r>
-      <w:r>
-        <w:t xml:space="preserve"> </w:t>
-      </w:r>
-      <w:r>
-        <w:t xml:space="preserve">Fortunately, in 1968, aerial surveys of Pacific Coast</w:t>
-      </w:r>
-      <w:r>
-        <w:t xml:space="preserve"> </w:t>
-      </w:r>
-      <w:r>
-        <w:t xml:space="preserve">Population (PCP) swans in Alaska revealed previously undocumented populations that were abundant enough to augment reintroduction efforts, especially those targeting the IP</w:t>
+        <w:t xml:space="preserve">As reintroduction programs further expanded, demand for trumpeter swans outpaced the number available in the Tri-State area and forced managers to search for an alternative source.</w:t>
+      </w:r>
+      <w:r>
+        <w:t xml:space="preserve"> </w:t>
+      </w:r>
+      <w:r>
+        <w:t xml:space="preserve">In 1959, initial aerial surveys in Alaska discovered over a thousand Pacific Coast Population (PCP) swans</w:t>
       </w:r>
       <w:r>
         <w:t xml:space="preserve"> </w:t>
@@ -276,6 +591,32 @@
       <w:r>
         <w:t xml:space="preserve">(</w:t>
       </w:r>
+      <w:hyperlink w:anchor="ref-hansen1971">
+        <w:r>
+          <w:rPr>
+            <w:rStyle w:val="Hyperlink"/>
+          </w:rPr>
+          <w:t xml:space="preserve">Hansen et al. 1971</w:t>
+        </w:r>
+      </w:hyperlink>
+      <w:r>
+        <w:t xml:space="preserve">)</w:t>
+      </w:r>
+      <w:r>
+        <w:t xml:space="preserve">.</w:t>
+      </w:r>
+      <w:r>
+        <w:t xml:space="preserve"> </w:t>
+      </w:r>
+      <w:r>
+        <w:t xml:space="preserve">Additional surveys in 1968 tallied 2,848 swans, confirming that the population was growing, and that there were sufficient abundance to provide swans for translocations, including to states conducting reintroduction efforts within the IP</w:t>
+      </w:r>
+      <w:r>
+        <w:t xml:space="preserve"> </w:t>
+      </w:r>
+      <w:r>
+        <w:t xml:space="preserve">(</w:t>
+      </w:r>
       <w:hyperlink w:anchor="ref-matteson1988">
         <w:r>
           <w:rPr>
@@ -322,7 +663,7 @@
         <w:pStyle w:val="BodyText"/>
       </w:pPr>
       <w:r>
-        <w:t xml:space="preserve">The IP has increased dramatically since reintroductions began in the 1960s, and both population size and distribution has expanded significantly (Cite TRUS survey report).</w:t>
+        <w:t xml:space="preserve">Estimates of IP abundance have increased dramatically since reintroductions began in the 1960s, and both population size and distribution has expanded significantly (Cite TRUS survey report).</w:t>
       </w:r>
       <w:r>
         <w:t xml:space="preserve"> </w:t>
@@ -334,7 +675,7 @@
         <w:t xml:space="preserve"> </w:t>
       </w:r>
       <w:r>
-        <w:t xml:space="preserve">However, beyond estimates of population size and trends, there is relatively little recent information about their ecology, including seasonal movements and migration patterns.</w:t>
+        <w:t xml:space="preserve">However, beyond estimates of population size and trends, there is relatively little recent information about their ecology, including seasonal movements and migration patterns, therefore hindering conservation decision-making.</w:t>
       </w:r>
     </w:p>
     <w:p>
@@ -350,7 +691,7 @@
         <w:pStyle w:val="BodyText"/>
       </w:pPr>
       <w:r>
-        <w:t xml:space="preserve">To address current information needs, we marked a sample of IP swans with GPS-GSM transmitters to evaluate the spatio-temporal patterns of this population during the annual cycle.</w:t>
+        <w:t xml:space="preserve">To address current information needs, we marked a sample of IP swans with GPS-GSM transmitters to evaluate the spatio-temporal patterns of this population thoughout the annual cycle.</w:t>
       </w:r>
       <w:r>
         <w:t xml:space="preserve"> </w:t>
@@ -359,8 +700,8 @@
         <w:t xml:space="preserve">Specifically, we will quantify 1) migration phenology, 2) the extent and duration of migratory movements, 3) the role of breeding status and breeding location on annual movement patterns, and 4) the degree of individual and population variability in migration patterns.</w:t>
       </w:r>
     </w:p>
-    <w:bookmarkEnd w:id="24"/>
-    <w:bookmarkStart w:id="25" w:name="methods"/>
+    <w:bookmarkEnd w:id="39"/>
+    <w:bookmarkStart w:id="43" w:name="methods"/>
     <w:p>
       <w:pPr>
         <w:pStyle w:val="Heading2"/>
@@ -378,22 +719,358 @@
         <w:t xml:space="preserve">Methods</w:t>
       </w:r>
     </w:p>
+    <w:bookmarkStart w:id="40" w:name="study-area"/>
+    <w:p>
+      <w:pPr>
+        <w:pStyle w:val="Heading3"/>
+      </w:pPr>
+      <w:r>
+        <w:rPr>
+          <w:rStyle w:val="SectionNumber"/>
+        </w:rPr>
+        <w:t xml:space="preserve">0.3.1</w:t>
+      </w:r>
+      <w:r>
+        <w:tab/>
+      </w:r>
+      <w:r>
+        <w:t xml:space="preserve">Study Area</w:t>
+      </w:r>
+    </w:p>
     <w:p>
       <w:pPr>
         <w:pStyle w:val="FirstParagraph"/>
       </w:pPr>
       <w:r>
-        <w:t xml:space="preserve">To quantify migration phenology, we first defined the summer territory by calculating a 95% occurrence distribution for the locations of each marked swan from June 1 - August 1 using the amt and ctmm packages (cite).</w:t>
-      </w:r>
-      <w:r>
-        <w:t xml:space="preserve"> </w:t>
-      </w:r>
-      <w:r>
-        <w:t xml:space="preserve">To define the onset of autumn migration and the end of spring migration, we used a spatial threshold to determine if a swan was within its summer territory.</w:t>
-      </w:r>
-      <w:r>
-        <w:t xml:space="preserve"> </w:t>
-      </w:r>
+        <w:t xml:space="preserve">Our study area for swan captures is approximately the current breeding distribution of IP trumpeter swans with exception of Ontario to the east (Groves 2017).</w:t>
+      </w:r>
+      <w:r>
+        <w:t xml:space="preserve"> </w:t>
+      </w:r>
+      <w:r>
+        <w:t xml:space="preserve">We deployed transmitters on IP trumpeter swans as far north and west as southern Manitoba (51.1° N, 99.7° W), as far south as central Arkansas (35.5° N, 91.9° W), and as far east as central Ohio (40.6° N, 82.7° W).</w:t>
+      </w:r>
+      <w:r>
+        <w:t xml:space="preserve"> </w:t>
+      </w:r>
+      <w:r>
+        <w:t xml:space="preserve">Capture locations occurred in a mix of Laurentian Mixed Forest, Prairie Parkland, Eastern Broadleaf Forest, and Aspen Parklands</w:t>
+      </w:r>
+      <w:r>
+        <w:t xml:space="preserve"> </w:t>
+      </w:r>
+      <w:r>
+        <w:t xml:space="preserve">(</w:t>
+      </w:r>
+      <w:hyperlink w:anchor="ref-cleland1997">
+        <w:r>
+          <w:rPr>
+            <w:rStyle w:val="Hyperlink"/>
+          </w:rPr>
+          <w:t xml:space="preserve">Cleland et al. 1997</w:t>
+        </w:r>
+      </w:hyperlink>
+      <w:r>
+        <w:t xml:space="preserve">)</w:t>
+      </w:r>
+      <w:r>
+        <w:t xml:space="preserve">.</w:t>
+      </w:r>
+    </w:p>
+    <w:bookmarkEnd w:id="40"/>
+    <w:bookmarkStart w:id="41" w:name="capture-and-handling"/>
+    <w:p>
+      <w:pPr>
+        <w:pStyle w:val="Heading3"/>
+      </w:pPr>
+      <w:r>
+        <w:rPr>
+          <w:rStyle w:val="SectionNumber"/>
+        </w:rPr>
+        <w:t xml:space="preserve">0.3.2</w:t>
+      </w:r>
+      <w:r>
+        <w:tab/>
+      </w:r>
+      <w:r>
+        <w:t xml:space="preserve">Capture and Handling</w:t>
+      </w:r>
+    </w:p>
+    <w:p>
+      <w:pPr>
+        <w:pStyle w:val="FirstParagraph"/>
+      </w:pPr>
+      <w:r>
+        <w:t xml:space="preserve">We captured most swans during the definitive prebasic molt period when adults are flightless using a combination of jon boats, airboats, step deck transom boats, square-stern canoes, and kayaks.</w:t>
+      </w:r>
+      <w:r>
+        <w:t xml:space="preserve"> </w:t>
+      </w:r>
+      <w:r>
+        <w:t xml:space="preserve">We primarily used long-tail mud motors to navigate shallow wetlands where swans were located (Powell Performance Fab, Hutchinson, Minnesota, USA), although some swans were captured using surface-drive motors (Gator-Tail, Loreauville, Louisiana, USA).</w:t>
+      </w:r>
+      <w:r>
+        <w:t xml:space="preserve"> </w:t>
+      </w:r>
+      <w:r>
+        <w:t xml:space="preserve">We hand-captured swans using a shepherd’s crook pole</w:t>
+      </w:r>
+      <w:r>
+        <w:t xml:space="preserve"> </w:t>
+      </w:r>
+      <w:r>
+        <w:t xml:space="preserve">(</w:t>
+      </w:r>
+      <w:hyperlink w:anchor="ref-eltringham1978">
+        <w:r>
+          <w:rPr>
+            <w:rStyle w:val="Hyperlink"/>
+          </w:rPr>
+          <w:t xml:space="preserve">Eltringham 1978</w:t>
+        </w:r>
+      </w:hyperlink>
+      <w:r>
+        <w:t xml:space="preserve">,</w:t>
+      </w:r>
+      <w:r>
+        <w:t xml:space="preserve"> </w:t>
+      </w:r>
+      <w:hyperlink w:anchor="ref-hindman2016">
+        <w:r>
+          <w:rPr>
+            <w:rStyle w:val="Hyperlink"/>
+          </w:rPr>
+          <w:t xml:space="preserve">Hindman et al. 2016</w:t>
+        </w:r>
+      </w:hyperlink>
+      <w:r>
+        <w:t xml:space="preserve">)</w:t>
+      </w:r>
+      <w:r>
+        <w:t xml:space="preserve">.</w:t>
+      </w:r>
+    </w:p>
+    <w:p>
+      <w:pPr>
+        <w:pStyle w:val="BodyText"/>
+      </w:pPr>
+      <w:r>
+        <w:t xml:space="preserve">We marked swans with two types of neck collars; 55-g neck collars with GPS-GSM transmitters incorporated into the collar housing (Model OrniTrack-N62 3G, Ornitela, Vilnius, Lithuania) and 140-g GPS transmitters (Model CTT-ES400, Cellular Tracking Technologies, Rio Grande, New Jersey, USA) that were adhered to 64-mm neck collars (Haggie Engraving, Crumpton, Maryland, USA).</w:t>
+      </w:r>
+      <w:r>
+        <w:t xml:space="preserve"> </w:t>
+      </w:r>
+      <w:r>
+        <w:t xml:space="preserve">Swans captured in Michigan were fit with CTT collars and all other swans in the study were fit with Ornitela collars.</w:t>
+      </w:r>
+      <w:r>
+        <w:t xml:space="preserve"> </w:t>
+      </w:r>
+      <w:r>
+        <w:t xml:space="preserve">All transmitters were programmed to collect GPS locations at 15-min intervals throughout the 24-hr daily period.</w:t>
+      </w:r>
+    </w:p>
+    <w:p>
+      <w:pPr>
+        <w:pStyle w:val="BodyText"/>
+      </w:pPr>
+      <w:r>
+        <w:t xml:space="preserve">Protocols for capturing and marking trumpeter swans in U.S. states have been approved by the University of Minnesota Animal Care and Use Committee (protocol no. 1905-37072A), the Minnesota Department of Natural Resources (Special Permit no. 19017), the Michigan Department of Natural Resources (Threatened and Endangered Species Permit TE 175), the U.S.</w:t>
+      </w:r>
+      <w:r>
+        <w:t xml:space="preserve"> </w:t>
+      </w:r>
+      <w:r>
+        <w:t xml:space="preserve">Fish and Wildlife Service (Research &amp; Monitoring Special Use Permit no. K-10-001), and the U.S.</w:t>
+      </w:r>
+      <w:r>
+        <w:t xml:space="preserve"> </w:t>
+      </w:r>
+      <w:r>
+        <w:t xml:space="preserve">Geological Survey Bird Banding Laboratory (Federal Bird Banding Permit no. 21631).</w:t>
+      </w:r>
+      <w:r>
+        <w:t xml:space="preserve"> </w:t>
+      </w:r>
+      <w:r>
+        <w:t xml:space="preserve">All capture and marking of trumpeter swans in Manitoba was conducted under Federal Scientific Permit to Capture and Band Migratory Birds (no. 10271), Federal Animal Care Committee approval (project 20FB02), Provincial Species at Risk Permit (no. SAR20012), and Provincial Park Permit (no. PP-PHQ-20-016).</w:t>
+      </w:r>
+    </w:p>
+    <w:bookmarkEnd w:id="41"/>
+    <w:bookmarkStart w:id="42" w:name="data-analysis"/>
+    <w:p>
+      <w:pPr>
+        <w:pStyle w:val="Heading3"/>
+      </w:pPr>
+      <w:r>
+        <w:rPr>
+          <w:rStyle w:val="SectionNumber"/>
+        </w:rPr>
+        <w:t xml:space="preserve">0.3.3</w:t>
+      </w:r>
+      <w:r>
+        <w:tab/>
+      </w:r>
+      <w:r>
+        <w:t xml:space="preserve">Data Analysis</w:t>
+      </w:r>
+    </w:p>
+    <w:p>
+      <w:pPr>
+        <w:pStyle w:val="FirstParagraph"/>
+      </w:pPr>
+      <w:r>
+        <w:t xml:space="preserve">To quantify migration phenology throughout the annual cycle, we first calculated yearly time-series of Net-Squared Displacement (NSD) values for swan, using July 1 as a cutoff date between years for individuals with multiple years of GPS data, and then condensed the dataset to a single average NSD value for each day.</w:t>
+      </w:r>
+      <w:r>
+        <w:t xml:space="preserve"> </w:t>
+      </w:r>
+      <w:r>
+        <w:t xml:space="preserve">After excluding swan-year datasets with less than 30 days of data, we fit a series of 7 piecewise regression models to each time-series using the mcp package, which serves as a wrapper to JAGS, with a burn-in period of 10,000 iterations and then 15,000 sampling iterations</w:t>
+      </w:r>
+      <w:r>
+        <w:t xml:space="preserve"> </w:t>
+      </w:r>
+      <w:r>
+        <w:t xml:space="preserve">(</w:t>
+      </w:r>
+      <w:hyperlink w:anchor="ref-plummer2003">
+        <w:r>
+          <w:rPr>
+            <w:rStyle w:val="Hyperlink"/>
+          </w:rPr>
+          <w:t xml:space="preserve">Plummer 2003</w:t>
+        </w:r>
+      </w:hyperlink>
+      <w:r>
+        <w:t xml:space="preserve">,</w:t>
+      </w:r>
+      <w:r>
+        <w:t xml:space="preserve"> </w:t>
+      </w:r>
+      <w:hyperlink w:anchor="ref-lindelov2020">
+        <w:r>
+          <w:rPr>
+            <w:rStyle w:val="Hyperlink"/>
+          </w:rPr>
+          <w:t xml:space="preserve">Lindeløv 2020</w:t>
+        </w:r>
+      </w:hyperlink>
+      <w:r>
+        <w:t xml:space="preserve">)</w:t>
+      </w:r>
+      <w:r>
+        <w:t xml:space="preserve">.</w:t>
+      </w:r>
+      <w:r>
+        <w:t xml:space="preserve"> </w:t>
+      </w:r>
+      <w:r>
+        <w:t xml:space="preserve">The syntax of each model corresponded to an increasing number of intercepts (1-7) for average NSD values throughout the time series separated by breakpoints in time where the intercept values transitioned.</w:t>
+      </w:r>
+      <w:r>
+        <w:t xml:space="preserve"> </w:t>
+      </w:r>
+      <w:r>
+        <w:t xml:space="preserve">Scripts were executed in parallel using the future package on a partition of the the Minnesota Supercomputing Institute (MSI) with 24 cores and 50GB RAM</w:t>
+      </w:r>
+      <w:r>
+        <w:t xml:space="preserve"> </w:t>
+      </w:r>
+      <w:r>
+        <w:t xml:space="preserve">(</w:t>
+      </w:r>
+      <w:hyperlink w:anchor="ref-bengtsson2021">
+        <w:r>
+          <w:rPr>
+            <w:rStyle w:val="Hyperlink"/>
+          </w:rPr>
+          <w:t xml:space="preserve">Bengtsson 2021</w:t>
+        </w:r>
+      </w:hyperlink>
+      <w:r>
+        <w:t xml:space="preserve">)</w:t>
+      </w:r>
+      <w:r>
+        <w:t xml:space="preserve">.</w:t>
+      </w:r>
+      <w:r>
+        <w:t xml:space="preserve"> </w:t>
+      </w:r>
+      <w:r>
+        <w:t xml:space="preserve">We diagnosed MCMC convergence using the Gelman-Rubin statistic and excluded all models containing any parameters that had a R-hat value over 1.1 from further analyses</w:t>
+      </w:r>
+      <w:r>
+        <w:t xml:space="preserve"> </w:t>
+      </w:r>
+      <w:r>
+        <w:t xml:space="preserve">(</w:t>
+      </w:r>
+      <w:hyperlink w:anchor="ref-gelman1992">
+        <w:r>
+          <w:rPr>
+            <w:rStyle w:val="Hyperlink"/>
+          </w:rPr>
+          <w:t xml:space="preserve">Gelman and Rubin 1992</w:t>
+        </w:r>
+      </w:hyperlink>
+      <w:r>
+        <w:t xml:space="preserve">)</w:t>
+      </w:r>
+      <w:r>
+        <w:t xml:space="preserve">.</w:t>
+      </w:r>
+      <w:r>
+        <w:t xml:space="preserve"> </w:t>
+      </w:r>
+      <w:r>
+        <w:t xml:space="preserve">If all parameters in a model passed the R-hat threshold, we evaluated model fit and predictive performance using leave-one-out cross-validation (LOO-CV) with the Expected Log Predictive Density (ELPD), as estimated by the loo package</w:t>
+      </w:r>
+      <w:r>
+        <w:t xml:space="preserve"> </w:t>
+      </w:r>
+      <w:r>
+        <w:t xml:space="preserve">(</w:t>
+      </w:r>
+      <w:hyperlink w:anchor="ref-gelman2014">
+        <w:r>
+          <w:rPr>
+            <w:rStyle w:val="Hyperlink"/>
+          </w:rPr>
+          <w:t xml:space="preserve">Gelman et al. 2014</w:t>
+        </w:r>
+      </w:hyperlink>
+      <w:r>
+        <w:t xml:space="preserve">,</w:t>
+      </w:r>
+      <w:r>
+        <w:t xml:space="preserve"> </w:t>
+      </w:r>
+      <w:hyperlink w:anchor="ref-vehtari2017">
+        <w:r>
+          <w:rPr>
+            <w:rStyle w:val="Hyperlink"/>
+          </w:rPr>
+          <w:t xml:space="preserve">Vehtari et al. 2017</w:t>
+        </w:r>
+      </w:hyperlink>
+      <w:r>
+        <w:t xml:space="preserve">)</w:t>
+      </w:r>
+      <w:r>
+        <w:t xml:space="preserve">.</w:t>
+      </w:r>
+      <w:r>
+        <w:t xml:space="preserve"> </w:t>
+      </w:r>
+      <w:r>
+        <w:t xml:space="preserve">We used LOO-CV to choose the ideal number of breakpoints (and thereby segments which correspond to migratory periods) for each swan-year dataset by selecting the model with the best ELPD value out of the range of possibilities.</w:t>
+      </w:r>
+    </w:p>
+    <w:p>
+      <w:pPr>
+        <w:pStyle w:val="BodyText"/>
+      </w:pPr>
       <w:r>
         <w:t xml:space="preserve">After visually inspecting graphs of Net-Squared Displacement (NSD) over time, we chose xxx km</w:t>
       </w:r>
@@ -407,30 +1084,12 @@
         <w:t xml:space="preserve"> </w:t>
       </w:r>
       <w:r>
-        <w:t xml:space="preserve">as the NSD threshold, but we also performed a sensitivity analysis to demonstrate results were robust to this choice (include in supplemental)</w:t>
-      </w:r>
-      <w:r>
-        <w:t xml:space="preserve"> </w:t>
-      </w:r>
-      <w:r>
-        <w:rPr>
-          <w:bCs/>
-          <w:b/>
-        </w:rPr>
-        <w:t xml:space="preserve">(or try mcp or migrateR approach instead)</w:t>
-      </w:r>
-      <w:r>
-        <w:t xml:space="preserve">.</w:t>
-      </w:r>
-      <w:r>
-        <w:t xml:space="preserve"> </w:t>
-      </w:r>
-      <w:r>
-        <w:t xml:space="preserve">Using this threshold, we considered the onset of autumn migration when a swan was &gt;xxx km from the centroid of its summer territory and the end of spring migration when the swan was &lt; xxx km from the centroid of the previous year’s summer territory</w:t>
-      </w:r>
-    </w:p>
-    <w:bookmarkEnd w:id="25"/>
-    <w:bookmarkStart w:id="26" w:name="results"/>
+        <w:t xml:space="preserve">as the NSD threshold, but we also performed a sensitivity analysis to demonstrate results were robust to this choice (include in supplemental) Using this threshold, we considered the onset of autumn migration when a swan was &gt;xxx km from the centroid of its summer territory and the end of spring migration when the swan was &lt; xxx km from the centroid of the previous year’s summer territory</w:t>
+      </w:r>
+    </w:p>
+    <w:bookmarkEnd w:id="42"/>
+    <w:bookmarkEnd w:id="43"/>
+    <w:bookmarkStart w:id="44" w:name="results"/>
     <w:p>
       <w:pPr>
         <w:pStyle w:val="Heading2"/>
@@ -448,8 +1107,34 @@
         <w:t xml:space="preserve">Results</w:t>
       </w:r>
     </w:p>
-    <w:bookmarkEnd w:id="26"/>
-    <w:bookmarkStart w:id="27" w:name="discussion"/>
+    <w:p>
+      <w:pPr>
+        <w:pStyle w:val="FirstParagraph"/>
+      </w:pPr>
+      <w:r>
+        <w:t xml:space="preserve">In 2019, we deployed 19 GPS-GSM transmitters (7 in Minnesota and 12 in Michigan).</w:t>
+      </w:r>
+      <w:r>
+        <w:t xml:space="preserve"> </w:t>
+      </w:r>
+      <w:r>
+        <w:t xml:space="preserve">In 2020, we deployed an additional 77 transmitters (10 in Manitoba, 40 in Minnesota, 9 in Iowa, 5 in Wisconsin, 1 in Michigan, 12 in Ohio).</w:t>
+      </w:r>
+      <w:r>
+        <w:t xml:space="preserve"> </w:t>
+      </w:r>
+      <w:r>
+        <w:t xml:space="preserve">In 2021, we deployed an additional 28 transmitters, 11 of which were re-deployments (1 in Manitoba, 9 in Minnesota, 2 in Iowa, 4 in Wisconsin, 8 in Ohio, and 4 in Arkansas).</w:t>
+      </w:r>
+      <w:r>
+        <w:t xml:space="preserve"> </w:t>
+      </w:r>
+      <w:r>
+        <w:t xml:space="preserve">In 2022 we redeployed 1 transmitter in Iowa.</w:t>
+      </w:r>
+    </w:p>
+    <w:bookmarkEnd w:id="44"/>
+    <w:bookmarkStart w:id="45" w:name="discussion"/>
     <w:p>
       <w:pPr>
         <w:pStyle w:val="Heading2"/>
@@ -467,8 +1152,136 @@
         <w:t xml:space="preserve">Discussion</w:t>
       </w:r>
     </w:p>
-    <w:bookmarkEnd w:id="27"/>
-    <w:bookmarkStart w:id="28" w:name="acknowledgements"/>
+    <w:p>
+      <w:pPr>
+        <w:numPr>
+          <w:ilvl w:val="0"/>
+          <w:numId w:val="1001"/>
+        </w:numPr>
+      </w:pPr>
+      <w:r>
+        <w:t xml:space="preserve">How our methods are different from others.</w:t>
+      </w:r>
+      <w:r>
+        <w:t xml:space="preserve"> </w:t>
+      </w:r>
+      <w:r>
+        <w:t xml:space="preserve">Our attempt at semi-automated analyses.</w:t>
+      </w:r>
+      <w:r>
+        <w:t xml:space="preserve"> </w:t>
+      </w:r>
+      <w:r>
+        <w:t xml:space="preserve">Trying to consider migration as more of a continuum.</w:t>
+      </w:r>
+    </w:p>
+    <w:p>
+      <w:pPr>
+        <w:numPr>
+          <w:ilvl w:val="0"/>
+          <w:numId w:val="1000"/>
+        </w:numPr>
+      </w:pPr>
+      <w:r>
+        <w:t xml:space="preserve">Net-Squared Displacement has been most commonly used to categorize migration by fitting a small number of non-linear theoretic movement models that represent traditional types of migration and choosing the movement model with the lowest AIC value</w:t>
+      </w:r>
+      <w:r>
+        <w:t xml:space="preserve"> </w:t>
+      </w:r>
+      <w:r>
+        <w:t xml:space="preserve">(</w:t>
+      </w:r>
+      <w:hyperlink w:anchor="ref-bunnefeld2011">
+        <w:r>
+          <w:rPr>
+            <w:rStyle w:val="Hyperlink"/>
+          </w:rPr>
+          <w:t xml:space="preserve">Bunnefeld et al. 2011</w:t>
+        </w:r>
+      </w:hyperlink>
+      <w:r>
+        <w:t xml:space="preserve">,</w:t>
+      </w:r>
+      <w:r>
+        <w:t xml:space="preserve"> </w:t>
+      </w:r>
+      <w:hyperlink w:anchor="ref-spitz2017">
+        <w:r>
+          <w:rPr>
+            <w:rStyle w:val="Hyperlink"/>
+          </w:rPr>
+          <w:t xml:space="preserve">Spitz et al. 2017</w:t>
+        </w:r>
+      </w:hyperlink>
+      <w:r>
+        <w:t xml:space="preserve">)</w:t>
+      </w:r>
+      <w:r>
+        <w:t xml:space="preserve">, a relatively straightforward approach, although some studies have shown that it often does not reliably identify migration at an individual level</w:t>
+      </w:r>
+      <w:r>
+        <w:t xml:space="preserve"> </w:t>
+      </w:r>
+      <w:r>
+        <w:t xml:space="preserve">(</w:t>
+      </w:r>
+      <w:hyperlink w:anchor="ref-cagnacci2016">
+        <w:r>
+          <w:rPr>
+            <w:rStyle w:val="Hyperlink"/>
+          </w:rPr>
+          <w:t xml:space="preserve">Cagnacci et al. 2016</w:t>
+        </w:r>
+      </w:hyperlink>
+      <w:r>
+        <w:t xml:space="preserve">)</w:t>
+      </w:r>
+      <w:r>
+        <w:t xml:space="preserve">.</w:t>
+      </w:r>
+      <w:r>
+        <w:t xml:space="preserve"> </w:t>
+      </w:r>
+      <w:r>
+        <w:t xml:space="preserve">Despite the prevalence of this approach, increasing evidence has been provided to suggest that the majority of migration doesn’t fit into these restrictive categories and that migration should instead be considered along a continuous behavioral gradient</w:t>
+      </w:r>
+      <w:r>
+        <w:t xml:space="preserve"> </w:t>
+      </w:r>
+      <w:r>
+        <w:t xml:space="preserve">(</w:t>
+      </w:r>
+      <w:hyperlink w:anchor="ref-ball2001">
+        <w:r>
+          <w:rPr>
+            <w:rStyle w:val="Hyperlink"/>
+          </w:rPr>
+          <w:t xml:space="preserve">Ball et al. 2001</w:t>
+        </w:r>
+      </w:hyperlink>
+      <w:r>
+        <w:t xml:space="preserve">,</w:t>
+      </w:r>
+      <w:r>
+        <w:t xml:space="preserve"> </w:t>
+      </w:r>
+      <w:hyperlink w:anchor="ref-dingle2007a">
+        <w:r>
+          <w:rPr>
+            <w:rStyle w:val="Hyperlink"/>
+          </w:rPr>
+          <w:t xml:space="preserve">Dingle and Drake 2007</w:t>
+        </w:r>
+      </w:hyperlink>
+      <w:r>
+        <w:t xml:space="preserve">)</w:t>
+      </w:r>
+      <w:r>
+        <w:t xml:space="preserve">.</w:t>
+      </w:r>
+    </w:p>
+    <w:bookmarkEnd w:id="45"/>
+    <w:bookmarkStart w:id="46" w:name="acknowledgements"/>
     <w:p>
       <w:pPr>
         <w:pStyle w:val="Heading2"/>
@@ -486,8 +1299,8 @@
         <w:t xml:space="preserve">Acknowledgements</w:t>
       </w:r>
     </w:p>
-    <w:bookmarkEnd w:id="28"/>
-    <w:bookmarkStart w:id="34" w:name="references"/>
+    <w:bookmarkEnd w:id="46"/>
+    <w:bookmarkStart w:id="78" w:name="references"/>
     <w:p>
       <w:pPr>
         <w:pStyle w:val="Heading2"/>
@@ -496,13 +1309,73 @@
         <w:t xml:space="preserve">References</w:t>
       </w:r>
     </w:p>
-    <w:bookmarkStart w:id="33" w:name="refs"/>
-    <w:bookmarkStart w:id="29" w:name="ref-banko1960"/>
+    <w:bookmarkStart w:id="77" w:name="refs"/>
+    <w:bookmarkStart w:id="48" w:name="ref-ball2001"/>
     <w:p>
       <w:pPr>
         <w:pStyle w:val="Bibliography"/>
       </w:pPr>
       <w:r>
+        <w:t xml:space="preserve">Ball, J. P., C. Nordengren, and K. Wallin. 2001.</w:t>
+      </w:r>
+      <w:r>
+        <w:t xml:space="preserve"> </w:t>
+      </w:r>
+      <w:hyperlink r:id="rId47">
+        <w:r>
+          <w:rPr>
+            <w:rStyle w:val="Hyperlink"/>
+          </w:rPr>
+          <w:t xml:space="preserve">Partial migration by large ungulates: Characteristics of seasonal moose</w:t>
+        </w:r>
+        <w:r>
+          <w:rPr>
+            <w:rStyle w:val="Hyperlink"/>
+          </w:rPr>
+          <w:t xml:space="preserve"> </w:t>
+        </w:r>
+        <w:r>
+          <w:rPr>
+            <w:rStyle w:val="Hyperlink"/>
+          </w:rPr>
+          <w:t xml:space="preserve">Alces</w:t>
+        </w:r>
+        <w:r>
+          <w:rPr>
+            <w:rStyle w:val="Hyperlink"/>
+          </w:rPr>
+          <w:t xml:space="preserve"> </w:t>
+        </w:r>
+        <w:r>
+          <w:rPr>
+            <w:rStyle w:val="Hyperlink"/>
+          </w:rPr>
+          <w:t xml:space="preserve">alces ranges in northern</w:t>
+        </w:r>
+        <w:r>
+          <w:rPr>
+            <w:rStyle w:val="Hyperlink"/>
+          </w:rPr>
+          <w:t xml:space="preserve"> </w:t>
+        </w:r>
+        <w:r>
+          <w:rPr>
+            <w:rStyle w:val="Hyperlink"/>
+          </w:rPr>
+          <w:t xml:space="preserve">Sweden</w:t>
+        </w:r>
+      </w:hyperlink>
+      <w:r>
+        <w:t xml:space="preserve">. Wildlife Biology 7:39–47.</w:t>
+      </w:r>
+    </w:p>
+    <w:bookmarkEnd w:id="48"/>
+    <w:bookmarkStart w:id="49" w:name="ref-banko1960"/>
+    <w:p>
+      <w:pPr>
+        <w:pStyle w:val="Bibliography"/>
+      </w:pPr>
+      <w:r>
         <w:t xml:space="preserve">Banko, W. 1960. The trumpeter swan: Its history, habits, and population in the</w:t>
       </w:r>
       <w:r>
@@ -515,13 +1388,694 @@
         <w:t xml:space="preserve">. North American Fauna 1–214.</w:t>
       </w:r>
     </w:p>
-    <w:bookmarkEnd w:id="29"/>
-    <w:bookmarkStart w:id="30" w:name="ref-matteson1988"/>
+    <w:bookmarkEnd w:id="49"/>
+    <w:bookmarkStart w:id="51" w:name="ref-bengtsson2021"/>
     <w:p>
       <w:pPr>
         <w:pStyle w:val="Bibliography"/>
       </w:pPr>
       <w:r>
+        <w:t xml:space="preserve">Bengtsson, H. 2021. A</w:t>
+      </w:r>
+      <w:r>
+        <w:t xml:space="preserve"> </w:t>
+      </w:r>
+      <w:r>
+        <w:t xml:space="preserve">Unifying Framework</w:t>
+      </w:r>
+      <w:r>
+        <w:t xml:space="preserve"> </w:t>
+      </w:r>
+      <w:r>
+        <w:t xml:space="preserve">for</w:t>
+      </w:r>
+      <w:r>
+        <w:t xml:space="preserve"> </w:t>
+      </w:r>
+      <w:r>
+        <w:t xml:space="preserve">Parallel</w:t>
+      </w:r>
+      <w:r>
+        <w:t xml:space="preserve"> </w:t>
+      </w:r>
+      <w:r>
+        <w:t xml:space="preserve">and</w:t>
+      </w:r>
+      <w:r>
+        <w:t xml:space="preserve"> </w:t>
+      </w:r>
+      <w:r>
+        <w:t xml:space="preserve">Distributed Processing</w:t>
+      </w:r>
+      <w:r>
+        <w:t xml:space="preserve"> </w:t>
+      </w:r>
+      <w:r>
+        <w:t xml:space="preserve">in</w:t>
+      </w:r>
+      <w:r>
+        <w:t xml:space="preserve"> </w:t>
+      </w:r>
+      <w:r>
+        <w:t xml:space="preserve">R</w:t>
+      </w:r>
+      <w:r>
+        <w:t xml:space="preserve"> </w:t>
+      </w:r>
+      <w:r>
+        <w:t xml:space="preserve">using</w:t>
+      </w:r>
+      <w:r>
+        <w:t xml:space="preserve"> </w:t>
+      </w:r>
+      <w:r>
+        <w:t xml:space="preserve">Futures</w:t>
+      </w:r>
+      <w:r>
+        <w:t xml:space="preserve">. The R Journal 13:208. &lt;</w:t>
+      </w:r>
+      <w:hyperlink r:id="rId50">
+        <w:r>
+          <w:rPr>
+            <w:rStyle w:val="Hyperlink"/>
+          </w:rPr>
+          <w:t xml:space="preserve">https://arxiv.org/abs/2008.00553</w:t>
+        </w:r>
+      </w:hyperlink>
+      <w:r>
+        <w:t xml:space="preserve">&gt;.</w:t>
+      </w:r>
+    </w:p>
+    <w:bookmarkEnd w:id="51"/>
+    <w:bookmarkStart w:id="53" w:name="ref-bunnefeld2011"/>
+    <w:p>
+      <w:pPr>
+        <w:pStyle w:val="Bibliography"/>
+      </w:pPr>
+      <w:r>
+        <w:t xml:space="preserve">Bunnefeld, N., L. Börger, B. van Moorter, C. M. Rolandsen, H. Dettki, E. J. Solberg, and G. Ericsson. 2011.</w:t>
+      </w:r>
+      <w:r>
+        <w:t xml:space="preserve"> </w:t>
+      </w:r>
+      <w:hyperlink r:id="rId52">
+        <w:r>
+          <w:rPr>
+            <w:rStyle w:val="Hyperlink"/>
+          </w:rPr>
+          <w:t xml:space="preserve">A model-driven approach to quantify migration patterns: Individual, regional and yearly differences:</w:t>
+        </w:r>
+        <w:r>
+          <w:rPr>
+            <w:rStyle w:val="Hyperlink"/>
+          </w:rPr>
+          <w:t xml:space="preserve"> </w:t>
+        </w:r>
+        <w:r>
+          <w:rPr>
+            <w:rStyle w:val="Hyperlink"/>
+          </w:rPr>
+          <w:t xml:space="preserve">Quantifying</w:t>
+        </w:r>
+        <w:r>
+          <w:rPr>
+            <w:rStyle w:val="Hyperlink"/>
+          </w:rPr>
+          <w:t xml:space="preserve"> </w:t>
+        </w:r>
+        <w:r>
+          <w:rPr>
+            <w:rStyle w:val="Hyperlink"/>
+          </w:rPr>
+          <w:t xml:space="preserve">migration patterns</w:t>
+        </w:r>
+      </w:hyperlink>
+      <w:r>
+        <w:t xml:space="preserve">. Journal of Animal Ecology 80:466–476.</w:t>
+      </w:r>
+    </w:p>
+    <w:bookmarkEnd w:id="53"/>
+    <w:bookmarkStart w:id="55" w:name="ref-cagnacci2016"/>
+    <w:p>
+      <w:pPr>
+        <w:pStyle w:val="Bibliography"/>
+      </w:pPr>
+      <w:r>
+        <w:t xml:space="preserve">Cagnacci, F., S. Focardi, A. Ghisla, B. van Moorter, E. H. Merrill, E. Gurarie, M. Heurich, A. Mysterud, J. Linnell, M. Panzacchi, R. May, T. Nygård, C. Rolandsen, and M. Hebblewhite. 2016.</w:t>
+      </w:r>
+      <w:r>
+        <w:t xml:space="preserve"> </w:t>
+      </w:r>
+      <w:hyperlink r:id="rId54">
+        <w:r>
+          <w:rPr>
+            <w:rStyle w:val="Hyperlink"/>
+          </w:rPr>
+          <w:t xml:space="preserve">How many routes lead to migration?</w:t>
+        </w:r>
+        <w:r>
+          <w:rPr>
+            <w:rStyle w:val="Hyperlink"/>
+          </w:rPr>
+          <w:t xml:space="preserve"> </w:t>
+        </w:r>
+        <w:r>
+          <w:rPr>
+            <w:rStyle w:val="Hyperlink"/>
+          </w:rPr>
+          <w:t xml:space="preserve">Comparison</w:t>
+        </w:r>
+        <w:r>
+          <w:rPr>
+            <w:rStyle w:val="Hyperlink"/>
+          </w:rPr>
+          <w:t xml:space="preserve"> </w:t>
+        </w:r>
+        <w:r>
+          <w:rPr>
+            <w:rStyle w:val="Hyperlink"/>
+          </w:rPr>
+          <w:t xml:space="preserve">of methods to assess and characterize migratory movements</w:t>
+        </w:r>
+      </w:hyperlink>
+      <w:r>
+        <w:t xml:space="preserve">. L. Börger, editor. Journal of Animal Ecology 85:54–68.</w:t>
+      </w:r>
+    </w:p>
+    <w:bookmarkEnd w:id="55"/>
+    <w:bookmarkStart w:id="56" w:name="ref-cleland1997"/>
+    <w:p>
+      <w:pPr>
+        <w:pStyle w:val="Bibliography"/>
+      </w:pPr>
+      <w:r>
+        <w:t xml:space="preserve">Cleland, D. T., P. E. Avers, W. H. McNab, M. E. Jensen, R. G. Bailey, T. King, and W. E. Russell. 1997. National</w:t>
+      </w:r>
+      <w:r>
+        <w:t xml:space="preserve"> </w:t>
+      </w:r>
+      <w:r>
+        <w:t xml:space="preserve">Hierarchical Framework</w:t>
+      </w:r>
+      <w:r>
+        <w:t xml:space="preserve"> </w:t>
+      </w:r>
+      <w:r>
+        <w:t xml:space="preserve">of</w:t>
+      </w:r>
+      <w:r>
+        <w:t xml:space="preserve"> </w:t>
+      </w:r>
+      <w:r>
+        <w:t xml:space="preserve">Ecological Units</w:t>
+      </w:r>
+      <w:r>
+        <w:t xml:space="preserve">. Pages 181–200</w:t>
+      </w:r>
+      <w:r>
+        <w:t xml:space="preserve"> </w:t>
+      </w:r>
+      <w:r>
+        <w:rPr>
+          <w:iCs/>
+          <w:i/>
+        </w:rPr>
+        <w:t xml:space="preserve">in</w:t>
+      </w:r>
+      <w:r>
+        <w:t xml:space="preserve">. Ecosystem</w:t>
+      </w:r>
+      <w:r>
+        <w:t xml:space="preserve"> </w:t>
+      </w:r>
+      <w:r>
+        <w:t xml:space="preserve">Management Applications</w:t>
+      </w:r>
+      <w:r>
+        <w:t xml:space="preserve"> </w:t>
+      </w:r>
+      <w:r>
+        <w:t xml:space="preserve">for</w:t>
+      </w:r>
+      <w:r>
+        <w:t xml:space="preserve"> </w:t>
+      </w:r>
+      <w:r>
+        <w:t xml:space="preserve">Sustainable Forest</w:t>
+      </w:r>
+      <w:r>
+        <w:t xml:space="preserve"> </w:t>
+      </w:r>
+      <w:r>
+        <w:t xml:space="preserve">and</w:t>
+      </w:r>
+      <w:r>
+        <w:t xml:space="preserve"> </w:t>
+      </w:r>
+      <w:r>
+        <w:t xml:space="preserve">Wildlife Resources</w:t>
+      </w:r>
+      <w:r>
+        <w:t xml:space="preserve">.</w:t>
+      </w:r>
+      <w:r>
+        <w:t xml:space="preserve"> </w:t>
+      </w:r>
+      <w:r>
+        <w:t xml:space="preserve">Yale University Press</w:t>
+      </w:r>
+      <w:r>
+        <w:t xml:space="preserve">,</w:t>
+      </w:r>
+      <w:r>
+        <w:t xml:space="preserve"> </w:t>
+      </w:r>
+      <w:r>
+        <w:t xml:space="preserve">New Haven, CT</w:t>
+      </w:r>
+      <w:r>
+        <w:t xml:space="preserve">.</w:t>
+      </w:r>
+    </w:p>
+    <w:bookmarkEnd w:id="56"/>
+    <w:bookmarkStart w:id="58" w:name="ref-dingle2007a"/>
+    <w:p>
+      <w:pPr>
+        <w:pStyle w:val="Bibliography"/>
+      </w:pPr>
+      <w:r>
+        <w:t xml:space="preserve">Dingle, H., and V. A. Drake. 2007.</w:t>
+      </w:r>
+      <w:r>
+        <w:t xml:space="preserve"> </w:t>
+      </w:r>
+      <w:hyperlink r:id="rId57">
+        <w:r>
+          <w:rPr>
+            <w:rStyle w:val="Hyperlink"/>
+          </w:rPr>
+          <w:t xml:space="preserve">What</w:t>
+        </w:r>
+        <w:r>
+          <w:rPr>
+            <w:rStyle w:val="Hyperlink"/>
+          </w:rPr>
+          <w:t xml:space="preserve"> </w:t>
+        </w:r>
+        <w:r>
+          <w:rPr>
+            <w:rStyle w:val="Hyperlink"/>
+          </w:rPr>
+          <w:t xml:space="preserve">Is Migration</w:t>
+        </w:r>
+        <w:r>
+          <w:rPr>
+            <w:rStyle w:val="Hyperlink"/>
+          </w:rPr>
+          <w:t xml:space="preserve">?</w:t>
+        </w:r>
+      </w:hyperlink>
+      <w:r>
+        <w:t xml:space="preserve"> BioScience 57:113–121.</w:t>
+      </w:r>
+    </w:p>
+    <w:bookmarkEnd w:id="58"/>
+    <w:bookmarkStart w:id="60" w:name="ref-eltringham1978"/>
+    <w:p>
+      <w:pPr>
+        <w:pStyle w:val="Bibliography"/>
+      </w:pPr>
+      <w:r>
+        <w:t xml:space="preserve">Eltringham, S. K. 1978.</w:t>
+      </w:r>
+      <w:r>
+        <w:t xml:space="preserve"> </w:t>
+      </w:r>
+      <w:hyperlink r:id="rId59">
+        <w:r>
+          <w:rPr>
+            <w:rStyle w:val="Hyperlink"/>
+          </w:rPr>
+          <w:t xml:space="preserve">Methods of capturing wild animals for marking purposes</w:t>
+        </w:r>
+      </w:hyperlink>
+      <w:r>
+        <w:t xml:space="preserve">. Pages 13–23</w:t>
+      </w:r>
+      <w:r>
+        <w:t xml:space="preserve"> </w:t>
+      </w:r>
+      <w:r>
+        <w:rPr>
+          <w:iCs/>
+          <w:i/>
+        </w:rPr>
+        <w:t xml:space="preserve">in</w:t>
+      </w:r>
+      <w:r>
+        <w:t xml:space="preserve"> </w:t>
+      </w:r>
+      <w:r>
+        <w:t xml:space="preserve">B. Stonehouse, editor. Animal</w:t>
+      </w:r>
+      <w:r>
+        <w:t xml:space="preserve"> </w:t>
+      </w:r>
+      <w:r>
+        <w:t xml:space="preserve">Marking</w:t>
+      </w:r>
+      <w:r>
+        <w:t xml:space="preserve">:</w:t>
+      </w:r>
+      <w:r>
+        <w:t xml:space="preserve"> </w:t>
+      </w:r>
+      <w:r>
+        <w:t xml:space="preserve">Recognition Marking</w:t>
+      </w:r>
+      <w:r>
+        <w:t xml:space="preserve"> </w:t>
+      </w:r>
+      <w:r>
+        <w:t xml:space="preserve">of</w:t>
+      </w:r>
+      <w:r>
+        <w:t xml:space="preserve"> </w:t>
+      </w:r>
+      <w:r>
+        <w:t xml:space="preserve">Animals</w:t>
+      </w:r>
+      <w:r>
+        <w:t xml:space="preserve"> </w:t>
+      </w:r>
+      <w:r>
+        <w:t xml:space="preserve">in</w:t>
+      </w:r>
+      <w:r>
+        <w:t xml:space="preserve"> </w:t>
+      </w:r>
+      <w:r>
+        <w:t xml:space="preserve">Research</w:t>
+      </w:r>
+      <w:r>
+        <w:t xml:space="preserve">.</w:t>
+      </w:r>
+      <w:r>
+        <w:t xml:space="preserve"> </w:t>
+      </w:r>
+      <w:r>
+        <w:t xml:space="preserve">Macmillan Education UK</w:t>
+      </w:r>
+      <w:r>
+        <w:t xml:space="preserve">,</w:t>
+      </w:r>
+      <w:r>
+        <w:t xml:space="preserve"> </w:t>
+      </w:r>
+      <w:r>
+        <w:t xml:space="preserve">London</w:t>
+      </w:r>
+      <w:r>
+        <w:t xml:space="preserve">.</w:t>
+      </w:r>
+    </w:p>
+    <w:bookmarkEnd w:id="60"/>
+    <w:bookmarkStart w:id="62" w:name="ref-gelman2014"/>
+    <w:p>
+      <w:pPr>
+        <w:pStyle w:val="Bibliography"/>
+      </w:pPr>
+      <w:r>
+        <w:t xml:space="preserve">Gelman, A., J. Hwang, and A. Vehtari. 2014.</w:t>
+      </w:r>
+      <w:r>
+        <w:t xml:space="preserve"> </w:t>
+      </w:r>
+      <w:hyperlink r:id="rId61">
+        <w:r>
+          <w:rPr>
+            <w:rStyle w:val="Hyperlink"/>
+          </w:rPr>
+          <w:t xml:space="preserve">Understanding predictive information criteria for</w:t>
+        </w:r>
+        <w:r>
+          <w:rPr>
+            <w:rStyle w:val="Hyperlink"/>
+          </w:rPr>
+          <w:t xml:space="preserve"> </w:t>
+        </w:r>
+        <w:r>
+          <w:rPr>
+            <w:rStyle w:val="Hyperlink"/>
+          </w:rPr>
+          <w:t xml:space="preserve">Bayesian</w:t>
+        </w:r>
+        <w:r>
+          <w:rPr>
+            <w:rStyle w:val="Hyperlink"/>
+          </w:rPr>
+          <w:t xml:space="preserve"> </w:t>
+        </w:r>
+        <w:r>
+          <w:rPr>
+            <w:rStyle w:val="Hyperlink"/>
+          </w:rPr>
+          <w:t xml:space="preserve">models</w:t>
+        </w:r>
+      </w:hyperlink>
+      <w:r>
+        <w:t xml:space="preserve">. Statistics and Computing 24:997–1016.</w:t>
+      </w:r>
+    </w:p>
+    <w:bookmarkEnd w:id="62"/>
+    <w:bookmarkStart w:id="64" w:name="ref-gelman1992"/>
+    <w:p>
+      <w:pPr>
+        <w:pStyle w:val="Bibliography"/>
+      </w:pPr>
+      <w:r>
+        <w:t xml:space="preserve">Gelman, A., and D. B. Rubin. 1992.</w:t>
+      </w:r>
+      <w:r>
+        <w:t xml:space="preserve"> </w:t>
+      </w:r>
+      <w:hyperlink r:id="rId63">
+        <w:r>
+          <w:rPr>
+            <w:rStyle w:val="Hyperlink"/>
+          </w:rPr>
+          <w:t xml:space="preserve">Inference from</w:t>
+        </w:r>
+        <w:r>
+          <w:rPr>
+            <w:rStyle w:val="Hyperlink"/>
+          </w:rPr>
+          <w:t xml:space="preserve"> </w:t>
+        </w:r>
+        <w:r>
+          <w:rPr>
+            <w:rStyle w:val="Hyperlink"/>
+          </w:rPr>
+          <w:t xml:space="preserve">Iterative Simulation Using Multiple Sequences</w:t>
+        </w:r>
+      </w:hyperlink>
+      <w:r>
+        <w:t xml:space="preserve">. Statistical Science 7:457–472.</w:t>
+      </w:r>
+    </w:p>
+    <w:bookmarkEnd w:id="64"/>
+    <w:bookmarkStart w:id="65" w:name="ref-hansen1971"/>
+    <w:p>
+      <w:pPr>
+        <w:pStyle w:val="Bibliography"/>
+      </w:pPr>
+      <w:r>
+        <w:t xml:space="preserve">Hansen, H. A., P. E. K. Shepherd, J. G. King, and W. A. Troyer. 1971. The</w:t>
+      </w:r>
+      <w:r>
+        <w:t xml:space="preserve"> </w:t>
+      </w:r>
+      <w:r>
+        <w:t xml:space="preserve">Trumpeter Swan</w:t>
+      </w:r>
+      <w:r>
+        <w:t xml:space="preserve"> </w:t>
+      </w:r>
+      <w:r>
+        <w:t xml:space="preserve">in</w:t>
+      </w:r>
+      <w:r>
+        <w:t xml:space="preserve"> </w:t>
+      </w:r>
+      <w:r>
+        <w:t xml:space="preserve">Alaska</w:t>
+      </w:r>
+      <w:r>
+        <w:t xml:space="preserve">. 82.</w:t>
+      </w:r>
+    </w:p>
+    <w:bookmarkEnd w:id="65"/>
+    <w:bookmarkStart w:id="66" w:name="ref-hindman2016"/>
+    <w:p>
+      <w:pPr>
+        <w:pStyle w:val="Bibliography"/>
+      </w:pPr>
+      <w:r>
+        <w:t xml:space="preserve">Hindman, L. J., W. F. H. Iv, H. R. Walbridge, M. Hooper, and C. P. Driscoll. 2016. Efficient</w:t>
+      </w:r>
+      <w:r>
+        <w:t xml:space="preserve"> </w:t>
+      </w:r>
+      <w:r>
+        <w:t xml:space="preserve">Method</w:t>
+      </w:r>
+      <w:r>
+        <w:t xml:space="preserve"> </w:t>
+      </w:r>
+      <w:r>
+        <w:t xml:space="preserve">of</w:t>
+      </w:r>
+      <w:r>
+        <w:t xml:space="preserve"> </w:t>
+      </w:r>
+      <w:r>
+        <w:t xml:space="preserve">Capture</w:t>
+      </w:r>
+      <w:r>
+        <w:t xml:space="preserve"> </w:t>
+      </w:r>
+      <w:r>
+        <w:t xml:space="preserve">and</w:t>
+      </w:r>
+      <w:r>
+        <w:t xml:space="preserve"> </w:t>
+      </w:r>
+      <w:r>
+        <w:t xml:space="preserve">Field Euthanasia</w:t>
+      </w:r>
+      <w:r>
+        <w:t xml:space="preserve"> </w:t>
+      </w:r>
+      <w:r>
+        <w:t xml:space="preserve">of</w:t>
+      </w:r>
+      <w:r>
+        <w:t xml:space="preserve"> </w:t>
+      </w:r>
+      <w:r>
+        <w:t xml:space="preserve">Flightless Mute Swans</w:t>
+      </w:r>
+      <w:r>
+        <w:t xml:space="preserve">. Pages 55–64</w:t>
+      </w:r>
+      <w:r>
+        <w:t xml:space="preserve"> </w:t>
+      </w:r>
+      <w:r>
+        <w:rPr>
+          <w:iCs/>
+          <w:i/>
+        </w:rPr>
+        <w:t xml:space="preserve">in</w:t>
+      </w:r>
+      <w:r>
+        <w:t xml:space="preserve">. Proceedings of the 16th</w:t>
+      </w:r>
+      <w:r>
+        <w:t xml:space="preserve"> </w:t>
+      </w:r>
+      <w:r>
+        <w:t xml:space="preserve">Wildlife Damage Management Conference</w:t>
+      </w:r>
+      <w:r>
+        <w:t xml:space="preserve">.</w:t>
+      </w:r>
+      <w:r>
+        <w:t xml:space="preserve"> </w:t>
+      </w:r>
+      <w:r>
+        <w:t xml:space="preserve">Auburn, Alabama, USA</w:t>
+      </w:r>
+      <w:r>
+        <w:t xml:space="preserve">.</w:t>
+      </w:r>
+    </w:p>
+    <w:bookmarkEnd w:id="66"/>
+    <w:bookmarkStart w:id="68" w:name="ref-lindelov2020"/>
+    <w:p>
+      <w:pPr>
+        <w:pStyle w:val="Bibliography"/>
+      </w:pPr>
+      <w:r>
+        <w:t xml:space="preserve">Lindeløv, J. K. 2020.</w:t>
+      </w:r>
+      <w:r>
+        <w:t xml:space="preserve"> </w:t>
+      </w:r>
+      <w:hyperlink r:id="rId67">
+        <w:r>
+          <w:rPr>
+            <w:rStyle w:val="Hyperlink"/>
+          </w:rPr>
+          <w:t xml:space="preserve">Mcp:</w:t>
+        </w:r>
+        <w:r>
+          <w:rPr>
+            <w:rStyle w:val="Hyperlink"/>
+          </w:rPr>
+          <w:t xml:space="preserve"> </w:t>
+        </w:r>
+        <w:r>
+          <w:rPr>
+            <w:rStyle w:val="Hyperlink"/>
+          </w:rPr>
+          <w:t xml:space="preserve">An R Package</w:t>
+        </w:r>
+        <w:r>
+          <w:rPr>
+            <w:rStyle w:val="Hyperlink"/>
+          </w:rPr>
+          <w:t xml:space="preserve"> </w:t>
+        </w:r>
+        <w:r>
+          <w:rPr>
+            <w:rStyle w:val="Hyperlink"/>
+          </w:rPr>
+          <w:t xml:space="preserve">for</w:t>
+        </w:r>
+        <w:r>
+          <w:rPr>
+            <w:rStyle w:val="Hyperlink"/>
+          </w:rPr>
+          <w:t xml:space="preserve"> </w:t>
+        </w:r>
+        <w:r>
+          <w:rPr>
+            <w:rStyle w:val="Hyperlink"/>
+          </w:rPr>
+          <w:t xml:space="preserve">Regression With Multiple Change Points</w:t>
+        </w:r>
+      </w:hyperlink>
+      <w:r>
+        <w:t xml:space="preserve">.</w:t>
+      </w:r>
+      <w:r>
+        <w:t xml:space="preserve"> </w:t>
+      </w:r>
+      <w:r>
+        <w:t xml:space="preserve">OSF Preprints</w:t>
+      </w:r>
+      <w:r>
+        <w:t xml:space="preserve">.</w:t>
+      </w:r>
+    </w:p>
+    <w:bookmarkEnd w:id="68"/>
+    <w:bookmarkStart w:id="69" w:name="ref-matteson1988"/>
+    <w:p>
+      <w:pPr>
+        <w:pStyle w:val="Bibliography"/>
+      </w:pPr>
+      <w:r>
         <w:t xml:space="preserve">Matteson, S., T. Andryk, and Wetzel. 1988. Wisconsin</w:t>
       </w:r>
       <w:r>
@@ -534,30 +2088,190 @@
         <w:t xml:space="preserve">.pdf. The Passenger Pigeon 50:119–130.</w:t>
       </w:r>
     </w:p>
-    <w:bookmarkEnd w:id="30"/>
-    <w:bookmarkStart w:id="32" w:name="ref-oyler-mccance2007"/>
+    <w:bookmarkEnd w:id="69"/>
+    <w:bookmarkStart w:id="71" w:name="ref-oyler-mccance2007"/>
     <w:p>
       <w:pPr>
         <w:pStyle w:val="Bibliography"/>
       </w:pPr>
       <w:r>
-        <w:t xml:space="preserve">Oyler-McCance, S. J., F. A. Ransler, L. K. Berkman, and T. W. Quinn. 2007. A rangewide population genetic study of trumpeter swans. Conservation Genetics 8:1339–1353. &lt;</w:t>
-      </w:r>
-      <w:hyperlink r:id="rId31">
-        <w:r>
-          <w:rPr>
-            <w:rStyle w:val="Hyperlink"/>
-          </w:rPr>
-          <w:t xml:space="preserve">http://link.springer.com/10.1007/s10592-006-9282-y</w:t>
+        <w:t xml:space="preserve">Oyler-McCance, S. J., F. A. Ransler, L. K. Berkman, and T. W. Quinn. 2007.</w:t>
+      </w:r>
+      <w:r>
+        <w:t xml:space="preserve"> </w:t>
+      </w:r>
+      <w:hyperlink r:id="rId70">
+        <w:r>
+          <w:rPr>
+            <w:rStyle w:val="Hyperlink"/>
+          </w:rPr>
+          <w:t xml:space="preserve">A rangewide population genetic study of trumpeter swans</w:t>
         </w:r>
       </w:hyperlink>
       <w:r>
-        <w:t xml:space="preserve">&gt;. Accessed 2 Mar 2020.</w:t>
-      </w:r>
-    </w:p>
-    <w:bookmarkEnd w:id="32"/>
-    <w:bookmarkEnd w:id="33"/>
-    <w:bookmarkEnd w:id="34"/>
+        <w:t xml:space="preserve">. Conservation Genetics 8:1339–1353.</w:t>
+      </w:r>
+    </w:p>
+    <w:bookmarkEnd w:id="71"/>
+    <w:bookmarkStart w:id="72" w:name="ref-plummer2003"/>
+    <w:p>
+      <w:pPr>
+        <w:pStyle w:val="Bibliography"/>
+      </w:pPr>
+      <w:r>
+        <w:t xml:space="preserve">Plummer, M. 2003.</w:t>
+      </w:r>
+      <w:r>
+        <w:t xml:space="preserve"> </w:t>
+      </w:r>
+      <w:r>
+        <w:t xml:space="preserve">JAGS</w:t>
+      </w:r>
+      <w:r>
+        <w:t xml:space="preserve">:</w:t>
+      </w:r>
+      <w:r>
+        <w:t xml:space="preserve"> </w:t>
+      </w:r>
+      <w:r>
+        <w:t xml:space="preserve">A</w:t>
+      </w:r>
+      <w:r>
+        <w:t xml:space="preserve"> </w:t>
+      </w:r>
+      <w:r>
+        <w:t xml:space="preserve">program for analysis of</w:t>
+      </w:r>
+      <w:r>
+        <w:t xml:space="preserve"> </w:t>
+      </w:r>
+      <w:r>
+        <w:t xml:space="preserve">Bayesian</w:t>
+      </w:r>
+      <w:r>
+        <w:t xml:space="preserve"> </w:t>
+      </w:r>
+      <w:r>
+        <w:t xml:space="preserve">graphical models using</w:t>
+      </w:r>
+      <w:r>
+        <w:t xml:space="preserve"> </w:t>
+      </w:r>
+      <w:r>
+        <w:t xml:space="preserve">Gibbs</w:t>
+      </w:r>
+      <w:r>
+        <w:t xml:space="preserve"> </w:t>
+      </w:r>
+      <w:r>
+        <w:t xml:space="preserve">sampling. Working Papers 8.</w:t>
+      </w:r>
+    </w:p>
+    <w:bookmarkEnd w:id="72"/>
+    <w:bookmarkStart w:id="74" w:name="ref-spitz2017"/>
+    <w:p>
+      <w:pPr>
+        <w:pStyle w:val="Bibliography"/>
+      </w:pPr>
+      <w:r>
+        <w:t xml:space="preserve">Spitz, D. B., M. Hebblewhite, and T. R. Stephenson. 2017.</w:t>
+      </w:r>
+      <w:r>
+        <w:t xml:space="preserve"> </w:t>
+      </w:r>
+      <w:hyperlink r:id="rId73">
+        <w:r>
+          <w:rPr>
+            <w:rStyle w:val="Hyperlink"/>
+          </w:rPr>
+          <w:t xml:space="preserve">“</w:t>
+        </w:r>
+        <w:r>
+          <w:rPr>
+            <w:rStyle w:val="Hyperlink"/>
+          </w:rPr>
+          <w:t xml:space="preserve">MigrateR</w:t>
+        </w:r>
+        <w:r>
+          <w:rPr>
+            <w:rStyle w:val="Hyperlink"/>
+          </w:rPr>
+          <w:t xml:space="preserve">”</w:t>
+        </w:r>
+        <w:r>
+          <w:rPr>
+            <w:rStyle w:val="Hyperlink"/>
+          </w:rPr>
+          <w:t xml:space="preserve">: Extending model-driven methods for classifying and quantifying animal movement behavior</w:t>
+        </w:r>
+      </w:hyperlink>
+      <w:r>
+        <w:t xml:space="preserve">. Ecography 40:788–799.</w:t>
+      </w:r>
+    </w:p>
+    <w:bookmarkEnd w:id="74"/>
+    <w:bookmarkStart w:id="76" w:name="ref-vehtari2017"/>
+    <w:p>
+      <w:pPr>
+        <w:pStyle w:val="Bibliography"/>
+      </w:pPr>
+      <w:r>
+        <w:t xml:space="preserve">Vehtari, A., A. Gelman, and J. Gabry. 2017.</w:t>
+      </w:r>
+      <w:r>
+        <w:t xml:space="preserve"> </w:t>
+      </w:r>
+      <w:hyperlink r:id="rId75">
+        <w:r>
+          <w:rPr>
+            <w:rStyle w:val="Hyperlink"/>
+          </w:rPr>
+          <w:t xml:space="preserve">Practical</w:t>
+        </w:r>
+        <w:r>
+          <w:rPr>
+            <w:rStyle w:val="Hyperlink"/>
+          </w:rPr>
+          <w:t xml:space="preserve"> </w:t>
+        </w:r>
+        <w:r>
+          <w:rPr>
+            <w:rStyle w:val="Hyperlink"/>
+          </w:rPr>
+          <w:t xml:space="preserve">Bayesian</w:t>
+        </w:r>
+        <w:r>
+          <w:rPr>
+            <w:rStyle w:val="Hyperlink"/>
+          </w:rPr>
+          <w:t xml:space="preserve"> </w:t>
+        </w:r>
+        <w:r>
+          <w:rPr>
+            <w:rStyle w:val="Hyperlink"/>
+          </w:rPr>
+          <w:t xml:space="preserve">model evaluation using leave-one-out cross-validation and</w:t>
+        </w:r>
+        <w:r>
+          <w:rPr>
+            <w:rStyle w:val="Hyperlink"/>
+          </w:rPr>
+          <w:t xml:space="preserve"> </w:t>
+        </w:r>
+        <w:r>
+          <w:rPr>
+            <w:rStyle w:val="Hyperlink"/>
+          </w:rPr>
+          <w:t xml:space="preserve">WAIC</w:t>
+        </w:r>
+      </w:hyperlink>
+      <w:r>
+        <w:t xml:space="preserve">. Statistics and Computing 27:1413–1432.</w:t>
+      </w:r>
+    </w:p>
+    <w:bookmarkEnd w:id="76"/>
+    <w:bookmarkEnd w:id="77"/>
+    <w:bookmarkEnd w:id="78"/>
     <w:sectPr>
       <w:pgSz w:h="15840" w:w="12240"/>
       <w:pgMar w:bottom="1440" w:footer="720" w:gutter="0" w:header="720" w:left="1440" w:right="1440" w:top="1440"/>
@@ -677,61 +2391,19 @@
         <w:t xml:space="preserve"> </w:t>
       </w:r>
       <w:r>
-        <w:t xml:space="preserve">U.S.</w:t>
-      </w:r>
-      <w:r>
-        <w:t xml:space="preserve"> </w:t>
-      </w:r>
-      <w:r>
-        <w:t xml:space="preserve">Geological</w:t>
-      </w:r>
-      <w:r>
-        <w:t xml:space="preserve"> </w:t>
-      </w:r>
-      <w:r>
-        <w:t xml:space="preserve">Survey,</w:t>
+        <w:t xml:space="preserve">University</w:t>
+      </w:r>
+      <w:r>
+        <w:t xml:space="preserve"> </w:t>
+      </w:r>
+      <w:r>
+        <w:t xml:space="preserve">of</w:t>
       </w:r>
       <w:r>
         <w:t xml:space="preserve"> </w:t>
       </w:r>
       <w:r>
         <w:t xml:space="preserve">Minnesota</w:t>
-      </w:r>
-      <w:r>
-        <w:t xml:space="preserve"> </w:t>
-      </w:r>
-      <w:r>
-        <w:t xml:space="preserve">Cooperative</w:t>
-      </w:r>
-      <w:r>
-        <w:t xml:space="preserve"> </w:t>
-      </w:r>
-      <w:r>
-        <w:t xml:space="preserve">Fish</w:t>
-      </w:r>
-      <w:r>
-        <w:t xml:space="preserve"> </w:t>
-      </w:r>
-      <w:r>
-        <w:t xml:space="preserve">and</w:t>
-      </w:r>
-      <w:r>
-        <w:t xml:space="preserve"> </w:t>
-      </w:r>
-      <w:r>
-        <w:t xml:space="preserve">Wildlife</w:t>
-      </w:r>
-      <w:r>
-        <w:t xml:space="preserve"> </w:t>
-      </w:r>
-      <w:r>
-        <w:t xml:space="preserve">Research</w:t>
-      </w:r>
-      <w:r>
-        <w:t xml:space="preserve"> </w:t>
-      </w:r>
-      <w:r>
-        <w:t xml:space="preserve">Unit</w:t>
       </w:r>
     </w:p>
   </w:footnote>
@@ -750,7 +2422,56 @@
         <w:t xml:space="preserve"> </w:t>
       </w:r>
       <w:r>
-        <w:t xml:space="preserve">University</w:t>
+        <w:t xml:space="preserve">U.S.</w:t>
+      </w:r>
+      <w:r>
+        <w:t xml:space="preserve"> </w:t>
+      </w:r>
+      <w:r>
+        <w:t xml:space="preserve">Fish</w:t>
+      </w:r>
+      <w:r>
+        <w:t xml:space="preserve"> </w:t>
+      </w:r>
+      <w:r>
+        <w:t xml:space="preserve">and</w:t>
+      </w:r>
+      <w:r>
+        <w:t xml:space="preserve"> </w:t>
+      </w:r>
+      <w:r>
+        <w:t xml:space="preserve">Wildlife</w:t>
+      </w:r>
+      <w:r>
+        <w:t xml:space="preserve"> </w:t>
+      </w:r>
+      <w:r>
+        <w:t xml:space="preserve">Service</w:t>
+      </w:r>
+    </w:p>
+  </w:footnote>
+  <w:footnote w:id="23">
+    <w:p>
+      <w:pPr>
+        <w:pStyle w:val="FootnoteText"/>
+      </w:pPr>
+      <w:r>
+        <w:rPr>
+          <w:rStyle w:val="FootnoteReference"/>
+        </w:rPr>
+        <w:footnoteRef/>
+      </w:r>
+      <w:r>
+        <w:t xml:space="preserve"> </w:t>
+      </w:r>
+      <w:r>
+        <w:t xml:space="preserve">Minnesota</w:t>
+      </w:r>
+      <w:r>
+        <w:t xml:space="preserve"> </w:t>
+      </w:r>
+      <w:r>
+        <w:t xml:space="preserve">Department</w:t>
       </w:r>
       <w:r>
         <w:t xml:space="preserve"> </w:t>
@@ -762,7 +2483,645 @@
         <w:t xml:space="preserve"> </w:t>
       </w:r>
       <w:r>
+        <w:t xml:space="preserve">Natural</w:t>
+      </w:r>
+      <w:r>
+        <w:t xml:space="preserve"> </w:t>
+      </w:r>
+      <w:r>
+        <w:t xml:space="preserve">Resources</w:t>
+      </w:r>
+    </w:p>
+  </w:footnote>
+  <w:footnote w:id="24">
+    <w:p>
+      <w:pPr>
+        <w:pStyle w:val="FootnoteText"/>
+      </w:pPr>
+      <w:r>
+        <w:rPr>
+          <w:rStyle w:val="FootnoteReference"/>
+        </w:rPr>
+        <w:footnoteRef/>
+      </w:r>
+      <w:r>
+        <w:t xml:space="preserve"> </w:t>
+      </w:r>
+      <w:r>
         <w:t xml:space="preserve">Minnesota</w:t>
+      </w:r>
+      <w:r>
+        <w:t xml:space="preserve"> </w:t>
+      </w:r>
+      <w:r>
+        <w:t xml:space="preserve">Department</w:t>
+      </w:r>
+      <w:r>
+        <w:t xml:space="preserve"> </w:t>
+      </w:r>
+      <w:r>
+        <w:t xml:space="preserve">of</w:t>
+      </w:r>
+      <w:r>
+        <w:t xml:space="preserve"> </w:t>
+      </w:r>
+      <w:r>
+        <w:t xml:space="preserve">Natural</w:t>
+      </w:r>
+      <w:r>
+        <w:t xml:space="preserve"> </w:t>
+      </w:r>
+      <w:r>
+        <w:t xml:space="preserve">Resources</w:t>
+      </w:r>
+    </w:p>
+  </w:footnote>
+  <w:footnote w:id="25">
+    <w:p>
+      <w:pPr>
+        <w:pStyle w:val="FootnoteText"/>
+      </w:pPr>
+      <w:r>
+        <w:rPr>
+          <w:rStyle w:val="FootnoteReference"/>
+        </w:rPr>
+        <w:footnoteRef/>
+      </w:r>
+      <w:r>
+        <w:t xml:space="preserve"> </w:t>
+      </w:r>
+      <w:r>
+        <w:t xml:space="preserve">Three</w:t>
+      </w:r>
+      <w:r>
+        <w:t xml:space="preserve"> </w:t>
+      </w:r>
+      <w:r>
+        <w:t xml:space="preserve">Rivers</w:t>
+      </w:r>
+      <w:r>
+        <w:t xml:space="preserve"> </w:t>
+      </w:r>
+      <w:r>
+        <w:t xml:space="preserve">Park</w:t>
+      </w:r>
+      <w:r>
+        <w:t xml:space="preserve"> </w:t>
+      </w:r>
+      <w:r>
+        <w:t xml:space="preserve">District</w:t>
+      </w:r>
+    </w:p>
+  </w:footnote>
+  <w:footnote w:id="26">
+    <w:p>
+      <w:pPr>
+        <w:pStyle w:val="FootnoteText"/>
+      </w:pPr>
+      <w:r>
+        <w:rPr>
+          <w:rStyle w:val="FootnoteReference"/>
+        </w:rPr>
+        <w:footnoteRef/>
+      </w:r>
+      <w:r>
+        <w:t xml:space="preserve"> </w:t>
+      </w:r>
+      <w:r>
+        <w:t xml:space="preserve">Trumpeter</w:t>
+      </w:r>
+      <w:r>
+        <w:t xml:space="preserve"> </w:t>
+      </w:r>
+      <w:r>
+        <w:t xml:space="preserve">Swan</w:t>
+      </w:r>
+      <w:r>
+        <w:t xml:space="preserve"> </w:t>
+      </w:r>
+      <w:r>
+        <w:t xml:space="preserve">Society</w:t>
+      </w:r>
+    </w:p>
+  </w:footnote>
+  <w:footnote w:id="27">
+    <w:p>
+      <w:pPr>
+        <w:pStyle w:val="FootnoteText"/>
+      </w:pPr>
+      <w:r>
+        <w:rPr>
+          <w:rStyle w:val="FootnoteReference"/>
+        </w:rPr>
+        <w:footnoteRef/>
+      </w:r>
+      <w:r>
+        <w:t xml:space="preserve"> </w:t>
+      </w:r>
+      <w:r>
+        <w:t xml:space="preserve">Michigan</w:t>
+      </w:r>
+      <w:r>
+        <w:t xml:space="preserve"> </w:t>
+      </w:r>
+      <w:r>
+        <w:t xml:space="preserve">Department</w:t>
+      </w:r>
+      <w:r>
+        <w:t xml:space="preserve"> </w:t>
+      </w:r>
+      <w:r>
+        <w:t xml:space="preserve">of</w:t>
+      </w:r>
+      <w:r>
+        <w:t xml:space="preserve"> </w:t>
+      </w:r>
+      <w:r>
+        <w:t xml:space="preserve">Natural</w:t>
+      </w:r>
+      <w:r>
+        <w:t xml:space="preserve"> </w:t>
+      </w:r>
+      <w:r>
+        <w:t xml:space="preserve">Resources</w:t>
+      </w:r>
+    </w:p>
+  </w:footnote>
+  <w:footnote w:id="28">
+    <w:p>
+      <w:pPr>
+        <w:pStyle w:val="FootnoteText"/>
+      </w:pPr>
+      <w:r>
+        <w:rPr>
+          <w:rStyle w:val="FootnoteReference"/>
+        </w:rPr>
+        <w:footnoteRef/>
+      </w:r>
+      <w:r>
+        <w:t xml:space="preserve"> </w:t>
+      </w:r>
+      <w:r>
+        <w:t xml:space="preserve">Iowa</w:t>
+      </w:r>
+      <w:r>
+        <w:t xml:space="preserve"> </w:t>
+      </w:r>
+      <w:r>
+        <w:t xml:space="preserve">Department</w:t>
+      </w:r>
+      <w:r>
+        <w:t xml:space="preserve"> </w:t>
+      </w:r>
+      <w:r>
+        <w:t xml:space="preserve">of</w:t>
+      </w:r>
+      <w:r>
+        <w:t xml:space="preserve"> </w:t>
+      </w:r>
+      <w:r>
+        <w:t xml:space="preserve">Natural</w:t>
+      </w:r>
+      <w:r>
+        <w:t xml:space="preserve"> </w:t>
+      </w:r>
+      <w:r>
+        <w:t xml:space="preserve">Resources</w:t>
+      </w:r>
+    </w:p>
+  </w:footnote>
+  <w:footnote w:id="29">
+    <w:p>
+      <w:pPr>
+        <w:pStyle w:val="FootnoteText"/>
+      </w:pPr>
+      <w:r>
+        <w:rPr>
+          <w:rStyle w:val="FootnoteReference"/>
+        </w:rPr>
+        <w:footnoteRef/>
+      </w:r>
+      <w:r>
+        <w:t xml:space="preserve"> </w:t>
+      </w:r>
+      <w:r>
+        <w:t xml:space="preserve">Iowa</w:t>
+      </w:r>
+      <w:r>
+        <w:t xml:space="preserve"> </w:t>
+      </w:r>
+      <w:r>
+        <w:t xml:space="preserve">Department</w:t>
+      </w:r>
+      <w:r>
+        <w:t xml:space="preserve"> </w:t>
+      </w:r>
+      <w:r>
+        <w:t xml:space="preserve">of</w:t>
+      </w:r>
+      <w:r>
+        <w:t xml:space="preserve"> </w:t>
+      </w:r>
+      <w:r>
+        <w:t xml:space="preserve">Natural</w:t>
+      </w:r>
+      <w:r>
+        <w:t xml:space="preserve"> </w:t>
+      </w:r>
+      <w:r>
+        <w:t xml:space="preserve">Resources</w:t>
+      </w:r>
+    </w:p>
+  </w:footnote>
+  <w:footnote w:id="30">
+    <w:p>
+      <w:pPr>
+        <w:pStyle w:val="FootnoteText"/>
+      </w:pPr>
+      <w:r>
+        <w:rPr>
+          <w:rStyle w:val="FootnoteReference"/>
+        </w:rPr>
+        <w:footnoteRef/>
+      </w:r>
+      <w:r>
+        <w:t xml:space="preserve"> </w:t>
+      </w:r>
+      <w:r>
+        <w:t xml:space="preserve">Wisconsin</w:t>
+      </w:r>
+      <w:r>
+        <w:t xml:space="preserve"> </w:t>
+      </w:r>
+      <w:r>
+        <w:t xml:space="preserve">Department</w:t>
+      </w:r>
+      <w:r>
+        <w:t xml:space="preserve"> </w:t>
+      </w:r>
+      <w:r>
+        <w:t xml:space="preserve">of</w:t>
+      </w:r>
+      <w:r>
+        <w:t xml:space="preserve"> </w:t>
+      </w:r>
+      <w:r>
+        <w:t xml:space="preserve">Natural</w:t>
+      </w:r>
+      <w:r>
+        <w:t xml:space="preserve"> </w:t>
+      </w:r>
+      <w:r>
+        <w:t xml:space="preserve">Resources</w:t>
+      </w:r>
+    </w:p>
+  </w:footnote>
+  <w:footnote w:id="31">
+    <w:p>
+      <w:pPr>
+        <w:pStyle w:val="FootnoteText"/>
+      </w:pPr>
+      <w:r>
+        <w:rPr>
+          <w:rStyle w:val="FootnoteReference"/>
+        </w:rPr>
+        <w:footnoteRef/>
+      </w:r>
+      <w:r>
+        <w:t xml:space="preserve"> </w:t>
+      </w:r>
+      <w:r>
+        <w:t xml:space="preserve">Wisconsin</w:t>
+      </w:r>
+      <w:r>
+        <w:t xml:space="preserve"> </w:t>
+      </w:r>
+      <w:r>
+        <w:t xml:space="preserve">Department</w:t>
+      </w:r>
+      <w:r>
+        <w:t xml:space="preserve"> </w:t>
+      </w:r>
+      <w:r>
+        <w:t xml:space="preserve">of</w:t>
+      </w:r>
+      <w:r>
+        <w:t xml:space="preserve"> </w:t>
+      </w:r>
+      <w:r>
+        <w:t xml:space="preserve">Natural</w:t>
+      </w:r>
+      <w:r>
+        <w:t xml:space="preserve"> </w:t>
+      </w:r>
+      <w:r>
+        <w:t xml:space="preserve">Resources</w:t>
+      </w:r>
+    </w:p>
+  </w:footnote>
+  <w:footnote w:id="32">
+    <w:p>
+      <w:pPr>
+        <w:pStyle w:val="FootnoteText"/>
+      </w:pPr>
+      <w:r>
+        <w:rPr>
+          <w:rStyle w:val="FootnoteReference"/>
+        </w:rPr>
+        <w:footnoteRef/>
+      </w:r>
+      <w:r>
+        <w:t xml:space="preserve"> </w:t>
+      </w:r>
+      <w:r>
+        <w:t xml:space="preserve">Ohio</w:t>
+      </w:r>
+      <w:r>
+        <w:t xml:space="preserve"> </w:t>
+      </w:r>
+      <w:r>
+        <w:t xml:space="preserve">Department</w:t>
+      </w:r>
+      <w:r>
+        <w:t xml:space="preserve"> </w:t>
+      </w:r>
+      <w:r>
+        <w:t xml:space="preserve">of</w:t>
+      </w:r>
+      <w:r>
+        <w:t xml:space="preserve"> </w:t>
+      </w:r>
+      <w:r>
+        <w:t xml:space="preserve">Natural</w:t>
+      </w:r>
+      <w:r>
+        <w:t xml:space="preserve"> </w:t>
+      </w:r>
+      <w:r>
+        <w:t xml:space="preserve">Resources</w:t>
+      </w:r>
+    </w:p>
+  </w:footnote>
+  <w:footnote w:id="33">
+    <w:p>
+      <w:pPr>
+        <w:pStyle w:val="FootnoteText"/>
+      </w:pPr>
+      <w:r>
+        <w:rPr>
+          <w:rStyle w:val="FootnoteReference"/>
+        </w:rPr>
+        <w:footnoteRef/>
+      </w:r>
+      <w:r>
+        <w:t xml:space="preserve"> </w:t>
+      </w:r>
+      <w:r>
+        <w:t xml:space="preserve">Cleveland</w:t>
+      </w:r>
+      <w:r>
+        <w:t xml:space="preserve"> </w:t>
+      </w:r>
+      <w:r>
+        <w:t xml:space="preserve">Metroparks</w:t>
+      </w:r>
+      <w:r>
+        <w:t xml:space="preserve"> </w:t>
+      </w:r>
+      <w:r>
+        <w:t xml:space="preserve">Zoo</w:t>
+      </w:r>
+    </w:p>
+  </w:footnote>
+  <w:footnote w:id="34">
+    <w:p>
+      <w:pPr>
+        <w:pStyle w:val="FootnoteText"/>
+      </w:pPr>
+      <w:r>
+        <w:rPr>
+          <w:rStyle w:val="FootnoteReference"/>
+        </w:rPr>
+        <w:footnoteRef/>
+      </w:r>
+      <w:r>
+        <w:t xml:space="preserve"> </w:t>
+      </w:r>
+      <w:r>
+        <w:t xml:space="preserve">Manitoba</w:t>
+      </w:r>
+      <w:r>
+        <w:t xml:space="preserve"> </w:t>
+      </w:r>
+      <w:r>
+        <w:t xml:space="preserve">Wildlife</w:t>
+      </w:r>
+      <w:r>
+        <w:t xml:space="preserve"> </w:t>
+      </w:r>
+      <w:r>
+        <w:t xml:space="preserve">and</w:t>
+      </w:r>
+      <w:r>
+        <w:t xml:space="preserve"> </w:t>
+      </w:r>
+      <w:r>
+        <w:t xml:space="preserve">Fisheries</w:t>
+      </w:r>
+      <w:r>
+        <w:t xml:space="preserve"> </w:t>
+      </w:r>
+      <w:r>
+        <w:t xml:space="preserve">Branch</w:t>
+      </w:r>
+    </w:p>
+  </w:footnote>
+  <w:footnote w:id="35">
+    <w:p>
+      <w:pPr>
+        <w:pStyle w:val="FootnoteText"/>
+      </w:pPr>
+      <w:r>
+        <w:rPr>
+          <w:rStyle w:val="FootnoteReference"/>
+        </w:rPr>
+        <w:footnoteRef/>
+      </w:r>
+      <w:r>
+        <w:t xml:space="preserve"> </w:t>
+      </w:r>
+      <w:r>
+        <w:t xml:space="preserve">Manitoba</w:t>
+      </w:r>
+      <w:r>
+        <w:t xml:space="preserve"> </w:t>
+      </w:r>
+      <w:r>
+        <w:t xml:space="preserve">Wildlife</w:t>
+      </w:r>
+      <w:r>
+        <w:t xml:space="preserve"> </w:t>
+      </w:r>
+      <w:r>
+        <w:t xml:space="preserve">and</w:t>
+      </w:r>
+      <w:r>
+        <w:t xml:space="preserve"> </w:t>
+      </w:r>
+      <w:r>
+        <w:t xml:space="preserve">Fisheries</w:t>
+      </w:r>
+      <w:r>
+        <w:t xml:space="preserve"> </w:t>
+      </w:r>
+      <w:r>
+        <w:t xml:space="preserve">Branch</w:t>
+      </w:r>
+    </w:p>
+  </w:footnote>
+  <w:footnote w:id="36">
+    <w:p>
+      <w:pPr>
+        <w:pStyle w:val="FootnoteText"/>
+      </w:pPr>
+      <w:r>
+        <w:rPr>
+          <w:rStyle w:val="FootnoteReference"/>
+        </w:rPr>
+        <w:footnoteRef/>
+      </w:r>
+      <w:r>
+        <w:t xml:space="preserve"> </w:t>
+      </w:r>
+      <w:r>
+        <w:t xml:space="preserve">U.S.</w:t>
+      </w:r>
+      <w:r>
+        <w:t xml:space="preserve"> </w:t>
+      </w:r>
+      <w:r>
+        <w:t xml:space="preserve">Geological</w:t>
+      </w:r>
+      <w:r>
+        <w:t xml:space="preserve"> </w:t>
+      </w:r>
+      <w:r>
+        <w:t xml:space="preserve">Survey,</w:t>
+      </w:r>
+      <w:r>
+        <w:t xml:space="preserve"> </w:t>
+      </w:r>
+      <w:r>
+        <w:t xml:space="preserve">Louisiana</w:t>
+      </w:r>
+      <w:r>
+        <w:t xml:space="preserve"> </w:t>
+      </w:r>
+      <w:r>
+        <w:t xml:space="preserve">Cooperative</w:t>
+      </w:r>
+      <w:r>
+        <w:t xml:space="preserve"> </w:t>
+      </w:r>
+      <w:r>
+        <w:t xml:space="preserve">Fish</w:t>
+      </w:r>
+      <w:r>
+        <w:t xml:space="preserve"> </w:t>
+      </w:r>
+      <w:r>
+        <w:t xml:space="preserve">and</w:t>
+      </w:r>
+      <w:r>
+        <w:t xml:space="preserve"> </w:t>
+      </w:r>
+      <w:r>
+        <w:t xml:space="preserve">Wildlife</w:t>
+      </w:r>
+      <w:r>
+        <w:t xml:space="preserve"> </w:t>
+      </w:r>
+      <w:r>
+        <w:t xml:space="preserve">Research</w:t>
+      </w:r>
+      <w:r>
+        <w:t xml:space="preserve"> </w:t>
+      </w:r>
+      <w:r>
+        <w:t xml:space="preserve">Unit</w:t>
+      </w:r>
+    </w:p>
+  </w:footnote>
+  <w:footnote w:id="37">
+    <w:p>
+      <w:pPr>
+        <w:pStyle w:val="FootnoteText"/>
+      </w:pPr>
+      <w:r>
+        <w:rPr>
+          <w:rStyle w:val="FootnoteReference"/>
+        </w:rPr>
+        <w:footnoteRef/>
+      </w:r>
+      <w:r>
+        <w:t xml:space="preserve"> </w:t>
+      </w:r>
+      <w:r>
+        <w:t xml:space="preserve">U.S.</w:t>
+      </w:r>
+      <w:r>
+        <w:t xml:space="preserve"> </w:t>
+      </w:r>
+      <w:r>
+        <w:t xml:space="preserve">Geological</w:t>
+      </w:r>
+      <w:r>
+        <w:t xml:space="preserve"> </w:t>
+      </w:r>
+      <w:r>
+        <w:t xml:space="preserve">Survey,</w:t>
+      </w:r>
+      <w:r>
+        <w:t xml:space="preserve"> </w:t>
+      </w:r>
+      <w:r>
+        <w:t xml:space="preserve">Minnesota</w:t>
+      </w:r>
+      <w:r>
+        <w:t xml:space="preserve"> </w:t>
+      </w:r>
+      <w:r>
+        <w:t xml:space="preserve">Cooperative</w:t>
+      </w:r>
+      <w:r>
+        <w:t xml:space="preserve"> </w:t>
+      </w:r>
+      <w:r>
+        <w:t xml:space="preserve">Fish</w:t>
+      </w:r>
+      <w:r>
+        <w:t xml:space="preserve"> </w:t>
+      </w:r>
+      <w:r>
+        <w:t xml:space="preserve">and</w:t>
+      </w:r>
+      <w:r>
+        <w:t xml:space="preserve"> </w:t>
+      </w:r>
+      <w:r>
+        <w:t xml:space="preserve">Wildlife</w:t>
+      </w:r>
+      <w:r>
+        <w:t xml:space="preserve"> </w:t>
+      </w:r>
+      <w:r>
+        <w:t xml:space="preserve">Research</w:t>
+      </w:r>
+      <w:r>
+        <w:t xml:space="preserve"> </w:t>
+      </w:r>
+      <w:r>
+        <w:t xml:space="preserve">Unit</w:t>
       </w:r>
     </w:p>
   </w:footnote>
@@ -1599,6 +3958,82 @@
     <w:lvl w:ilvl="8">
       <w:numFmt w:val="bullet"/>
       <w:lvlText w:val=" "/>
+      <w:lvlJc w:val="left"/>
+      <w:pPr>
+        <w:ind w:left="6480" w:hanging="480"/>
+      </w:pPr>
+    </w:lvl>
+  </w:abstractNum>
+  <w:abstractNum w:abstractNumId="991">
+    <w:nsid w:val="A991"/>
+    <w:multiLevelType w:val="multilevel"/>
+    <w:lvl w:ilvl="0">
+      <w:numFmt w:val="bullet"/>
+      <w:lvlText w:val="•"/>
+      <w:lvlJc w:val="left"/>
+      <w:pPr>
+        <w:ind w:left="720" w:hanging="480"/>
+      </w:pPr>
+    </w:lvl>
+    <w:lvl w:ilvl="1">
+      <w:numFmt w:val="bullet"/>
+      <w:lvlText w:val="–"/>
+      <w:lvlJc w:val="left"/>
+      <w:pPr>
+        <w:ind w:left="1440" w:hanging="480"/>
+      </w:pPr>
+    </w:lvl>
+    <w:lvl w:ilvl="2">
+      <w:numFmt w:val="bullet"/>
+      <w:lvlText w:val="•"/>
+      <w:lvlJc w:val="left"/>
+      <w:pPr>
+        <w:ind w:left="2160" w:hanging="480"/>
+      </w:pPr>
+    </w:lvl>
+    <w:lvl w:ilvl="3">
+      <w:numFmt w:val="bullet"/>
+      <w:lvlText w:val="–"/>
+      <w:lvlJc w:val="left"/>
+      <w:pPr>
+        <w:ind w:left="2880" w:hanging="480"/>
+      </w:pPr>
+    </w:lvl>
+    <w:lvl w:ilvl="4">
+      <w:numFmt w:val="bullet"/>
+      <w:lvlText w:val="•"/>
+      <w:lvlJc w:val="left"/>
+      <w:pPr>
+        <w:ind w:left="3600" w:hanging="480"/>
+      </w:pPr>
+    </w:lvl>
+    <w:lvl w:ilvl="5">
+      <w:numFmt w:val="bullet"/>
+      <w:lvlText w:val="–"/>
+      <w:lvlJc w:val="left"/>
+      <w:pPr>
+        <w:ind w:left="4320" w:hanging="480"/>
+      </w:pPr>
+    </w:lvl>
+    <w:lvl w:ilvl="6">
+      <w:numFmt w:val="bullet"/>
+      <w:lvlText w:val="•"/>
+      <w:lvlJc w:val="left"/>
+      <w:pPr>
+        <w:ind w:left="5040" w:hanging="480"/>
+      </w:pPr>
+    </w:lvl>
+    <w:lvl w:ilvl="7">
+      <w:numFmt w:val="bullet"/>
+      <w:lvlText w:val="–"/>
+      <w:lvlJc w:val="left"/>
+      <w:pPr>
+        <w:ind w:left="5760" w:hanging="480"/>
+      </w:pPr>
+    </w:lvl>
+    <w:lvl w:ilvl="8">
+      <w:numFmt w:val="bullet"/>
+      <w:lvlText w:val="•"/>
       <w:lvlJc w:val="left"/>
       <w:pPr>
         <w:ind w:left="6480" w:hanging="480"/>
@@ -1748,6 +4183,9 @@
   </w:num>
   <w:num w:numId="1000">
     <w:abstractNumId w:val="990"/>
+  </w:num>
+  <w:num w:numId="1001">
+    <w:abstractNumId w:val="991"/>
   </w:num>
 </w:numbering>
 </file>

</xml_diff>

<commit_message>
more work on manuscript
</commit_message>
<xml_diff>
--- a/writing/annual_mvmt_draft.docx
+++ b/writing/annual_mvmt_draft.docx
@@ -7,37 +7,73 @@
         <w:pStyle w:val="Title"/>
       </w:pPr>
       <w:r>
-        <w:t xml:space="preserve">Interior</w:t>
-      </w:r>
-      <w:r>
-        <w:t xml:space="preserve"> </w:t>
-      </w:r>
-      <w:r>
-        <w:t xml:space="preserve">Population</w:t>
-      </w:r>
-      <w:r>
-        <w:t xml:space="preserve"> </w:t>
-      </w:r>
-      <w:r>
-        <w:t xml:space="preserve">Trumpeter</w:t>
-      </w:r>
-      <w:r>
-        <w:t xml:space="preserve"> </w:t>
-      </w:r>
-      <w:r>
-        <w:t xml:space="preserve">Swan</w:t>
-      </w:r>
-      <w:r>
-        <w:t xml:space="preserve"> </w:t>
-      </w:r>
-      <w:r>
-        <w:t xml:space="preserve">Annual</w:t>
-      </w:r>
-      <w:r>
-        <w:t xml:space="preserve"> </w:t>
-      </w:r>
-      <w:r>
-        <w:t xml:space="preserve">Movements</w:t>
+        <w:t xml:space="preserve">Relearning</w:t>
+      </w:r>
+      <w:r>
+        <w:t xml:space="preserve"> </w:t>
+      </w:r>
+      <w:r>
+        <w:t xml:space="preserve">migration:</w:t>
+      </w:r>
+      <w:r>
+        <w:t xml:space="preserve"> </w:t>
+      </w:r>
+      <w:r>
+        <w:t xml:space="preserve">patterns</w:t>
+      </w:r>
+      <w:r>
+        <w:t xml:space="preserve"> </w:t>
+      </w:r>
+      <w:r>
+        <w:t xml:space="preserve">of</w:t>
+      </w:r>
+      <w:r>
+        <w:t xml:space="preserve"> </w:t>
+      </w:r>
+      <w:r>
+        <w:t xml:space="preserve">annual</w:t>
+      </w:r>
+      <w:r>
+        <w:t xml:space="preserve"> </w:t>
+      </w:r>
+      <w:r>
+        <w:t xml:space="preserve">movement</w:t>
+      </w:r>
+      <w:r>
+        <w:t xml:space="preserve"> </w:t>
+      </w:r>
+      <w:r>
+        <w:t xml:space="preserve">for</w:t>
+      </w:r>
+      <w:r>
+        <w:t xml:space="preserve"> </w:t>
+      </w:r>
+      <w:r>
+        <w:t xml:space="preserve">a</w:t>
+      </w:r>
+      <w:r>
+        <w:t xml:space="preserve"> </w:t>
+      </w:r>
+      <w:r>
+        <w:t xml:space="preserve">reintroduced</w:t>
+      </w:r>
+      <w:r>
+        <w:t xml:space="preserve"> </w:t>
+      </w:r>
+      <w:r>
+        <w:t xml:space="preserve">long-lived</w:t>
+      </w:r>
+      <w:r>
+        <w:t xml:space="preserve"> </w:t>
+      </w:r>
+      <w:r>
+        <w:t xml:space="preserve">avian</w:t>
+      </w:r>
+      <w:r>
+        <w:t xml:space="preserve"> </w:t>
+      </w:r>
+      <w:r>
+        <w:t xml:space="preserve">species</w:t>
       </w:r>
     </w:p>
     <w:p>
@@ -452,7 +488,7 @@
         <w:pStyle w:val="Date"/>
       </w:pPr>
       <w:r>
-        <w:t xml:space="preserve">05</w:t>
+        <w:t xml:space="preserve">20</w:t>
       </w:r>
       <w:r>
         <w:t xml:space="preserve"> </w:t>
@@ -509,6 +545,12 @@
         <w:pStyle w:val="FirstParagraph"/>
       </w:pPr>
       <w:r>
+        <w:t xml:space="preserve">History of IP TRUS decline in NA:</w:t>
+      </w:r>
+      <w:r>
+        <w:br/>
+      </w:r>
+      <w:r>
         <w:t xml:space="preserve">Trumpeter swans (</w:t>
       </w:r>
       <w:r>
@@ -519,7 +561,7 @@
         <w:t xml:space="preserve">Cygnus buccinator</w:t>
       </w:r>
       <w:r>
-        <w:t xml:space="preserve">) are the largest waterfowl species in North America and were widespread throughout the continent prior to European colonization during the</w:t>
+        <w:t xml:space="preserve">), the largest waterfowl species in North America, were widespread throughout the continent prior to European colonization during the</w:t>
       </w:r>
       <w:r>
         <w:t xml:space="preserve"> </w:t>
@@ -571,13 +613,13 @@
         <w:t xml:space="preserve"> </w:t>
       </w:r>
       <w:r>
-        <w:t xml:space="preserve">Trumpeter swans were nearly extirpated in the lower 48 states and reached an estimated low of 70 individuals in the 1930s due to widespread hunting for meat, skins for powder puffs, and feather quills for writing.</w:t>
-      </w:r>
-      <w:r>
-        <w:t xml:space="preserve"> </w:t>
-      </w:r>
-      <w:r>
-        <w:t xml:space="preserve">Critically low numbers of trumpeter swans led to the establishment of Red Rock Lakes National Wildlife Refuge (RRLNWR) in the confluence of Montana, Wyoming, and Idaho (also know as the Tri-State region) in 1935, which was the last vestige of a sizable breeding swan population in the lower 48 states.</w:t>
+        <w:t xml:space="preserve">Due to widespread hunting for meat, skins for powder puffs, and feather quills for writing, trumpeter swans were nearly extirpated in the lower 48 states and reached an estimated low of 70 individuals in the 1930s.</w:t>
+      </w:r>
+      <w:r>
+        <w:t xml:space="preserve"> </w:t>
+      </w:r>
+      <w:r>
+        <w:t xml:space="preserve">Critically low numbers of trumpeter swans led to the establishment of Red Rock Lakes National Wildlife Refuge (RRLNWR) in the confluence of Montana, Wyoming, and Idaho (also know as the Tri-State region) in 1935, which was the last vestige of a sizable breeding swan population in the lower 48 states (is this sentence necessary and helpful?).</w:t>
       </w:r>
     </w:p>
     <w:p>
@@ -585,19 +627,25 @@
         <w:pStyle w:val="BodyText"/>
       </w:pPr>
       <w:r>
-        <w:t xml:space="preserve">As trumpeter swan numbers at RRLNWR started to rise, this flock was used as a source population for many reintroduction efforts.</w:t>
-      </w:r>
-      <w:r>
-        <w:t xml:space="preserve"> </w:t>
-      </w:r>
-      <w:r>
-        <w:t xml:space="preserve">Many states translocated trumpeter swans from RRLNWR to augment and boost the abundance and distribution of the Rocky Mountain Population (RMP) or to restore the Interior Population (IP), which had been extirpated.</w:t>
-      </w:r>
-      <w:r>
-        <w:t xml:space="preserve"> </w:t>
-      </w:r>
-      <w:r>
-        <w:t xml:space="preserve">As reintroduction programs further expanded, demand for trumpeter swans outpaced the number available in the Tri-State area and forced managers to search for an alternative source.</w:t>
+        <w:t xml:space="preserve">History of IP TRUS comeback in NA:</w:t>
+      </w:r>
+      <w:r>
+        <w:br/>
+      </w:r>
+      <w:r>
+        <w:t xml:space="preserve">As trumpeter swan numbers at RRLNWR started to rise, this flock was used as a source population for reintroduction efforts in other parts of the historical breeding range.</w:t>
+      </w:r>
+      <w:r>
+        <w:t xml:space="preserve"> </w:t>
+      </w:r>
+      <w:r>
+        <w:t xml:space="preserve">Many states translocated trumpeter swans from RRLNWR to augment and boost the abundance and distribution of the diminshed Rocky Mountain Population (RMP) or to restore the Interior Population (IP), which had been completely extirpated.</w:t>
+      </w:r>
+      <w:r>
+        <w:t xml:space="preserve"> </w:t>
+      </w:r>
+      <w:r>
+        <w:t xml:space="preserve">[[As reintroduction programs further expanded, demand for trumpeter swans outpaced the number available in the Tri-State area and forced managers to search for an alternative source.</w:t>
       </w:r>
       <w:r>
         <w:t xml:space="preserve"> </w:t>
@@ -655,7 +703,7 @@
         <w:t xml:space="preserve"> </w:t>
       </w:r>
       <w:r>
-        <w:t xml:space="preserve">An important distinction between these source populations is that PCP swans breeding in Alaska migrate to British Columbia, Washington and Oregon for the winter whereas RMP swans from the Tri-State area are considered non-migratory</w:t>
+        <w:t xml:space="preserve">An important distinction between these source populations is that PCP swans breeding in Alaska migrated to British Columbia, Washington and Oregon for the winter whereas RMP swans from the Tri-State area were considered non-migratory since they remained resident to the same area throughout the year</w:t>
       </w:r>
       <w:r>
         <w:t xml:space="preserve"> </w:t>
@@ -675,36 +723,42 @@
         <w:t xml:space="preserve">)</w:t>
       </w:r>
       <w:r>
+        <w:t xml:space="preserve">.]] (Are the sentences in brackets necessary historical context, or can they be cut? I think I’d like to come back to the different in migratory history during the discussion to point the way for a comparison with genetics as a next step after this paper.)</w:t>
+      </w:r>
+    </w:p>
+    <w:p>
+      <w:pPr>
+        <w:pStyle w:val="BodyText"/>
+      </w:pPr>
+      <w:r>
+        <w:t xml:space="preserve">Current IP conditions:</w:t>
+      </w:r>
+      <w:r>
+        <w:br/>
+      </w:r>
+      <w:r>
+        <w:t xml:space="preserve">Estimates of IP abundance have increased dramatically since reintroductions began in the 1960s, and both population size and distribution has expanded significantly</w:t>
+      </w:r>
+      <w:r>
+        <w:t xml:space="preserve"> </w:t>
+      </w:r>
+      <w:r>
+        <w:t xml:space="preserve">(</w:t>
+      </w:r>
+      <w:hyperlink w:anchor="ref-groves2017">
+        <w:r>
+          <w:rPr>
+            <w:rStyle w:val="Hyperlink"/>
+          </w:rPr>
+          <w:t xml:space="preserve">Groves 2017</w:t>
+        </w:r>
+      </w:hyperlink>
+      <w:r>
+        <w:t xml:space="preserve">)</w:t>
+      </w:r>
+      <w:r>
         <w:t xml:space="preserve">.</w:t>
       </w:r>
-    </w:p>
-    <w:p>
-      <w:pPr>
-        <w:pStyle w:val="BodyText"/>
-      </w:pPr>
-      <w:r>
-        <w:t xml:space="preserve">Estimates of IP abundance have increased dramatically since reintroductions began in the 1960s, and both population size and distribution has expanded significantly</w:t>
-      </w:r>
-      <w:r>
-        <w:t xml:space="preserve"> </w:t>
-      </w:r>
-      <w:r>
-        <w:t xml:space="preserve">(</w:t>
-      </w:r>
-      <w:hyperlink w:anchor="ref-groves2017">
-        <w:r>
-          <w:rPr>
-            <w:rStyle w:val="Hyperlink"/>
-          </w:rPr>
-          <w:t xml:space="preserve">Groves 2017</w:t>
-        </w:r>
-      </w:hyperlink>
-      <w:r>
-        <w:t xml:space="preserve">)</w:t>
-      </w:r>
-      <w:r>
-        <w:t xml:space="preserve">.</w:t>
-      </w:r>
       <w:r>
         <w:t xml:space="preserve"> </w:t>
       </w:r>
@@ -717,197 +771,170 @@
       <w:r>
         <w:t xml:space="preserve">However, beyond estimates of population size and trends, there is relatively little recent information about their ecology, including seasonal movements and migration patterns, therefore hindering conservation decision-making.</w:t>
       </w:r>
-    </w:p>
-    <w:p>
-      <w:pPr>
-        <w:pStyle w:val="BodyText"/>
-      </w:pPr>
-      <w:r>
-        <w:t xml:space="preserve">Objectives paragraph</w:t>
-      </w:r>
-    </w:p>
-    <w:p>
-      <w:pPr>
-        <w:pStyle w:val="BodyText"/>
-      </w:pPr>
-      <w:r>
-        <w:t xml:space="preserve">To address current information needs, we marked a sample of IP swans with GPS-GSM transmitters to evaluate the spatio-temporal patterns of this population throughout the annual cycle.</w:t>
-      </w:r>
-      <w:r>
-        <w:t xml:space="preserve"> </w:t>
-      </w:r>
-      <w:r>
-        <w:t xml:space="preserve">Specifically, we will quantify 1) migration phenology, 2) the extent and duration of migratory movements, 3) the role of breeding status and breeding location on annual movement patterns, and 4) the degree of individual and population variability in migration patterns.</w:t>
-      </w:r>
-    </w:p>
-    <w:bookmarkEnd w:id="39"/>
-    <w:bookmarkStart w:id="44" w:name="methods"/>
-    <w:p>
-      <w:pPr>
-        <w:pStyle w:val="Heading2"/>
-      </w:pPr>
-      <w:r>
-        <w:rPr>
-          <w:rStyle w:val="SectionNumber"/>
-        </w:rPr>
-        <w:t xml:space="preserve">0.3</w:t>
-      </w:r>
-      <w:r>
-        <w:tab/>
-      </w:r>
-      <w:r>
-        <w:t xml:space="preserve">Methods</w:t>
-      </w:r>
-    </w:p>
-    <w:bookmarkStart w:id="40" w:name="study-area"/>
-    <w:p>
-      <w:pPr>
-        <w:pStyle w:val="Heading3"/>
-      </w:pPr>
-      <w:r>
-        <w:rPr>
-          <w:rStyle w:val="SectionNumber"/>
-        </w:rPr>
-        <w:t xml:space="preserve">0.3.1</w:t>
-      </w:r>
-      <w:r>
-        <w:tab/>
-      </w:r>
-      <w:r>
-        <w:t xml:space="preserve">Study Area</w:t>
-      </w:r>
-    </w:p>
-    <w:p>
-      <w:pPr>
-        <w:pStyle w:val="FirstParagraph"/>
-      </w:pPr>
-      <w:r>
-        <w:t xml:space="preserve">Our study area for swan captures is approximately the current breeding distribution of IP trumpeter swans with exception of Ontario to the east (Groves 2017).</w:t>
-      </w:r>
-      <w:r>
-        <w:t xml:space="preserve"> </w:t>
-      </w:r>
-      <w:r>
-        <w:t xml:space="preserve">We deployed transmitters on IP trumpeter swans as far north and west as southern Manitoba (51.1° N, 99.7° W), as far south as central Arkansas (35.5° N, 91.9° W), and as far east as central Ohio (40.6° N, 82.7° W).</w:t>
-      </w:r>
-      <w:r>
-        <w:t xml:space="preserve"> </w:t>
-      </w:r>
-      <w:r>
-        <w:t xml:space="preserve">Capture locations occurred in a mix of Laurentian Mixed Forest, Prairie Parkland, Eastern Broadleaf Forest, and Aspen Parklands</w:t>
-      </w:r>
-      <w:r>
-        <w:t xml:space="preserve"> </w:t>
-      </w:r>
-      <w:r>
-        <w:t xml:space="preserve">(</w:t>
-      </w:r>
-      <w:hyperlink w:anchor="ref-cleland1997">
-        <w:r>
-          <w:rPr>
-            <w:rStyle w:val="Hyperlink"/>
-          </w:rPr>
-          <w:t xml:space="preserve">Cleland et al. 1997</w:t>
-        </w:r>
-      </w:hyperlink>
-      <w:r>
-        <w:t xml:space="preserve">)</w:t>
-      </w:r>
-      <w:r>
-        <w:t xml:space="preserve">.</w:t>
-      </w:r>
-    </w:p>
-    <w:bookmarkEnd w:id="40"/>
-    <w:bookmarkStart w:id="41" w:name="capture-and-handling"/>
-    <w:p>
-      <w:pPr>
-        <w:pStyle w:val="Heading3"/>
-      </w:pPr>
-      <w:r>
-        <w:rPr>
-          <w:rStyle w:val="SectionNumber"/>
-        </w:rPr>
-        <w:t xml:space="preserve">0.3.2</w:t>
-      </w:r>
-      <w:r>
-        <w:tab/>
-      </w:r>
-      <w:r>
-        <w:t xml:space="preserve">Capture and Handling</w:t>
-      </w:r>
-    </w:p>
-    <w:p>
-      <w:pPr>
-        <w:pStyle w:val="FirstParagraph"/>
-      </w:pPr>
-      <w:r>
-        <w:t xml:space="preserve">We captured most</w:t>
+      <w:r>
+        <w:t xml:space="preserve"> </w:t>
+      </w:r>
+      <w:r>
+        <w:t xml:space="preserve">Current knowledge gaps include the proportion of the IP that remains resident on their breeding range during the winter, the extent</w:t>
+      </w:r>
+      <w:r>
+        <w:t xml:space="preserve"> </w:t>
       </w:r>
       <w:r>
         <w:rPr>
           <w:bCs/>
           <w:b/>
         </w:rPr>
-        <w:t xml:space="preserve">either take out most or also add in description of arkansas captures?</w:t>
-      </w:r>
-      <w:r>
-        <w:t xml:space="preserve"> </w:t>
-      </w:r>
-      <w:r>
-        <w:t xml:space="preserve">swans during the definitive prebasic molt period when adults are flightless using a combination of jon boats, airboats, step deck transom boats, square-stern canoes, and kayaks.</w:t>
-      </w:r>
-      <w:r>
-        <w:t xml:space="preserve"> </w:t>
-      </w:r>
-      <w:r>
-        <w:t xml:space="preserve">We primarily used long-tail mud motors to navigate shallow wetlands where swans were located (Powell Performance Fab, Hutchinson, Minnesota, USA), although some swans were captured using surface-drive motors (Gator-Tail, Loreauville, Louisiana, USA).</w:t>
+        <w:t xml:space="preserve">(say distance instead?)</w:t>
+      </w:r>
+      <w:r>
+        <w:t xml:space="preserve"> </w:t>
+      </w:r>
+      <w:r>
+        <w:t xml:space="preserve">of movement for those swans that do leave their territories, the timing of the migratory periods (onset in the fall, settlement during winter, arrival in the spring), and how much intra- and inter-individual variability there is among the population (is this the best wording to use to say how much are swans changing trends between years and how much differences are there among swans?).</w:t>
+      </w:r>
+    </w:p>
+    <w:p>
+      <w:pPr>
+        <w:pStyle w:val="BodyText"/>
+      </w:pPr>
+      <w:r>
+        <w:t xml:space="preserve">Drivers/Why to migrate (or not):</w:t>
+      </w:r>
+      <w:r>
+        <w:t xml:space="preserve"> </w:t>
+      </w:r>
+      <w:r>
+        <w:t xml:space="preserve">Many factors may influence the decision to leave the summer territory during the non-breeding season, and how far to migrate for those that leave, including energetics of flight, life history requirements, and knowledge transfer of migratory traditions (cite a bunch). Swans are one of the heaviest avian species that migrate despite the high energetic cost of long-distance flight (cite). Conversely, as such a large bird, swans have more thermal tolerance to withstand harsh winter conditions than other waterfowl, though they do require unfrozen water to access food (cite). Additionally, due to the novelty of persisting in relatively unfamiliar landscapes and the high energetic demand of migration, the non-breeding period typically has the lowest survival rates throughout the annual cycle (cite). On the flip side, migrating to a more temperate area during the wintering period can provide accessible food and resources that allow trumpeter swans to avoid the harshness of winter in the breeding territory (cite).</w:t>
+      </w:r>
+    </w:p>
+    <w:p>
+      <w:pPr>
+        <w:pStyle w:val="BodyText"/>
+      </w:pPr>
+      <w:r>
+        <w:t xml:space="preserve">Differences in migratory habits may also be due to breeding status, which conveys unique life history requirements, such as early arrival in the spring to defend a breeding territory, lay and incubate eggs, and to stay on the territory late enough in the fall that the young of the year can develop enough to migrate south for the winter; all requirements that non-breeding swans will not experience.</w:t>
+      </w:r>
+    </w:p>
+    <w:p>
+      <w:pPr>
+        <w:pStyle w:val="BodyText"/>
+      </w:pPr>
+      <w:r>
+        <w:t xml:space="preserve">Similar to other large, long-lived avian species such as geese, cranes and storks, adult swans take care of their young for the first year of life, providing food, protections, and guiding them on their first migration cycle</w:t>
+      </w:r>
+      <w:r>
+        <w:t xml:space="preserve"> </w:t>
+      </w:r>
+      <w:r>
+        <w:t xml:space="preserve">(</w:t>
+      </w:r>
+      <w:hyperlink w:anchor="ref-chernetsov2004a">
+        <w:r>
+          <w:rPr>
+            <w:rStyle w:val="Hyperlink"/>
+          </w:rPr>
+          <w:t xml:space="preserve">Chernetsov et al. 2004</w:t>
+        </w:r>
+      </w:hyperlink>
+      <w:r>
+        <w:t xml:space="preserve">,</w:t>
+      </w:r>
+      <w:r>
+        <w:t xml:space="preserve"> </w:t>
+      </w:r>
+      <w:hyperlink w:anchor="ref-mueller2013a">
+        <w:r>
+          <w:rPr>
+            <w:rStyle w:val="Hyperlink"/>
+          </w:rPr>
+          <w:t xml:space="preserve">Mueller et al. 2013</w:t>
+        </w:r>
+      </w:hyperlink>
+      <w:r>
+        <w:t xml:space="preserve">)</w:t>
+      </w:r>
+      <w:r>
+        <w:t xml:space="preserve">.</w:t>
+      </w:r>
+      <w:r>
+        <w:t xml:space="preserve"> </w:t>
+      </w:r>
+      <w:r>
+        <w:t xml:space="preserve">As a consequence, cultural transmission during the first year is thought to be the primary mechanism that dictates the learned migration patterns used in subsequent years</w:t>
+      </w:r>
+      <w:r>
+        <w:t xml:space="preserve"> </w:t>
+      </w:r>
+      <w:r>
+        <w:t xml:space="preserve">(</w:t>
+      </w:r>
+      <w:hyperlink w:anchor="ref-sutherland1998">
+        <w:r>
+          <w:rPr>
+            <w:rStyle w:val="Hyperlink"/>
+          </w:rPr>
+          <w:t xml:space="preserve">Sutherland 1998</w:t>
+        </w:r>
+      </w:hyperlink>
+      <w:r>
+        <w:t xml:space="preserve">)</w:t>
+      </w:r>
+      <w:r>
+        <w:t xml:space="preserve">.</w:t>
+      </w:r>
+      <w:r>
+        <w:t xml:space="preserve"> </w:t>
+      </w:r>
+      <w:r>
+        <w:t xml:space="preserve">Although this transfer of information is an effective mechanism for preserving migratory patterns through generations, it is unknown how flexible large-scale population migration patterns can be in response to a population-level perturbations such as reintroduction on a new landscape, and this is an understudied aspect of migration (cite).</w:t>
+      </w:r>
+      <w:r>
+        <w:t xml:space="preserve"> </w:t>
+      </w:r>
+      <w:r>
+        <w:t xml:space="preserve">Jesmer et al. (</w:t>
+      </w:r>
+      <w:hyperlink w:anchor="ref-jesmer2018">
+        <w:r>
+          <w:rPr>
+            <w:rStyle w:val="Hyperlink"/>
+          </w:rPr>
+          <w:t xml:space="preserve">2018</w:t>
+        </w:r>
+      </w:hyperlink>
+      <w:r>
+        <w:t xml:space="preserve">)</w:t>
+      </w:r>
+      <w:r>
+        <w:t xml:space="preserve"> </w:t>
+      </w:r>
+      <w:r>
+        <w:t xml:space="preserve">found that newly translocated populations initially lost their migratory tendencies and that it took many generations to re-establish such patterns.</w:t>
+      </w:r>
+    </w:p>
+    <w:p>
+      <w:pPr>
+        <w:pStyle w:val="BodyText"/>
+      </w:pPr>
+      <w:r>
+        <w:t xml:space="preserve">It is also likely that the drivers of migration vary within the IP based the location of a swan’s summer territory. Swans that spend the summer at different latitudes will experience different environmental conditions such as timing of vegetative greenness</w:t>
+      </w:r>
+      <w:r>
+        <w:t xml:space="preserve"> </w:t>
       </w:r>
       <w:r>
         <w:rPr>
           <w:bCs/>
           <w:b/>
         </w:rPr>
-        <w:t xml:space="preserve">need to mention? I would’ve found it useful before starting..</w:t>
-      </w:r>
-      <w:r>
-        <w:t xml:space="preserve"> </w:t>
-      </w:r>
-      <w:r>
-        <w:t xml:space="preserve">We hand-captured swans using a shepherd’s crook pole</w:t>
-      </w:r>
-      <w:r>
-        <w:t xml:space="preserve"> </w:t>
-      </w:r>
-      <w:r>
-        <w:t xml:space="preserve">(</w:t>
-      </w:r>
-      <w:hyperlink w:anchor="ref-eltringham1978">
-        <w:r>
-          <w:rPr>
-            <w:rStyle w:val="Hyperlink"/>
-          </w:rPr>
-          <w:t xml:space="preserve">Eltringham 1978</w:t>
-        </w:r>
-      </w:hyperlink>
-      <w:r>
-        <w:t xml:space="preserve">,</w:t>
-      </w:r>
-      <w:r>
-        <w:t xml:space="preserve"> </w:t>
-      </w:r>
-      <w:hyperlink w:anchor="ref-hindman2016">
-        <w:r>
-          <w:rPr>
-            <w:rStyle w:val="Hyperlink"/>
-          </w:rPr>
-          <w:t xml:space="preserve">Hindman et al. 2016</w:t>
-        </w:r>
-      </w:hyperlink>
-      <w:r>
-        <w:t xml:space="preserve">)</w:t>
-      </w:r>
-      <w:r>
-        <w:t xml:space="preserve">. We predominantly targeted adult swans, which have higher survival rates than juveniles, to maximize the longevity of telemetry data collection</w:t>
+        <w:t xml:space="preserve">(don’t mention if I”m not adding this to the manuscript?)</w:t>
+      </w:r>
+      <w:r>
+        <w:t xml:space="preserve"> </w:t>
+      </w:r>
+      <w:r>
+        <w:t xml:space="preserve">and freeze-up of water on shallow wetlands</w:t>
       </w:r>
       <w:r>
         <w:t xml:space="preserve"> </w:t>
@@ -917,24 +944,42 @@
           <w:bCs/>
           <w:b/>
         </w:rPr>
-        <w:t xml:space="preserve">citation we can use from other swan population?</w:t>
+        <w:t xml:space="preserve">(same)</w:t>
       </w:r>
       <w:r>
         <w:t xml:space="preserve">.</w:t>
       </w:r>
+      <w:r>
+        <w:t xml:space="preserve"> </w:t>
+      </w:r>
+      <w:r>
+        <w:t xml:space="preserve">The</w:t>
+      </w:r>
+      <w:r>
+        <w:t xml:space="preserve"> </w:t>
+      </w:r>
+      <w:r>
+        <w:t xml:space="preserve">‘</w:t>
+      </w:r>
+      <w:r>
+        <w:t xml:space="preserve">push</w:t>
+      </w:r>
+      <w:r>
+        <w:t xml:space="preserve">’</w:t>
+      </w:r>
+      <w:r>
+        <w:t xml:space="preserve"> </w:t>
+      </w:r>
+      <w:r>
+        <w:t xml:space="preserve">to avoid the harsh elements of winter will vary substantially throughout different portions of the IP breeding range, and we’d expect the consequences on movement trends to vary concurrently.</w:t>
+      </w:r>
     </w:p>
     <w:p>
       <w:pPr>
         <w:pStyle w:val="BodyText"/>
       </w:pPr>
       <w:r>
-        <w:t xml:space="preserve">We marked swans with two types of neck collars; 55-g neck collars with GPS-GSM transmitters incorporated into the collar housing (Model OrniTrack-N62 3G, Ornitela, Vilnius, Lithuania) and 140-g GPS transmitters (Model CTT-ES400, Cellular Tracking Technologies, Rio Grande, New Jersey, USA) that were adhered to 64-mm neck collars (Haggie Engraving, Crumpton, Maryland, USA).</w:t>
-      </w:r>
-      <w:r>
-        <w:t xml:space="preserve"> </w:t>
-      </w:r>
-      <w:r>
-        <w:t xml:space="preserve">Swans captured in Michigan were fit with CTT collars and all other swans in the study were fit with Ornitela collars. All transmitters were programmed to collect GPS locations at 15-min intervals throughout the 24-hr daily period.</w:t>
+        <w:t xml:space="preserve">Objectives paragraph</w:t>
       </w:r>
     </w:p>
     <w:p>
@@ -942,18 +987,35 @@
         <w:pStyle w:val="BodyText"/>
       </w:pPr>
       <w:r>
-        <w:t xml:space="preserve">Protocols for capturing and marking trumpeter swans in U.S. states have been approved by the University of Minnesota Animal Care and Use Committee (protocol no. 1905-37072A), the Minnesota Department of Natural Resources (Special Permit no. 19017), the Michigan Department of Natural Resources (Threatened and Endangered Species Permit TE 175), the U.S. Fish and Wildlife Service (Research &amp; Monitoring Special Use Permit no. K-10-001), and the U.S. Geological Survey Bird Banding Laboratory (Federal Bird Banding Permit no. 21631). All capture and marking of trumpeter swans in Manitoba was conducted under Federal Scientific Permit to Capture and Band Migratory Birds (no. 10271), Federal Animal Care Committee approval (project 20FB02), Provincial Species at Risk Permit (no. SAR20012), and Provincial Park Permit (no. PP-PHQ-20-016).</w:t>
-      </w:r>
-      <w:r>
-        <w:rPr>
-          <w:bCs/>
-          <w:b/>
-        </w:rPr>
-        <w:t xml:space="preserve">Need permit info from WI, IA, or OH?</w:t>
-      </w:r>
-    </w:p>
-    <w:bookmarkEnd w:id="41"/>
-    <w:bookmarkStart w:id="42" w:name="migration-phenology-classification"/>
+        <w:t xml:space="preserve">To address current information needs, we marked a sample of IP swans with GPS-GSM transmitters to evaluate the spatio-temporal patterns of this population throughout the annual cycle.</w:t>
+      </w:r>
+      <w:r>
+        <w:t xml:space="preserve"> </w:t>
+      </w:r>
+      <w:r>
+        <w:t xml:space="preserve">Specifically, we will quantify 1) migration phenology, 2) the duration of migratory movements, 3) the role of breeding status and breeding location on annual movement patterns, and 4) the degree of individual and population variability in migration patterns.</w:t>
+      </w:r>
+    </w:p>
+    <w:bookmarkEnd w:id="39"/>
+    <w:bookmarkStart w:id="47" w:name="methods"/>
+    <w:p>
+      <w:pPr>
+        <w:pStyle w:val="Heading2"/>
+      </w:pPr>
+      <w:r>
+        <w:rPr>
+          <w:rStyle w:val="SectionNumber"/>
+        </w:rPr>
+        <w:t xml:space="preserve">0.3</w:t>
+      </w:r>
+      <w:r>
+        <w:tab/>
+      </w:r>
+      <w:r>
+        <w:t xml:space="preserve">Methods</w:t>
+      </w:r>
+    </w:p>
+    <w:bookmarkStart w:id="43" w:name="study-area"/>
     <w:p>
       <w:pPr>
         <w:pStyle w:val="Heading3"/>
@@ -962,13 +1024,13 @@
         <w:rPr>
           <w:rStyle w:val="SectionNumber"/>
         </w:rPr>
-        <w:t xml:space="preserve">0.3.3</w:t>
+        <w:t xml:space="preserve">0.3.1</w:t>
       </w:r>
       <w:r>
         <w:tab/>
       </w:r>
       <w:r>
-        <w:t xml:space="preserve">Migration Phenology Classification</w:t>
+        <w:t xml:space="preserve">Study Area</w:t>
       </w:r>
     </w:p>
     <w:p>
@@ -976,7 +1038,34 @@
         <w:pStyle w:val="FirstParagraph"/>
       </w:pPr>
       <w:r>
-        <w:t xml:space="preserve">To quantify migration phenology throughout the annual cycle, we first calculated yearly time-series of Net-Squared Displacement (NSD) values for swan, using July 1 as a cutoff date between years for individuals with multiple years of GPS data, and then condensed the dataset to a single average NSD value for each day. After excluding swan-year datasets with less than 30 days of data, we iteratively fit a series of 7 intercept-only piecewise regression models to each time-series. The syntax of each model corresponded to an increasing number of intercepts included (1-7) for average NSD values throughout the time series separated by breakpoints in time where the intercept values transitioned, therefore intercepts represent stationary segments in time corresponding to periods of the annual cycle, and breakpoints are the transitions between these segments. We fit all piecewise regression models in JAGS</w:t>
+        <w:t xml:space="preserve">Our study area for swan captures is approximately the current breeding and wintering distribution of IP trumpeter swans (Groves 2017).</w:t>
+      </w:r>
+      <w:r>
+        <w:t xml:space="preserve"> </w:t>
+      </w:r>
+      <w:r>
+        <w:t xml:space="preserve">We captured all swans on their breeding range except for 4 swans captured on their wintering grounds in Arkansas (Fig.</w:t>
+      </w:r>
+      <w:r>
+        <w:t xml:space="preserve"> </w:t>
+      </w:r>
+      <w:r>
+        <w:t xml:space="preserve">1</w:t>
+      </w:r>
+      <w:r>
+        <w:t xml:space="preserve">) .</w:t>
+      </w:r>
+      <w:r>
+        <w:t xml:space="preserve"> </w:t>
+      </w:r>
+      <w:r>
+        <w:t xml:space="preserve">We deployed transmitters on IP trumpeter swans as far north and west as southern Manitoba (51.1° N, 99.7° W), as far south as central Arkansas (35.5° N, 91.9° W), and as far east as central Ohio (40.6° N, 82.7° W).</w:t>
+      </w:r>
+      <w:r>
+        <w:t xml:space="preserve"> </w:t>
+      </w:r>
+      <w:r>
+        <w:t xml:space="preserve">Capture locations occurred in a mix of Laurentian Mixed Forest, Prairie Parkland, Eastern Broadleaf Forest, and Aspen Parklands</w:t>
       </w:r>
       <w:r>
         <w:t xml:space="preserve"> </w:t>
@@ -984,440 +1073,42 @@
       <w:r>
         <w:t xml:space="preserve">(</w:t>
       </w:r>
-      <w:hyperlink w:anchor="ref-plummer2003">
-        <w:r>
-          <w:rPr>
-            <w:rStyle w:val="Hyperlink"/>
-          </w:rPr>
-          <w:t xml:space="preserve">Plummer 2003</w:t>
+      <w:hyperlink w:anchor="ref-cleland1997">
+        <w:r>
+          <w:rPr>
+            <w:rStyle w:val="Hyperlink"/>
+          </w:rPr>
+          <w:t xml:space="preserve">Cleland et al. 1997</w:t>
         </w:r>
       </w:hyperlink>
       <w:r>
         <w:t xml:space="preserve">)</w:t>
       </w:r>
       <w:r>
-        <w:t xml:space="preserve"> </w:t>
-      </w:r>
-      <w:r>
-        <w:t xml:space="preserve">using the mcp package</w:t>
-      </w:r>
-      <w:r>
-        <w:t xml:space="preserve"> </w:t>
-      </w:r>
-      <w:r>
-        <w:t xml:space="preserve">(</w:t>
-      </w:r>
-      <w:hyperlink w:anchor="ref-lindelov2020">
-        <w:r>
-          <w:rPr>
-            <w:rStyle w:val="Hyperlink"/>
-          </w:rPr>
-          <w:t xml:space="preserve">Lindeløv 2020</w:t>
-        </w:r>
-      </w:hyperlink>
-      <w:r>
-        <w:t xml:space="preserve">)</w:t>
-      </w:r>
-      <w:r>
-        <w:t xml:space="preserve"> </w:t>
-      </w:r>
-      <w:r>
-        <w:t xml:space="preserve">in Program R version 4.0.2</w:t>
-      </w:r>
-      <w:r>
-        <w:t xml:space="preserve"> </w:t>
-      </w:r>
-      <w:r>
-        <w:t xml:space="preserve">(</w:t>
-      </w:r>
-      <w:hyperlink w:anchor="ref-rcoredevelopmentteam2022">
-        <w:r>
-          <w:rPr>
-            <w:rStyle w:val="Hyperlink"/>
-          </w:rPr>
-          <w:t xml:space="preserve">Team 2022</w:t>
-        </w:r>
-      </w:hyperlink>
-      <w:r>
-        <w:t xml:space="preserve">)</w:t>
-      </w:r>
-      <w:r>
-        <w:t xml:space="preserve">, using 15,000 iterations and a burn-in period of 10,000. We ran all scripts in parallel using the future package on a partition of the Minnesota Supercomputing Institute (MSI) with 48 cores and 50GB RAM per core</w:t>
-      </w:r>
-      <w:r>
-        <w:t xml:space="preserve"> </w:t>
-      </w:r>
-      <w:r>
-        <w:t xml:space="preserve">(</w:t>
-      </w:r>
-      <w:hyperlink w:anchor="ref-bengtsson2021">
-        <w:r>
-          <w:rPr>
-            <w:rStyle w:val="Hyperlink"/>
-          </w:rPr>
-          <w:t xml:space="preserve">Bengtsson 2021</w:t>
-        </w:r>
-      </w:hyperlink>
-      <w:r>
-        <w:t xml:space="preserve">)</w:t>
-      </w:r>
-      <w:r>
-        <w:t xml:space="preserve">. We evaluated MCMC chain convergence via the Gelman-Rubin convergence diagnostic and excluded any model containing a parameter with a value of</w:t>
-      </w:r>
-      <w:r>
-        <w:t xml:space="preserve"> </w:t>
-      </w:r>
-      <m:oMath>
-        <m:acc>
-          <m:accPr>
-            <m:chr m:val="̂"/>
-          </m:accPr>
-          <m:e>
-            <m:r>
-              <m:t>R</m:t>
-            </m:r>
-          </m:e>
-        </m:acc>
-      </m:oMath>
-      <w:r>
-        <w:t xml:space="preserve"> </w:t>
-      </w:r>
-      <w:r>
-        <w:t xml:space="preserve">&gt;1.1 from further analyses</w:t>
-      </w:r>
-      <w:r>
-        <w:t xml:space="preserve"> </w:t>
-      </w:r>
-      <w:r>
-        <w:t xml:space="preserve">(</w:t>
-      </w:r>
-      <w:hyperlink w:anchor="ref-brooks1998">
-        <w:r>
-          <w:rPr>
-            <w:rStyle w:val="Hyperlink"/>
-          </w:rPr>
-          <w:t xml:space="preserve">Brooks and Gelman 1998</w:t>
-        </w:r>
-      </w:hyperlink>
-      <w:r>
-        <w:t xml:space="preserve">)</w:t>
-      </w:r>
-      <w:r>
-        <w:t xml:space="preserve">. If all parameters in a model passed the</w:t>
-      </w:r>
-      <w:r>
-        <w:t xml:space="preserve"> </w:t>
-      </w:r>
-      <m:oMath>
-        <m:acc>
-          <m:accPr>
-            <m:chr m:val="̂"/>
-          </m:accPr>
-          <m:e>
-            <m:r>
-              <m:t>R</m:t>
-            </m:r>
-          </m:e>
-        </m:acc>
-      </m:oMath>
-      <w:r>
-        <w:t xml:space="preserve"> </w:t>
-      </w:r>
-      <w:r>
-        <w:t xml:space="preserve">threshold, we evaluated model fit and predictive performance using leave-one-out cross-validation (LOO-CV) with Pareto smoothed importance sampling to estimate the Expected Log Predictive Density (ELPD), using the loo package</w:t>
-      </w:r>
-      <w:r>
-        <w:t xml:space="preserve"> </w:t>
-      </w:r>
-      <w:r>
-        <w:t xml:space="preserve">(</w:t>
-      </w:r>
-      <w:hyperlink w:anchor="ref-gelman2014">
-        <w:r>
-          <w:rPr>
-            <w:rStyle w:val="Hyperlink"/>
-          </w:rPr>
-          <w:t xml:space="preserve">Gelman et al. 2014</w:t>
-        </w:r>
-      </w:hyperlink>
-      <w:r>
-        <w:t xml:space="preserve">,</w:t>
-      </w:r>
-      <w:r>
-        <w:t xml:space="preserve"> </w:t>
-      </w:r>
-      <w:hyperlink w:anchor="ref-vehtari2017">
-        <w:r>
-          <w:rPr>
-            <w:rStyle w:val="Hyperlink"/>
-          </w:rPr>
-          <w:t xml:space="preserve">Vehtari et al. 2017</w:t>
-        </w:r>
-      </w:hyperlink>
-      <w:r>
-        <w:t xml:space="preserve">)</w:t>
-      </w:r>
-      <w:r>
-        <w:t xml:space="preserve">. The ELPD values reflect the ability of the model to predict the posterior density of withheld data. We used LOO-CV to choose the ideal number of breakpoints (and thereby segments which correspond to migratory periods) for each swan-year dataset by selecting the model with the best ELPD value.</w:t>
-      </w:r>
-    </w:p>
-    <w:p>
-      <w:pPr>
-        <w:pStyle w:val="BodyText"/>
-      </w:pPr>
-      <w:r>
-        <w:t xml:space="preserve">We visually inspected the best fit model for each swan-year dataset and removed any that were obvious poor fits such that information from the breakpoints and intercepts would not be able to describe the annual migration phenology.</w:t>
-      </w:r>
-      <w:r>
-        <w:t xml:space="preserve"> </w:t>
-      </w:r>
-      <w:r>
-        <w:rPr>
-          <w:bCs/>
-          <w:b/>
-        </w:rPr>
-        <w:t xml:space="preserve">(link to supplemental materials giving more text on this process and possibly some example figures; come back to this in the discussion re: automated/semi-automated workflows)</w:t>
-      </w:r>
-      <w:r>
-        <w:t xml:space="preserve"> </w:t>
-      </w:r>
-      <w:r>
-        <w:t xml:space="preserve">For all the models that passed visual inspection,</w:t>
-      </w:r>
-      <w:r>
-        <w:t xml:space="preserve"> </w:t>
-      </w:r>
-      <w:r>
-        <w:rPr>
-          <w:bCs/>
-          <w:b/>
-        </w:rPr>
-        <w:t xml:space="preserve">(make sure to mention the ~90% number in the results)</w:t>
-      </w:r>
-      <w:r>
-        <w:t xml:space="preserve"> </w:t>
-      </w:r>
-      <w:r>
-        <w:t xml:space="preserve">we extracted parameter values to represent the movement metrics of interest</w:t>
-      </w:r>
-      <w:r>
-        <w:t xml:space="preserve"> </w:t>
-      </w:r>
-      <w:r>
-        <w:rPr>
-          <w:bCs/>
-          <w:b/>
-        </w:rPr>
-        <w:t xml:space="preserve">(reference all of these metrics in a table?)</w:t>
-      </w:r>
-      <w:r>
-        <w:t xml:space="preserve"> </w:t>
-      </w:r>
-      <w:r>
-        <w:t xml:space="preserve">after first applying a series of criteria thresholds to strengthen the biological connection of the breakpoints and intercept values from the fitted models.</w:t>
-      </w:r>
-      <w:r>
-        <w:t xml:space="preserve"> </w:t>
-      </w:r>
-      <w:r>
-        <w:rPr>
-          <w:bCs/>
-          <w:b/>
-        </w:rPr>
-        <w:t xml:space="preserve">(include these in the supplemental as well?)</w:t>
-      </w:r>
-      <w:r>
         <w:t xml:space="preserve">.</w:t>
       </w:r>
     </w:p>
-    <w:bookmarkEnd w:id="42"/>
-    <w:bookmarkStart w:id="43" w:name="summary-of-migratory-trends"/>
-    <w:p>
-      <w:pPr>
-        <w:pStyle w:val="Heading3"/>
-      </w:pPr>
-      <w:r>
-        <w:rPr>
-          <w:rStyle w:val="SectionNumber"/>
-        </w:rPr>
-        <w:t xml:space="preserve">0.3.4</w:t>
-      </w:r>
-      <w:r>
-        <w:tab/>
-      </w:r>
-      <w:r>
-        <w:t xml:space="preserve">Summary of Migratory Trends</w:t>
-      </w:r>
-    </w:p>
-    <w:p>
-      <w:pPr>
-        <w:pStyle w:val="FirstParagraph"/>
-      </w:pPr>
-      <w:r>
-        <w:t xml:space="preserve">We devised a flexible workflow that could accommodate a wide breadth of variability in annual movements but still allow for population-level inference. For all swan-year datasets that had &gt;30 points and had the best-fitting model pass the</w:t>
-      </w:r>
-      <w:r>
-        <w:t xml:space="preserve"> </w:t>
-      </w:r>
-      <w:r>
-        <w:t xml:space="preserve">‘</w:t>
-      </w:r>
-      <w:r>
-        <w:t xml:space="preserve">eyeball</w:t>
-      </w:r>
-      <w:r>
-        <w:t xml:space="preserve">’</w:t>
-      </w:r>
-      <w:r>
-        <w:t xml:space="preserve"> </w:t>
-      </w:r>
-      <w:r>
-        <w:t xml:space="preserve">test, we pulled out a number of movement metrics to describe the annual movement trends. Before pulling out these metrics, we first established a ruleset to exclude erroneous segments and changepoints that didn’t represent biologically meaningful transitions between different segments of the annual movement cycle. These thresholds include:</w:t>
-      </w:r>
-      <w:r>
-        <w:br/>
-      </w:r>
-      <w:r>
-        <w:t xml:space="preserve">- Minimum distance between 2 potential segments: 2 kilometers</w:t>
-      </w:r>
-      <w:r>
-        <w:br/>
-      </w:r>
-      <w:r>
-        <w:t xml:space="preserve">- Minimum time difference between 2 potential change points: 2 days</w:t>
-      </w:r>
-      <w:r>
-        <w:br/>
-      </w:r>
-      <w:r>
-        <w:t xml:space="preserve">- Minimum distance moved between breeding/capture location and the furthest segment in order to consider onset of fall migration: 100 kilometers</w:t>
-      </w:r>
-      <w:r>
-        <w:br/>
-      </w:r>
-      <w:r>
-        <w:t xml:space="preserve">- Minimum distance moved between the furthest segment and the segment representing return to spring territory: 100 kilometers</w:t>
-      </w:r>
-      <w:r>
-        <w:br/>
-      </w:r>
-      <w:r>
-        <w:t xml:space="preserve">- Maximum distance between the spring return segment and the breeding/capture territory in order to consider a spring migration arrival: 10 kilometers</w:t>
-      </w:r>
-      <w:r>
-        <w:br/>
-      </w:r>
-      <w:r>
-        <w:t xml:space="preserve">- Latest date to be considered a fall migration onset / earliest date to be considered a spring return onset: December 1st</w:t>
-      </w:r>
-    </w:p>
-    <w:p>
-      <w:pPr>
-        <w:pStyle w:val="BodyText"/>
-      </w:pPr>
-      <w:r>
-        <w:rPr>
-          <w:bCs/>
-          <w:b/>
-        </w:rPr>
-        <w:t xml:space="preserve">Include all the summary parameters in a table?</w:t>
-      </w:r>
-    </w:p>
-    <w:p>
-      <w:pPr>
-        <w:pStyle w:val="BodyText"/>
-      </w:pPr>
-      <w:r>
-        <w:rPr>
-          <w:bCs/>
-          <w:b/>
-        </w:rPr>
-        <w:t xml:space="preserve">Include a supplemental file that shows the thresholds for each rule in the script that pulls out the movement summary information. In the main text, briefly allude to the ruleset without laying everything out in a lot of detail?</w:t>
-      </w:r>
-    </w:p>
-    <w:bookmarkEnd w:id="43"/>
-    <w:bookmarkEnd w:id="44"/>
-    <w:bookmarkStart w:id="51" w:name="results"/>
-    <w:p>
-      <w:pPr>
-        <w:pStyle w:val="Heading2"/>
-      </w:pPr>
-      <w:r>
-        <w:rPr>
-          <w:rStyle w:val="SectionNumber"/>
-        </w:rPr>
-        <w:t xml:space="preserve">0.4</w:t>
-      </w:r>
-      <w:r>
-        <w:tab/>
-      </w:r>
-      <w:r>
-        <w:t xml:space="preserve">Results</w:t>
-      </w:r>
-    </w:p>
-    <w:p>
-      <w:pPr>
-        <w:pStyle w:val="FirstParagraph"/>
-      </w:pPr>
-      <w:r>
-        <w:rPr>
-          <w:bCs/>
-          <w:b/>
-        </w:rPr>
-        <w:t xml:space="preserve">Number of capture/deployments</w:t>
-      </w:r>
-      <w:r>
-        <w:t xml:space="preserve"> </w:t>
-      </w:r>
-      <w:r>
-        <w:t xml:space="preserve">In 2019, we deployed 19 GPS-GSM transmitters (7 in Minnesota and 12 in Michigan).</w:t>
-      </w:r>
-      <w:r>
-        <w:t xml:space="preserve"> </w:t>
-      </w:r>
-      <w:r>
-        <w:t xml:space="preserve">In 2020, we deployed an additional 77 transmitters (10 in Manitoba, 40 in Minnesota, 9 in Iowa, 5 in Wisconsin, 1 in Michigan, 12 in Ohio).</w:t>
-      </w:r>
-      <w:r>
-        <w:t xml:space="preserve"> </w:t>
-      </w:r>
-      <w:r>
-        <w:t xml:space="preserve">In 2021, we deployed an additional 28 transmitters, 11 of which were re-deployments (1 in Manitoba, 9 in Minnesota, 2 in Iowa, 4 in Wisconsin, 8 in Ohio, and 4 in Arkansas).</w:t>
-      </w:r>
-      <w:r>
-        <w:t xml:space="preserve"> </w:t>
-      </w:r>
-      <w:r>
-        <w:t xml:space="preserve">In 2022 we redeployed 1 transmitter in Iowa.</w:t>
-      </w:r>
-    </w:p>
-    <w:p>
-      <w:pPr>
-        <w:pStyle w:val="BodyText"/>
-      </w:pPr>
-      <w:r>
-        <w:t xml:space="preserve">Include this map of deployments? Exclude the Arkansas swans?</w:t>
-      </w:r>
-      <w:r>
-        <w:t xml:space="preserve"> </w:t>
-      </w:r>
+    <w:p>
+      <w:pPr>
+        <w:pStyle w:val="CaptionedFigure"/>
+      </w:pPr>
       <w:r>
         <w:drawing>
           <wp:inline>
             <wp:extent cx="3810000" cy="2540000"/>
             <wp:effectExtent b="0" l="0" r="0" t="0"/>
-            <wp:docPr descr="Figure 1: TRUE" title="" id="46" name="Picture"/>
+            <wp:docPr descr="Figure 1: Insert caption for capture location map here…" title="" id="41" name="Picture"/>
             <a:graphic>
               <a:graphicData uri="http://schemas.openxmlformats.org/drawingml/2006/picture">
                 <pic:pic>
                   <pic:nvPicPr>
-                    <pic:cNvPr descr="../figures/figs_for_manuscript/capture_locations.tiff" id="47" name="Picture"/>
+                    <pic:cNvPr descr="../figures/figs_for_manuscript/capture_locations_with_ar.tiff" id="42" name="Picture"/>
                     <pic:cNvPicPr>
                       <a:picLocks noChangeArrowheads="1" noChangeAspect="1"/>
                     </pic:cNvPicPr>
                   </pic:nvPicPr>
                   <pic:blipFill>
-                    <a:blip r:embed="rId45"/>
+                    <a:blip r:embed="rId40"/>
                     <a:stretch>
                       <a:fillRect/>
                     </a:stretch>
@@ -1446,20 +1137,805 @@
     </w:p>
     <w:p>
       <w:pPr>
+        <w:pStyle w:val="ImageCaption"/>
+      </w:pPr>
+      <w:r>
+        <w:t xml:space="preserve">Figure 1: Insert caption for capture location map here…</w:t>
+      </w:r>
+    </w:p>
+    <w:bookmarkEnd w:id="43"/>
+    <w:bookmarkStart w:id="44" w:name="capture-and-handling"/>
+    <w:p>
+      <w:pPr>
+        <w:pStyle w:val="Heading3"/>
+      </w:pPr>
+      <w:r>
+        <w:rPr>
+          <w:rStyle w:val="SectionNumber"/>
+        </w:rPr>
+        <w:t xml:space="preserve">0.3.2</w:t>
+      </w:r>
+      <w:r>
+        <w:tab/>
+      </w:r>
+      <w:r>
+        <w:t xml:space="preserve">Capture and Handling</w:t>
+      </w:r>
+    </w:p>
+    <w:p>
+      <w:pPr>
+        <w:pStyle w:val="FirstParagraph"/>
+      </w:pPr>
+      <w:r>
+        <w:t xml:space="preserve">We captured most</w:t>
+      </w:r>
+      <w:r>
+        <w:rPr>
+          <w:bCs/>
+          <w:b/>
+        </w:rPr>
+        <w:t xml:space="preserve">either take out most or also add in description of arkansas captures?</w:t>
+      </w:r>
+      <w:r>
+        <w:t xml:space="preserve"> </w:t>
+      </w:r>
+      <w:r>
+        <w:t xml:space="preserve">swans during the definitive prebasic molt period when adult swans replace remiges, and are therefore flightless, using a combination of jon boats, airboats, step deck transom boats, square-stern canoes, and kayaks.</w:t>
+      </w:r>
+      <w:r>
+        <w:t xml:space="preserve"> </w:t>
+      </w:r>
+      <w:r>
+        <w:t xml:space="preserve">We primarily used long-tail mud motors to navigate shallow wetlands where swans were located (Powell Performance Fab, Hutchinson, Minnesota, USA), although some swans were captured using surface-drive motors (Gator-Tail, Loreauville, Louisiana, USA).</w:t>
+      </w:r>
+      <w:r>
+        <w:rPr>
+          <w:bCs/>
+          <w:b/>
+        </w:rPr>
+        <w:t xml:space="preserve">need to mention? I would’ve found it useful before starting..</w:t>
+      </w:r>
+      <w:r>
+        <w:t xml:space="preserve"> </w:t>
+      </w:r>
+      <w:r>
+        <w:t xml:space="preserve">We hand-captured swans using a shepherd’s crook pole</w:t>
+      </w:r>
+      <w:r>
+        <w:t xml:space="preserve"> </w:t>
+      </w:r>
+      <w:r>
+        <w:t xml:space="preserve">(</w:t>
+      </w:r>
+      <w:hyperlink w:anchor="ref-eltringham1978">
+        <w:r>
+          <w:rPr>
+            <w:rStyle w:val="Hyperlink"/>
+          </w:rPr>
+          <w:t xml:space="preserve">Eltringham 1978</w:t>
+        </w:r>
+      </w:hyperlink>
+      <w:r>
+        <w:t xml:space="preserve">,</w:t>
+      </w:r>
+      <w:r>
+        <w:t xml:space="preserve"> </w:t>
+      </w:r>
+      <w:hyperlink w:anchor="ref-hindman2016">
+        <w:r>
+          <w:rPr>
+            <w:rStyle w:val="Hyperlink"/>
+          </w:rPr>
+          <w:t xml:space="preserve">Hindman et al. 2016</w:t>
+        </w:r>
+      </w:hyperlink>
+      <w:r>
+        <w:t xml:space="preserve">)</w:t>
+      </w:r>
+      <w:r>
+        <w:t xml:space="preserve">.</w:t>
+      </w:r>
+      <w:r>
+        <w:t xml:space="preserve"> </w:t>
+      </w:r>
+      <w:r>
+        <w:t xml:space="preserve">We predominantly targeted adult swans, which have higher survival rates than juveniles, to maximize the longevity of telemetry data collection</w:t>
+      </w:r>
+      <w:r>
+        <w:t xml:space="preserve"> </w:t>
+      </w:r>
+      <w:r>
+        <w:rPr>
+          <w:bCs/>
+          <w:b/>
+        </w:rPr>
+        <w:t xml:space="preserve">citation we can use from other swan population?</w:t>
+      </w:r>
+      <w:r>
+        <w:t xml:space="preserve">.</w:t>
+      </w:r>
+    </w:p>
+    <w:p>
+      <w:pPr>
         <w:pStyle w:val="BodyText"/>
       </w:pPr>
       <w:r>
-        <w:t xml:space="preserve">Include this figure of collar deployments? Include Arkansas swans?</w:t>
-      </w:r>
-      <w:r>
-        <w:t xml:space="preserve"> </w:t>
-      </w:r>
+        <w:t xml:space="preserve">We marked swans with two types of neck collars; 55-g neck collars with GPS-GSM transmitters incorporated into the collar housing (Model OrniTrack-N62 3G, Ornitela, Vilnius, Lithuania) and 140-g GPS transmitters (Model CTT-ES400, Cellular Tracking Technologies, Rio Grande, New Jersey, USA) that were adhered to 64-mm neck collars (Haggie Engraving, Crumpton, Maryland, USA).</w:t>
+      </w:r>
+      <w:r>
+        <w:t xml:space="preserve"> </w:t>
+      </w:r>
+      <w:r>
+        <w:t xml:space="preserve">Both types of neck collars contained a unique alpha-numeric code for visual identification.</w:t>
+      </w:r>
+      <w:r>
+        <w:t xml:space="preserve"> </w:t>
+      </w:r>
+      <w:r>
+        <w:t xml:space="preserve">Swans captured in Michigan were fit with Cellular Tracking Technologies collars and all other swans in the study were fit with Ornitela collars.</w:t>
+      </w:r>
+      <w:r>
+        <w:t xml:space="preserve"> </w:t>
+      </w:r>
+      <w:r>
+        <w:t xml:space="preserve">All transmitters were programmed to collect GPS locations at 15-min intervals throughout the 24-hr daily period.</w:t>
+      </w:r>
+      <w:r>
+        <w:t xml:space="preserve"> </w:t>
+      </w:r>
+      <w:r>
+        <w:t xml:space="preserve">We leg-banded each swan with a U.S.</w:t>
+      </w:r>
+      <w:r>
+        <w:t xml:space="preserve"> </w:t>
+      </w:r>
+      <w:r>
+        <w:t xml:space="preserve">Geological Survey butt-end aluminum band.</w:t>
+      </w:r>
+    </w:p>
+    <w:p>
+      <w:pPr>
+        <w:pStyle w:val="BodyText"/>
+      </w:pPr>
+      <w:r>
+        <w:t xml:space="preserve">Protocols for capturing and marking trumpeter swans in U.S. states have been approved by the University of Minnesota Animal Care and Use Committee (protocol no. 1905-37072A), the Minnesota Department of Natural Resources (Special Permit no. 19017), the Michigan Department of Natural Resources (Threatened and Endangered Species Permit TE 175), the U.S.</w:t>
+      </w:r>
+      <w:r>
+        <w:t xml:space="preserve"> </w:t>
+      </w:r>
+      <w:r>
+        <w:t xml:space="preserve">Fish and Wildlife Service (Research &amp; Monitoring Special Use Permit no. K-10-001), and the U.S.</w:t>
+      </w:r>
+      <w:r>
+        <w:t xml:space="preserve"> </w:t>
+      </w:r>
+      <w:r>
+        <w:t xml:space="preserve">Geological Survey Bird Banding Laboratory (Federal Bird Banding Permit no. 21631).</w:t>
+      </w:r>
+      <w:r>
+        <w:t xml:space="preserve"> </w:t>
+      </w:r>
+      <w:r>
+        <w:t xml:space="preserve">All capture and marking of trumpeter swans in Manitoba was conducted under Federal Scientific Permit to Capture and Band Migratory Birds (no. 10271), Federal Animal Care Committee approval (project 20FB02), Provincial Species at Risk Permit (no. SAR20012), and Provincial Park Permit (no. PP-PHQ-20-016).</w:t>
+      </w:r>
+      <w:r>
+        <w:rPr>
+          <w:bCs/>
+          <w:b/>
+        </w:rPr>
+        <w:t xml:space="preserve">Need permit info from WI, IA, AR, and OH?</w:t>
+      </w:r>
+    </w:p>
+    <w:bookmarkEnd w:id="44"/>
+    <w:bookmarkStart w:id="45" w:name="migration-phenology-classification"/>
+    <w:p>
+      <w:pPr>
+        <w:pStyle w:val="Heading3"/>
+      </w:pPr>
+      <w:r>
+        <w:rPr>
+          <w:rStyle w:val="SectionNumber"/>
+        </w:rPr>
+        <w:t xml:space="preserve">0.3.3</w:t>
+      </w:r>
+      <w:r>
+        <w:tab/>
+      </w:r>
+      <w:r>
+        <w:t xml:space="preserve">Migration Phenology Classification</w:t>
+      </w:r>
+    </w:p>
+    <w:p>
+      <w:pPr>
+        <w:pStyle w:val="FirstParagraph"/>
+      </w:pPr>
+      <w:r>
+        <w:t xml:space="preserve">To quantify migration phenology throughout the annual cycle, we first calculated yearly time-series of Net-Squared Displacement (NSD) values for swan, using July 1 as a cutoff date between years for individuals with multiple years of GPS data, and then condensed the dataset to a single average NSD value for each day.</w:t>
+      </w:r>
+      <w:r>
+        <w:t xml:space="preserve"> </w:t>
+      </w:r>
+      <w:r>
+        <w:t xml:space="preserve">After excluding swan-year datasets with less than 30 days of data, we iteratively fit a series of 7 intercept-only piecewise regression models to each time-series.</w:t>
+      </w:r>
+      <w:r>
+        <w:t xml:space="preserve"> </w:t>
+      </w:r>
+      <w:r>
+        <w:t xml:space="preserve">The syntax of each model corresponded to an increasing number of intercepts included (1-7) for average NSD values throughout the time series separated by breakpoints in time where the intercept values transitioned, therefore intercepts represent stationary segments in time corresponding to periods of the annual cycle, and breakpoints are the transitions between these segments.</w:t>
+      </w:r>
+      <w:r>
+        <w:t xml:space="preserve"> </w:t>
+      </w:r>
+      <w:r>
+        <w:t xml:space="preserve">We fit all piecewise regression models in JAGS</w:t>
+      </w:r>
+      <w:r>
+        <w:t xml:space="preserve"> </w:t>
+      </w:r>
+      <w:r>
+        <w:t xml:space="preserve">(</w:t>
+      </w:r>
+      <w:hyperlink w:anchor="ref-plummer2003">
+        <w:r>
+          <w:rPr>
+            <w:rStyle w:val="Hyperlink"/>
+          </w:rPr>
+          <w:t xml:space="preserve">Plummer 2003</w:t>
+        </w:r>
+      </w:hyperlink>
+      <w:r>
+        <w:t xml:space="preserve">)</w:t>
+      </w:r>
+      <w:r>
+        <w:t xml:space="preserve"> </w:t>
+      </w:r>
+      <w:r>
+        <w:t xml:space="preserve">using the mcp package</w:t>
+      </w:r>
+      <w:r>
+        <w:t xml:space="preserve"> </w:t>
+      </w:r>
+      <w:r>
+        <w:t xml:space="preserve">(</w:t>
+      </w:r>
+      <w:hyperlink w:anchor="ref-lindelov2020">
+        <w:r>
+          <w:rPr>
+            <w:rStyle w:val="Hyperlink"/>
+          </w:rPr>
+          <w:t xml:space="preserve">Lindeløv 2020</w:t>
+        </w:r>
+      </w:hyperlink>
+      <w:r>
+        <w:t xml:space="preserve">)</w:t>
+      </w:r>
+      <w:r>
+        <w:t xml:space="preserve"> </w:t>
+      </w:r>
+      <w:r>
+        <w:t xml:space="preserve">in Program R version 4.0.2</w:t>
+      </w:r>
+      <w:r>
+        <w:t xml:space="preserve"> </w:t>
+      </w:r>
+      <w:r>
+        <w:t xml:space="preserve">(</w:t>
+      </w:r>
+      <w:hyperlink w:anchor="ref-rcoredevelopmentteam2022">
+        <w:r>
+          <w:rPr>
+            <w:rStyle w:val="Hyperlink"/>
+          </w:rPr>
+          <w:t xml:space="preserve">Team 2022</w:t>
+        </w:r>
+      </w:hyperlink>
+      <w:r>
+        <w:t xml:space="preserve">)</w:t>
+      </w:r>
+      <w:r>
+        <w:t xml:space="preserve">, using 15,000 iterations and a burn-in period of 10,000.</w:t>
+      </w:r>
+      <w:r>
+        <w:t xml:space="preserve"> </w:t>
+      </w:r>
+      <w:r>
+        <w:t xml:space="preserve">We ran all scripts in parallel using the future package on a partition of the Minnesota Supercomputing Institute (MSI) with 48 cores and 50GB RAM per core</w:t>
+      </w:r>
+      <w:r>
+        <w:t xml:space="preserve"> </w:t>
+      </w:r>
+      <w:r>
+        <w:t xml:space="preserve">(</w:t>
+      </w:r>
+      <w:hyperlink w:anchor="ref-bengtsson2021">
+        <w:r>
+          <w:rPr>
+            <w:rStyle w:val="Hyperlink"/>
+          </w:rPr>
+          <w:t xml:space="preserve">Bengtsson 2021</w:t>
+        </w:r>
+      </w:hyperlink>
+      <w:r>
+        <w:t xml:space="preserve">)</w:t>
+      </w:r>
+      <w:r>
+        <w:t xml:space="preserve">.</w:t>
+      </w:r>
+      <w:r>
+        <w:t xml:space="preserve"> </w:t>
+      </w:r>
+      <w:r>
+        <w:t xml:space="preserve">We evaluated MCMC chain convergence via the Gelman-Rubin convergence diagnostic and excluded any model containing a parameter with a value of</w:t>
+      </w:r>
+      <w:r>
+        <w:t xml:space="preserve"> </w:t>
+      </w:r>
+      <m:oMath>
+        <m:acc>
+          <m:accPr>
+            <m:chr m:val="̂"/>
+          </m:accPr>
+          <m:e>
+            <m:r>
+              <m:t>R</m:t>
+            </m:r>
+          </m:e>
+        </m:acc>
+      </m:oMath>
+      <w:r>
+        <w:t xml:space="preserve"> </w:t>
+      </w:r>
+      <w:r>
+        <w:t xml:space="preserve">&gt;1.1 from further analyses</w:t>
+      </w:r>
+      <w:r>
+        <w:t xml:space="preserve"> </w:t>
+      </w:r>
+      <w:r>
+        <w:t xml:space="preserve">(</w:t>
+      </w:r>
+      <w:hyperlink w:anchor="ref-brooks1998">
+        <w:r>
+          <w:rPr>
+            <w:rStyle w:val="Hyperlink"/>
+          </w:rPr>
+          <w:t xml:space="preserve">Brooks and Gelman 1998</w:t>
+        </w:r>
+      </w:hyperlink>
+      <w:r>
+        <w:t xml:space="preserve">)</w:t>
+      </w:r>
+      <w:r>
+        <w:t xml:space="preserve">.</w:t>
+      </w:r>
+      <w:r>
+        <w:t xml:space="preserve"> </w:t>
+      </w:r>
+      <w:r>
+        <w:t xml:space="preserve">If all parameters in a model passed the</w:t>
+      </w:r>
+      <w:r>
+        <w:t xml:space="preserve"> </w:t>
+      </w:r>
+      <m:oMath>
+        <m:acc>
+          <m:accPr>
+            <m:chr m:val="̂"/>
+          </m:accPr>
+          <m:e>
+            <m:r>
+              <m:t>R</m:t>
+            </m:r>
+          </m:e>
+        </m:acc>
+      </m:oMath>
+      <w:r>
+        <w:t xml:space="preserve"> </w:t>
+      </w:r>
+      <w:r>
+        <w:t xml:space="preserve">threshold, we evaluated model fit and predictive performance using leave-one-out cross-validation (LOO-CV) with Pareto smoothed importance sampling to estimate the Expected Log Predictive Density (ELPD), using the loo package</w:t>
+      </w:r>
+      <w:r>
+        <w:t xml:space="preserve"> </w:t>
+      </w:r>
+      <w:r>
+        <w:t xml:space="preserve">(</w:t>
+      </w:r>
+      <w:hyperlink w:anchor="ref-gelman2014">
+        <w:r>
+          <w:rPr>
+            <w:rStyle w:val="Hyperlink"/>
+          </w:rPr>
+          <w:t xml:space="preserve">Gelman et al. 2014</w:t>
+        </w:r>
+      </w:hyperlink>
+      <w:r>
+        <w:t xml:space="preserve">,</w:t>
+      </w:r>
+      <w:r>
+        <w:t xml:space="preserve"> </w:t>
+      </w:r>
+      <w:hyperlink w:anchor="ref-vehtari2017">
+        <w:r>
+          <w:rPr>
+            <w:rStyle w:val="Hyperlink"/>
+          </w:rPr>
+          <w:t xml:space="preserve">Vehtari et al. 2017</w:t>
+        </w:r>
+      </w:hyperlink>
+      <w:r>
+        <w:t xml:space="preserve">)</w:t>
+      </w:r>
+      <w:r>
+        <w:t xml:space="preserve">.</w:t>
+      </w:r>
+      <w:r>
+        <w:t xml:space="preserve"> </w:t>
+      </w:r>
+      <w:r>
+        <w:t xml:space="preserve">The ELPD values reflect the ability of the model to predict the posterior density of withheld data.</w:t>
+      </w:r>
+      <w:r>
+        <w:t xml:space="preserve"> </w:t>
+      </w:r>
+      <w:r>
+        <w:t xml:space="preserve">We used LOO-CV to choose the ideal number of breakpoints (and thereby segments which correspond to migratory periods) for each swan-year dataset by selecting the model with the best ELPD value.</w:t>
+      </w:r>
+    </w:p>
+    <w:p>
+      <w:pPr>
+        <w:pStyle w:val="BodyText"/>
+      </w:pPr>
+      <w:r>
+        <w:t xml:space="preserve">We qualitatively inspected the visual fit of each model chosen by ELPD for each swan-year dataset and removed any that were obvious poor fits such that information from the breakpoints and intercepts would not be able to describe the annual migration phenology.</w:t>
+      </w:r>
+      <w:r>
+        <w:t xml:space="preserve"> </w:t>
+      </w:r>
+      <w:r>
+        <w:rPr>
+          <w:bCs/>
+          <w:b/>
+        </w:rPr>
+        <w:t xml:space="preserve">(link to supplemental materials giving more text on this process and possibly some example figures; come back to this in the discussion re: automated/semi-automated workflows)</w:t>
+      </w:r>
+      <w:r>
+        <w:t xml:space="preserve"> </w:t>
+      </w:r>
+      <w:r>
+        <w:t xml:space="preserve">For all the models that passed visual inspection,</w:t>
+      </w:r>
+      <w:r>
+        <w:t xml:space="preserve"> </w:t>
+      </w:r>
+      <w:r>
+        <w:rPr>
+          <w:bCs/>
+          <w:b/>
+        </w:rPr>
+        <w:t xml:space="preserve">(make sure to mention the ~90% number in the results)</w:t>
+      </w:r>
+      <w:r>
+        <w:t xml:space="preserve"> </w:t>
+      </w:r>
+      <w:r>
+        <w:t xml:space="preserve">we extracted parameter values to represent the movement metrics of interest</w:t>
+      </w:r>
+      <w:r>
+        <w:t xml:space="preserve"> </w:t>
+      </w:r>
+      <w:r>
+        <w:rPr>
+          <w:bCs/>
+          <w:b/>
+        </w:rPr>
+        <w:t xml:space="preserve">(reference all of these metrics in a table?)</w:t>
+      </w:r>
+      <w:r>
+        <w:t xml:space="preserve"> </w:t>
+      </w:r>
+      <w:r>
+        <w:t xml:space="preserve">after first applying a series of criteria thresholds to strengthen the biological connection of the breakpoints and intercept values from the fitted models.</w:t>
+      </w:r>
+      <w:r>
+        <w:t xml:space="preserve"> </w:t>
+      </w:r>
+      <w:r>
+        <w:rPr>
+          <w:bCs/>
+          <w:b/>
+        </w:rPr>
+        <w:t xml:space="preserve">(include these in the supplemental as well?)</w:t>
+      </w:r>
+      <w:r>
+        <w:t xml:space="preserve">.</w:t>
+      </w:r>
+    </w:p>
+    <w:bookmarkEnd w:id="45"/>
+    <w:bookmarkStart w:id="46" w:name="summary-of-migratory-trends"/>
+    <w:p>
+      <w:pPr>
+        <w:pStyle w:val="Heading3"/>
+      </w:pPr>
+      <w:r>
+        <w:rPr>
+          <w:rStyle w:val="SectionNumber"/>
+        </w:rPr>
+        <w:t xml:space="preserve">0.3.4</w:t>
+      </w:r>
+      <w:r>
+        <w:tab/>
+      </w:r>
+      <w:r>
+        <w:t xml:space="preserve">Summary of Migratory Trends</w:t>
+      </w:r>
+    </w:p>
+    <w:p>
+      <w:pPr>
+        <w:pStyle w:val="FirstParagraph"/>
+      </w:pPr>
+      <w:r>
+        <w:t xml:space="preserve">We devised a flexible workflow that could accommodate a wide breadth of variability in annual movements (because we’re fitting to individual years of data from each swan instead of a bigger pooler dataset) but still allow for population-level inference.</w:t>
+      </w:r>
+      <w:r>
+        <w:t xml:space="preserve"> </w:t>
+      </w:r>
+      <w:r>
+        <w:t xml:space="preserve">For all swan-year datasets that had &gt;30 points and had the best-fitting model pass the</w:t>
+      </w:r>
+      <w:r>
+        <w:t xml:space="preserve"> </w:t>
+      </w:r>
+      <w:r>
+        <w:t xml:space="preserve">‘</w:t>
+      </w:r>
+      <w:r>
+        <w:t xml:space="preserve">eyeball</w:t>
+      </w:r>
+      <w:r>
+        <w:t xml:space="preserve">’</w:t>
+      </w:r>
+      <w:r>
+        <w:t xml:space="preserve"> </w:t>
+      </w:r>
+      <w:r>
+        <w:t xml:space="preserve">test, we pulled out a number of movement metrics to describe the annual movement trends.</w:t>
+      </w:r>
+      <w:r>
+        <w:t xml:space="preserve"> </w:t>
+      </w:r>
+      <w:r>
+        <w:t xml:space="preserve">Before pulling out these metrics, we first established a ruleset to exclude erroneous segments and changepoints that didn’t represent biologically meaningful transitions between different segments of the annual movement cycle.</w:t>
+      </w:r>
+      <w:r>
+        <w:t xml:space="preserve"> </w:t>
+      </w:r>
+      <w:r>
+        <w:rPr>
+          <w:bCs/>
+          <w:b/>
+        </w:rPr>
+        <w:t xml:space="preserve">See supplemental methods for more description of rule-based thresholds</w:t>
+      </w:r>
+    </w:p>
+    <w:p>
+      <w:pPr>
+        <w:pStyle w:val="BodyText"/>
+      </w:pPr>
+      <w:r>
+        <w:rPr>
+          <w:bCs/>
+          <w:b/>
+        </w:rPr>
+        <w:t xml:space="preserve">Worth mentioning that for the Arkansas swans the coded workflow couldn’t work because it was designed for summer-winter-summer time series, so I pulled off the migration metric information</w:t>
+      </w:r>
+      <w:r>
+        <w:rPr>
+          <w:bCs/>
+          <w:b/>
+        </w:rPr>
+        <w:t xml:space="preserve"> </w:t>
+      </w:r>
+      <w:r>
+        <w:rPr>
+          <w:bCs/>
+          <w:b/>
+        </w:rPr>
+        <w:t xml:space="preserve">‘</w:t>
+      </w:r>
+      <w:r>
+        <w:rPr>
+          <w:bCs/>
+          <w:b/>
+        </w:rPr>
+        <w:t xml:space="preserve">by hand</w:t>
+      </w:r>
+      <w:r>
+        <w:rPr>
+          <w:bCs/>
+          <w:b/>
+        </w:rPr>
+        <w:t xml:space="preserve">’</w:t>
+      </w:r>
+      <w:r>
+        <w:rPr>
+          <w:bCs/>
+          <w:b/>
+        </w:rPr>
+        <w:t xml:space="preserve">?</w:t>
+      </w:r>
+    </w:p>
+    <w:p>
+      <w:pPr>
+        <w:pStyle w:val="BodyText"/>
+      </w:pPr>
+      <w:r>
+        <w:rPr>
+          <w:bCs/>
+          <w:b/>
+        </w:rPr>
+        <w:t xml:space="preserve">Include all the summary parameters in a table?</w:t>
+      </w:r>
+    </w:p>
+    <w:p>
+      <w:pPr>
+        <w:pStyle w:val="BodyText"/>
+      </w:pPr>
+      <w:r>
+        <w:rPr>
+          <w:bCs/>
+          <w:b/>
+        </w:rPr>
+        <w:t xml:space="preserve">Include a supplemental file that shows the thresholds for each rule in the script that pulls out the movement summary information. In the main text, briefly allude to the ruleset without laying everything out in a lot of detail?</w:t>
+      </w:r>
+    </w:p>
+    <w:bookmarkEnd w:id="46"/>
+    <w:bookmarkEnd w:id="47"/>
+    <w:bookmarkStart w:id="57" w:name="results"/>
+    <w:p>
+      <w:pPr>
+        <w:pStyle w:val="Heading2"/>
+      </w:pPr>
+      <w:r>
+        <w:rPr>
+          <w:rStyle w:val="SectionNumber"/>
+        </w:rPr>
+        <w:t xml:space="preserve">0.4</w:t>
+      </w:r>
+      <w:r>
+        <w:tab/>
+      </w:r>
+      <w:r>
+        <w:t xml:space="preserve">Results</w:t>
+      </w:r>
+    </w:p>
+    <w:p>
+      <w:pPr>
+        <w:pStyle w:val="FirstParagraph"/>
+      </w:pPr>
+      <w:r>
+        <w:rPr>
+          <w:bCs/>
+          <w:b/>
+        </w:rPr>
+        <w:t xml:space="preserve">Collar deployment</w:t>
+      </w:r>
+      <w:r>
+        <w:t xml:space="preserve"> </w:t>
+      </w:r>
+      <w:r>
+        <w:t xml:space="preserve">We deployed 113 collars with GPS-GSM transmitters on 126 trumpeter swans (including 13 redeployments using collars recovered from mortalities).</w:t>
+      </w:r>
+      <w:r>
+        <w:t xml:space="preserve"> </w:t>
+      </w:r>
+      <w:r>
+        <w:t xml:space="preserve">Of these, 78 are female and 48 are male; 73 were breeding adults (cygnets present), 22 are adults with mates present but not cygnets at time of capture, 24 were non-breeding adults captured while in large groups, and 6 were cygnets at the time of capture.</w:t>
+      </w:r>
+    </w:p>
+    <w:p>
+      <w:pPr>
+        <w:pStyle w:val="BodyText"/>
+      </w:pPr>
+      <w:r>
+        <w:rPr>
+          <w:bCs/>
+          <w:b/>
+        </w:rPr>
+        <w:t xml:space="preserve">Unnecessary level of detail?</w:t>
+      </w:r>
+      <w:r>
+        <w:t xml:space="preserve"> </w:t>
+      </w:r>
+      <w:r>
+        <w:t xml:space="preserve">In 2019, we deployed 19 transmitters (7 in Minnesota and 12 in Michigan).</w:t>
+      </w:r>
+      <w:r>
+        <w:t xml:space="preserve"> </w:t>
+      </w:r>
+      <w:r>
+        <w:t xml:space="preserve">In 2020, we deployed an additional 78 transmitters (10 in Manitoba, 40 in Minnesota, 9 in Iowa, 5 in Wisconsin, 2 in Michigan, 12 in Ohio).</w:t>
+      </w:r>
+      <w:r>
+        <w:t xml:space="preserve"> </w:t>
+      </w:r>
+      <w:r>
+        <w:t xml:space="preserve">In 2021, we deployed an additional 28 transmitters, 11 of which were re-deployments (1 in Manitoba, 9 in Minnesota, 2 in Iowa, 4 in Wisconsin, 8 in Ohio, and 4 in Arkansas).</w:t>
+      </w:r>
+      <w:r>
+        <w:t xml:space="preserve"> </w:t>
+      </w:r>
+      <w:r>
+        <w:t xml:space="preserve">In 2022 we redeployed 1 transmitter in Iowa.</w:t>
+      </w:r>
+    </w:p>
+    <w:p>
+      <w:pPr>
+        <w:pStyle w:val="BodyText"/>
+      </w:pPr>
+      <w:r>
+        <w:t xml:space="preserve">We initially had 252 unique</w:t>
+      </w:r>
+      <w:r>
+        <w:t xml:space="preserve"> </w:t>
+      </w:r>
+      <w:r>
+        <w:t xml:space="preserve">‘</w:t>
+      </w:r>
+      <w:r>
+        <w:t xml:space="preserve">swan-year</w:t>
+      </w:r>
+      <w:r>
+        <w:t xml:space="preserve">’</w:t>
+      </w:r>
+      <w:r>
+        <w:t xml:space="preserve"> </w:t>
+      </w:r>
+      <w:r>
+        <w:t xml:space="preserve">datasets of annual movement data.</w:t>
+      </w:r>
+      <w:r>
+        <w:t xml:space="preserve"> </w:t>
+      </w:r>
+      <w:r>
+        <w:t xml:space="preserve">We excluded 11 datasets because they had less than 30 days of locations, and therefore were insufficient to estimate movement trends, and fit mcp models to the remaining 241 swan-year datasets.</w:t>
+      </w:r>
+    </w:p>
+    <w:p>
+      <w:pPr>
+        <w:pStyle w:val="BodyText"/>
+      </w:pPr>
+      <w:r>
+        <w:t xml:space="preserve">After visually inspecting piecewise regression model fit, we excluded an additional 11 swan-year datasets that didn’t have a good model fit, bringing the number to 230.</w:t>
+      </w:r>
+    </w:p>
+    <w:p>
+      <w:pPr>
+        <w:pStyle w:val="BodyText"/>
+      </w:pPr>
+      <w:r>
+        <w:t xml:space="preserve">We then excluded xxx number of swan-year datasets that had large dispersal events during the summer, and therefore didn’t conform to the methodology we used to extract info from fitted piecewise regression models.</w:t>
+      </w:r>
+    </w:p>
+    <w:p>
+      <w:pPr>
+        <w:pStyle w:val="BodyText"/>
+      </w:pPr>
+      <w:r>
+        <w:t xml:space="preserve">Include this figure of collar deployments?</w:t>
+      </w:r>
+    </w:p>
+    <w:p>
+      <w:pPr>
+        <w:pStyle w:val="CaptionedFigure"/>
+      </w:pPr>
       <w:r>
         <w:drawing>
           <wp:inline>
             <wp:extent cx="3810000" cy="2540000"/>
             <wp:effectExtent b="0" l="0" r="0" t="0"/>
-            <wp:docPr descr="Figure 2: TRUE" title="" id="49" name="Picture"/>
+            <wp:docPr descr="Figure 2: Insert caption for data deployment figure here…" title="" id="49" name="Picture"/>
             <a:graphic>
               <a:graphicData uri="http://schemas.openxmlformats.org/drawingml/2006/picture">
                 <pic:pic>
@@ -1499,6 +1975,14 @@
     </w:p>
     <w:p>
       <w:pPr>
+        <w:pStyle w:val="ImageCaption"/>
+      </w:pPr>
+      <w:r>
+        <w:t xml:space="preserve">Figure 2: Insert caption for data deployment figure here…</w:t>
+      </w:r>
+    </w:p>
+    <w:p>
+      <w:pPr>
         <w:pStyle w:val="BodyText"/>
       </w:pPr>
       <w:r>
@@ -1509,8 +1993,118 @@
         <w:t xml:space="preserve">Include some/all of the figures for the most important summaries of annual movement. And also include a reference to the full table of all parameter output.</w:t>
       </w:r>
     </w:p>
-    <w:bookmarkEnd w:id="51"/>
-    <w:bookmarkStart w:id="53" w:name="discussion"/>
+    <w:p>
+      <w:pPr>
+        <w:pStyle w:val="CaptionedFigure"/>
+      </w:pPr>
+      <w:r>
+        <w:drawing>
+          <wp:inline>
+            <wp:extent cx="4620126" cy="3696101"/>
+            <wp:effectExtent b="0" l="0" r="0" t="0"/>
+            <wp:docPr descr="Figure 3: Insert caption for lat vs duration figure here…" title="" id="52" name="Picture"/>
+            <a:graphic>
+              <a:graphicData uri="http://schemas.openxmlformats.org/drawingml/2006/picture">
+                <pic:pic>
+                  <pic:nvPicPr>
+                    <pic:cNvPr descr="annual_mvmt_draft_files/figure-docx/mig-duration-fig-1.png" id="53" name="Picture"/>
+                    <pic:cNvPicPr>
+                      <a:picLocks noChangeArrowheads="1" noChangeAspect="1"/>
+                    </pic:cNvPicPr>
+                  </pic:nvPicPr>
+                  <pic:blipFill>
+                    <a:blip r:embed="rId51"/>
+                    <a:stretch>
+                      <a:fillRect/>
+                    </a:stretch>
+                  </pic:blipFill>
+                  <pic:spPr bwMode="auto">
+                    <a:xfrm>
+                      <a:off x="0" y="0"/>
+                      <a:ext cx="4620126" cy="3696101"/>
+                    </a:xfrm>
+                    <a:prstGeom prst="rect">
+                      <a:avLst/>
+                    </a:prstGeom>
+                    <a:noFill/>
+                    <a:ln w="9525">
+                      <a:noFill/>
+                      <a:headEnd/>
+                      <a:tailEnd/>
+                    </a:ln>
+                  </pic:spPr>
+                </pic:pic>
+              </a:graphicData>
+            </a:graphic>
+          </wp:inline>
+        </w:drawing>
+      </w:r>
+    </w:p>
+    <w:p>
+      <w:pPr>
+        <w:pStyle w:val="ImageCaption"/>
+      </w:pPr>
+      <w:r>
+        <w:t xml:space="preserve">Figure 3: Insert caption for lat vs duration figure here…</w:t>
+      </w:r>
+    </w:p>
+    <w:p>
+      <w:pPr>
+        <w:pStyle w:val="CaptionedFigure"/>
+      </w:pPr>
+      <w:r>
+        <w:drawing>
+          <wp:inline>
+            <wp:extent cx="4620126" cy="3696101"/>
+            <wp:effectExtent b="0" l="0" r="0" t="0"/>
+            <wp:docPr descr="Figure 4: Insert caption for timing vs breeding status figure here…" title="" id="55" name="Picture"/>
+            <a:graphic>
+              <a:graphicData uri="http://schemas.openxmlformats.org/drawingml/2006/picture">
+                <pic:pic>
+                  <pic:nvPicPr>
+                    <pic:cNvPr descr="annual_mvmt_draft_files/figure-docx/timing-vs-breeding-fig-1.png" id="56" name="Picture"/>
+                    <pic:cNvPicPr>
+                      <a:picLocks noChangeArrowheads="1" noChangeAspect="1"/>
+                    </pic:cNvPicPr>
+                  </pic:nvPicPr>
+                  <pic:blipFill>
+                    <a:blip r:embed="rId54"/>
+                    <a:stretch>
+                      <a:fillRect/>
+                    </a:stretch>
+                  </pic:blipFill>
+                  <pic:spPr bwMode="auto">
+                    <a:xfrm>
+                      <a:off x="0" y="0"/>
+                      <a:ext cx="4620126" cy="3696101"/>
+                    </a:xfrm>
+                    <a:prstGeom prst="rect">
+                      <a:avLst/>
+                    </a:prstGeom>
+                    <a:noFill/>
+                    <a:ln w="9525">
+                      <a:noFill/>
+                      <a:headEnd/>
+                      <a:tailEnd/>
+                    </a:ln>
+                  </pic:spPr>
+                </pic:pic>
+              </a:graphicData>
+            </a:graphic>
+          </wp:inline>
+        </w:drawing>
+      </w:r>
+    </w:p>
+    <w:p>
+      <w:pPr>
+        <w:pStyle w:val="ImageCaption"/>
+      </w:pPr>
+      <w:r>
+        <w:t xml:space="preserve">Figure 4: Insert caption for timing vs breeding status figure here…</w:t>
+      </w:r>
+    </w:p>
+    <w:bookmarkEnd w:id="57"/>
+    <w:bookmarkStart w:id="60" w:name="discussion"/>
     <w:p>
       <w:pPr>
         <w:pStyle w:val="Heading2"/>
@@ -1528,7 +2122,7 @@
         <w:t xml:space="preserve">Discussion</w:t>
       </w:r>
     </w:p>
-    <w:bookmarkStart w:id="52" w:name="migration-segmentation-methods"/>
+    <w:bookmarkStart w:id="58" w:name="X0e7875bebc8dea51159f793725bf2acab1cd2eb"/>
     <w:p>
       <w:pPr>
         <w:pStyle w:val="Heading3"/>
@@ -1543,6 +2137,25 @@
         <w:tab/>
       </w:r>
       <w:r>
+        <w:t xml:space="preserve">Summarize main take-aways and the bigger relevance</w:t>
+      </w:r>
+    </w:p>
+    <w:bookmarkEnd w:id="58"/>
+    <w:bookmarkStart w:id="59" w:name="migration-segmentation-methods"/>
+    <w:p>
+      <w:pPr>
+        <w:pStyle w:val="Heading3"/>
+      </w:pPr>
+      <w:r>
+        <w:rPr>
+          <w:rStyle w:val="SectionNumber"/>
+        </w:rPr>
+        <w:t xml:space="preserve">0.5.2</w:t>
+      </w:r>
+      <w:r>
+        <w:tab/>
+      </w:r>
+      <w:r>
         <w:t xml:space="preserve">Migration Segmentation methods</w:t>
       </w:r>
     </w:p>
@@ -1551,19 +2164,7 @@
         <w:pStyle w:val="FirstParagraph"/>
       </w:pPr>
       <w:r>
-        <w:t xml:space="preserve">What others have done:</w:t>
-      </w:r>
-      <w:r>
-        <w:t xml:space="preserve"> </w:t>
-      </w:r>
-      <w:r>
-        <w:t xml:space="preserve">– Threshold-based (Rely on arbitrary choices, not generalizable to other species)</w:t>
-      </w:r>
-      <w:r>
-        <w:t xml:space="preserve"> </w:t>
-      </w:r>
-      <w:r>
-        <w:t xml:space="preserve">- Date-based time threshold, distance-based sptial threshold, a combination of both</w:t>
+        <w:t xml:space="preserve">What others have done: – Threshold-based (Rely on arbitrary choices, not generalizable to other species) - Date-based time threshold, distance-based spatial threshold, a combination of both</w:t>
       </w:r>
     </w:p>
     <w:p>
@@ -1571,13 +2172,7 @@
         <w:pStyle w:val="BodyText"/>
       </w:pPr>
       <w:r>
-        <w:t xml:space="preserve">– Model-based (objective, but may not be very accurate)</w:t>
-      </w:r>
-      <w:r>
-        <w:t xml:space="preserve"> </w:t>
-      </w:r>
-      <w:r>
-        <w:t xml:space="preserve">- traditional NSD Bunnefeld curve-fitting approach (and the Spitz migrateR package with slightly more flexibility)</w:t>
+        <w:t xml:space="preserve">– Model-based (objective, but may not be very accurate) - traditional NSD Bunnefeld curve-fitting approach (and the Spitz migrateR package with slightly more flexibility)</w:t>
       </w:r>
     </w:p>
     <w:p>
@@ -1585,13 +2180,7 @@
         <w:pStyle w:val="BodyText"/>
       </w:pPr>
       <w:r>
-        <w:t xml:space="preserve">Hybrid approaches</w:t>
-      </w:r>
-      <w:r>
-        <w:t xml:space="preserve"> </w:t>
-      </w:r>
-      <w:r>
-        <w:t xml:space="preserve">- Visual ID based on k-means clustering of distance and elevation</w:t>
+        <w:t xml:space="preserve">Hybrid approaches - Visual ID based on k-means clustering of distance and elevation</w:t>
       </w:r>
       <w:r>
         <w:t xml:space="preserve"> </w:t>
@@ -1638,13 +2227,13 @@
         <w:pStyle w:val="BodyText"/>
       </w:pPr>
       <w:r>
-        <w:t xml:space="preserve">Our attempt at semi-automated analyses; if there is no human component there is an inevitable level of bias, but this can be reduced with a minimalist human component such as visually inspecting model fits and kicking out obviously bad fits. By adopting a compromise between a purely automated and objective approach that may present more bias if asked to accommodate too much biological variability and a more</w:t>
-      </w:r>
-      <w:r>
-        <w:t xml:space="preserve"> </w:t>
-      </w:r>
-      <w:r>
-        <w:t xml:space="preserve">Trying to consider migration as more of a continuum.</w:t>
+        <w:t xml:space="preserve">Our attempt at semi-automated analyses; if there is no human component there is an inevitable level of bias, but this can be reduced with a minimalist human component such as visually inspecting model fits and kicking out obviously bad fits.</w:t>
+      </w:r>
+      <w:r>
+        <w:t xml:space="preserve"> </w:t>
+      </w:r>
+      <w:r>
+        <w:t xml:space="preserve">By adopting a compromise between a purely automated and objective approach that may present more bias if asked to accommodate too much biological variability and a more Trying to consider migration as more of a continuum.</w:t>
       </w:r>
     </w:p>
     <w:p>
@@ -1751,9 +2340,9 @@
         <w:t xml:space="preserve">.</w:t>
       </w:r>
     </w:p>
-    <w:bookmarkEnd w:id="52"/>
-    <w:bookmarkEnd w:id="53"/>
-    <w:bookmarkStart w:id="54" w:name="acknowledgements"/>
+    <w:bookmarkEnd w:id="59"/>
+    <w:bookmarkEnd w:id="60"/>
+    <w:bookmarkStart w:id="61" w:name="acknowledgements"/>
     <w:p>
       <w:pPr>
         <w:pStyle w:val="Heading2"/>
@@ -1771,8 +2360,8 @@
         <w:t xml:space="preserve">Acknowledgements</w:t>
       </w:r>
     </w:p>
-    <w:bookmarkEnd w:id="54"/>
-    <w:bookmarkStart w:id="92" w:name="references"/>
+    <w:bookmarkEnd w:id="61"/>
+    <w:bookmarkStart w:id="107" w:name="references"/>
     <w:p>
       <w:pPr>
         <w:pStyle w:val="Heading2"/>
@@ -1781,8 +2370,8 @@
         <w:t xml:space="preserve">References</w:t>
       </w:r>
     </w:p>
-    <w:bookmarkStart w:id="91" w:name="refs"/>
-    <w:bookmarkStart w:id="56" w:name="ref-ball2001"/>
+    <w:bookmarkStart w:id="106" w:name="refs"/>
+    <w:bookmarkStart w:id="63" w:name="ref-ball2001"/>
     <w:p>
       <w:pPr>
         <w:pStyle w:val="Bibliography"/>
@@ -1793,7 +2382,7 @@
       <w:r>
         <w:t xml:space="preserve"> </w:t>
       </w:r>
-      <w:hyperlink r:id="rId55">
+      <w:hyperlink r:id="rId62">
         <w:r>
           <w:rPr>
             <w:rStyle w:val="Hyperlink"/>
@@ -1841,8 +2430,8 @@
         <w:t xml:space="preserve">. Wildlife Biology 7:39–47.</w:t>
       </w:r>
     </w:p>
-    <w:bookmarkEnd w:id="56"/>
-    <w:bookmarkStart w:id="57" w:name="ref-banko1960"/>
+    <w:bookmarkEnd w:id="63"/>
+    <w:bookmarkStart w:id="64" w:name="ref-banko1960"/>
     <w:p>
       <w:pPr>
         <w:pStyle w:val="Bibliography"/>
@@ -1860,8 +2449,8 @@
         <w:t xml:space="preserve">. North American Fauna 1–214.</w:t>
       </w:r>
     </w:p>
-    <w:bookmarkEnd w:id="57"/>
-    <w:bookmarkStart w:id="59" w:name="ref-bengtsson2021"/>
+    <w:bookmarkEnd w:id="64"/>
+    <w:bookmarkStart w:id="66" w:name="ref-bengtsson2021"/>
     <w:p>
       <w:pPr>
         <w:pStyle w:val="Bibliography"/>
@@ -1926,7 +2515,7 @@
       <w:r>
         <w:t xml:space="preserve">. The R Journal 13:208. &lt;</w:t>
       </w:r>
-      <w:hyperlink r:id="rId58">
+      <w:hyperlink r:id="rId65">
         <w:r>
           <w:rPr>
             <w:rStyle w:val="Hyperlink"/>
@@ -1938,8 +2527,8 @@
         <w:t xml:space="preserve">&gt;. Accessed 29 Dec 2022.</w:t>
       </w:r>
     </w:p>
-    <w:bookmarkEnd w:id="59"/>
-    <w:bookmarkStart w:id="61" w:name="ref-brooks1998"/>
+    <w:bookmarkEnd w:id="66"/>
+    <w:bookmarkStart w:id="68" w:name="ref-brooks1998"/>
     <w:p>
       <w:pPr>
         <w:pStyle w:val="Bibliography"/>
@@ -1950,7 +2539,7 @@
       <w:r>
         <w:t xml:space="preserve"> </w:t>
       </w:r>
-      <w:hyperlink r:id="rId60">
+      <w:hyperlink r:id="rId67">
         <w:r>
           <w:rPr>
             <w:rStyle w:val="Hyperlink"/>
@@ -2022,8 +2611,8 @@
         <w:t xml:space="preserve">. Journal of Computational and Graphical Statistics 7:434–455.</w:t>
       </w:r>
     </w:p>
-    <w:bookmarkEnd w:id="61"/>
-    <w:bookmarkStart w:id="63" w:name="ref-bunnefeld2011"/>
+    <w:bookmarkEnd w:id="68"/>
+    <w:bookmarkStart w:id="70" w:name="ref-bunnefeld2011"/>
     <w:p>
       <w:pPr>
         <w:pStyle w:val="Bibliography"/>
@@ -2034,7 +2623,7 @@
       <w:r>
         <w:t xml:space="preserve"> </w:t>
       </w:r>
-      <w:hyperlink r:id="rId62">
+      <w:hyperlink r:id="rId69">
         <w:r>
           <w:rPr>
             <w:rStyle w:val="Hyperlink"/>
@@ -2070,8 +2659,8 @@
         <w:t xml:space="preserve">. Journal of Animal Ecology 80:466–476.</w:t>
       </w:r>
     </w:p>
-    <w:bookmarkEnd w:id="63"/>
-    <w:bookmarkStart w:id="65" w:name="ref-cagnacci2016"/>
+    <w:bookmarkEnd w:id="70"/>
+    <w:bookmarkStart w:id="72" w:name="ref-cagnacci2016"/>
     <w:p>
       <w:pPr>
         <w:pStyle w:val="Bibliography"/>
@@ -2082,7 +2671,7 @@
       <w:r>
         <w:t xml:space="preserve"> </w:t>
       </w:r>
-      <w:hyperlink r:id="rId64">
+      <w:hyperlink r:id="rId71">
         <w:r>
           <w:rPr>
             <w:rStyle w:val="Hyperlink"/>
@@ -2118,8 +2707,50 @@
         <w:t xml:space="preserve">. L. Börger, editor. Journal of Animal Ecology 85:54–68.</w:t>
       </w:r>
     </w:p>
-    <w:bookmarkEnd w:id="65"/>
-    <w:bookmarkStart w:id="66" w:name="ref-cleland1997"/>
+    <w:bookmarkEnd w:id="72"/>
+    <w:bookmarkStart w:id="74" w:name="ref-chernetsov2004a"/>
+    <w:p>
+      <w:pPr>
+        <w:pStyle w:val="Bibliography"/>
+      </w:pPr>
+      <w:r>
+        <w:t xml:space="preserve">Chernetsov, N., P. Berthold, and U. Querner. 2004.</w:t>
+      </w:r>
+      <w:r>
+        <w:t xml:space="preserve"> </w:t>
+      </w:r>
+      <w:hyperlink r:id="rId73">
+        <w:r>
+          <w:rPr>
+            <w:rStyle w:val="Hyperlink"/>
+          </w:rPr>
+          <w:t xml:space="preserve">Migratory orientation of first-year white storks (</w:t>
+        </w:r>
+        <w:r>
+          <w:rPr>
+            <w:rStyle w:val="Hyperlink"/>
+          </w:rPr>
+          <w:t xml:space="preserve">Ciconia</w:t>
+        </w:r>
+        <w:r>
+          <w:rPr>
+            <w:rStyle w:val="Hyperlink"/>
+          </w:rPr>
+          <w:t xml:space="preserve"> </w:t>
+        </w:r>
+        <w:r>
+          <w:rPr>
+            <w:rStyle w:val="Hyperlink"/>
+          </w:rPr>
+          <w:t xml:space="preserve">ciconia): Inherited information and social interactions</w:t>
+        </w:r>
+      </w:hyperlink>
+      <w:r>
+        <w:t xml:space="preserve">. Journal of Experimental Biology 207:937–943.</w:t>
+      </w:r>
+    </w:p>
+    <w:bookmarkEnd w:id="74"/>
+    <w:bookmarkStart w:id="75" w:name="ref-cleland1997"/>
     <w:p>
       <w:pPr>
         <w:pStyle w:val="Bibliography"/>
@@ -2213,8 +2844,8 @@
         <w:t xml:space="preserve">.</w:t>
       </w:r>
     </w:p>
-    <w:bookmarkEnd w:id="66"/>
-    <w:bookmarkStart w:id="68" w:name="ref-dingle2007a"/>
+    <w:bookmarkEnd w:id="75"/>
+    <w:bookmarkStart w:id="77" w:name="ref-dingle2007a"/>
     <w:p>
       <w:pPr>
         <w:pStyle w:val="Bibliography"/>
@@ -2225,7 +2856,7 @@
       <w:r>
         <w:t xml:space="preserve"> </w:t>
       </w:r>
-      <w:hyperlink r:id="rId67">
+      <w:hyperlink r:id="rId76">
         <w:r>
           <w:rPr>
             <w:rStyle w:val="Hyperlink"/>
@@ -2255,8 +2886,8 @@
         <w:t xml:space="preserve"> BioScience 57:113–121.</w:t>
       </w:r>
     </w:p>
-    <w:bookmarkEnd w:id="68"/>
-    <w:bookmarkStart w:id="70" w:name="ref-eltringham1978"/>
+    <w:bookmarkEnd w:id="77"/>
+    <w:bookmarkStart w:id="79" w:name="ref-eltringham1978"/>
     <w:p>
       <w:pPr>
         <w:pStyle w:val="Bibliography"/>
@@ -2267,7 +2898,7 @@
       <w:r>
         <w:t xml:space="preserve"> </w:t>
       </w:r>
-      <w:hyperlink r:id="rId69">
+      <w:hyperlink r:id="rId78">
         <w:r>
           <w:rPr>
             <w:rStyle w:val="Hyperlink"/>
@@ -2355,8 +2986,8 @@
         <w:t xml:space="preserve">.</w:t>
       </w:r>
     </w:p>
-    <w:bookmarkEnd w:id="70"/>
-    <w:bookmarkStart w:id="72" w:name="ref-gelman2014"/>
+    <w:bookmarkEnd w:id="79"/>
+    <w:bookmarkStart w:id="81" w:name="ref-gelman2014"/>
     <w:p>
       <w:pPr>
         <w:pStyle w:val="Bibliography"/>
@@ -2367,7 +2998,7 @@
       <w:r>
         <w:t xml:space="preserve"> </w:t>
       </w:r>
-      <w:hyperlink r:id="rId71">
+      <w:hyperlink r:id="rId80">
         <w:r>
           <w:rPr>
             <w:rStyle w:val="Hyperlink"/>
@@ -2403,8 +3034,8 @@
         <w:t xml:space="preserve">. Statistics and Computing 24:997–1016.</w:t>
       </w:r>
     </w:p>
-    <w:bookmarkEnd w:id="72"/>
-    <w:bookmarkStart w:id="73" w:name="ref-groves2017"/>
+    <w:bookmarkEnd w:id="81"/>
+    <w:bookmarkStart w:id="82" w:name="ref-groves2017"/>
     <w:p>
       <w:pPr>
         <w:pStyle w:val="Bibliography"/>
@@ -2431,8 +3062,8 @@
         <w:t xml:space="preserve">.</w:t>
       </w:r>
     </w:p>
-    <w:bookmarkEnd w:id="73"/>
-    <w:bookmarkStart w:id="74" w:name="ref-hansen1971"/>
+    <w:bookmarkEnd w:id="82"/>
+    <w:bookmarkStart w:id="83" w:name="ref-hansen1971"/>
     <w:p>
       <w:pPr>
         <w:pStyle w:val="Bibliography"/>
@@ -2462,8 +3093,8 @@
         <w:t xml:space="preserve">. 82.</w:t>
       </w:r>
     </w:p>
-    <w:bookmarkEnd w:id="74"/>
-    <w:bookmarkStart w:id="75" w:name="ref-hindman2016"/>
+    <w:bookmarkEnd w:id="83"/>
+    <w:bookmarkStart w:id="84" w:name="ref-hindman2016"/>
     <w:p>
       <w:pPr>
         <w:pStyle w:val="Bibliography"/>
@@ -2548,19 +3179,67 @@
         <w:t xml:space="preserve">.</w:t>
       </w:r>
     </w:p>
-    <w:bookmarkEnd w:id="75"/>
-    <w:bookmarkStart w:id="77" w:name="ref-lindelov2020"/>
+    <w:bookmarkEnd w:id="84"/>
+    <w:bookmarkStart w:id="86" w:name="ref-jesmer2018"/>
     <w:p>
       <w:pPr>
         <w:pStyle w:val="Bibliography"/>
       </w:pPr>
       <w:r>
+        <w:t xml:space="preserve">Jesmer, B. R., J. A. Merkle, J. R. Goheen, E. O. Aikens, J. L. Beck, A. B. Courtemanch, M. A. Hurley, D. E. McWhirter, H. M. Miyasaki, K. L. Monteith, and Matthew. J. Kauffman. 2018.</w:t>
+      </w:r>
+      <w:r>
+        <w:t xml:space="preserve"> </w:t>
+      </w:r>
+      <w:hyperlink r:id="rId85">
+        <w:r>
+          <w:rPr>
+            <w:rStyle w:val="Hyperlink"/>
+          </w:rPr>
+          <w:t xml:space="preserve">Is ungulate migration culturally transmitted?</w:t>
+        </w:r>
+        <w:r>
+          <w:rPr>
+            <w:rStyle w:val="Hyperlink"/>
+          </w:rPr>
+          <w:t xml:space="preserve"> </w:t>
+        </w:r>
+        <w:r>
+          <w:rPr>
+            <w:rStyle w:val="Hyperlink"/>
+          </w:rPr>
+          <w:t xml:space="preserve">Evidence</w:t>
+        </w:r>
+        <w:r>
+          <w:rPr>
+            <w:rStyle w:val="Hyperlink"/>
+          </w:rPr>
+          <w:t xml:space="preserve"> </w:t>
+        </w:r>
+        <w:r>
+          <w:rPr>
+            <w:rStyle w:val="Hyperlink"/>
+          </w:rPr>
+          <w:t xml:space="preserve">of social learning from translocated animals</w:t>
+        </w:r>
+      </w:hyperlink>
+      <w:r>
+        <w:t xml:space="preserve">. Science 361:1023–1025.</w:t>
+      </w:r>
+    </w:p>
+    <w:bookmarkEnd w:id="86"/>
+    <w:bookmarkStart w:id="88" w:name="ref-lindelov2020"/>
+    <w:p>
+      <w:pPr>
+        <w:pStyle w:val="Bibliography"/>
+      </w:pPr>
+      <w:r>
         <w:t xml:space="preserve">Lindeløv, J. K. 2020.</w:t>
       </w:r>
       <w:r>
         <w:t xml:space="preserve"> </w:t>
       </w:r>
-      <w:hyperlink r:id="rId76">
+      <w:hyperlink r:id="rId87">
         <w:r>
           <w:rPr>
             <w:rStyle w:val="Hyperlink"/>
@@ -2617,8 +3296,8 @@
         <w:t xml:space="preserve">.</w:t>
       </w:r>
     </w:p>
-    <w:bookmarkEnd w:id="77"/>
-    <w:bookmarkStart w:id="79" w:name="ref-lowrey2020"/>
+    <w:bookmarkEnd w:id="88"/>
+    <w:bookmarkStart w:id="90" w:name="ref-lowrey2020"/>
     <w:p>
       <w:pPr>
         <w:pStyle w:val="Bibliography"/>
@@ -2629,7 +3308,7 @@
       <w:r>
         <w:t xml:space="preserve"> </w:t>
       </w:r>
-      <w:hyperlink r:id="rId78">
+      <w:hyperlink r:id="rId89">
         <w:r>
           <w:rPr>
             <w:rStyle w:val="Hyperlink"/>
@@ -2641,8 +3320,8 @@
         <w:t xml:space="preserve">. Ecological Applications 30:e2106.</w:t>
       </w:r>
     </w:p>
-    <w:bookmarkEnd w:id="79"/>
-    <w:bookmarkStart w:id="80" w:name="ref-matteson1988"/>
+    <w:bookmarkEnd w:id="90"/>
+    <w:bookmarkStart w:id="91" w:name="ref-matteson1988"/>
     <w:p>
       <w:pPr>
         <w:pStyle w:val="Bibliography"/>
@@ -2660,19 +3339,79 @@
         <w:t xml:space="preserve">.pdf. The Passenger Pigeon 50:119–130.</w:t>
       </w:r>
     </w:p>
-    <w:bookmarkEnd w:id="80"/>
-    <w:bookmarkStart w:id="82" w:name="ref-oyler-mccance2007"/>
+    <w:bookmarkEnd w:id="91"/>
+    <w:bookmarkStart w:id="93" w:name="ref-mueller2013a"/>
     <w:p>
       <w:pPr>
         <w:pStyle w:val="Bibliography"/>
       </w:pPr>
       <w:r>
+        <w:t xml:space="preserve">Mueller, T., R. B. O’Hara, S. J. Converse, R. P. Urbanek, and W. F. Fagan. 2013.</w:t>
+      </w:r>
+      <w:r>
+        <w:t xml:space="preserve"> </w:t>
+      </w:r>
+      <w:hyperlink r:id="rId92">
+        <w:r>
+          <w:rPr>
+            <w:rStyle w:val="Hyperlink"/>
+          </w:rPr>
+          <w:t xml:space="preserve">Social</w:t>
+        </w:r>
+        <w:r>
+          <w:rPr>
+            <w:rStyle w:val="Hyperlink"/>
+          </w:rPr>
+          <w:t xml:space="preserve"> </w:t>
+        </w:r>
+        <w:r>
+          <w:rPr>
+            <w:rStyle w:val="Hyperlink"/>
+          </w:rPr>
+          <w:t xml:space="preserve">Learning</w:t>
+        </w:r>
+        <w:r>
+          <w:rPr>
+            <w:rStyle w:val="Hyperlink"/>
+          </w:rPr>
+          <w:t xml:space="preserve"> </w:t>
+        </w:r>
+        <w:r>
+          <w:rPr>
+            <w:rStyle w:val="Hyperlink"/>
+          </w:rPr>
+          <w:t xml:space="preserve">of</w:t>
+        </w:r>
+        <w:r>
+          <w:rPr>
+            <w:rStyle w:val="Hyperlink"/>
+          </w:rPr>
+          <w:t xml:space="preserve"> </w:t>
+        </w:r>
+        <w:r>
+          <w:rPr>
+            <w:rStyle w:val="Hyperlink"/>
+          </w:rPr>
+          <w:t xml:space="preserve">Migratory Performance</w:t>
+        </w:r>
+      </w:hyperlink>
+      <w:r>
+        <w:t xml:space="preserve">. Science 341:999–1002.</w:t>
+      </w:r>
+    </w:p>
+    <w:bookmarkEnd w:id="93"/>
+    <w:bookmarkStart w:id="95" w:name="ref-oyler-mccance2007"/>
+    <w:p>
+      <w:pPr>
+        <w:pStyle w:val="Bibliography"/>
+      </w:pPr>
+      <w:r>
         <w:t xml:space="preserve">Oyler-McCance, S. J., F. A. Ransler, L. K. Berkman, and T. W. Quinn. 2007.</w:t>
       </w:r>
       <w:r>
         <w:t xml:space="preserve"> </w:t>
       </w:r>
-      <w:hyperlink r:id="rId81">
+      <w:hyperlink r:id="rId94">
         <w:r>
           <w:rPr>
             <w:rStyle w:val="Hyperlink"/>
@@ -2684,8 +3423,8 @@
         <w:t xml:space="preserve">. Conservation Genetics 8:1339–1353.</w:t>
       </w:r>
     </w:p>
-    <w:bookmarkEnd w:id="82"/>
-    <w:bookmarkStart w:id="83" w:name="ref-plummer2003"/>
+    <w:bookmarkEnd w:id="95"/>
+    <w:bookmarkStart w:id="96" w:name="ref-plummer2003"/>
     <w:p>
       <w:pPr>
         <w:pStyle w:val="Bibliography"/>
@@ -2739,8 +3478,8 @@
         <w:t xml:space="preserve">sampling. Working Papers 8.</w:t>
       </w:r>
     </w:p>
-    <w:bookmarkEnd w:id="83"/>
-    <w:bookmarkStart w:id="85" w:name="ref-spitz2017"/>
+    <w:bookmarkEnd w:id="96"/>
+    <w:bookmarkStart w:id="98" w:name="ref-spitz2017"/>
     <w:p>
       <w:pPr>
         <w:pStyle w:val="Bibliography"/>
@@ -2751,7 +3490,7 @@
       <w:r>
         <w:t xml:space="preserve"> </w:t>
       </w:r>
-      <w:hyperlink r:id="rId84">
+      <w:hyperlink r:id="rId97">
         <w:r>
           <w:rPr>
             <w:rStyle w:val="Hyperlink"/>
@@ -2781,13 +3520,67 @@
         <w:t xml:space="preserve">. Ecography 40:788–799.</w:t>
       </w:r>
     </w:p>
-    <w:bookmarkEnd w:id="85"/>
-    <w:bookmarkStart w:id="86" w:name="ref-rcoredevelopmentteam2022"/>
+    <w:bookmarkEnd w:id="98"/>
+    <w:bookmarkStart w:id="100" w:name="ref-sutherland1998"/>
     <w:p>
       <w:pPr>
         <w:pStyle w:val="Bibliography"/>
       </w:pPr>
       <w:r>
+        <w:t xml:space="preserve">Sutherland, W. J. 1998. Evidence for</w:t>
+      </w:r>
+      <w:r>
+        <w:t xml:space="preserve"> </w:t>
+      </w:r>
+      <w:r>
+        <w:t xml:space="preserve">Flexibility</w:t>
+      </w:r>
+      <w:r>
+        <w:t xml:space="preserve"> </w:t>
+      </w:r>
+      <w:r>
+        <w:t xml:space="preserve">and</w:t>
+      </w:r>
+      <w:r>
+        <w:t xml:space="preserve"> </w:t>
+      </w:r>
+      <w:r>
+        <w:t xml:space="preserve">Constraint</w:t>
+      </w:r>
+      <w:r>
+        <w:t xml:space="preserve"> </w:t>
+      </w:r>
+      <w:r>
+        <w:t xml:space="preserve">in</w:t>
+      </w:r>
+      <w:r>
+        <w:t xml:space="preserve"> </w:t>
+      </w:r>
+      <w:r>
+        <w:t xml:space="preserve">Migration Systems</w:t>
+      </w:r>
+      <w:r>
+        <w:t xml:space="preserve">. Journal of Avian Biology 29:441. &lt;</w:t>
+      </w:r>
+      <w:hyperlink r:id="rId99">
+        <w:r>
+          <w:rPr>
+            <w:rStyle w:val="Hyperlink"/>
+          </w:rPr>
+          <w:t xml:space="preserve">https://www.jstor.org/stable/3677163</w:t>
+        </w:r>
+      </w:hyperlink>
+      <w:r>
+        <w:t xml:space="preserve">&gt;. Accessed 20 Jun 2023.</w:t>
+      </w:r>
+    </w:p>
+    <w:bookmarkEnd w:id="100"/>
+    <w:bookmarkStart w:id="101" w:name="ref-rcoredevelopmentteam2022"/>
+    <w:p>
+      <w:pPr>
+        <w:pStyle w:val="Bibliography"/>
+      </w:pPr>
+      <w:r>
         <w:t xml:space="preserve">Team, R. C. D. 2022. R:</w:t>
       </w:r>
       <w:r>
@@ -2824,8 +3617,8 @@
         <w:t xml:space="preserve">. https://www.r-project.org/.</w:t>
       </w:r>
     </w:p>
-    <w:bookmarkEnd w:id="86"/>
-    <w:bookmarkStart w:id="88" w:name="ref-vehtari2017"/>
+    <w:bookmarkEnd w:id="101"/>
+    <w:bookmarkStart w:id="103" w:name="ref-vehtari2017"/>
     <w:p>
       <w:pPr>
         <w:pStyle w:val="Bibliography"/>
@@ -2836,7 +3629,7 @@
       <w:r>
         <w:t xml:space="preserve"> </w:t>
       </w:r>
-      <w:hyperlink r:id="rId87">
+      <w:hyperlink r:id="rId102">
         <w:r>
           <w:rPr>
             <w:rStyle w:val="Hyperlink"/>
@@ -2884,8 +3677,8 @@
         <w:t xml:space="preserve">. Statistics and Computing 27:1413–1432.</w:t>
       </w:r>
     </w:p>
-    <w:bookmarkEnd w:id="88"/>
-    <w:bookmarkStart w:id="90" w:name="ref-zuckerman2023"/>
+    <w:bookmarkEnd w:id="103"/>
+    <w:bookmarkStart w:id="105" w:name="ref-zuckerman2023"/>
     <w:p>
       <w:pPr>
         <w:pStyle w:val="Bibliography"/>
@@ -2896,7 +3689,7 @@
       <w:r>
         <w:t xml:space="preserve"> </w:t>
       </w:r>
-      <w:hyperlink r:id="rId89">
+      <w:hyperlink r:id="rId104">
         <w:r>
           <w:rPr>
             <w:rStyle w:val="Hyperlink"/>
@@ -2920,9 +3713,9 @@
         <w:t xml:space="preserve">. Ecosphere 14:e4502.</w:t>
       </w:r>
     </w:p>
-    <w:bookmarkEnd w:id="90"/>
-    <w:bookmarkEnd w:id="91"/>
-    <w:bookmarkEnd w:id="92"/>
+    <w:bookmarkEnd w:id="105"/>
+    <w:bookmarkEnd w:id="106"/>
+    <w:bookmarkEnd w:id="107"/>
     <w:sectPr>
       <w:pgSz w:h="15840" w:w="12240"/>
       <w:pgMar w:bottom="1440" w:footer="720" w:gutter="0" w:header="720" w:left="1440" w:right="1440" w:top="1440"/>

</xml_diff>

<commit_message>
working on rptr method variability and writing
</commit_message>
<xml_diff>
--- a/writing/annual_mvmt_draft.docx
+++ b/writing/annual_mvmt_draft.docx
@@ -488,13 +488,13 @@
         <w:pStyle w:val="Date"/>
       </w:pPr>
       <w:r>
-        <w:t xml:space="preserve">21</w:t>
-      </w:r>
-      <w:r>
-        <w:t xml:space="preserve"> </w:t>
-      </w:r>
-      <w:r>
-        <w:t xml:space="preserve">July,</w:t>
+        <w:t xml:space="preserve">03</w:t>
+      </w:r>
+      <w:r>
+        <w:t xml:space="preserve"> </w:t>
+      </w:r>
+      <w:r>
+        <w:t xml:space="preserve">August,</w:t>
       </w:r>
       <w:r>
         <w:t xml:space="preserve"> </w:t>
@@ -611,7 +611,7 @@
         <w:t xml:space="preserve">)</w:t>
       </w:r>
       <w:r>
-        <w:t xml:space="preserve">. Despite its prevalence as an ecological process and a large amount of research studies involving migration, the ontogeny of population-level migratory traditions are not well understood</w:t>
+        <w:t xml:space="preserve">. Despite its prevalence as an ecological process and a large amount of research studies involving migration, the establishment of population-level migratory traditions is not well understood</w:t>
       </w:r>
       <w:r>
         <w:t xml:space="preserve"> </w:t>
@@ -631,7 +631,7 @@
         <w:t xml:space="preserve">)</w:t>
       </w:r>
       <w:r>
-        <w:t xml:space="preserve">. Some reasons for this discrepancy include the challenges of making population-level inference from observations of individuals, quantifying migratory movements along a continuum of variability while also considering the role of phenotypic plasticity, and the relative scarcity of successful reintroductions of formerly endangered migratory species</w:t>
+        <w:t xml:space="preserve">. Reasons for this discrepancy include the challenges of making population-level inference from observations of individuals, quantifying migratory movements along a continuum of variability, and the relative scarcity of successful reintroductions of formerly endangered migratory species</w:t>
       </w:r>
       <w:r>
         <w:t xml:space="preserve"> </w:t>
@@ -673,7 +673,7 @@
         <w:pStyle w:val="BodyText"/>
       </w:pPr>
       <w:r>
-        <w:t xml:space="preserve">Once established, the mechanisms that underlie transmission of migratory information between generations can be influenced both genetically and through social learning</w:t>
+        <w:t xml:space="preserve">Similar to other large, long-lived avian species such as geese, cranes and storks, adult swans take care of their young for the first year of life, providing food, protections, and guiding them on their first migration cycle</w:t>
       </w:r>
       <w:r>
         <w:t xml:space="preserve"> </w:t>
@@ -681,15 +681,29 @@
       <w:r>
         <w:t xml:space="preserve">(</w:t>
       </w:r>
-      <w:hyperlink w:anchor="ref-akesson2020">
-        <w:r>
-          <w:rPr>
-            <w:rStyle w:val="Hyperlink"/>
-          </w:rPr>
-          <w:t xml:space="preserve">Åkesson and Helm 2020</w:t>
+      <w:hyperlink w:anchor="ref-chernetsov2004a">
+        <w:r>
+          <w:rPr>
+            <w:rStyle w:val="Hyperlink"/>
+          </w:rPr>
+          <w:t xml:space="preserve">Chernetsov et al. 2004</w:t>
         </w:r>
       </w:hyperlink>
       <w:r>
+        <w:t xml:space="preserve">,</w:t>
+      </w:r>
+      <w:r>
+        <w:t xml:space="preserve"> </w:t>
+      </w:r>
+      <w:hyperlink w:anchor="ref-mueller2013a">
+        <w:r>
+          <w:rPr>
+            <w:rStyle w:val="Hyperlink"/>
+          </w:rPr>
+          <w:t xml:space="preserve">Mueller et al. 2013</w:t>
+        </w:r>
+      </w:hyperlink>
+      <w:r>
         <w:t xml:space="preserve">)</w:t>
       </w:r>
       <w:r>
@@ -699,7 +713,7 @@
         <w:t xml:space="preserve"> </w:t>
       </w:r>
       <w:r>
-        <w:t xml:space="preserve">For some species with short lifespans (e.g. songbirds), migration is considered innate and primarily due to genetics based on observations of individuals that complete their first migrations independently without parents or other conspecifics to guide them</w:t>
+        <w:t xml:space="preserve">As a consequence, cultural transmission during the first year is thought to be the primary mechanism that dictates the learned migration patterns used in subsequent years</w:t>
       </w:r>
       <w:r>
         <w:t xml:space="preserve"> </w:t>
@@ -707,91 +721,12 @@
       <w:r>
         <w:t xml:space="preserve">(</w:t>
       </w:r>
-      <w:hyperlink w:anchor="ref-berthold1991">
-        <w:r>
-          <w:rPr>
-            <w:rStyle w:val="Hyperlink"/>
-          </w:rPr>
-          <w:t xml:space="preserve">Berthold 1991</w:t>
-        </w:r>
-      </w:hyperlink>
-      <w:r>
-        <w:t xml:space="preserve">)</w:t>
-      </w:r>
-      <w:r>
-        <w:t xml:space="preserve">.</w:t>
-      </w:r>
-      <w:r>
-        <w:t xml:space="preserve"> </w:t>
-      </w:r>
-      <w:r>
-        <w:t xml:space="preserve">For many species with long generation times and high levels of parental care, migration behavior is considered to be primarily passed on through social learning, although the amount of time required for information transfer is not well understood across species</w:t>
-      </w:r>
-      <w:r>
-        <w:t xml:space="preserve"> </w:t>
-      </w:r>
-      <w:r>
-        <w:t xml:space="preserve">(</w:t>
-      </w:r>
-      <w:hyperlink w:anchor="ref-mueller2013">
-        <w:r>
-          <w:rPr>
-            <w:rStyle w:val="Hyperlink"/>
-            <w:bCs/>
-            <w:b/>
-          </w:rPr>
-          <w:t xml:space="preserve">mueller2013?</w:t>
-        </w:r>
-      </w:hyperlink>
-      <w:r>
-        <w:t xml:space="preserve">)</w:t>
-      </w:r>
-      <w:r>
-        <w:t xml:space="preserve">.</w:t>
-      </w:r>
-      <w:r>
-        <w:t xml:space="preserve"> </w:t>
-      </w:r>
-      <w:r>
-        <w:t xml:space="preserve">Collective knowledge has been shown to accumulate over generations to drive migration patterns and improve efficiency in flocking species with socially learned migration behaviors,</w:t>
-      </w:r>
-      <w:r>
-        <w:t xml:space="preserve"> </w:t>
-      </w:r>
-      <w:r>
-        <w:t xml:space="preserve">(</w:t>
-      </w:r>
-      <w:hyperlink w:anchor="ref-sasaki2017">
-        <w:r>
-          <w:rPr>
-            <w:rStyle w:val="Hyperlink"/>
-          </w:rPr>
-          <w:t xml:space="preserve">Sasaki and Biro 2017</w:t>
-        </w:r>
-      </w:hyperlink>
-      <w:r>
-        <w:t xml:space="preserve">)</w:t>
-      </w:r>
-      <w:r>
-        <w:t xml:space="preserve"> </w:t>
-      </w:r>
-      <w:r>
-        <w:t xml:space="preserve">although in reintroduced populations of Whooping Cranes (Grus americana) that were initially trained (i.e., learned) to migrate by following aircraft, migratory efficiency of flocks rapidly increased when older individuals were present</w:t>
-      </w:r>
-      <w:r>
-        <w:t xml:space="preserve"> </w:t>
-      </w:r>
-      <w:r>
-        <w:t xml:space="preserve">(</w:t>
-      </w:r>
-      <w:hyperlink w:anchor="ref-mueller2013">
-        <w:r>
-          <w:rPr>
-            <w:rStyle w:val="Hyperlink"/>
-            <w:bCs/>
-            <w:b/>
-          </w:rPr>
-          <w:t xml:space="preserve">mueller2013?</w:t>
+      <w:hyperlink w:anchor="ref-sutherland1998">
+        <w:r>
+          <w:rPr>
+            <w:rStyle w:val="Hyperlink"/>
+          </w:rPr>
+          <w:t xml:space="preserve">Sutherland 1998</w:t>
         </w:r>
       </w:hyperlink>
       <w:r>
@@ -806,130 +741,30 @@
         <w:pStyle w:val="BodyText"/>
       </w:pPr>
       <w:r>
-        <w:t xml:space="preserve">Similar to other large, long-lived avian species such as geese, cranes and storks, adult swans take care of their young for the first year of life, providing food, protections, and guiding them on their first migration cycle</w:t>
-      </w:r>
-      <w:r>
-        <w:t xml:space="preserve"> </w:t>
-      </w:r>
-      <w:r>
-        <w:t xml:space="preserve">(</w:t>
-      </w:r>
-      <w:hyperlink w:anchor="ref-chernetsov2004a">
-        <w:r>
-          <w:rPr>
-            <w:rStyle w:val="Hyperlink"/>
-          </w:rPr>
-          <w:t xml:space="preserve">Chernetsov et al. 2004</w:t>
+        <w:t xml:space="preserve">Although this transfer of information is an effective mechanism for preserving migratory patterns through generations, it is unclear how these trends become established when a formerly extirpated population has been reintroduced on a landscape.</w:t>
+      </w:r>
+      <w:r>
+        <w:t xml:space="preserve"> </w:t>
+      </w:r>
+      <w:r>
+        <w:t xml:space="preserve">Jesmer et al. (</w:t>
+      </w:r>
+      <w:hyperlink w:anchor="ref-jesmer2018">
+        <w:r>
+          <w:rPr>
+            <w:rStyle w:val="Hyperlink"/>
+          </w:rPr>
+          <w:t xml:space="preserve">2018</w:t>
         </w:r>
       </w:hyperlink>
       <w:r>
-        <w:t xml:space="preserve">,</w:t>
-      </w:r>
-      <w:r>
-        <w:t xml:space="preserve"> </w:t>
-      </w:r>
-      <w:hyperlink w:anchor="ref-mueller2013a">
-        <w:r>
-          <w:rPr>
-            <w:rStyle w:val="Hyperlink"/>
-          </w:rPr>
-          <w:t xml:space="preserve">Mueller et al. 2013</w:t>
-        </w:r>
-      </w:hyperlink>
-      <w:r>
         <w:t xml:space="preserve">)</w:t>
       </w:r>
       <w:r>
-        <w:t xml:space="preserve">.</w:t>
-      </w:r>
-      <w:r>
-        <w:t xml:space="preserve"> </w:t>
-      </w:r>
-      <w:r>
-        <w:t xml:space="preserve">As a consequence, cultural transmission during the first year is thought to be the primary mechanism that dictates the learned migration patterns used in subsequent years</w:t>
-      </w:r>
-      <w:r>
-        <w:t xml:space="preserve"> </w:t>
-      </w:r>
-      <w:r>
-        <w:t xml:space="preserve">(</w:t>
-      </w:r>
-      <w:hyperlink w:anchor="ref-sutherland1998">
-        <w:r>
-          <w:rPr>
-            <w:rStyle w:val="Hyperlink"/>
-          </w:rPr>
-          <w:t xml:space="preserve">Sutherland 1998</w:t>
-        </w:r>
-      </w:hyperlink>
-      <w:r>
-        <w:t xml:space="preserve">)</w:t>
-      </w:r>
-      <w:r>
-        <w:t xml:space="preserve">.</w:t>
-      </w:r>
-    </w:p>
-    <w:p>
-      <w:pPr>
-        <w:pStyle w:val="BodyText"/>
-      </w:pPr>
-      <w:r>
-        <w:t xml:space="preserve">Although this transfer of information is an effective mechanism for preserving migratory patterns through generations, it is unclear how these trends become established when a formerly extirpated population has been reintroduced on a landscape.</w:t>
-      </w:r>
-      <w:r>
-        <w:t xml:space="preserve"> </w:t>
-      </w:r>
-      <w:r>
-        <w:t xml:space="preserve">Jesmer et al. (</w:t>
-      </w:r>
-      <w:hyperlink w:anchor="ref-jesmer2018">
-        <w:r>
-          <w:rPr>
-            <w:rStyle w:val="Hyperlink"/>
-          </w:rPr>
-          <w:t xml:space="preserve">2018</w:t>
-        </w:r>
-      </w:hyperlink>
-      <w:r>
-        <w:t xml:space="preserve">)</w:t>
-      </w:r>
-      <w:r>
         <w:t xml:space="preserve"> </w:t>
       </w:r>
       <w:r>
         <w:t xml:space="preserve">found that newly translocated populations initially lost their migratory tendencies and that it took many generations to re-establish such patterns.</w:t>
-      </w:r>
-    </w:p>
-    <w:p>
-      <w:pPr>
-        <w:pStyle w:val="BodyText"/>
-      </w:pPr>
-      <w:r>
-        <w:rPr>
-          <w:bCs/>
-          <w:b/>
-        </w:rPr>
-        <w:t xml:space="preserve">Need anything more in a transition to trumpeter swans?</w:t>
-      </w:r>
-      <w:r>
-        <w:t xml:space="preserve"> </w:t>
-      </w:r>
-      <w:r>
-        <w:rPr>
-          <w:bCs/>
-          <w:b/>
-        </w:rPr>
-        <w:t xml:space="preserve">-Add in other examples of populations that have re-established migratory practices?</w:t>
-      </w:r>
-      <w:r>
-        <w:t xml:space="preserve"> </w:t>
-      </w:r>
-      <w:r>
-        <w:rPr>
-          <w:bCs/>
-          <w:b/>
-        </w:rPr>
-        <w:t xml:space="preserve">Potential examples are Northern Bald Ibis and Asian Houbara</w:t>
       </w:r>
     </w:p>
     <w:bookmarkEnd w:id="39"/>
@@ -1531,7 +1366,7 @@
         <w:pStyle w:val="BodyText"/>
       </w:pPr>
       <w:r>
-        <w:t xml:space="preserve">Differences in migratory habits may also be due to breeding status, which conveys unique life history requirements, such as early arrival in the spring to defend a breeding territory, lay and incubate eggs, and to stay on the territory late enough in the fall that the young of the year can develop enough to migrate south for the winter; all requirements that non-breeding swans will not experience.</w:t>
+        <w:t xml:space="preserve">Differences in migratory habits may also be due to breeding status, which conveys unique life history requirements, such as early arrival in the spring to defend a breeding territory, lay and incubate eggs, and to stay on the territory late enough in the fall that cygnets learn to fly and develop sufficient fat reserves to migrate south for the winter; all requirements that non-breeding swans will not experience.</w:t>
       </w:r>
     </w:p>
     <w:p>
@@ -1622,13 +1457,13 @@
         <w:pStyle w:val="FirstParagraph"/>
       </w:pPr>
       <w:r>
-        <w:t xml:space="preserve">To address current information needs, we marked a sample of IP swans with GPS-GSM transmitters to evaluate the spatio-temporal patterns of this population throughout the annual cycle.</w:t>
-      </w:r>
-      <w:r>
-        <w:t xml:space="preserve"> </w:t>
-      </w:r>
-      <w:r>
-        <w:t xml:space="preserve">Specifically, we will quantify 1) the proportion of IP that is migratory and the extent of those movements, 2) migration phenology, 3) the role of breeding status and breeding location on annual movement patterns, and 4) the degree of individual and population variability in migration patterns.</w:t>
+        <w:t xml:space="preserve">To address current information needs, we marked a sample of IP swans with GPS-GSM transmitters to evaluate their movement throughout the annual cycle.</w:t>
+      </w:r>
+      <w:r>
+        <w:t xml:space="preserve"> </w:t>
+      </w:r>
+      <w:r>
+        <w:t xml:space="preserve">Specifically, we will quantify 1) the proportion of IP that is migratory and the extent of those movements, 2) migration phenology, 3) the role of breeding status and breeding location on annual movement patterns, and 4) the degree of individual and population variability in migration patterns. Ours is primarily a descriptive study of how a re-established population of trumpeter swans uses a novel landscape.</w:t>
       </w:r>
     </w:p>
     <w:bookmarkEnd w:id="44"/>
@@ -1803,23 +1638,7 @@
         <w:pStyle w:val="FirstParagraph"/>
       </w:pPr>
       <w:r>
-        <w:t xml:space="preserve">We captured most</w:t>
-      </w:r>
-      <w:r>
-        <w:t xml:space="preserve"> </w:t>
-      </w:r>
-      <w:r>
-        <w:rPr>
-          <w:bCs/>
-          <w:b/>
-        </w:rPr>
-        <w:t xml:space="preserve">either take out most or also add in description of arkansas captures?</w:t>
-      </w:r>
-      <w:r>
-        <w:t xml:space="preserve"> </w:t>
-      </w:r>
-      <w:r>
-        <w:t xml:space="preserve">swans during the definitive prebasic molt period when adult swans replace remiges, and are therefore flightless, using a combination of jon boats, airboats, step deck transom boats, square-stern canoes, and kayaks.</w:t>
+        <w:t xml:space="preserve">We captured all swans (except for 4 captured using snares during the winter) during the definitive prebasic molt period when adult swans replace remiges, and are therefore flightless, using a combination of jon boats, airboats, step deck transom boats, square-stern canoes, and kayaks.</w:t>
       </w:r>
       <w:r>
         <w:t xml:space="preserve"> </w:t>
@@ -1877,11 +1696,18 @@
         <w:t xml:space="preserve"> </w:t>
       </w:r>
       <w:r>
-        <w:rPr>
-          <w:bCs/>
-          <w:b/>
-        </w:rPr>
-        <w:t xml:space="preserve">citation we can use from other swan population?</w:t>
+        <w:t xml:space="preserve">(</w:t>
+      </w:r>
+      <w:hyperlink w:anchor="ref-lockman1990">
+        <w:r>
+          <w:rPr>
+            <w:rStyle w:val="Hyperlink"/>
+          </w:rPr>
+          <w:t xml:space="preserve">Lockman 1990</w:t>
+        </w:r>
+      </w:hyperlink>
+      <w:r>
+        <w:t xml:space="preserve">)</w:t>
       </w:r>
       <w:r>
         <w:t xml:space="preserve">.</w:t>
@@ -2240,39 +2066,7 @@
         <w:pStyle w:val="BodyText"/>
       </w:pPr>
       <w:r>
-        <w:t xml:space="preserve">We qualitatively inspected the visual fit of each model chosen by ELPD for each swan-year dataset and removed any that were obvious poor fits such that information from the breakpoints and intercepts would not be able to describe the annual migration phenology.</w:t>
-      </w:r>
-      <w:r>
-        <w:t xml:space="preserve"> </w:t>
-      </w:r>
-      <w:r>
-        <w:rPr>
-          <w:bCs/>
-          <w:b/>
-        </w:rPr>
-        <w:t xml:space="preserve">(link to supplemental materials giving more text on this process and possibly some example figures; come back to this in the discussion re: automated/semi-automated workflows)</w:t>
-      </w:r>
-      <w:r>
-        <w:t xml:space="preserve"> </w:t>
-      </w:r>
-      <w:r>
-        <w:t xml:space="preserve">For all the models that passed visual inspection,</w:t>
-      </w:r>
-      <w:r>
-        <w:t xml:space="preserve"> </w:t>
-      </w:r>
-      <w:r>
-        <w:rPr>
-          <w:bCs/>
-          <w:b/>
-        </w:rPr>
-        <w:t xml:space="preserve">(make sure to mention the ~90% number in the results)</w:t>
-      </w:r>
-      <w:r>
-        <w:t xml:space="preserve"> </w:t>
-      </w:r>
-      <w:r>
-        <w:t xml:space="preserve">we extracted parameter values to represent the movement metrics of interest</w:t>
+        <w:t xml:space="preserve">We qualitatively inspected the visual fit of each model chosen by ELPD for each swan-year dataset and removed 11 (out of 241 total datasets) that were obvious poor fits such that information from the breakpoints and intercepts would not be able to describe the annual migration phenology (link to Supplemental Materials). For models that passed visual inspection (230 out of 241), we extracted parameter values to represent the movement metrics of interest</w:t>
       </w:r>
       <w:r>
         <w:t xml:space="preserve"> </w:t>
@@ -2347,70 +2141,7 @@
         <w:t xml:space="preserve">biological relevance</w:t>
       </w:r>
       <w:r>
-        <w:t xml:space="preserve">, we derived a number of movement metrics to describe annual movement trends.</w:t>
-      </w:r>
-      <w:r>
-        <w:t xml:space="preserve"> </w:t>
-      </w:r>
-      <w:r>
-        <w:t xml:space="preserve">To identify these metrics, we first established a ruleset to exclude erroneous segments and changepoints that didn’t represent biologically meaningful transitions between different segments of the annual movement cycle.</w:t>
-      </w:r>
-      <w:r>
-        <w:t xml:space="preserve"> </w:t>
-      </w:r>
-      <w:r>
-        <w:rPr>
-          <w:bCs/>
-          <w:b/>
-        </w:rPr>
-        <w:t xml:space="preserve">See supplemental methods for more description of rule-based thresholds</w:t>
-      </w:r>
-    </w:p>
-    <w:p>
-      <w:pPr>
-        <w:pStyle w:val="BodyText"/>
-      </w:pPr>
-      <w:r>
-        <w:rPr>
-          <w:bCs/>
-          <w:b/>
-        </w:rPr>
-        <w:t xml:space="preserve">Worth mentioning that for the Arkansas swans the coded workflow couldn’t work because it was designed for summer-winter-summer time series, so I pulled off the migration metric information</w:t>
-      </w:r>
-      <w:r>
-        <w:rPr>
-          <w:bCs/>
-          <w:b/>
-        </w:rPr>
-        <w:t xml:space="preserve"> </w:t>
-      </w:r>
-      <w:r>
-        <w:rPr>
-          <w:bCs/>
-          <w:b/>
-        </w:rPr>
-        <w:t xml:space="preserve">‘</w:t>
-      </w:r>
-      <w:r>
-        <w:rPr>
-          <w:bCs/>
-          <w:b/>
-        </w:rPr>
-        <w:t xml:space="preserve">by hand</w:t>
-      </w:r>
-      <w:r>
-        <w:rPr>
-          <w:bCs/>
-          <w:b/>
-        </w:rPr>
-        <w:t xml:space="preserve">’</w:t>
-      </w:r>
-      <w:r>
-        <w:rPr>
-          <w:bCs/>
-          <w:b/>
-        </w:rPr>
-        <w:t xml:space="preserve">?</w:t>
+        <w:t xml:space="preserve">, we derived a number of movement metrics to describe annual movement trends by creating an algorithm to exclude erroneous segments and changepoints that didn’t represent biologically meaningful transitions between different segments of the annual movement cycle. (link to Supp Materials for rulesets)</w:t>
       </w:r>
     </w:p>
     <w:p>
@@ -2480,59 +2211,191 @@
         <w:pStyle w:val="FirstParagraph"/>
       </w:pPr>
       <w:r>
+        <w:t xml:space="preserve">We deployed 113 collars with GPS-GSM transmitters on 126 trumpeter swans (including 13 redeployments using collars recovered from mortalities).</w:t>
+      </w:r>
+      <w:r>
+        <w:t xml:space="preserve"> </w:t>
+      </w:r>
+      <w:r>
+        <w:t xml:space="preserve">Of these, 78 were female and 48 were male; 73 were breeding adults (cygnets present), 22 were adults with mates present but not cygnets at time of capture, 24 were non-breeding adults captured while in large groups, and 6 were cygnets at the time of capture.</w:t>
+      </w:r>
+    </w:p>
+    <w:p>
+      <w:pPr>
+        <w:pStyle w:val="BodyText"/>
+      </w:pPr>
+      <w:r>
+        <w:t xml:space="preserve">We collected 252 unique</w:t>
+      </w:r>
+      <w:r>
+        <w:t xml:space="preserve"> </w:t>
+      </w:r>
+      <w:r>
+        <w:t xml:space="preserve">‘</w:t>
+      </w:r>
+      <w:r>
+        <w:t xml:space="preserve">swan-year</w:t>
+      </w:r>
+      <w:r>
+        <w:t xml:space="preserve">’</w:t>
+      </w:r>
+      <w:r>
+        <w:t xml:space="preserve"> </w:t>
+      </w:r>
+      <w:r>
+        <w:t xml:space="preserve">telemetry datasets. We excluded 19 datasets due to insufficient temporal data coverage and 11 datasets due to a lack of piecewise regression model convergence.</w:t>
+      </w:r>
+    </w:p>
+    <w:bookmarkEnd w:id="54"/>
+    <w:bookmarkStart w:id="70" w:name="main-text-of-results"/>
+    <w:p>
+      <w:pPr>
+        <w:pStyle w:val="Heading3"/>
+      </w:pPr>
+      <w:r>
+        <w:rPr>
+          <w:rStyle w:val="SectionNumber"/>
+        </w:rPr>
+        <w:t xml:space="preserve">0.4.2</w:t>
+      </w:r>
+      <w:r>
+        <w:tab/>
+      </w:r>
+      <w:r>
+        <w:t xml:space="preserve">Main text of results</w:t>
+      </w:r>
+    </w:p>
+    <w:p>
+      <w:pPr>
+        <w:pStyle w:val="FirstParagraph"/>
+      </w:pPr>
+      <w:r>
+        <w:t xml:space="preserve">Proportion of IP that is migratory, and the extent of migratory distance:</w:t>
+      </w:r>
+      <w:r>
+        <w:br/>
+      </w:r>
+      <w:r>
+        <w:t xml:space="preserve">Annual movements of IP trumpeter swans were highly variable.</w:t>
+      </w:r>
+      <w:r>
+        <w:t xml:space="preserve"> </w:t>
+      </w:r>
+      <w:r>
+        <w:t xml:space="preserve">For swans that underwent long-distance migration (</w:t>
+      </w:r>
+      <w:r>
         <w:rPr>
           <w:bCs/>
           <w:b/>
         </w:rPr>
-        <w:t xml:space="preserve">Collar deployment</w:t>
-      </w:r>
-      <w:r>
-        <w:t xml:space="preserve"> </w:t>
-      </w:r>
-      <w:r>
-        <w:t xml:space="preserve">We deployed 113 collars with GPS-GSM transmitters on 126 trumpeter swans (including 13 redeployments using collars recovered from mortalities).</w:t>
-      </w:r>
-      <w:r>
-        <w:t xml:space="preserve"> </w:t>
-      </w:r>
-      <w:r>
-        <w:t xml:space="preserve">Of these, 78 were female and 48 were male; 73 were breeding adults (cygnets present), 22 were adults with mates present but not cygnets at time of capture, 24 were non-breeding adults captured while in large groups, and 6 were cygnets at the time of capture.</w:t>
+        <w:t xml:space="preserve">add in x out of x went &gt;xx km?</w:t>
+      </w:r>
+      <w:r>
+        <w:t xml:space="preserve">), there was a strong correlation between breeding/capture latitude (mostly between 43 and 53 degrees latitude) and the extent of migration during the non-breeding season (Fig.</w:t>
+      </w:r>
+      <w:r>
+        <w:t xml:space="preserve"> </w:t>
+      </w:r>
+      <w:r>
+        <w:t xml:space="preserve">3</w:t>
+      </w:r>
+      <w:r>
+        <w:t xml:space="preserve">).</w:t>
+      </w:r>
+      <w:r>
+        <w:t xml:space="preserve"> </w:t>
+      </w:r>
+      <w:r>
+        <w:t xml:space="preserve">However, many swans with breeding/capture sites between 40 and 48 degrees latitude showed minimal movement during the non-breeding season and can be considered resident or exhibiting short-distance regional movements.</w:t>
       </w:r>
     </w:p>
     <w:p>
       <w:pPr>
         <w:pStyle w:val="BodyText"/>
       </w:pPr>
+      <w:r>
+        <w:t xml:space="preserve">Migration phenology, relationships to breeding and latitude, and variability:</w:t>
+      </w:r>
+      <w:r>
+        <w:br/>
+      </w:r>
+      <w:r>
+        <w:t xml:space="preserve">Dates of departure from breeding territories in the fall by long-distance migrants (&gt;100km) were variable, with the overall average departure date across years on November 1st with a standard deviation of 20 days (Table</w:t>
+      </w:r>
+      <w:r>
+        <w:t xml:space="preserve"> </w:t>
+      </w:r>
+      <w:r>
+        <w:t xml:space="preserve">1</w:t>
+      </w:r>
+      <w:r>
+        <w:t xml:space="preserve">), and yearly averages ranged from October 26 to November 7 (Table</w:t>
+      </w:r>
+      <w:r>
+        <w:t xml:space="preserve"> </w:t>
+      </w:r>
+      <w:r>
+        <w:t xml:space="preserve">3</w:t>
+      </w:r>
+      <w:r>
+        <w:t xml:space="preserve">). We found little to no evidence of a relationship between breeding latitude and date of fall departure (Fig.</w:t>
+      </w:r>
+      <w:r>
+        <w:t xml:space="preserve"> </w:t>
+      </w:r>
+      <w:r>
+        <w:t xml:space="preserve">4</w:t>
+      </w:r>
+      <w:r>
+        <w:t xml:space="preserve">), but breeders and cygnets left later, on average, than non-breeders or paired swans, and non-breeders had much higher variability in timing than the other breeding categories (s.d.=30 for non-breeders and s.d.=10 for each other category) (Fig.</w:t>
+      </w:r>
+      <w:r>
+        <w:t xml:space="preserve"> </w:t>
+      </w:r>
+      <w:r>
+        <w:t xml:space="preserve">5</w:t>
+      </w:r>
+      <w:r>
+        <w:t xml:space="preserve">, Table</w:t>
+      </w:r>
+      <w:r>
+        <w:t xml:space="preserve"> </w:t>
+      </w:r>
+      <w:r>
+        <w:t xml:space="preserve">5</w:t>
+      </w:r>
+      <w:r>
+        <w:t xml:space="preserve">).</w:t>
+      </w:r>
+      <w:r>
+        <w:t xml:space="preserve"> </w:t>
+      </w:r>
+      <w:r>
+        <w:t xml:space="preserve">The level of individual variability between years was</w:t>
+      </w:r>
+      <w:r>
+        <w:t xml:space="preserve"> </w:t>
+      </w:r>
       <w:r>
         <w:rPr>
           <w:bCs/>
           <w:b/>
         </w:rPr>
-        <w:t xml:space="preserve">Unnecessary level of detail?</w:t>
-      </w:r>
-      <w:r>
-        <w:t xml:space="preserve"> </w:t>
-      </w:r>
-      <w:r>
-        <w:t xml:space="preserve">In 2019, we deployed 19 transmitters (7 in Minnesota and 12 in Michigan).</w:t>
-      </w:r>
-      <w:r>
-        <w:t xml:space="preserve"> </w:t>
-      </w:r>
-      <w:r>
-        <w:t xml:space="preserve">In 2020, we deployed an additional 78 transmitters (10 in Manitoba, 40 in Minnesota, 9 in Iowa, 5 in Wisconsin, 2 in Michigan, 12 in Ohio).</w:t>
-      </w:r>
-      <w:r>
-        <w:t xml:space="preserve"> </w:t>
-      </w:r>
-      <w:r>
-        <w:t xml:space="preserve">In 2021, we deployed an additional 28 transmitters, 11 of which were re-deployments (1 in Manitoba, 9 in Minnesota, 2 in Iowa, 4 in Wisconsin, 8 in Ohio, and 4 in Arkansas).</w:t>
-      </w:r>
-      <w:r>
-        <w:t xml:space="preserve"> </w:t>
-      </w:r>
-      <w:r>
-        <w:t xml:space="preserve">In 2022 we redeployed 1 transmitter in Iowa.</w:t>
+        <w:t xml:space="preserve">xxxxx</w:t>
+      </w:r>
+      <w:r>
+        <w:t xml:space="preserve">.</w:t>
+      </w:r>
+      <w:r>
+        <w:t xml:space="preserve"> </w:t>
+      </w:r>
+      <w:r>
+        <w:rPr>
+          <w:bCs/>
+          <w:b/>
+        </w:rPr>
+        <w:t xml:space="preserve">John, we should dig a little deeper into what you mentioned with Anne Hertel’s methods for quantifying individual variability that you mentioned if it’s relevant</w:t>
       </w:r>
     </w:p>
     <w:p>
@@ -2540,149 +2403,7 @@
         <w:pStyle w:val="BodyText"/>
       </w:pPr>
       <w:r>
-        <w:t xml:space="preserve">We initially had 252 unique</w:t>
-      </w:r>
-      <w:r>
-        <w:t xml:space="preserve"> </w:t>
-      </w:r>
-      <w:r>
-        <w:t xml:space="preserve">‘</w:t>
-      </w:r>
-      <w:r>
-        <w:t xml:space="preserve">swan-year</w:t>
-      </w:r>
-      <w:r>
-        <w:t xml:space="preserve">’</w:t>
-      </w:r>
-      <w:r>
-        <w:t xml:space="preserve"> </w:t>
-      </w:r>
-      <w:r>
-        <w:t xml:space="preserve">datasets of annual movement data.</w:t>
-      </w:r>
-      <w:r>
-        <w:t xml:space="preserve"> </w:t>
-      </w:r>
-      <w:r>
-        <w:t xml:space="preserve">We excluded 11 datasets because they had less than 30 days of locations, and therefore were insufficient to estimate movement trends, and fit mcp models to the remaining 241 swan-year datasets.</w:t>
-      </w:r>
-    </w:p>
-    <w:p>
-      <w:pPr>
-        <w:pStyle w:val="BodyText"/>
-      </w:pPr>
-      <w:r>
-        <w:t xml:space="preserve">After visually inspecting the fitted piecewise regression models, we excluded an additional 11 swan-year datasets that didn’t have a good model fit, bringing the number to 230.</w:t>
-      </w:r>
-    </w:p>
-    <w:p>
-      <w:pPr>
-        <w:pStyle w:val="BodyText"/>
-      </w:pPr>
-      <w:r>
-        <w:t xml:space="preserve">We then excluded xxx number of swan-year datasets that had large dispersal events during the summer, and therefore didn’t conform to the methodology we used to extract info from fitted piecewise regression models.</w:t>
-      </w:r>
-    </w:p>
-    <w:p>
-      <w:pPr>
-        <w:pStyle w:val="BodyText"/>
-      </w:pPr>
-      <w:r>
-        <w:t xml:space="preserve">Include this figure of collar deployments?</w:t>
-      </w:r>
-    </w:p>
-    <w:bookmarkEnd w:id="54"/>
-    <w:bookmarkStart w:id="70" w:name="main-text-of-results"/>
-    <w:p>
-      <w:pPr>
-        <w:pStyle w:val="Heading3"/>
-      </w:pPr>
-      <w:r>
-        <w:rPr>
-          <w:rStyle w:val="SectionNumber"/>
-        </w:rPr>
-        <w:t xml:space="preserve">0.4.2</w:t>
-      </w:r>
-      <w:r>
-        <w:tab/>
-      </w:r>
-      <w:r>
-        <w:t xml:space="preserve">Main text of results</w:t>
-      </w:r>
-    </w:p>
-    <w:p>
-      <w:pPr>
-        <w:pStyle w:val="FirstParagraph"/>
-      </w:pPr>
-      <w:r>
-        <w:t xml:space="preserve">Proportion of IP that is migratory, and the extent of migratory distance:</w:t>
-      </w:r>
-      <w:r>
-        <w:br/>
-      </w:r>
-      <w:r>
-        <w:t xml:space="preserve">Annual movements of IP trumpeter swans were highly variable.</w:t>
-      </w:r>
-      <w:r>
-        <w:t xml:space="preserve"> </w:t>
-      </w:r>
-      <w:r>
-        <w:t xml:space="preserve">For swans that underwent long-distance migration, there was a strong correlation between breeding/capture latitude (mostly between 43 and 53 degrees latitude) and the extent of migration during the non-breeding season (Fig.</w:t>
-      </w:r>
-      <w:r>
-        <w:t xml:space="preserve"> </w:t>
-      </w:r>
-      <w:r>
-        <w:t xml:space="preserve">3</w:t>
-      </w:r>
-      <w:r>
-        <w:t xml:space="preserve">).</w:t>
-      </w:r>
-      <w:r>
-        <w:t xml:space="preserve"> </w:t>
-      </w:r>
-      <w:r>
-        <w:t xml:space="preserve">However, many swans with breeding/capture sites between 40 and 48 degrees latitude showed minimal movement during the non-breeding season and can be considered resident or exhibiting short-distance regional movements.</w:t>
-      </w:r>
-    </w:p>
-    <w:p>
-      <w:pPr>
-        <w:pStyle w:val="BodyText"/>
-      </w:pPr>
-      <w:r>
-        <w:t xml:space="preserve">Migration phenology, relationships to breeding and latitude, and variability:</w:t>
-      </w:r>
-      <w:r>
-        <w:br/>
-      </w:r>
-      <w:r>
-        <w:t xml:space="preserve">Departure dates were highly variable for IP swans that left their territory in the fall (cite phenology summary table).</w:t>
-      </w:r>
-      <w:r>
-        <w:t xml:space="preserve"> </w:t>
-      </w:r>
-      <w:r>
-        <w:t xml:space="preserve">Average/median departure date was xxx, (range of dates).</w:t>
-      </w:r>
-      <w:r>
-        <w:t xml:space="preserve"> </w:t>
-      </w:r>
-      <w:r>
-        <w:t xml:space="preserve">We found little (or no) evidence of a relationship between breeding latitude and date of fall departure, and although breeders left later, on average, than non-breeders or paired swans, differences were relatively minor.</w:t>
-      </w:r>
-      <w:r>
-        <w:t xml:space="preserve"> </w:t>
-      </w:r>
-      <w:r>
-        <w:t xml:space="preserve">The level of individual variability between years was xxxxx.</w:t>
-      </w:r>
-    </w:p>
-    <w:p>
-      <w:pPr>
-        <w:pStyle w:val="BodyText"/>
-      </w:pPr>
-      <w:r>
-        <w:t xml:space="preserve">IP swans arriving back on their territory in the spring had relatively low levels of individual variability within years, and arrival dates correlated highly with their breeding/capture latitude.</w:t>
+        <w:t xml:space="preserve">Swans arriving back on their territory in the spring had relatively low levels of individual variability within years, and arrival dates correlated highly with their breeding/capture latitude.</w:t>
       </w:r>
       <w:r>
         <w:t xml:space="preserve"> </w:t>
@@ -7602,320 +7323,6 @@
                 <w:szCs w:val="24"/>
                 <w:color w:val="000000"/>
               </w:rPr>
-              <w:t xml:space="preserve">cygnet</w:t>
-            </w:r>
-          </w:p>
-        </w:tc>
-        <w:tc>
-          <w:tcPr>
-            <w:tcBorders>
-              <w:bottom w:val="none" w:sz="0" w:space="0" w:color="000000"/>
-              <w:top w:val="none" w:sz="0" w:space="0" w:color="000000"/>
-              <w:left w:val="none" w:sz="0" w:space="0" w:color="000000"/>
-              <w:right w:val="none" w:sz="0" w:space="0" w:color="000000"/>
-            </w:tcBorders>
-            <w:shd w:val="clear" w:color="auto" w:fill="FFFFFF"/>
-            <w:tcMar>
-              <w:top w:w="0" w:type="dxa"/>
-              <w:bottom w:w="0" w:type="dxa"/>
-              <w:left w:w="0" w:type="dxa"/>
-              <w:right w:w="0" w:type="dxa"/>
-            </w:tcMar>
-            <w:vAlign w:val="center"/>
-          </w:tcPr>
-          <w:p>
-            <w:pPr>
-              <w:pStyle w:val="Normal"/>
-              <w:jc w:val="center"/>
-              <w:pBdr>
-                <w:bottom w:val="none" w:sz="0" w:space="0" w:color="000000"/>
-                <w:top w:val="none" w:sz="0" w:space="0" w:color="000000"/>
-                <w:left w:val="none" w:sz="0" w:space="0" w:color="000000"/>
-                <w:right w:val="none" w:sz="0" w:space="0" w:color="000000"/>
-              </w:pBdr>
-              <w:spacing w:after="100" w:before="100" w:line="240"/>
-              <w:ind w:firstLine="0" w:left="100" w:right="100"/>
-            </w:pPr>
-            <w:r xmlns:w="http://schemas.openxmlformats.org/wordprocessingml/2006/main" xmlns:wp="http://schemas.openxmlformats.org/drawingml/2006/wordprocessingDrawing" xmlns:r="http://schemas.openxmlformats.org/officeDocument/2006/relationships" xmlns:w14="http://schemas.microsoft.com/office/word/2010/wordml">
-              <w:rPr>
-                <w:rFonts w:ascii="New Times Roman" w:hAnsi="Arial" w:eastAsia="Arial" w:cs="Arial"/>
-                <w:i w:val="false"/>
-                <w:b w:val="false"/>
-                <w:u w:val="none"/>
-                <w:sz w:val="24"/>
-                <w:szCs w:val="24"/>
-                <w:color w:val="000000"/>
-              </w:rPr>
-              <w:t xml:space="preserve">5</w:t>
-            </w:r>
-          </w:p>
-        </w:tc>
-        <w:tc>
-          <w:tcPr>
-            <w:tcBorders>
-              <w:bottom w:val="none" w:sz="0" w:space="0" w:color="000000"/>
-              <w:top w:val="none" w:sz="0" w:space="0" w:color="000000"/>
-              <w:left w:val="none" w:sz="0" w:space="0" w:color="000000"/>
-              <w:right w:val="none" w:sz="0" w:space="0" w:color="000000"/>
-            </w:tcBorders>
-            <w:shd w:val="clear" w:color="auto" w:fill="FFFFFF"/>
-            <w:tcMar>
-              <w:top w:w="0" w:type="dxa"/>
-              <w:bottom w:w="0" w:type="dxa"/>
-              <w:left w:w="0" w:type="dxa"/>
-              <w:right w:w="0" w:type="dxa"/>
-            </w:tcMar>
-            <w:vAlign w:val="center"/>
-          </w:tcPr>
-          <w:p>
-            <w:pPr>
-              <w:pStyle w:val="Normal"/>
-              <w:jc w:val="center"/>
-              <w:pBdr>
-                <w:bottom w:val="none" w:sz="0" w:space="0" w:color="000000"/>
-                <w:top w:val="none" w:sz="0" w:space="0" w:color="000000"/>
-                <w:left w:val="none" w:sz="0" w:space="0" w:color="000000"/>
-                <w:right w:val="none" w:sz="0" w:space="0" w:color="000000"/>
-              </w:pBdr>
-              <w:spacing w:after="100" w:before="100" w:line="240"/>
-              <w:ind w:firstLine="0" w:left="100" w:right="100"/>
-            </w:pPr>
-            <w:r xmlns:w="http://schemas.openxmlformats.org/wordprocessingml/2006/main" xmlns:wp="http://schemas.openxmlformats.org/drawingml/2006/wordprocessingDrawing" xmlns:r="http://schemas.openxmlformats.org/officeDocument/2006/relationships" xmlns:w14="http://schemas.microsoft.com/office/word/2010/wordml">
-              <w:rPr>
-                <w:rFonts w:ascii="New Times Roman" w:hAnsi="Arial" w:eastAsia="Arial" w:cs="Arial"/>
-                <w:i w:val="false"/>
-                <w:b w:val="false"/>
-                <w:u w:val="none"/>
-                <w:sz w:val="24"/>
-                <w:szCs w:val="24"/>
-                <w:color w:val="000000"/>
-              </w:rPr>
-              <w:t xml:space="preserve">5</w:t>
-            </w:r>
-          </w:p>
-        </w:tc>
-        <w:tc>
-          <w:tcPr>
-            <w:tcBorders>
-              <w:bottom w:val="none" w:sz="0" w:space="0" w:color="000000"/>
-              <w:top w:val="none" w:sz="0" w:space="0" w:color="000000"/>
-              <w:left w:val="none" w:sz="0" w:space="0" w:color="000000"/>
-              <w:right w:val="none" w:sz="0" w:space="0" w:color="000000"/>
-            </w:tcBorders>
-            <w:shd w:val="clear" w:color="auto" w:fill="FFFFFF"/>
-            <w:tcMar>
-              <w:top w:w="0" w:type="dxa"/>
-              <w:bottom w:w="0" w:type="dxa"/>
-              <w:left w:w="0" w:type="dxa"/>
-              <w:right w:w="0" w:type="dxa"/>
-            </w:tcMar>
-            <w:vAlign w:val="center"/>
-          </w:tcPr>
-          <w:p>
-            <w:pPr>
-              <w:pStyle w:val="Normal"/>
-              <w:jc w:val="center"/>
-              <w:pBdr>
-                <w:bottom w:val="none" w:sz="0" w:space="0" w:color="000000"/>
-                <w:top w:val="none" w:sz="0" w:space="0" w:color="000000"/>
-                <w:left w:val="none" w:sz="0" w:space="0" w:color="000000"/>
-                <w:right w:val="none" w:sz="0" w:space="0" w:color="000000"/>
-              </w:pBdr>
-              <w:spacing w:after="100" w:before="100" w:line="240"/>
-              <w:ind w:firstLine="0" w:left="100" w:right="100"/>
-            </w:pPr>
-            <w:r xmlns:w="http://schemas.openxmlformats.org/wordprocessingml/2006/main" xmlns:wp="http://schemas.openxmlformats.org/drawingml/2006/wordprocessingDrawing" xmlns:r="http://schemas.openxmlformats.org/officeDocument/2006/relationships" xmlns:w14="http://schemas.microsoft.com/office/word/2010/wordml">
-              <w:rPr>
-                <w:rFonts w:ascii="New Times Roman" w:hAnsi="Arial" w:eastAsia="Arial" w:cs="Arial"/>
-                <w:i w:val="false"/>
-                <w:b w:val="false"/>
-                <w:u w:val="none"/>
-                <w:sz w:val="24"/>
-                <w:szCs w:val="24"/>
-                <w:color w:val="000000"/>
-              </w:rPr>
-              <w:t xml:space="preserve">November 12</w:t>
-            </w:r>
-          </w:p>
-        </w:tc>
-        <w:tc>
-          <w:tcPr>
-            <w:tcBorders>
-              <w:bottom w:val="none" w:sz="0" w:space="0" w:color="000000"/>
-              <w:top w:val="none" w:sz="0" w:space="0" w:color="000000"/>
-              <w:left w:val="none" w:sz="0" w:space="0" w:color="000000"/>
-              <w:right w:val="none" w:sz="0" w:space="0" w:color="000000"/>
-            </w:tcBorders>
-            <w:shd w:val="clear" w:color="auto" w:fill="FFFFFF"/>
-            <w:tcMar>
-              <w:top w:w="0" w:type="dxa"/>
-              <w:bottom w:w="0" w:type="dxa"/>
-              <w:left w:w="0" w:type="dxa"/>
-              <w:right w:w="0" w:type="dxa"/>
-            </w:tcMar>
-            <w:vAlign w:val="center"/>
-          </w:tcPr>
-          <w:p>
-            <w:pPr>
-              <w:pStyle w:val="Normal"/>
-              <w:jc w:val="center"/>
-              <w:pBdr>
-                <w:bottom w:val="none" w:sz="0" w:space="0" w:color="000000"/>
-                <w:top w:val="none" w:sz="0" w:space="0" w:color="000000"/>
-                <w:left w:val="none" w:sz="0" w:space="0" w:color="000000"/>
-                <w:right w:val="none" w:sz="0" w:space="0" w:color="000000"/>
-              </w:pBdr>
-              <w:spacing w:after="100" w:before="100" w:line="240"/>
-              <w:ind w:firstLine="0" w:left="100" w:right="100"/>
-            </w:pPr>
-            <w:r xmlns:w="http://schemas.openxmlformats.org/wordprocessingml/2006/main" xmlns:wp="http://schemas.openxmlformats.org/drawingml/2006/wordprocessingDrawing" xmlns:r="http://schemas.openxmlformats.org/officeDocument/2006/relationships" xmlns:w14="http://schemas.microsoft.com/office/word/2010/wordml">
-              <w:rPr>
-                <w:rFonts w:ascii="New Times Roman" w:hAnsi="Arial" w:eastAsia="Arial" w:cs="Arial"/>
-                <w:i w:val="false"/>
-                <w:b w:val="false"/>
-                <w:u w:val="none"/>
-                <w:sz w:val="24"/>
-                <w:szCs w:val="24"/>
-                <w:color w:val="000000"/>
-              </w:rPr>
-              <w:t xml:space="preserve">10</w:t>
-            </w:r>
-          </w:p>
-        </w:tc>
-        <w:tc>
-          <w:tcPr>
-            <w:tcBorders>
-              <w:bottom w:val="none" w:sz="0" w:space="0" w:color="000000"/>
-              <w:top w:val="none" w:sz="0" w:space="0" w:color="000000"/>
-              <w:left w:val="none" w:sz="0" w:space="0" w:color="000000"/>
-              <w:right w:val="none" w:sz="0" w:space="0" w:color="000000"/>
-            </w:tcBorders>
-            <w:shd w:val="clear" w:color="auto" w:fill="FFFFFF"/>
-            <w:tcMar>
-              <w:top w:w="0" w:type="dxa"/>
-              <w:bottom w:w="0" w:type="dxa"/>
-              <w:left w:w="0" w:type="dxa"/>
-              <w:right w:w="0" w:type="dxa"/>
-            </w:tcMar>
-            <w:vAlign w:val="center"/>
-          </w:tcPr>
-          <w:p>
-            <w:pPr>
-              <w:pStyle w:val="Normal"/>
-              <w:jc w:val="center"/>
-              <w:pBdr>
-                <w:bottom w:val="none" w:sz="0" w:space="0" w:color="000000"/>
-                <w:top w:val="none" w:sz="0" w:space="0" w:color="000000"/>
-                <w:left w:val="none" w:sz="0" w:space="0" w:color="000000"/>
-                <w:right w:val="none" w:sz="0" w:space="0" w:color="000000"/>
-              </w:pBdr>
-              <w:spacing w:after="100" w:before="100" w:line="240"/>
-              <w:ind w:firstLine="0" w:left="100" w:right="100"/>
-            </w:pPr>
-            <w:r xmlns:w="http://schemas.openxmlformats.org/wordprocessingml/2006/main" xmlns:wp="http://schemas.openxmlformats.org/drawingml/2006/wordprocessingDrawing" xmlns:r="http://schemas.openxmlformats.org/officeDocument/2006/relationships" xmlns:w14="http://schemas.microsoft.com/office/word/2010/wordml">
-              <w:rPr>
-                <w:rFonts w:ascii="New Times Roman" w:hAnsi="Arial" w:eastAsia="Arial" w:cs="Arial"/>
-                <w:i w:val="false"/>
-                <w:b w:val="false"/>
-                <w:u w:val="none"/>
-                <w:sz w:val="24"/>
-                <w:szCs w:val="24"/>
-                <w:color w:val="000000"/>
-              </w:rPr>
-              <w:t xml:space="preserve">October 23</w:t>
-            </w:r>
-          </w:p>
-        </w:tc>
-        <w:tc>
-          <w:tcPr>
-            <w:tcBorders>
-              <w:bottom w:val="none" w:sz="0" w:space="0" w:color="000000"/>
-              <w:top w:val="none" w:sz="0" w:space="0" w:color="000000"/>
-              <w:left w:val="none" w:sz="0" w:space="0" w:color="000000"/>
-              <w:right w:val="none" w:sz="0" w:space="0" w:color="000000"/>
-            </w:tcBorders>
-            <w:shd w:val="clear" w:color="auto" w:fill="FFFFFF"/>
-            <w:tcMar>
-              <w:top w:w="0" w:type="dxa"/>
-              <w:bottom w:w="0" w:type="dxa"/>
-              <w:left w:w="0" w:type="dxa"/>
-              <w:right w:w="0" w:type="dxa"/>
-            </w:tcMar>
-            <w:vAlign w:val="center"/>
-          </w:tcPr>
-          <w:p>
-            <w:pPr>
-              <w:pStyle w:val="Normal"/>
-              <w:jc w:val="center"/>
-              <w:pBdr>
-                <w:bottom w:val="none" w:sz="0" w:space="0" w:color="000000"/>
-                <w:top w:val="none" w:sz="0" w:space="0" w:color="000000"/>
-                <w:left w:val="none" w:sz="0" w:space="0" w:color="000000"/>
-                <w:right w:val="none" w:sz="0" w:space="0" w:color="000000"/>
-              </w:pBdr>
-              <w:spacing w:after="100" w:before="100" w:line="240"/>
-              <w:ind w:firstLine="0" w:left="100" w:right="100"/>
-            </w:pPr>
-            <w:r xmlns:w="http://schemas.openxmlformats.org/wordprocessingml/2006/main" xmlns:wp="http://schemas.openxmlformats.org/drawingml/2006/wordprocessingDrawing" xmlns:r="http://schemas.openxmlformats.org/officeDocument/2006/relationships" xmlns:w14="http://schemas.microsoft.com/office/word/2010/wordml">
-              <w:rPr>
-                <w:rFonts w:ascii="New Times Roman" w:hAnsi="Arial" w:eastAsia="Arial" w:cs="Arial"/>
-                <w:i w:val="false"/>
-                <w:b w:val="false"/>
-                <w:u w:val="none"/>
-                <w:sz w:val="24"/>
-                <w:szCs w:val="24"/>
-                <w:color w:val="000000"/>
-              </w:rPr>
-              <w:t xml:space="preserve">November 24</w:t>
-            </w:r>
-          </w:p>
-        </w:tc>
-      </w:tr>
-      <w:tr>
-        <w:trPr>
-          <w:trHeight w:val="360" w:hRule="auto"/>
-        </w:trPr>
-        body3
-        <w:tc>
-          <w:tcPr>
-            <w:tcBorders>
-              <w:bottom w:val="none" w:sz="0" w:space="0" w:color="000000"/>
-              <w:top w:val="none" w:sz="0" w:space="0" w:color="000000"/>
-              <w:left w:val="none" w:sz="0" w:space="0" w:color="000000"/>
-              <w:right w:val="none" w:sz="0" w:space="0" w:color="000000"/>
-            </w:tcBorders>
-            <w:shd w:val="clear" w:color="auto" w:fill="FFFFFF"/>
-            <w:tcMar>
-              <w:top w:w="0" w:type="dxa"/>
-              <w:bottom w:w="0" w:type="dxa"/>
-              <w:left w:w="0" w:type="dxa"/>
-              <w:right w:w="0" w:type="dxa"/>
-            </w:tcMar>
-            <w:vAlign w:val="center"/>
-          </w:tcPr>
-          <w:p>
-            <w:pPr>
-              <w:pStyle w:val="Normal"/>
-              <w:jc w:val="center"/>
-              <w:pBdr>
-                <w:bottom w:val="none" w:sz="0" w:space="0" w:color="000000"/>
-                <w:top w:val="none" w:sz="0" w:space="0" w:color="000000"/>
-                <w:left w:val="none" w:sz="0" w:space="0" w:color="000000"/>
-                <w:right w:val="none" w:sz="0" w:space="0" w:color="000000"/>
-              </w:pBdr>
-              <w:spacing w:after="100" w:before="100" w:line="240"/>
-              <w:ind w:firstLine="0" w:left="100" w:right="100"/>
-            </w:pPr>
-            <w:r xmlns:w="http://schemas.openxmlformats.org/wordprocessingml/2006/main" xmlns:wp="http://schemas.openxmlformats.org/drawingml/2006/wordprocessingDrawing" xmlns:r="http://schemas.openxmlformats.org/officeDocument/2006/relationships" xmlns:w14="http://schemas.microsoft.com/office/word/2010/wordml">
-              <w:rPr>
-                <w:rFonts w:ascii="New Times Roman" w:hAnsi="Arial" w:eastAsia="Arial" w:cs="Arial"/>
-                <w:i w:val="false"/>
-                <w:b w:val="false"/>
-                <w:u w:val="none"/>
-                <w:sz w:val="24"/>
-                <w:szCs w:val="24"/>
-                <w:color w:val="000000"/>
-              </w:rPr>
               <w:t xml:space="preserve">non_breeder</w:t>
             </w:r>
           </w:p>
@@ -8189,7 +7596,7 @@
         <w:trPr>
           <w:trHeight w:val="360" w:hRule="auto"/>
         </w:trPr>
-        body4
+        body3
         <w:tc>
           <w:tcPr>
             <w:tcBorders>
@@ -9781,7 +9188,7 @@
     </w:tbl>
     <w:bookmarkEnd w:id="71"/>
     <w:bookmarkEnd w:id="72"/>
-    <w:bookmarkStart w:id="76" w:name="discussion"/>
+    <w:bookmarkStart w:id="77" w:name="discussion"/>
     <w:p>
       <w:pPr>
         <w:pStyle w:val="Heading2"/>
@@ -9862,7 +9269,7 @@
       </w:r>
     </w:p>
     <w:bookmarkEnd w:id="73"/>
-    <w:bookmarkStart w:id="74" w:name="X3c2cfa99bef5f2af3997d3192dcc73b884228af"/>
+    <w:bookmarkStart w:id="74" w:name="X399e4a80f9cd4755b2d56688582081a276f4a78"/>
     <w:p>
       <w:pPr>
         <w:pStyle w:val="Heading3"/>
@@ -9877,7 +9284,7 @@
         <w:tab/>
       </w:r>
       <w:r>
-        <w:t xml:space="preserve">Broader significance of IP partial migration</w:t>
+        <w:t xml:space="preserve">More background on how migration is learned/passed along</w:t>
       </w:r>
     </w:p>
     <w:p>
@@ -9885,41 +9292,136 @@
         <w:pStyle w:val="FirstParagraph"/>
       </w:pPr>
       <w:r>
-        <w:t xml:space="preserve">Potential contributing reasons for partial migration: - Spectrum of environmental conditions along the latitudinal gradient of IP breeding range</w:t>
-      </w:r>
-      <w:r>
-        <w:br/>
-      </w:r>
-      <w:r>
-        <w:t xml:space="preserve">- Anthropogenic interferences (feeding, artificial open water) - Potential delays due to initiation of migration trends for the first time in reintroduced areas being limited by intergenerational transfer of knowledge?</w:t>
-      </w:r>
-      <w:r>
-        <w:t xml:space="preserve"> </w:t>
-      </w:r>
-      <w:r>
-        <w:t xml:space="preserve">- Potential</w:t>
-      </w:r>
-      <w:r>
-        <w:t xml:space="preserve"> </w:t>
-      </w:r>
-      <w:r>
-        <w:t xml:space="preserve">“</w:t>
-      </w:r>
-      <w:r>
-        <w:t xml:space="preserve">lag effects</w:t>
-      </w:r>
-      <w:r>
-        <w:t xml:space="preserve">”</w:t>
-      </w:r>
-      <w:r>
-        <w:t xml:space="preserve"> </w:t>
-      </w:r>
-      <w:r>
-        <w:t xml:space="preserve">of genetic lineage from RMP vs PCP?</w:t>
+        <w:t xml:space="preserve">Once established, the mechanisms that underlie transmission of migratory information between generations can be influenced both genetically and through social learning</w:t>
+      </w:r>
+      <w:r>
+        <w:t xml:space="preserve"> </w:t>
+      </w:r>
+      <w:r>
+        <w:t xml:space="preserve">(</w:t>
+      </w:r>
+      <w:hyperlink w:anchor="ref-akesson2020">
+        <w:r>
+          <w:rPr>
+            <w:rStyle w:val="Hyperlink"/>
+          </w:rPr>
+          <w:t xml:space="preserve">Åkesson and Helm 2020</w:t>
+        </w:r>
+      </w:hyperlink>
+      <w:r>
+        <w:t xml:space="preserve">)</w:t>
+      </w:r>
+      <w:r>
+        <w:t xml:space="preserve">.</w:t>
+      </w:r>
+      <w:r>
+        <w:t xml:space="preserve"> </w:t>
+      </w:r>
+      <w:r>
+        <w:t xml:space="preserve">For some species with short lifespans (e.g. songbirds), migration is considered innate and primarily due to genetics based on observations of individuals that complete their first migrations independently without parents or other conspecifics to guide them</w:t>
+      </w:r>
+      <w:r>
+        <w:t xml:space="preserve"> </w:t>
+      </w:r>
+      <w:r>
+        <w:t xml:space="preserve">(</w:t>
+      </w:r>
+      <w:hyperlink w:anchor="ref-berthold1991">
+        <w:r>
+          <w:rPr>
+            <w:rStyle w:val="Hyperlink"/>
+          </w:rPr>
+          <w:t xml:space="preserve">Berthold 1991</w:t>
+        </w:r>
+      </w:hyperlink>
+      <w:r>
+        <w:t xml:space="preserve">)</w:t>
+      </w:r>
+      <w:r>
+        <w:t xml:space="preserve">.</w:t>
+      </w:r>
+      <w:r>
+        <w:t xml:space="preserve"> </w:t>
+      </w:r>
+      <w:r>
+        <w:t xml:space="preserve">For many species with long generation times and high levels of parental care, migration behavior is considered to be primarily passed on through social learning, although the amount of time required for information transfer is not well understood across species</w:t>
+      </w:r>
+      <w:r>
+        <w:t xml:space="preserve"> </w:t>
+      </w:r>
+      <w:r>
+        <w:t xml:space="preserve">(</w:t>
+      </w:r>
+      <w:hyperlink w:anchor="ref-mueller2013">
+        <w:r>
+          <w:rPr>
+            <w:rStyle w:val="Hyperlink"/>
+            <w:bCs/>
+            <w:b/>
+          </w:rPr>
+          <w:t xml:space="preserve">mueller2013?</w:t>
+        </w:r>
+      </w:hyperlink>
+      <w:r>
+        <w:t xml:space="preserve">)</w:t>
+      </w:r>
+      <w:r>
+        <w:t xml:space="preserve">.</w:t>
+      </w:r>
+      <w:r>
+        <w:t xml:space="preserve"> </w:t>
+      </w:r>
+      <w:r>
+        <w:t xml:space="preserve">Collective knowledge has been shown to accumulate over generations to drive migration patterns and improve efficiency in flocking species with socially learned migration behaviors,</w:t>
+      </w:r>
+      <w:r>
+        <w:t xml:space="preserve"> </w:t>
+      </w:r>
+      <w:r>
+        <w:t xml:space="preserve">(</w:t>
+      </w:r>
+      <w:hyperlink w:anchor="ref-sasaki2017">
+        <w:r>
+          <w:rPr>
+            <w:rStyle w:val="Hyperlink"/>
+          </w:rPr>
+          <w:t xml:space="preserve">Sasaki and Biro 2017</w:t>
+        </w:r>
+      </w:hyperlink>
+      <w:r>
+        <w:t xml:space="preserve">)</w:t>
+      </w:r>
+      <w:r>
+        <w:t xml:space="preserve"> </w:t>
+      </w:r>
+      <w:r>
+        <w:t xml:space="preserve">although in reintroduced populations of Whooping Cranes (Grus americana) that were initially trained (i.e., learned) to migrate by following aircraft, migratory efficiency of flocks rapidly increased when older individuals were present</w:t>
+      </w:r>
+      <w:r>
+        <w:t xml:space="preserve"> </w:t>
+      </w:r>
+      <w:r>
+        <w:t xml:space="preserve">(</w:t>
+      </w:r>
+      <w:hyperlink w:anchor="ref-mueller2013">
+        <w:r>
+          <w:rPr>
+            <w:rStyle w:val="Hyperlink"/>
+            <w:bCs/>
+            <w:b/>
+          </w:rPr>
+          <w:t xml:space="preserve">mueller2013?</w:t>
+        </w:r>
+      </w:hyperlink>
+      <w:r>
+        <w:t xml:space="preserve">)</w:t>
+      </w:r>
+      <w:r>
+        <w:t xml:space="preserve">.</w:t>
       </w:r>
     </w:p>
     <w:bookmarkEnd w:id="74"/>
-    <w:bookmarkStart w:id="75" w:name="migration-segmentation-methods"/>
+    <w:bookmarkStart w:id="75" w:name="X3c2cfa99bef5f2af3997d3192dcc73b884228af"/>
     <w:p>
       <w:pPr>
         <w:pStyle w:val="Heading3"/>
@@ -9929,6 +9431,63 @@
           <w:rStyle w:val="SectionNumber"/>
         </w:rPr>
         <w:t xml:space="preserve">0.5.3</w:t>
+      </w:r>
+      <w:r>
+        <w:tab/>
+      </w:r>
+      <w:r>
+        <w:t xml:space="preserve">Broader significance of IP partial migration</w:t>
+      </w:r>
+    </w:p>
+    <w:p>
+      <w:pPr>
+        <w:pStyle w:val="FirstParagraph"/>
+      </w:pPr>
+      <w:r>
+        <w:t xml:space="preserve">Potential contributing reasons for partial migration: - Spectrum of environmental conditions along the latitudinal gradient of IP breeding range</w:t>
+      </w:r>
+      <w:r>
+        <w:br/>
+      </w:r>
+      <w:r>
+        <w:t xml:space="preserve">- Anthropogenic interferences (feeding, artificial open water) - Potential delays due to initiation of migration trends for the first time in reintroduced areas being limited by intergenerational transfer of knowledge?</w:t>
+      </w:r>
+      <w:r>
+        <w:t xml:space="preserve"> </w:t>
+      </w:r>
+      <w:r>
+        <w:t xml:space="preserve">- Potential</w:t>
+      </w:r>
+      <w:r>
+        <w:t xml:space="preserve"> </w:t>
+      </w:r>
+      <w:r>
+        <w:t xml:space="preserve">“</w:t>
+      </w:r>
+      <w:r>
+        <w:t xml:space="preserve">lag effects</w:t>
+      </w:r>
+      <w:r>
+        <w:t xml:space="preserve">”</w:t>
+      </w:r>
+      <w:r>
+        <w:t xml:space="preserve"> </w:t>
+      </w:r>
+      <w:r>
+        <w:t xml:space="preserve">of genetic lineage from RMP vs PCP?</w:t>
+      </w:r>
+    </w:p>
+    <w:bookmarkEnd w:id="75"/>
+    <w:bookmarkStart w:id="76" w:name="migration-segmentation-methods"/>
+    <w:p>
+      <w:pPr>
+        <w:pStyle w:val="Heading3"/>
+      </w:pPr>
+      <w:r>
+        <w:rPr>
+          <w:rStyle w:val="SectionNumber"/>
+        </w:rPr>
+        <w:t xml:space="preserve">0.5.4</w:t>
       </w:r>
       <w:r>
         <w:tab/>
@@ -10145,9 +9704,9 @@
         <w:t xml:space="preserve">)</w:t>
       </w:r>
     </w:p>
-    <w:bookmarkEnd w:id="75"/>
     <w:bookmarkEnd w:id="76"/>
-    <w:bookmarkStart w:id="77" w:name="acknowledgements"/>
+    <w:bookmarkEnd w:id="77"/>
+    <w:bookmarkStart w:id="78" w:name="acknowledgements"/>
     <w:p>
       <w:pPr>
         <w:pStyle w:val="Heading2"/>
@@ -10165,8 +9724,8 @@
         <w:t xml:space="preserve">Acknowledgements</w:t>
       </w:r>
     </w:p>
-    <w:bookmarkEnd w:id="77"/>
-    <w:bookmarkStart w:id="163" w:name="references"/>
+    <w:bookmarkEnd w:id="78"/>
+    <w:bookmarkStart w:id="165" w:name="references"/>
     <w:p>
       <w:pPr>
         <w:pStyle w:val="Heading2"/>
@@ -10175,8 +9734,8 @@
         <w:t xml:space="preserve">References</w:t>
       </w:r>
     </w:p>
-    <w:bookmarkStart w:id="162" w:name="refs"/>
-    <w:bookmarkStart w:id="79" w:name="ref-abrahms2021b"/>
+    <w:bookmarkStart w:id="164" w:name="refs"/>
+    <w:bookmarkStart w:id="80" w:name="ref-abrahms2021b"/>
     <w:p>
       <w:pPr>
         <w:pStyle w:val="Bibliography"/>
@@ -10187,7 +9746,7 @@
       <w:r>
         <w:t xml:space="preserve"> </w:t>
       </w:r>
-      <w:hyperlink r:id="rId78">
+      <w:hyperlink r:id="rId79">
         <w:r>
           <w:rPr>
             <w:rStyle w:val="Hyperlink"/>
@@ -10199,8 +9758,8 @@
         <w:t xml:space="preserve">. Nature Communications 12:7326.</w:t>
       </w:r>
     </w:p>
-    <w:bookmarkEnd w:id="79"/>
-    <w:bookmarkStart w:id="81" w:name="ref-akesson2020"/>
+    <w:bookmarkEnd w:id="80"/>
+    <w:bookmarkStart w:id="82" w:name="ref-akesson2020"/>
     <w:p>
       <w:pPr>
         <w:pStyle w:val="Bibliography"/>
@@ -10211,7 +9770,7 @@
       <w:r>
         <w:t xml:space="preserve"> </w:t>
       </w:r>
-      <w:hyperlink r:id="rId80">
+      <w:hyperlink r:id="rId81">
         <w:r>
           <w:rPr>
             <w:rStyle w:val="Hyperlink"/>
@@ -10281,50 +9840,50 @@
       </w:hyperlink>
       <w:r>
         <w:t xml:space="preserve">. Frontiers in Ecology and Evolution 8.</w:t>
-      </w:r>
-    </w:p>
-    <w:bookmarkEnd w:id="81"/>
-    <w:bookmarkStart w:id="82" w:name="ref-alerstam2003"/>
-    <w:p>
-      <w:pPr>
-        <w:pStyle w:val="Bibliography"/>
-      </w:pPr>
-      <w:r>
-        <w:t xml:space="preserve">Alerstam, T., A. Hedenström, and S. \AAkesson. 2003. Long-distance migration: Evolution and determinants. Oikos 103:247–260.</w:t>
       </w:r>
     </w:p>
     <w:bookmarkEnd w:id="82"/>
-    <w:bookmarkStart w:id="83" w:name="ref-alison1975"/>
+    <w:bookmarkStart w:id="83" w:name="ref-alerstam2003"/>
     <w:p>
       <w:pPr>
         <w:pStyle w:val="Bibliography"/>
       </w:pPr>
       <w:r>
-        <w:t xml:space="preserve">Alison, R. 1975. Some previously unpublished historical records of trumpeter swans in</w:t>
-      </w:r>
-      <w:r>
-        <w:t xml:space="preserve"> </w:t>
-      </w:r>
-      <w:r>
-        <w:t xml:space="preserve">Ontario</w:t>
-      </w:r>
-      <w:r>
-        <w:t xml:space="preserve">. Canadian Field Naturalist 89:311–313.</w:t>
+        <w:t xml:space="preserve">Alerstam, T., A. Hedenström, and S. Akesson. 2003. Long-distance migration: Evolution and determinants. Oikos 103:247–260.</w:t>
       </w:r>
     </w:p>
     <w:bookmarkEnd w:id="83"/>
-    <w:bookmarkStart w:id="85" w:name="ref-ball2001"/>
+    <w:bookmarkStart w:id="84" w:name="ref-alison1975"/>
     <w:p>
       <w:pPr>
         <w:pStyle w:val="Bibliography"/>
       </w:pPr>
       <w:r>
+        <w:t xml:space="preserve">Alison, R. 1975. Some previously unpublished historical records of trumpeter swans in</w:t>
+      </w:r>
+      <w:r>
+        <w:t xml:space="preserve"> </w:t>
+      </w:r>
+      <w:r>
+        <w:t xml:space="preserve">Ontario</w:t>
+      </w:r>
+      <w:r>
+        <w:t xml:space="preserve">. Canadian Field Naturalist 89:311–313.</w:t>
+      </w:r>
+    </w:p>
+    <w:bookmarkEnd w:id="84"/>
+    <w:bookmarkStart w:id="86" w:name="ref-ball2001"/>
+    <w:p>
+      <w:pPr>
+        <w:pStyle w:val="Bibliography"/>
+      </w:pPr>
+      <w:r>
         <w:t xml:space="preserve">Ball, J. P., C. Nordengren, and K. Wallin. 2001.</w:t>
       </w:r>
       <w:r>
         <w:t xml:space="preserve"> </w:t>
       </w:r>
-      <w:hyperlink r:id="rId84">
+      <w:hyperlink r:id="rId85">
         <w:r>
           <w:rPr>
             <w:rStyle w:val="Hyperlink"/>
@@ -10370,40 +9929,40 @@
       </w:hyperlink>
       <w:r>
         <w:t xml:space="preserve">. Wildlife Biology 7:39–47.</w:t>
-      </w:r>
-    </w:p>
-    <w:bookmarkEnd w:id="85"/>
-    <w:bookmarkStart w:id="86" w:name="ref-banko1960"/>
-    <w:p>
-      <w:pPr>
-        <w:pStyle w:val="Bibliography"/>
-      </w:pPr>
-      <w:r>
-        <w:t xml:space="preserve">Banko, W. 1960. The trumpeter swan: Its history, habits, and population in the</w:t>
-      </w:r>
-      <w:r>
-        <w:t xml:space="preserve"> </w:t>
-      </w:r>
-      <w:r>
-        <w:t xml:space="preserve">United States</w:t>
-      </w:r>
-      <w:r>
-        <w:t xml:space="preserve">. North American Fauna 1–214.</w:t>
       </w:r>
     </w:p>
     <w:bookmarkEnd w:id="86"/>
-    <w:bookmarkStart w:id="88" w:name="ref-barker2022"/>
+    <w:bookmarkStart w:id="87" w:name="ref-banko1960"/>
     <w:p>
       <w:pPr>
         <w:pStyle w:val="Bibliography"/>
       </w:pPr>
       <w:r>
+        <w:t xml:space="preserve">Banko, W. 1960. The trumpeter swan: Its history, habits, and population in the</w:t>
+      </w:r>
+      <w:r>
+        <w:t xml:space="preserve"> </w:t>
+      </w:r>
+      <w:r>
+        <w:t xml:space="preserve">United States</w:t>
+      </w:r>
+      <w:r>
+        <w:t xml:space="preserve">. North American Fauna 1–214.</w:t>
+      </w:r>
+    </w:p>
+    <w:bookmarkEnd w:id="87"/>
+    <w:bookmarkStart w:id="89" w:name="ref-barker2022"/>
+    <w:p>
+      <w:pPr>
+        <w:pStyle w:val="Bibliography"/>
+      </w:pPr>
+      <w:r>
         <w:t xml:space="preserve">Barker, K. J., W. Xu, A. Van Scoyoc, M. W. Serota, J. A. Moravek, A. L. Shawler, R. E. Ryan, and A. D. Middleton. 2022.</w:t>
       </w:r>
       <w:r>
         <w:t xml:space="preserve"> </w:t>
       </w:r>
-      <w:hyperlink r:id="rId87">
+      <w:hyperlink r:id="rId88">
         <w:r>
           <w:rPr>
             <w:rStyle w:val="Hyperlink"/>
@@ -10415,8 +9974,8 @@
         <w:t xml:space="preserve">. Conservation Letters 15:e12850.</w:t>
       </w:r>
     </w:p>
-    <w:bookmarkEnd w:id="88"/>
-    <w:bookmarkStart w:id="90" w:name="ref-baskin1993"/>
+    <w:bookmarkEnd w:id="89"/>
+    <w:bookmarkStart w:id="91" w:name="ref-baskin1993"/>
     <w:p>
       <w:pPr>
         <w:pStyle w:val="Bibliography"/>
@@ -10427,7 +9986,7 @@
       <w:r>
         <w:t xml:space="preserve"> </w:t>
       </w:r>
-      <w:hyperlink r:id="rId89">
+      <w:hyperlink r:id="rId90">
         <w:r>
           <w:rPr>
             <w:rStyle w:val="Hyperlink"/>
@@ -10451,8 +10010,8 @@
         <w:t xml:space="preserve">. BioScience 43:76–79.</w:t>
       </w:r>
     </w:p>
-    <w:bookmarkEnd w:id="90"/>
-    <w:bookmarkStart w:id="92" w:name="ref-bengtsson2021"/>
+    <w:bookmarkEnd w:id="91"/>
+    <w:bookmarkStart w:id="93" w:name="ref-bengtsson2021"/>
     <w:p>
       <w:pPr>
         <w:pStyle w:val="Bibliography"/>
@@ -10517,7 +10076,7 @@
       <w:r>
         <w:t xml:space="preserve">. The R Journal 13:208. &lt;</w:t>
       </w:r>
-      <w:hyperlink r:id="rId91">
+      <w:hyperlink r:id="rId92">
         <w:r>
           <w:rPr>
             <w:rStyle w:val="Hyperlink"/>
@@ -10527,68 +10086,68 @@
       </w:hyperlink>
       <w:r>
         <w:t xml:space="preserve">&gt;. Accessed 29 Dec 2022.</w:t>
-      </w:r>
-    </w:p>
-    <w:bookmarkEnd w:id="92"/>
-    <w:bookmarkStart w:id="93" w:name="ref-berthold1991"/>
-    <w:p>
-      <w:pPr>
-        <w:pStyle w:val="Bibliography"/>
-      </w:pPr>
-      <w:r>
-        <w:t xml:space="preserve">Berthold, P. 1991. Genetic control of migratory behaviour in birds.pdf. Trends in Ecology &amp; Evolution 6:254–257.</w:t>
       </w:r>
     </w:p>
     <w:bookmarkEnd w:id="93"/>
-    <w:bookmarkStart w:id="94" w:name="ref-berthold2001"/>
+    <w:bookmarkStart w:id="94" w:name="ref-berthold1991"/>
     <w:p>
       <w:pPr>
         <w:pStyle w:val="Bibliography"/>
       </w:pPr>
       <w:r>
-        <w:t xml:space="preserve">Berthold, P. 2001. Bird</w:t>
-      </w:r>
-      <w:r>
-        <w:t xml:space="preserve"> </w:t>
-      </w:r>
-      <w:r>
-        <w:t xml:space="preserve">Migration</w:t>
-      </w:r>
-      <w:r>
-        <w:t xml:space="preserve">:</w:t>
-      </w:r>
-      <w:r>
-        <w:t xml:space="preserve"> </w:t>
-      </w:r>
-      <w:r>
-        <w:t xml:space="preserve">A General Survey</w:t>
-      </w:r>
-      <w:r>
-        <w:t xml:space="preserve">.</w:t>
-      </w:r>
-      <w:r>
-        <w:t xml:space="preserve"> </w:t>
-      </w:r>
-      <w:r>
-        <w:t xml:space="preserve">Oxford University Press</w:t>
-      </w:r>
-      <w:r>
-        <w:t xml:space="preserve">.</w:t>
+        <w:t xml:space="preserve">Berthold, P. 1991. Genetic control of migratory behaviour in birds.pdf. Trends in Ecology &amp; Evolution 6:254–257.</w:t>
       </w:r>
     </w:p>
     <w:bookmarkEnd w:id="94"/>
-    <w:bookmarkStart w:id="96" w:name="ref-brooks1998"/>
+    <w:bookmarkStart w:id="95" w:name="ref-berthold2001"/>
     <w:p>
       <w:pPr>
         <w:pStyle w:val="Bibliography"/>
       </w:pPr>
       <w:r>
+        <w:t xml:space="preserve">Berthold, P. 2001. Bird</w:t>
+      </w:r>
+      <w:r>
+        <w:t xml:space="preserve"> </w:t>
+      </w:r>
+      <w:r>
+        <w:t xml:space="preserve">Migration</w:t>
+      </w:r>
+      <w:r>
+        <w:t xml:space="preserve">:</w:t>
+      </w:r>
+      <w:r>
+        <w:t xml:space="preserve"> </w:t>
+      </w:r>
+      <w:r>
+        <w:t xml:space="preserve">A General Survey</w:t>
+      </w:r>
+      <w:r>
+        <w:t xml:space="preserve">.</w:t>
+      </w:r>
+      <w:r>
+        <w:t xml:space="preserve"> </w:t>
+      </w:r>
+      <w:r>
+        <w:t xml:space="preserve">Oxford University Press</w:t>
+      </w:r>
+      <w:r>
+        <w:t xml:space="preserve">.</w:t>
+      </w:r>
+    </w:p>
+    <w:bookmarkEnd w:id="95"/>
+    <w:bookmarkStart w:id="97" w:name="ref-brooks1998"/>
+    <w:p>
+      <w:pPr>
+        <w:pStyle w:val="Bibliography"/>
+      </w:pPr>
+      <w:r>
         <w:t xml:space="preserve">Brooks, S. P., and A. Gelman. 1998.</w:t>
       </w:r>
       <w:r>
         <w:t xml:space="preserve"> </w:t>
       </w:r>
-      <w:hyperlink r:id="rId95">
+      <w:hyperlink r:id="rId96">
         <w:r>
           <w:rPr>
             <w:rStyle w:val="Hyperlink"/>
@@ -10660,8 +10219,8 @@
         <w:t xml:space="preserve">. Journal of Computational and Graphical Statistics 7:434–455.</w:t>
       </w:r>
     </w:p>
-    <w:bookmarkEnd w:id="96"/>
-    <w:bookmarkStart w:id="98" w:name="ref-bunnefeld2011"/>
+    <w:bookmarkEnd w:id="97"/>
+    <w:bookmarkStart w:id="99" w:name="ref-bunnefeld2011"/>
     <w:p>
       <w:pPr>
         <w:pStyle w:val="Bibliography"/>
@@ -10672,7 +10231,7 @@
       <w:r>
         <w:t xml:space="preserve"> </w:t>
       </w:r>
-      <w:hyperlink r:id="rId97">
+      <w:hyperlink r:id="rId98">
         <w:r>
           <w:rPr>
             <w:rStyle w:val="Hyperlink"/>
@@ -10708,8 +10267,8 @@
         <w:t xml:space="preserve">. Journal of Animal Ecology 80:466–476.</w:t>
       </w:r>
     </w:p>
-    <w:bookmarkEnd w:id="98"/>
-    <w:bookmarkStart w:id="100" w:name="ref-cagnacci2016"/>
+    <w:bookmarkEnd w:id="99"/>
+    <w:bookmarkStart w:id="101" w:name="ref-cagnacci2016"/>
     <w:p>
       <w:pPr>
         <w:pStyle w:val="Bibliography"/>
@@ -10720,7 +10279,7 @@
       <w:r>
         <w:t xml:space="preserve"> </w:t>
       </w:r>
-      <w:hyperlink r:id="rId99">
+      <w:hyperlink r:id="rId100">
         <w:r>
           <w:rPr>
             <w:rStyle w:val="Hyperlink"/>
@@ -10756,8 +10315,8 @@
         <w:t xml:space="preserve">. L. Börger, editor. Journal of Animal Ecology 85:54–68.</w:t>
       </w:r>
     </w:p>
-    <w:bookmarkEnd w:id="100"/>
-    <w:bookmarkStart w:id="102" w:name="ref-chapman2011"/>
+    <w:bookmarkEnd w:id="101"/>
+    <w:bookmarkStart w:id="103" w:name="ref-chapman2011"/>
     <w:p>
       <w:pPr>
         <w:pStyle w:val="Bibliography"/>
@@ -10768,7 +10327,7 @@
       <w:r>
         <w:t xml:space="preserve"> </w:t>
       </w:r>
-      <w:hyperlink r:id="rId101">
+      <w:hyperlink r:id="rId102">
         <w:r>
           <w:rPr>
             <w:rStyle w:val="Hyperlink"/>
@@ -10780,8 +10339,8 @@
         <w:t xml:space="preserve">. Oikos 120:1764–1775.</w:t>
       </w:r>
     </w:p>
-    <w:bookmarkEnd w:id="102"/>
-    <w:bookmarkStart w:id="104" w:name="ref-chernetsov2004a"/>
+    <w:bookmarkEnd w:id="103"/>
+    <w:bookmarkStart w:id="105" w:name="ref-chernetsov2004a"/>
     <w:p>
       <w:pPr>
         <w:pStyle w:val="Bibliography"/>
@@ -10792,7 +10351,7 @@
       <w:r>
         <w:t xml:space="preserve"> </w:t>
       </w:r>
-      <w:hyperlink r:id="rId103">
+      <w:hyperlink r:id="rId104">
         <w:r>
           <w:rPr>
             <w:rStyle w:val="Hyperlink"/>
@@ -10822,8 +10381,8 @@
         <w:t xml:space="preserve">. Journal of Experimental Biology 207:937–943.</w:t>
       </w:r>
     </w:p>
-    <w:bookmarkEnd w:id="104"/>
-    <w:bookmarkStart w:id="105" w:name="ref-cleland1997"/>
+    <w:bookmarkEnd w:id="105"/>
+    <w:bookmarkStart w:id="106" w:name="ref-cleland1997"/>
     <w:p>
       <w:pPr>
         <w:pStyle w:val="Bibliography"/>
@@ -10917,8 +10476,8 @@
         <w:t xml:space="preserve">.</w:t>
       </w:r>
     </w:p>
-    <w:bookmarkEnd w:id="105"/>
-    <w:bookmarkStart w:id="107" w:name="ref-dingle2007"/>
+    <w:bookmarkEnd w:id="106"/>
+    <w:bookmarkStart w:id="108" w:name="ref-dingle2007"/>
     <w:p>
       <w:pPr>
         <w:pStyle w:val="Bibliography"/>
@@ -10929,7 +10488,7 @@
       <w:r>
         <w:t xml:space="preserve"> </w:t>
       </w:r>
-      <w:hyperlink r:id="rId106">
+      <w:hyperlink r:id="rId107">
         <w:r>
           <w:rPr>
             <w:rStyle w:val="Hyperlink"/>
@@ -10959,8 +10518,8 @@
         <w:t xml:space="preserve"> BioScience 57:113–121.</w:t>
       </w:r>
     </w:p>
-    <w:bookmarkEnd w:id="107"/>
-    <w:bookmarkStart w:id="109" w:name="ref-eltringham1978"/>
+    <w:bookmarkEnd w:id="108"/>
+    <w:bookmarkStart w:id="110" w:name="ref-eltringham1978"/>
     <w:p>
       <w:pPr>
         <w:pStyle w:val="Bibliography"/>
@@ -10971,7 +10530,7 @@
       <w:r>
         <w:t xml:space="preserve"> </w:t>
       </w:r>
-      <w:hyperlink r:id="rId108">
+      <w:hyperlink r:id="rId109">
         <w:r>
           <w:rPr>
             <w:rStyle w:val="Hyperlink"/>
@@ -11059,8 +10618,8 @@
         <w:t xml:space="preserve">.</w:t>
       </w:r>
     </w:p>
-    <w:bookmarkEnd w:id="109"/>
-    <w:bookmarkStart w:id="111" w:name="ref-fryxell1988"/>
+    <w:bookmarkEnd w:id="110"/>
+    <w:bookmarkStart w:id="112" w:name="ref-fryxell1988"/>
     <w:p>
       <w:pPr>
         <w:pStyle w:val="Bibliography"/>
@@ -11071,7 +10630,7 @@
       <w:r>
         <w:t xml:space="preserve"> </w:t>
       </w:r>
-      <w:hyperlink r:id="rId110">
+      <w:hyperlink r:id="rId111">
         <w:r>
           <w:rPr>
             <w:rStyle w:val="Hyperlink"/>
@@ -11101,8 +10660,8 @@
         <w:t xml:space="preserve"> The American Naturalist 131:781–798.</w:t>
       </w:r>
     </w:p>
-    <w:bookmarkEnd w:id="111"/>
-    <w:bookmarkStart w:id="113" w:name="ref-fudickar2013"/>
+    <w:bookmarkEnd w:id="112"/>
+    <w:bookmarkStart w:id="114" w:name="ref-fudickar2013"/>
     <w:p>
       <w:pPr>
         <w:pStyle w:val="Bibliography"/>
@@ -11113,7 +10672,7 @@
       <w:r>
         <w:t xml:space="preserve"> </w:t>
       </w:r>
-      <w:hyperlink r:id="rId112">
+      <w:hyperlink r:id="rId113">
         <w:r>
           <w:rPr>
             <w:rStyle w:val="Hyperlink"/>
@@ -11125,8 +10684,8 @@
         <w:t xml:space="preserve">. Journal of Animal Ecology 82:863–871.</w:t>
       </w:r>
     </w:p>
-    <w:bookmarkEnd w:id="113"/>
-    <w:bookmarkStart w:id="115" w:name="ref-gelman2014"/>
+    <w:bookmarkEnd w:id="114"/>
+    <w:bookmarkStart w:id="116" w:name="ref-gelman2014"/>
     <w:p>
       <w:pPr>
         <w:pStyle w:val="Bibliography"/>
@@ -11137,7 +10696,7 @@
       <w:r>
         <w:t xml:space="preserve"> </w:t>
       </w:r>
-      <w:hyperlink r:id="rId114">
+      <w:hyperlink r:id="rId115">
         <w:r>
           <w:rPr>
             <w:rStyle w:val="Hyperlink"/>
@@ -11171,69 +10730,69 @@
       </w:hyperlink>
       <w:r>
         <w:t xml:space="preserve">. Statistics and Computing 24:997–1016.</w:t>
-      </w:r>
-    </w:p>
-    <w:bookmarkEnd w:id="115"/>
-    <w:bookmarkStart w:id="116" w:name="ref-groves2017"/>
-    <w:p>
-      <w:pPr>
-        <w:pStyle w:val="Bibliography"/>
-      </w:pPr>
-      <w:r>
-        <w:t xml:space="preserve">Groves, D. J. 2017. The 2015</w:t>
-      </w:r>
-      <w:r>
-        <w:t xml:space="preserve"> </w:t>
-      </w:r>
-      <w:r>
-        <w:t xml:space="preserve">North American Trumpeter Swan Survey</w:t>
-      </w:r>
-      <w:r>
-        <w:t xml:space="preserve">.</w:t>
-      </w:r>
-      <w:r>
-        <w:t xml:space="preserve"> </w:t>
-      </w:r>
-      <w:r>
-        <w:t xml:space="preserve">U.S. Fish and Wildlife Service</w:t>
-      </w:r>
-      <w:r>
-        <w:t xml:space="preserve">.</w:t>
       </w:r>
     </w:p>
     <w:bookmarkEnd w:id="116"/>
-    <w:bookmarkStart w:id="117" w:name="ref-hansen1971"/>
+    <w:bookmarkStart w:id="117" w:name="ref-groves2017"/>
     <w:p>
       <w:pPr>
         <w:pStyle w:val="Bibliography"/>
       </w:pPr>
       <w:r>
-        <w:t xml:space="preserve">Hansen, H. A., P. E. K. Shepherd, J. G. King, and W. A. Troyer. 1971. The</w:t>
-      </w:r>
-      <w:r>
-        <w:t xml:space="preserve"> </w:t>
-      </w:r>
-      <w:r>
-        <w:t xml:space="preserve">Trumpeter Swan</w:t>
-      </w:r>
-      <w:r>
-        <w:t xml:space="preserve"> </w:t>
-      </w:r>
-      <w:r>
-        <w:t xml:space="preserve">in</w:t>
-      </w:r>
-      <w:r>
-        <w:t xml:space="preserve"> </w:t>
-      </w:r>
-      <w:r>
-        <w:t xml:space="preserve">Alaska</w:t>
-      </w:r>
-      <w:r>
-        <w:t xml:space="preserve">. 82.</w:t>
+        <w:t xml:space="preserve">Groves, D. J. 2017. The 2015</w:t>
+      </w:r>
+      <w:r>
+        <w:t xml:space="preserve"> </w:t>
+      </w:r>
+      <w:r>
+        <w:t xml:space="preserve">North American Trumpeter Swan Survey</w:t>
+      </w:r>
+      <w:r>
+        <w:t xml:space="preserve">.</w:t>
+      </w:r>
+      <w:r>
+        <w:t xml:space="preserve"> </w:t>
+      </w:r>
+      <w:r>
+        <w:t xml:space="preserve">U.S. Fish and Wildlife Service</w:t>
+      </w:r>
+      <w:r>
+        <w:t xml:space="preserve">.</w:t>
       </w:r>
     </w:p>
     <w:bookmarkEnd w:id="117"/>
-    <w:bookmarkStart w:id="118" w:name="ref-hindman2016"/>
+    <w:bookmarkStart w:id="118" w:name="ref-hansen1971"/>
+    <w:p>
+      <w:pPr>
+        <w:pStyle w:val="Bibliography"/>
+      </w:pPr>
+      <w:r>
+        <w:t xml:space="preserve">Hansen, H. A., P. E. K. Shepherd, J. G. King, and W. A. Troyer. 1971. The</w:t>
+      </w:r>
+      <w:r>
+        <w:t xml:space="preserve"> </w:t>
+      </w:r>
+      <w:r>
+        <w:t xml:space="preserve">Trumpeter Swan</w:t>
+      </w:r>
+      <w:r>
+        <w:t xml:space="preserve"> </w:t>
+      </w:r>
+      <w:r>
+        <w:t xml:space="preserve">in</w:t>
+      </w:r>
+      <w:r>
+        <w:t xml:space="preserve"> </w:t>
+      </w:r>
+      <w:r>
+        <w:t xml:space="preserve">Alaska</w:t>
+      </w:r>
+      <w:r>
+        <w:t xml:space="preserve">. 82.</w:t>
+      </w:r>
+    </w:p>
+    <w:bookmarkEnd w:id="118"/>
+    <w:bookmarkStart w:id="119" w:name="ref-hindman2016"/>
     <w:p>
       <w:pPr>
         <w:pStyle w:val="Bibliography"/>
@@ -11318,8 +10877,8 @@
         <w:t xml:space="preserve">.</w:t>
       </w:r>
     </w:p>
-    <w:bookmarkEnd w:id="118"/>
-    <w:bookmarkStart w:id="120" w:name="ref-jesmer2018"/>
+    <w:bookmarkEnd w:id="119"/>
+    <w:bookmarkStart w:id="121" w:name="ref-jesmer2018"/>
     <w:p>
       <w:pPr>
         <w:pStyle w:val="Bibliography"/>
@@ -11330,7 +10889,7 @@
       <w:r>
         <w:t xml:space="preserve"> </w:t>
       </w:r>
-      <w:hyperlink r:id="rId119">
+      <w:hyperlink r:id="rId120">
         <w:r>
           <w:rPr>
             <w:rStyle w:val="Hyperlink"/>
@@ -11366,8 +10925,8 @@
         <w:t xml:space="preserve">. Science 361:1023–1025.</w:t>
       </w:r>
     </w:p>
-    <w:bookmarkEnd w:id="120"/>
-    <w:bookmarkStart w:id="122" w:name="ref-ketterson1976"/>
+    <w:bookmarkEnd w:id="121"/>
+    <w:bookmarkStart w:id="123" w:name="ref-ketterson1976"/>
     <w:p>
       <w:pPr>
         <w:pStyle w:val="Bibliography"/>
@@ -11378,7 +10937,7 @@
       <w:r>
         <w:t xml:space="preserve"> </w:t>
       </w:r>
-      <w:hyperlink r:id="rId121">
+      <w:hyperlink r:id="rId122">
         <w:r>
           <w:rPr>
             <w:rStyle w:val="Hyperlink"/>
@@ -11498,8 +11057,8 @@
         <w:t xml:space="preserve">. Ecology 57:679–693.</w:t>
       </w:r>
     </w:p>
-    <w:bookmarkEnd w:id="122"/>
-    <w:bookmarkStart w:id="124" w:name="ref-lindelov2020"/>
+    <w:bookmarkEnd w:id="123"/>
+    <w:bookmarkStart w:id="125" w:name="ref-lindelov2020"/>
     <w:p>
       <w:pPr>
         <w:pStyle w:val="Bibliography"/>
@@ -11510,7 +11069,7 @@
       <w:r>
         <w:t xml:space="preserve"> </w:t>
       </w:r>
-      <w:hyperlink r:id="rId123">
+      <w:hyperlink r:id="rId124">
         <w:r>
           <w:rPr>
             <w:rStyle w:val="Hyperlink"/>
@@ -11567,154 +11126,150 @@
         <w:t xml:space="preserve">.</w:t>
       </w:r>
     </w:p>
-    <w:bookmarkEnd w:id="124"/>
-    <w:bookmarkStart w:id="126" w:name="ref-lowrey2020"/>
+    <w:bookmarkEnd w:id="125"/>
+    <w:bookmarkStart w:id="126" w:name="ref-lockman1990"/>
     <w:p>
       <w:pPr>
         <w:pStyle w:val="Bibliography"/>
       </w:pPr>
       <w:r>
-        <w:t xml:space="preserve">Lowrey, B., D. E. McWhirter, K. M. Proffitt, K. L. Monteith, A. B. Courtemanch, P. J. White, J. T. Paterson, S. R. Dewey, and R. A. Garrott. 2020.</w:t>
-      </w:r>
-      <w:r>
-        <w:t xml:space="preserve"> </w:t>
-      </w:r>
-      <w:hyperlink r:id="rId125">
-        <w:r>
-          <w:rPr>
-            <w:rStyle w:val="Hyperlink"/>
-          </w:rPr>
-          <w:t xml:space="preserve">Individual variation creates diverse migratory portfolios in native populations of a mountain ungulate</w:t>
-        </w:r>
-      </w:hyperlink>
-      <w:r>
-        <w:t xml:space="preserve">. Ecological Applications 30:e2106.</w:t>
+        <w:t xml:space="preserve">Lockman, D. C. 1990. Trumpeter</w:t>
+      </w:r>
+      <w:r>
+        <w:t xml:space="preserve"> </w:t>
+      </w:r>
+      <w:r>
+        <w:t xml:space="preserve">Swan Mortality</w:t>
+      </w:r>
+      <w:r>
+        <w:t xml:space="preserve"> </w:t>
+      </w:r>
+      <w:r>
+        <w:t xml:space="preserve">in</w:t>
+      </w:r>
+      <w:r>
+        <w:t xml:space="preserve"> </w:t>
+      </w:r>
+      <w:r>
+        <w:t xml:space="preserve">Wyoming</w:t>
+      </w:r>
+      <w:r>
+        <w:t xml:space="preserve"> </w:t>
+      </w:r>
+      <w:r>
+        <w:t xml:space="preserve">1982-1987. Pages 12–13</w:t>
+      </w:r>
+      <w:r>
+        <w:t xml:space="preserve"> </w:t>
+      </w:r>
+      <w:r>
+        <w:rPr>
+          <w:iCs/>
+          <w:i/>
+        </w:rPr>
+        <w:t xml:space="preserve">in</w:t>
+      </w:r>
+      <w:r>
+        <w:t xml:space="preserve">. Proceedings of the 11th</w:t>
+      </w:r>
+      <w:r>
+        <w:t xml:space="preserve"> </w:t>
+      </w:r>
+      <w:r>
+        <w:t xml:space="preserve">Trumpeter Swan Society Conference</w:t>
+      </w:r>
+      <w:r>
+        <w:t xml:space="preserve">.</w:t>
       </w:r>
     </w:p>
     <w:bookmarkEnd w:id="126"/>
-    <w:bookmarkStart w:id="127" w:name="ref-matteson1988"/>
+    <w:bookmarkStart w:id="128" w:name="ref-lowrey2020"/>
     <w:p>
       <w:pPr>
         <w:pStyle w:val="Bibliography"/>
       </w:pPr>
       <w:r>
-        <w:t xml:space="preserve">Matteson, S., T. Andryk, and Wetzel. 1988. Wisconsin</w:t>
-      </w:r>
-      <w:r>
-        <w:t xml:space="preserve"> </w:t>
-      </w:r>
-      <w:r>
-        <w:t xml:space="preserve">Trumpeter Swan Recovery Plan</w:t>
-      </w:r>
-      <w:r>
-        <w:t xml:space="preserve">.pdf. The Passenger Pigeon 50:119–130.</w:t>
-      </w:r>
-    </w:p>
-    <w:bookmarkEnd w:id="127"/>
-    <w:bookmarkStart w:id="128" w:name="ref-milner-gulland2011"/>
-    <w:p>
-      <w:pPr>
-        <w:pStyle w:val="Bibliography"/>
-      </w:pPr>
-      <w:r>
-        <w:t xml:space="preserve">Milner-Gulland, E. J., J. M. Fryxell, and A. R. E. Sinclair. 2011. Animal</w:t>
-      </w:r>
-      <w:r>
-        <w:t xml:space="preserve"> </w:t>
-      </w:r>
-      <w:r>
-        <w:t xml:space="preserve">Migration</w:t>
-      </w:r>
-      <w:r>
-        <w:t xml:space="preserve">:</w:t>
-      </w:r>
-      <w:r>
-        <w:t xml:space="preserve"> </w:t>
-      </w:r>
-      <w:r>
-        <w:t xml:space="preserve">A Synthesis</w:t>
-      </w:r>
-      <w:r>
-        <w:t xml:space="preserve">.</w:t>
-      </w:r>
-      <w:r>
-        <w:t xml:space="preserve"> </w:t>
-      </w:r>
-      <w:r>
-        <w:t xml:space="preserve">OUP Oxford</w:t>
-      </w:r>
-      <w:r>
-        <w:t xml:space="preserve">.</w:t>
+        <w:t xml:space="preserve">Lowrey, B., D. E. McWhirter, K. M. Proffitt, K. L. Monteith, A. B. Courtemanch, P. J. White, J. T. Paterson, S. R. Dewey, and R. A. Garrott. 2020.</w:t>
+      </w:r>
+      <w:r>
+        <w:t xml:space="preserve"> </w:t>
+      </w:r>
+      <w:hyperlink r:id="rId127">
+        <w:r>
+          <w:rPr>
+            <w:rStyle w:val="Hyperlink"/>
+          </w:rPr>
+          <w:t xml:space="preserve">Individual variation creates diverse migratory portfolios in native populations of a mountain ungulate</w:t>
+        </w:r>
+      </w:hyperlink>
+      <w:r>
+        <w:t xml:space="preserve">. Ecological Applications 30:e2106.</w:t>
       </w:r>
     </w:p>
     <w:bookmarkEnd w:id="128"/>
-    <w:bookmarkStart w:id="130" w:name="ref-mueller2013a"/>
+    <w:bookmarkStart w:id="129" w:name="ref-matteson1988"/>
     <w:p>
       <w:pPr>
         <w:pStyle w:val="Bibliography"/>
       </w:pPr>
       <w:r>
-        <w:t xml:space="preserve">Mueller, T., R. B. O’Hara, S. J. Converse, R. P. Urbanek, and W. F. Fagan. 2013.</w:t>
-      </w:r>
-      <w:r>
-        <w:t xml:space="preserve"> </w:t>
-      </w:r>
-      <w:hyperlink r:id="rId129">
-        <w:r>
-          <w:rPr>
-            <w:rStyle w:val="Hyperlink"/>
-          </w:rPr>
-          <w:t xml:space="preserve">Social</w:t>
-        </w:r>
-        <w:r>
-          <w:rPr>
-            <w:rStyle w:val="Hyperlink"/>
-          </w:rPr>
-          <w:t xml:space="preserve"> </w:t>
-        </w:r>
-        <w:r>
-          <w:rPr>
-            <w:rStyle w:val="Hyperlink"/>
-          </w:rPr>
-          <w:t xml:space="preserve">Learning</w:t>
-        </w:r>
-        <w:r>
-          <w:rPr>
-            <w:rStyle w:val="Hyperlink"/>
-          </w:rPr>
-          <w:t xml:space="preserve"> </w:t>
-        </w:r>
-        <w:r>
-          <w:rPr>
-            <w:rStyle w:val="Hyperlink"/>
-          </w:rPr>
-          <w:t xml:space="preserve">of</w:t>
-        </w:r>
-        <w:r>
-          <w:rPr>
-            <w:rStyle w:val="Hyperlink"/>
-          </w:rPr>
-          <w:t xml:space="preserve"> </w:t>
-        </w:r>
-        <w:r>
-          <w:rPr>
-            <w:rStyle w:val="Hyperlink"/>
-          </w:rPr>
-          <w:t xml:space="preserve">Migratory Performance</w:t>
-        </w:r>
-      </w:hyperlink>
-      <w:r>
-        <w:t xml:space="preserve">. Science 341:999–1002.</w:t>
+        <w:t xml:space="preserve">Matteson, S., T. Andryk, and Wetzel. 1988. Wisconsin</w:t>
+      </w:r>
+      <w:r>
+        <w:t xml:space="preserve"> </w:t>
+      </w:r>
+      <w:r>
+        <w:t xml:space="preserve">Trumpeter Swan Recovery Plan</w:t>
+      </w:r>
+      <w:r>
+        <w:t xml:space="preserve">.pdf. The Passenger Pigeon 50:119–130.</w:t>
+      </w:r>
+    </w:p>
+    <w:bookmarkEnd w:id="129"/>
+    <w:bookmarkStart w:id="130" w:name="ref-milner-gulland2011"/>
+    <w:p>
+      <w:pPr>
+        <w:pStyle w:val="Bibliography"/>
+      </w:pPr>
+      <w:r>
+        <w:t xml:space="preserve">Milner-Gulland, E. J., J. M. Fryxell, and A. R. E. Sinclair. 2011. Animal</w:t>
+      </w:r>
+      <w:r>
+        <w:t xml:space="preserve"> </w:t>
+      </w:r>
+      <w:r>
+        <w:t xml:space="preserve">Migration</w:t>
+      </w:r>
+      <w:r>
+        <w:t xml:space="preserve">:</w:t>
+      </w:r>
+      <w:r>
+        <w:t xml:space="preserve"> </w:t>
+      </w:r>
+      <w:r>
+        <w:t xml:space="preserve">A Synthesis</w:t>
+      </w:r>
+      <w:r>
+        <w:t xml:space="preserve">.</w:t>
+      </w:r>
+      <w:r>
+        <w:t xml:space="preserve"> </w:t>
+      </w:r>
+      <w:r>
+        <w:t xml:space="preserve">OUP Oxford</w:t>
+      </w:r>
+      <w:r>
+        <w:t xml:space="preserve">.</w:t>
       </w:r>
     </w:p>
     <w:bookmarkEnd w:id="130"/>
-    <w:bookmarkStart w:id="132" w:name="ref-mueller2011a"/>
+    <w:bookmarkStart w:id="132" w:name="ref-mueller2013a"/>
     <w:p>
       <w:pPr>
         <w:pStyle w:val="Bibliography"/>
       </w:pPr>
       <w:r>
-        <w:t xml:space="preserve">Mueller, T., K. A. Olson, G. Dressler, P. Leimgruber, T. K. Fuller, C. Nicolson, A. J. Novaro, M. J. Bolgeri, D. Wattles, S. DeStefano, J. M. Calabrese, and W. F. Fagan. 2011.</w:t>
+        <w:t xml:space="preserve">Mueller, T., R. B. O’Hara, S. J. Converse, R. P. Urbanek, and W. F. Fagan. 2013.</w:t>
       </w:r>
       <w:r>
         <w:t xml:space="preserve"> </w:t>
@@ -11724,20 +11279,80 @@
           <w:rPr>
             <w:rStyle w:val="Hyperlink"/>
           </w:rPr>
-          <w:t xml:space="preserve">How landscape dynamics link individual- to population-level movement patterns: A multispecies comparison of ungulate relocation data</w:t>
+          <w:t xml:space="preserve">Social</w:t>
+        </w:r>
+        <w:r>
+          <w:rPr>
+            <w:rStyle w:val="Hyperlink"/>
+          </w:rPr>
+          <w:t xml:space="preserve"> </w:t>
+        </w:r>
+        <w:r>
+          <w:rPr>
+            <w:rStyle w:val="Hyperlink"/>
+          </w:rPr>
+          <w:t xml:space="preserve">Learning</w:t>
+        </w:r>
+        <w:r>
+          <w:rPr>
+            <w:rStyle w:val="Hyperlink"/>
+          </w:rPr>
+          <w:t xml:space="preserve"> </w:t>
+        </w:r>
+        <w:r>
+          <w:rPr>
+            <w:rStyle w:val="Hyperlink"/>
+          </w:rPr>
+          <w:t xml:space="preserve">of</w:t>
+        </w:r>
+        <w:r>
+          <w:rPr>
+            <w:rStyle w:val="Hyperlink"/>
+          </w:rPr>
+          <w:t xml:space="preserve"> </w:t>
+        </w:r>
+        <w:r>
+          <w:rPr>
+            <w:rStyle w:val="Hyperlink"/>
+          </w:rPr>
+          <w:t xml:space="preserve">Migratory Performance</w:t>
         </w:r>
       </w:hyperlink>
       <w:r>
-        <w:t xml:space="preserve">. Global Ecology and Biogeography 20:683–694.</w:t>
+        <w:t xml:space="preserve">. Science 341:999–1002.</w:t>
       </w:r>
     </w:p>
     <w:bookmarkEnd w:id="132"/>
-    <w:bookmarkStart w:id="133" w:name="ref-newton2010"/>
+    <w:bookmarkStart w:id="134" w:name="ref-mueller2011a"/>
     <w:p>
       <w:pPr>
         <w:pStyle w:val="Bibliography"/>
       </w:pPr>
       <w:r>
+        <w:t xml:space="preserve">Mueller, T., K. A. Olson, G. Dressler, P. Leimgruber, T. K. Fuller, C. Nicolson, A. J. Novaro, M. J. Bolgeri, D. Wattles, S. DeStefano, J. M. Calabrese, and W. F. Fagan. 2011.</w:t>
+      </w:r>
+      <w:r>
+        <w:t xml:space="preserve"> </w:t>
+      </w:r>
+      <w:hyperlink r:id="rId133">
+        <w:r>
+          <w:rPr>
+            <w:rStyle w:val="Hyperlink"/>
+          </w:rPr>
+          <w:t xml:space="preserve">How landscape dynamics link individual- to population-level movement patterns: A multispecies comparison of ungulate relocation data</w:t>
+        </w:r>
+      </w:hyperlink>
+      <w:r>
+        <w:t xml:space="preserve">. Global Ecology and Biogeography 20:683–694.</w:t>
+      </w:r>
+    </w:p>
+    <w:bookmarkEnd w:id="134"/>
+    <w:bookmarkStart w:id="135" w:name="ref-newton2010"/>
+    <w:p>
+      <w:pPr>
+        <w:pStyle w:val="Bibliography"/>
+      </w:pPr>
+      <w:r>
         <w:t xml:space="preserve">Newton, I. 2010. The</w:t>
       </w:r>
       <w:r>
@@ -11769,187 +11384,163 @@
       </w:r>
       <w:r>
         <w:t xml:space="preserve">.</w:t>
-      </w:r>
-    </w:p>
-    <w:bookmarkEnd w:id="133"/>
-    <w:bookmarkStart w:id="135" w:name="ref-oyler-mccance2007"/>
-    <w:p>
-      <w:pPr>
-        <w:pStyle w:val="Bibliography"/>
-      </w:pPr>
-      <w:r>
-        <w:t xml:space="preserve">Oyler-McCance, S. J., F. A. Ransler, L. K. Berkman, and T. W. Quinn. 2007.</w:t>
-      </w:r>
-      <w:r>
-        <w:t xml:space="preserve"> </w:t>
-      </w:r>
-      <w:hyperlink r:id="rId134">
-        <w:r>
-          <w:rPr>
-            <w:rStyle w:val="Hyperlink"/>
-          </w:rPr>
-          <w:t xml:space="preserve">A rangewide population genetic study of trumpeter swans</w:t>
-        </w:r>
-      </w:hyperlink>
-      <w:r>
-        <w:t xml:space="preserve">. Conservation Genetics 8:1339–1353.</w:t>
       </w:r>
     </w:p>
     <w:bookmarkEnd w:id="135"/>
-    <w:bookmarkStart w:id="136" w:name="ref-pennycuick1989"/>
+    <w:bookmarkStart w:id="137" w:name="ref-oyler-mccance2007"/>
     <w:p>
       <w:pPr>
         <w:pStyle w:val="Bibliography"/>
       </w:pPr>
       <w:r>
-        <w:t xml:space="preserve">Pennycuick, C. J. 1989. Bird flight performance: A practical calculation manual.</w:t>
-      </w:r>
-      <w:r>
-        <w:t xml:space="preserve"> </w:t>
-      </w:r>
-      <w:r>
-        <w:t xml:space="preserve">Oxford University Press</w:t>
-      </w:r>
-      <w:r>
-        <w:t xml:space="preserve">.</w:t>
-      </w:r>
-    </w:p>
-    <w:bookmarkEnd w:id="136"/>
-    <w:bookmarkStart w:id="137" w:name="ref-plummer2003"/>
-    <w:p>
-      <w:pPr>
-        <w:pStyle w:val="Bibliography"/>
-      </w:pPr>
-      <w:r>
-        <w:t xml:space="preserve">Plummer, M. 2003.</w:t>
-      </w:r>
-      <w:r>
-        <w:t xml:space="preserve"> </w:t>
-      </w:r>
-      <w:r>
-        <w:t xml:space="preserve">JAGS</w:t>
-      </w:r>
-      <w:r>
-        <w:t xml:space="preserve">:</w:t>
-      </w:r>
-      <w:r>
-        <w:t xml:space="preserve"> </w:t>
-      </w:r>
-      <w:r>
-        <w:t xml:space="preserve">A</w:t>
-      </w:r>
-      <w:r>
-        <w:t xml:space="preserve"> </w:t>
-      </w:r>
-      <w:r>
-        <w:t xml:space="preserve">program for analysis of</w:t>
-      </w:r>
-      <w:r>
-        <w:t xml:space="preserve"> </w:t>
-      </w:r>
-      <w:r>
-        <w:t xml:space="preserve">Bayesian</w:t>
-      </w:r>
-      <w:r>
-        <w:t xml:space="preserve"> </w:t>
-      </w:r>
-      <w:r>
-        <w:t xml:space="preserve">graphical models using</w:t>
-      </w:r>
-      <w:r>
-        <w:t xml:space="preserve"> </w:t>
-      </w:r>
-      <w:r>
-        <w:t xml:space="preserve">Gibbs</w:t>
-      </w:r>
-      <w:r>
-        <w:t xml:space="preserve"> </w:t>
-      </w:r>
-      <w:r>
-        <w:t xml:space="preserve">sampling. Working Papers 8.</w:t>
+        <w:t xml:space="preserve">Oyler-McCance, S. J., F. A. Ransler, L. K. Berkman, and T. W. Quinn. 2007.</w:t>
+      </w:r>
+      <w:r>
+        <w:t xml:space="preserve"> </w:t>
+      </w:r>
+      <w:hyperlink r:id="rId136">
+        <w:r>
+          <w:rPr>
+            <w:rStyle w:val="Hyperlink"/>
+          </w:rPr>
+          <w:t xml:space="preserve">A rangewide population genetic study of trumpeter swans</w:t>
+        </w:r>
+      </w:hyperlink>
+      <w:r>
+        <w:t xml:space="preserve">. Conservation Genetics 8:1339–1353.</w:t>
       </w:r>
     </w:p>
     <w:bookmarkEnd w:id="137"/>
-    <w:bookmarkStart w:id="138" w:name="ref-rappole2013"/>
+    <w:bookmarkStart w:id="138" w:name="ref-pennycuick1989"/>
     <w:p>
       <w:pPr>
         <w:pStyle w:val="Bibliography"/>
       </w:pPr>
       <w:r>
-        <w:t xml:space="preserve">Rappole, J. H. 2013. The</w:t>
-      </w:r>
-      <w:r>
-        <w:t xml:space="preserve"> </w:t>
-      </w:r>
-      <w:r>
-        <w:t xml:space="preserve">Avian Migrant</w:t>
-      </w:r>
-      <w:r>
-        <w:t xml:space="preserve">:</w:t>
-      </w:r>
-      <w:r>
-        <w:t xml:space="preserve"> </w:t>
-      </w:r>
-      <w:r>
-        <w:t xml:space="preserve">The Biology</w:t>
-      </w:r>
-      <w:r>
-        <w:t xml:space="preserve"> </w:t>
-      </w:r>
-      <w:r>
-        <w:t xml:space="preserve">of</w:t>
-      </w:r>
-      <w:r>
-        <w:t xml:space="preserve"> </w:t>
-      </w:r>
-      <w:r>
-        <w:t xml:space="preserve">Bird Migration</w:t>
-      </w:r>
-      <w:r>
-        <w:t xml:space="preserve">.</w:t>
-      </w:r>
-      <w:r>
-        <w:t xml:space="preserve"> </w:t>
-      </w:r>
-      <w:r>
-        <w:t xml:space="preserve">Columbia University Press</w:t>
+        <w:t xml:space="preserve">Pennycuick, C. J. 1989. Bird flight performance: A practical calculation manual.</w:t>
+      </w:r>
+      <w:r>
+        <w:t xml:space="preserve"> </w:t>
+      </w:r>
+      <w:r>
+        <w:t xml:space="preserve">Oxford University Press</w:t>
       </w:r>
       <w:r>
         <w:t xml:space="preserve">.</w:t>
       </w:r>
     </w:p>
     <w:bookmarkEnd w:id="138"/>
-    <w:bookmarkStart w:id="140" w:name="ref-rushing2017"/>
+    <w:bookmarkStart w:id="139" w:name="ref-plummer2003"/>
     <w:p>
       <w:pPr>
         <w:pStyle w:val="Bibliography"/>
       </w:pPr>
       <w:r>
-        <w:t xml:space="preserve">Rushing, C. S., J. A. Hostetler, T. S. Sillett, P. P. Marra, J. A. Rotenberg, and T. B. Ryder. 2017.</w:t>
-      </w:r>
-      <w:r>
-        <w:t xml:space="preserve"> </w:t>
-      </w:r>
-      <w:hyperlink r:id="rId139">
-        <w:r>
-          <w:rPr>
-            <w:rStyle w:val="Hyperlink"/>
-          </w:rPr>
-          <w:t xml:space="preserve">Spatial and temporal drivers of avian population dynamics across the annual cycle</w:t>
-        </w:r>
-      </w:hyperlink>
-      <w:r>
-        <w:t xml:space="preserve">. Ecology 98:2837–2850.</w:t>
+        <w:t xml:space="preserve">Plummer, M. 2003.</w:t>
+      </w:r>
+      <w:r>
+        <w:t xml:space="preserve"> </w:t>
+      </w:r>
+      <w:r>
+        <w:t xml:space="preserve">JAGS</w:t>
+      </w:r>
+      <w:r>
+        <w:t xml:space="preserve">:</w:t>
+      </w:r>
+      <w:r>
+        <w:t xml:space="preserve"> </w:t>
+      </w:r>
+      <w:r>
+        <w:t xml:space="preserve">A</w:t>
+      </w:r>
+      <w:r>
+        <w:t xml:space="preserve"> </w:t>
+      </w:r>
+      <w:r>
+        <w:t xml:space="preserve">program for analysis of</w:t>
+      </w:r>
+      <w:r>
+        <w:t xml:space="preserve"> </w:t>
+      </w:r>
+      <w:r>
+        <w:t xml:space="preserve">Bayesian</w:t>
+      </w:r>
+      <w:r>
+        <w:t xml:space="preserve"> </w:t>
+      </w:r>
+      <w:r>
+        <w:t xml:space="preserve">graphical models using</w:t>
+      </w:r>
+      <w:r>
+        <w:t xml:space="preserve"> </w:t>
+      </w:r>
+      <w:r>
+        <w:t xml:space="preserve">Gibbs</w:t>
+      </w:r>
+      <w:r>
+        <w:t xml:space="preserve"> </w:t>
+      </w:r>
+      <w:r>
+        <w:t xml:space="preserve">sampling. Working Papers 8.</w:t>
+      </w:r>
+    </w:p>
+    <w:bookmarkEnd w:id="139"/>
+    <w:bookmarkStart w:id="140" w:name="ref-rappole2013"/>
+    <w:p>
+      <w:pPr>
+        <w:pStyle w:val="Bibliography"/>
+      </w:pPr>
+      <w:r>
+        <w:t xml:space="preserve">Rappole, J. H. 2013. The</w:t>
+      </w:r>
+      <w:r>
+        <w:t xml:space="preserve"> </w:t>
+      </w:r>
+      <w:r>
+        <w:t xml:space="preserve">Avian Migrant</w:t>
+      </w:r>
+      <w:r>
+        <w:t xml:space="preserve">:</w:t>
+      </w:r>
+      <w:r>
+        <w:t xml:space="preserve"> </w:t>
+      </w:r>
+      <w:r>
+        <w:t xml:space="preserve">The Biology</w:t>
+      </w:r>
+      <w:r>
+        <w:t xml:space="preserve"> </w:t>
+      </w:r>
+      <w:r>
+        <w:t xml:space="preserve">of</w:t>
+      </w:r>
+      <w:r>
+        <w:t xml:space="preserve"> </w:t>
+      </w:r>
+      <w:r>
+        <w:t xml:space="preserve">Bird Migration</w:t>
+      </w:r>
+      <w:r>
+        <w:t xml:space="preserve">.</w:t>
+      </w:r>
+      <w:r>
+        <w:t xml:space="preserve"> </w:t>
+      </w:r>
+      <w:r>
+        <w:t xml:space="preserve">Columbia University Press</w:t>
+      </w:r>
+      <w:r>
+        <w:t xml:space="preserve">.</w:t>
       </w:r>
     </w:p>
     <w:bookmarkEnd w:id="140"/>
-    <w:bookmarkStart w:id="142" w:name="ref-sasaki2017"/>
+    <w:bookmarkStart w:id="142" w:name="ref-rushing2017"/>
     <w:p>
       <w:pPr>
         <w:pStyle w:val="Bibliography"/>
       </w:pPr>
       <w:r>
-        <w:t xml:space="preserve">Sasaki, T., and D. Biro. 2017.</w:t>
+        <w:t xml:space="preserve">Rushing, C. S., J. A. Hostetler, T. S. Sillett, P. P. Marra, J. A. Rotenberg, and T. B. Ryder. 2017.</w:t>
       </w:r>
       <w:r>
         <w:t xml:space="preserve"> </w:t>
@@ -11959,152 +11550,152 @@
           <w:rPr>
             <w:rStyle w:val="Hyperlink"/>
           </w:rPr>
-          <w:t xml:space="preserve">Cumulative culture can emerge from collective intelligence in animal groups</w:t>
+          <w:t xml:space="preserve">Spatial and temporal drivers of avian population dynamics across the annual cycle</w:t>
         </w:r>
       </w:hyperlink>
       <w:r>
-        <w:t xml:space="preserve">. Nature Communications 8:15049.</w:t>
+        <w:t xml:space="preserve">. Ecology 98:2837–2850.</w:t>
       </w:r>
     </w:p>
     <w:bookmarkEnd w:id="142"/>
-    <w:bookmarkStart w:id="143" w:name="ref-senner2020a"/>
+    <w:bookmarkStart w:id="144" w:name="ref-sasaki2017"/>
     <w:p>
       <w:pPr>
         <w:pStyle w:val="Bibliography"/>
       </w:pPr>
       <w:r>
-        <w:t xml:space="preserve">Senner, N. R., Y. E. Morbey, and B. K. Sandercock. 2020. Editorial:</w:t>
-      </w:r>
-      <w:r>
-        <w:t xml:space="preserve"> </w:t>
-      </w:r>
-      <w:r>
-        <w:t xml:space="preserve">Flexibility</w:t>
-      </w:r>
-      <w:r>
-        <w:t xml:space="preserve"> </w:t>
-      </w:r>
-      <w:r>
-        <w:t xml:space="preserve">in the</w:t>
-      </w:r>
-      <w:r>
-        <w:t xml:space="preserve"> </w:t>
-      </w:r>
-      <w:r>
-        <w:t xml:space="preserve">Migration Strategies</w:t>
-      </w:r>
-      <w:r>
-        <w:t xml:space="preserve"> </w:t>
-      </w:r>
-      <w:r>
-        <w:t xml:space="preserve">of</w:t>
-      </w:r>
-      <w:r>
-        <w:t xml:space="preserve"> </w:t>
-      </w:r>
-      <w:r>
-        <w:t xml:space="preserve">Animals</w:t>
-      </w:r>
-      <w:r>
-        <w:t xml:space="preserve">. Frontiers in Ecology and Evolution 8.</w:t>
-      </w:r>
-    </w:p>
-    <w:bookmarkEnd w:id="143"/>
-    <w:bookmarkStart w:id="144" w:name="ref-shea2002"/>
-    <w:p>
-      <w:pPr>
-        <w:pStyle w:val="Bibliography"/>
-      </w:pPr>
-      <w:r>
-        <w:t xml:space="preserve">Shea, R. E., H. K. Nelson, L. N. Gillette’, J. G. King, and D. K. Weaver. 2002. Restoration of</w:t>
-      </w:r>
-      <w:r>
-        <w:t xml:space="preserve"> </w:t>
-      </w:r>
-      <w:r>
-        <w:t xml:space="preserve">Trumpeter Swans</w:t>
-      </w:r>
-      <w:r>
-        <w:t xml:space="preserve"> </w:t>
-      </w:r>
-      <w:r>
-        <w:t xml:space="preserve">in</w:t>
-      </w:r>
-      <w:r>
-        <w:t xml:space="preserve"> </w:t>
-      </w:r>
-      <w:r>
-        <w:t xml:space="preserve">North America</w:t>
-      </w:r>
-      <w:r>
-        <w:t xml:space="preserve">:</w:t>
-      </w:r>
-      <w:r>
-        <w:t xml:space="preserve"> </w:t>
-      </w:r>
-      <w:r>
-        <w:t xml:space="preserve">A Century</w:t>
-      </w:r>
-      <w:r>
-        <w:t xml:space="preserve"> </w:t>
-      </w:r>
-      <w:r>
-        <w:t xml:space="preserve">of</w:t>
-      </w:r>
-      <w:r>
-        <w:t xml:space="preserve"> </w:t>
-      </w:r>
-      <w:r>
-        <w:t xml:space="preserve">Progress</w:t>
-      </w:r>
-      <w:r>
-        <w:t xml:space="preserve"> </w:t>
-      </w:r>
-      <w:r>
-        <w:t xml:space="preserve">and</w:t>
-      </w:r>
-      <w:r>
-        <w:t xml:space="preserve"> </w:t>
-      </w:r>
-      <w:r>
-        <w:t xml:space="preserve">Challenges</w:t>
-      </w:r>
-      <w:r>
-        <w:t xml:space="preserve">. 6.</w:t>
+        <w:t xml:space="preserve">Sasaki, T., and D. Biro. 2017.</w:t>
+      </w:r>
+      <w:r>
+        <w:t xml:space="preserve"> </w:t>
+      </w:r>
+      <w:hyperlink r:id="rId143">
+        <w:r>
+          <w:rPr>
+            <w:rStyle w:val="Hyperlink"/>
+          </w:rPr>
+          <w:t xml:space="preserve">Cumulative culture can emerge from collective intelligence in animal groups</w:t>
+        </w:r>
+      </w:hyperlink>
+      <w:r>
+        <w:t xml:space="preserve">. Nature Communications 8:15049.</w:t>
       </w:r>
     </w:p>
     <w:bookmarkEnd w:id="144"/>
-    <w:bookmarkStart w:id="146" w:name="ref-sillett2002"/>
+    <w:bookmarkStart w:id="145" w:name="ref-senner2020a"/>
     <w:p>
       <w:pPr>
         <w:pStyle w:val="Bibliography"/>
       </w:pPr>
       <w:r>
-        <w:t xml:space="preserve">Sillett, T. S., and R. T. Holmes. 2002.</w:t>
-      </w:r>
-      <w:r>
-        <w:t xml:space="preserve"> </w:t>
-      </w:r>
-      <w:hyperlink r:id="rId145">
-        <w:r>
-          <w:rPr>
-            <w:rStyle w:val="Hyperlink"/>
-          </w:rPr>
-          <w:t xml:space="preserve">Variation in survivorship of a migratory songbird throughout its annual cycle</w:t>
-        </w:r>
-      </w:hyperlink>
-      <w:r>
-        <w:t xml:space="preserve">. Journal of Animal Ecology 71:296–308.</w:t>
+        <w:t xml:space="preserve">Senner, N. R., Y. E. Morbey, and B. K. Sandercock. 2020. Editorial:</w:t>
+      </w:r>
+      <w:r>
+        <w:t xml:space="preserve"> </w:t>
+      </w:r>
+      <w:r>
+        <w:t xml:space="preserve">Flexibility</w:t>
+      </w:r>
+      <w:r>
+        <w:t xml:space="preserve"> </w:t>
+      </w:r>
+      <w:r>
+        <w:t xml:space="preserve">in the</w:t>
+      </w:r>
+      <w:r>
+        <w:t xml:space="preserve"> </w:t>
+      </w:r>
+      <w:r>
+        <w:t xml:space="preserve">Migration Strategies</w:t>
+      </w:r>
+      <w:r>
+        <w:t xml:space="preserve"> </w:t>
+      </w:r>
+      <w:r>
+        <w:t xml:space="preserve">of</w:t>
+      </w:r>
+      <w:r>
+        <w:t xml:space="preserve"> </w:t>
+      </w:r>
+      <w:r>
+        <w:t xml:space="preserve">Animals</w:t>
+      </w:r>
+      <w:r>
+        <w:t xml:space="preserve">. Frontiers in Ecology and Evolution 8.</w:t>
+      </w:r>
+    </w:p>
+    <w:bookmarkEnd w:id="145"/>
+    <w:bookmarkStart w:id="146" w:name="ref-shea2002"/>
+    <w:p>
+      <w:pPr>
+        <w:pStyle w:val="Bibliography"/>
+      </w:pPr>
+      <w:r>
+        <w:t xml:space="preserve">Shea, R. E., H. K. Nelson, L. N. Gillette’, J. G. King, and D. K. Weaver. 2002. Restoration of</w:t>
+      </w:r>
+      <w:r>
+        <w:t xml:space="preserve"> </w:t>
+      </w:r>
+      <w:r>
+        <w:t xml:space="preserve">Trumpeter Swans</w:t>
+      </w:r>
+      <w:r>
+        <w:t xml:space="preserve"> </w:t>
+      </w:r>
+      <w:r>
+        <w:t xml:space="preserve">in</w:t>
+      </w:r>
+      <w:r>
+        <w:t xml:space="preserve"> </w:t>
+      </w:r>
+      <w:r>
+        <w:t xml:space="preserve">North America</w:t>
+      </w:r>
+      <w:r>
+        <w:t xml:space="preserve">:</w:t>
+      </w:r>
+      <w:r>
+        <w:t xml:space="preserve"> </w:t>
+      </w:r>
+      <w:r>
+        <w:t xml:space="preserve">A Century</w:t>
+      </w:r>
+      <w:r>
+        <w:t xml:space="preserve"> </w:t>
+      </w:r>
+      <w:r>
+        <w:t xml:space="preserve">of</w:t>
+      </w:r>
+      <w:r>
+        <w:t xml:space="preserve"> </w:t>
+      </w:r>
+      <w:r>
+        <w:t xml:space="preserve">Progress</w:t>
+      </w:r>
+      <w:r>
+        <w:t xml:space="preserve"> </w:t>
+      </w:r>
+      <w:r>
+        <w:t xml:space="preserve">and</w:t>
+      </w:r>
+      <w:r>
+        <w:t xml:space="preserve"> </w:t>
+      </w:r>
+      <w:r>
+        <w:t xml:space="preserve">Challenges</w:t>
+      </w:r>
+      <w:r>
+        <w:t xml:space="preserve">. 6.</w:t>
       </w:r>
     </w:p>
     <w:bookmarkEnd w:id="146"/>
-    <w:bookmarkStart w:id="148" w:name="ref-somveille2015"/>
+    <w:bookmarkStart w:id="148" w:name="ref-sillett2002"/>
     <w:p>
       <w:pPr>
         <w:pStyle w:val="Bibliography"/>
       </w:pPr>
       <w:r>
-        <w:t xml:space="preserve">Somveille, M., A. S. L. Rodrigues, and A. Manica. 2015.</w:t>
+        <w:t xml:space="preserve">Sillett, T. S., and R. T. Holmes. 2002.</w:t>
       </w:r>
       <w:r>
         <w:t xml:space="preserve"> </w:t>
@@ -12114,45 +11705,21 @@
           <w:rPr>
             <w:rStyle w:val="Hyperlink"/>
           </w:rPr>
-          <w:t xml:space="preserve">Why do birds migrate?</w:t>
-        </w:r>
-        <w:r>
-          <w:rPr>
-            <w:rStyle w:val="Hyperlink"/>
-          </w:rPr>
-          <w:t xml:space="preserve"> </w:t>
-        </w:r>
-        <w:r>
-          <w:rPr>
-            <w:rStyle w:val="Hyperlink"/>
-          </w:rPr>
-          <w:t xml:space="preserve">A</w:t>
-        </w:r>
-        <w:r>
-          <w:rPr>
-            <w:rStyle w:val="Hyperlink"/>
-          </w:rPr>
-          <w:t xml:space="preserve"> </w:t>
-        </w:r>
-        <w:r>
-          <w:rPr>
-            <w:rStyle w:val="Hyperlink"/>
-          </w:rPr>
-          <w:t xml:space="preserve">macroecological perspective</w:t>
+          <w:t xml:space="preserve">Variation in survivorship of a migratory songbird throughout its annual cycle</w:t>
         </w:r>
       </w:hyperlink>
       <w:r>
-        <w:t xml:space="preserve">. Global Ecology and Biogeography 24:664–674.</w:t>
+        <w:t xml:space="preserve">. Journal of Animal Ecology 71:296–308.</w:t>
       </w:r>
     </w:p>
     <w:bookmarkEnd w:id="148"/>
-    <w:bookmarkStart w:id="150" w:name="ref-spitz2017"/>
+    <w:bookmarkStart w:id="150" w:name="ref-somveille2015"/>
     <w:p>
       <w:pPr>
         <w:pStyle w:val="Bibliography"/>
       </w:pPr>
       <w:r>
-        <w:t xml:space="preserve">Spitz, D. B., M. Hebblewhite, and T. R. Stephenson. 2017.</w:t>
+        <w:t xml:space="preserve">Somveille, M., A. S. L. Rodrigues, and A. Manica. 2015.</w:t>
       </w:r>
       <w:r>
         <w:t xml:space="preserve"> </w:t>
@@ -12162,92 +11729,140 @@
           <w:rPr>
             <w:rStyle w:val="Hyperlink"/>
           </w:rPr>
-          <w:t xml:space="preserve">“</w:t>
-        </w:r>
-        <w:r>
-          <w:rPr>
-            <w:rStyle w:val="Hyperlink"/>
-          </w:rPr>
-          <w:t xml:space="preserve">MigrateR</w:t>
-        </w:r>
-        <w:r>
-          <w:rPr>
-            <w:rStyle w:val="Hyperlink"/>
-          </w:rPr>
-          <w:t xml:space="preserve">”</w:t>
-        </w:r>
-        <w:r>
-          <w:rPr>
-            <w:rStyle w:val="Hyperlink"/>
-          </w:rPr>
-          <w:t xml:space="preserve">: Extending model-driven methods for classifying and quantifying animal movement behavior</w:t>
+          <w:t xml:space="preserve">Why do birds migrate?</w:t>
+        </w:r>
+        <w:r>
+          <w:rPr>
+            <w:rStyle w:val="Hyperlink"/>
+          </w:rPr>
+          <w:t xml:space="preserve"> </w:t>
+        </w:r>
+        <w:r>
+          <w:rPr>
+            <w:rStyle w:val="Hyperlink"/>
+          </w:rPr>
+          <w:t xml:space="preserve">A</w:t>
+        </w:r>
+        <w:r>
+          <w:rPr>
+            <w:rStyle w:val="Hyperlink"/>
+          </w:rPr>
+          <w:t xml:space="preserve"> </w:t>
+        </w:r>
+        <w:r>
+          <w:rPr>
+            <w:rStyle w:val="Hyperlink"/>
+          </w:rPr>
+          <w:t xml:space="preserve">macroecological perspective</w:t>
         </w:r>
       </w:hyperlink>
       <w:r>
-        <w:t xml:space="preserve">. Ecography 40:788–799.</w:t>
+        <w:t xml:space="preserve">. Global Ecology and Biogeography 24:664–674.</w:t>
       </w:r>
     </w:p>
     <w:bookmarkEnd w:id="150"/>
-    <w:bookmarkStart w:id="152" w:name="ref-sutherland1998"/>
+    <w:bookmarkStart w:id="152" w:name="ref-spitz2017"/>
     <w:p>
       <w:pPr>
         <w:pStyle w:val="Bibliography"/>
       </w:pPr>
       <w:r>
-        <w:t xml:space="preserve">Sutherland, W. J. 1998. Evidence for</w:t>
-      </w:r>
-      <w:r>
-        <w:t xml:space="preserve"> </w:t>
-      </w:r>
-      <w:r>
-        <w:t xml:space="preserve">Flexibility</w:t>
-      </w:r>
-      <w:r>
-        <w:t xml:space="preserve"> </w:t>
-      </w:r>
-      <w:r>
-        <w:t xml:space="preserve">and</w:t>
-      </w:r>
-      <w:r>
-        <w:t xml:space="preserve"> </w:t>
-      </w:r>
-      <w:r>
-        <w:t xml:space="preserve">Constraint</w:t>
-      </w:r>
-      <w:r>
-        <w:t xml:space="preserve"> </w:t>
-      </w:r>
-      <w:r>
-        <w:t xml:space="preserve">in</w:t>
-      </w:r>
-      <w:r>
-        <w:t xml:space="preserve"> </w:t>
-      </w:r>
-      <w:r>
-        <w:t xml:space="preserve">Migration Systems</w:t>
-      </w:r>
-      <w:r>
-        <w:t xml:space="preserve">. Journal of Avian Biology 29:441. &lt;</w:t>
+        <w:t xml:space="preserve">Spitz, D. B., M. Hebblewhite, and T. R. Stephenson. 2017.</w:t>
+      </w:r>
+      <w:r>
+        <w:t xml:space="preserve"> </w:t>
       </w:r>
       <w:hyperlink r:id="rId151">
         <w:r>
           <w:rPr>
             <w:rStyle w:val="Hyperlink"/>
           </w:rPr>
-          <w:t xml:space="preserve">https://www.jstor.org/stable/3677163</w:t>
+          <w:t xml:space="preserve">“</w:t>
+        </w:r>
+        <w:r>
+          <w:rPr>
+            <w:rStyle w:val="Hyperlink"/>
+          </w:rPr>
+          <w:t xml:space="preserve">MigrateR</w:t>
+        </w:r>
+        <w:r>
+          <w:rPr>
+            <w:rStyle w:val="Hyperlink"/>
+          </w:rPr>
+          <w:t xml:space="preserve">”</w:t>
+        </w:r>
+        <w:r>
+          <w:rPr>
+            <w:rStyle w:val="Hyperlink"/>
+          </w:rPr>
+          <w:t xml:space="preserve">: Extending model-driven methods for classifying and quantifying animal movement behavior</w:t>
         </w:r>
       </w:hyperlink>
       <w:r>
-        <w:t xml:space="preserve">&gt;. Accessed 20 Jun 2023.</w:t>
+        <w:t xml:space="preserve">. Ecography 40:788–799.</w:t>
       </w:r>
     </w:p>
     <w:bookmarkEnd w:id="152"/>
-    <w:bookmarkStart w:id="153" w:name="ref-rcoredevelopmentteam2022"/>
+    <w:bookmarkStart w:id="154" w:name="ref-sutherland1998"/>
     <w:p>
       <w:pPr>
         <w:pStyle w:val="Bibliography"/>
       </w:pPr>
       <w:r>
+        <w:t xml:space="preserve">Sutherland, W. J. 1998. Evidence for</w:t>
+      </w:r>
+      <w:r>
+        <w:t xml:space="preserve"> </w:t>
+      </w:r>
+      <w:r>
+        <w:t xml:space="preserve">Flexibility</w:t>
+      </w:r>
+      <w:r>
+        <w:t xml:space="preserve"> </w:t>
+      </w:r>
+      <w:r>
+        <w:t xml:space="preserve">and</w:t>
+      </w:r>
+      <w:r>
+        <w:t xml:space="preserve"> </w:t>
+      </w:r>
+      <w:r>
+        <w:t xml:space="preserve">Constraint</w:t>
+      </w:r>
+      <w:r>
+        <w:t xml:space="preserve"> </w:t>
+      </w:r>
+      <w:r>
+        <w:t xml:space="preserve">in</w:t>
+      </w:r>
+      <w:r>
+        <w:t xml:space="preserve"> </w:t>
+      </w:r>
+      <w:r>
+        <w:t xml:space="preserve">Migration Systems</w:t>
+      </w:r>
+      <w:r>
+        <w:t xml:space="preserve">. Journal of Avian Biology 29:441. &lt;</w:t>
+      </w:r>
+      <w:hyperlink r:id="rId153">
+        <w:r>
+          <w:rPr>
+            <w:rStyle w:val="Hyperlink"/>
+          </w:rPr>
+          <w:t xml:space="preserve">https://www.jstor.org/stable/3677163</w:t>
+        </w:r>
+      </w:hyperlink>
+      <w:r>
+        <w:t xml:space="preserve">&gt;. Accessed 20 Jun 2023.</w:t>
+      </w:r>
+    </w:p>
+    <w:bookmarkEnd w:id="154"/>
+    <w:bookmarkStart w:id="155" w:name="ref-rcoredevelopmentteam2022"/>
+    <w:p>
+      <w:pPr>
+        <w:pStyle w:val="Bibliography"/>
+      </w:pPr>
+      <w:r>
         <w:t xml:space="preserve">Team, R. C. D. 2022. R:</w:t>
       </w:r>
       <w:r>
@@ -12282,40 +11897,16 @@
       </w:r>
       <w:r>
         <w:t xml:space="preserve">. https://www.r-project.org/.</w:t>
-      </w:r>
-    </w:p>
-    <w:bookmarkEnd w:id="153"/>
-    <w:bookmarkStart w:id="155" w:name="ref-vandekerk2021"/>
-    <w:p>
-      <w:pPr>
-        <w:pStyle w:val="Bibliography"/>
-      </w:pPr>
-      <w:r>
-        <w:t xml:space="preserve">van de Kerk, M., R. T. Larsen, D. D. Olson, K. R. Hersey, and B. R. McMillan. 2021.</w:t>
-      </w:r>
-      <w:r>
-        <w:t xml:space="preserve"> </w:t>
-      </w:r>
-      <w:hyperlink r:id="rId154">
-        <w:r>
-          <w:rPr>
-            <w:rStyle w:val="Hyperlink"/>
-          </w:rPr>
-          <w:t xml:space="preserve">Variation in movement patterns of mule deer: Have we oversimplified migration?</w:t>
-        </w:r>
-      </w:hyperlink>
-      <w:r>
-        <w:t xml:space="preserve"> Movement Ecology 9:44.</w:t>
       </w:r>
     </w:p>
     <w:bookmarkEnd w:id="155"/>
-    <w:bookmarkStart w:id="157" w:name="ref-vehtari2017"/>
+    <w:bookmarkStart w:id="157" w:name="ref-vandekerk2021"/>
     <w:p>
       <w:pPr>
         <w:pStyle w:val="Bibliography"/>
       </w:pPr>
       <w:r>
-        <w:t xml:space="preserve">Vehtari, A., A. Gelman, and J. Gabry. 2017.</w:t>
+        <w:t xml:space="preserve">van de Kerk, M., R. T. Larsen, D. D. Olson, K. R. Hersey, and B. R. McMillan. 2021.</w:t>
       </w:r>
       <w:r>
         <w:t xml:space="preserve"> </w:t>
@@ -12325,57 +11916,21 @@
           <w:rPr>
             <w:rStyle w:val="Hyperlink"/>
           </w:rPr>
-          <w:t xml:space="preserve">Practical</w:t>
-        </w:r>
-        <w:r>
-          <w:rPr>
-            <w:rStyle w:val="Hyperlink"/>
-          </w:rPr>
-          <w:t xml:space="preserve"> </w:t>
-        </w:r>
-        <w:r>
-          <w:rPr>
-            <w:rStyle w:val="Hyperlink"/>
-          </w:rPr>
-          <w:t xml:space="preserve">Bayesian</w:t>
-        </w:r>
-        <w:r>
-          <w:rPr>
-            <w:rStyle w:val="Hyperlink"/>
-          </w:rPr>
-          <w:t xml:space="preserve"> </w:t>
-        </w:r>
-        <w:r>
-          <w:rPr>
-            <w:rStyle w:val="Hyperlink"/>
-          </w:rPr>
-          <w:t xml:space="preserve">model evaluation using leave-one-out cross-validation and</w:t>
-        </w:r>
-        <w:r>
-          <w:rPr>
-            <w:rStyle w:val="Hyperlink"/>
-          </w:rPr>
-          <w:t xml:space="preserve"> </w:t>
-        </w:r>
-        <w:r>
-          <w:rPr>
-            <w:rStyle w:val="Hyperlink"/>
-          </w:rPr>
-          <w:t xml:space="preserve">WAIC</w:t>
+          <w:t xml:space="preserve">Variation in movement patterns of mule deer: Have we oversimplified migration?</w:t>
         </w:r>
       </w:hyperlink>
       <w:r>
-        <w:t xml:space="preserve">. Statistics and Computing 27:1413–1432.</w:t>
+        <w:t xml:space="preserve"> Movement Ecology 9:44.</w:t>
       </w:r>
     </w:p>
     <w:bookmarkEnd w:id="157"/>
-    <w:bookmarkStart w:id="159" w:name="ref-wolfson2022"/>
+    <w:bookmarkStart w:id="159" w:name="ref-vehtari2017"/>
     <w:p>
       <w:pPr>
         <w:pStyle w:val="Bibliography"/>
       </w:pPr>
       <w:r>
-        <w:t xml:space="preserve">Wolfson, D. W., D. E. Andersen, and J. R. Fieberg. 2022.</w:t>
+        <w:t xml:space="preserve">Vehtari, A., A. Gelman, and J. Gabry. 2017.</w:t>
       </w:r>
       <w:r>
         <w:t xml:space="preserve"> </w:t>
@@ -12385,21 +11940,57 @@
           <w:rPr>
             <w:rStyle w:val="Hyperlink"/>
           </w:rPr>
-          <w:t xml:space="preserve">Using piecewise regression to identify biological phenomena in biotelemetry datasets</w:t>
+          <w:t xml:space="preserve">Practical</w:t>
+        </w:r>
+        <w:r>
+          <w:rPr>
+            <w:rStyle w:val="Hyperlink"/>
+          </w:rPr>
+          <w:t xml:space="preserve"> </w:t>
+        </w:r>
+        <w:r>
+          <w:rPr>
+            <w:rStyle w:val="Hyperlink"/>
+          </w:rPr>
+          <w:t xml:space="preserve">Bayesian</w:t>
+        </w:r>
+        <w:r>
+          <w:rPr>
+            <w:rStyle w:val="Hyperlink"/>
+          </w:rPr>
+          <w:t xml:space="preserve"> </w:t>
+        </w:r>
+        <w:r>
+          <w:rPr>
+            <w:rStyle w:val="Hyperlink"/>
+          </w:rPr>
+          <w:t xml:space="preserve">model evaluation using leave-one-out cross-validation and</w:t>
+        </w:r>
+        <w:r>
+          <w:rPr>
+            <w:rStyle w:val="Hyperlink"/>
+          </w:rPr>
+          <w:t xml:space="preserve"> </w:t>
+        </w:r>
+        <w:r>
+          <w:rPr>
+            <w:rStyle w:val="Hyperlink"/>
+          </w:rPr>
+          <w:t xml:space="preserve">WAIC</w:t>
         </w:r>
       </w:hyperlink>
       <w:r>
-        <w:t xml:space="preserve">. Journal of Animal Ecology 1365–2656.13779.</w:t>
+        <w:t xml:space="preserve">. Statistics and Computing 27:1413–1432.</w:t>
       </w:r>
     </w:p>
     <w:bookmarkEnd w:id="159"/>
-    <w:bookmarkStart w:id="161" w:name="ref-zuckerman2023"/>
+    <w:bookmarkStart w:id="161" w:name="ref-wolfson2022"/>
     <w:p>
       <w:pPr>
         <w:pStyle w:val="Bibliography"/>
       </w:pPr>
       <w:r>
-        <w:t xml:space="preserve">Zuckerman, G. R., K. J. Barker, L. C. Gigliotti, E. K. Cole, J. A. Gude, M. A. Hurley, M. J. Kauffman, D. Lutz, D. R. MacNulty, E. J. Maichak, D. McWhirter, T. W. Mong, K. Proffitt, B. M. Scurlock, D. R. Stahler, B. Wise, and A. D. Middleton. 2023.</w:t>
+        <w:t xml:space="preserve">Wolfson, D. W., D. E. Andersen, and J. R. Fieberg. 2022.</w:t>
       </w:r>
       <w:r>
         <w:t xml:space="preserve"> </w:t>
@@ -12409,28 +12000,52 @@
           <w:rPr>
             <w:rStyle w:val="Hyperlink"/>
           </w:rPr>
-          <w:t xml:space="preserve">Diverse migratory portfolios drive inter-annual switching behavior of elk across the</w:t>
-        </w:r>
-        <w:r>
-          <w:rPr>
-            <w:rStyle w:val="Hyperlink"/>
-          </w:rPr>
-          <w:t xml:space="preserve"> </w:t>
-        </w:r>
-        <w:r>
-          <w:rPr>
-            <w:rStyle w:val="Hyperlink"/>
-          </w:rPr>
-          <w:t xml:space="preserve">Greater Yellowstone Ecosystem</w:t>
+          <w:t xml:space="preserve">Using piecewise regression to identify biological phenomena in biotelemetry datasets</w:t>
         </w:r>
       </w:hyperlink>
       <w:r>
-        <w:t xml:space="preserve">. Ecosphere 14:e4502.</w:t>
+        <w:t xml:space="preserve">. Journal of Animal Ecology 1365–2656.13779.</w:t>
       </w:r>
     </w:p>
     <w:bookmarkEnd w:id="161"/>
-    <w:bookmarkEnd w:id="162"/>
+    <w:bookmarkStart w:id="163" w:name="ref-zuckerman2023"/>
+    <w:p>
+      <w:pPr>
+        <w:pStyle w:val="Bibliography"/>
+      </w:pPr>
+      <w:r>
+        <w:t xml:space="preserve">Zuckerman, G. R., K. J. Barker, L. C. Gigliotti, E. K. Cole, J. A. Gude, M. A. Hurley, M. J. Kauffman, D. Lutz, D. R. MacNulty, E. J. Maichak, D. McWhirter, T. W. Mong, K. Proffitt, B. M. Scurlock, D. R. Stahler, B. Wise, and A. D. Middleton. 2023.</w:t>
+      </w:r>
+      <w:r>
+        <w:t xml:space="preserve"> </w:t>
+      </w:r>
+      <w:hyperlink r:id="rId162">
+        <w:r>
+          <w:rPr>
+            <w:rStyle w:val="Hyperlink"/>
+          </w:rPr>
+          <w:t xml:space="preserve">Diverse migratory portfolios drive inter-annual switching behavior of elk across the</w:t>
+        </w:r>
+        <w:r>
+          <w:rPr>
+            <w:rStyle w:val="Hyperlink"/>
+          </w:rPr>
+          <w:t xml:space="preserve"> </w:t>
+        </w:r>
+        <w:r>
+          <w:rPr>
+            <w:rStyle w:val="Hyperlink"/>
+          </w:rPr>
+          <w:t xml:space="preserve">Greater Yellowstone Ecosystem</w:t>
+        </w:r>
+      </w:hyperlink>
+      <w:r>
+        <w:t xml:space="preserve">. Ecosphere 14:e4502.</w:t>
+      </w:r>
+    </w:p>
     <w:bookmarkEnd w:id="163"/>
+    <w:bookmarkEnd w:id="164"/>
+    <w:bookmarkEnd w:id="165"/>
     <w:sectPr>
       <w:pgSz w:h="15840" w:w="12240"/>
       <w:pgMar w:bottom="1440" w:footer="720" w:gutter="0" w:header="720" w:left="1440" w:right="1440" w:top="1440"/>

</xml_diff>

<commit_message>
more writing, fit LMMs for repeatability; only spring was decent
</commit_message>
<xml_diff>
--- a/writing/annual_mvmt_draft.docx
+++ b/writing/annual_mvmt_draft.docx
@@ -488,7 +488,7 @@
         <w:pStyle w:val="Date"/>
       </w:pPr>
       <w:r>
-        <w:t xml:space="preserve">03</w:t>
+        <w:t xml:space="preserve">11</w:t>
       </w:r>
       <w:r>
         <w:t xml:space="preserve"> </w:t>
@@ -563,7 +563,7 @@
         <w:pStyle w:val="FirstParagraph"/>
       </w:pPr>
       <w:r>
-        <w:t xml:space="preserve">Migration is a common behavioral mechanism widely used by all major vertebrate groups (e.g. birds, fish, mammal, herpetofauna) that allows individuals to optimize seasonal availability of resources, thereby increasing long-term fitness</w:t>
+        <w:t xml:space="preserve">Migration is a behavioral mechanism widely used by all major vertebrate groups (e.g. birds, fish, mammal, herpetofauna) that allows individuals to optimize seasonal availability of resources to increase short-term survival, and by optimizing migration phenology, maximize long-term fitness of the population</w:t>
       </w:r>
       <w:r>
         <w:t xml:space="preserve"> </w:t>
@@ -599,6 +599,20 @@
       <w:r>
         <w:t xml:space="preserve"> </w:t>
       </w:r>
+      <w:hyperlink w:anchor="ref-winger2019">
+        <w:r>
+          <w:rPr>
+            <w:rStyle w:val="Hyperlink"/>
+          </w:rPr>
+          <w:t xml:space="preserve">Winger et al. 2019</w:t>
+        </w:r>
+      </w:hyperlink>
+      <w:r>
+        <w:t xml:space="preserve">,</w:t>
+      </w:r>
+      <w:r>
+        <w:t xml:space="preserve"> </w:t>
+      </w:r>
       <w:hyperlink w:anchor="ref-barker2022">
         <w:r>
           <w:rPr>
@@ -611,7 +625,13 @@
         <w:t xml:space="preserve">)</w:t>
       </w:r>
       <w:r>
-        <w:t xml:space="preserve">. Despite its prevalence as an ecological process and a large amount of research studies involving migration, the establishment of population-level migratory traditions is not well understood</w:t>
+        <w:t xml:space="preserve">.</w:t>
+      </w:r>
+      <w:r>
+        <w:t xml:space="preserve"> </w:t>
+      </w:r>
+      <w:r>
+        <w:t xml:space="preserve">Despite its prevalence as an ecological process and a large body of research involving migration, the establishment of population-level migratory traditions is not well understood</w:t>
       </w:r>
       <w:r>
         <w:t xml:space="preserve"> </w:t>
@@ -631,7 +651,13 @@
         <w:t xml:space="preserve">)</w:t>
       </w:r>
       <w:r>
-        <w:t xml:space="preserve">. Reasons for this discrepancy include the challenges of making population-level inference from observations of individuals, quantifying migratory movements along a continuum of variability, and the relative scarcity of successful reintroductions of formerly endangered migratory species</w:t>
+        <w:t xml:space="preserve">.</w:t>
+      </w:r>
+      <w:r>
+        <w:t xml:space="preserve"> </w:t>
+      </w:r>
+      <w:r>
+        <w:t xml:space="preserve">Reasons for this discrepancy include the challenges of making population-level inference from observations of individuals, quantifying migratory movements along a continuum of variability, and the relative scarcity of successful reintroductions of formerly endangered migratory species</w:t>
       </w:r>
       <w:r>
         <w:t xml:space="preserve"> </w:t>
@@ -695,7 +721,7 @@
       <w:r>
         <w:t xml:space="preserve"> </w:t>
       </w:r>
-      <w:hyperlink w:anchor="ref-mueller2013a">
+      <w:hyperlink w:anchor="ref-mueller2013">
         <w:r>
           <w:rPr>
             <w:rStyle w:val="Hyperlink"/>
@@ -1463,12 +1489,18 @@
         <w:t xml:space="preserve"> </w:t>
       </w:r>
       <w:r>
-        <w:t xml:space="preserve">Specifically, we will quantify 1) the proportion of IP that is migratory and the extent of those movements, 2) migration phenology, 3) the role of breeding status and breeding location on annual movement patterns, and 4) the degree of individual and population variability in migration patterns. Ours is primarily a descriptive study of how a re-established population of trumpeter swans uses a novel landscape.</w:t>
+        <w:t xml:space="preserve">Specifically, we will quantify 1) the proportion of IP that is migratory and the extent of those movements, 2) migration phenology, 3) the role of breeding status and breeding location on annual movement patterns, and 4) the degree of individual and population variability in migration patterns.</w:t>
+      </w:r>
+      <w:r>
+        <w:t xml:space="preserve"> </w:t>
+      </w:r>
+      <w:r>
+        <w:t xml:space="preserve">Ours is primarily a descriptive study of how a re-established population of trumpeter swans uses a novel landscape.</w:t>
       </w:r>
     </w:p>
     <w:bookmarkEnd w:id="44"/>
     <w:bookmarkEnd w:id="45"/>
-    <w:bookmarkStart w:id="53" w:name="methods"/>
+    <w:bookmarkStart w:id="55" w:name="methods"/>
     <w:p>
       <w:pPr>
         <w:pStyle w:val="Heading2"/>
@@ -2066,7 +2098,13 @@
         <w:pStyle w:val="BodyText"/>
       </w:pPr>
       <w:r>
-        <w:t xml:space="preserve">We qualitatively inspected the visual fit of each model chosen by ELPD for each swan-year dataset and removed 11 (out of 241 total datasets) that were obvious poor fits such that information from the breakpoints and intercepts would not be able to describe the annual migration phenology (link to Supplemental Materials). For models that passed visual inspection (230 out of 241), we extracted parameter values to represent the movement metrics of interest</w:t>
+        <w:t xml:space="preserve">We qualitatively inspected the visual fit of each model chosen by ELPD for each swan-year dataset and removed 11 (out of 241 total datasets) that were obvious poor fits such that information from the breakpoints and intercepts would not be able to describe the annual migration phenology (link to Supplemental Materials).</w:t>
+      </w:r>
+      <w:r>
+        <w:t xml:space="preserve"> </w:t>
+      </w:r>
+      <w:r>
+        <w:t xml:space="preserve">For models that passed visual inspection (230 out of 241), we extracted parameter values to represent the movement metrics of interest</w:t>
       </w:r>
       <w:r>
         <w:t xml:space="preserve"> </w:t>
@@ -2141,19 +2179,1687 @@
         <w:t xml:space="preserve">biological relevance</w:t>
       </w:r>
       <w:r>
-        <w:t xml:space="preserve">, we derived a number of movement metrics to describe annual movement trends by creating an algorithm to exclude erroneous segments and changepoints that didn’t represent biologically meaningful transitions between different segments of the annual movement cycle. (link to Supp Materials for rulesets)</w:t>
+        <w:t xml:space="preserve">, we derived a number of movement metrics to describe annual movement trends by creating an algorithm to exclude erroneous segments and changepoints that didn’t represent biologically meaningful transitions between different segments of the annual movement cycle.</w:t>
+      </w:r>
+      <w:r>
+        <w:t xml:space="preserve"> </w:t>
+      </w:r>
+      <w:r>
+        <w:t xml:space="preserve">(link to Supp Materials for rulesets)</w:t>
+      </w:r>
+    </w:p>
+    <w:bookmarkEnd w:id="52"/>
+    <w:bookmarkStart w:id="53" w:name="latent-state-model-for-migration-extent"/>
+    <w:p>
+      <w:pPr>
+        <w:pStyle w:val="Heading3"/>
+      </w:pPr>
+      <w:r>
+        <w:rPr>
+          <w:rStyle w:val="SectionNumber"/>
+        </w:rPr>
+        <w:t xml:space="preserve">0.3.5</w:t>
+      </w:r>
+      <w:r>
+        <w:tab/>
+      </w:r>
+      <w:r>
+        <w:t xml:space="preserve">Latent State Model for Migration Extent</w:t>
+      </w:r>
+    </w:p>
+    <w:p>
+      <w:pPr>
+        <w:pStyle w:val="FirstParagraph"/>
+      </w:pPr>
+      <w:r>
+        <w:t xml:space="preserve">We modeled the relationship between breeding latitude and migration extent (defined as max displacement from breeding territory throughout the non-breeding season) using a state-space formulation for assignment in one of two migration</w:t>
+      </w:r>
+      <w:r>
+        <w:t xml:space="preserve"> </w:t>
+      </w:r>
+      <w:r>
+        <w:t xml:space="preserve">‘</w:t>
+      </w:r>
+      <w:r>
+        <w:t xml:space="preserve">strategy</w:t>
+      </w:r>
+      <w:r>
+        <w:t xml:space="preserve">’</w:t>
+      </w:r>
+      <w:r>
+        <w:t xml:space="preserve"> </w:t>
+      </w:r>
+      <w:r>
+        <w:t xml:space="preserve">categories, either a linear relationship between breeding latitude or a quadratic relationship in which swans at lower latitudes do not travel long distances but make greater movements at higher latitudes. The underlying latent migration strategy for each</w:t>
+      </w:r>
+      <w:r>
+        <w:t xml:space="preserve"> </w:t>
+      </w:r>
+      <w:r>
+        <w:t xml:space="preserve">‘</w:t>
+      </w:r>
+      <w:r>
+        <w:t xml:space="preserve">swan-year</w:t>
+      </w:r>
+      <w:r>
+        <w:t xml:space="preserve">’</w:t>
+      </w:r>
+      <w:r>
+        <w:t xml:space="preserve"> </w:t>
+      </w:r>
+      <w:r>
+        <w:t xml:space="preserve">dataset was is modelled as</w:t>
       </w:r>
     </w:p>
     <w:p>
       <w:pPr>
         <w:pStyle w:val="BodyText"/>
       </w:pPr>
+      <m:oMathPara>
+        <m:oMathParaPr>
+          <m:jc m:val="center"/>
+        </m:oMathParaPr>
+        <m:oMath>
+          <m:sSub>
+            <m:e>
+              <m:r>
+                <m:t>z</m:t>
+              </m:r>
+            </m:e>
+            <m:sub>
+              <m:r>
+                <m:t>i</m:t>
+              </m:r>
+            </m:sub>
+          </m:sSub>
+          <m:r>
+            <m:rPr>
+              <m:sty m:val="p"/>
+            </m:rPr>
+            <m:t>∼</m:t>
+          </m:r>
+          <m:r>
+            <m:t>B</m:t>
+          </m:r>
+          <m:r>
+            <m:t>e</m:t>
+          </m:r>
+          <m:r>
+            <m:t>r</m:t>
+          </m:r>
+          <m:r>
+            <m:t>n</m:t>
+          </m:r>
+          <m:r>
+            <m:t>o</m:t>
+          </m:r>
+          <m:r>
+            <m:t>u</m:t>
+          </m:r>
+          <m:r>
+            <m:t>l</m:t>
+          </m:r>
+          <m:r>
+            <m:t>l</m:t>
+          </m:r>
+          <m:r>
+            <m:t>i</m:t>
+          </m:r>
+          <m:d>
+            <m:dPr>
+              <m:begChr m:val="("/>
+              <m:endChr m:val=")"/>
+              <m:sepChr m:val=""/>
+              <m:grow/>
+            </m:dPr>
+            <m:e>
+              <m:r>
+                <m:t>π</m:t>
+              </m:r>
+            </m:e>
+          </m:d>
+        </m:oMath>
+      </m:oMathPara>
+    </w:p>
+    <w:p>
+      <w:pPr>
+        <w:pStyle w:val="FirstParagraph"/>
+      </w:pPr>
+      <w:r>
+        <w:t xml:space="preserve">with the following hyperprior for</w:t>
+      </w:r>
+      <w:r>
+        <w:t xml:space="preserve"> </w:t>
+      </w:r>
+      <m:oMath>
+        <m:r>
+          <m:t>π</m:t>
+        </m:r>
+      </m:oMath>
+    </w:p>
+    <w:p>
+      <w:pPr>
+        <w:pStyle w:val="BodyText"/>
+      </w:pPr>
+      <m:oMathPara>
+        <m:oMathParaPr>
+          <m:jc m:val="center"/>
+        </m:oMathParaPr>
+        <m:oMath>
+          <m:r>
+            <m:t>π</m:t>
+          </m:r>
+          <m:r>
+            <m:rPr>
+              <m:sty m:val="p"/>
+            </m:rPr>
+            <m:t>∼</m:t>
+          </m:r>
+          <m:r>
+            <m:t>U</m:t>
+          </m:r>
+          <m:r>
+            <m:t>n</m:t>
+          </m:r>
+          <m:r>
+            <m:t>i</m:t>
+          </m:r>
+          <m:r>
+            <m:t>f</m:t>
+          </m:r>
+          <m:r>
+            <m:t>o</m:t>
+          </m:r>
+          <m:r>
+            <m:t>r</m:t>
+          </m:r>
+          <m:r>
+            <m:t>m</m:t>
+          </m:r>
+          <m:d>
+            <m:dPr>
+              <m:begChr m:val="("/>
+              <m:endChr m:val=")"/>
+              <m:sepChr m:val=""/>
+              <m:grow/>
+            </m:dPr>
+            <m:e>
+              <m:r>
+                <m:t>0</m:t>
+              </m:r>
+              <m:r>
+                <m:rPr>
+                  <m:sty m:val="p"/>
+                </m:rPr>
+                <m:t>,</m:t>
+              </m:r>
+              <m:r>
+                <m:t>1</m:t>
+              </m:r>
+            </m:e>
+          </m:d>
+        </m:oMath>
+      </m:oMathPara>
+    </w:p>
+    <w:p>
+      <w:pPr>
+        <w:pStyle w:val="FirstParagraph"/>
+      </w:pPr>
+      <m:oMathPara>
+        <m:oMathParaPr>
+          <m:jc m:val="center"/>
+        </m:oMathParaPr>
+        <m:oMath>
+          <m:sSub>
+            <m:e>
+              <m:r>
+                <m:t>Y</m:t>
+              </m:r>
+            </m:e>
+            <m:sub>
+              <m:r>
+                <m:t>i</m:t>
+              </m:r>
+            </m:sub>
+          </m:sSub>
+          <m:r>
+            <m:rPr>
+              <m:sty m:val="p"/>
+            </m:rPr>
+            <m:t>∼</m:t>
+          </m:r>
+          <m:r>
+            <m:rPr>
+              <m:sty m:val="p"/>
+              <m:scr m:val="script"/>
+            </m:rPr>
+            <m:t>N</m:t>
+          </m:r>
+          <m:r>
+            <m:rPr>
+              <m:sty m:val="p"/>
+            </m:rPr>
+            <m:t>(</m:t>
+          </m:r>
+          <m:sSub>
+            <m:e>
+              <m:r>
+                <m:t>μ</m:t>
+              </m:r>
+            </m:e>
+            <m:sub>
+              <m:r>
+                <m:t>i</m:t>
+              </m:r>
+            </m:sub>
+          </m:sSub>
+          <m:r>
+            <m:rPr>
+              <m:sty m:val="p"/>
+            </m:rPr>
+            <m:t>,</m:t>
+          </m:r>
+          <m:sSub>
+            <m:e>
+              <m:r>
+                <m:t>z</m:t>
+              </m:r>
+            </m:e>
+            <m:sub>
+              <m:r>
+                <m:t>i</m:t>
+              </m:r>
+            </m:sub>
+          </m:sSub>
+          <m:r>
+            <m:rPr>
+              <m:sty m:val="p"/>
+            </m:rPr>
+            <m:t>⋅</m:t>
+          </m:r>
+          <m:sSub>
+            <m:e>
+              <m:r>
+                <m:t>τ</m:t>
+              </m:r>
+            </m:e>
+            <m:sub>
+              <m:r>
+                <m:t>1</m:t>
+              </m:r>
+            </m:sub>
+          </m:sSub>
+          <m:r>
+            <m:rPr>
+              <m:sty m:val="p"/>
+            </m:rPr>
+            <m:t>+</m:t>
+          </m:r>
+          <m:d>
+            <m:dPr>
+              <m:begChr m:val="("/>
+              <m:endChr m:val=")"/>
+              <m:sepChr m:val=""/>
+              <m:grow/>
+            </m:dPr>
+            <m:e>
+              <m:r>
+                <m:t>1</m:t>
+              </m:r>
+              <m:r>
+                <m:rPr>
+                  <m:sty m:val="p"/>
+                </m:rPr>
+                <m:t>−</m:t>
+              </m:r>
+              <m:sSub>
+                <m:e>
+                  <m:r>
+                    <m:t>z</m:t>
+                  </m:r>
+                </m:e>
+                <m:sub>
+                  <m:r>
+                    <m:t>i</m:t>
+                  </m:r>
+                </m:sub>
+              </m:sSub>
+              <m:r>
+                <m:rPr>
+                  <m:sty m:val="p"/>
+                </m:rPr>
+                <m:t>⋅</m:t>
+              </m:r>
+              <m:sSub>
+                <m:e>
+                  <m:r>
+                    <m:t>τ</m:t>
+                  </m:r>
+                </m:e>
+                <m:sub>
+                  <m:r>
+                    <m:t>2</m:t>
+                  </m:r>
+                </m:sub>
+              </m:sSub>
+            </m:e>
+          </m:d>
+        </m:oMath>
+      </m:oMathPara>
+    </w:p>
+    <w:p>
+      <w:pPr>
+        <w:pStyle w:val="FirstParagraph"/>
+      </w:pPr>
+      <m:oMathPara>
+        <m:oMathParaPr>
+          <m:jc m:val="center"/>
+        </m:oMathParaPr>
+        <m:oMath>
+          <m:sSub>
+            <m:e>
+              <m:r>
+                <m:t>μ</m:t>
+              </m:r>
+            </m:e>
+            <m:sub>
+              <m:r>
+                <m:t>i</m:t>
+              </m:r>
+            </m:sub>
+          </m:sSub>
+          <m:r>
+            <m:rPr>
+              <m:sty m:val="p"/>
+            </m:rPr>
+            <m:t>=</m:t>
+          </m:r>
+          <m:sSub>
+            <m:e>
+              <m:r>
+                <m:t>z</m:t>
+              </m:r>
+            </m:e>
+            <m:sub>
+              <m:r>
+                <m:t>i</m:t>
+              </m:r>
+            </m:sub>
+          </m:sSub>
+          <m:r>
+            <m:rPr>
+              <m:sty m:val="p"/>
+            </m:rPr>
+            <m:t>*</m:t>
+          </m:r>
+          <m:d>
+            <m:dPr>
+              <m:begChr m:val="("/>
+              <m:endChr m:val=")"/>
+              <m:sepChr m:val=""/>
+              <m:grow/>
+            </m:dPr>
+            <m:e>
+              <m:r>
+                <m:t>α</m:t>
+              </m:r>
+              <m:r>
+                <m:rPr>
+                  <m:sty m:val="p"/>
+                </m:rPr>
+                <m:t>+</m:t>
+              </m:r>
+              <m:r>
+                <m:t>β</m:t>
+              </m:r>
+              <m:r>
+                <m:rPr>
+                  <m:sty m:val="p"/>
+                </m:rPr>
+                <m:t>⋅</m:t>
+              </m:r>
+              <m:sSub>
+                <m:e>
+                  <m:r>
+                    <m:t>x</m:t>
+                  </m:r>
+                </m:e>
+                <m:sub>
+                  <m:r>
+                    <m:t>i</m:t>
+                  </m:r>
+                </m:sub>
+              </m:sSub>
+            </m:e>
+          </m:d>
+          <m:r>
+            <m:rPr>
+              <m:sty m:val="p"/>
+            </m:rPr>
+            <m:t>+</m:t>
+          </m:r>
+          <m:d>
+            <m:dPr>
+              <m:begChr m:val="("/>
+              <m:endChr m:val=")"/>
+              <m:sepChr m:val=""/>
+              <m:grow/>
+            </m:dPr>
+            <m:e>
+              <m:r>
+                <m:t>1</m:t>
+              </m:r>
+              <m:r>
+                <m:rPr>
+                  <m:sty m:val="p"/>
+                </m:rPr>
+                <m:t>−</m:t>
+              </m:r>
+              <m:sSub>
+                <m:e>
+                  <m:r>
+                    <m:t>z</m:t>
+                  </m:r>
+                </m:e>
+                <m:sub>
+                  <m:r>
+                    <m:t>i</m:t>
+                  </m:r>
+                </m:sub>
+              </m:sSub>
+            </m:e>
+          </m:d>
+          <m:r>
+            <m:rPr>
+              <m:sty m:val="p"/>
+            </m:rPr>
+            <m:t>*</m:t>
+          </m:r>
+          <m:d>
+            <m:dPr>
+              <m:begChr m:val="("/>
+              <m:endChr m:val=")"/>
+              <m:sepChr m:val=""/>
+              <m:grow/>
+            </m:dPr>
+            <m:e>
+              <m:r>
+                <m:t>c</m:t>
+              </m:r>
+              <m:r>
+                <m:rPr>
+                  <m:sty m:val="p"/>
+                </m:rPr>
+                <m:t>+</m:t>
+              </m:r>
+              <m:r>
+                <m:t>γ</m:t>
+              </m:r>
+              <m:r>
+                <m:rPr>
+                  <m:sty m:val="p"/>
+                </m:rPr>
+                <m:t>⋅</m:t>
+              </m:r>
+              <m:sSubSup>
+                <m:e>
+                  <m:r>
+                    <m:t>x</m:t>
+                  </m:r>
+                </m:e>
+                <m:sub>
+                  <m:r>
+                    <m:t>i</m:t>
+                  </m:r>
+                </m:sub>
+                <m:sup>
+                  <m:r>
+                    <m:t>δ</m:t>
+                  </m:r>
+                </m:sup>
+              </m:sSubSup>
+            </m:e>
+          </m:d>
+        </m:oMath>
+      </m:oMathPara>
+    </w:p>
+    <w:p>
+      <w:pPr>
+        <w:pStyle w:val="FirstParagraph"/>
+      </w:pPr>
+      <w:r>
+        <w:t xml:space="preserve">where</w:t>
+      </w:r>
+      <w:r>
+        <w:t xml:space="preserve"> </w:t>
+      </w:r>
+      <m:oMath>
+        <m:sSub>
+          <m:e>
+            <m:r>
+              <m:t>z</m:t>
+            </m:r>
+          </m:e>
+          <m:sub>
+            <m:r>
+              <m:t>i</m:t>
+            </m:r>
+          </m:sub>
+        </m:sSub>
+      </m:oMath>
+      <w:r>
+        <w:t xml:space="preserve"> </w:t>
+      </w:r>
+      <w:r>
+        <w:t xml:space="preserve">is the latent state (1 or 0) for assignment to a migration strategy,</w:t>
+      </w:r>
+      <w:r>
+        <w:t xml:space="preserve"> </w:t>
+      </w:r>
+      <m:oMath>
+        <m:sSub>
+          <m:e>
+            <m:r>
+              <m:t>Y</m:t>
+            </m:r>
+          </m:e>
+          <m:sub>
+            <m:r>
+              <m:t>i</m:t>
+            </m:r>
+          </m:sub>
+        </m:sSub>
+      </m:oMath>
+      <w:r>
+        <w:t xml:space="preserve"> </w:t>
+      </w:r>
+      <w:r>
+        <w:t xml:space="preserve">is the extent of migration for individual</w:t>
+      </w:r>
+      <w:r>
+        <w:t xml:space="preserve"> </w:t>
+      </w:r>
+      <m:oMath>
+        <m:r>
+          <m:t>i</m:t>
+        </m:r>
+      </m:oMath>
+      <w:r>
+        <w:t xml:space="preserve">,</w:t>
+      </w:r>
+      <w:r>
+        <w:t xml:space="preserve"> </w:t>
+      </w:r>
+      <m:oMath>
+        <m:sSub>
+          <m:e>
+            <m:r>
+              <m:t>τ</m:t>
+            </m:r>
+          </m:e>
+          <m:sub>
+            <m:r>
+              <m:t>1</m:t>
+            </m:r>
+          </m:sub>
+        </m:sSub>
+      </m:oMath>
+      <w:r>
+        <w:t xml:space="preserve"> </w:t>
+      </w:r>
+      <w:r>
+        <w:t xml:space="preserve">and</w:t>
+      </w:r>
+      <w:r>
+        <w:t xml:space="preserve"> </w:t>
+      </w:r>
+      <m:oMath>
+        <m:sSub>
+          <m:e>
+            <m:r>
+              <m:t>τ</m:t>
+            </m:r>
+          </m:e>
+          <m:sub>
+            <m:r>
+              <m:t>2</m:t>
+            </m:r>
+          </m:sub>
+        </m:sSub>
+      </m:oMath>
+      <w:r>
+        <w:t xml:space="preserve"> </w:t>
+      </w:r>
+      <w:r>
+        <w:t xml:space="preserve">are the independent variance components for each latent state,</w:t>
+      </w:r>
+      <w:r>
+        <w:t xml:space="preserve"> </w:t>
+      </w:r>
+      <m:oMath>
+        <m:r>
+          <m:t>α</m:t>
+        </m:r>
+      </m:oMath>
+      <w:r>
+        <w:t xml:space="preserve"> </w:t>
+      </w:r>
+      <w:r>
+        <w:t xml:space="preserve">and</w:t>
+      </w:r>
+      <w:r>
+        <w:t xml:space="preserve"> </w:t>
+      </w:r>
+      <m:oMath>
+        <m:r>
+          <m:t>β</m:t>
+        </m:r>
+      </m:oMath>
+      <w:r>
+        <w:t xml:space="preserve"> </w:t>
+      </w:r>
+      <w:r>
+        <w:t xml:space="preserve">are the intercept and slope for the linear model,</w:t>
+      </w:r>
+      <w:r>
+        <w:t xml:space="preserve"> </w:t>
+      </w:r>
+      <m:oMath>
+        <m:sSub>
+          <m:e>
+            <m:r>
+              <m:t>x</m:t>
+            </m:r>
+          </m:e>
+          <m:sub>
+            <m:r>
+              <m:t>i</m:t>
+            </m:r>
+          </m:sub>
+        </m:sSub>
+      </m:oMath>
+      <w:r>
+        <w:t xml:space="preserve"> </w:t>
+      </w:r>
+      <w:r>
+        <w:t xml:space="preserve">is the breeding latitude for individual</w:t>
+      </w:r>
+      <w:r>
+        <w:t xml:space="preserve"> </w:t>
+      </w:r>
+      <m:oMath>
+        <m:r>
+          <m:t>i</m:t>
+        </m:r>
+      </m:oMath>
+      <w:r>
+        <w:t xml:space="preserve">,</w:t>
+      </w:r>
+      <w:r>
+        <w:t xml:space="preserve"> </w:t>
+      </w:r>
+      <m:oMath>
+        <m:r>
+          <m:t>c</m:t>
+        </m:r>
+      </m:oMath>
+      <w:r>
+        <w:t xml:space="preserve"> </w:t>
+      </w:r>
+      <w:r>
+        <w:t xml:space="preserve">and</w:t>
+      </w:r>
+      <w:r>
+        <w:t xml:space="preserve"> </w:t>
+      </w:r>
+      <m:oMath>
+        <m:r>
+          <m:t>γ</m:t>
+        </m:r>
+      </m:oMath>
+      <w:r>
+        <w:t xml:space="preserve"> </w:t>
+      </w:r>
+      <w:r>
+        <w:t xml:space="preserve">are the intercept and slope of the non-linear model, and</w:t>
+      </w:r>
+      <w:r>
+        <w:t xml:space="preserve"> </w:t>
+      </w:r>
+      <m:oMath>
+        <m:r>
+          <m:t>δ</m:t>
+        </m:r>
+      </m:oMath>
+      <w:r>
+        <w:t xml:space="preserve"> </w:t>
+      </w:r>
+      <w:r>
+        <w:t xml:space="preserve">is the exponent in the non-linear model. We implemented the model in JAGS via the rjags R package using 3 MCMC chains with 200,000 iterations, a burn-in of 20,000, and a thinning rate of 10</w:t>
+      </w:r>
+      <w:r>
+        <w:t xml:space="preserve"> </w:t>
+      </w:r>
+      <w:r>
+        <w:t xml:space="preserve">(</w:t>
+      </w:r>
+      <w:hyperlink w:anchor="ref-plummer2003">
+        <w:r>
+          <w:rPr>
+            <w:rStyle w:val="Hyperlink"/>
+          </w:rPr>
+          <w:t xml:space="preserve">Plummer 2003</w:t>
+        </w:r>
+      </w:hyperlink>
+      <w:r>
+        <w:t xml:space="preserve">,</w:t>
+      </w:r>
+      <w:r>
+        <w:t xml:space="preserve"> </w:t>
+      </w:r>
+      <w:hyperlink w:anchor="ref-plummer2023">
+        <w:r>
+          <w:rPr>
+            <w:rStyle w:val="Hyperlink"/>
+          </w:rPr>
+          <w:t xml:space="preserve">Plummer et al. 2023</w:t>
+        </w:r>
+      </w:hyperlink>
+      <w:r>
+        <w:t xml:space="preserve">)</w:t>
+      </w:r>
+      <w:r>
+        <w:t xml:space="preserve">.</w:t>
+      </w:r>
+    </w:p>
+    <w:bookmarkEnd w:id="53"/>
+    <w:bookmarkStart w:id="54" w:name="repeatability"/>
+    <w:p>
+      <w:pPr>
+        <w:pStyle w:val="Heading3"/>
+      </w:pPr>
       <w:r>
         <w:rPr>
-          <w:bCs/>
-          <w:b/>
+          <w:rStyle w:val="SectionNumber"/>
         </w:rPr>
-        <w:t xml:space="preserve">Include all the summary parameters in a table?</w:t>
+        <w:t xml:space="preserve">0.3.6</w:t>
+      </w:r>
+      <w:r>
+        <w:tab/>
+      </w:r>
+      <w:r>
+        <w:t xml:space="preserve">Repeatability</w:t>
+      </w:r>
+    </w:p>
+    <w:p>
+      <w:pPr>
+        <w:pStyle w:val="FirstParagraph"/>
+      </w:pPr>
+      <w:r>
+        <w:t xml:space="preserve">We estimated the consistency of migration phenology by calculating among-individual variation, within-individual variation, and repeatability (defined as the proportion of the total variance accounted for by differences among groups) of fall departure dates, spring arrival dates, and migration duration using a linear mixed model (LMM) approach with restricted maximum likelihood, which is robust to unbalanced designs and account for repeated measures</w:t>
+      </w:r>
+      <w:r>
+        <w:t xml:space="preserve"> </w:t>
+      </w:r>
+      <w:r>
+        <w:t xml:space="preserve">(</w:t>
+      </w:r>
+      <w:hyperlink w:anchor="ref-nakagawa2010">
+        <w:r>
+          <w:rPr>
+            <w:rStyle w:val="Hyperlink"/>
+          </w:rPr>
+          <w:t xml:space="preserve">Nakagawa and Schielzeth 2010</w:t>
+        </w:r>
+      </w:hyperlink>
+      <w:r>
+        <w:t xml:space="preserve">)</w:t>
+      </w:r>
+      <w:r>
+        <w:t xml:space="preserve">.</w:t>
+      </w:r>
+    </w:p>
+    <w:p>
+      <w:pPr>
+        <w:pStyle w:val="BodyText"/>
+      </w:pPr>
+      <w:r>
+        <w:t xml:space="preserve">For each of three migration phenology response terms, we separate models in which</w:t>
+      </w:r>
+      <w:r>
+        <w:t xml:space="preserve"> </w:t>
+      </w:r>
+      <m:oMath>
+        <m:sSub>
+          <m:e>
+            <m:r>
+              <m:t>y</m:t>
+            </m:r>
+          </m:e>
+          <m:sub>
+            <m:r>
+              <m:t>i</m:t>
+            </m:r>
+            <m:r>
+              <m:t>j</m:t>
+            </m:r>
+          </m:sub>
+        </m:sSub>
+      </m:oMath>
+      <w:r>
+        <w:t xml:space="preserve"> </w:t>
+      </w:r>
+      <w:r>
+        <w:t xml:space="preserve">are the observations of the migration metric (e.g. spring arrival date) for the</w:t>
+      </w:r>
+      <w:r>
+        <w:t xml:space="preserve"> </w:t>
+      </w:r>
+      <m:oMath>
+        <m:r>
+          <m:t>i</m:t>
+        </m:r>
+      </m:oMath>
+      <w:r>
+        <w:t xml:space="preserve">th individual (</w:t>
+      </w:r>
+      <m:oMath>
+        <m:r>
+          <m:t>i</m:t>
+        </m:r>
+        <m:r>
+          <m:rPr>
+            <m:sty m:val="p"/>
+          </m:rPr>
+          <m:t>=</m:t>
+        </m:r>
+        <m:r>
+          <m:t>1</m:t>
+        </m:r>
+        <m:r>
+          <m:rPr>
+            <m:sty m:val="p"/>
+          </m:rPr>
+          <m:t>,</m:t>
+        </m:r>
+        <m:r>
+          <m:rPr>
+            <m:sty m:val="p"/>
+          </m:rPr>
+          <m:t>.</m:t>
+        </m:r>
+        <m:r>
+          <m:rPr>
+            <m:sty m:val="p"/>
+          </m:rPr>
+          <m:t>.</m:t>
+        </m:r>
+        <m:r>
+          <m:rPr>
+            <m:sty m:val="p"/>
+          </m:rPr>
+          <m:t>.</m:t>
+        </m:r>
+        <m:r>
+          <m:rPr>
+            <m:sty m:val="p"/>
+          </m:rPr>
+          <m:t>,</m:t>
+        </m:r>
+        <m:r>
+          <m:t>k</m:t>
+        </m:r>
+      </m:oMath>
+      <w:r>
+        <w:t xml:space="preserve">) on the</w:t>
+      </w:r>
+      <w:r>
+        <w:t xml:space="preserve"> </w:t>
+      </w:r>
+      <m:oMath>
+        <m:r>
+          <m:t>j</m:t>
+        </m:r>
+      </m:oMath>
+      <w:r>
+        <w:t xml:space="preserve">th year,</w:t>
+      </w:r>
+      <w:r>
+        <w:t xml:space="preserve"> </w:t>
+      </w:r>
+      <m:oMath>
+        <m:sSub>
+          <m:e>
+            <m:r>
+              <m:t>β</m:t>
+            </m:r>
+          </m:e>
+          <m:sub>
+            <m:r>
+              <m:t>0</m:t>
+            </m:r>
+          </m:sub>
+        </m:sSub>
+      </m:oMath>
+      <w:r>
+        <w:t xml:space="preserve"> </w:t>
+      </w:r>
+      <w:r>
+        <w:t xml:space="preserve">is the overall population mean,</w:t>
+      </w:r>
+      <w:r>
+        <w:t xml:space="preserve"> </w:t>
+      </w:r>
+      <m:oMath>
+        <m:sSub>
+          <m:e>
+            <m:r>
+              <m:t>γ</m:t>
+            </m:r>
+          </m:e>
+          <m:sub>
+            <m:r>
+              <m:t>i</m:t>
+            </m:r>
+            <m:r>
+              <m:t>j</m:t>
+            </m:r>
+          </m:sub>
+        </m:sSub>
+      </m:oMath>
+      <w:r>
+        <w:t xml:space="preserve"> </w:t>
+      </w:r>
+      <w:r>
+        <w:t xml:space="preserve">is a vector of covariates for individual</w:t>
+      </w:r>
+      <w:r>
+        <w:t xml:space="preserve"> </w:t>
+      </w:r>
+      <m:oMath>
+        <m:r>
+          <m:t>i</m:t>
+        </m:r>
+      </m:oMath>
+      <w:r>
+        <w:t xml:space="preserve"> </w:t>
+      </w:r>
+      <w:r>
+        <w:t xml:space="preserve">and year</w:t>
+      </w:r>
+      <w:r>
+        <w:t xml:space="preserve"> </w:t>
+      </w:r>
+      <m:oMath>
+        <m:r>
+          <m:t>j</m:t>
+        </m:r>
+      </m:oMath>
+      <w:r>
+        <w:t xml:space="preserve"> </w:t>
+      </w:r>
+      <w:r>
+        <w:t xml:space="preserve">(breeding status and sex) that control for confounding effects that will otherwise inflate the total phenotypic variance,</w:t>
+      </w:r>
+      <w:r>
+        <w:t xml:space="preserve"> </w:t>
+      </w:r>
+      <m:oMath>
+        <m:sSub>
+          <m:e>
+            <m:r>
+              <m:t>α</m:t>
+            </m:r>
+          </m:e>
+          <m:sub>
+            <m:r>
+              <m:t>i</m:t>
+            </m:r>
+          </m:sub>
+        </m:sSub>
+      </m:oMath>
+      <w:r>
+        <w:t xml:space="preserve"> </w:t>
+      </w:r>
+      <w:r>
+        <w:t xml:space="preserve">is a random effect for individuals (assumed to be normally distributed with a mean of 0 and variance</w:t>
+      </w:r>
+      <w:r>
+        <w:t xml:space="preserve"> </w:t>
+      </w:r>
+      <m:oMath>
+        <m:sSubSup>
+          <m:e>
+            <m:r>
+              <m:t>σ</m:t>
+            </m:r>
+          </m:e>
+          <m:sub>
+            <m:r>
+              <m:t>α</m:t>
+            </m:r>
+          </m:sub>
+          <m:sup>
+            <m:r>
+              <m:t>2</m:t>
+            </m:r>
+          </m:sup>
+        </m:sSubSup>
+      </m:oMath>
+      <w:r>
+        <w:t xml:space="preserve">), and</w:t>
+      </w:r>
+      <w:r>
+        <w:t xml:space="preserve"> </w:t>
+      </w:r>
+      <m:oMath>
+        <m:sSub>
+          <m:e>
+            <m:r>
+              <m:t>ϵ</m:t>
+            </m:r>
+          </m:e>
+          <m:sub>
+            <m:r>
+              <m:t>i</m:t>
+            </m:r>
+            <m:r>
+              <m:t>j</m:t>
+            </m:r>
+          </m:sub>
+        </m:sSub>
+      </m:oMath>
+      <w:r>
+        <w:t xml:space="preserve"> </w:t>
+      </w:r>
+      <w:r>
+        <w:t xml:space="preserve">is a random error term (assumed to be normally distributed with mean of 0 and variance of</w:t>
+      </w:r>
+      <w:r>
+        <w:t xml:space="preserve"> </w:t>
+      </w:r>
+      <m:oMath>
+        <m:sSubSup>
+          <m:e>
+            <m:r>
+              <m:t>σ</m:t>
+            </m:r>
+          </m:e>
+          <m:sub>
+            <m:r>
+              <m:t>α</m:t>
+            </m:r>
+          </m:sub>
+          <m:sup>
+            <m:r>
+              <m:t>2</m:t>
+            </m:r>
+          </m:sup>
+        </m:sSubSup>
+      </m:oMath>
+      <w:r>
+        <w:t xml:space="preserve">):</w:t>
+      </w:r>
+    </w:p>
+    <w:p>
+      <w:pPr>
+        <w:pStyle w:val="BodyText"/>
+      </w:pPr>
+      <m:oMathPara>
+        <m:oMathParaPr>
+          <m:jc m:val="center"/>
+        </m:oMathParaPr>
+        <m:oMath>
+          <m:sSub>
+            <m:e>
+              <m:r>
+                <m:t>y</m:t>
+              </m:r>
+            </m:e>
+            <m:sub>
+              <m:r>
+                <m:t>i</m:t>
+              </m:r>
+              <m:r>
+                <m:t>j</m:t>
+              </m:r>
+            </m:sub>
+          </m:sSub>
+          <m:r>
+            <m:rPr>
+              <m:sty m:val="p"/>
+            </m:rPr>
+            <m:t>=</m:t>
+          </m:r>
+          <m:sSub>
+            <m:e>
+              <m:r>
+                <m:t>β</m:t>
+              </m:r>
+            </m:e>
+            <m:sub>
+              <m:r>
+                <m:t>0</m:t>
+              </m:r>
+            </m:sub>
+          </m:sSub>
+          <m:r>
+            <m:rPr>
+              <m:sty m:val="p"/>
+            </m:rPr>
+            <m:t>+</m:t>
+          </m:r>
+          <m:sSub>
+            <m:e>
+              <m:r>
+                <m:t>γ</m:t>
+              </m:r>
+            </m:e>
+            <m:sub>
+              <m:r>
+                <m:t>i</m:t>
+              </m:r>
+              <m:r>
+                <m:t>j</m:t>
+              </m:r>
+            </m:sub>
+          </m:sSub>
+          <m:r>
+            <m:rPr>
+              <m:sty m:val="p"/>
+            </m:rPr>
+            <m:t>+</m:t>
+          </m:r>
+          <m:sSub>
+            <m:e>
+              <m:r>
+                <m:t>α</m:t>
+              </m:r>
+            </m:e>
+            <m:sub>
+              <m:r>
+                <m:t>i</m:t>
+              </m:r>
+            </m:sub>
+          </m:sSub>
+          <m:r>
+            <m:rPr>
+              <m:sty m:val="p"/>
+            </m:rPr>
+            <m:t>+</m:t>
+          </m:r>
+          <m:sSub>
+            <m:e>
+              <m:r>
+                <m:t>ϵ</m:t>
+              </m:r>
+            </m:e>
+            <m:sub>
+              <m:r>
+                <m:t>i</m:t>
+              </m:r>
+              <m:r>
+                <m:t>j</m:t>
+              </m:r>
+            </m:sub>
+          </m:sSub>
+        </m:oMath>
+      </m:oMathPara>
+    </w:p>
+    <w:p>
+      <w:pPr>
+        <w:pStyle w:val="FirstParagraph"/>
+      </w:pPr>
+      <m:oMathPara>
+        <m:oMathParaPr>
+          <m:jc m:val="center"/>
+        </m:oMathParaPr>
+        <m:oMath>
+          <m:r>
+            <m:t>α</m:t>
+          </m:r>
+          <m:r>
+            <m:rPr>
+              <m:sty m:val="p"/>
+            </m:rPr>
+            <m:t>∼</m:t>
+          </m:r>
+          <m:r>
+            <m:rPr>
+              <m:sty m:val="p"/>
+              <m:scr m:val="script"/>
+            </m:rPr>
+            <m:t>N</m:t>
+          </m:r>
+          <m:d>
+            <m:dPr>
+              <m:begChr m:val="("/>
+              <m:endChr m:val=")"/>
+              <m:sepChr m:val=""/>
+              <m:grow/>
+            </m:dPr>
+            <m:e>
+              <m:r>
+                <m:t>0</m:t>
+              </m:r>
+              <m:r>
+                <m:rPr>
+                  <m:sty m:val="p"/>
+                </m:rPr>
+                <m:t>,</m:t>
+              </m:r>
+              <m:sSubSup>
+                <m:e>
+                  <m:r>
+                    <m:t>σ</m:t>
+                  </m:r>
+                </m:e>
+                <m:sub>
+                  <m:r>
+                    <m:t>α</m:t>
+                  </m:r>
+                </m:sub>
+                <m:sup>
+                  <m:r>
+                    <m:t>2</m:t>
+                  </m:r>
+                </m:sup>
+              </m:sSubSup>
+            </m:e>
+          </m:d>
+        </m:oMath>
+      </m:oMathPara>
+    </w:p>
+    <w:p>
+      <w:pPr>
+        <w:pStyle w:val="FirstParagraph"/>
+      </w:pPr>
+      <m:oMathPara>
+        <m:oMathParaPr>
+          <m:jc m:val="center"/>
+        </m:oMathParaPr>
+        <m:oMath>
+          <m:sSub>
+            <m:e>
+              <m:r>
+                <m:t>ϵ</m:t>
+              </m:r>
+            </m:e>
+            <m:sub>
+              <m:r>
+                <m:t>i</m:t>
+              </m:r>
+              <m:r>
+                <m:t>j</m:t>
+              </m:r>
+            </m:sub>
+          </m:sSub>
+          <m:r>
+            <m:rPr>
+              <m:sty m:val="p"/>
+            </m:rPr>
+            <m:t>∼</m:t>
+          </m:r>
+          <m:r>
+            <m:rPr>
+              <m:sty m:val="p"/>
+              <m:scr m:val="script"/>
+            </m:rPr>
+            <m:t>N</m:t>
+          </m:r>
+          <m:d>
+            <m:dPr>
+              <m:begChr m:val="("/>
+              <m:endChr m:val=")"/>
+              <m:sepChr m:val=""/>
+              <m:grow/>
+            </m:dPr>
+            <m:e>
+              <m:r>
+                <m:t>0</m:t>
+              </m:r>
+              <m:r>
+                <m:rPr>
+                  <m:sty m:val="p"/>
+                </m:rPr>
+                <m:t>,</m:t>
+              </m:r>
+              <m:sSubSup>
+                <m:e>
+                  <m:r>
+                    <m:t>σ</m:t>
+                  </m:r>
+                </m:e>
+                <m:sub>
+                  <m:r>
+                    <m:t>ϵ</m:t>
+                  </m:r>
+                </m:sub>
+                <m:sup>
+                  <m:r>
+                    <m:t>2</m:t>
+                  </m:r>
+                </m:sup>
+              </m:sSubSup>
+            </m:e>
+          </m:d>
+        </m:oMath>
+      </m:oMathPara>
+    </w:p>
+    <w:p>
+      <w:pPr>
+        <w:pStyle w:val="FirstParagraph"/>
+      </w:pPr>
+      <w:r>
+        <w:t xml:space="preserve">The variance of random effects,</w:t>
+      </w:r>
+      <w:r>
+        <w:t xml:space="preserve"> </w:t>
+      </w:r>
+      <m:oMath>
+        <m:sSubSup>
+          <m:e>
+            <m:r>
+              <m:t>σ</m:t>
+            </m:r>
+          </m:e>
+          <m:sub>
+            <m:r>
+              <m:t>α</m:t>
+            </m:r>
+          </m:sub>
+          <m:sup>
+            <m:r>
+              <m:t>2</m:t>
+            </m:r>
+          </m:sup>
+        </m:sSubSup>
+      </m:oMath>
+      <w:r>
+        <w:t xml:space="preserve">, specified as individual swan ID, is the within-individual variation, the variance remaining in model residuals,</w:t>
+      </w:r>
+      <w:r>
+        <w:t xml:space="preserve"> </w:t>
+      </w:r>
+      <m:oMath>
+        <m:sSubSup>
+          <m:e>
+            <m:r>
+              <m:t>σ</m:t>
+            </m:r>
+          </m:e>
+          <m:sub>
+            <m:r>
+              <m:t>ϵ</m:t>
+            </m:r>
+          </m:sub>
+          <m:sup>
+            <m:r>
+              <m:t>2</m:t>
+            </m:r>
+          </m:sup>
+        </m:sSubSup>
+      </m:oMath>
+      <w:r>
+        <w:t xml:space="preserve">, represents among-individual variation; and repeatability,</w:t>
+      </w:r>
+      <w:r>
+        <w:t xml:space="preserve"> </w:t>
+      </w:r>
+      <m:oMath>
+        <m:sSub>
+          <m:e>
+            <m:r>
+              <m:t>R</m:t>
+            </m:r>
+          </m:e>
+          <m:sub>
+            <m:r>
+              <m:t>M</m:t>
+            </m:r>
+          </m:sub>
+        </m:sSub>
+      </m:oMath>
+      <w:r>
+        <w:t xml:space="preserve">, is defined as the proportion of total phenotypic variance in the population,</w:t>
+      </w:r>
+      <w:r>
+        <w:t xml:space="preserve"> </w:t>
+      </w:r>
+      <m:oMath>
+        <m:sSubSup>
+          <m:e>
+            <m:r>
+              <m:t>σ</m:t>
+            </m:r>
+          </m:e>
+          <m:sub>
+            <m:r>
+              <m:t>p</m:t>
+            </m:r>
+          </m:sub>
+          <m:sup>
+            <m:r>
+              <m:t>2</m:t>
+            </m:r>
+          </m:sup>
+        </m:sSubSup>
+      </m:oMath>
+      <w:r>
+        <w:t xml:space="preserve">, that is due to among-individual variation.</w:t>
+      </w:r>
+    </w:p>
+    <w:p>
+      <w:pPr>
+        <w:pStyle w:val="BodyText"/>
+      </w:pPr>
+      <m:oMathPara>
+        <m:oMathParaPr>
+          <m:jc m:val="center"/>
+        </m:oMathParaPr>
+        <m:oMath>
+          <m:sSub>
+            <m:e>
+              <m:r>
+                <m:t>R</m:t>
+              </m:r>
+            </m:e>
+            <m:sub>
+              <m:r>
+                <m:t>M</m:t>
+              </m:r>
+            </m:sub>
+          </m:sSub>
+          <m:r>
+            <m:rPr>
+              <m:sty m:val="p"/>
+            </m:rPr>
+            <m:t>=</m:t>
+          </m:r>
+          <m:f>
+            <m:fPr>
+              <m:type m:val="bar"/>
+            </m:fPr>
+            <m:num>
+              <m:sSubSup>
+                <m:e>
+                  <m:r>
+                    <m:t>σ</m:t>
+                  </m:r>
+                </m:e>
+                <m:sub>
+                  <m:r>
+                    <m:t>α</m:t>
+                  </m:r>
+                </m:sub>
+                <m:sup>
+                  <m:r>
+                    <m:t>2</m:t>
+                  </m:r>
+                </m:sup>
+              </m:sSubSup>
+            </m:num>
+            <m:den>
+              <m:sSubSup>
+                <m:e>
+                  <m:r>
+                    <m:t>σ</m:t>
+                  </m:r>
+                </m:e>
+                <m:sub>
+                  <m:r>
+                    <m:t>α</m:t>
+                  </m:r>
+                </m:sub>
+                <m:sup>
+                  <m:r>
+                    <m:t>2</m:t>
+                  </m:r>
+                </m:sup>
+              </m:sSubSup>
+              <m:r>
+                <m:rPr>
+                  <m:sty m:val="p"/>
+                </m:rPr>
+                <m:t>+</m:t>
+              </m:r>
+              <m:sSubSup>
+                <m:e>
+                  <m:r>
+                    <m:t>σ</m:t>
+                  </m:r>
+                </m:e>
+                <m:sub>
+                  <m:r>
+                    <m:t>ϵ</m:t>
+                  </m:r>
+                </m:sub>
+                <m:sup>
+                  <m:r>
+                    <m:t>2</m:t>
+                  </m:r>
+                </m:sup>
+              </m:sSubSup>
+            </m:den>
+          </m:f>
+        </m:oMath>
+      </m:oMathPara>
+    </w:p>
+    <w:p>
+      <w:pPr>
+        <w:pStyle w:val="FirstParagraph"/>
+      </w:pPr>
+      <m:oMathPara>
+        <m:oMathParaPr>
+          <m:jc m:val="center"/>
+        </m:oMathParaPr>
+        <m:oMath>
+          <m:sSubSup>
+            <m:e>
+              <m:r>
+                <m:t>σ</m:t>
+              </m:r>
+            </m:e>
+            <m:sub>
+              <m:r>
+                <m:t>p</m:t>
+              </m:r>
+            </m:sub>
+            <m:sup>
+              <m:r>
+                <m:t>2</m:t>
+              </m:r>
+            </m:sup>
+          </m:sSubSup>
+          <m:r>
+            <m:rPr>
+              <m:sty m:val="p"/>
+            </m:rPr>
+            <m:t>=</m:t>
+          </m:r>
+          <m:sSubSup>
+            <m:e>
+              <m:r>
+                <m:t>σ</m:t>
+              </m:r>
+            </m:e>
+            <m:sub>
+              <m:r>
+                <m:t>α</m:t>
+              </m:r>
+            </m:sub>
+            <m:sup>
+              <m:r>
+                <m:t>2</m:t>
+              </m:r>
+            </m:sup>
+          </m:sSubSup>
+          <m:r>
+            <m:rPr>
+              <m:sty m:val="p"/>
+            </m:rPr>
+            <m:t>+</m:t>
+          </m:r>
+          <m:sSubSup>
+            <m:e>
+              <m:r>
+                <m:t>σ</m:t>
+              </m:r>
+            </m:e>
+            <m:sub>
+              <m:r>
+                <m:t>ϵ</m:t>
+              </m:r>
+            </m:sub>
+            <m:sup>
+              <m:r>
+                <m:t>2</m:t>
+              </m:r>
+            </m:sup>
+          </m:sSubSup>
+        </m:oMath>
+      </m:oMathPara>
+    </w:p>
+    <w:p>
+      <w:pPr>
+        <w:pStyle w:val="FirstParagraph"/>
+      </w:pPr>
+      <w:r>
+        <w:t xml:space="preserve">We fit LMMs with restricted maximum likelihood estimation using the lme4 R package and conducted parametric bootstrapping with 1000 iterations to quantify the uncertainty in adjusted repeatability estimates using the rptR R package</w:t>
+      </w:r>
+      <w:r>
+        <w:t xml:space="preserve"> </w:t>
+      </w:r>
+      <w:r>
+        <w:t xml:space="preserve">(</w:t>
+      </w:r>
+      <w:hyperlink w:anchor="ref-bates2015">
+        <w:r>
+          <w:rPr>
+            <w:rStyle w:val="Hyperlink"/>
+          </w:rPr>
+          <w:t xml:space="preserve">Bates et al. 2015</w:t>
+        </w:r>
+      </w:hyperlink>
+      <w:r>
+        <w:t xml:space="preserve">,</w:t>
+      </w:r>
+      <w:r>
+        <w:t xml:space="preserve"> </w:t>
+      </w:r>
+      <w:hyperlink w:anchor="ref-stoffel2017">
+        <w:r>
+          <w:rPr>
+            <w:rStyle w:val="Hyperlink"/>
+          </w:rPr>
+          <w:t xml:space="preserve">Stoffel et al. 2017</w:t>
+        </w:r>
+      </w:hyperlink>
+      <w:r>
+        <w:t xml:space="preserve">)</w:t>
+      </w:r>
+      <w:r>
+        <w:t xml:space="preserve">.</w:t>
       </w:r>
     </w:p>
     <w:p>
@@ -2168,9 +3874,9 @@
         <w:t xml:space="preserve">Include a supplemental file that shows the thresholds for each rule in the script that pulls out the movement summary information. In the main text, briefly allude to the ruleset without laying everything out in a lot of detail?</w:t>
       </w:r>
     </w:p>
-    <w:bookmarkEnd w:id="52"/>
-    <w:bookmarkEnd w:id="53"/>
-    <w:bookmarkStart w:id="72" w:name="results"/>
+    <w:bookmarkEnd w:id="54"/>
+    <w:bookmarkEnd w:id="55"/>
+    <w:bookmarkStart w:id="77" w:name="results"/>
     <w:p>
       <w:pPr>
         <w:pStyle w:val="Heading2"/>
@@ -2188,7 +3894,7 @@
         <w:t xml:space="preserve">Results</w:t>
       </w:r>
     </w:p>
-    <w:bookmarkStart w:id="54" w:name="capturedeploymentdata-stuff"/>
+    <w:bookmarkStart w:id="56" w:name="capturedeploymentdata-stuff"/>
     <w:p>
       <w:pPr>
         <w:pStyle w:val="Heading3"/>
@@ -2246,8 +3952,8 @@
         <w:t xml:space="preserve">telemetry datasets. We excluded 19 datasets due to insufficient temporal data coverage and 11 datasets due to a lack of piecewise regression model convergence.</w:t>
       </w:r>
     </w:p>
-    <w:bookmarkEnd w:id="54"/>
-    <w:bookmarkStart w:id="70" w:name="main-text-of-results"/>
+    <w:bookmarkEnd w:id="56"/>
+    <w:bookmarkStart w:id="75" w:name="main-text-of-results"/>
     <w:p>
       <w:pPr>
         <w:pStyle w:val="Heading3"/>
@@ -2339,13 +4045,19 @@
         <w:t xml:space="preserve">3</w:t>
       </w:r>
       <w:r>
-        <w:t xml:space="preserve">). We found little to no evidence of a relationship between breeding latitude and date of fall departure (Fig.</w:t>
-      </w:r>
-      <w:r>
-        <w:t xml:space="preserve"> </w:t>
-      </w:r>
-      <w:r>
-        <w:t xml:space="preserve">4</w:t>
+        <w:t xml:space="preserve">).</w:t>
+      </w:r>
+      <w:r>
+        <w:t xml:space="preserve"> </w:t>
+      </w:r>
+      <w:r>
+        <w:t xml:space="preserve">We found little to no evidence of a relationship between breeding latitude and date of fall departure (Fig.</w:t>
+      </w:r>
+      <w:r>
+        <w:t xml:space="preserve"> </w:t>
+      </w:r>
+      <w:r>
+        <w:t xml:space="preserve">5</w:t>
       </w:r>
       <w:r>
         <w:t xml:space="preserve">), but breeders and cygnets left later, on average, than non-breeders or paired swans, and non-breeders had much higher variability in timing than the other breeding categories (s.d.=30 for non-breeders and s.d.=10 for each other category) (Fig.</w:t>
@@ -2354,68 +4066,27 @@
         <w:t xml:space="preserve"> </w:t>
       </w:r>
       <w:r>
+        <w:t xml:space="preserve">6</w:t>
+      </w:r>
+      <w:r>
+        <w:t xml:space="preserve">, Table</w:t>
+      </w:r>
+      <w:r>
+        <w:t xml:space="preserve"> </w:t>
+      </w:r>
+      <w:r>
         <w:t xml:space="preserve">5</w:t>
       </w:r>
       <w:r>
-        <w:t xml:space="preserve">, Table</w:t>
-      </w:r>
-      <w:r>
-        <w:t xml:space="preserve"> </w:t>
-      </w:r>
-      <w:r>
-        <w:t xml:space="preserve">5</w:t>
-      </w:r>
-      <w:r>
         <w:t xml:space="preserve">).</w:t>
       </w:r>
-      <w:r>
-        <w:t xml:space="preserve"> </w:t>
-      </w:r>
-      <w:r>
-        <w:t xml:space="preserve">The level of individual variability between years was</w:t>
-      </w:r>
-      <w:r>
-        <w:t xml:space="preserve"> </w:t>
-      </w:r>
-      <w:r>
-        <w:rPr>
-          <w:bCs/>
-          <w:b/>
-        </w:rPr>
-        <w:t xml:space="preserve">xxxxx</w:t>
-      </w:r>
-      <w:r>
-        <w:t xml:space="preserve">.</w:t>
-      </w:r>
-      <w:r>
-        <w:t xml:space="preserve"> </w:t>
-      </w:r>
-      <w:r>
-        <w:rPr>
-          <w:bCs/>
-          <w:b/>
-        </w:rPr>
-        <w:t xml:space="preserve">John, we should dig a little deeper into what you mentioned with Anne Hertel’s methods for quantifying individual variability that you mentioned if it’s relevant</w:t>
-      </w:r>
     </w:p>
     <w:p>
       <w:pPr>
         <w:pStyle w:val="BodyText"/>
       </w:pPr>
       <w:r>
-        <w:t xml:space="preserve">Swans arriving back on their territory in the spring had relatively low levels of individual variability within years, and arrival dates correlated highly with their breeding/capture latitude.</w:t>
-      </w:r>
-      <w:r>
-        <w:t xml:space="preserve"> </w:t>
-      </w:r>
-      <w:r>
-        <w:t xml:space="preserve">There was also a much greater difference between breeding classes, with successful breeders arriving much earlier on average than non-breeders or paired swans.</w:t>
-      </w:r>
-      <w:r>
-        <w:t xml:space="preserve"> </w:t>
-      </w:r>
-      <w:r>
-        <w:t xml:space="preserve">The level of individual variability between years was xxxxx.</w:t>
+        <w:t xml:space="preserve">Variation and repeatability:</w:t>
       </w:r>
     </w:p>
     <w:p>
@@ -2427,18 +4098,18 @@
           <wp:inline>
             <wp:extent cx="3810000" cy="2540000"/>
             <wp:effectExtent b="0" l="0" r="0" t="0"/>
-            <wp:docPr descr="Figure 2: Insert caption for data deployment figure here…" title="" id="56" name="Picture"/>
+            <wp:docPr descr="Figure 2: Insert caption for data deployment figure here…" title="" id="58" name="Picture"/>
             <a:graphic>
               <a:graphicData uri="http://schemas.openxmlformats.org/drawingml/2006/picture">
                 <pic:pic>
                   <pic:nvPicPr>
-                    <pic:cNvPr descr="../figures/figs_for_manuscript/deployments.tiff" id="57" name="Picture"/>
+                    <pic:cNvPr descr="../figures/figs_for_manuscript/deployments.tiff" id="59" name="Picture"/>
                     <pic:cNvPicPr>
                       <a:picLocks noChangeArrowheads="1" noChangeAspect="1"/>
                     </pic:cNvPicPr>
                   </pic:nvPicPr>
                   <pic:blipFill>
-                    <a:blip r:embed="rId55"/>
+                    <a:blip r:embed="rId57"/>
                     <a:stretch>
                       <a:fillRect/>
                     </a:stretch>
@@ -2506,18 +4177,18 @@
           <wp:inline>
             <wp:extent cx="3810000" cy="2540000"/>
             <wp:effectExtent b="0" l="0" r="0" t="0"/>
-            <wp:docPr descr="Figure 3: Insert caption for breedng lat vs mig extent figure here…" title="" id="59" name="Picture"/>
+            <wp:docPr descr="Figure 3: Insert caption for breedng lat vs mig extent figure here…" title="" id="61" name="Picture"/>
             <a:graphic>
               <a:graphicData uri="http://schemas.openxmlformats.org/drawingml/2006/picture">
                 <pic:pic>
                   <pic:nvPicPr>
-                    <pic:cNvPr descr="../figures/figs_for_manuscript/distances_latitude.tiff" id="60" name="Picture"/>
+                    <pic:cNvPr descr="../figures/figs_for_manuscript/distances_latitude.tiff" id="62" name="Picture"/>
                     <pic:cNvPicPr>
                       <a:picLocks noChangeArrowheads="1" noChangeAspect="1"/>
                     </pic:cNvPicPr>
                   </pic:nvPicPr>
                   <pic:blipFill>
-                    <a:blip r:embed="rId58"/>
+                    <a:blip r:embed="rId60"/>
                     <a:stretch>
                       <a:fillRect/>
                     </a:stretch>
@@ -2554,33 +4225,88 @@
     </w:p>
     <w:p>
       <w:pPr>
-        <w:pStyle w:val="BodyText"/>
-      </w:pPr>
-      <w:r>
-        <w:t xml:space="preserve">, 2) migration phenology, 3) the role of breeding status and breeding location on annual movement patterns</w:t>
-      </w:r>
-    </w:p>
-    <w:p>
-      <w:pPr>
         <w:pStyle w:val="CaptionedFigure"/>
       </w:pPr>
       <w:r>
         <w:drawing>
           <wp:inline>
-            <wp:extent cx="3810000" cy="2540000"/>
+            <wp:extent cx="5943600" cy="2911036"/>
             <wp:effectExtent b="0" l="0" r="0" t="0"/>
-            <wp:docPr descr="Figure 4: Insert caption for timing vs latitude status figure here…" title="" id="62" name="Picture"/>
+            <wp:docPr descr="Figure 4: Insert caption for latent state model figure here…" title="" id="64" name="Picture"/>
             <a:graphic>
               <a:graphicData uri="http://schemas.openxmlformats.org/drawingml/2006/picture">
                 <pic:pic>
                   <pic:nvPicPr>
-                    <pic:cNvPr descr="../figures/figs_for_manuscript/timings_latitude.tiff" id="63" name="Picture"/>
+                    <pic:cNvPr descr="../figures/figs_for_manuscript/latent_state.png" id="65" name="Picture"/>
                     <pic:cNvPicPr>
                       <a:picLocks noChangeArrowheads="1" noChangeAspect="1"/>
                     </pic:cNvPicPr>
                   </pic:nvPicPr>
                   <pic:blipFill>
-                    <a:blip r:embed="rId61"/>
+                    <a:blip r:embed="rId63"/>
+                    <a:stretch>
+                      <a:fillRect/>
+                    </a:stretch>
+                  </pic:blipFill>
+                  <pic:spPr bwMode="auto">
+                    <a:xfrm>
+                      <a:off x="0" y="0"/>
+                      <a:ext cx="5943600" cy="2911036"/>
+                    </a:xfrm>
+                    <a:prstGeom prst="rect">
+                      <a:avLst/>
+                    </a:prstGeom>
+                    <a:noFill/>
+                    <a:ln w="9525">
+                      <a:noFill/>
+                      <a:headEnd/>
+                      <a:tailEnd/>
+                    </a:ln>
+                  </pic:spPr>
+                </pic:pic>
+              </a:graphicData>
+            </a:graphic>
+          </wp:inline>
+        </w:drawing>
+      </w:r>
+    </w:p>
+    <w:p>
+      <w:pPr>
+        <w:pStyle w:val="ImageCaption"/>
+      </w:pPr>
+      <w:r>
+        <w:t xml:space="preserve">Figure 4: Insert caption for latent state model figure here…</w:t>
+      </w:r>
+    </w:p>
+    <w:p>
+      <w:pPr>
+        <w:pStyle w:val="BodyText"/>
+      </w:pPr>
+      <w:r>
+        <w:t xml:space="preserve">, 2) migration phenology, 3) the role of breeding status and breeding location on annual movement patterns</w:t>
+      </w:r>
+    </w:p>
+    <w:p>
+      <w:pPr>
+        <w:pStyle w:val="CaptionedFigure"/>
+      </w:pPr>
+      <w:r>
+        <w:drawing>
+          <wp:inline>
+            <wp:extent cx="3810000" cy="2540000"/>
+            <wp:effectExtent b="0" l="0" r="0" t="0"/>
+            <wp:docPr descr="Figure 5: Insert caption for timing vs latitude status figure here…" title="" id="67" name="Picture"/>
+            <a:graphic>
+              <a:graphicData uri="http://schemas.openxmlformats.org/drawingml/2006/picture">
+                <pic:pic>
+                  <pic:nvPicPr>
+                    <pic:cNvPr descr="../figures/figs_for_manuscript/timings_latitude.tiff" id="68" name="Picture"/>
+                    <pic:cNvPicPr>
+                      <a:picLocks noChangeArrowheads="1" noChangeAspect="1"/>
+                    </pic:cNvPicPr>
+                  </pic:nvPicPr>
+                  <pic:blipFill>
+                    <a:blip r:embed="rId66"/>
                     <a:stretch>
                       <a:fillRect/>
                     </a:stretch>
@@ -2612,7 +4338,7 @@
         <w:pStyle w:val="ImageCaption"/>
       </w:pPr>
       <w:r>
-        <w:t xml:space="preserve">Figure 4: Insert caption for timing vs latitude status figure here…</w:t>
+        <w:t xml:space="preserve">Figure 5: Insert caption for timing vs latitude status figure here…</w:t>
       </w:r>
     </w:p>
     <w:p>
@@ -2624,18 +4350,18 @@
           <wp:inline>
             <wp:extent cx="3810000" cy="2540000"/>
             <wp:effectExtent b="0" l="0" r="0" t="0"/>
-            <wp:docPr descr="Figure 5: Insert caption for timing vs breeding status figure here…" title="" id="65" name="Picture"/>
+            <wp:docPr descr="Figure 6: Insert caption for timing vs breeding status figure here…" title="" id="70" name="Picture"/>
             <a:graphic>
               <a:graphicData uri="http://schemas.openxmlformats.org/drawingml/2006/picture">
                 <pic:pic>
                   <pic:nvPicPr>
-                    <pic:cNvPr descr="../figures/figs_for_manuscript/breeding_timing.tiff" id="66" name="Picture"/>
+                    <pic:cNvPr descr="../figures/figs_for_manuscript/breeding_timing.tiff" id="71" name="Picture"/>
                     <pic:cNvPicPr>
                       <a:picLocks noChangeArrowheads="1" noChangeAspect="1"/>
                     </pic:cNvPicPr>
                   </pic:nvPicPr>
                   <pic:blipFill>
-                    <a:blip r:embed="rId64"/>
+                    <a:blip r:embed="rId69"/>
                     <a:stretch>
                       <a:fillRect/>
                     </a:stretch>
@@ -2667,7 +4393,7 @@
         <w:pStyle w:val="ImageCaption"/>
       </w:pPr>
       <w:r>
-        <w:t xml:space="preserve">Figure 5: Insert caption for timing vs breeding status figure here…</w:t>
+        <w:t xml:space="preserve">Figure 6: Insert caption for timing vs breeding status figure here…</w:t>
       </w:r>
     </w:p>
     <w:p>
@@ -2679,18 +4405,18 @@
           <wp:inline>
             <wp:extent cx="3810000" cy="2540000"/>
             <wp:effectExtent b="0" l="0" r="0" t="0"/>
-            <wp:docPr descr="Figure 6: Insert caption for duration vs breeding status figure here…" title="" id="68" name="Picture"/>
+            <wp:docPr descr="Figure 7: Insert caption for duration vs breeding status figure here…" title="" id="73" name="Picture"/>
             <a:graphic>
               <a:graphicData uri="http://schemas.openxmlformats.org/drawingml/2006/picture">
                 <pic:pic>
                   <pic:nvPicPr>
-                    <pic:cNvPr descr="../figures/figs_for_manuscript/durations.tiff" id="69" name="Picture"/>
+                    <pic:cNvPr descr="../figures/figs_for_manuscript/durations.tiff" id="74" name="Picture"/>
                     <pic:cNvPicPr>
                       <a:picLocks noChangeArrowheads="1" noChangeAspect="1"/>
                     </pic:cNvPicPr>
                   </pic:nvPicPr>
                   <pic:blipFill>
-                    <a:blip r:embed="rId67"/>
+                    <a:blip r:embed="rId72"/>
                     <a:stretch>
                       <a:fillRect/>
                     </a:stretch>
@@ -2722,7 +4448,7 @@
         <w:pStyle w:val="ImageCaption"/>
       </w:pPr>
       <w:r>
-        <w:t xml:space="preserve">Figure 6: Insert caption for duration vs breeding status figure here…</w:t>
+        <w:t xml:space="preserve">Figure 7: Insert caption for duration vs breeding status figure here…</w:t>
       </w:r>
     </w:p>
     <w:p>
@@ -2737,8 +4463,8 @@
         <w:t xml:space="preserve">the degree of individual and population variability in migration patterns</w:t>
       </w:r>
     </w:p>
-    <w:bookmarkEnd w:id="70"/>
-    <w:bookmarkStart w:id="71" w:name="summary-tables-of-migration-phenology"/>
+    <w:bookmarkEnd w:id="75"/>
+    <w:bookmarkStart w:id="76" w:name="summary-tables-of-migration-phenology"/>
     <w:p>
       <w:pPr>
         <w:pStyle w:val="Heading3"/>
@@ -9186,9 +10912,9 @@
         </w:tc>
       </w:tr>
     </w:tbl>
-    <w:bookmarkEnd w:id="71"/>
-    <w:bookmarkEnd w:id="72"/>
-    <w:bookmarkStart w:id="77" w:name="discussion"/>
+    <w:bookmarkEnd w:id="76"/>
+    <w:bookmarkEnd w:id="77"/>
+    <w:bookmarkStart w:id="82" w:name="discussion"/>
     <w:p>
       <w:pPr>
         <w:pStyle w:val="Heading2"/>
@@ -9206,7 +10932,7 @@
         <w:t xml:space="preserve">Discussion</w:t>
       </w:r>
     </w:p>
-    <w:bookmarkStart w:id="73" w:name="X0e7875bebc8dea51159f793725bf2acab1cd2eb"/>
+    <w:bookmarkStart w:id="78" w:name="X0e7875bebc8dea51159f793725bf2acab1cd2eb"/>
     <w:p>
       <w:pPr>
         <w:pStyle w:val="Heading3"/>
@@ -9268,8 +10994,8 @@
         <w:t xml:space="preserve">the degree of individual and population variability in migration patterns.</w:t>
       </w:r>
     </w:p>
-    <w:bookmarkEnd w:id="73"/>
-    <w:bookmarkStart w:id="74" w:name="X399e4a80f9cd4755b2d56688582081a276f4a78"/>
+    <w:bookmarkEnd w:id="78"/>
+    <w:bookmarkStart w:id="79" w:name="X399e4a80f9cd4755b2d56688582081a276f4a78"/>
     <w:p>
       <w:pPr>
         <w:pStyle w:val="Heading3"/>
@@ -9356,10 +11082,8 @@
         <w:r>
           <w:rPr>
             <w:rStyle w:val="Hyperlink"/>
-            <w:bCs/>
-            <w:b/>
-          </w:rPr>
-          <w:t xml:space="preserve">mueller2013?</w:t>
+          </w:rPr>
+          <w:t xml:space="preserve">Mueller et al. 2013</w:t>
         </w:r>
       </w:hyperlink>
       <w:r>
@@ -9407,10 +11131,8 @@
         <w:r>
           <w:rPr>
             <w:rStyle w:val="Hyperlink"/>
-            <w:bCs/>
-            <w:b/>
-          </w:rPr>
-          <w:t xml:space="preserve">mueller2013?</w:t>
+          </w:rPr>
+          <w:t xml:space="preserve">Mueller et al. 2013</w:t>
         </w:r>
       </w:hyperlink>
       <w:r>
@@ -9420,8 +11142,8 @@
         <w:t xml:space="preserve">.</w:t>
       </w:r>
     </w:p>
-    <w:bookmarkEnd w:id="74"/>
-    <w:bookmarkStart w:id="75" w:name="X3c2cfa99bef5f2af3997d3192dcc73b884228af"/>
+    <w:bookmarkEnd w:id="79"/>
+    <w:bookmarkStart w:id="80" w:name="X3c2cfa99bef5f2af3997d3192dcc73b884228af"/>
     <w:p>
       <w:pPr>
         <w:pStyle w:val="Heading3"/>
@@ -9477,8 +11199,8 @@
         <w:t xml:space="preserve">of genetic lineage from RMP vs PCP?</w:t>
       </w:r>
     </w:p>
-    <w:bookmarkEnd w:id="75"/>
-    <w:bookmarkStart w:id="76" w:name="migration-segmentation-methods"/>
+    <w:bookmarkEnd w:id="80"/>
+    <w:bookmarkStart w:id="81" w:name="migration-segmentation-methods"/>
     <w:p>
       <w:pPr>
         <w:pStyle w:val="Heading3"/>
@@ -9646,14 +11368,12 @@
       <w:r>
         <w:t xml:space="preserve"> </w:t>
       </w:r>
-      <w:hyperlink w:anchor="ref-dingle2007a">
-        <w:r>
-          <w:rPr>
-            <w:rStyle w:val="Hyperlink"/>
-            <w:bCs/>
-            <w:b/>
-          </w:rPr>
-          <w:t xml:space="preserve">dingle2007a?</w:t>
+      <w:hyperlink w:anchor="ref-dingle2007">
+        <w:r>
+          <w:rPr>
+            <w:rStyle w:val="Hyperlink"/>
+          </w:rPr>
+          <w:t xml:space="preserve">Dingle and Drake 2007</w:t>
         </w:r>
       </w:hyperlink>
       <w:r>
@@ -9704,9 +11424,9 @@
         <w:t xml:space="preserve">)</w:t>
       </w:r>
     </w:p>
-    <w:bookmarkEnd w:id="76"/>
-    <w:bookmarkEnd w:id="77"/>
-    <w:bookmarkStart w:id="78" w:name="acknowledgements"/>
+    <w:bookmarkEnd w:id="81"/>
+    <w:bookmarkEnd w:id="82"/>
+    <w:bookmarkStart w:id="83" w:name="acknowledgements"/>
     <w:p>
       <w:pPr>
         <w:pStyle w:val="Heading2"/>
@@ -9724,8 +11444,8 @@
         <w:t xml:space="preserve">Acknowledgements</w:t>
       </w:r>
     </w:p>
-    <w:bookmarkEnd w:id="78"/>
-    <w:bookmarkStart w:id="165" w:name="references"/>
+    <w:bookmarkEnd w:id="83"/>
+    <w:bookmarkStart w:id="179" w:name="references"/>
     <w:p>
       <w:pPr>
         <w:pStyle w:val="Heading2"/>
@@ -9734,8 +11454,8 @@
         <w:t xml:space="preserve">References</w:t>
       </w:r>
     </w:p>
-    <w:bookmarkStart w:id="164" w:name="refs"/>
-    <w:bookmarkStart w:id="80" w:name="ref-abrahms2021b"/>
+    <w:bookmarkStart w:id="178" w:name="refs"/>
+    <w:bookmarkStart w:id="85" w:name="ref-abrahms2021b"/>
     <w:p>
       <w:pPr>
         <w:pStyle w:val="Bibliography"/>
@@ -9746,7 +11466,7 @@
       <w:r>
         <w:t xml:space="preserve"> </w:t>
       </w:r>
-      <w:hyperlink r:id="rId79">
+      <w:hyperlink r:id="rId84">
         <w:r>
           <w:rPr>
             <w:rStyle w:val="Hyperlink"/>
@@ -9758,8 +11478,8 @@
         <w:t xml:space="preserve">. Nature Communications 12:7326.</w:t>
       </w:r>
     </w:p>
-    <w:bookmarkEnd w:id="80"/>
-    <w:bookmarkStart w:id="82" w:name="ref-akesson2020"/>
+    <w:bookmarkEnd w:id="85"/>
+    <w:bookmarkStart w:id="87" w:name="ref-akesson2020"/>
     <w:p>
       <w:pPr>
         <w:pStyle w:val="Bibliography"/>
@@ -9770,7 +11490,7 @@
       <w:r>
         <w:t xml:space="preserve"> </w:t>
       </w:r>
-      <w:hyperlink r:id="rId81">
+      <w:hyperlink r:id="rId86">
         <w:r>
           <w:rPr>
             <w:rStyle w:val="Hyperlink"/>
@@ -9842,8 +11562,8 @@
         <w:t xml:space="preserve">. Frontiers in Ecology and Evolution 8.</w:t>
       </w:r>
     </w:p>
-    <w:bookmarkEnd w:id="82"/>
-    <w:bookmarkStart w:id="83" w:name="ref-alerstam2003"/>
+    <w:bookmarkEnd w:id="87"/>
+    <w:bookmarkStart w:id="88" w:name="ref-alerstam2003"/>
     <w:p>
       <w:pPr>
         <w:pStyle w:val="Bibliography"/>
@@ -9852,8 +11572,8 @@
         <w:t xml:space="preserve">Alerstam, T., A. Hedenström, and S. Akesson. 2003. Long-distance migration: Evolution and determinants. Oikos 103:247–260.</w:t>
       </w:r>
     </w:p>
-    <w:bookmarkEnd w:id="83"/>
-    <w:bookmarkStart w:id="84" w:name="ref-alison1975"/>
+    <w:bookmarkEnd w:id="88"/>
+    <w:bookmarkStart w:id="89" w:name="ref-alison1975"/>
     <w:p>
       <w:pPr>
         <w:pStyle w:val="Bibliography"/>
@@ -9871,8 +11591,8 @@
         <w:t xml:space="preserve">. Canadian Field Naturalist 89:311–313.</w:t>
       </w:r>
     </w:p>
-    <w:bookmarkEnd w:id="84"/>
-    <w:bookmarkStart w:id="86" w:name="ref-ball2001"/>
+    <w:bookmarkEnd w:id="89"/>
+    <w:bookmarkStart w:id="91" w:name="ref-ball2001"/>
     <w:p>
       <w:pPr>
         <w:pStyle w:val="Bibliography"/>
@@ -9883,7 +11603,7 @@
       <w:r>
         <w:t xml:space="preserve"> </w:t>
       </w:r>
-      <w:hyperlink r:id="rId85">
+      <w:hyperlink r:id="rId90">
         <w:r>
           <w:rPr>
             <w:rStyle w:val="Hyperlink"/>
@@ -9931,8 +11651,8 @@
         <w:t xml:space="preserve">. Wildlife Biology 7:39–47.</w:t>
       </w:r>
     </w:p>
-    <w:bookmarkEnd w:id="86"/>
-    <w:bookmarkStart w:id="87" w:name="ref-banko1960"/>
+    <w:bookmarkEnd w:id="91"/>
+    <w:bookmarkStart w:id="92" w:name="ref-banko1960"/>
     <w:p>
       <w:pPr>
         <w:pStyle w:val="Bibliography"/>
@@ -9950,8 +11670,8 @@
         <w:t xml:space="preserve">. North American Fauna 1–214.</w:t>
       </w:r>
     </w:p>
-    <w:bookmarkEnd w:id="87"/>
-    <w:bookmarkStart w:id="89" w:name="ref-barker2022"/>
+    <w:bookmarkEnd w:id="92"/>
+    <w:bookmarkStart w:id="94" w:name="ref-barker2022"/>
     <w:p>
       <w:pPr>
         <w:pStyle w:val="Bibliography"/>
@@ -9962,7 +11682,7 @@
       <w:r>
         <w:t xml:space="preserve"> </w:t>
       </w:r>
-      <w:hyperlink r:id="rId88">
+      <w:hyperlink r:id="rId93">
         <w:r>
           <w:rPr>
             <w:rStyle w:val="Hyperlink"/>
@@ -9974,8 +11694,8 @@
         <w:t xml:space="preserve">. Conservation Letters 15:e12850.</w:t>
       </w:r>
     </w:p>
-    <w:bookmarkEnd w:id="89"/>
-    <w:bookmarkStart w:id="91" w:name="ref-baskin1993"/>
+    <w:bookmarkEnd w:id="94"/>
+    <w:bookmarkStart w:id="96" w:name="ref-baskin1993"/>
     <w:p>
       <w:pPr>
         <w:pStyle w:val="Bibliography"/>
@@ -9986,7 +11706,7 @@
       <w:r>
         <w:t xml:space="preserve"> </w:t>
       </w:r>
-      <w:hyperlink r:id="rId90">
+      <w:hyperlink r:id="rId95">
         <w:r>
           <w:rPr>
             <w:rStyle w:val="Hyperlink"/>
@@ -10010,13 +11730,61 @@
         <w:t xml:space="preserve">. BioScience 43:76–79.</w:t>
       </w:r>
     </w:p>
-    <w:bookmarkEnd w:id="91"/>
-    <w:bookmarkStart w:id="93" w:name="ref-bengtsson2021"/>
+    <w:bookmarkEnd w:id="96"/>
+    <w:bookmarkStart w:id="98" w:name="ref-bates2015"/>
     <w:p>
       <w:pPr>
         <w:pStyle w:val="Bibliography"/>
       </w:pPr>
       <w:r>
+        <w:t xml:space="preserve">Bates, D., M. Mächler, B. Bolker, and S. Walker. 2015.</w:t>
+      </w:r>
+      <w:r>
+        <w:t xml:space="preserve"> </w:t>
+      </w:r>
+      <w:hyperlink r:id="rId97">
+        <w:r>
+          <w:rPr>
+            <w:rStyle w:val="Hyperlink"/>
+          </w:rPr>
+          <w:t xml:space="preserve">Fitting</w:t>
+        </w:r>
+        <w:r>
+          <w:rPr>
+            <w:rStyle w:val="Hyperlink"/>
+          </w:rPr>
+          <w:t xml:space="preserve"> </w:t>
+        </w:r>
+        <w:r>
+          <w:rPr>
+            <w:rStyle w:val="Hyperlink"/>
+          </w:rPr>
+          <w:t xml:space="preserve">Linear Mixed-Effects Models Using</w:t>
+        </w:r>
+        <w:r>
+          <w:rPr>
+            <w:rStyle w:val="Hyperlink"/>
+          </w:rPr>
+          <w:t xml:space="preserve"> </w:t>
+        </w:r>
+        <w:r>
+          <w:rPr>
+            <w:rStyle w:val="Hyperlink"/>
+          </w:rPr>
+          <w:t xml:space="preserve">Lme4</w:t>
+        </w:r>
+      </w:hyperlink>
+      <w:r>
+        <w:t xml:space="preserve">. Journal of Statistical Software 67:1–48.</w:t>
+      </w:r>
+    </w:p>
+    <w:bookmarkEnd w:id="98"/>
+    <w:bookmarkStart w:id="100" w:name="ref-bengtsson2021"/>
+    <w:p>
+      <w:pPr>
+        <w:pStyle w:val="Bibliography"/>
+      </w:pPr>
+      <w:r>
         <w:t xml:space="preserve">Bengtsson, H. 2021. A</w:t>
       </w:r>
       <w:r>
@@ -10076,7 +11844,7 @@
       <w:r>
         <w:t xml:space="preserve">. The R Journal 13:208. &lt;</w:t>
       </w:r>
-      <w:hyperlink r:id="rId92">
+      <w:hyperlink r:id="rId99">
         <w:r>
           <w:rPr>
             <w:rStyle w:val="Hyperlink"/>
@@ -10088,8 +11856,8 @@
         <w:t xml:space="preserve">&gt;. Accessed 29 Dec 2022.</w:t>
       </w:r>
     </w:p>
-    <w:bookmarkEnd w:id="93"/>
-    <w:bookmarkStart w:id="94" w:name="ref-berthold1991"/>
+    <w:bookmarkEnd w:id="100"/>
+    <w:bookmarkStart w:id="101" w:name="ref-berthold1991"/>
     <w:p>
       <w:pPr>
         <w:pStyle w:val="Bibliography"/>
@@ -10098,8 +11866,8 @@
         <w:t xml:space="preserve">Berthold, P. 1991. Genetic control of migratory behaviour in birds.pdf. Trends in Ecology &amp; Evolution 6:254–257.</w:t>
       </w:r>
     </w:p>
-    <w:bookmarkEnd w:id="94"/>
-    <w:bookmarkStart w:id="95" w:name="ref-berthold2001"/>
+    <w:bookmarkEnd w:id="101"/>
+    <w:bookmarkStart w:id="102" w:name="ref-berthold2001"/>
     <w:p>
       <w:pPr>
         <w:pStyle w:val="Bibliography"/>
@@ -10135,8 +11903,8 @@
         <w:t xml:space="preserve">.</w:t>
       </w:r>
     </w:p>
-    <w:bookmarkEnd w:id="95"/>
-    <w:bookmarkStart w:id="97" w:name="ref-brooks1998"/>
+    <w:bookmarkEnd w:id="102"/>
+    <w:bookmarkStart w:id="104" w:name="ref-brooks1998"/>
     <w:p>
       <w:pPr>
         <w:pStyle w:val="Bibliography"/>
@@ -10147,7 +11915,7 @@
       <w:r>
         <w:t xml:space="preserve"> </w:t>
       </w:r>
-      <w:hyperlink r:id="rId96">
+      <w:hyperlink r:id="rId103">
         <w:r>
           <w:rPr>
             <w:rStyle w:val="Hyperlink"/>
@@ -10219,8 +11987,8 @@
         <w:t xml:space="preserve">. Journal of Computational and Graphical Statistics 7:434–455.</w:t>
       </w:r>
     </w:p>
-    <w:bookmarkEnd w:id="97"/>
-    <w:bookmarkStart w:id="99" w:name="ref-bunnefeld2011"/>
+    <w:bookmarkEnd w:id="104"/>
+    <w:bookmarkStart w:id="106" w:name="ref-bunnefeld2011"/>
     <w:p>
       <w:pPr>
         <w:pStyle w:val="Bibliography"/>
@@ -10231,7 +11999,7 @@
       <w:r>
         <w:t xml:space="preserve"> </w:t>
       </w:r>
-      <w:hyperlink r:id="rId98">
+      <w:hyperlink r:id="rId105">
         <w:r>
           <w:rPr>
             <w:rStyle w:val="Hyperlink"/>
@@ -10267,8 +12035,8 @@
         <w:t xml:space="preserve">. Journal of Animal Ecology 80:466–476.</w:t>
       </w:r>
     </w:p>
-    <w:bookmarkEnd w:id="99"/>
-    <w:bookmarkStart w:id="101" w:name="ref-cagnacci2016"/>
+    <w:bookmarkEnd w:id="106"/>
+    <w:bookmarkStart w:id="108" w:name="ref-cagnacci2016"/>
     <w:p>
       <w:pPr>
         <w:pStyle w:val="Bibliography"/>
@@ -10279,7 +12047,7 @@
       <w:r>
         <w:t xml:space="preserve"> </w:t>
       </w:r>
-      <w:hyperlink r:id="rId100">
+      <w:hyperlink r:id="rId107">
         <w:r>
           <w:rPr>
             <w:rStyle w:val="Hyperlink"/>
@@ -10315,8 +12083,8 @@
         <w:t xml:space="preserve">. L. Börger, editor. Journal of Animal Ecology 85:54–68.</w:t>
       </w:r>
     </w:p>
-    <w:bookmarkEnd w:id="101"/>
-    <w:bookmarkStart w:id="103" w:name="ref-chapman2011"/>
+    <w:bookmarkEnd w:id="108"/>
+    <w:bookmarkStart w:id="110" w:name="ref-chapman2011"/>
     <w:p>
       <w:pPr>
         <w:pStyle w:val="Bibliography"/>
@@ -10327,7 +12095,7 @@
       <w:r>
         <w:t xml:space="preserve"> </w:t>
       </w:r>
-      <w:hyperlink r:id="rId102">
+      <w:hyperlink r:id="rId109">
         <w:r>
           <w:rPr>
             <w:rStyle w:val="Hyperlink"/>
@@ -10339,8 +12107,8 @@
         <w:t xml:space="preserve">. Oikos 120:1764–1775.</w:t>
       </w:r>
     </w:p>
-    <w:bookmarkEnd w:id="103"/>
-    <w:bookmarkStart w:id="105" w:name="ref-chernetsov2004a"/>
+    <w:bookmarkEnd w:id="110"/>
+    <w:bookmarkStart w:id="112" w:name="ref-chernetsov2004a"/>
     <w:p>
       <w:pPr>
         <w:pStyle w:val="Bibliography"/>
@@ -10351,7 +12119,7 @@
       <w:r>
         <w:t xml:space="preserve"> </w:t>
       </w:r>
-      <w:hyperlink r:id="rId104">
+      <w:hyperlink r:id="rId111">
         <w:r>
           <w:rPr>
             <w:rStyle w:val="Hyperlink"/>
@@ -10381,8 +12149,8 @@
         <w:t xml:space="preserve">. Journal of Experimental Biology 207:937–943.</w:t>
       </w:r>
     </w:p>
-    <w:bookmarkEnd w:id="105"/>
-    <w:bookmarkStart w:id="106" w:name="ref-cleland1997"/>
+    <w:bookmarkEnd w:id="112"/>
+    <w:bookmarkStart w:id="113" w:name="ref-cleland1997"/>
     <w:p>
       <w:pPr>
         <w:pStyle w:val="Bibliography"/>
@@ -10476,8 +12244,8 @@
         <w:t xml:space="preserve">.</w:t>
       </w:r>
     </w:p>
-    <w:bookmarkEnd w:id="106"/>
-    <w:bookmarkStart w:id="108" w:name="ref-dingle2007"/>
+    <w:bookmarkEnd w:id="113"/>
+    <w:bookmarkStart w:id="115" w:name="ref-dingle2007"/>
     <w:p>
       <w:pPr>
         <w:pStyle w:val="Bibliography"/>
@@ -10488,7 +12256,7 @@
       <w:r>
         <w:t xml:space="preserve"> </w:t>
       </w:r>
-      <w:hyperlink r:id="rId107">
+      <w:hyperlink r:id="rId114">
         <w:r>
           <w:rPr>
             <w:rStyle w:val="Hyperlink"/>
@@ -10518,8 +12286,8 @@
         <w:t xml:space="preserve"> BioScience 57:113–121.</w:t>
       </w:r>
     </w:p>
-    <w:bookmarkEnd w:id="108"/>
-    <w:bookmarkStart w:id="110" w:name="ref-eltringham1978"/>
+    <w:bookmarkEnd w:id="115"/>
+    <w:bookmarkStart w:id="117" w:name="ref-eltringham1978"/>
     <w:p>
       <w:pPr>
         <w:pStyle w:val="Bibliography"/>
@@ -10530,7 +12298,7 @@
       <w:r>
         <w:t xml:space="preserve"> </w:t>
       </w:r>
-      <w:hyperlink r:id="rId109">
+      <w:hyperlink r:id="rId116">
         <w:r>
           <w:rPr>
             <w:rStyle w:val="Hyperlink"/>
@@ -10618,8 +12386,8 @@
         <w:t xml:space="preserve">.</w:t>
       </w:r>
     </w:p>
-    <w:bookmarkEnd w:id="110"/>
-    <w:bookmarkStart w:id="112" w:name="ref-fryxell1988"/>
+    <w:bookmarkEnd w:id="117"/>
+    <w:bookmarkStart w:id="119" w:name="ref-fryxell1988"/>
     <w:p>
       <w:pPr>
         <w:pStyle w:val="Bibliography"/>
@@ -10630,7 +12398,7 @@
       <w:r>
         <w:t xml:space="preserve"> </w:t>
       </w:r>
-      <w:hyperlink r:id="rId111">
+      <w:hyperlink r:id="rId118">
         <w:r>
           <w:rPr>
             <w:rStyle w:val="Hyperlink"/>
@@ -10660,8 +12428,8 @@
         <w:t xml:space="preserve"> The American Naturalist 131:781–798.</w:t>
       </w:r>
     </w:p>
-    <w:bookmarkEnd w:id="112"/>
-    <w:bookmarkStart w:id="114" w:name="ref-fudickar2013"/>
+    <w:bookmarkEnd w:id="119"/>
+    <w:bookmarkStart w:id="121" w:name="ref-fudickar2013"/>
     <w:p>
       <w:pPr>
         <w:pStyle w:val="Bibliography"/>
@@ -10672,7 +12440,7 @@
       <w:r>
         <w:t xml:space="preserve"> </w:t>
       </w:r>
-      <w:hyperlink r:id="rId113">
+      <w:hyperlink r:id="rId120">
         <w:r>
           <w:rPr>
             <w:rStyle w:val="Hyperlink"/>
@@ -10684,8 +12452,8 @@
         <w:t xml:space="preserve">. Journal of Animal Ecology 82:863–871.</w:t>
       </w:r>
     </w:p>
-    <w:bookmarkEnd w:id="114"/>
-    <w:bookmarkStart w:id="116" w:name="ref-gelman2014"/>
+    <w:bookmarkEnd w:id="121"/>
+    <w:bookmarkStart w:id="123" w:name="ref-gelman2014"/>
     <w:p>
       <w:pPr>
         <w:pStyle w:val="Bibliography"/>
@@ -10696,7 +12464,7 @@
       <w:r>
         <w:t xml:space="preserve"> </w:t>
       </w:r>
-      <w:hyperlink r:id="rId115">
+      <w:hyperlink r:id="rId122">
         <w:r>
           <w:rPr>
             <w:rStyle w:val="Hyperlink"/>
@@ -10732,8 +12500,8 @@
         <w:t xml:space="preserve">. Statistics and Computing 24:997–1016.</w:t>
       </w:r>
     </w:p>
-    <w:bookmarkEnd w:id="116"/>
-    <w:bookmarkStart w:id="117" w:name="ref-groves2017"/>
+    <w:bookmarkEnd w:id="123"/>
+    <w:bookmarkStart w:id="124" w:name="ref-groves2017"/>
     <w:p>
       <w:pPr>
         <w:pStyle w:val="Bibliography"/>
@@ -10760,8 +12528,8 @@
         <w:t xml:space="preserve">.</w:t>
       </w:r>
     </w:p>
-    <w:bookmarkEnd w:id="117"/>
-    <w:bookmarkStart w:id="118" w:name="ref-hansen1971"/>
+    <w:bookmarkEnd w:id="124"/>
+    <w:bookmarkStart w:id="125" w:name="ref-hansen1971"/>
     <w:p>
       <w:pPr>
         <w:pStyle w:val="Bibliography"/>
@@ -10791,8 +12559,8 @@
         <w:t xml:space="preserve">. 82.</w:t>
       </w:r>
     </w:p>
-    <w:bookmarkEnd w:id="118"/>
-    <w:bookmarkStart w:id="119" w:name="ref-hindman2016"/>
+    <w:bookmarkEnd w:id="125"/>
+    <w:bookmarkStart w:id="126" w:name="ref-hindman2016"/>
     <w:p>
       <w:pPr>
         <w:pStyle w:val="Bibliography"/>
@@ -10877,8 +12645,8 @@
         <w:t xml:space="preserve">.</w:t>
       </w:r>
     </w:p>
-    <w:bookmarkEnd w:id="119"/>
-    <w:bookmarkStart w:id="121" w:name="ref-jesmer2018"/>
+    <w:bookmarkEnd w:id="126"/>
+    <w:bookmarkStart w:id="128" w:name="ref-jesmer2018"/>
     <w:p>
       <w:pPr>
         <w:pStyle w:val="Bibliography"/>
@@ -10889,7 +12657,7 @@
       <w:r>
         <w:t xml:space="preserve"> </w:t>
       </w:r>
-      <w:hyperlink r:id="rId120">
+      <w:hyperlink r:id="rId127">
         <w:r>
           <w:rPr>
             <w:rStyle w:val="Hyperlink"/>
@@ -10925,8 +12693,8 @@
         <w:t xml:space="preserve">. Science 361:1023–1025.</w:t>
       </w:r>
     </w:p>
-    <w:bookmarkEnd w:id="121"/>
-    <w:bookmarkStart w:id="123" w:name="ref-ketterson1976"/>
+    <w:bookmarkEnd w:id="128"/>
+    <w:bookmarkStart w:id="130" w:name="ref-ketterson1976"/>
     <w:p>
       <w:pPr>
         <w:pStyle w:val="Bibliography"/>
@@ -10937,7 +12705,7 @@
       <w:r>
         <w:t xml:space="preserve"> </w:t>
       </w:r>
-      <w:hyperlink r:id="rId122">
+      <w:hyperlink r:id="rId129">
         <w:r>
           <w:rPr>
             <w:rStyle w:val="Hyperlink"/>
@@ -11057,8 +12825,8 @@
         <w:t xml:space="preserve">. Ecology 57:679–693.</w:t>
       </w:r>
     </w:p>
-    <w:bookmarkEnd w:id="123"/>
-    <w:bookmarkStart w:id="125" w:name="ref-lindelov2020"/>
+    <w:bookmarkEnd w:id="130"/>
+    <w:bookmarkStart w:id="132" w:name="ref-lindelov2020"/>
     <w:p>
       <w:pPr>
         <w:pStyle w:val="Bibliography"/>
@@ -11069,7 +12837,7 @@
       <w:r>
         <w:t xml:space="preserve"> </w:t>
       </w:r>
-      <w:hyperlink r:id="rId124">
+      <w:hyperlink r:id="rId131">
         <w:r>
           <w:rPr>
             <w:rStyle w:val="Hyperlink"/>
@@ -11126,8 +12894,8 @@
         <w:t xml:space="preserve">.</w:t>
       </w:r>
     </w:p>
-    <w:bookmarkEnd w:id="125"/>
-    <w:bookmarkStart w:id="126" w:name="ref-lockman1990"/>
+    <w:bookmarkEnd w:id="132"/>
+    <w:bookmarkStart w:id="133" w:name="ref-lockman1990"/>
     <w:p>
       <w:pPr>
         <w:pStyle w:val="Bibliography"/>
@@ -11182,8 +12950,8 @@
         <w:t xml:space="preserve">.</w:t>
       </w:r>
     </w:p>
-    <w:bookmarkEnd w:id="126"/>
-    <w:bookmarkStart w:id="128" w:name="ref-lowrey2020"/>
+    <w:bookmarkEnd w:id="133"/>
+    <w:bookmarkStart w:id="135" w:name="ref-lowrey2020"/>
     <w:p>
       <w:pPr>
         <w:pStyle w:val="Bibliography"/>
@@ -11194,7 +12962,7 @@
       <w:r>
         <w:t xml:space="preserve"> </w:t>
       </w:r>
-      <w:hyperlink r:id="rId127">
+      <w:hyperlink r:id="rId134">
         <w:r>
           <w:rPr>
             <w:rStyle w:val="Hyperlink"/>
@@ -11206,8 +12974,8 @@
         <w:t xml:space="preserve">. Ecological Applications 30:e2106.</w:t>
       </w:r>
     </w:p>
-    <w:bookmarkEnd w:id="128"/>
-    <w:bookmarkStart w:id="129" w:name="ref-matteson1988"/>
+    <w:bookmarkEnd w:id="135"/>
+    <w:bookmarkStart w:id="136" w:name="ref-matteson1988"/>
     <w:p>
       <w:pPr>
         <w:pStyle w:val="Bibliography"/>
@@ -11225,8 +12993,8 @@
         <w:t xml:space="preserve">.pdf. The Passenger Pigeon 50:119–130.</w:t>
       </w:r>
     </w:p>
-    <w:bookmarkEnd w:id="129"/>
-    <w:bookmarkStart w:id="130" w:name="ref-milner-gulland2011"/>
+    <w:bookmarkEnd w:id="136"/>
+    <w:bookmarkStart w:id="137" w:name="ref-milner-gulland2011"/>
     <w:p>
       <w:pPr>
         <w:pStyle w:val="Bibliography"/>
@@ -11262,8 +13030,8 @@
         <w:t xml:space="preserve">.</w:t>
       </w:r>
     </w:p>
-    <w:bookmarkEnd w:id="130"/>
-    <w:bookmarkStart w:id="132" w:name="ref-mueller2013a"/>
+    <w:bookmarkEnd w:id="137"/>
+    <w:bookmarkStart w:id="139" w:name="ref-mueller2013"/>
     <w:p>
       <w:pPr>
         <w:pStyle w:val="Bibliography"/>
@@ -11274,7 +13042,7 @@
       <w:r>
         <w:t xml:space="preserve"> </w:t>
       </w:r>
-      <w:hyperlink r:id="rId131">
+      <w:hyperlink r:id="rId138">
         <w:r>
           <w:rPr>
             <w:rStyle w:val="Hyperlink"/>
@@ -11322,8 +13090,8 @@
         <w:t xml:space="preserve">. Science 341:999–1002.</w:t>
       </w:r>
     </w:p>
-    <w:bookmarkEnd w:id="132"/>
-    <w:bookmarkStart w:id="134" w:name="ref-mueller2011a"/>
+    <w:bookmarkEnd w:id="139"/>
+    <w:bookmarkStart w:id="141" w:name="ref-mueller2011a"/>
     <w:p>
       <w:pPr>
         <w:pStyle w:val="Bibliography"/>
@@ -11334,7 +13102,7 @@
       <w:r>
         <w:t xml:space="preserve"> </w:t>
       </w:r>
-      <w:hyperlink r:id="rId133">
+      <w:hyperlink r:id="rId140">
         <w:r>
           <w:rPr>
             <w:rStyle w:val="Hyperlink"/>
@@ -11346,13 +13114,79 @@
         <w:t xml:space="preserve">. Global Ecology and Biogeography 20:683–694.</w:t>
       </w:r>
     </w:p>
-    <w:bookmarkEnd w:id="134"/>
-    <w:bookmarkStart w:id="135" w:name="ref-newton2010"/>
+    <w:bookmarkEnd w:id="141"/>
+    <w:bookmarkStart w:id="143" w:name="ref-nakagawa2010"/>
     <w:p>
       <w:pPr>
         <w:pStyle w:val="Bibliography"/>
       </w:pPr>
       <w:r>
+        <w:t xml:space="preserve">Nakagawa, S., and H. Schielzeth. 2010.</w:t>
+      </w:r>
+      <w:r>
+        <w:t xml:space="preserve"> </w:t>
+      </w:r>
+      <w:hyperlink r:id="rId142">
+        <w:r>
+          <w:rPr>
+            <w:rStyle w:val="Hyperlink"/>
+          </w:rPr>
+          <w:t xml:space="preserve">Repeatability for</w:t>
+        </w:r>
+        <w:r>
+          <w:rPr>
+            <w:rStyle w:val="Hyperlink"/>
+          </w:rPr>
+          <w:t xml:space="preserve"> </w:t>
+        </w:r>
+        <w:r>
+          <w:rPr>
+            <w:rStyle w:val="Hyperlink"/>
+          </w:rPr>
+          <w:t xml:space="preserve">Gaussian</w:t>
+        </w:r>
+        <w:r>
+          <w:rPr>
+            <w:rStyle w:val="Hyperlink"/>
+          </w:rPr>
+          <w:t xml:space="preserve"> </w:t>
+        </w:r>
+        <w:r>
+          <w:rPr>
+            <w:rStyle w:val="Hyperlink"/>
+          </w:rPr>
+          <w:t xml:space="preserve">and non-</w:t>
+        </w:r>
+        <w:r>
+          <w:rPr>
+            <w:rStyle w:val="Hyperlink"/>
+          </w:rPr>
+          <w:t xml:space="preserve">Gaussian</w:t>
+        </w:r>
+        <w:r>
+          <w:rPr>
+            <w:rStyle w:val="Hyperlink"/>
+          </w:rPr>
+          <w:t xml:space="preserve"> </w:t>
+        </w:r>
+        <w:r>
+          <w:rPr>
+            <w:rStyle w:val="Hyperlink"/>
+          </w:rPr>
+          <w:t xml:space="preserve">data: A practical guide for biologists</w:t>
+        </w:r>
+      </w:hyperlink>
+      <w:r>
+        <w:t xml:space="preserve">. Biological Reviews 85:935–956.</w:t>
+      </w:r>
+    </w:p>
+    <w:bookmarkEnd w:id="143"/>
+    <w:bookmarkStart w:id="144" w:name="ref-newton2010"/>
+    <w:p>
+      <w:pPr>
+        <w:pStyle w:val="Bibliography"/>
+      </w:pPr>
+      <w:r>
         <w:t xml:space="preserve">Newton, I. 2010. The</w:t>
       </w:r>
       <w:r>
@@ -11386,8 +13220,8 @@
         <w:t xml:space="preserve">.</w:t>
       </w:r>
     </w:p>
-    <w:bookmarkEnd w:id="135"/>
-    <w:bookmarkStart w:id="137" w:name="ref-oyler-mccance2007"/>
+    <w:bookmarkEnd w:id="144"/>
+    <w:bookmarkStart w:id="146" w:name="ref-oyler-mccance2007"/>
     <w:p>
       <w:pPr>
         <w:pStyle w:val="Bibliography"/>
@@ -11398,7 +13232,7 @@
       <w:r>
         <w:t xml:space="preserve"> </w:t>
       </w:r>
-      <w:hyperlink r:id="rId136">
+      <w:hyperlink r:id="rId145">
         <w:r>
           <w:rPr>
             <w:rStyle w:val="Hyperlink"/>
@@ -11410,8 +13244,8 @@
         <w:t xml:space="preserve">. Conservation Genetics 8:1339–1353.</w:t>
       </w:r>
     </w:p>
-    <w:bookmarkEnd w:id="137"/>
-    <w:bookmarkStart w:id="138" w:name="ref-pennycuick1989"/>
+    <w:bookmarkEnd w:id="146"/>
+    <w:bookmarkStart w:id="147" w:name="ref-pennycuick1989"/>
     <w:p>
       <w:pPr>
         <w:pStyle w:val="Bibliography"/>
@@ -11429,8 +13263,8 @@
         <w:t xml:space="preserve">.</w:t>
       </w:r>
     </w:p>
-    <w:bookmarkEnd w:id="138"/>
-    <w:bookmarkStart w:id="139" w:name="ref-plummer2003"/>
+    <w:bookmarkEnd w:id="147"/>
+    <w:bookmarkStart w:id="148" w:name="ref-plummer2003"/>
     <w:p>
       <w:pPr>
         <w:pStyle w:val="Bibliography"/>
@@ -11484,13 +13318,44 @@
         <w:t xml:space="preserve">sampling. Working Papers 8.</w:t>
       </w:r>
     </w:p>
-    <w:bookmarkEnd w:id="139"/>
-    <w:bookmarkStart w:id="140" w:name="ref-rappole2013"/>
+    <w:bookmarkEnd w:id="148"/>
+    <w:bookmarkStart w:id="149" w:name="ref-plummer2023"/>
     <w:p>
       <w:pPr>
         <w:pStyle w:val="Bibliography"/>
       </w:pPr>
       <w:r>
+        <w:t xml:space="preserve">Plummer, M., A. Stukalov, and M. Denwood. 2023. Rjags:</w:t>
+      </w:r>
+      <w:r>
+        <w:t xml:space="preserve"> </w:t>
+      </w:r>
+      <w:r>
+        <w:t xml:space="preserve">Bayesian Graphical Models</w:t>
+      </w:r>
+      <w:r>
+        <w:t xml:space="preserve"> </w:t>
+      </w:r>
+      <w:r>
+        <w:t xml:space="preserve">using</w:t>
+      </w:r>
+      <w:r>
+        <w:t xml:space="preserve"> </w:t>
+      </w:r>
+      <w:r>
+        <w:t xml:space="preserve">MCMC</w:t>
+      </w:r>
+      <w:r>
+        <w:t xml:space="preserve">.</w:t>
+      </w:r>
+    </w:p>
+    <w:bookmarkEnd w:id="149"/>
+    <w:bookmarkStart w:id="150" w:name="ref-rappole2013"/>
+    <w:p>
+      <w:pPr>
+        <w:pStyle w:val="Bibliography"/>
+      </w:pPr>
+      <w:r>
         <w:t xml:space="preserve">Rappole, J. H. 2013. The</w:t>
       </w:r>
       <w:r>
@@ -11533,8 +13398,8 @@
         <w:t xml:space="preserve">.</w:t>
       </w:r>
     </w:p>
-    <w:bookmarkEnd w:id="140"/>
-    <w:bookmarkStart w:id="142" w:name="ref-rushing2017"/>
+    <w:bookmarkEnd w:id="150"/>
+    <w:bookmarkStart w:id="152" w:name="ref-rushing2017"/>
     <w:p>
       <w:pPr>
         <w:pStyle w:val="Bibliography"/>
@@ -11545,7 +13410,7 @@
       <w:r>
         <w:t xml:space="preserve"> </w:t>
       </w:r>
-      <w:hyperlink r:id="rId141">
+      <w:hyperlink r:id="rId151">
         <w:r>
           <w:rPr>
             <w:rStyle w:val="Hyperlink"/>
@@ -11557,8 +13422,8 @@
         <w:t xml:space="preserve">. Ecology 98:2837–2850.</w:t>
       </w:r>
     </w:p>
-    <w:bookmarkEnd w:id="142"/>
-    <w:bookmarkStart w:id="144" w:name="ref-sasaki2017"/>
+    <w:bookmarkEnd w:id="152"/>
+    <w:bookmarkStart w:id="154" w:name="ref-sasaki2017"/>
     <w:p>
       <w:pPr>
         <w:pStyle w:val="Bibliography"/>
@@ -11569,7 +13434,7 @@
       <w:r>
         <w:t xml:space="preserve"> </w:t>
       </w:r>
-      <w:hyperlink r:id="rId143">
+      <w:hyperlink r:id="rId153">
         <w:r>
           <w:rPr>
             <w:rStyle w:val="Hyperlink"/>
@@ -11581,8 +13446,8 @@
         <w:t xml:space="preserve">. Nature Communications 8:15049.</w:t>
       </w:r>
     </w:p>
-    <w:bookmarkEnd w:id="144"/>
-    <w:bookmarkStart w:id="145" w:name="ref-senner2020a"/>
+    <w:bookmarkEnd w:id="154"/>
+    <w:bookmarkStart w:id="155" w:name="ref-senner2020a"/>
     <w:p>
       <w:pPr>
         <w:pStyle w:val="Bibliography"/>
@@ -11624,8 +13489,8 @@
         <w:t xml:space="preserve">. Frontiers in Ecology and Evolution 8.</w:t>
       </w:r>
     </w:p>
-    <w:bookmarkEnd w:id="145"/>
-    <w:bookmarkStart w:id="146" w:name="ref-shea2002"/>
+    <w:bookmarkEnd w:id="155"/>
+    <w:bookmarkStart w:id="156" w:name="ref-shea2002"/>
     <w:p>
       <w:pPr>
         <w:pStyle w:val="Bibliography"/>
@@ -11688,8 +13553,8 @@
         <w:t xml:space="preserve">. 6.</w:t>
       </w:r>
     </w:p>
-    <w:bookmarkEnd w:id="146"/>
-    <w:bookmarkStart w:id="148" w:name="ref-sillett2002"/>
+    <w:bookmarkEnd w:id="156"/>
+    <w:bookmarkStart w:id="158" w:name="ref-sillett2002"/>
     <w:p>
       <w:pPr>
         <w:pStyle w:val="Bibliography"/>
@@ -11700,7 +13565,7 @@
       <w:r>
         <w:t xml:space="preserve"> </w:t>
       </w:r>
-      <w:hyperlink r:id="rId147">
+      <w:hyperlink r:id="rId157">
         <w:r>
           <w:rPr>
             <w:rStyle w:val="Hyperlink"/>
@@ -11712,8 +13577,8 @@
         <w:t xml:space="preserve">. Journal of Animal Ecology 71:296–308.</w:t>
       </w:r>
     </w:p>
-    <w:bookmarkEnd w:id="148"/>
-    <w:bookmarkStart w:id="150" w:name="ref-somveille2015"/>
+    <w:bookmarkEnd w:id="158"/>
+    <w:bookmarkStart w:id="160" w:name="ref-somveille2015"/>
     <w:p>
       <w:pPr>
         <w:pStyle w:val="Bibliography"/>
@@ -11724,7 +13589,7 @@
       <w:r>
         <w:t xml:space="preserve"> </w:t>
       </w:r>
-      <w:hyperlink r:id="rId149">
+      <w:hyperlink r:id="rId159">
         <w:r>
           <w:rPr>
             <w:rStyle w:val="Hyperlink"/>
@@ -11760,8 +13625,8 @@
         <w:t xml:space="preserve">. Global Ecology and Biogeography 24:664–674.</w:t>
       </w:r>
     </w:p>
-    <w:bookmarkEnd w:id="150"/>
-    <w:bookmarkStart w:id="152" w:name="ref-spitz2017"/>
+    <w:bookmarkEnd w:id="160"/>
+    <w:bookmarkStart w:id="162" w:name="ref-spitz2017"/>
     <w:p>
       <w:pPr>
         <w:pStyle w:val="Bibliography"/>
@@ -11772,7 +13637,7 @@
       <w:r>
         <w:t xml:space="preserve"> </w:t>
       </w:r>
-      <w:hyperlink r:id="rId151">
+      <w:hyperlink r:id="rId161">
         <w:r>
           <w:rPr>
             <w:rStyle w:val="Hyperlink"/>
@@ -11802,13 +13667,43 @@
         <w:t xml:space="preserve">. Ecography 40:788–799.</w:t>
       </w:r>
     </w:p>
-    <w:bookmarkEnd w:id="152"/>
-    <w:bookmarkStart w:id="154" w:name="ref-sutherland1998"/>
+    <w:bookmarkEnd w:id="162"/>
+    <w:bookmarkStart w:id="164" w:name="ref-stoffel2017"/>
     <w:p>
       <w:pPr>
         <w:pStyle w:val="Bibliography"/>
       </w:pPr>
       <w:r>
+        <w:t xml:space="preserve">Stoffel, M. A., S. Nakagawa, and H. Schielzeth. 2017.</w:t>
+      </w:r>
+      <w:r>
+        <w:t xml:space="preserve"> </w:t>
+      </w:r>
+      <w:hyperlink r:id="rId163">
+        <w:r>
+          <w:rPr>
+            <w:rStyle w:val="Hyperlink"/>
+          </w:rPr>
+          <w:t xml:space="preserve">rptR</w:t>
+        </w:r>
+        <w:r>
+          <w:rPr>
+            <w:rStyle w:val="Hyperlink"/>
+          </w:rPr>
+          <w:t xml:space="preserve">: Repeatability estimation and variance decomposition by generalized linear mixed-effects models</w:t>
+        </w:r>
+      </w:hyperlink>
+      <w:r>
+        <w:t xml:space="preserve">. Methods in Ecology and Evolution 8:1639–1644.</w:t>
+      </w:r>
+    </w:p>
+    <w:bookmarkEnd w:id="164"/>
+    <w:bookmarkStart w:id="166" w:name="ref-sutherland1998"/>
+    <w:p>
+      <w:pPr>
+        <w:pStyle w:val="Bibliography"/>
+      </w:pPr>
+      <w:r>
         <w:t xml:space="preserve">Sutherland, W. J. 1998. Evidence for</w:t>
       </w:r>
       <w:r>
@@ -11844,7 +13739,7 @@
       <w:r>
         <w:t xml:space="preserve">. Journal of Avian Biology 29:441. &lt;</w:t>
       </w:r>
-      <w:hyperlink r:id="rId153">
+      <w:hyperlink r:id="rId165">
         <w:r>
           <w:rPr>
             <w:rStyle w:val="Hyperlink"/>
@@ -11856,8 +13751,8 @@
         <w:t xml:space="preserve">&gt;. Accessed 20 Jun 2023.</w:t>
       </w:r>
     </w:p>
-    <w:bookmarkEnd w:id="154"/>
-    <w:bookmarkStart w:id="155" w:name="ref-rcoredevelopmentteam2022"/>
+    <w:bookmarkEnd w:id="166"/>
+    <w:bookmarkStart w:id="167" w:name="ref-rcoredevelopmentteam2022"/>
     <w:p>
       <w:pPr>
         <w:pStyle w:val="Bibliography"/>
@@ -11899,8 +13794,8 @@
         <w:t xml:space="preserve">. https://www.r-project.org/.</w:t>
       </w:r>
     </w:p>
-    <w:bookmarkEnd w:id="155"/>
-    <w:bookmarkStart w:id="157" w:name="ref-vandekerk2021"/>
+    <w:bookmarkEnd w:id="167"/>
+    <w:bookmarkStart w:id="169" w:name="ref-vandekerk2021"/>
     <w:p>
       <w:pPr>
         <w:pStyle w:val="Bibliography"/>
@@ -11911,7 +13806,7 @@
       <w:r>
         <w:t xml:space="preserve"> </w:t>
       </w:r>
-      <w:hyperlink r:id="rId156">
+      <w:hyperlink r:id="rId168">
         <w:r>
           <w:rPr>
             <w:rStyle w:val="Hyperlink"/>
@@ -11923,8 +13818,8 @@
         <w:t xml:space="preserve"> Movement Ecology 9:44.</w:t>
       </w:r>
     </w:p>
-    <w:bookmarkEnd w:id="157"/>
-    <w:bookmarkStart w:id="159" w:name="ref-vehtari2017"/>
+    <w:bookmarkEnd w:id="169"/>
+    <w:bookmarkStart w:id="171" w:name="ref-vehtari2017"/>
     <w:p>
       <w:pPr>
         <w:pStyle w:val="Bibliography"/>
@@ -11935,7 +13830,7 @@
       <w:r>
         <w:t xml:space="preserve"> </w:t>
       </w:r>
-      <w:hyperlink r:id="rId158">
+      <w:hyperlink r:id="rId170">
         <w:r>
           <w:rPr>
             <w:rStyle w:val="Hyperlink"/>
@@ -11983,19 +13878,61 @@
         <w:t xml:space="preserve">. Statistics and Computing 27:1413–1432.</w:t>
       </w:r>
     </w:p>
-    <w:bookmarkEnd w:id="159"/>
-    <w:bookmarkStart w:id="161" w:name="ref-wolfson2022"/>
+    <w:bookmarkEnd w:id="171"/>
+    <w:bookmarkStart w:id="173" w:name="ref-winger2019"/>
     <w:p>
       <w:pPr>
         <w:pStyle w:val="Bibliography"/>
       </w:pPr>
       <w:r>
+        <w:t xml:space="preserve">Winger, B. M., G. G. Auteri, T. M. Pegan, and B. C. Weeks. 2019.</w:t>
+      </w:r>
+      <w:r>
+        <w:t xml:space="preserve"> </w:t>
+      </w:r>
+      <w:hyperlink r:id="rId172">
+        <w:r>
+          <w:rPr>
+            <w:rStyle w:val="Hyperlink"/>
+          </w:rPr>
+          <w:t xml:space="preserve">A long winter for the</w:t>
+        </w:r>
+        <w:r>
+          <w:rPr>
+            <w:rStyle w:val="Hyperlink"/>
+          </w:rPr>
+          <w:t xml:space="preserve"> </w:t>
+        </w:r>
+        <w:r>
+          <w:rPr>
+            <w:rStyle w:val="Hyperlink"/>
+          </w:rPr>
+          <w:t xml:space="preserve">Red Queen</w:t>
+        </w:r>
+        <w:r>
+          <w:rPr>
+            <w:rStyle w:val="Hyperlink"/>
+          </w:rPr>
+          <w:t xml:space="preserve">: Rethinking the evolution of seasonal migration</w:t>
+        </w:r>
+      </w:hyperlink>
+      <w:r>
+        <w:t xml:space="preserve">. Biological Reviews 94:737–752.</w:t>
+      </w:r>
+    </w:p>
+    <w:bookmarkEnd w:id="173"/>
+    <w:bookmarkStart w:id="175" w:name="ref-wolfson2022"/>
+    <w:p>
+      <w:pPr>
+        <w:pStyle w:val="Bibliography"/>
+      </w:pPr>
+      <w:r>
         <w:t xml:space="preserve">Wolfson, D. W., D. E. Andersen, and J. R. Fieberg. 2022.</w:t>
       </w:r>
       <w:r>
         <w:t xml:space="preserve"> </w:t>
       </w:r>
-      <w:hyperlink r:id="rId160">
+      <w:hyperlink r:id="rId174">
         <w:r>
           <w:rPr>
             <w:rStyle w:val="Hyperlink"/>
@@ -12007,8 +13944,8 @@
         <w:t xml:space="preserve">. Journal of Animal Ecology 1365–2656.13779.</w:t>
       </w:r>
     </w:p>
-    <w:bookmarkEnd w:id="161"/>
-    <w:bookmarkStart w:id="163" w:name="ref-zuckerman2023"/>
+    <w:bookmarkEnd w:id="175"/>
+    <w:bookmarkStart w:id="177" w:name="ref-zuckerman2023"/>
     <w:p>
       <w:pPr>
         <w:pStyle w:val="Bibliography"/>
@@ -12019,7 +13956,7 @@
       <w:r>
         <w:t xml:space="preserve"> </w:t>
       </w:r>
-      <w:hyperlink r:id="rId162">
+      <w:hyperlink r:id="rId176">
         <w:r>
           <w:rPr>
             <w:rStyle w:val="Hyperlink"/>
@@ -12043,9 +13980,9 @@
         <w:t xml:space="preserve">. Ecosphere 14:e4502.</w:t>
       </w:r>
     </w:p>
-    <w:bookmarkEnd w:id="163"/>
-    <w:bookmarkEnd w:id="164"/>
-    <w:bookmarkEnd w:id="165"/>
+    <w:bookmarkEnd w:id="177"/>
+    <w:bookmarkEnd w:id="178"/>
+    <w:bookmarkEnd w:id="179"/>
     <w:sectPr>
       <w:pgSz w:h="15840" w:w="12240"/>
       <w:pgMar w:bottom="1440" w:footer="720" w:gutter="0" w:header="720" w:left="1440" w:right="1440" w:top="1440"/>

</xml_diff>

<commit_message>
basically ready for coauthors, supps updated
</commit_message>
<xml_diff>
--- a/writing/annual_mvmt_draft.docx
+++ b/writing/annual_mvmt_draft.docx
@@ -341,7 +341,7 @@
         <w:pStyle w:val="Date"/>
       </w:pPr>
       <w:r>
-        <w:t xml:space="preserve">18</w:t>
+        <w:t xml:space="preserve">24</w:t>
       </w:r>
       <w:r>
         <w:t xml:space="preserve"> </w:t>
@@ -397,7 +397,13 @@
         <w:pStyle w:val="FirstParagraph"/>
       </w:pPr>
       <w:r>
-        <w:t xml:space="preserve">Individuals within a population often exhibit a continuum of movement strategies (from residency to inter-continental seasonal migration), and different movement strategies may affect fitness differently. In species such as trumpeter swans (</w:t>
+        <w:t xml:space="preserve">Individuals within a population often exhibit a continuum of movement strategies (from residency to inter-continental seasonal migration), and different movement strategies may affect fitness differently.</w:t>
+      </w:r>
+      <w:r>
+        <w:t xml:space="preserve"> </w:t>
+      </w:r>
+      <w:r>
+        <w:t xml:space="preserve">In species such as trumpeter swans (</w:t>
       </w:r>
       <w:r>
         <w:rPr>
@@ -407,7 +413,13 @@
         <w:t xml:space="preserve">Cygnus buccinator</w:t>
       </w:r>
       <w:r>
-        <w:t xml:space="preserve">), some populations populations migrate seasonally and some are resident, and both social learning and genetics may play a role in whether individual swans migrate. Trumpeter swans were historically widespread throughout much of North America, but unregulated market hunting decimated their abundance to near extirpation in the lower 48 states by the end of the</w:t>
+        <w:t xml:space="preserve">), some populations migrate seasonally and some are resident.</w:t>
+      </w:r>
+      <w:r>
+        <w:t xml:space="preserve"> </w:t>
+      </w:r>
+      <w:r>
+        <w:t xml:space="preserve">Trumpeter swans were historically widespread throughout much of North America, but hunting nearly extirpated them in the lower 48 states by the end of the</w:t>
       </w:r>
       <w:r>
         <w:t xml:space="preserve"> </w:t>
@@ -433,13 +445,19 @@
         <w:t xml:space="preserve"> </w:t>
       </w:r>
       <w:r>
-        <w:t xml:space="preserve">century. The Interior Population (IP) of trumpeter swans was re-established in eastern North America by releasing individuals from both migratory and non-migratory populations, but their current annual movement patterns are largely unknown.</w:t>
-      </w:r>
-      <w:r>
-        <w:t xml:space="preserve"> </w:t>
-      </w:r>
-      <w:r>
-        <w:t xml:space="preserve">Our goal was to describe seasonal movement patterns of IP trumpeter swans and quantify the proportion of the IP that is migratory, the extent and phenology (e.g., typical departure and arrival dates) of seasonal movements, the associations between movement patterns and breeding status and breeding location, and the degree of individual and population variability in migration patterns.</w:t>
+        <w:t xml:space="preserve">century.</w:t>
+      </w:r>
+      <w:r>
+        <w:t xml:space="preserve"> </w:t>
+      </w:r>
+      <w:r>
+        <w:t xml:space="preserve">The Interior Population (IP) of trumpeter swans was re-established in eastern North America by releasing individuals from both migratory and non-migratory populations, but their current annual movement patterns are largely unknown.</w:t>
+      </w:r>
+      <w:r>
+        <w:t xml:space="preserve"> </w:t>
+      </w:r>
+      <w:r>
+        <w:t xml:space="preserve">Our goal was to describe their seasonal movement patterns and quantify the proportion of the IP that is migratory, the extent and phenology (e.g., departure and arrival dates) of seasonal movements, and associations between movement patterns and breeding status and breeding location.</w:t>
       </w:r>
     </w:p>
     <w:bookmarkEnd w:id="20"/>
@@ -466,7 +484,7 @@
         <w:pStyle w:val="FirstParagraph"/>
       </w:pPr>
       <w:r>
-        <w:t xml:space="preserve">We deployed 113 GPS-GSM transmitters on IP trumpeter swans in 6 U.S. states and 1 Canadian province across the current IP breeding range to quantify their annual movements.</w:t>
+        <w:t xml:space="preserve">We deployed 113 GPS-GSM transmitters on IP trumpeter swans in 6 U.S. states and 1 Canadian province across the current IP breeding range.</w:t>
       </w:r>
       <w:r>
         <w:t xml:space="preserve"> </w:t>
@@ -487,13 +505,13 @@
         <w:t xml:space="preserve">’</w:t>
       </w:r>
       <w:r>
-        <w:t xml:space="preserve">, we segmented the annual cycle by fitting piecewise regression models to each yearly time-series of displacement from the breeding site, and then extracted dates of migration events.</w:t>
-      </w:r>
-      <w:r>
-        <w:t xml:space="preserve"> </w:t>
-      </w:r>
-      <w:r>
-        <w:t xml:space="preserve">We also fit a latent state model to characterize population-level associations between breeding latitude and maximum extent of migration, and linear models to quantify associations in migration phenology.</w:t>
+        <w:t xml:space="preserve">, we segmented the annual cycle by fitting piecewise regression models to each yearly time-series of displacement from the breeding site to estimate dates of migration events.</w:t>
+      </w:r>
+      <w:r>
+        <w:t xml:space="preserve"> </w:t>
+      </w:r>
+      <w:r>
+        <w:t xml:space="preserve">We fit a latent state model to characterize population-level associations between breeding latitude and maximum extent of migration, and linear models to quantify associations with migration phenology.</w:t>
       </w:r>
     </w:p>
     <w:bookmarkEnd w:id="21"/>
@@ -520,13 +538,37 @@
         <w:pStyle w:val="FirstParagraph"/>
       </w:pPr>
       <w:r>
-        <w:t xml:space="preserve">Annual movements of IP trumpeter swans were highly variable. At the individual level, we classified 59% of swan-year datasets as long-distance migration (defined as moving &gt;100km from the breeding site), 16% as regional migration (&gt;25 km and &lt;100 km from breeding site), and 19% as non-migratory but exhibiting local movements (&lt;25 km from breeding site), and 6% as exhibiting multiple migration strategies across years. The relationship between breeding latitude and migration extent was best described using a 2-component mixture model in which migration extent was linearly associated with breeding latitude for 1 group of individuals and was much lower and exhibited a non-linear association with breeding latitude for a second group of individuals.</w:t>
-      </w:r>
-      <w:r>
-        <w:t xml:space="preserve"> </w:t>
-      </w:r>
-      <w:r>
-        <w:t xml:space="preserve">Breeding latitude was a significant predictor of spring arrival date, with swans arriving earlier to territories at lower latitudes. Swans at higher latitudes tended to depart earlier in the autumn, and breeding latitude had no relationship with overall migration duration. Breeding status was a significant predictor of autumn departure date, with successful breeders leaving later in the autumn than non-breeders, but had a weak relationship with spring arrival and migration duration.</w:t>
+        <w:t xml:space="preserve">Annual movements of IP trumpeter swans were highly variable.</w:t>
+      </w:r>
+      <w:r>
+        <w:t xml:space="preserve"> </w:t>
+      </w:r>
+      <w:r>
+        <w:t xml:space="preserve">At the individual level, 59% of swans moved to distant wintering areas (long-distance migration defined as moving &gt;100km from the breeding site), 16% exhibited regional migration (&gt;25 km and &lt;100 km from breeding site), 19% exhibited non-migratory but local movements (&lt;25 km from breeding site), and 6% exhibited multiple migration strategies across years.</w:t>
+      </w:r>
+      <w:r>
+        <w:t xml:space="preserve"> </w:t>
+      </w:r>
+      <w:r>
+        <w:t xml:space="preserve">Migration extent was best described using a 2-component mixture model in which migration extent was linearly associated with breeding latitude for some individuals and was much lower and exhibited a non-linear association with breeding latitude for others.</w:t>
+      </w:r>
+      <w:r>
+        <w:t xml:space="preserve"> </w:t>
+      </w:r>
+      <w:r>
+        <w:t xml:space="preserve">Breeding latitude was a significant predictor of spring arrival date, with swans arriving earlier to territories at lower latitudes.</w:t>
+      </w:r>
+      <w:r>
+        <w:t xml:space="preserve"> </w:t>
+      </w:r>
+      <w:r>
+        <w:t xml:space="preserve">Swans at higher latitudes tended to depart earlier in the autumn, and breeding latitude had no relationship with overall migration duration.</w:t>
+      </w:r>
+      <w:r>
+        <w:t xml:space="preserve"> </w:t>
+      </w:r>
+      <w:r>
+        <w:t xml:space="preserve">Breeding status was a significant predictor of autumn departure date, with successful breeders leaving later in the autumn than non-breeders, but it had a weak relationship with spring arrival and migration duration.</w:t>
       </w:r>
     </w:p>
     <w:bookmarkEnd w:id="22"/>
@@ -553,7 +595,13 @@
         <w:pStyle w:val="FirstParagraph"/>
       </w:pPr>
       <w:r>
-        <w:t xml:space="preserve">IP trumpeter swans are partial migrants, with a continuum of strategies each year, from local movements to long-distance migration. Much of the variability in movement patterns was related to factors tied to natural history demands (e.g., breeding status) and response to environmental conditions (e.g., through associations with breeding latitude).</w:t>
+        <w:t xml:space="preserve">IP trumpeter swans are partial migrants, with a continuum of strategies each year, from local movements to long-distance migration.</w:t>
+      </w:r>
+      <w:r>
+        <w:t xml:space="preserve"> </w:t>
+      </w:r>
+      <w:r>
+        <w:t xml:space="preserve">Much of the variability in movement patterns was related to factors tied to natural history demands (e.g., breeding status) and response to environmental conditions (e.g., through associations with breeding latitude).</w:t>
       </w:r>
     </w:p>
     <w:p>
@@ -651,7 +699,7 @@
         <w:t xml:space="preserve"> </w:t>
       </w:r>
       <w:r>
-        <w:t xml:space="preserve">In part, that lack of understanding is hindered by challenges associated with making population-level inference from observations of individuals, quantifying migratory movements along a continuum of variability, and the relative scarcity of successful reintroductions of formerly scarce migratory species</w:t>
+        <w:t xml:space="preserve">In part, that lack of understanding is hindered by challenges associated with making population-level inference from observations of individuals, quantifying migratory movements along a continuum of variability, and the relative scarcity of successful reintroductions of migratory species</w:t>
       </w:r>
       <w:r>
         <w:t xml:space="preserve"> </w:t>
@@ -721,7 +769,13 @@
         <w:t xml:space="preserve">]</w:t>
       </w:r>
       <w:r>
-        <w:t xml:space="preserve">. As a consequence, cultural transmission during the first year is thought to be the primary mechanism that dictates the learned migratory strategy used in subsequent years</w:t>
+        <w:t xml:space="preserve">.</w:t>
+      </w:r>
+      <w:r>
+        <w:t xml:space="preserve"> </w:t>
+      </w:r>
+      <w:r>
+        <w:t xml:space="preserve">As a consequence, cultural transmission during the first year is thought to be the primary mechanism that dictates the learned migratory strategy used in subsequent years</w:t>
       </w:r>
       <w:r>
         <w:t xml:space="preserve"> </w:t>
@@ -752,7 +806,13 @@
         <w:t xml:space="preserve">]</w:t>
       </w:r>
       <w:r>
-        <w:t xml:space="preserve">. Although this transfer of information is an effective mechanism for preserving migratory patterns through generations, how these trends become established after a population is reintroduced on a landscape from which it had previously been extirpated is unclear.</w:t>
+        <w:t xml:space="preserve">.</w:t>
+      </w:r>
+      <w:r>
+        <w:t xml:space="preserve"> </w:t>
+      </w:r>
+      <w:r>
+        <w:t xml:space="preserve">Although this transfer of information is an effective mechanism for preserving migratory patterns through generations, how these trends become established after a population is reintroduced on a landscape from which it had previously been extirpated is unclear.</w:t>
       </w:r>
       <w:r>
         <w:t xml:space="preserve"> </w:t>
@@ -985,7 +1045,7 @@
         <w:pStyle w:val="BodyText"/>
       </w:pPr>
       <w:r>
-        <w:t xml:space="preserve">Estimates of IP abundance have increased dramatically since reintroductions began in the 1960s, and both population size and distribution has expanded significantly</w:t>
+        <w:t xml:space="preserve">Estimates of IP abundance have increased dramatically since reintroductions began in the 1960s, and both population size and distribution have expanded significantly</w:t>
       </w:r>
       <w:r>
         <w:t xml:space="preserve"> </w:t>
@@ -1029,7 +1089,7 @@
         <w:t xml:space="preserve"> </w:t>
       </w:r>
       <w:r>
-        <w:t xml:space="preserve">A more comprehensive understanding of when and where IP swans move throughout the annual cycle (especially the non-breeding season), including any differences related to breeding status or latitude will better inform wintering area habitat use and optimal study design for surveys to index abundance.</w:t>
+        <w:t xml:space="preserve">A more comprehensive understanding of when and where IP swans move throughout the annual cycle (especially the non-breeding season), including any differences related to breeding status or latitude will better elucidate wintering area habitat requirements and inform optimal study design for surveys to index abundance.</w:t>
       </w:r>
     </w:p>
     <w:p>
@@ -1037,7 +1097,7 @@
         <w:pStyle w:val="BodyText"/>
       </w:pPr>
       <w:r>
-        <w:t xml:space="preserve">Many factors likely influence an individual swan’s decision to leave its breeding territory during the non-breeding season, the distance migrating individuals travel, and the degree of among-individual variability in movements for swans breeding at locations in close proximity to one another; these factors include life history requirements and knowledge transfer of migratory traditions</w:t>
+        <w:t xml:space="preserve">Many factors likely influence an individual swan’s decision to leave its breeding territory during the non-breeding season, the distance migrating individuals travel, and the degree of among-individual variability in movements for swans breeding at locations in close proximity to one another; these factors include life history requirements, knowledge transfer of migratory traditions, and inherent genetic control of migration</w:t>
       </w:r>
       <w:r>
         <w:t xml:space="preserve"> </w:t>
@@ -1068,7 +1128,13 @@
         <w:t xml:space="preserve">]</w:t>
       </w:r>
       <w:r>
-        <w:t xml:space="preserve">. Arriving early in the spring allows individuals to re-establish and defend a breeding territory and lay and incubate eggs early during the breeding period when nest success and survival of offspring is generally highest</w:t>
+        <w:t xml:space="preserve">.</w:t>
+      </w:r>
+      <w:r>
+        <w:t xml:space="preserve"> </w:t>
+      </w:r>
+      <w:r>
+        <w:t xml:space="preserve">Arriving early in the spring allows individuals to re-establish and defend a breeding territory and lay and incubate eggs early during the breeding period when nest success and survival of offspring is generally highest</w:t>
       </w:r>
       <w:r>
         <w:t xml:space="preserve"> </w:t>
@@ -1144,7 +1210,7 @@
         <w:pStyle w:val="BodyText"/>
       </w:pPr>
       <w:r>
-        <w:t xml:space="preserve">Survival rates of migrating individuals are typically lowest during the non-breeding period of the annual cycle due to challenges associated with navigating relatively unfamiliar landscapes and the high energetic demand of migration</w:t>
+        <w:t xml:space="preserve">Survival rates of migrants are typically lowest during the non-breeding period of the annual cycle due to challenges associated with navigating relatively unfamiliar landscapes and the high energetic demand of migration</w:t>
       </w:r>
       <w:r>
         <w:t xml:space="preserve"> </w:t>
@@ -1342,81 +1408,103 @@
       <w:r>
         <w:t xml:space="preserve">.</w:t>
       </w:r>
+      <w:r>
+        <w:t xml:space="preserve"> </w:t>
+      </w:r>
+      <w:r>
+        <w:t xml:space="preserve">The</w:t>
+      </w:r>
+      <w:r>
+        <w:t xml:space="preserve"> </w:t>
+      </w:r>
+      <w:r>
+        <w:t xml:space="preserve">‘</w:t>
+      </w:r>
+      <w:r>
+        <w:t xml:space="preserve">push</w:t>
+      </w:r>
+      <w:r>
+        <w:t xml:space="preserve">’</w:t>
+      </w:r>
+      <w:r>
+        <w:t xml:space="preserve"> </w:t>
+      </w:r>
+      <w:r>
+        <w:t xml:space="preserve">to avoid the harsh winter conditions varies substantially throughout the IP breeding range, with concurrent implications for decisions related to migration propensity and timing.</w:t>
+      </w:r>
+      <w:r>
+        <w:t xml:space="preserve"> </w:t>
+      </w:r>
+      <w:r>
+        <w:t xml:space="preserve">Many populations include some individuals that migrate each year while others are residents (i.e., partial migration), which can result in higher overall fitness</w:t>
+      </w:r>
+      <w:r>
+        <w:t xml:space="preserve"> </w:t>
+      </w:r>
+      <w:r>
+        <w:t xml:space="preserve">[</w:t>
+      </w:r>
+      <w:hyperlink w:anchor="ref-chapman2011">
+        <w:r>
+          <w:rPr>
+            <w:rStyle w:val="Hyperlink"/>
+          </w:rPr>
+          <w:t xml:space="preserve">23</w:t>
+        </w:r>
+      </w:hyperlink>
+      <w:r>
+        <w:t xml:space="preserve">,</w:t>
+      </w:r>
+      <w:hyperlink w:anchor="ref-lundberg1988">
+        <w:r>
+          <w:rPr>
+            <w:rStyle w:val="Hyperlink"/>
+          </w:rPr>
+          <w:t xml:space="preserve">38</w:t>
+        </w:r>
+      </w:hyperlink>
+      <w:r>
+        <w:t xml:space="preserve">,</w:t>
+      </w:r>
+      <w:hyperlink w:anchor="ref-lundberg2013">
+        <w:r>
+          <w:rPr>
+            <w:rStyle w:val="Hyperlink"/>
+          </w:rPr>
+          <w:t xml:space="preserve">39</w:t>
+        </w:r>
+      </w:hyperlink>
+      <w:r>
+        <w:t xml:space="preserve">]</w:t>
+      </w:r>
+      <w:r>
+        <w:t xml:space="preserve">.</w:t>
+      </w:r>
+      <w:r>
+        <w:t xml:space="preserve"> </w:t>
+      </w:r>
+      <w:r>
+        <w:t xml:space="preserve">We expected the propensity for trumpeter swans to migrate to be higher in more northern latitudes.</w:t>
+      </w:r>
     </w:p>
     <w:p>
       <w:pPr>
         <w:pStyle w:val="BodyText"/>
       </w:pPr>
       <w:r>
-        <w:t xml:space="preserve">The</w:t>
-      </w:r>
-      <w:r>
-        <w:t xml:space="preserve"> </w:t>
-      </w:r>
-      <w:r>
-        <w:t xml:space="preserve">‘</w:t>
-      </w:r>
-      <w:r>
-        <w:t xml:space="preserve">push</w:t>
-      </w:r>
-      <w:r>
-        <w:t xml:space="preserve">’</w:t>
-      </w:r>
-      <w:r>
-        <w:t xml:space="preserve"> </w:t>
-      </w:r>
-      <w:r>
-        <w:t xml:space="preserve">to avoid the harsh winter conditions varies substantially throughout the IP breeding range, with concurrent implications for decisions related to migration propensity and timing. Many populations include some individuals that migrate each year while others are residents (i.e., partial migration), which can result in higher overall fitness</w:t>
-      </w:r>
-      <w:r>
-        <w:t xml:space="preserve"> </w:t>
-      </w:r>
-      <w:r>
-        <w:t xml:space="preserve">[</w:t>
-      </w:r>
-      <w:hyperlink w:anchor="ref-chapman2011">
-        <w:r>
-          <w:rPr>
-            <w:rStyle w:val="Hyperlink"/>
-          </w:rPr>
-          <w:t xml:space="preserve">23</w:t>
-        </w:r>
-      </w:hyperlink>
-      <w:r>
-        <w:t xml:space="preserve">,</w:t>
-      </w:r>
-      <w:hyperlink w:anchor="ref-lundberg1988">
-        <w:r>
-          <w:rPr>
-            <w:rStyle w:val="Hyperlink"/>
-          </w:rPr>
-          <w:t xml:space="preserve">38</w:t>
-        </w:r>
-      </w:hyperlink>
-      <w:r>
-        <w:t xml:space="preserve">,</w:t>
-      </w:r>
-      <w:hyperlink w:anchor="ref-lundberg2013">
-        <w:r>
-          <w:rPr>
-            <w:rStyle w:val="Hyperlink"/>
-          </w:rPr>
-          <w:t xml:space="preserve">39</w:t>
-        </w:r>
-      </w:hyperlink>
-      <w:r>
-        <w:t xml:space="preserve">]</w:t>
-      </w:r>
-      <w:r>
-        <w:t xml:space="preserve">. We expected the propensity for trumpeter swans to migrate to be higher in more northern latitudes.</w:t>
-      </w:r>
-    </w:p>
-    <w:p>
-      <w:pPr>
-        <w:pStyle w:val="BodyText"/>
-      </w:pPr>
-      <w:r>
-        <w:t xml:space="preserve">To better understand current movement ecology of the re-established IP trumpeter swans, we marked a sample of swans with GPS-GSM transmitters and monitored their movements over multiple annual cycles. Our primary goal was to better understand how a re-established population of trumpeter swans derived from different source pouplations uses a novel landscape. Our specific objectives were to quantify 1) the proportion of the IP that is migratory and the extent of migratory movements, 2) migration phenology (e.g., timing of autumn departure, spring arrival, and migration duration), and 3) associations between annual movement patterns and breeding status and breeding location.</w:t>
+        <w:t xml:space="preserve">To better understand current movement ecology of the re-established IP trumpeter swans, we marked a sample of swans with GPS-GSM transmitters and monitored their movements over multiple annual cycles.</w:t>
+      </w:r>
+      <w:r>
+        <w:t xml:space="preserve"> </w:t>
+      </w:r>
+      <w:r>
+        <w:t xml:space="preserve">Our primary goal was to better understand how a re-established population of trumpeter swans derived from different source populations uses a novel landscape.</w:t>
+      </w:r>
+      <w:r>
+        <w:t xml:space="preserve"> </w:t>
+      </w:r>
+      <w:r>
+        <w:t xml:space="preserve">Our specific objectives were to quantify 1) the proportion of the IP that is migratory and the extent of migratory movements, 2) migration phenology (e.g., timing of autumn departure, spring arrival, and migration duration), and 3) associations between annual movement patterns and breeding status and breeding location.</w:t>
       </w:r>
     </w:p>
     <w:p>
@@ -1544,7 +1632,7 @@
           <wp:inline>
             <wp:extent cx="5943600" cy="5159436"/>
             <wp:effectExtent b="0" l="0" r="0" t="0"/>
-            <wp:docPr descr="Figure 1: Capture locations for Interior Population trumpeter swans collared with GPS-GSM transmitters from July 2019–January 2022." title="" id="27" name="Picture"/>
+            <wp:docPr descr="Figure 1: Capture locations of Interior Population trumpeter swans collared with GPS-GSM transmitters from July 2019–January 2022." title="" id="27" name="Picture"/>
             <a:graphic>
               <a:graphicData uri="http://schemas.openxmlformats.org/drawingml/2006/picture">
                 <pic:pic>
@@ -1587,7 +1675,7 @@
         <w:pStyle w:val="ImageCaption"/>
       </w:pPr>
       <w:r>
-        <w:t xml:space="preserve">Figure 1: Capture locations for Interior Population trumpeter swans collared with GPS-GSM transmitters from July 2019–January 2022.</w:t>
+        <w:t xml:space="preserve">Figure 1: Capture locations of Interior Population trumpeter swans collared with GPS-GSM transmitters from July 2019–January 2022.</w:t>
       </w:r>
     </w:p>
     <w:bookmarkEnd w:id="29"/>
@@ -1620,7 +1708,7 @@
         <w:t xml:space="preserve"> </w:t>
       </w:r>
       <w:r>
-        <w:t xml:space="preserve">We primarily used long-tail mud motors (Powell Performance Fab, Hutchinson, Minnesota, USA) to navigate shallow wetlands where swans were located, though some swans were captured using surface-drive motors (Gator-Tail, Loreauville, Louisiana, USA).</w:t>
+        <w:t xml:space="preserve">We primarily used long-tail mud motors (Powell Performance Fab, Hutchinson, Minnesota, USA) to navigate shallow wetlands where swans were located, though some swans were captured using boats with surface-drive motors (Gator-Tail, Loreauville, Louisiana, USA).</w:t>
       </w:r>
       <w:r>
         <w:t xml:space="preserve"> </w:t>
@@ -1774,7 +1862,13 @@
         <w:pStyle w:val="FirstParagraph"/>
       </w:pPr>
       <w:r>
-        <w:t xml:space="preserve">Accurate quantification of migration phenology was a key objective of this study. Given the size of the dataset (~6M locations over 252 swan-years), we developed an efficient workflow to segment location data into periods of the annual cycle and estimate migration metrics.</w:t>
+        <w:t xml:space="preserve">Accurate quantification of migration phenology was a key objective of this study.</w:t>
+      </w:r>
+      <w:r>
+        <w:t xml:space="preserve"> </w:t>
+      </w:r>
+      <w:r>
+        <w:t xml:space="preserve">Given the size of the dataset (~6M locations over 252 swan-years), we developed an efficient workflow to segment location data into periods of the annual cycle and estimate migration metrics.</w:t>
       </w:r>
       <w:r>
         <w:t xml:space="preserve"> </w:t>
@@ -1952,7 +2046,23 @@
         <w:t xml:space="preserve"> </w:t>
       </w:r>
       <w:r>
-        <w:t xml:space="preserve">using the mcp package</w:t>
+        <w:t xml:space="preserve">using the</w:t>
+      </w:r>
+      <w:r>
+        <w:t xml:space="preserve"> </w:t>
+      </w:r>
+      <w:r>
+        <w:rPr>
+          <w:iCs/>
+          <w:i/>
+        </w:rPr>
+        <w:t xml:space="preserve">mcp</w:t>
+      </w:r>
+      <w:r>
+        <w:t xml:space="preserve"> </w:t>
+      </w:r>
+      <w:r>
+        <w:t xml:space="preserve">package</w:t>
       </w:r>
       <w:r>
         <w:t xml:space="preserve"> </w:t>
@@ -2101,7 +2211,23 @@
         <w:t xml:space="preserve"> </w:t>
       </w:r>
       <w:r>
-        <w:t xml:space="preserve">threshold, we evaluated model fit and predictive performance using leave-one-out cross-validation (LOO-CV) with Pareto smoothed importance sampling to estimate the Expected Log Predictive Density (ELPD), using the loo package</w:t>
+        <w:t xml:space="preserve">threshold, we evaluated model fit and predictive performance using leave-one-out cross-validation (LOO-CV) with Pareto smoothed importance sampling to estimate the Expected Log Predictive Density (ELPD), using the</w:t>
+      </w:r>
+      <w:r>
+        <w:t xml:space="preserve"> </w:t>
+      </w:r>
+      <w:r>
+        <w:rPr>
+          <w:iCs/>
+          <w:i/>
+        </w:rPr>
+        <w:t xml:space="preserve">loo</w:t>
+      </w:r>
+      <w:r>
+        <w:t xml:space="preserve"> </w:t>
+      </w:r>
+      <w:r>
+        <w:t xml:space="preserve">package</w:t>
       </w:r>
       <w:r>
         <w:t xml:space="preserve"> </w:t>
@@ -2152,7 +2278,19 @@
         <w:pStyle w:val="BodyText"/>
       </w:pPr>
       <w:r>
-        <w:t xml:space="preserve">We qualitatively inspected the visual fit of each best-supported model (based on ELPD) for each swan-year dataset and removed 11 (out of 241 total datasets) that were obvious poor fits such that information from the breakpoints and intercepts would not adequately describe annual migration phenology. We also excluded all segments &lt;2 km from the previous segment and all changepoints &lt;2 days from the previous changepoint. We then extracted parameter values to represent the movement metrics of interest (Fig.</w:t>
+        <w:t xml:space="preserve">We qualitatively inspected the visual fit of each best-supported model (based on ELPD) for each swan-year dataset and removed 11 (out of 241 total datasets) that were obvious poor fits such that information from the breakpoints and intercepts would not adequately describe annual migration phenology.</w:t>
+      </w:r>
+      <w:r>
+        <w:t xml:space="preserve"> </w:t>
+      </w:r>
+      <w:r>
+        <w:t xml:space="preserve">We also excluded all segments &lt;2 km from the previous segment and all changepoints &lt;2 days from the previous changepoint.</w:t>
+      </w:r>
+      <w:r>
+        <w:t xml:space="preserve"> </w:t>
+      </w:r>
+      <w:r>
+        <w:t xml:space="preserve">We then extracted parameter values to represent the movement metrics of interest (Fig.</w:t>
       </w:r>
       <w:r>
         <w:t xml:space="preserve"> </w:t>
@@ -2167,7 +2305,13 @@
         <w:t xml:space="preserve"> </w:t>
       </w:r>
       <w:r>
-        <w:t xml:space="preserve">We extracted autumn departure dates for individuals that moved &gt;100 km from breeding/capture locations by 1 December. We extracted spring arrival dates for individuals that moved &gt;100 km from breeding/capture locations during the non-breeding season and that returned within 10 km of their previous summer territory.</w:t>
+        <w:t xml:space="preserve">We extracted autumn departure dates for individuals that moved &gt;100 km from breeding/capture locations by 1 December.</w:t>
+      </w:r>
+      <w:r>
+        <w:t xml:space="preserve"> </w:t>
+      </w:r>
+      <w:r>
+        <w:t xml:space="preserve">We extracted spring arrival dates for individuals that moved &gt;100 km from breeding/capture locations during the non-breeding season and that returned within 10 km of their previous summer territory.</w:t>
       </w:r>
       <w:r>
         <w:t xml:space="preserve"> </w:t>
@@ -2200,7 +2344,13 @@
         <w:pStyle w:val="FirstParagraph"/>
       </w:pPr>
       <w:r>
-        <w:t xml:space="preserve">An exploratory analysis of annual movement data suggested a strong linear association between breeding latitude and migration extent for many individuals, whereas others moved to a much lesser extent, especially at lower latitudes. It is possible that these patterns reflect two different migratory strategies with one segment of the population consistently migrating to lower latitudes and a second segment of the population seeking out areas with open water closer to the location of their breeding site to survive the winter.</w:t>
+        <w:t xml:space="preserve">An exploratory analysis of annual movement data suggested a strong linear association between breeding latitude and migration extent for many individuals, whereas others moved to a much lesser extent, especially at lower latitudes.</w:t>
+      </w:r>
+      <w:r>
+        <w:t xml:space="preserve"> </w:t>
+      </w:r>
+      <w:r>
+        <w:t xml:space="preserve">It is possible that these patterns reflect two different migratory strategies with one segment of the population consistently migrating to lower latitudes and a second segment of the population seeking out areas with open water closer to the location of their breeding site during winter.</w:t>
       </w:r>
     </w:p>
     <w:p>
@@ -2208,7 +2358,13 @@
         <w:pStyle w:val="BodyText"/>
       </w:pPr>
       <w:r>
-        <w:t xml:space="preserve">We use a 2-component mixture model (i.e., a model with two different groups of individuals, each following a different response pattern) to describe the relationship between breeding latitude and migration extent. Let</w:t>
+        <w:t xml:space="preserve">We use a 2-component mixture model (i.e., a model with two different groups of individuals, each following a different response pattern) to describe the relationship between breeding latitude and migration extent.</w:t>
+      </w:r>
+      <w:r>
+        <w:t xml:space="preserve"> </w:t>
+      </w:r>
+      <w:r>
+        <w:t xml:space="preserve">Let</w:t>
       </w:r>
       <w:r>
         <w:t xml:space="preserve"> </w:t>
@@ -2282,7 +2438,13 @@
         <w:t xml:space="preserve"> </w:t>
       </w:r>
       <w:r>
-        <w:t xml:space="preserve">be a latent variable representing the group membership of each individual. We assumed migration extent was linearly related to breeding latitude for individuals with</w:t>
+        <w:t xml:space="preserve">be a latent variable representing the group membership of each individual.</w:t>
+      </w:r>
+      <w:r>
+        <w:t xml:space="preserve"> </w:t>
+      </w:r>
+      <w:r>
+        <w:t xml:space="preserve">We assumed migration extent was linearly related to breeding latitude for individuals with</w:t>
       </w:r>
       <w:r>
         <w:t xml:space="preserve"> </w:t>
@@ -2438,7 +2600,7 @@
                 </m:e>
                 <m:sub>
                   <m:r>
-                    <m:t>k</m:t>
+                    <m:t>i</m:t>
                   </m:r>
                 </m:sub>
                 <m:sup>
@@ -2447,259 +2609,6 @@
                   </m:r>
                 </m:sup>
               </m:sSubSup>
-            </m:e>
-          </m:d>
-        </m:oMath>
-      </m:oMathPara>
-    </w:p>
-    <w:p>
-      <w:pPr>
-        <w:pStyle w:val="FirstParagraph"/>
-      </w:pPr>
-      <w:r>
-        <w:t xml:space="preserve">where</w:t>
-      </w:r>
-      <w:r>
-        <w:t xml:space="preserve"> </w:t>
-      </w:r>
-      <m:oMath>
-        <m:sSub>
-          <m:e>
-            <m:r>
-              <m:t>Y</m:t>
-            </m:r>
-          </m:e>
-          <m:sub>
-            <m:r>
-              <m:t>j</m:t>
-            </m:r>
-          </m:sub>
-        </m:sSub>
-      </m:oMath>
-      <w:r>
-        <w:t xml:space="preserve"> </w:t>
-      </w:r>
-      <w:r>
-        <w:t xml:space="preserve">is the extent of migration for individual</w:t>
-      </w:r>
-      <w:r>
-        <w:t xml:space="preserve"> </w:t>
-      </w:r>
-      <m:oMath>
-        <m:r>
-          <m:t>i</m:t>
-        </m:r>
-      </m:oMath>
-      <w:r>
-        <w:t xml:space="preserve"> </w:t>
-      </w:r>
-      <w:r>
-        <w:t xml:space="preserve">in year</w:t>
-      </w:r>
-      <w:r>
-        <w:t xml:space="preserve"> </w:t>
-      </w:r>
-      <m:oMath>
-        <m:r>
-          <m:t>j</m:t>
-        </m:r>
-      </m:oMath>
-      <w:r>
-        <w:t xml:space="preserve">, conditional on the latent state for each individual,</w:t>
-      </w:r>
-      <w:r>
-        <w:t xml:space="preserve"> </w:t>
-      </w:r>
-      <m:oMath>
-        <m:sSub>
-          <m:e>
-            <m:r>
-              <m:t>z</m:t>
-            </m:r>
-          </m:e>
-          <m:sub>
-            <m:r>
-              <m:t>i</m:t>
-            </m:r>
-          </m:sub>
-        </m:sSub>
-      </m:oMath>
-      <w:r>
-        <w:t xml:space="preserve">. Each latent state has a separate variance term,</w:t>
-      </w:r>
-      <w:r>
-        <w:t xml:space="preserve"> </w:t>
-      </w:r>
-      <m:oMath>
-        <m:sSub>
-          <m:e>
-            <m:r>
-              <m:t>σ</m:t>
-            </m:r>
-          </m:e>
-          <m:sub>
-            <m:r>
-              <m:t>k</m:t>
-            </m:r>
-          </m:sub>
-        </m:sSub>
-      </m:oMath>
-      <w:r>
-        <w:t xml:space="preserve">, depending on group assignment.</w:t>
-      </w:r>
-    </w:p>
-    <w:p>
-      <w:pPr>
-        <w:pStyle w:val="BodyText"/>
-      </w:pPr>
-      <m:oMathPara>
-        <m:oMathParaPr>
-          <m:jc m:val="center"/>
-        </m:oMathParaPr>
-        <m:oMath>
-          <m:sSubSup>
-            <m:e>
-              <m:r>
-                <m:t>σ</m:t>
-              </m:r>
-            </m:e>
-            <m:sub>
-              <m:r>
-                <m:t>k</m:t>
-              </m:r>
-            </m:sub>
-            <m:sup>
-              <m:r>
-                <m:t>2</m:t>
-              </m:r>
-            </m:sup>
-          </m:sSubSup>
-          <m:r>
-            <m:rPr>
-              <m:sty m:val="p"/>
-            </m:rPr>
-            <m:t>=</m:t>
-          </m:r>
-          <m:d>
-            <m:dPr>
-              <m:begChr m:val="{"/>
-              <m:endChr m:val=""/>
-              <m:sepChr m:val=""/>
-              <m:grow/>
-            </m:dPr>
-            <m:e>
-              <m:m>
-                <m:mPr>
-                  <m:baseJc m:val="center"/>
-                  <m:plcHide m:val="1"/>
-                  <m:mcs>
-                    <m:mc>
-                      <m:mcPr>
-                        <m:mcJc m:val="left"/>
-                        <m:count m:val="1"/>
-                      </m:mcPr>
-                    </m:mc>
-                    <m:mc>
-                      <m:mcPr>
-                        <m:mcJc m:val="left"/>
-                        <m:count m:val="1"/>
-                      </m:mcPr>
-                    </m:mc>
-                  </m:mcs>
-                </m:mPr>
-                <m:mr>
-                  <m:e>
-                    <m:sSub>
-                      <m:e>
-                        <m:r>
-                          <m:t>σ</m:t>
-                        </m:r>
-                      </m:e>
-                      <m:sub>
-                        <m:r>
-                          <m:t>1</m:t>
-                        </m:r>
-                      </m:sub>
-                    </m:sSub>
-                  </m:e>
-                  <m:e>
-                    <m:r>
-                      <m:rPr>
-                        <m:nor/>
-                        <m:sty m:val="p"/>
-                      </m:rPr>
-                      <m:t> if </m:t>
-                    </m:r>
-                    <m:sSub>
-                      <m:e>
-                        <m:r>
-                          <m:t>z</m:t>
-                        </m:r>
-                      </m:e>
-                      <m:sub>
-                        <m:r>
-                          <m:t>i</m:t>
-                        </m:r>
-                      </m:sub>
-                    </m:sSub>
-                    <m:r>
-                      <m:rPr>
-                        <m:sty m:val="p"/>
-                      </m:rPr>
-                      <m:t>=</m:t>
-                    </m:r>
-                    <m:r>
-                      <m:t>1</m:t>
-                    </m:r>
-                  </m:e>
-                </m:mr>
-                <m:mr>
-                  <m:e>
-                    <m:sSub>
-                      <m:e>
-                        <m:r>
-                          <m:t>σ</m:t>
-                        </m:r>
-                      </m:e>
-                      <m:sub>
-                        <m:r>
-                          <m:t>2</m:t>
-                        </m:r>
-                      </m:sub>
-                    </m:sSub>
-                  </m:e>
-                  <m:e>
-                    <m:r>
-                      <m:rPr>
-                        <m:nor/>
-                        <m:sty m:val="p"/>
-                      </m:rPr>
-                      <m:t> if </m:t>
-                    </m:r>
-                    <m:sSub>
-                      <m:e>
-                        <m:r>
-                          <m:t>z</m:t>
-                        </m:r>
-                      </m:e>
-                      <m:sub>
-                        <m:r>
-                          <m:t>i</m:t>
-                        </m:r>
-                      </m:sub>
-                    </m:sSub>
-                    <m:r>
-                      <m:rPr>
-                        <m:sty m:val="p"/>
-                      </m:rPr>
-                      <m:t>=</m:t>
-                    </m:r>
-                    <m:r>
-                      <m:t>0</m:t>
-                    </m:r>
-                  </m:e>
-                </m:mr>
-              </m:m>
             </m:e>
           </m:d>
         </m:oMath>
@@ -2911,6 +2820,163 @@
       <w:pPr>
         <w:pStyle w:val="FirstParagraph"/>
       </w:pPr>
+      <m:oMathPara>
+        <m:oMathParaPr>
+          <m:jc m:val="center"/>
+        </m:oMathParaPr>
+        <m:oMath>
+          <m:sSubSup>
+            <m:e>
+              <m:r>
+                <m:t>σ</m:t>
+              </m:r>
+            </m:e>
+            <m:sub>
+              <m:r>
+                <m:t>i</m:t>
+              </m:r>
+            </m:sub>
+            <m:sup>
+              <m:r>
+                <m:t>2</m:t>
+              </m:r>
+            </m:sup>
+          </m:sSubSup>
+          <m:r>
+            <m:rPr>
+              <m:sty m:val="p"/>
+            </m:rPr>
+            <m:t>=</m:t>
+          </m:r>
+          <m:d>
+            <m:dPr>
+              <m:begChr m:val="{"/>
+              <m:endChr m:val=""/>
+              <m:sepChr m:val=""/>
+              <m:grow/>
+            </m:dPr>
+            <m:e>
+              <m:m>
+                <m:mPr>
+                  <m:baseJc m:val="center"/>
+                  <m:plcHide m:val="1"/>
+                  <m:mcs>
+                    <m:mc>
+                      <m:mcPr>
+                        <m:mcJc m:val="left"/>
+                        <m:count m:val="1"/>
+                      </m:mcPr>
+                    </m:mc>
+                    <m:mc>
+                      <m:mcPr>
+                        <m:mcJc m:val="left"/>
+                        <m:count m:val="1"/>
+                      </m:mcPr>
+                    </m:mc>
+                  </m:mcs>
+                </m:mPr>
+                <m:mr>
+                  <m:e>
+                    <m:sSub>
+                      <m:e>
+                        <m:r>
+                          <m:t>σ</m:t>
+                        </m:r>
+                      </m:e>
+                      <m:sub>
+                        <m:r>
+                          <m:t>1</m:t>
+                        </m:r>
+                      </m:sub>
+                    </m:sSub>
+                  </m:e>
+                  <m:e>
+                    <m:r>
+                      <m:rPr>
+                        <m:nor/>
+                        <m:sty m:val="p"/>
+                      </m:rPr>
+                      <m:t> if </m:t>
+                    </m:r>
+                    <m:sSub>
+                      <m:e>
+                        <m:r>
+                          <m:t>z</m:t>
+                        </m:r>
+                      </m:e>
+                      <m:sub>
+                        <m:r>
+                          <m:t>i</m:t>
+                        </m:r>
+                      </m:sub>
+                    </m:sSub>
+                    <m:r>
+                      <m:rPr>
+                        <m:sty m:val="p"/>
+                      </m:rPr>
+                      <m:t>=</m:t>
+                    </m:r>
+                    <m:r>
+                      <m:t>1</m:t>
+                    </m:r>
+                  </m:e>
+                </m:mr>
+                <m:mr>
+                  <m:e>
+                    <m:sSub>
+                      <m:e>
+                        <m:r>
+                          <m:t>σ</m:t>
+                        </m:r>
+                      </m:e>
+                      <m:sub>
+                        <m:r>
+                          <m:t>2</m:t>
+                        </m:r>
+                      </m:sub>
+                    </m:sSub>
+                  </m:e>
+                  <m:e>
+                    <m:r>
+                      <m:rPr>
+                        <m:nor/>
+                        <m:sty m:val="p"/>
+                      </m:rPr>
+                      <m:t> if </m:t>
+                    </m:r>
+                    <m:sSub>
+                      <m:e>
+                        <m:r>
+                          <m:t>z</m:t>
+                        </m:r>
+                      </m:e>
+                      <m:sub>
+                        <m:r>
+                          <m:t>i</m:t>
+                        </m:r>
+                      </m:sub>
+                    </m:sSub>
+                    <m:r>
+                      <m:rPr>
+                        <m:sty m:val="p"/>
+                      </m:rPr>
+                      <m:t>=</m:t>
+                    </m:r>
+                    <m:r>
+                      <m:t>0</m:t>
+                    </m:r>
+                  </m:e>
+                </m:mr>
+              </m:m>
+            </m:e>
+          </m:d>
+        </m:oMath>
+      </m:oMathPara>
+    </w:p>
+    <w:p>
+      <w:pPr>
+        <w:pStyle w:val="FirstParagraph"/>
+      </w:pPr>
       <w:r>
         <w:t xml:space="preserve">The</w:t>
       </w:r>
@@ -2938,10 +3004,7 @@
         <w:t xml:space="preserve"> </w:t>
       </w:r>
       <w:r>
-        <w:t xml:space="preserve">term takes two functional forms depending on the group assignment of</w:t>
-      </w:r>
-      <w:r>
-        <w:t xml:space="preserve"> </w:t>
+        <w:t xml:space="preserve">term takes one of two functional forms depending on the group assignment of (</w:t>
       </w:r>
       <m:oMath>
         <m:sSub>
@@ -2958,7 +3021,7 @@
         </m:sSub>
       </m:oMath>
       <w:r>
-        <w:t xml:space="preserve">; either the linear model when</w:t>
+        <w:t xml:space="preserve">); either a linear model when</w:t>
       </w:r>
       <w:r>
         <w:t xml:space="preserve"> </w:t>
@@ -3069,7 +3132,7 @@
         </m:r>
       </m:oMath>
       <w:r>
-        <w:t xml:space="preserve">, or the non-linear model when</w:t>
+        <w:t xml:space="preserve">, or a non-linear model when</w:t>
       </w:r>
       <w:r>
         <w:t xml:space="preserve"> </w:t>
@@ -3146,6 +3209,58 @@
             </m:r>
             <m:r>
               <m:t>j</m:t>
+            </m:r>
+          </m:sub>
+        </m:sSub>
+      </m:oMath>
+      <w:r>
+        <w:t xml:space="preserve">.</w:t>
+      </w:r>
+      <w:r>
+        <w:t xml:space="preserve"> </w:t>
+      </w:r>
+      <w:r>
+        <w:t xml:space="preserve">In addition, we assumed the variance of</w:t>
+      </w:r>
+      <w:r>
+        <w:t xml:space="preserve"> </w:t>
+      </w:r>
+      <m:oMath>
+        <m:sSub>
+          <m:e>
+            <m:r>
+              <m:t>Y</m:t>
+            </m:r>
+          </m:e>
+          <m:sub>
+            <m:r>
+              <m:t>i</m:t>
+            </m:r>
+            <m:r>
+              <m:t>j</m:t>
+            </m:r>
+          </m:sub>
+        </m:sSub>
+      </m:oMath>
+      <w:r>
+        <w:t xml:space="preserve"> </w:t>
+      </w:r>
+      <w:r>
+        <w:t xml:space="preserve">depended on the latent state</w:t>
+      </w:r>
+      <w:r>
+        <w:t xml:space="preserve"> </w:t>
+      </w:r>
+      <m:oMath>
+        <m:sSub>
+          <m:e>
+            <m:r>
+              <m:t>z</m:t>
+            </m:r>
+          </m:e>
+          <m:sub>
+            <m:r>
+              <m:t>i</m:t>
             </m:r>
           </m:sub>
         </m:sSub>
@@ -3421,7 +3536,45 @@
         </m:d>
       </m:oMath>
       <w:r>
-        <w:t xml:space="preserve">.</w:t>
+        <w:t xml:space="preserve">, parameterized in terms of their mean and precision (</w:t>
+      </w:r>
+      <m:oMath>
+        <m:r>
+          <m:t>1</m:t>
+        </m:r>
+        <m:r>
+          <m:rPr>
+            <m:sty m:val="p"/>
+          </m:rPr>
+          <m:t>/</m:t>
+        </m:r>
+        <m:r>
+          <m:t>v</m:t>
+        </m:r>
+        <m:r>
+          <m:t>a</m:t>
+        </m:r>
+        <m:r>
+          <m:t>r</m:t>
+        </m:r>
+        <m:r>
+          <m:t>i</m:t>
+        </m:r>
+        <m:r>
+          <m:t>a</m:t>
+        </m:r>
+        <m:r>
+          <m:t>n</m:t>
+        </m:r>
+        <m:r>
+          <m:t>c</m:t>
+        </m:r>
+        <m:r>
+          <m:t>e</m:t>
+        </m:r>
+      </m:oMath>
+      <w:r>
+        <w:t xml:space="preserve">).</w:t>
       </w:r>
       <w:r>
         <w:t xml:space="preserve"> </w:t>
@@ -3741,7 +3894,13 @@
         </m:d>
       </m:oMath>
       <w:r>
-        <w:t xml:space="preserve">. We used priors partially informed by the data for the intercepts of each group,</w:t>
+        <w:t xml:space="preserve">.</w:t>
+      </w:r>
+      <w:r>
+        <w:t xml:space="preserve"> </w:t>
+      </w:r>
+      <w:r>
+        <w:t xml:space="preserve">We used priors partially informed by the data for the intercepts of each group,</w:t>
       </w:r>
       <w:r>
         <w:t xml:space="preserve"> </w:t>
@@ -3766,7 +3925,7 @@
         </m:r>
       </m:oMath>
       <w:r>
-        <w:t xml:space="preserve">, based on the assumption that group 1 migrates to a larger extent than group 2.</w:t>
+        <w:t xml:space="preserve">, based on the assumption that group 1 migrates to a greater extent than group 2.</w:t>
       </w:r>
     </w:p>
     <w:p>
@@ -3774,7 +3933,23 @@
         <w:pStyle w:val="BodyText"/>
       </w:pPr>
       <w:r>
-        <w:t xml:space="preserve">We implemented the model in JAGS via the R2jags package using 3 MCMC chains with 30,000 iterations, a burn-in of 10,000, and a thinning rate of 10</w:t>
+        <w:t xml:space="preserve">We implemented the model in JAGS via the</w:t>
+      </w:r>
+      <w:r>
+        <w:t xml:space="preserve"> </w:t>
+      </w:r>
+      <w:r>
+        <w:rPr>
+          <w:iCs/>
+          <w:i/>
+        </w:rPr>
+        <w:t xml:space="preserve">R2jags</w:t>
+      </w:r>
+      <w:r>
+        <w:t xml:space="preserve"> </w:t>
+      </w:r>
+      <w:r>
+        <w:t xml:space="preserve">package using 3 MCMC chains with 30,000 iterations, a burn-in of 10,000, and a thinning rate of 10</w:t>
       </w:r>
       <w:r>
         <w:t xml:space="preserve"> </w:t>
@@ -3876,7 +4051,23 @@
         <w:pStyle w:val="FirstParagraph"/>
       </w:pPr>
       <w:r>
-        <w:t xml:space="preserve">We visualized differences in autumn departure and spring arrival across the range of breeding latitudes using scatterplots, facetted by year, with a univariate linear model fit as a statistical smoother for each year to quantify the amount of variation latitude explained in the migration metric. We visualized differences in migration phenology between breeding classes with boxplots showing the medians, inter-quartile ranges, and outliers. To test associations between predictor variables and migration phenology, we fit separate linear mixed models (LMM) using the lme4 package to each response (autumn departure date, spring arrival date, and migration duration), with a random intercept for each individual to account for repeated measures, and fixed effects for sex, breeding status, and breeding latitude</w:t>
+        <w:t xml:space="preserve">We visualized migration phenology across the range of breeding/capture latitudes that collared trumpeter swans used using scatterplots, facetted by year, with a univariate linear model fit as a statistical smoother to quantify the amount of variation in each migration metric explained by latitude. We visualized observations of migration phenology grouped by breeding status with boxplots showing the medians, inter-quartile ranges, and outliers. To test associations between predictor variables and migration phenology, we fit separate linear mixed models (LMM) using the</w:t>
+      </w:r>
+      <w:r>
+        <w:t xml:space="preserve"> </w:t>
+      </w:r>
+      <w:r>
+        <w:rPr>
+          <w:iCs/>
+          <w:i/>
+        </w:rPr>
+        <w:t xml:space="preserve">lme4</w:t>
+      </w:r>
+      <w:r>
+        <w:t xml:space="preserve"> </w:t>
+      </w:r>
+      <w:r>
+        <w:t xml:space="preserve">package to each response (autumn departure date, spring arrival date, and migration duration), with a random intercept for each individual to account for repeated measures, and fixed effects for sex, breeding status, and breeding latitude</w:t>
       </w:r>
       <w:r>
         <w:t xml:space="preserve"> </w:t>
@@ -3896,7 +4087,111 @@
         <w:t xml:space="preserve">]</w:t>
       </w:r>
       <w:r>
-        <w:t xml:space="preserve">. For the LMMs fit to autumn departure dates and migration duration, the variance term for the random intercept was estimated to be 0, so instead, we dropped the random effect and refit linear models with the same set of covariates. The lack of among-individual heterogeneity after accounting for fixed effects may reflect a true signal or simply the result of insufficient across-year repeated measures within the same individuals.</w:t>
+        <w:t xml:space="preserve">.</w:t>
+      </w:r>
+      <w:r>
+        <w:t xml:space="preserve"> </w:t>
+      </w:r>
+      <w:r>
+        <w:t xml:space="preserve">For the LMMs fit to autumn departure dates and migration duration, the variance term for the random intercept was estimated to be 0, so we dropped the random effect and refit linear models with the same set of covariates.</w:t>
+      </w:r>
+      <w:r>
+        <w:t xml:space="preserve"> </w:t>
+      </w:r>
+      <w:r>
+        <w:t xml:space="preserve">The lack of among-individual heterogeneity after accounting for fixed effects may reflect a true signal or may simply be the result of insufficient across-year repeated measures within the same set of individuals. We assessed model assumptions using the</w:t>
+      </w:r>
+      <w:r>
+        <w:t xml:space="preserve"> </w:t>
+      </w:r>
+      <w:r>
+        <w:rPr>
+          <w:iCs/>
+          <w:i/>
+        </w:rPr>
+        <w:t xml:space="preserve">performance</w:t>
+      </w:r>
+      <w:r>
+        <w:t xml:space="preserve"> </w:t>
+      </w:r>
+      <w:r>
+        <w:t xml:space="preserve">R package</w:t>
+      </w:r>
+      <w:r>
+        <w:t xml:space="preserve"> </w:t>
+      </w:r>
+      <w:r>
+        <w:t xml:space="preserve">[</w:t>
+      </w:r>
+      <w:hyperlink w:anchor="ref-ludecke2021">
+        <w:r>
+          <w:rPr>
+            <w:rStyle w:val="Hyperlink"/>
+          </w:rPr>
+          <w:t xml:space="preserve">56</w:t>
+        </w:r>
+      </w:hyperlink>
+      <w:r>
+        <w:t xml:space="preserve">]</w:t>
+      </w:r>
+      <w:r>
+        <w:t xml:space="preserve">. To conduct post-hoc comparisons of the categorical levels of breeding status (i.e., breeder, paired, non-breeder), we used the</w:t>
+      </w:r>
+      <w:r>
+        <w:t xml:space="preserve"> </w:t>
+      </w:r>
+      <w:r>
+        <w:rPr>
+          <w:iCs/>
+          <w:i/>
+        </w:rPr>
+        <w:t xml:space="preserve">emmeans</w:t>
+      </w:r>
+      <w:r>
+        <w:t xml:space="preserve"> </w:t>
+      </w:r>
+      <w:r>
+        <w:t xml:space="preserve">package to extract sets of pairwise contrasts for each migration metric, considering each combination of breeding status categories, and estimated means and 95% confidence intervals using Tukey’s Honest Significant Difference (HSD) test to adjust p-values and confidence intervals for each comparison</w:t>
+      </w:r>
+      <w:r>
+        <w:t xml:space="preserve"> </w:t>
+      </w:r>
+      <w:r>
+        <w:t xml:space="preserve">[</w:t>
+      </w:r>
+      <w:hyperlink w:anchor="ref-lenth2023">
+        <w:r>
+          <w:rPr>
+            <w:rStyle w:val="Hyperlink"/>
+          </w:rPr>
+          <w:t xml:space="preserve">57</w:t>
+        </w:r>
+      </w:hyperlink>
+      <w:r>
+        <w:t xml:space="preserve">]</w:t>
+      </w:r>
+      <w:r>
+        <w:t xml:space="preserve">. We approximated the degrees of freedom for the HSD test of the spring arrival LMM using the Kenward–Roger method</w:t>
+      </w:r>
+      <w:r>
+        <w:t xml:space="preserve"> </w:t>
+      </w:r>
+      <w:r>
+        <w:t xml:space="preserve">[</w:t>
+      </w:r>
+      <w:hyperlink w:anchor="ref-kenward1997">
+        <w:r>
+          <w:rPr>
+            <w:rStyle w:val="Hyperlink"/>
+          </w:rPr>
+          <w:t xml:space="preserve">58</w:t>
+        </w:r>
+      </w:hyperlink>
+      <w:r>
+        <w:t xml:space="preserve">]</w:t>
+      </w:r>
+      <w:r>
+        <w:t xml:space="preserve">.</w:t>
       </w:r>
     </w:p>
     <w:p>
@@ -3908,7 +4203,7 @@
     </w:p>
     <w:bookmarkEnd w:id="36"/>
     <w:bookmarkEnd w:id="37"/>
-    <w:bookmarkStart w:id="52" w:name="results-1"/>
+    <w:bookmarkStart w:id="55" w:name="results-1"/>
     <w:p>
       <w:pPr>
         <w:pStyle w:val="Heading2"/>
@@ -4007,7 +4302,7 @@
         <w:t xml:space="preserve">n</w:t>
       </w:r>
       <w:r>
-        <w:t xml:space="preserve">=116 individuals) underwent long-distance migration (moving &gt;100 km from breeding site during the non-breeding season), 16% (</w:t>
+        <w:t xml:space="preserve">=116 individuals) made seasonal movements to distant wintering areas (long-distance migration defined as moving &gt;100 km from breeding site during the non-breeding season), 16% (</w:t>
       </w:r>
       <w:r>
         <w:rPr>
@@ -4063,7 +4358,7 @@
         <w:t xml:space="preserve"> </w:t>
       </w:r>
       <w:r>
-        <w:t xml:space="preserve">For many swans that exhibited long-distance migration and swans breeding at higher latitudes, there was a strong association between breeding latitude (mostly between 43 and 53 degrees North latitude) and the extent of migration (Fig.</w:t>
+        <w:t xml:space="preserve">There was a strong association between breeding latitude (mostly between 43 and 53 degrees North latitude) and the extent of migration (Fig.</w:t>
       </w:r>
       <w:r>
         <w:t xml:space="preserve"> </w:t>
@@ -4078,7 +4373,13 @@
         <w:t xml:space="preserve"> </w:t>
       </w:r>
       <w:r>
-        <w:t xml:space="preserve">Many swans with breeding sites between 40 and 48 degrees North latitude, however, exhibited minimal movement during the non-breeding period. We considered these individuals to exhibit local seasonal movements, with most of these swans leaving their summer territory or increasing their overall space use during the winter, likely to increase access to ice-free open water or access to food.</w:t>
+        <w:t xml:space="preserve">Yet, many swans with breeding sites between 40 and 48 degrees North latitude exhibited minimal movement during the non-breeding period.</w:t>
+      </w:r>
+      <w:r>
+        <w:t xml:space="preserve"> </w:t>
+      </w:r>
+      <w:r>
+        <w:t xml:space="preserve">We considered these individuals to exhibit local seasonal movements, with most of these swans leaving their summer territory or increasing their overall space use during the winter, likely to increase access to ice-free water or access to food.</w:t>
       </w:r>
     </w:p>
     <w:p>
@@ -4090,7 +4391,7 @@
           <wp:inline>
             <wp:extent cx="5943600" cy="3109123"/>
             <wp:effectExtent b="0" l="0" r="0" t="0"/>
-            <wp:docPr descr="Figure 3: Breeding/capture latitude versus extent of migration with color indicating the probability of assignment to one of 2 migration strategies within a 2-component mixture model describing the relationship between latitude and migration extent. Grey areas depict the 95% credible intervals for each strategy." title="" id="39" name="Picture"/>
+            <wp:docPr descr="Figure 3: Extent of migration versus breeding/capture latitude with color indicating the probability of assignment to one of 2 migration strategies within a 2-component mixture model describing the relationship between latitude and migration extent. Grey areas depict the 95% credible intervals for each strategy." title="" id="39" name="Picture"/>
             <a:graphic>
               <a:graphicData uri="http://schemas.openxmlformats.org/drawingml/2006/picture">
                 <pic:pic>
@@ -4133,11 +4434,11 @@
         <w:pStyle w:val="ImageCaption"/>
       </w:pPr>
       <w:r>
-        <w:t xml:space="preserve">Figure 3: Breeding/capture latitude versus extent of migration with color indicating the probability of assignment to one of 2 migration strategies within a 2-component mixture model describing the relationship between latitude and migration extent. Grey areas depict the 95% credible intervals for each strategy.</w:t>
+        <w:t xml:space="preserve">Figure 3: Extent of migration versus breeding/capture latitude with color indicating the probability of assignment to one of 2 migration strategies within a 2-component mixture model describing the relationship between latitude and migration extent. Grey areas depict the 95% credible intervals for each strategy.</w:t>
       </w:r>
     </w:p>
     <w:bookmarkEnd w:id="41"/>
-    <w:bookmarkStart w:id="51" w:name="migration-phenology-1"/>
+    <w:bookmarkStart w:id="54" w:name="migration-phenology-1"/>
     <w:p>
       <w:pPr>
         <w:pStyle w:val="Heading3"/>
@@ -4155,12 +4456,30 @@
         <w:t xml:space="preserve">Migration Phenology</w:t>
       </w:r>
     </w:p>
+    <w:bookmarkStart w:id="42" w:name="autumn-departure"/>
+    <w:p>
+      <w:pPr>
+        <w:pStyle w:val="Heading4"/>
+      </w:pPr>
+      <w:r>
+        <w:rPr>
+          <w:rStyle w:val="SectionNumber"/>
+        </w:rPr>
+        <w:t xml:space="preserve">0.4.2.1</w:t>
+      </w:r>
+      <w:r>
+        <w:tab/>
+      </w:r>
+      <w:r>
+        <w:t xml:space="preserve">Autumn departure</w:t>
+      </w:r>
+    </w:p>
     <w:p>
       <w:pPr>
         <w:pStyle w:val="FirstParagraph"/>
       </w:pPr>
       <w:r>
-        <w:t xml:space="preserve">Average departure date from breeding territories in the autumn across years for all long-distance migrants (&gt;100 km) was 1 November with a standard deviation of 20 days, and yearly averages ranged from 25 October to 7 November (Fig.</w:t>
+        <w:t xml:space="preserve">The average autumn departure date from breeding/capture territories across years for all long-distance (&gt;100 km) migrants was 1 November with a standard deviation of 20 days, and yearly averages ranged from 25 October to 7 November (Fig.</w:t>
       </w:r>
       <w:r>
         <w:t xml:space="preserve"> </w:t>
@@ -4169,7 +4488,54 @@
         <w:t xml:space="preserve">4</w:t>
       </w:r>
       <w:r>
-        <w:t xml:space="preserve">, Supplemental tables). The average spring arrival date across years was 5 March with a standard deviation of 10 days, and yearly averages ranged from 2 March to 7 March (Fig.</w:t>
+        <w:t xml:space="preserve">, Supplemental tables). There was slight evidence that long-distance migrants at higher latitudes tended to leave territories earlier in autumn than swans at lower latitudes (</w:t>
+      </w:r>
+      <m:oMath>
+        <m:r>
+          <m:t>β</m:t>
+        </m:r>
+      </m:oMath>
+      <w:r>
+        <w:t xml:space="preserve"> </w:t>
+      </w:r>
+      <w:r>
+        <w:t xml:space="preserve">= -1.3, 95% CI = -3.0–0.5; Fig.</w:t>
+      </w:r>
+      <w:r>
+        <w:t xml:space="preserve"> </w:t>
+      </w:r>
+      <w:r>
+        <w:t xml:space="preserve">6</w:t>
+      </w:r>
+      <w:r>
+        <w:t xml:space="preserve">. There was stronger evidence in the difference between breeding status and autumn departure, with breeders leaving, on average, 11 days later than non-breeders (95% CI = -0.4–22.4), and 8 days later than paired swans (95% CI = -4.2–19.4).</w:t>
+      </w:r>
+    </w:p>
+    <w:bookmarkEnd w:id="42"/>
+    <w:bookmarkStart w:id="43" w:name="spring-arrival"/>
+    <w:p>
+      <w:pPr>
+        <w:pStyle w:val="Heading4"/>
+      </w:pPr>
+      <w:r>
+        <w:rPr>
+          <w:rStyle w:val="SectionNumber"/>
+        </w:rPr>
+        <w:t xml:space="preserve">0.4.2.2</w:t>
+      </w:r>
+      <w:r>
+        <w:tab/>
+      </w:r>
+      <w:r>
+        <w:t xml:space="preserve">Spring Arrival</w:t>
+      </w:r>
+    </w:p>
+    <w:p>
+      <w:pPr>
+        <w:pStyle w:val="FirstParagraph"/>
+      </w:pPr>
+      <w:r>
+        <w:t xml:space="preserve">The average spring arrival date across years was 5 March with a standard deviation of 10 days, and yearly averages ranged from 2 March to 7 March (Fig.</w:t>
       </w:r>
       <w:r>
         <w:t xml:space="preserve"> </w:t>
@@ -4178,7 +4544,7 @@
         <w:t xml:space="preserve">4</w:t>
       </w:r>
       <w:r>
-        <w:t xml:space="preserve">, Supplemental tables). There was little evidence of a relationship between breeding latitude and autumn departure date (Fig.</w:t>
+        <w:t xml:space="preserve">, Supplemental tables). Long-distance migrants that traveled &gt;100 km during the non-breeding period and returned to within 10 km of their previous summer territory arrived earliest at southern latitudes, on average, with spring arrivals for each increasing degree of breeding latitude (corresponding to approximately 111km) taking an additional 5 days (95% CI = 3.9–6.4; Fig.</w:t>
       </w:r>
       <w:r>
         <w:t xml:space="preserve"> </w:t>
@@ -4187,16 +4553,84 @@
         <w:t xml:space="preserve">6</w:t>
       </w:r>
       <w:r>
-        <w:t xml:space="preserve">), but breeders left later, on average, than non-breeders or paired swans, and the difference between breeders and non-breeders was significant (Fig.</w:t>
-      </w:r>
-      <w:r>
-        <w:t xml:space="preserve"> </w:t>
-      </w:r>
-      <w:r>
-        <w:t xml:space="preserve">5</w:t>
-      </w:r>
-      <w:r>
-        <w:t xml:space="preserve">, Fig.</w:t>
+        <w:t xml:space="preserve">). Differences in spring arrival between breeding statuses were minimal, and confidence intervals spanned 0 (breeding–non-breeder,</w:t>
+      </w:r>
+      <w:r>
+        <w:t xml:space="preserve"> </w:t>
+      </w:r>
+      <m:oMath>
+        <m:r>
+          <m:t>β</m:t>
+        </m:r>
+      </m:oMath>
+      <w:r>
+        <w:t xml:space="preserve"> </w:t>
+      </w:r>
+      <w:r>
+        <w:t xml:space="preserve">= 2.7, 95% CI = -8.9–14.4; breeder–paired,</w:t>
+      </w:r>
+      <w:r>
+        <w:t xml:space="preserve"> </w:t>
+      </w:r>
+      <m:oMath>
+        <m:r>
+          <m:t>β</m:t>
+        </m:r>
+      </m:oMath>
+      <w:r>
+        <w:t xml:space="preserve"> </w:t>
+      </w:r>
+      <w:r>
+        <w:t xml:space="preserve">= -3.1, 95% CI = -12.2–5.9; non-breeder–paired,</w:t>
+      </w:r>
+      <w:r>
+        <w:t xml:space="preserve"> </w:t>
+      </w:r>
+      <m:oMath>
+        <m:r>
+          <m:t>β</m:t>
+        </m:r>
+      </m:oMath>
+      <w:r>
+        <w:t xml:space="preserve">=-5.9, 95% CI = -18.6–6.9).</w:t>
+      </w:r>
+    </w:p>
+    <w:bookmarkEnd w:id="43"/>
+    <w:bookmarkStart w:id="53" w:name="migration-duration"/>
+    <w:p>
+      <w:pPr>
+        <w:pStyle w:val="Heading4"/>
+      </w:pPr>
+      <w:r>
+        <w:rPr>
+          <w:rStyle w:val="SectionNumber"/>
+        </w:rPr>
+        <w:t xml:space="preserve">0.4.2.3</w:t>
+      </w:r>
+      <w:r>
+        <w:tab/>
+      </w:r>
+      <w:r>
+        <w:t xml:space="preserve">Migration Duration</w:t>
+      </w:r>
+    </w:p>
+    <w:p>
+      <w:pPr>
+        <w:pStyle w:val="FirstParagraph"/>
+      </w:pPr>
+      <w:r>
+        <w:t xml:space="preserve">There was no relationship between breeding latitude and migration duration (</w:t>
+      </w:r>
+      <m:oMath>
+        <m:r>
+          <m:t>β</m:t>
+        </m:r>
+      </m:oMath>
+      <w:r>
+        <w:t xml:space="preserve"> </w:t>
+      </w:r>
+      <w:r>
+        <w:t xml:space="preserve">= 0.2, 95% CI = -4.4–4.8; Fig.</w:t>
       </w:r>
       <w:r>
         <w:t xml:space="preserve"> </w:t>
@@ -4205,43 +4639,7 @@
         <w:t xml:space="preserve">6</w:t>
       </w:r>
       <w:r>
-        <w:t xml:space="preserve">), Supplemental tables). The relationship between spring arrival (i.e., for swans that traveled &gt;100 km during the non-breeding period and returned to within 10 km of their previous summer territory) and breeding latitude was significant, with swans returning to their territories sooner at lower latitudes. Although breeders, on average, returned earlier to their territory in the spring than paired and non-breeding swans (Fig.</w:t>
-      </w:r>
-      <w:r>
-        <w:t xml:space="preserve"> </w:t>
-      </w:r>
-      <w:r>
-        <w:t xml:space="preserve">5</w:t>
-      </w:r>
-      <w:r>
-        <w:t xml:space="preserve">), the relationship between breeding status and spring arrival date was not significant (Fig.</w:t>
-      </w:r>
-      <w:r>
-        <w:t xml:space="preserve"> </w:t>
-      </w:r>
-      <w:r>
-        <w:t xml:space="preserve">6</w:t>
-      </w:r>
-      <w:r>
-        <w:t xml:space="preserve">). There was no relationship between breeding latitude and migration duration (Fig.</w:t>
-      </w:r>
-      <w:r>
-        <w:t xml:space="preserve"> </w:t>
-      </w:r>
-      <w:r>
-        <w:t xml:space="preserve">6</w:t>
-      </w:r>
-      <w:r>
-        <w:t xml:space="preserve">). Breeders, on average, had the highest migration duration, followed by paired and then non-breeding swans (Fig.</w:t>
-      </w:r>
-      <w:r>
-        <w:t xml:space="preserve"> </w:t>
-      </w:r>
-      <w:r>
-        <w:t xml:space="preserve">5</w:t>
-      </w:r>
-      <w:r>
-        <w:t xml:space="preserve">), though the relationship between breeding status and duration was not significant (Fig.</w:t>
+        <w:t xml:space="preserve">). Breeders had the shortest average migration duration of 125 days, 19 days less than non-breeders (95% CI = 11.8–50.1), and 13 days less than paired swans (95% CI = 9.3–36.2; Fig.</w:t>
       </w:r>
       <w:r>
         <w:t xml:space="preserve"> </w:t>
@@ -4262,18 +4660,18 @@
           <wp:inline>
             <wp:extent cx="3810000" cy="2540000"/>
             <wp:effectExtent b="0" l="0" r="0" t="0"/>
-            <wp:docPr descr="Figure 4: The timing of autumn departure and spring arrival as a function of breeding/capture latitude and facetted by year. Grey areas show 95% confidence intervals of linear models fit with latitude as the independent variable and date as the dependent variable. R-squared values indicating the amount of variance in timing explained by latitude are superimposed on each plot." title="" id="43" name="Picture"/>
+            <wp:docPr descr="Figure 4: The timing of autumn departure and spring arrival as a function of breeding/capture latitude and facetted by year. Grey areas show 95% confidence intervals of linear models fit with latitude as the predictor and date as the dependent variable. R-squared values indicating the amount of variance in timing explained by latitude are superimposed on each plot." title="" id="45" name="Picture"/>
             <a:graphic>
               <a:graphicData uri="http://schemas.openxmlformats.org/drawingml/2006/picture">
                 <pic:pic>
                   <pic:nvPicPr>
-                    <pic:cNvPr descr="../figures/figs_for_manuscript/timings_latitude.tiff" id="44" name="Picture"/>
+                    <pic:cNvPr descr="../figures/figs_for_manuscript/timings_latitude.tiff" id="46" name="Picture"/>
                     <pic:cNvPicPr>
                       <a:picLocks noChangeArrowheads="1" noChangeAspect="1"/>
                     </pic:cNvPicPr>
                   </pic:nvPicPr>
                   <pic:blipFill>
-                    <a:blip r:embed="rId42"/>
+                    <a:blip r:embed="rId44"/>
                     <a:stretch>
                       <a:fillRect/>
                     </a:stretch>
@@ -4305,7 +4703,7 @@
         <w:pStyle w:val="ImageCaption"/>
       </w:pPr>
       <w:r>
-        <w:t xml:space="preserve">Figure 4: The timing of autumn departure and spring arrival as a function of breeding/capture latitude and facetted by year. Grey areas show 95% confidence intervals of linear models fit with latitude as the independent variable and date as the dependent variable. R-squared values indicating the amount of variance in timing explained by latitude are superimposed on each plot.</w:t>
+        <w:t xml:space="preserve">Figure 4: The timing of autumn departure and spring arrival as a function of breeding/capture latitude and facetted by year. Grey areas show 95% confidence intervals of linear models fit with latitude as the predictor and date as the dependent variable. R-squared values indicating the amount of variance in timing explained by latitude are superimposed on each plot.</w:t>
       </w:r>
     </w:p>
     <w:p>
@@ -4317,18 +4715,18 @@
           <wp:inline>
             <wp:extent cx="5943600" cy="3109123"/>
             <wp:effectExtent b="0" l="0" r="0" t="0"/>
-            <wp:docPr descr="Figure 5: Migration phenology dates by breeding status (breeder, paired, and non-breeder). Boxplots show 75% inter-quartile range, black lines are median values for each category, and points indicate individual swan-years." title="" id="46" name="Picture"/>
+            <wp:docPr descr="Figure 5: Migration phenology dates by breeding status (breeder, paired, and non-breeder). Boxes bound the 25th and 75th percentiles, solid lines within the boxes indicate the median, lines extend to 1.5 times the interquartile range, and points correspond to individual swan-years." title="" id="48" name="Picture"/>
             <a:graphic>
               <a:graphicData uri="http://schemas.openxmlformats.org/drawingml/2006/picture">
                 <pic:pic>
                   <pic:nvPicPr>
-                    <pic:cNvPr descr="../figures/figs_for_manuscript/breeding_timing.tiff" id="47" name="Picture"/>
+                    <pic:cNvPr descr="../figures/figs_for_manuscript/breeding_timing.tiff" id="49" name="Picture"/>
                     <pic:cNvPicPr>
                       <a:picLocks noChangeArrowheads="1" noChangeAspect="1"/>
                     </pic:cNvPicPr>
                   </pic:nvPicPr>
                   <pic:blipFill>
-                    <a:blip r:embed="rId45"/>
+                    <a:blip r:embed="rId47"/>
                     <a:stretch>
                       <a:fillRect/>
                     </a:stretch>
@@ -4360,7 +4758,7 @@
         <w:pStyle w:val="ImageCaption"/>
       </w:pPr>
       <w:r>
-        <w:t xml:space="preserve">Figure 5: Migration phenology dates by breeding status (breeder, paired, and non-breeder). Boxplots show 75% inter-quartile range, black lines are median values for each category, and points indicate individual swan-years.</w:t>
+        <w:t xml:space="preserve">Figure 5: Migration phenology dates by breeding status (breeder, paired, and non-breeder). Boxes bound the 25th and 75th percentiles, solid lines within the boxes indicate the median, lines extend to 1.5 times the interquartile range, and points correspond to individual swan-years.</w:t>
       </w:r>
     </w:p>
     <w:p>
@@ -4370,20 +4768,20 @@
       <w:r>
         <w:drawing>
           <wp:inline>
-            <wp:extent cx="5943600" cy="3109123"/>
+            <wp:extent cx="5943600" cy="3529346"/>
             <wp:effectExtent b="0" l="0" r="0" t="0"/>
-            <wp:docPr descr="Figure 6: Model coefficient estimates and 95% confidence intervals (CIs) for a linear mixed model for spring arrival and linear models for autumn departure and migration duration (defined as the number of days away from the breeding/capture territory). The covariate for sex represents the difference between the baseline of female and the alternative treatment of male. The 2 covariates for breeding status represent the treatment between the baseline of succesful breeders. The 2 covariates with CIs that did not cross the vertical black line (breeding/capture latitude with spring arrival, and the difference between breeders and non-breeders with autumn departure) were statistically significant." title="" id="49" name="Picture"/>
+            <wp:docPr descr="Figure 6: Model coefficient estimates and 95% confidence intervals for a linear mixed model for spring arrival and linear models for autumn departure and migration duration (defined as the number of days away from the breeding/capture territory). The covariate for sex represents the difference between males and females (the reference category). The coefficients for Non-Breeder and Paired contrast these categories with Breeders (the reference category). Blue results represent positive coefficient estimates and red results represent negative coefficient estimates." title="" id="51" name="Picture"/>
             <a:graphic>
               <a:graphicData uri="http://schemas.openxmlformats.org/drawingml/2006/picture">
                 <pic:pic>
                   <pic:nvPicPr>
-                    <pic:cNvPr descr="../figures/figs_for_manuscript/phenology_models.tiff" id="50" name="Picture"/>
+                    <pic:cNvPr descr="../figures/figs_for_manuscript/updated_phenology_models.tiff" id="52" name="Picture"/>
                     <pic:cNvPicPr>
                       <a:picLocks noChangeArrowheads="1" noChangeAspect="1"/>
                     </pic:cNvPicPr>
                   </pic:nvPicPr>
                   <pic:blipFill>
-                    <a:blip r:embed="rId48"/>
+                    <a:blip r:embed="rId50"/>
                     <a:stretch>
                       <a:fillRect/>
                     </a:stretch>
@@ -4391,7 +4789,7 @@
                   <pic:spPr bwMode="auto">
                     <a:xfrm>
                       <a:off x="0" y="0"/>
-                      <a:ext cx="5943600" cy="3109123"/>
+                      <a:ext cx="5943600" cy="3529346"/>
                     </a:xfrm>
                     <a:prstGeom prst="rect">
                       <a:avLst/>
@@ -4415,19 +4813,13 @@
         <w:pStyle w:val="ImageCaption"/>
       </w:pPr>
       <w:r>
-        <w:t xml:space="preserve">Figure 6: Model coefficient estimates and 95% confidence intervals (CIs) for a linear mixed model for spring arrival and linear models for autumn departure and migration duration (defined as the number of days away from the breeding/capture territory). The covariate for sex represents the difference between the baseline of female and the alternative treatment of male. The 2 covariates for breeding status represent the treatment between the baseline of succesful breeders. The 2 covariates with CIs that did not cross the vertical black line (breeding/capture latitude with spring arrival, and the difference between breeders and non-breeders with autumn departure) were statistically significant.</w:t>
-      </w:r>
-    </w:p>
-    <w:p>
-      <w:r>
-        <w:pict>
-          <v:rect style="width:0;height:1.5pt" o:hralign="center" o:hrstd="t" o:hr="t"/>
-        </w:pict>
-      </w:r>
-    </w:p>
-    <w:bookmarkEnd w:id="51"/>
-    <w:bookmarkEnd w:id="52"/>
-    <w:bookmarkStart w:id="53" w:name="discussion"/>
+        <w:t xml:space="preserve">Figure 6: Model coefficient estimates and 95% confidence intervals for a linear mixed model for spring arrival and linear models for autumn departure and migration duration (defined as the number of days away from the breeding/capture territory). The covariate for sex represents the difference between males and females (the reference category). The coefficients for Non-Breeder and Paired contrast these categories with Breeders (the reference category). Blue results represent positive coefficient estimates and red results represent negative coefficient estimates.</w:t>
+      </w:r>
+    </w:p>
+    <w:bookmarkEnd w:id="53"/>
+    <w:bookmarkEnd w:id="54"/>
+    <w:bookmarkEnd w:id="55"/>
+    <w:bookmarkStart w:id="56" w:name="discussion"/>
     <w:p>
       <w:pPr>
         <w:pStyle w:val="Heading2"/>
@@ -4450,7 +4842,31 @@
         <w:pStyle w:val="FirstParagraph"/>
       </w:pPr>
       <w:r>
-        <w:t xml:space="preserve">Annual movements of IP swans were highly variable in their extent and timing, with a continuum of movements exhibited each year. Much of this variability was related to factors tied to natural history demands (e.g., breeding status) and response to environmental conditions (e.g., through associations with breeding latitude). It is unclear, however, why IP swans seemed to exhibit multiple migration strategies even at similar latitudes where the effects of environmental conditions (e.g., temperature, precipitation) should also be similar. Differences in migration strategies may be influenced by other factors such as social dynamics, genetic lineage, or site-specific differences in the availability of open water and food. Fine-scale spatial variation, especially related to open water, may have a large influence on determining which swans undergo long-distance migration and which can spend the winter at higher latitudes.</w:t>
+        <w:t xml:space="preserve">Annual movements of IP swans were highly variable in their extent and timing, with a continuum of movements exhibited each year.</w:t>
+      </w:r>
+      <w:r>
+        <w:t xml:space="preserve"> </w:t>
+      </w:r>
+      <w:r>
+        <w:t xml:space="preserve">Much of this variability was related to factors tied to natural history demands (e.g., breeding status) and response to environmental conditions (e.g., through associations with breeding latitude).</w:t>
+      </w:r>
+      <w:r>
+        <w:t xml:space="preserve"> </w:t>
+      </w:r>
+      <w:r>
+        <w:t xml:space="preserve">It is unclear, however, why IP swans seemed to exhibit multiple migration strategies even at similar latitudes where the effects of environmental conditions (e.g., temperature, precipitation) should also be similar.</w:t>
+      </w:r>
+      <w:r>
+        <w:t xml:space="preserve"> </w:t>
+      </w:r>
+      <w:r>
+        <w:t xml:space="preserve">Differences in migration strategies may be influenced by other factors such as social dynamics, genetic lineage, or site-specific differences in the availability of open water and food.</w:t>
+      </w:r>
+      <w:r>
+        <w:t xml:space="preserve"> </w:t>
+      </w:r>
+      <w:r>
+        <w:t xml:space="preserve">Fine-scale spatial variation, especially related to open water, may have a large influence on determining which swans undergo long-distance migration and which can spend the winter at higher latitudes.</w:t>
       </w:r>
     </w:p>
     <w:p>
@@ -4458,7 +4874,7 @@
         <w:pStyle w:val="BodyText"/>
       </w:pPr>
       <w:r>
-        <w:t xml:space="preserve">The migration phenology of IP trumpeter swans appears similar to that of many other long-lived avian migrants, with breeders spending less time undergoing migration than non-breeders</w:t>
+        <w:t xml:space="preserve">The migration phenology of IP trumpeter swans appears similar to that of many other long-lived avian migrants, with breeders spending less time undergoing migration than non-breeders (though confidence intervals for the differences between breeding statuses overlapped 0;</w:t>
       </w:r>
       <w:r>
         <w:t xml:space="preserve"> </w:t>
@@ -4471,7 +4887,7 @@
           <w:rPr>
             <w:rStyle w:val="Hyperlink"/>
           </w:rPr>
-          <w:t xml:space="preserve">56</w:t>
+          <w:t xml:space="preserve">59</w:t>
         </w:r>
       </w:hyperlink>
       <w:r>
@@ -4482,14 +4898,20 @@
           <w:rPr>
             <w:rStyle w:val="Hyperlink"/>
           </w:rPr>
-          <w:t xml:space="preserve">58</w:t>
+          <w:t xml:space="preserve">61</w:t>
         </w:r>
       </w:hyperlink>
       <w:r>
         <w:t xml:space="preserve">]</w:t>
       </w:r>
       <w:r>
-        <w:t xml:space="preserve">. Spring arrival dates were associated with both breeding latitude and breeding status, as swans likely needed to wait until shallow lakes on their breeding territories were close to ice-out dates, and successful breeders needed to arrive earlier to defend their territories from other swans (Fig.</w:t>
+        <w:t xml:space="preserve">).</w:t>
+      </w:r>
+      <w:r>
+        <w:t xml:space="preserve"> </w:t>
+      </w:r>
+      <w:r>
+        <w:t xml:space="preserve">Spring arrival dates were associated with both breeding latitude and breeding status, as swans likely needed to wait until shallow lakes on their breeding territories were close to ice-out dates, and successful breeders needed to arrive earlier to defend their territories from other swans (Fig.</w:t>
       </w:r>
       <w:r>
         <w:t xml:space="preserve"> </w:t>
@@ -4501,7 +4923,7 @@
         <w:t xml:space="preserve"> </w:t>
       </w:r>
       <w:r>
-        <w:t xml:space="preserve">and (Fig.</w:t>
+        <w:t xml:space="preserve">and Fig.</w:t>
       </w:r>
       <w:r>
         <w:t xml:space="preserve"> </w:t>
@@ -4510,7 +4932,13 @@
         <w:t xml:space="preserve">6</w:t>
       </w:r>
       <w:r>
-        <w:t xml:space="preserve">)). We did not, however, find an association between breeding latitude and migration duration (Fig.</w:t>
+        <w:t xml:space="preserve">).</w:t>
+      </w:r>
+      <w:r>
+        <w:t xml:space="preserve"> </w:t>
+      </w:r>
+      <w:r>
+        <w:t xml:space="preserve">We did not, however, find an association between breeding latitude and migration duration (Fig.</w:t>
       </w:r>
       <w:r>
         <w:t xml:space="preserve"> </w:t>
@@ -4542,13 +4970,25 @@
         <w:t xml:space="preserve"> </w:t>
       </w:r>
       <w:r>
-        <w:t xml:space="preserve">Individuals that breed in the northern part of the IP range all made relatively long-distance autumn migrations. Given the severity of winter conditions at higher latitudes, options for accessing open water created by currents on rivers or anthropogenic influences (e.g., below dams, on lakes with aerators) were likely not within close proximity of breeding locations.</w:t>
-      </w:r>
-      <w:r>
-        <w:t xml:space="preserve"> </w:t>
-      </w:r>
-      <w:r>
-        <w:t xml:space="preserve">Autumn migration distances of swans breeding at mid-latitudes were variable, with some swans moving relatively long distances, while others only exhibited local or regional movements. These latter swans likely remained near their breeding locations during the non-breeding season as long as they were able to find open water that provided access to food.</w:t>
+        <w:t xml:space="preserve">Individuals that breed in the northern part of the IP range all made relatively long-distance autumn migrations.</w:t>
+      </w:r>
+      <w:r>
+        <w:t xml:space="preserve"> </w:t>
+      </w:r>
+      <w:r>
+        <w:t xml:space="preserve">Given the severity of winter conditions at higher latitudes, options for accessing open water created by currents on rivers or anthropogenic influences (e.g., below dams, on lakes with aerators) were likely not within close proximity of breeding locations.</w:t>
+      </w:r>
+      <w:r>
+        <w:t xml:space="preserve"> </w:t>
+      </w:r>
+      <w:r>
+        <w:t xml:space="preserve">Autumn migration distances of swans breeding at mid-latitudes were variable, with some swans moving relatively long distances, while others only exhibited local or regional movements.</w:t>
+      </w:r>
+      <w:r>
+        <w:t xml:space="preserve"> </w:t>
+      </w:r>
+      <w:r>
+        <w:t xml:space="preserve">These latter swans likely remained near their breeding locations during the non-breeding season as long as they were able to find open water that provided access to food.</w:t>
       </w:r>
       <w:r>
         <w:t xml:space="preserve"> </w:t>
@@ -4575,14 +5015,20 @@
           <w:rPr>
             <w:rStyle w:val="Hyperlink"/>
           </w:rPr>
-          <w:t xml:space="preserve">59</w:t>
+          <w:t xml:space="preserve">62</w:t>
         </w:r>
       </w:hyperlink>
       <w:r>
         <w:t xml:space="preserve">]</w:t>
       </w:r>
       <w:r>
-        <w:t xml:space="preserve">. For some species with short lifespans (e.g., songbirds), migration is considered innate and primarily due to genetics based on observations of individuals that complete their first migrations independently without parents or other conspecifics to guide them</w:t>
+        <w:t xml:space="preserve">.</w:t>
+      </w:r>
+      <w:r>
+        <w:t xml:space="preserve"> </w:t>
+      </w:r>
+      <w:r>
+        <w:t xml:space="preserve">For some species with short lifespans (e.g., songbirds), migration is considered innate and primarily due to genetics based on observations of individuals that complete their first migrations independently without parents or other conspecifics to guide them</w:t>
       </w:r>
       <w:r>
         <w:t xml:space="preserve"> </w:t>
@@ -4595,7 +5041,7 @@
           <w:rPr>
             <w:rStyle w:val="Hyperlink"/>
           </w:rPr>
-          <w:t xml:space="preserve">60</w:t>
+          <w:t xml:space="preserve">63</w:t>
         </w:r>
       </w:hyperlink>
       <w:r>
@@ -4628,7 +5074,19 @@
         <w:t xml:space="preserve">]</w:t>
       </w:r>
       <w:r>
-        <w:t xml:space="preserve">. Collective knowledge has been shown to accumulate over generations to drive migration patterns and improve efficiency in flocking species with socially learned migration behaviors. In reintroduced populations of Whooping Cranes (</w:t>
+        <w:t xml:space="preserve">.</w:t>
+      </w:r>
+      <w:r>
+        <w:t xml:space="preserve"> </w:t>
+      </w:r>
+      <w:r>
+        <w:t xml:space="preserve">Collective knowledge has been shown to accumulate over generations to drive migration patterns and improve efficiency in flocking species with socially learned migration behaviors.</w:t>
+      </w:r>
+      <w:r>
+        <w:t xml:space="preserve"> </w:t>
+      </w:r>
+      <w:r>
+        <w:t xml:space="preserve">In reintroduced populations of Whooping Cranes (</w:t>
       </w:r>
       <w:r>
         <w:rPr>
@@ -4662,14 +5120,26 @@
           <w:rPr>
             <w:rStyle w:val="Hyperlink"/>
           </w:rPr>
-          <w:t xml:space="preserve">61</w:t>
+          <w:t xml:space="preserve">64</w:t>
         </w:r>
       </w:hyperlink>
       <w:r>
         <w:t xml:space="preserve">]</w:t>
       </w:r>
       <w:r>
-        <w:t xml:space="preserve">. Thus, experience and familiarity with the landscape also likely plays an important role in determining migratory movements. For swans, in particular, knowledge of sites with access to open water and food may be important for allowing swans to</w:t>
+        <w:t xml:space="preserve">.</w:t>
+      </w:r>
+      <w:r>
+        <w:t xml:space="preserve"> </w:t>
+      </w:r>
+      <w:r>
+        <w:t xml:space="preserve">Thus, experience and familiarity with the landscape also likely plays an important role in determining migratory movements.</w:t>
+      </w:r>
+      <w:r>
+        <w:t xml:space="preserve"> </w:t>
+      </w:r>
+      <w:r>
+        <w:t xml:space="preserve">For swans, in particular, knowledge of sites with access to open water and food may be important for allowing swans to</w:t>
       </w:r>
       <w:r>
         <w:t xml:space="preserve"> </w:t>
@@ -4708,7 +5178,7 @@
           <w:rPr>
             <w:rStyle w:val="Hyperlink"/>
           </w:rPr>
-          <w:t xml:space="preserve">62</w:t>
+          <w:t xml:space="preserve">65</w:t>
         </w:r>
       </w:hyperlink>
       <w:r>
@@ -4721,7 +5191,13 @@
         <w:t xml:space="preserve"> </w:t>
       </w:r>
       <w:r>
-        <w:t xml:space="preserve">Thus, there may exist heterogeneity within the population in terms of genetic makeup that influence swan movements. Although previous studies have considered genetic differences of IP source populations using microsatellites, contemporary research methods (i.e., population genomics) are needed to better evaluate the genetic structure of the IP as it relates to other trumpeter swan populations</w:t>
+        <w:t xml:space="preserve">Thus, there may exist heterogeneity within the population in terms of genetic makeup that influence swan movements.</w:t>
+      </w:r>
+      <w:r>
+        <w:t xml:space="preserve"> </w:t>
+      </w:r>
+      <w:r>
+        <w:t xml:space="preserve">Although previous studies have considered genetic differences of IP source populations using microsatellites, contemporary research methods (i.e., population genomics) are needed to better evaluate the genetic structure of the IP as it relates to other trumpeter swan populations</w:t>
       </w:r>
       <w:r>
         <w:t xml:space="preserve"> </w:t>
@@ -4745,14 +5221,20 @@
           <w:rPr>
             <w:rStyle w:val="Hyperlink"/>
           </w:rPr>
-          <w:t xml:space="preserve">62</w:t>
+          <w:t xml:space="preserve">65</w:t>
         </w:r>
       </w:hyperlink>
       <w:r>
         <w:t xml:space="preserve">]</w:t>
       </w:r>
       <w:r>
-        <w:t xml:space="preserve">. Continued monitoring is also necessary to determine whether population-level migration characteristics (e.g., annual proportion of IP swans that migrate) are still in flux or if conditions have stabilized akin to the environmental threshold model, in which certain parts of the population are obligate residents or migrants and annual environmental conditions determine the migration threshold that dictates the outcome of facultative migrants; a population-level paradigm thought to be maintained predominantly through genetic variation</w:t>
+        <w:t xml:space="preserve">.</w:t>
+      </w:r>
+      <w:r>
+        <w:t xml:space="preserve"> </w:t>
+      </w:r>
+      <w:r>
+        <w:t xml:space="preserve">Continued monitoring is also necessary to determine whether population-level migration characteristics (e.g., annual proportion of IP swans that migrate) are still in flux or if conditions have stabilized akin to the environmental threshold model, in which certain parts of the population are obligate residents or migrants and annual environmental conditions determine the migration threshold that dictates the outcome of facultative migrants; a population-level paradigm thought to be maintained predominantly through genetic variation</w:t>
       </w:r>
       <w:r>
         <w:t xml:space="preserve"> </w:t>
@@ -4765,14 +5247,20 @@
           <w:rPr>
             <w:rStyle w:val="Hyperlink"/>
           </w:rPr>
-          <w:t xml:space="preserve">63</w:t>
+          <w:t xml:space="preserve">66</w:t>
         </w:r>
       </w:hyperlink>
       <w:r>
         <w:t xml:space="preserve">]</w:t>
       </w:r>
       <w:r>
-        <w:t xml:space="preserve">. Ultimately, our study provides a snapshot in time of current IP trumpeter swan migration patterns and population-level trends may be still stabilizing and exhibiting variation based on annual environmental conditions.</w:t>
+        <w:t xml:space="preserve">.</w:t>
+      </w:r>
+      <w:r>
+        <w:t xml:space="preserve"> </w:t>
+      </w:r>
+      <w:r>
+        <w:t xml:space="preserve">Ultimately, our study provides a snapshot in time of current IP trumpeter swan migration patterns and population-level trends may be still stabilizing and exhibiting variation based on annual environmental conditions.</w:t>
       </w:r>
     </w:p>
     <w:p>
@@ -4800,7 +5288,13 @@
         <w:t xml:space="preserve">]</w:t>
       </w:r>
       <w:r>
-        <w:t xml:space="preserve">. Some of these include intentional feeding during the winter at sites of high IP swan density and lake aerators that keep lakes ice-free throughout the winter to prevent winter kill of fish</w:t>
+        <w:t xml:space="preserve">.</w:t>
+      </w:r>
+      <w:r>
+        <w:t xml:space="preserve"> </w:t>
+      </w:r>
+      <w:r>
+        <w:t xml:space="preserve">Some of these include intentional feeding during the winter at sites of high IP swan density and lake aerators that keep lakes ice-free throughout the winter to prevent winter kill of fish</w:t>
       </w:r>
       <w:r>
         <w:t xml:space="preserve"> </w:t>
@@ -4813,7 +5307,7 @@
           <w:rPr>
             <w:rStyle w:val="Hyperlink"/>
           </w:rPr>
-          <w:t xml:space="preserve">64</w:t>
+          <w:t xml:space="preserve">67</w:t>
         </w:r>
       </w:hyperlink>
       <w:r>
@@ -4824,14 +5318,20 @@
           <w:rPr>
             <w:rStyle w:val="Hyperlink"/>
           </w:rPr>
-          <w:t xml:space="preserve">66</w:t>
+          <w:t xml:space="preserve">69</w:t>
         </w:r>
       </w:hyperlink>
       <w:r>
         <w:t xml:space="preserve">]</w:t>
       </w:r>
       <w:r>
-        <w:t xml:space="preserve">. Although supplemental feeding has been discontinued by state and provincial management agencies throughout the IP distribution, the practice continues with some private citizens, and potential effects include not only curtailment of migration but also increased risk of pathogen transmission</w:t>
+        <w:t xml:space="preserve">.</w:t>
+      </w:r>
+      <w:r>
+        <w:t xml:space="preserve"> </w:t>
+      </w:r>
+      <w:r>
+        <w:t xml:space="preserve">Although supplemental feeding has been discontinued by state and provincial management agencies throughout the IP distribution, the practice continues with some private citizens, and potential effects include not only curtailment of migration but also increased risk of pathogen transmission</w:t>
       </w:r>
       <w:r>
         <w:t xml:space="preserve"> </w:t>
@@ -4844,14 +5344,20 @@
           <w:rPr>
             <w:rStyle w:val="Hyperlink"/>
           </w:rPr>
-          <w:t xml:space="preserve">67</w:t>
+          <w:t xml:space="preserve">70</w:t>
         </w:r>
       </w:hyperlink>
       <w:r>
         <w:t xml:space="preserve">]</w:t>
       </w:r>
       <w:r>
-        <w:t xml:space="preserve">. There is also increasing evidence that many local groups of swans have discovered field feeding as an additional strategy to acquire nutrients, though the timing when most field feeding occurs is not well documented</w:t>
+        <w:t xml:space="preserve">.</w:t>
+      </w:r>
+      <w:r>
+        <w:t xml:space="preserve"> </w:t>
+      </w:r>
+      <w:r>
+        <w:t xml:space="preserve">There is also increasing evidence that many local groups of swans have discovered field feeding as an additional strategy to acquire nutrients, though the timing when most field feeding occurs is not well documented</w:t>
       </w:r>
       <w:r>
         <w:t xml:space="preserve"> </w:t>
@@ -4864,7 +5370,7 @@
           <w:rPr>
             <w:rStyle w:val="Hyperlink"/>
           </w:rPr>
-          <w:t xml:space="preserve">68</w:t>
+          <w:t xml:space="preserve">71</w:t>
         </w:r>
       </w:hyperlink>
       <w:r>
@@ -4875,7 +5381,7 @@
           <w:rPr>
             <w:rStyle w:val="Hyperlink"/>
           </w:rPr>
-          <w:t xml:space="preserve">69</w:t>
+          <w:t xml:space="preserve">72</w:t>
         </w:r>
       </w:hyperlink>
       <w:r>
@@ -4890,7 +5396,19 @@
         <w:pStyle w:val="BodyText"/>
       </w:pPr>
       <w:r>
-        <w:t xml:space="preserve">Knowledge of current IP swan migration patterns can help inform IP swan conservation efforts by providing accurate limits of the wintering range and quantifying the variability in migration strategies. Under current conditions, winter habitat for swans occurs in all but the most northerly portions of the IP breeding distribution and at mid-latitudes south of the current breeding distribution. Managers will need to conserve habitat during the non-breeding season for both long-distance migrants as well as residents that stay on their breeding territories year-round while also anticipating the impacts of future climate scenarios</w:t>
+        <w:t xml:space="preserve">Knowledge of current IP swan migration patterns can help inform IP swan conservation efforts by providing accurate limits of the wintering range and quantifying the variability in migration strategies.</w:t>
+      </w:r>
+      <w:r>
+        <w:t xml:space="preserve"> </w:t>
+      </w:r>
+      <w:r>
+        <w:t xml:space="preserve">Under current conditions, winter habitat for swans occurs in all but the most northerly portions of the IP breeding distribution and at mid-latitudes south of the current breeding distribution.</w:t>
+      </w:r>
+      <w:r>
+        <w:t xml:space="preserve"> </w:t>
+      </w:r>
+      <w:r>
+        <w:t xml:space="preserve">Managers will need to conserve habitat during the non-breeding season for both long-distance migrants as well as residents that stay on their breeding territories year-round while also anticipating the impacts of future climate scenarios</w:t>
       </w:r>
       <w:r>
         <w:t xml:space="preserve"> </w:t>
@@ -4903,14 +5421,20 @@
           <w:rPr>
             <w:rStyle w:val="Hyperlink"/>
           </w:rPr>
-          <w:t xml:space="preserve">70</w:t>
+          <w:t xml:space="preserve">73</w:t>
         </w:r>
       </w:hyperlink>
       <w:r>
         <w:t xml:space="preserve">]</w:t>
       </w:r>
       <w:r>
-        <w:t xml:space="preserve">. It is not clear how changing climate conditions will influence future IP swan migration strategies, but currently, multiple migration strategies exist within the IP, providing a range of behavior as the basis for adaptation to changing conditions that may help offset potential negative impacts of potential asynchrony between migration phenology and environmental conditions</w:t>
+        <w:t xml:space="preserve">.</w:t>
+      </w:r>
+      <w:r>
+        <w:t xml:space="preserve"> </w:t>
+      </w:r>
+      <w:r>
+        <w:t xml:space="preserve">It is not clear how changing climate conditions will influence future IP swan migration strategies, but currently, multiple migration strategies exist within the IP, providing a range of behavior as the basis for adaptation to changing conditions that may help offset potential negative impacts of potential asynchrony between migration phenology and environmental conditions</w:t>
       </w:r>
       <w:r>
         <w:t xml:space="preserve"> </w:t>
@@ -4923,18 +5447,24 @@
           <w:rPr>
             <w:rStyle w:val="Hyperlink"/>
           </w:rPr>
-          <w:t xml:space="preserve">71</w:t>
+          <w:t xml:space="preserve">74</w:t>
         </w:r>
       </w:hyperlink>
       <w:r>
         <w:t xml:space="preserve">]</w:t>
       </w:r>
       <w:r>
-        <w:t xml:space="preserve">. The variability present in IP annual movements may position IP swans to quickly adapt to changing climate.</w:t>
-      </w:r>
-    </w:p>
-    <w:bookmarkEnd w:id="53"/>
-    <w:bookmarkStart w:id="55" w:name="availability-of-data-and-materials"/>
+        <w:t xml:space="preserve">.</w:t>
+      </w:r>
+      <w:r>
+        <w:t xml:space="preserve"> </w:t>
+      </w:r>
+      <w:r>
+        <w:t xml:space="preserve">The variability present in IP annual movements may position IP swans to quickly adapt to changing climate.</w:t>
+      </w:r>
+    </w:p>
+    <w:bookmarkEnd w:id="56"/>
+    <w:bookmarkStart w:id="58" w:name="availability-of-data-and-materials"/>
     <w:p>
       <w:pPr>
         <w:pStyle w:val="Heading2"/>
@@ -4962,7 +5492,7 @@
       <w:r>
         <w:t xml:space="preserve"> </w:t>
       </w:r>
-      <w:hyperlink r:id="rId54">
+      <w:hyperlink r:id="rId57">
         <w:r>
           <w:rPr>
             <w:rStyle w:val="Hyperlink"/>
@@ -4977,8 +5507,8 @@
         <w:t xml:space="preserve">and will be archived at the Data Repository for the University of Minnesota upon acceptance.</w:t>
       </w:r>
     </w:p>
-    <w:bookmarkEnd w:id="55"/>
-    <w:bookmarkStart w:id="56" w:name="acknowledgements"/>
+    <w:bookmarkEnd w:id="58"/>
+    <w:bookmarkStart w:id="59" w:name="acknowledgements"/>
     <w:p>
       <w:pPr>
         <w:pStyle w:val="Heading2"/>
@@ -5001,11 +5531,29 @@
         <w:pStyle w:val="FirstParagraph"/>
       </w:pPr>
       <w:r>
-        <w:t xml:space="preserve">We thank Dustin Arsnoe, Bruce Davis, Victoria Drake, Anthony Duffiney, David Hoffman, Steven Hogg, Joel Huener, Gary Ivey, Doug McArthur, Ciara McCarty, Luke Naylor, Mike North, Karen Rowe, Erik Thorson, and Ed Zlonis for assistance with fieldwork. We thank Barb Avers, Frank Baldwin, Wayne Brininger, Peter David, Walt Ford, David Luukkonen, Hattie Saloka for assistance with project logistics. Any use of trade, product, or firm names is for descriptive purposes only and does not imply endorsement by the U.S. Government.</w:t>
-      </w:r>
-    </w:p>
-    <w:bookmarkEnd w:id="56"/>
-    <w:bookmarkStart w:id="57" w:name="funding"/>
+        <w:t xml:space="preserve">We thank Dustin Arsnoe, Bruce Davis, Victoria Drake, Anthony Duffiney, David Hoffman, Steven Hogg, Joel Huener, Gary Ivey, Doug McArthur, Ciara McCarty, Luke Naylor, Mike North, Karen Rowe, Erik Thorson, and Ed Zlonis for assistance with fieldwork.</w:t>
+      </w:r>
+      <w:r>
+        <w:t xml:space="preserve"> </w:t>
+      </w:r>
+      <w:r>
+        <w:t xml:space="preserve">We thank Barb Avers, Frank Baldwin, Wayne Brininger, Peter David, Walt Ford, David Luukkonen, Hattie Saloka for assistance with project logistics.</w:t>
+      </w:r>
+      <w:r>
+        <w:t xml:space="preserve"> </w:t>
+      </w:r>
+      <w:r>
+        <w:t xml:space="preserve">Any use of trade, product, or firm names is for descriptive purposes only and does not imply endorsement by the U.S.</w:t>
+      </w:r>
+      <w:r>
+        <w:t xml:space="preserve"> </w:t>
+      </w:r>
+      <w:r>
+        <w:t xml:space="preserve">Government.</w:t>
+      </w:r>
+    </w:p>
+    <w:bookmarkEnd w:id="59"/>
+    <w:bookmarkStart w:id="60" w:name="funding"/>
     <w:p>
       <w:pPr>
         <w:pStyle w:val="Heading2"/>
@@ -5028,11 +5576,53 @@
         <w:pStyle w:val="FirstParagraph"/>
       </w:pPr>
       <w:r>
-        <w:t xml:space="preserve">J.F. was supported by the National Aeronautics and Space Administration award 80NSSC21K1182 and received partial salary support from the Minnesota Agricultural Experimental Station. Initial funding for this project was provided in part by the Minnesota Environmental and Natural Resources Trust Fund as recommended by the Legislative-Citizen Commission on Minnesota Resources (LCCMR), the U.S. Geological Survey, the Minnesota Cooperative Fish and Wildlife Research Unit, the U.S. Fish and Wildlife Service, the University of Minnesota, and the Minnesota Department of Natural Resources. Additional funding or project support was provided by the Michigan Department of Natural Resources, the Iowa Department of Natural Resources, the Canadian Wildlife Service branch of Environment and Climate Change Canada, the Cleveland Metroparks Zoo, the Great Lakes Indian Fish and Wildlife Commission, the Wisconsin Department of Natural Resources, Three Rivers Park District, the Arkansas Game and Fish Commission, and the Trumpeter Swan Society. Any use of trade, firm, or product names is for descriptive purposes only and does not imply endorsement by the U.S. Government, the University of Minnesota, or the State of Minnesota.</w:t>
-      </w:r>
-    </w:p>
-    <w:bookmarkEnd w:id="57"/>
-    <w:bookmarkStart w:id="60" w:name="author-information"/>
+        <w:t xml:space="preserve">J.F.</w:t>
+      </w:r>
+      <w:r>
+        <w:t xml:space="preserve"> </w:t>
+      </w:r>
+      <w:r>
+        <w:t xml:space="preserve">was supported by the National Aeronautics and Space Administration award 80NSSC21K1182 and received partial salary support from the Minnesota Agricultural Experimental Station.</w:t>
+      </w:r>
+      <w:r>
+        <w:t xml:space="preserve"> </w:t>
+      </w:r>
+      <w:r>
+        <w:t xml:space="preserve">Initial funding for this project was provided in part by the Minnesota Environmental and Natural Resources Trust Fund as recommended by the Legislative-Citizen Commission on Minnesota Resources (LCCMR), the U.S.</w:t>
+      </w:r>
+      <w:r>
+        <w:t xml:space="preserve"> </w:t>
+      </w:r>
+      <w:r>
+        <w:t xml:space="preserve">Geological Survey, the Minnesota Cooperative Fish and Wildlife Research Unit, the U.S.</w:t>
+      </w:r>
+      <w:r>
+        <w:t xml:space="preserve"> </w:t>
+      </w:r>
+      <w:r>
+        <w:t xml:space="preserve">Fish and Wildlife Service, the University of Minnesota, and the Minnesota Department of Natural Resources.</w:t>
+      </w:r>
+      <w:r>
+        <w:t xml:space="preserve"> </w:t>
+      </w:r>
+      <w:r>
+        <w:t xml:space="preserve">Additional funding or project support was provided by the Michigan Department of Natural Resources, the Iowa Department of Natural Resources, the Canadian Wildlife Service branch of Environment and Climate Change Canada, the Cleveland Metroparks Zoo, the Great Lakes Indian Fish and Wildlife Commission, the Wisconsin Department of Natural Resources, Three Rivers Park District, the Arkansas Game and Fish Commission, and the Trumpeter Swan Society.</w:t>
+      </w:r>
+      <w:r>
+        <w:t xml:space="preserve"> </w:t>
+      </w:r>
+      <w:r>
+        <w:t xml:space="preserve">Any use of trade, firm, or product names is for descriptive purposes only and does not imply endorsement by the U.S.</w:t>
+      </w:r>
+      <w:r>
+        <w:t xml:space="preserve"> </w:t>
+      </w:r>
+      <w:r>
+        <w:t xml:space="preserve">Government, the University of Minnesota, or the State of Minnesota.</w:t>
+      </w:r>
+    </w:p>
+    <w:bookmarkEnd w:id="60"/>
+    <w:bookmarkStart w:id="63" w:name="author-information"/>
     <w:p>
       <w:pPr>
         <w:pStyle w:val="Heading2"/>
@@ -5050,7 +5640,7 @@
         <w:t xml:space="preserve">Author Information</w:t>
       </w:r>
     </w:p>
-    <w:bookmarkStart w:id="58" w:name="authors-and-affiliations"/>
+    <w:bookmarkStart w:id="61" w:name="authors-and-affiliations"/>
     <w:p>
       <w:pPr>
         <w:pStyle w:val="Heading3"/>
@@ -5264,8 +5854,8 @@
         <w:t xml:space="preserve">David E. Andersen</w:t>
       </w:r>
     </w:p>
-    <w:bookmarkEnd w:id="58"/>
-    <w:bookmarkStart w:id="59" w:name="contributions"/>
+    <w:bookmarkEnd w:id="61"/>
+    <w:bookmarkStart w:id="62" w:name="contributions"/>
     <w:p>
       <w:pPr>
         <w:pStyle w:val="Heading3"/>
@@ -5288,12 +5878,18 @@
         <w:pStyle w:val="FirstParagraph"/>
       </w:pPr>
       <w:r>
-        <w:t xml:space="preserve">DWW, JRF, and DEA designed the methodology; DWW, RTK, ABT, LK, BK, SC, TF, TH, SM, TM, DF, TRC, and DEA collected the data; DWW analyzed the data; DWW wrote the first draft of the manuscript which was revised primarily by JRF and DEA. All authors reviewed the manuscript and gave final approval for publication.</w:t>
-      </w:r>
-    </w:p>
-    <w:bookmarkEnd w:id="59"/>
-    <w:bookmarkEnd w:id="60"/>
-    <w:bookmarkStart w:id="183" w:name="references"/>
+        <w:t xml:space="preserve">DWW, JRF, and DEA designed the methodology; DWW, RTK, ABT, LK, BK, SC, TF, TH, SM, TM, DF, TRC, and DEA collected the data; DWW analyzed the data; DWW wrote the first draft of the manuscript which was revised primarily by JRF and DEA.</w:t>
+      </w:r>
+      <w:r>
+        <w:t xml:space="preserve"> </w:t>
+      </w:r>
+      <w:r>
+        <w:t xml:space="preserve">All authors reviewed the manuscript and gave final approval for publication.</w:t>
+      </w:r>
+    </w:p>
+    <w:bookmarkEnd w:id="62"/>
+    <w:bookmarkEnd w:id="63"/>
+    <w:bookmarkStart w:id="191" w:name="references"/>
     <w:p>
       <w:pPr>
         <w:pStyle w:val="Heading2"/>
@@ -5302,8 +5898,8 @@
         <w:t xml:space="preserve">References</w:t>
       </w:r>
     </w:p>
-    <w:bookmarkStart w:id="182" w:name="refs"/>
-    <w:bookmarkStart w:id="62" w:name="ref-fryxell1988"/>
+    <w:bookmarkStart w:id="190" w:name="refs"/>
+    <w:bookmarkStart w:id="65" w:name="ref-fryxell1988"/>
     <w:p>
       <w:pPr>
         <w:pStyle w:val="Bibliography"/>
@@ -5314,7 +5910,7 @@
       <w:r>
         <w:t xml:space="preserve"> </w:t>
       </w:r>
-      <w:hyperlink r:id="rId61">
+      <w:hyperlink r:id="rId64">
         <w:r>
           <w:rPr>
             <w:rStyle w:val="Hyperlink"/>
@@ -5344,8 +5940,8 @@
         <w:t xml:space="preserve"> The American Naturalist. 1988;131:781–98.</w:t>
       </w:r>
     </w:p>
-    <w:bookmarkEnd w:id="62"/>
-    <w:bookmarkStart w:id="63" w:name="ref-milner-gulland2011"/>
+    <w:bookmarkEnd w:id="65"/>
+    <w:bookmarkStart w:id="66" w:name="ref-milner-gulland2011"/>
     <w:p>
       <w:pPr>
         <w:pStyle w:val="Bibliography"/>
@@ -5381,8 +5977,8 @@
         <w:t xml:space="preserve">; 2011.</w:t>
       </w:r>
     </w:p>
-    <w:bookmarkEnd w:id="63"/>
-    <w:bookmarkStart w:id="65" w:name="ref-winger2019"/>
+    <w:bookmarkEnd w:id="66"/>
+    <w:bookmarkStart w:id="68" w:name="ref-winger2019"/>
     <w:p>
       <w:pPr>
         <w:pStyle w:val="Bibliography"/>
@@ -5393,7 +5989,7 @@
       <w:r>
         <w:t xml:space="preserve"> </w:t>
       </w:r>
-      <w:hyperlink r:id="rId64">
+      <w:hyperlink r:id="rId67">
         <w:r>
           <w:rPr>
             <w:rStyle w:val="Hyperlink"/>
@@ -5423,8 +6019,8 @@
         <w:t xml:space="preserve">. Biological Reviews. 2019;94:737–52.</w:t>
       </w:r>
     </w:p>
-    <w:bookmarkEnd w:id="65"/>
-    <w:bookmarkStart w:id="67" w:name="ref-barker2022"/>
+    <w:bookmarkEnd w:id="68"/>
+    <w:bookmarkStart w:id="70" w:name="ref-barker2022"/>
     <w:p>
       <w:pPr>
         <w:pStyle w:val="Bibliography"/>
@@ -5435,7 +6031,7 @@
       <w:r>
         <w:t xml:space="preserve"> </w:t>
       </w:r>
-      <w:hyperlink r:id="rId66">
+      <w:hyperlink r:id="rId69">
         <w:r>
           <w:rPr>
             <w:rStyle w:val="Hyperlink"/>
@@ -5447,8 +6043,8 @@
         <w:t xml:space="preserve">. Conservation Letters. 2022;15:e12850.</w:t>
       </w:r>
     </w:p>
-    <w:bookmarkEnd w:id="67"/>
-    <w:bookmarkStart w:id="69" w:name="ref-abrahms2021b"/>
+    <w:bookmarkEnd w:id="70"/>
+    <w:bookmarkStart w:id="72" w:name="ref-abrahms2021b"/>
     <w:p>
       <w:pPr>
         <w:pStyle w:val="Bibliography"/>
@@ -5459,7 +6055,7 @@
       <w:r>
         <w:t xml:space="preserve"> </w:t>
       </w:r>
-      <w:hyperlink r:id="rId68">
+      <w:hyperlink r:id="rId71">
         <w:r>
           <w:rPr>
             <w:rStyle w:val="Hyperlink"/>
@@ -5471,8 +6067,8 @@
         <w:t xml:space="preserve">. Nature Communications. 2021;12:7326.</w:t>
       </w:r>
     </w:p>
-    <w:bookmarkEnd w:id="69"/>
-    <w:bookmarkStart w:id="71" w:name="ref-mueller2011a"/>
+    <w:bookmarkEnd w:id="72"/>
+    <w:bookmarkStart w:id="74" w:name="ref-mueller2011a"/>
     <w:p>
       <w:pPr>
         <w:pStyle w:val="Bibliography"/>
@@ -5483,7 +6079,7 @@
       <w:r>
         <w:t xml:space="preserve"> </w:t>
       </w:r>
-      <w:hyperlink r:id="rId70">
+      <w:hyperlink r:id="rId73">
         <w:r>
           <w:rPr>
             <w:rStyle w:val="Hyperlink"/>
@@ -5495,8 +6091,8 @@
         <w:t xml:space="preserve">. Global Ecology and Biogeography. 2011;20:683–94.</w:t>
       </w:r>
     </w:p>
-    <w:bookmarkEnd w:id="71"/>
-    <w:bookmarkStart w:id="73" w:name="ref-senner2020"/>
+    <w:bookmarkEnd w:id="74"/>
+    <w:bookmarkStart w:id="76" w:name="ref-senner2020"/>
     <w:p>
       <w:pPr>
         <w:pStyle w:val="Bibliography"/>
@@ -5507,7 +6103,7 @@
       <w:r>
         <w:t xml:space="preserve"> </w:t>
       </w:r>
-      <w:hyperlink r:id="rId72">
+      <w:hyperlink r:id="rId75">
         <w:r>
           <w:rPr>
             <w:rStyle w:val="Hyperlink"/>
@@ -5579,8 +6175,8 @@
         <w:t xml:space="preserve">. Frontiers in Ecology and Evolution. 2020;8.</w:t>
       </w:r>
     </w:p>
-    <w:bookmarkEnd w:id="73"/>
-    <w:bookmarkStart w:id="75" w:name="ref-chernetsov2004a"/>
+    <w:bookmarkEnd w:id="76"/>
+    <w:bookmarkStart w:id="78" w:name="ref-chernetsov2004a"/>
     <w:p>
       <w:pPr>
         <w:pStyle w:val="Bibliography"/>
@@ -5591,7 +6187,7 @@
       <w:r>
         <w:t xml:space="preserve"> </w:t>
       </w:r>
-      <w:hyperlink r:id="rId74">
+      <w:hyperlink r:id="rId77">
         <w:r>
           <w:rPr>
             <w:rStyle w:val="Hyperlink"/>
@@ -5621,8 +6217,8 @@
         <w:t xml:space="preserve">. Journal of Experimental Biology. 2004;207:937–43.</w:t>
       </w:r>
     </w:p>
-    <w:bookmarkEnd w:id="75"/>
-    <w:bookmarkStart w:id="77" w:name="ref-mueller2013"/>
+    <w:bookmarkEnd w:id="78"/>
+    <w:bookmarkStart w:id="80" w:name="ref-mueller2013"/>
     <w:p>
       <w:pPr>
         <w:pStyle w:val="Bibliography"/>
@@ -5633,7 +6229,7 @@
       <w:r>
         <w:t xml:space="preserve"> </w:t>
       </w:r>
-      <w:hyperlink r:id="rId76">
+      <w:hyperlink r:id="rId79">
         <w:r>
           <w:rPr>
             <w:rStyle w:val="Hyperlink"/>
@@ -5681,8 +6277,8 @@
         <w:t xml:space="preserve">. Science. 2013;341:999–1002.</w:t>
       </w:r>
     </w:p>
-    <w:bookmarkEnd w:id="77"/>
-    <w:bookmarkStart w:id="79" w:name="ref-sutherland1998"/>
+    <w:bookmarkEnd w:id="80"/>
+    <w:bookmarkStart w:id="82" w:name="ref-sutherland1998"/>
     <w:p>
       <w:pPr>
         <w:pStyle w:val="Bibliography"/>
@@ -5726,7 +6322,7 @@
       <w:r>
         <w:t xml:space="preserve"> </w:t>
       </w:r>
-      <w:hyperlink r:id="rId78">
+      <w:hyperlink r:id="rId81">
         <w:r>
           <w:rPr>
             <w:rStyle w:val="Hyperlink"/>
@@ -5735,8 +6331,8 @@
         </w:r>
       </w:hyperlink>
     </w:p>
-    <w:bookmarkEnd w:id="79"/>
-    <w:bookmarkStart w:id="81" w:name="ref-palacin2011"/>
+    <w:bookmarkEnd w:id="82"/>
+    <w:bookmarkStart w:id="84" w:name="ref-palacin2011"/>
     <w:p>
       <w:pPr>
         <w:pStyle w:val="Bibliography"/>
@@ -5747,7 +6343,7 @@
       <w:r>
         <w:t xml:space="preserve"> </w:t>
       </w:r>
-      <w:hyperlink r:id="rId80">
+      <w:hyperlink r:id="rId83">
         <w:r>
           <w:rPr>
             <w:rStyle w:val="Hyperlink"/>
@@ -5783,8 +6379,8 @@
         <w:t xml:space="preserve">. Journal of Avian Biology. 2011;42:301–8.</w:t>
       </w:r>
     </w:p>
-    <w:bookmarkEnd w:id="81"/>
-    <w:bookmarkStart w:id="83" w:name="ref-jesmer2018"/>
+    <w:bookmarkEnd w:id="84"/>
+    <w:bookmarkStart w:id="86" w:name="ref-jesmer2018"/>
     <w:p>
       <w:pPr>
         <w:pStyle w:val="Bibliography"/>
@@ -5795,7 +6391,7 @@
       <w:r>
         <w:t xml:space="preserve"> </w:t>
       </w:r>
-      <w:hyperlink r:id="rId82">
+      <w:hyperlink r:id="rId85">
         <w:r>
           <w:rPr>
             <w:rStyle w:val="Hyperlink"/>
@@ -5831,8 +6427,8 @@
         <w:t xml:space="preserve">. Science. 2018;361:1023–5.</w:t>
       </w:r>
     </w:p>
-    <w:bookmarkEnd w:id="83"/>
-    <w:bookmarkStart w:id="84" w:name="ref-alison1975"/>
+    <w:bookmarkEnd w:id="86"/>
+    <w:bookmarkStart w:id="87" w:name="ref-alison1975"/>
     <w:p>
       <w:pPr>
         <w:pStyle w:val="Bibliography"/>
@@ -5850,8 +6446,8 @@
         <w:t xml:space="preserve">. Canadian Field Naturalist. 1975;89:311–3.</w:t>
       </w:r>
     </w:p>
-    <w:bookmarkEnd w:id="84"/>
-    <w:bookmarkStart w:id="85" w:name="ref-banko1960"/>
+    <w:bookmarkEnd w:id="87"/>
+    <w:bookmarkStart w:id="88" w:name="ref-banko1960"/>
     <w:p>
       <w:pPr>
         <w:pStyle w:val="Bibliography"/>
@@ -5869,8 +6465,8 @@
         <w:t xml:space="preserve">. North American Fauna. 1960;1–214.</w:t>
       </w:r>
     </w:p>
-    <w:bookmarkEnd w:id="85"/>
-    <w:bookmarkStart w:id="86" w:name="ref-shea2002"/>
+    <w:bookmarkEnd w:id="88"/>
+    <w:bookmarkStart w:id="89" w:name="ref-shea2002"/>
     <w:p>
       <w:pPr>
         <w:pStyle w:val="Bibliography"/>
@@ -5933,8 +6529,8 @@
         <w:t xml:space="preserve">. Waterbirds. 2002;25:296–300.</w:t>
       </w:r>
     </w:p>
-    <w:bookmarkEnd w:id="86"/>
-    <w:bookmarkStart w:id="87" w:name="ref-hansen1971"/>
+    <w:bookmarkEnd w:id="89"/>
+    <w:bookmarkStart w:id="90" w:name="ref-hansen1971"/>
     <w:p>
       <w:pPr>
         <w:pStyle w:val="Bibliography"/>
@@ -5964,8 +6560,8 @@
         <w:t xml:space="preserve">. 1971;82.</w:t>
       </w:r>
     </w:p>
-    <w:bookmarkEnd w:id="87"/>
-    <w:bookmarkStart w:id="88" w:name="ref-matteson1988"/>
+    <w:bookmarkEnd w:id="90"/>
+    <w:bookmarkStart w:id="91" w:name="ref-matteson1988"/>
     <w:p>
       <w:pPr>
         <w:pStyle w:val="Bibliography"/>
@@ -5983,8 +6579,8 @@
         <w:t xml:space="preserve">.pdf. The Passenger Pigeon. 1988;50:119–30.</w:t>
       </w:r>
     </w:p>
-    <w:bookmarkEnd w:id="88"/>
-    <w:bookmarkStart w:id="90" w:name="ref-baskin1993"/>
+    <w:bookmarkEnd w:id="91"/>
+    <w:bookmarkStart w:id="93" w:name="ref-baskin1993"/>
     <w:p>
       <w:pPr>
         <w:pStyle w:val="Bibliography"/>
@@ -5995,7 +6591,7 @@
       <w:r>
         <w:t xml:space="preserve"> </w:t>
       </w:r>
-      <w:hyperlink r:id="rId89">
+      <w:hyperlink r:id="rId92">
         <w:r>
           <w:rPr>
             <w:rStyle w:val="Hyperlink"/>
@@ -6019,8 +6615,8 @@
         <w:t xml:space="preserve">. BioScience. 1993;43:76–9.</w:t>
       </w:r>
     </w:p>
-    <w:bookmarkEnd w:id="90"/>
-    <w:bookmarkStart w:id="92" w:name="ref-oyler-mccance2007"/>
+    <w:bookmarkEnd w:id="93"/>
+    <w:bookmarkStart w:id="95" w:name="ref-oyler-mccance2007"/>
     <w:p>
       <w:pPr>
         <w:pStyle w:val="Bibliography"/>
@@ -6031,7 +6627,7 @@
       <w:r>
         <w:t xml:space="preserve"> </w:t>
       </w:r>
-      <w:hyperlink r:id="rId91">
+      <w:hyperlink r:id="rId94">
         <w:r>
           <w:rPr>
             <w:rStyle w:val="Hyperlink"/>
@@ -6043,8 +6639,8 @@
         <w:t xml:space="preserve">. Conservation Genetics. 2007;8:1339–53.</w:t>
       </w:r>
     </w:p>
-    <w:bookmarkEnd w:id="92"/>
-    <w:bookmarkStart w:id="93" w:name="ref-groves2017"/>
+    <w:bookmarkEnd w:id="95"/>
+    <w:bookmarkStart w:id="96" w:name="ref-groves2017"/>
     <w:p>
       <w:pPr>
         <w:pStyle w:val="Bibliography"/>
@@ -6071,8 +6667,8 @@
         <w:t xml:space="preserve">; 2017 p. 1–28.</w:t>
       </w:r>
     </w:p>
-    <w:bookmarkEnd w:id="93"/>
-    <w:bookmarkStart w:id="94" w:name="ref-alerstam2003"/>
+    <w:bookmarkEnd w:id="96"/>
+    <w:bookmarkStart w:id="97" w:name="ref-alerstam2003"/>
     <w:p>
       <w:pPr>
         <w:pStyle w:val="Bibliography"/>
@@ -6081,8 +6677,8 @@
         <w:t xml:space="preserve">21. Alerstam T, Hedenström A, Akesson S. Long-distance migration: Evolution and determinants. Oikos. 2003;103:247–60.</w:t>
       </w:r>
     </w:p>
-    <w:bookmarkEnd w:id="94"/>
-    <w:bookmarkStart w:id="96" w:name="ref-dingle2007"/>
+    <w:bookmarkEnd w:id="97"/>
+    <w:bookmarkStart w:id="99" w:name="ref-dingle2007"/>
     <w:p>
       <w:pPr>
         <w:pStyle w:val="Bibliography"/>
@@ -6093,7 +6689,7 @@
       <w:r>
         <w:t xml:space="preserve"> </w:t>
       </w:r>
-      <w:hyperlink r:id="rId95">
+      <w:hyperlink r:id="rId98">
         <w:r>
           <w:rPr>
             <w:rStyle w:val="Hyperlink"/>
@@ -6123,8 +6719,8 @@
         <w:t xml:space="preserve"> BioScience. 2007;57:113–21.</w:t>
       </w:r>
     </w:p>
-    <w:bookmarkEnd w:id="96"/>
-    <w:bookmarkStart w:id="98" w:name="ref-chapman2011"/>
+    <w:bookmarkEnd w:id="99"/>
+    <w:bookmarkStart w:id="101" w:name="ref-chapman2011"/>
     <w:p>
       <w:pPr>
         <w:pStyle w:val="Bibliography"/>
@@ -6135,7 +6731,7 @@
       <w:r>
         <w:t xml:space="preserve"> </w:t>
       </w:r>
-      <w:hyperlink r:id="rId97">
+      <w:hyperlink r:id="rId100">
         <w:r>
           <w:rPr>
             <w:rStyle w:val="Hyperlink"/>
@@ -6147,8 +6743,8 @@
         <w:t xml:space="preserve">. Oikos. 2011;120:1764–75.</w:t>
       </w:r>
     </w:p>
-    <w:bookmarkEnd w:id="98"/>
-    <w:bookmarkStart w:id="100" w:name="ref-dawson2000"/>
+    <w:bookmarkEnd w:id="101"/>
+    <w:bookmarkStart w:id="103" w:name="ref-dawson2000"/>
     <w:p>
       <w:pPr>
         <w:pStyle w:val="Bibliography"/>
@@ -6159,7 +6755,7 @@
       <w:r>
         <w:t xml:space="preserve"> </w:t>
       </w:r>
-      <w:hyperlink r:id="rId99">
+      <w:hyperlink r:id="rId102">
         <w:r>
           <w:rPr>
             <w:rStyle w:val="Hyperlink"/>
@@ -6291,8 +6887,8 @@
         <w:t xml:space="preserve">. The Condor. 2000;102:930–5.</w:t>
       </w:r>
     </w:p>
-    <w:bookmarkEnd w:id="100"/>
-    <w:bookmarkStart w:id="102" w:name="ref-anderson2001"/>
+    <w:bookmarkEnd w:id="103"/>
+    <w:bookmarkStart w:id="105" w:name="ref-anderson2001"/>
     <w:p>
       <w:pPr>
         <w:pStyle w:val="Bibliography"/>
@@ -6336,7 +6932,7 @@
       <w:r>
         <w:t xml:space="preserve"> </w:t>
       </w:r>
-      <w:hyperlink r:id="rId101">
+      <w:hyperlink r:id="rId104">
         <w:r>
           <w:rPr>
             <w:rStyle w:val="Hyperlink"/>
@@ -6345,8 +6941,8 @@
         </w:r>
       </w:hyperlink>
     </w:p>
-    <w:bookmarkEnd w:id="102"/>
-    <w:bookmarkStart w:id="104" w:name="ref-blums2002"/>
+    <w:bookmarkEnd w:id="105"/>
+    <w:bookmarkStart w:id="107" w:name="ref-blums2002"/>
     <w:p>
       <w:pPr>
         <w:pStyle w:val="Bibliography"/>
@@ -6357,7 +6953,7 @@
       <w:r>
         <w:t xml:space="preserve"> </w:t>
       </w:r>
-      <w:hyperlink r:id="rId103">
+      <w:hyperlink r:id="rId106">
         <w:r>
           <w:rPr>
             <w:rStyle w:val="Hyperlink"/>
@@ -6393,8 +6989,8 @@
         <w:t xml:space="preserve">. Journal of Animal Ecology. 2002;71:280–95.</w:t>
       </w:r>
     </w:p>
-    <w:bookmarkEnd w:id="104"/>
-    <w:bookmarkStart w:id="106" w:name="ref-lok2017"/>
+    <w:bookmarkEnd w:id="107"/>
+    <w:bookmarkStart w:id="109" w:name="ref-lok2017"/>
     <w:p>
       <w:pPr>
         <w:pStyle w:val="Bibliography"/>
@@ -6405,7 +7001,7 @@
       <w:r>
         <w:t xml:space="preserve"> </w:t>
       </w:r>
-      <w:hyperlink r:id="rId105">
+      <w:hyperlink r:id="rId108">
         <w:r>
           <w:rPr>
             <w:rStyle w:val="Hyperlink"/>
@@ -6477,8 +7073,8 @@
         <w:t xml:space="preserve">. Journal of Animal Ecology. 2017;86:998–1009.</w:t>
       </w:r>
     </w:p>
-    <w:bookmarkEnd w:id="106"/>
-    <w:bookmarkStart w:id="108" w:name="ref-winger2021"/>
+    <w:bookmarkEnd w:id="109"/>
+    <w:bookmarkStart w:id="111" w:name="ref-winger2021"/>
     <w:p>
       <w:pPr>
         <w:pStyle w:val="Bibliography"/>
@@ -6489,7 +7085,7 @@
       <w:r>
         <w:t xml:space="preserve"> </w:t>
       </w:r>
-      <w:hyperlink r:id="rId107">
+      <w:hyperlink r:id="rId110">
         <w:r>
           <w:rPr>
             <w:rStyle w:val="Hyperlink"/>
@@ -6501,8 +7097,8 @@
         <w:t xml:space="preserve">. Ornithology. 2021;138:ukab043.</w:t>
       </w:r>
     </w:p>
-    <w:bookmarkEnd w:id="108"/>
-    <w:bookmarkStart w:id="110" w:name="ref-sillett2002"/>
+    <w:bookmarkEnd w:id="111"/>
+    <w:bookmarkStart w:id="113" w:name="ref-sillett2002"/>
     <w:p>
       <w:pPr>
         <w:pStyle w:val="Bibliography"/>
@@ -6513,7 +7109,7 @@
       <w:r>
         <w:t xml:space="preserve"> </w:t>
       </w:r>
-      <w:hyperlink r:id="rId109">
+      <w:hyperlink r:id="rId112">
         <w:r>
           <w:rPr>
             <w:rStyle w:val="Hyperlink"/>
@@ -6525,8 +7121,8 @@
         <w:t xml:space="preserve">. Journal of Animal Ecology. 2002;71:296–308.</w:t>
       </w:r>
     </w:p>
-    <w:bookmarkEnd w:id="110"/>
-    <w:bookmarkStart w:id="112" w:name="ref-rushing2017"/>
+    <w:bookmarkEnd w:id="113"/>
+    <w:bookmarkStart w:id="115" w:name="ref-rushing2017"/>
     <w:p>
       <w:pPr>
         <w:pStyle w:val="Bibliography"/>
@@ -6537,7 +7133,7 @@
       <w:r>
         <w:t xml:space="preserve"> </w:t>
       </w:r>
-      <w:hyperlink r:id="rId111">
+      <w:hyperlink r:id="rId114">
         <w:r>
           <w:rPr>
             <w:rStyle w:val="Hyperlink"/>
@@ -6549,8 +7145,8 @@
         <w:t xml:space="preserve">. Ecology. 2017;98:2837–50.</w:t>
       </w:r>
     </w:p>
-    <w:bookmarkEnd w:id="112"/>
-    <w:bookmarkStart w:id="114" w:name="ref-somveille2015"/>
+    <w:bookmarkEnd w:id="115"/>
+    <w:bookmarkStart w:id="117" w:name="ref-somveille2015"/>
     <w:p>
       <w:pPr>
         <w:pStyle w:val="Bibliography"/>
@@ -6561,7 +7157,7 @@
       <w:r>
         <w:t xml:space="preserve"> </w:t>
       </w:r>
-      <w:hyperlink r:id="rId113">
+      <w:hyperlink r:id="rId116">
         <w:r>
           <w:rPr>
             <w:rStyle w:val="Hyperlink"/>
@@ -6597,8 +7193,8 @@
         <w:t xml:space="preserve">. Global Ecology and Biogeography. 2015;24:664–74.</w:t>
       </w:r>
     </w:p>
-    <w:bookmarkEnd w:id="114"/>
-    <w:bookmarkStart w:id="115" w:name="ref-rappole2013"/>
+    <w:bookmarkEnd w:id="117"/>
+    <w:bookmarkStart w:id="118" w:name="ref-rappole2013"/>
     <w:p>
       <w:pPr>
         <w:pStyle w:val="Bibliography"/>
@@ -6646,8 +7242,8 @@
         <w:t xml:space="preserve">; 2013.</w:t>
       </w:r>
     </w:p>
-    <w:bookmarkEnd w:id="115"/>
-    <w:bookmarkStart w:id="117" w:name="ref-lasorte2014"/>
+    <w:bookmarkEnd w:id="118"/>
+    <w:bookmarkStart w:id="120" w:name="ref-lasorte2014"/>
     <w:p>
       <w:pPr>
         <w:pStyle w:val="Bibliography"/>
@@ -6658,7 +7254,7 @@
       <w:r>
         <w:t xml:space="preserve"> </w:t>
       </w:r>
-      <w:hyperlink r:id="rId116">
+      <w:hyperlink r:id="rId119">
         <w:r>
           <w:rPr>
             <w:rStyle w:val="Hyperlink"/>
@@ -6670,8 +7266,8 @@
         <w:t xml:space="preserve">. Proceedings of the Royal Society B: Biological Sciences. 2014;281:20140984.</w:t>
       </w:r>
     </w:p>
-    <w:bookmarkEnd w:id="117"/>
-    <w:bookmarkStart w:id="119" w:name="ref-lasorte2021"/>
+    <w:bookmarkEnd w:id="120"/>
+    <w:bookmarkStart w:id="122" w:name="ref-lasorte2021"/>
     <w:p>
       <w:pPr>
         <w:pStyle w:val="Bibliography"/>
@@ -6682,7 +7278,7 @@
       <w:r>
         <w:t xml:space="preserve"> </w:t>
       </w:r>
-      <w:hyperlink r:id="rId118">
+      <w:hyperlink r:id="rId121">
         <w:r>
           <w:rPr>
             <w:rStyle w:val="Hyperlink"/>
@@ -6694,8 +7290,8 @@
         <w:t xml:space="preserve">. Journal of Animal Ecology. 2021;90:343–55.</w:t>
       </w:r>
     </w:p>
-    <w:bookmarkEnd w:id="119"/>
-    <w:bookmarkStart w:id="121" w:name="ref-schummer2010"/>
+    <w:bookmarkEnd w:id="122"/>
+    <w:bookmarkStart w:id="124" w:name="ref-schummer2010"/>
     <w:p>
       <w:pPr>
         <w:pStyle w:val="Bibliography"/>
@@ -6706,7 +7302,7 @@
       <w:r>
         <w:t xml:space="preserve"> </w:t>
       </w:r>
-      <w:hyperlink r:id="rId120">
+      <w:hyperlink r:id="rId123">
         <w:r>
           <w:rPr>
             <w:rStyle w:val="Hyperlink"/>
@@ -6784,8 +7380,8 @@
         <w:t xml:space="preserve">. The Journal of Wildlife Management. 2010;74:94–101.</w:t>
       </w:r>
     </w:p>
-    <w:bookmarkEnd w:id="121"/>
-    <w:bookmarkStart w:id="123" w:name="ref-xu2019a"/>
+    <w:bookmarkEnd w:id="124"/>
+    <w:bookmarkStart w:id="126" w:name="ref-xu2019a"/>
     <w:p>
       <w:pPr>
         <w:pStyle w:val="Bibliography"/>
@@ -6796,7 +7392,7 @@
       <w:r>
         <w:t xml:space="preserve"> </w:t>
       </w:r>
-      <w:hyperlink r:id="rId122">
+      <w:hyperlink r:id="rId125">
         <w:r>
           <w:rPr>
             <w:rStyle w:val="Hyperlink"/>
@@ -6832,8 +7428,8 @@
         <w:t xml:space="preserve">. Ecological Indicators. 2019;101:1018–25.</w:t>
       </w:r>
     </w:p>
-    <w:bookmarkEnd w:id="123"/>
-    <w:bookmarkStart w:id="124" w:name="ref-stafford2014a"/>
+    <w:bookmarkEnd w:id="126"/>
+    <w:bookmarkStart w:id="127" w:name="ref-stafford2014a"/>
     <w:p>
       <w:pPr>
         <w:pStyle w:val="Bibliography"/>
@@ -6842,8 +7438,8 @@
         <w:t xml:space="preserve">37. Stafford JD, Janke AK, Anteau MJ, Pearse AT, Fox AD, Elmberg J, et al. Spring migration of waterfowl in the northern hemisphere: A conservation perspective. Wildfowl. 2014;70.</w:t>
       </w:r>
     </w:p>
-    <w:bookmarkEnd w:id="124"/>
-    <w:bookmarkStart w:id="126" w:name="ref-lundberg1988"/>
+    <w:bookmarkEnd w:id="127"/>
+    <w:bookmarkStart w:id="129" w:name="ref-lundberg1988"/>
     <w:p>
       <w:pPr>
         <w:pStyle w:val="Bibliography"/>
@@ -6854,7 +7450,7 @@
       <w:r>
         <w:t xml:space="preserve"> </w:t>
       </w:r>
-      <w:hyperlink r:id="rId125">
+      <w:hyperlink r:id="rId128">
         <w:r>
           <w:rPr>
             <w:rStyle w:val="Hyperlink"/>
@@ -6878,8 +7474,8 @@
         <w:t xml:space="preserve">. Trends in Ecology &amp; Evolution. 1988;3:172–5.</w:t>
       </w:r>
     </w:p>
-    <w:bookmarkEnd w:id="126"/>
-    <w:bookmarkStart w:id="128" w:name="ref-lundberg2013"/>
+    <w:bookmarkEnd w:id="129"/>
+    <w:bookmarkStart w:id="131" w:name="ref-lundberg2013"/>
     <w:p>
       <w:pPr>
         <w:pStyle w:val="Bibliography"/>
@@ -6890,7 +7486,7 @@
       <w:r>
         <w:t xml:space="preserve"> </w:t>
       </w:r>
-      <w:hyperlink r:id="rId127">
+      <w:hyperlink r:id="rId130">
         <w:r>
           <w:rPr>
             <w:rStyle w:val="Hyperlink"/>
@@ -6902,8 +7498,8 @@
         <w:t xml:space="preserve">. Journal of Theoretical Biology. 2013;321:36–9.</w:t>
       </w:r>
     </w:p>
-    <w:bookmarkEnd w:id="128"/>
-    <w:bookmarkStart w:id="129" w:name="ref-cleland1997"/>
+    <w:bookmarkEnd w:id="131"/>
+    <w:bookmarkStart w:id="132" w:name="ref-cleland1997"/>
     <w:p>
       <w:pPr>
         <w:pStyle w:val="Bibliography"/>
@@ -6984,8 +7580,8 @@
         <w:t xml:space="preserve">; 1997. p. 181–200.</w:t>
       </w:r>
     </w:p>
-    <w:bookmarkEnd w:id="129"/>
-    <w:bookmarkStart w:id="131" w:name="ref-eltringham1978"/>
+    <w:bookmarkEnd w:id="132"/>
+    <w:bookmarkStart w:id="134" w:name="ref-eltringham1978"/>
     <w:p>
       <w:pPr>
         <w:pStyle w:val="Bibliography"/>
@@ -6996,7 +7592,7 @@
       <w:r>
         <w:t xml:space="preserve"> </w:t>
       </w:r>
-      <w:hyperlink r:id="rId130">
+      <w:hyperlink r:id="rId133">
         <w:r>
           <w:rPr>
             <w:rStyle w:val="Hyperlink"/>
@@ -7068,8 +7664,8 @@
         <w:t xml:space="preserve">; 1978. p. 13–23.</w:t>
       </w:r>
     </w:p>
-    <w:bookmarkEnd w:id="131"/>
-    <w:bookmarkStart w:id="132" w:name="ref-hindman2016"/>
+    <w:bookmarkEnd w:id="134"/>
+    <w:bookmarkStart w:id="135" w:name="ref-hindman2016"/>
     <w:p>
       <w:pPr>
         <w:pStyle w:val="Bibliography"/>
@@ -7141,8 +7737,8 @@
         <w:t xml:space="preserve">; 2016. p. 55–64.</w:t>
       </w:r>
     </w:p>
-    <w:bookmarkEnd w:id="132"/>
-    <w:bookmarkStart w:id="133" w:name="ref-lockman1990"/>
+    <w:bookmarkEnd w:id="135"/>
+    <w:bookmarkStart w:id="136" w:name="ref-lockman1990"/>
     <w:p>
       <w:pPr>
         <w:pStyle w:val="Bibliography"/>
@@ -7184,8 +7780,8 @@
         <w:t xml:space="preserve">. 1990. p. 12–3.</w:t>
       </w:r>
     </w:p>
-    <w:bookmarkEnd w:id="133"/>
-    <w:bookmarkStart w:id="135" w:name="ref-soriano-redondo2020"/>
+    <w:bookmarkEnd w:id="136"/>
+    <w:bookmarkStart w:id="138" w:name="ref-soriano-redondo2020"/>
     <w:p>
       <w:pPr>
         <w:pStyle w:val="Bibliography"/>
@@ -7196,7 +7792,7 @@
       <w:r>
         <w:t xml:space="preserve"> </w:t>
       </w:r>
-      <w:hyperlink r:id="rId134">
+      <w:hyperlink r:id="rId137">
         <w:r>
           <w:rPr>
             <w:rStyle w:val="Hyperlink"/>
@@ -7232,8 +7828,8 @@
         <w:t xml:space="preserve">. Ibis. 2020;162:581–8.</w:t>
       </w:r>
     </w:p>
-    <w:bookmarkEnd w:id="135"/>
-    <w:bookmarkStart w:id="137" w:name="ref-vandekerk2021"/>
+    <w:bookmarkEnd w:id="138"/>
+    <w:bookmarkStart w:id="140" w:name="ref-vandekerk2021"/>
     <w:p>
       <w:pPr>
         <w:pStyle w:val="Bibliography"/>
@@ -7244,7 +7840,7 @@
       <w:r>
         <w:t xml:space="preserve"> </w:t>
       </w:r>
-      <w:hyperlink r:id="rId136">
+      <w:hyperlink r:id="rId139">
         <w:r>
           <w:rPr>
             <w:rStyle w:val="Hyperlink"/>
@@ -7256,8 +7852,8 @@
         <w:t xml:space="preserve"> Movement Ecology. 2021;9:44.</w:t>
       </w:r>
     </w:p>
-    <w:bookmarkEnd w:id="137"/>
-    <w:bookmarkStart w:id="139" w:name="ref-wolfson2022"/>
+    <w:bookmarkEnd w:id="140"/>
+    <w:bookmarkStart w:id="142" w:name="ref-wolfson2022"/>
     <w:p>
       <w:pPr>
         <w:pStyle w:val="Bibliography"/>
@@ -7268,7 +7864,7 @@
       <w:r>
         <w:t xml:space="preserve"> </w:t>
       </w:r>
-      <w:hyperlink r:id="rId138">
+      <w:hyperlink r:id="rId141">
         <w:r>
           <w:rPr>
             <w:rStyle w:val="Hyperlink"/>
@@ -7280,8 +7876,8 @@
         <w:t xml:space="preserve">. Journal of Animal Ecology. 2022;1365–2656.13779.</w:t>
       </w:r>
     </w:p>
-    <w:bookmarkEnd w:id="139"/>
-    <w:bookmarkStart w:id="140" w:name="ref-plummer2003"/>
+    <w:bookmarkEnd w:id="142"/>
+    <w:bookmarkStart w:id="143" w:name="ref-plummer2003"/>
     <w:p>
       <w:pPr>
         <w:pStyle w:val="Bibliography"/>
@@ -7335,8 +7931,8 @@
         <w:t xml:space="preserve">sampling. Working Papers. 2003;8.</w:t>
       </w:r>
     </w:p>
-    <w:bookmarkEnd w:id="140"/>
-    <w:bookmarkStart w:id="142" w:name="ref-lindelov2020"/>
+    <w:bookmarkEnd w:id="143"/>
+    <w:bookmarkStart w:id="145" w:name="ref-lindelov2020"/>
     <w:p>
       <w:pPr>
         <w:pStyle w:val="Bibliography"/>
@@ -7347,7 +7943,7 @@
       <w:r>
         <w:t xml:space="preserve"> </w:t>
       </w:r>
-      <w:hyperlink r:id="rId141">
+      <w:hyperlink r:id="rId144">
         <w:r>
           <w:rPr>
             <w:rStyle w:val="Hyperlink"/>
@@ -7404,8 +8000,8 @@
         <w:t xml:space="preserve">; 2020.</w:t>
       </w:r>
     </w:p>
-    <w:bookmarkEnd w:id="142"/>
-    <w:bookmarkStart w:id="143" w:name="ref-rcoredevelopmentteam2022"/>
+    <w:bookmarkEnd w:id="145"/>
+    <w:bookmarkStart w:id="146" w:name="ref-rcoredevelopmentteam2022"/>
     <w:p>
       <w:pPr>
         <w:pStyle w:val="Bibliography"/>
@@ -7447,8 +8043,8 @@
         <w:t xml:space="preserve">. https://www.r-project.org/; 2022.</w:t>
       </w:r>
     </w:p>
-    <w:bookmarkEnd w:id="143"/>
-    <w:bookmarkStart w:id="145" w:name="ref-bengtsson2021"/>
+    <w:bookmarkEnd w:id="146"/>
+    <w:bookmarkStart w:id="148" w:name="ref-bengtsson2021"/>
     <w:p>
       <w:pPr>
         <w:pStyle w:val="Bibliography"/>
@@ -7516,7 +8112,7 @@
       <w:r>
         <w:t xml:space="preserve"> </w:t>
       </w:r>
-      <w:hyperlink r:id="rId144">
+      <w:hyperlink r:id="rId147">
         <w:r>
           <w:rPr>
             <w:rStyle w:val="Hyperlink"/>
@@ -7525,8 +8121,8 @@
         </w:r>
       </w:hyperlink>
     </w:p>
-    <w:bookmarkEnd w:id="145"/>
-    <w:bookmarkStart w:id="147" w:name="ref-brooks1998"/>
+    <w:bookmarkEnd w:id="148"/>
+    <w:bookmarkStart w:id="150" w:name="ref-brooks1998"/>
     <w:p>
       <w:pPr>
         <w:pStyle w:val="Bibliography"/>
@@ -7537,7 +8133,7 @@
       <w:r>
         <w:t xml:space="preserve"> </w:t>
       </w:r>
-      <w:hyperlink r:id="rId146">
+      <w:hyperlink r:id="rId149">
         <w:r>
           <w:rPr>
             <w:rStyle w:val="Hyperlink"/>
@@ -7609,8 +8205,8 @@
         <w:t xml:space="preserve">. Journal of Computational and Graphical Statistics. 1998;7:434–55.</w:t>
       </w:r>
     </w:p>
-    <w:bookmarkEnd w:id="147"/>
-    <w:bookmarkStart w:id="149" w:name="ref-gelman2014"/>
+    <w:bookmarkEnd w:id="150"/>
+    <w:bookmarkStart w:id="152" w:name="ref-gelman2014"/>
     <w:p>
       <w:pPr>
         <w:pStyle w:val="Bibliography"/>
@@ -7621,7 +8217,7 @@
       <w:r>
         <w:t xml:space="preserve"> </w:t>
       </w:r>
-      <w:hyperlink r:id="rId148">
+      <w:hyperlink r:id="rId151">
         <w:r>
           <w:rPr>
             <w:rStyle w:val="Hyperlink"/>
@@ -7657,8 +8253,8 @@
         <w:t xml:space="preserve">. Statistics and Computing. 2014;24:997–1016.</w:t>
       </w:r>
     </w:p>
-    <w:bookmarkEnd w:id="149"/>
-    <w:bookmarkStart w:id="151" w:name="ref-vehtari2017"/>
+    <w:bookmarkEnd w:id="152"/>
+    <w:bookmarkStart w:id="154" w:name="ref-vehtari2017"/>
     <w:p>
       <w:pPr>
         <w:pStyle w:val="Bibliography"/>
@@ -7669,7 +8265,7 @@
       <w:r>
         <w:t xml:space="preserve"> </w:t>
       </w:r>
-      <w:hyperlink r:id="rId150">
+      <w:hyperlink r:id="rId153">
         <w:r>
           <w:rPr>
             <w:rStyle w:val="Hyperlink"/>
@@ -7717,8 +8313,8 @@
         <w:t xml:space="preserve">. Statistics and Computing. 2017;27:1413–32.</w:t>
       </w:r>
     </w:p>
-    <w:bookmarkEnd w:id="151"/>
-    <w:bookmarkStart w:id="152" w:name="ref-su2021b"/>
+    <w:bookmarkEnd w:id="154"/>
+    <w:bookmarkStart w:id="155" w:name="ref-su2021b"/>
     <w:p>
       <w:pPr>
         <w:pStyle w:val="Bibliography"/>
@@ -7757,8 +8353,8 @@
         <w:t xml:space="preserve">’. 2021.</w:t>
       </w:r>
     </w:p>
-    <w:bookmarkEnd w:id="152"/>
-    <w:bookmarkStart w:id="153" w:name="ref-bates2014"/>
+    <w:bookmarkEnd w:id="155"/>
+    <w:bookmarkStart w:id="156" w:name="ref-bates2014"/>
     <w:p>
       <w:pPr>
         <w:pStyle w:val="Bibliography"/>
@@ -7779,19 +8375,227 @@
         <w:t xml:space="preserve">using Lme4. arXiv. 2014;</w:t>
       </w:r>
     </w:p>
-    <w:bookmarkEnd w:id="153"/>
-    <w:bookmarkStart w:id="155" w:name="ref-conklin2010"/>
+    <w:bookmarkEnd w:id="156"/>
+    <w:bookmarkStart w:id="158" w:name="ref-ludecke2021"/>
     <w:p>
       <w:pPr>
         <w:pStyle w:val="Bibliography"/>
       </w:pPr>
       <w:r>
-        <w:t xml:space="preserve">56. Conklin JR, Battley PF, Potter MA, Fox JW.</w:t>
-      </w:r>
-      <w:r>
-        <w:t xml:space="preserve"> </w:t>
-      </w:r>
-      <w:hyperlink r:id="rId154">
+        <w:t xml:space="preserve">56. Lüdecke D, Ben-Shachar M, Patil I, Waggoner P, Makowski D.</w:t>
+      </w:r>
+      <w:r>
+        <w:t xml:space="preserve"> </w:t>
+      </w:r>
+      <w:hyperlink r:id="rId157">
+        <w:r>
+          <w:rPr>
+            <w:rStyle w:val="Hyperlink"/>
+          </w:rPr>
+          <w:t xml:space="preserve">Performance:</w:t>
+        </w:r>
+        <w:r>
+          <w:rPr>
+            <w:rStyle w:val="Hyperlink"/>
+          </w:rPr>
+          <w:t xml:space="preserve"> </w:t>
+        </w:r>
+        <w:r>
+          <w:rPr>
+            <w:rStyle w:val="Hyperlink"/>
+          </w:rPr>
+          <w:t xml:space="preserve">An R Package</w:t>
+        </w:r>
+        <w:r>
+          <w:rPr>
+            <w:rStyle w:val="Hyperlink"/>
+          </w:rPr>
+          <w:t xml:space="preserve"> </w:t>
+        </w:r>
+        <w:r>
+          <w:rPr>
+            <w:rStyle w:val="Hyperlink"/>
+          </w:rPr>
+          <w:t xml:space="preserve">for</w:t>
+        </w:r>
+        <w:r>
+          <w:rPr>
+            <w:rStyle w:val="Hyperlink"/>
+          </w:rPr>
+          <w:t xml:space="preserve"> </w:t>
+        </w:r>
+        <w:r>
+          <w:rPr>
+            <w:rStyle w:val="Hyperlink"/>
+          </w:rPr>
+          <w:t xml:space="preserve">Assessment</w:t>
+        </w:r>
+        <w:r>
+          <w:rPr>
+            <w:rStyle w:val="Hyperlink"/>
+          </w:rPr>
+          <w:t xml:space="preserve">,</w:t>
+        </w:r>
+        <w:r>
+          <w:rPr>
+            <w:rStyle w:val="Hyperlink"/>
+          </w:rPr>
+          <w:t xml:space="preserve"> </w:t>
+        </w:r>
+        <w:r>
+          <w:rPr>
+            <w:rStyle w:val="Hyperlink"/>
+          </w:rPr>
+          <w:t xml:space="preserve">Comparison</w:t>
+        </w:r>
+        <w:r>
+          <w:rPr>
+            <w:rStyle w:val="Hyperlink"/>
+          </w:rPr>
+          <w:t xml:space="preserve"> </w:t>
+        </w:r>
+        <w:r>
+          <w:rPr>
+            <w:rStyle w:val="Hyperlink"/>
+          </w:rPr>
+          <w:t xml:space="preserve">and</w:t>
+        </w:r>
+        <w:r>
+          <w:rPr>
+            <w:rStyle w:val="Hyperlink"/>
+          </w:rPr>
+          <w:t xml:space="preserve"> </w:t>
+        </w:r>
+        <w:r>
+          <w:rPr>
+            <w:rStyle w:val="Hyperlink"/>
+          </w:rPr>
+          <w:t xml:space="preserve">Testing</w:t>
+        </w:r>
+        <w:r>
+          <w:rPr>
+            <w:rStyle w:val="Hyperlink"/>
+          </w:rPr>
+          <w:t xml:space="preserve"> </w:t>
+        </w:r>
+        <w:r>
+          <w:rPr>
+            <w:rStyle w:val="Hyperlink"/>
+          </w:rPr>
+          <w:t xml:space="preserve">of</w:t>
+        </w:r>
+        <w:r>
+          <w:rPr>
+            <w:rStyle w:val="Hyperlink"/>
+          </w:rPr>
+          <w:t xml:space="preserve"> </w:t>
+        </w:r>
+        <w:r>
+          <w:rPr>
+            <w:rStyle w:val="Hyperlink"/>
+          </w:rPr>
+          <w:t xml:space="preserve">Statistical Models</w:t>
+        </w:r>
+      </w:hyperlink>
+      <w:r>
+        <w:t xml:space="preserve">. Journal of Open Source Software. 2021;6:3139.</w:t>
+      </w:r>
+    </w:p>
+    <w:bookmarkEnd w:id="158"/>
+    <w:bookmarkStart w:id="159" w:name="ref-lenth2023"/>
+    <w:p>
+      <w:pPr>
+        <w:pStyle w:val="Bibliography"/>
+      </w:pPr>
+      <w:r>
+        <w:t xml:space="preserve">57. Lenth RV, Bolker B, Buerkner P, Giné-Vázquez I, Herve M, Jung M, et al. Emmeans:</w:t>
+      </w:r>
+      <w:r>
+        <w:t xml:space="preserve"> </w:t>
+      </w:r>
+      <w:r>
+        <w:t xml:space="preserve">Estimated Marginal Means</w:t>
+      </w:r>
+      <w:r>
+        <w:t xml:space="preserve">, aka</w:t>
+      </w:r>
+      <w:r>
+        <w:t xml:space="preserve"> </w:t>
+      </w:r>
+      <w:r>
+        <w:t xml:space="preserve">Least-Squares Means</w:t>
+      </w:r>
+      <w:r>
+        <w:t xml:space="preserve">. 2023.</w:t>
+      </w:r>
+    </w:p>
+    <w:bookmarkEnd w:id="159"/>
+    <w:bookmarkStart w:id="161" w:name="ref-kenward1997"/>
+    <w:p>
+      <w:pPr>
+        <w:pStyle w:val="Bibliography"/>
+      </w:pPr>
+      <w:r>
+        <w:t xml:space="preserve">58. Kenward MG, Roger JH. Small</w:t>
+      </w:r>
+      <w:r>
+        <w:t xml:space="preserve"> </w:t>
+      </w:r>
+      <w:r>
+        <w:t xml:space="preserve">Sample Inference</w:t>
+      </w:r>
+      <w:r>
+        <w:t xml:space="preserve"> </w:t>
+      </w:r>
+      <w:r>
+        <w:t xml:space="preserve">for</w:t>
+      </w:r>
+      <w:r>
+        <w:t xml:space="preserve"> </w:t>
+      </w:r>
+      <w:r>
+        <w:t xml:space="preserve">Fixed Effects</w:t>
+      </w:r>
+      <w:r>
+        <w:t xml:space="preserve"> </w:t>
+      </w:r>
+      <w:r>
+        <w:t xml:space="preserve">from</w:t>
+      </w:r>
+      <w:r>
+        <w:t xml:space="preserve"> </w:t>
+      </w:r>
+      <w:r>
+        <w:t xml:space="preserve">Restricted Maximum Likelihood</w:t>
+      </w:r>
+      <w:r>
+        <w:t xml:space="preserve">. Biometrics [Internet]. 1997 [cited 2024 Jan 23];53:983–97. Available from:</w:t>
+      </w:r>
+      <w:r>
+        <w:t xml:space="preserve"> </w:t>
+      </w:r>
+      <w:hyperlink r:id="rId160">
+        <w:r>
+          <w:rPr>
+            <w:rStyle w:val="Hyperlink"/>
+          </w:rPr>
+          <w:t xml:space="preserve">https://www.jstor.org/stable/2533558</w:t>
+        </w:r>
+      </w:hyperlink>
+    </w:p>
+    <w:bookmarkEnd w:id="161"/>
+    <w:bookmarkStart w:id="163" w:name="ref-conklin2010"/>
+    <w:p>
+      <w:pPr>
+        <w:pStyle w:val="Bibliography"/>
+      </w:pPr>
+      <w:r>
+        <w:t xml:space="preserve">59. Conklin JR, Battley PF, Potter MA, Fox JW.</w:t>
+      </w:r>
+      <w:r>
+        <w:t xml:space="preserve"> </w:t>
+      </w:r>
+      <w:hyperlink r:id="rId162">
         <w:r>
           <w:rPr>
             <w:rStyle w:val="Hyperlink"/>
@@ -7803,19 +8607,19 @@
         <w:t xml:space="preserve">. Nature Communications. 2010;1:67.</w:t>
       </w:r>
     </w:p>
-    <w:bookmarkEnd w:id="155"/>
-    <w:bookmarkStart w:id="157" w:name="ref-vanwijk2012b"/>
+    <w:bookmarkEnd w:id="163"/>
+    <w:bookmarkStart w:id="165" w:name="ref-vanwijk2012b"/>
     <w:p>
       <w:pPr>
         <w:pStyle w:val="Bibliography"/>
       </w:pPr>
       <w:r>
-        <w:t xml:space="preserve">57. van Wijk RE, Kölzsch A, Kruckenberg H, Ebbinge BS, Müskens GJDM, Nolet BA.</w:t>
-      </w:r>
-      <w:r>
-        <w:t xml:space="preserve"> </w:t>
-      </w:r>
-      <w:hyperlink r:id="rId156">
+        <w:t xml:space="preserve">60. van Wijk RE, Kölzsch A, Kruckenberg H, Ebbinge BS, Müskens GJDM, Nolet BA.</w:t>
+      </w:r>
+      <w:r>
+        <w:t xml:space="preserve"> </w:t>
+      </w:r>
+      <w:hyperlink r:id="rId164">
         <w:r>
           <w:rPr>
             <w:rStyle w:val="Hyperlink"/>
@@ -7827,19 +8631,19 @@
         <w:t xml:space="preserve">. Oikos. 2012;121:655–64.</w:t>
       </w:r>
     </w:p>
-    <w:bookmarkEnd w:id="157"/>
-    <w:bookmarkStart w:id="159" w:name="ref-nilsson2013"/>
+    <w:bookmarkEnd w:id="165"/>
+    <w:bookmarkStart w:id="167" w:name="ref-nilsson2013"/>
     <w:p>
       <w:pPr>
         <w:pStyle w:val="Bibliography"/>
       </w:pPr>
       <w:r>
-        <w:t xml:space="preserve">58. Nilsson C, Klaassen RHG, Alerstam T.</w:t>
-      </w:r>
-      <w:r>
-        <w:t xml:space="preserve"> </w:t>
-      </w:r>
-      <w:hyperlink r:id="rId158">
+        <w:t xml:space="preserve">61. Nilsson C, Klaassen RHG, Alerstam T.</w:t>
+      </w:r>
+      <w:r>
+        <w:t xml:space="preserve"> </w:t>
+      </w:r>
+      <w:hyperlink r:id="rId166">
         <w:r>
           <w:rPr>
             <w:rStyle w:val="Hyperlink"/>
@@ -7965,19 +8769,19 @@
         <w:t xml:space="preserve"> The American Naturalist. 2013;181:837–45.</w:t>
       </w:r>
     </w:p>
-    <w:bookmarkEnd w:id="159"/>
-    <w:bookmarkStart w:id="161" w:name="ref-akesson2020"/>
+    <w:bookmarkEnd w:id="167"/>
+    <w:bookmarkStart w:id="169" w:name="ref-akesson2020"/>
     <w:p>
       <w:pPr>
         <w:pStyle w:val="Bibliography"/>
       </w:pPr>
       <w:r>
-        <w:t xml:space="preserve">59. Åkesson S, Helm B.</w:t>
-      </w:r>
-      <w:r>
-        <w:t xml:space="preserve"> </w:t>
-      </w:r>
-      <w:hyperlink r:id="rId160">
+        <w:t xml:space="preserve">62. Åkesson S, Helm B.</w:t>
+      </w:r>
+      <w:r>
+        <w:t xml:space="preserve"> </w:t>
+      </w:r>
+      <w:hyperlink r:id="rId168">
         <w:r>
           <w:rPr>
             <w:rStyle w:val="Hyperlink"/>
@@ -8049,29 +8853,29 @@
         <w:t xml:space="preserve">. Frontiers in Ecology and Evolution. 2020;8.</w:t>
       </w:r>
     </w:p>
-    <w:bookmarkEnd w:id="161"/>
-    <w:bookmarkStart w:id="162" w:name="ref-berthold1991"/>
+    <w:bookmarkEnd w:id="169"/>
+    <w:bookmarkStart w:id="170" w:name="ref-berthold1991"/>
     <w:p>
       <w:pPr>
         <w:pStyle w:val="Bibliography"/>
       </w:pPr>
       <w:r>
-        <w:t xml:space="preserve">60. Berthold P. Genetic control of migratory behaviour in birds. Trends in Ecology &amp; Evolution. 1991;6:254–7.</w:t>
-      </w:r>
-    </w:p>
-    <w:bookmarkEnd w:id="162"/>
-    <w:bookmarkStart w:id="164" w:name="ref-sasaki2017"/>
+        <w:t xml:space="preserve">63. Berthold P. Genetic control of migratory behaviour in birds. Trends in Ecology &amp; Evolution. 1991;6:254–7.</w:t>
+      </w:r>
+    </w:p>
+    <w:bookmarkEnd w:id="170"/>
+    <w:bookmarkStart w:id="172" w:name="ref-sasaki2017"/>
     <w:p>
       <w:pPr>
         <w:pStyle w:val="Bibliography"/>
       </w:pPr>
       <w:r>
-        <w:t xml:space="preserve">61. Sasaki T, Biro D.</w:t>
-      </w:r>
-      <w:r>
-        <w:t xml:space="preserve"> </w:t>
-      </w:r>
-      <w:hyperlink r:id="rId163">
+        <w:t xml:space="preserve">64. Sasaki T, Biro D.</w:t>
+      </w:r>
+      <w:r>
+        <w:t xml:space="preserve"> </w:t>
+      </w:r>
+      <w:hyperlink r:id="rId171">
         <w:r>
           <w:rPr>
             <w:rStyle w:val="Hyperlink"/>
@@ -8083,19 +8887,19 @@
         <w:t xml:space="preserve">. Nature Communications. 2017;8:15049.</w:t>
       </w:r>
     </w:p>
-    <w:bookmarkEnd w:id="164"/>
-    <w:bookmarkStart w:id="166" w:name="ref-ransler2011"/>
+    <w:bookmarkEnd w:id="172"/>
+    <w:bookmarkStart w:id="174" w:name="ref-ransler2011"/>
     <w:p>
       <w:pPr>
         <w:pStyle w:val="Bibliography"/>
       </w:pPr>
       <w:r>
-        <w:t xml:space="preserve">62. Ransler FA, Quinn TW, Oyler-McCance SJ.</w:t>
-      </w:r>
-      <w:r>
-        <w:t xml:space="preserve"> </w:t>
-      </w:r>
-      <w:hyperlink r:id="rId165">
+        <w:t xml:space="preserve">65. Ransler FA, Quinn TW, Oyler-McCance SJ.</w:t>
+      </w:r>
+      <w:r>
+        <w:t xml:space="preserve"> </w:t>
+      </w:r>
+      <w:hyperlink r:id="rId173">
         <w:r>
           <w:rPr>
             <w:rStyle w:val="Hyperlink"/>
@@ -8125,19 +8929,19 @@
         <w:t xml:space="preserve">. Conservation Genetics. 2011;12:257–68.</w:t>
       </w:r>
     </w:p>
-    <w:bookmarkEnd w:id="166"/>
-    <w:bookmarkStart w:id="168" w:name="ref-pulido2011"/>
+    <w:bookmarkEnd w:id="174"/>
+    <w:bookmarkStart w:id="176" w:name="ref-pulido2011"/>
     <w:p>
       <w:pPr>
         <w:pStyle w:val="Bibliography"/>
       </w:pPr>
       <w:r>
-        <w:t xml:space="preserve">63. Pulido F.</w:t>
-      </w:r>
-      <w:r>
-        <w:t xml:space="preserve"> </w:t>
-      </w:r>
-      <w:hyperlink r:id="rId167">
+        <w:t xml:space="preserve">66. Pulido F.</w:t>
+      </w:r>
+      <w:r>
+        <w:t xml:space="preserve"> </w:t>
+      </w:r>
+      <w:hyperlink r:id="rId175">
         <w:r>
           <w:rPr>
             <w:rStyle w:val="Hyperlink"/>
@@ -8167,19 +8971,19 @@
         <w:t xml:space="preserve">. Oikos. 2011;120:1776–83.</w:t>
       </w:r>
     </w:p>
-    <w:bookmarkEnd w:id="168"/>
-    <w:bookmarkStart w:id="170" w:name="ref-ellis1989"/>
+    <w:bookmarkEnd w:id="176"/>
+    <w:bookmarkStart w:id="178" w:name="ref-ellis1989"/>
     <w:p>
       <w:pPr>
         <w:pStyle w:val="Bibliography"/>
       </w:pPr>
       <w:r>
-        <w:t xml:space="preserve">64. Ellis CR, Stefan HG.</w:t>
-      </w:r>
-      <w:r>
-        <w:t xml:space="preserve"> </w:t>
-      </w:r>
-      <w:hyperlink r:id="rId169">
+        <w:t xml:space="preserve">67. Ellis CR, Stefan HG.</w:t>
+      </w:r>
+      <w:r>
+        <w:t xml:space="preserve"> </w:t>
+      </w:r>
+      <w:hyperlink r:id="rId177">
         <w:r>
           <w:rPr>
             <w:rStyle w:val="Hyperlink"/>
@@ -8275,14 +9079,14 @@
         <w:t xml:space="preserve">. JAWRA Journal of the American Water Resources Association. 1989;25:1169–76.</w:t>
       </w:r>
     </w:p>
-    <w:bookmarkEnd w:id="170"/>
-    <w:bookmarkStart w:id="171" w:name="ref-slater2006"/>
+    <w:bookmarkEnd w:id="178"/>
+    <w:bookmarkStart w:id="179" w:name="ref-slater2006"/>
     <w:p>
       <w:pPr>
         <w:pStyle w:val="Bibliography"/>
       </w:pPr>
       <w:r>
-        <w:t xml:space="preserve">65. Slater G. Trumpeter</w:t>
+        <w:t xml:space="preserve">68. Slater G. Trumpeter</w:t>
       </w:r>
       <w:r>
         <w:t xml:space="preserve"> </w:t>
@@ -8315,19 +9119,19 @@
         <w:t xml:space="preserve">; 2006 p. 1–39.</w:t>
       </w:r>
     </w:p>
-    <w:bookmarkEnd w:id="171"/>
-    <w:bookmarkStart w:id="173" w:name="ref-ballard2021a"/>
+    <w:bookmarkEnd w:id="179"/>
+    <w:bookmarkStart w:id="181" w:name="ref-ballard2021a"/>
     <w:p>
       <w:pPr>
         <w:pStyle w:val="Bibliography"/>
       </w:pPr>
       <w:r>
-        <w:t xml:space="preserve">66. Ballard DC, Jones III OE, Janke AK.</w:t>
-      </w:r>
-      <w:r>
-        <w:t xml:space="preserve"> </w:t>
-      </w:r>
-      <w:hyperlink r:id="rId172">
+        <w:t xml:space="preserve">69. Ballard DC, Jones III OE, Janke AK.</w:t>
+      </w:r>
+      <w:r>
+        <w:t xml:space="preserve"> </w:t>
+      </w:r>
+      <w:hyperlink r:id="rId180">
         <w:r>
           <w:rPr>
             <w:rStyle w:val="Hyperlink"/>
@@ -8399,19 +9203,19 @@
         <w:t xml:space="preserve">. The Journal of Wildlife Management. 2021;85:1490–506.</w:t>
       </w:r>
     </w:p>
-    <w:bookmarkEnd w:id="173"/>
-    <w:bookmarkStart w:id="175" w:name="ref-satterfield2018"/>
+    <w:bookmarkEnd w:id="181"/>
+    <w:bookmarkStart w:id="183" w:name="ref-satterfield2018"/>
     <w:p>
       <w:pPr>
         <w:pStyle w:val="Bibliography"/>
       </w:pPr>
       <w:r>
-        <w:t xml:space="preserve">67. Satterfield DA, Marra PP, Sillett TS, Altizer S.</w:t>
-      </w:r>
-      <w:r>
-        <w:t xml:space="preserve"> </w:t>
-      </w:r>
-      <w:hyperlink r:id="rId174">
+        <w:t xml:space="preserve">70. Satterfield DA, Marra PP, Sillett TS, Altizer S.</w:t>
+      </w:r>
+      <w:r>
+        <w:t xml:space="preserve"> </w:t>
+      </w:r>
+      <w:hyperlink r:id="rId182">
         <w:r>
           <w:rPr>
             <w:rStyle w:val="Hyperlink"/>
@@ -8423,14 +9227,14 @@
         <w:t xml:space="preserve">. Philosophical Transactions of the Royal Society B: Biological Sciences. 2018;373:20170094.</w:t>
       </w:r>
     </w:p>
-    <w:bookmarkEnd w:id="175"/>
-    <w:bookmarkStart w:id="176" w:name="ref-varner2008"/>
+    <w:bookmarkEnd w:id="183"/>
+    <w:bookmarkStart w:id="184" w:name="ref-varner2008"/>
     <w:p>
       <w:pPr>
         <w:pStyle w:val="Bibliography"/>
       </w:pPr>
       <w:r>
-        <w:t xml:space="preserve">68. Varner DM. Survival and foraging ecology of interior population trumpeter swans -</w:t>
+        <w:t xml:space="preserve">71. Varner DM. Survival and foraging ecology of interior population trumpeter swans -</w:t>
       </w:r>
       <w:r>
         <w:t xml:space="preserve"> </w:t>
@@ -8445,14 +9249,14 @@
         <w:t xml:space="preserve">[PhD thesis]. Southern Illinois University Carbondale; 2008.</w:t>
       </w:r>
     </w:p>
-    <w:bookmarkEnd w:id="176"/>
-    <w:bookmarkStart w:id="177" w:name="ref-baldassarre2014"/>
+    <w:bookmarkEnd w:id="184"/>
+    <w:bookmarkStart w:id="185" w:name="ref-baldassarre2014"/>
     <w:p>
       <w:pPr>
         <w:pStyle w:val="Bibliography"/>
       </w:pPr>
       <w:r>
-        <w:t xml:space="preserve">69. Baldassarre G. Ducks,</w:t>
+        <w:t xml:space="preserve">72. Baldassarre G. Ducks,</w:t>
       </w:r>
       <w:r>
         <w:t xml:space="preserve"> </w:t>
@@ -8494,19 +9298,19 @@
         <w:t xml:space="preserve">; 2014.</w:t>
       </w:r>
     </w:p>
-    <w:bookmarkEnd w:id="177"/>
-    <w:bookmarkStart w:id="179" w:name="ref-reese2017"/>
+    <w:bookmarkEnd w:id="185"/>
+    <w:bookmarkStart w:id="187" w:name="ref-reese2017"/>
     <w:p>
       <w:pPr>
         <w:pStyle w:val="Bibliography"/>
       </w:pPr>
       <w:r>
-        <w:t xml:space="preserve">70. Reese GC, Skagen SK.</w:t>
-      </w:r>
-      <w:r>
-        <w:t xml:space="preserve"> </w:t>
-      </w:r>
-      <w:hyperlink r:id="rId178">
+        <w:t xml:space="preserve">73. Reese GC, Skagen SK.</w:t>
+      </w:r>
+      <w:r>
+        <w:t xml:space="preserve"> </w:t>
+      </w:r>
+      <w:hyperlink r:id="rId186">
         <w:r>
           <w:rPr>
             <w:rStyle w:val="Hyperlink"/>
@@ -8518,19 +9322,19 @@
         <w:t xml:space="preserve">. Ecology and Evolution. 2017;7:1497–513.</w:t>
       </w:r>
     </w:p>
-    <w:bookmarkEnd w:id="179"/>
-    <w:bookmarkStart w:id="181" w:name="ref-nussey2005"/>
+    <w:bookmarkEnd w:id="187"/>
+    <w:bookmarkStart w:id="189" w:name="ref-nussey2005"/>
     <w:p>
       <w:pPr>
         <w:pStyle w:val="Bibliography"/>
       </w:pPr>
       <w:r>
-        <w:t xml:space="preserve">71. Nussey DH, Postma E, Gienapp P, Visser ME.</w:t>
-      </w:r>
-      <w:r>
-        <w:t xml:space="preserve"> </w:t>
-      </w:r>
-      <w:hyperlink r:id="rId180">
+        <w:t xml:space="preserve">74. Nussey DH, Postma E, Gienapp P, Visser ME.</w:t>
+      </w:r>
+      <w:r>
+        <w:t xml:space="preserve"> </w:t>
+      </w:r>
+      <w:hyperlink r:id="rId188">
         <w:r>
           <w:rPr>
             <w:rStyle w:val="Hyperlink"/>
@@ -8578,9 +9382,9 @@
         <w:t xml:space="preserve">. Science. 2005;310:304–6.</w:t>
       </w:r>
     </w:p>
-    <w:bookmarkEnd w:id="181"/>
-    <w:bookmarkEnd w:id="182"/>
-    <w:bookmarkEnd w:id="183"/>
+    <w:bookmarkEnd w:id="189"/>
+    <w:bookmarkEnd w:id="190"/>
+    <w:bookmarkEnd w:id="191"/>
     <w:sectPr>
       <w:pgSz w:h="15840" w:w="12240"/>
       <w:pgMar w:bottom="1440" w:footer="720" w:gutter="0" w:header="720" w:left="1440" w:right="1440" w:top="1440"/>

</xml_diff>

<commit_message>
edits done for main text until discussion
</commit_message>
<xml_diff>
--- a/writing/annual_mvmt_draft.docx
+++ b/writing/annual_mvmt_draft.docx
@@ -423,19 +423,19 @@
         <w:t xml:space="preserve"> </w:t>
       </w:r>
       <w:r>
-        <w:t xml:space="preserve">John</w:t>
-      </w:r>
-      <w:r>
-        <w:t xml:space="preserve"> </w:t>
-      </w:r>
-      <w:r>
-        <w:t xml:space="preserve">R.</w:t>
-      </w:r>
-      <w:r>
-        <w:t xml:space="preserve"> </w:t>
-      </w:r>
-      <w:r>
-        <w:t xml:space="preserve">Fieberg</w:t>
+        <w:t xml:space="preserve">David</w:t>
+      </w:r>
+      <w:r>
+        <w:t xml:space="preserve"> </w:t>
+      </w:r>
+      <w:r>
+        <w:t xml:space="preserve">E.</w:t>
+      </w:r>
+      <w:r>
+        <w:t xml:space="preserve"> </w:t>
+      </w:r>
+      <w:r>
+        <w:t xml:space="preserve">Andersen</w:t>
       </w:r>
       <w:r>
         <w:rPr>
@@ -450,19 +450,19 @@
         <w:t xml:space="preserve"> </w:t>
       </w:r>
       <w:r>
-        <w:t xml:space="preserve">David</w:t>
-      </w:r>
-      <w:r>
-        <w:t xml:space="preserve"> </w:t>
-      </w:r>
-      <w:r>
-        <w:t xml:space="preserve">E.</w:t>
-      </w:r>
-      <w:r>
-        <w:t xml:space="preserve"> </w:t>
-      </w:r>
-      <w:r>
-        <w:t xml:space="preserve">Andersen</w:t>
+        <w:t xml:space="preserve">John</w:t>
+      </w:r>
+      <w:r>
+        <w:t xml:space="preserve"> </w:t>
+      </w:r>
+      <w:r>
+        <w:t xml:space="preserve">R.</w:t>
+      </w:r>
+      <w:r>
+        <w:t xml:space="preserve"> </w:t>
+      </w:r>
+      <w:r>
+        <w:t xml:space="preserve">Fieberg</w:t>
       </w:r>
       <w:r>
         <w:rPr>
@@ -476,13 +476,13 @@
         <w:pStyle w:val="Date"/>
       </w:pPr>
       <w:r>
-        <w:t xml:space="preserve">28</w:t>
-      </w:r>
-      <w:r>
-        <w:t xml:space="preserve"> </w:t>
-      </w:r>
-      <w:r>
-        <w:t xml:space="preserve">February,</w:t>
+        <w:t xml:space="preserve">26</w:t>
+      </w:r>
+      <w:r>
+        <w:t xml:space="preserve"> </w:t>
+      </w:r>
+      <w:r>
+        <w:t xml:space="preserve">March,</w:t>
       </w:r>
       <w:r>
         <w:t xml:space="preserve"> </w:t>
@@ -581,13 +581,13 @@
         <w:t xml:space="preserve">’</w:t>
       </w:r>
       <w:r>
-        <w:t xml:space="preserve">, we segmented the annual cycle by fitting piecewise regression models to each yearly time-series of displacement from the breeding site to estimate dates of migration events.</w:t>
-      </w:r>
-      <w:r>
-        <w:t xml:space="preserve"> </w:t>
-      </w:r>
-      <w:r>
-        <w:t xml:space="preserve">We fit a latent state model to characterize population-level associations between breeding latitude and maximum extent of migration, and linear models to quantify associations with migration phenology.</w:t>
+        <w:t xml:space="preserve">, we estimated dates of migration events by segmenting the annual cycle using piecewise regression models fit to each yearly time-series of displacement from the breeding site.</w:t>
+      </w:r>
+      <w:r>
+        <w:t xml:space="preserve"> </w:t>
+      </w:r>
+      <w:r>
+        <w:t xml:space="preserve">We fit a latent state model to characterize population-level associations between breeding latitude and maximum extent of migration, and linear models to quantify associations between individual characteristics (e.g., breeding status, sex) and migration phenology.</w:t>
       </w:r>
     </w:p>
     <w:bookmarkEnd w:id="37"/>
@@ -611,7 +611,7 @@
         <w:t xml:space="preserve"> </w:t>
       </w:r>
       <w:r>
-        <w:t xml:space="preserve">Migration extent was best described using a 2-component mixture model in which migration extent was linearly associated with breeding latitude for some individuals and was much lower and exhibited a non-linear association with breeding latitude for others. Swans breeding at more northern latitudes returned to their territories later in the spring than those breeding at more southern latitudes. Breeding swans departed later in the autumn and had a shorter migration duration than non-breeders, but breeding status didn’t have a strong association with arrival in the spring.</w:t>
+        <w:t xml:space="preserve">Migration extent was best described using a 2-component mixture model in which migration extent was linearly associated with breeding latitude for some individuals and was much lower and exhibited a non-linear association with breeding latitude for others. Swans breeding at more northern latitudes returned to their territories later in the spring than those breeding at more southern latitudes. Breeding swans departed later in the autumn than non-breeders, but breeding status didn’t have a strong association with arrival in the spring.</w:t>
       </w:r>
     </w:p>
     <w:bookmarkEnd w:id="38"/>
@@ -666,7 +666,7 @@
         <w:t xml:space="preserve">Cygnus buccinator</w:t>
       </w:r>
       <w:r>
-        <w:t xml:space="preserve">, Interior Population, GPS telemetry, net-squared displacement, species reintroductions</w:t>
+        <w:t xml:space="preserve">, GPS telemetry, net-squared displacement, species reintroductions, piecewise regression</w:t>
       </w:r>
     </w:p>
     <w:bookmarkEnd w:id="40"/>
@@ -794,7 +794,7 @@
         <w:pStyle w:val="BodyText"/>
       </w:pPr>
       <w:r>
-        <w:t xml:space="preserve">Similar to other large, long-lived avian species such as geese, cranes, and storks, adult swans take care of their young for the first year of life, providing food and protection, and guiding them on their first migration cycle</w:t>
+        <w:t xml:space="preserve">Similar to other large, long-lived avian species such as geese, cranes, and storks, adult swans provide care for their young during the first year of life, providing access to food and protection, and guiding them on their first migration cycle</w:t>
       </w:r>
       <w:r>
         <w:t xml:space="preserve"> </w:t>
@@ -993,7 +993,7 @@
         <w:t xml:space="preserve"> </w:t>
       </w:r>
       <w:r>
-        <w:t xml:space="preserve">As trumpeter swan numbers at RRLNWR started to rise, this population became a source for reintroduction efforts in other parts of the historical breeding range of trumpeter swans.</w:t>
+        <w:t xml:space="preserve">As trumpeter swan numbers at RRLNWR started to rise, this population became a source for reintroduction efforts in other parts of their historical breeding range.</w:t>
       </w:r>
       <w:r>
         <w:t xml:space="preserve"> </w:t>
@@ -1025,7 +1025,7 @@
         <w:t xml:space="preserve"> </w:t>
       </w:r>
       <w:r>
-        <w:t xml:space="preserve">In the 1950s, aerial surveys in central Alaska revealed abundant numbers of trumpeter swans in the Pacific Coast Population (PCP), and this group subsequently provided the majority of swans used for reintroductions within the IP</w:t>
+        <w:t xml:space="preserve">In the 1950s, aerial surveys in central Alaska revealed another population of trumpeter swans (the Pacific Coast Population [PCP]), and this group subsequently provided the majority of swans used for reintroductions within the IP</w:t>
       </w:r>
       <w:r>
         <w:t xml:space="preserve"> </w:t>
@@ -1145,7 +1145,7 @@
         <w:t xml:space="preserve"> </w:t>
       </w:r>
       <w:r>
-        <w:t xml:space="preserve">A more comprehensive understanding of when and where IP swans move throughout the annual cycle (especially the non-breeding season), including any differences related to breeding status or latitude will better elucidate wintering area habitat requirements and inform optimal study design for surveys to index abundance.</w:t>
+        <w:t xml:space="preserve">A more comprehensive understanding of when and where IP swans move throughout the annual cycle (especially the non-breeding period), including any differences related to breeding status or latitude will better elucidate wintering area habitat requirements and inform optimal study design for surveys to index abundance.</w:t>
       </w:r>
     </w:p>
     <w:p>
@@ -1153,7 +1153,7 @@
         <w:pStyle w:val="BodyText"/>
       </w:pPr>
       <w:r>
-        <w:t xml:space="preserve">Many factors likely influence an individual swan’s decision to leave its breeding territory during the non-breeding season, the distance migrating individuals travel, and the degree of among-individual variability in movements for swans breeding at locations in close proximity to one another; these factors include life history requirements, knowledge transfer of migratory traditions, and inherent genetic control of migration</w:t>
+        <w:t xml:space="preserve">Many factors likely influence an individual swan’s decision to leave its breeding territory during the non-breeding period, the distance migrating individuals travel, and the degree of among-individual variability in movements for swans breeding at locations in close proximity to one another; these factors include life history requirements, knowledge transfer of migratory traditions, and inherent genetic control of migration</w:t>
       </w:r>
       <w:r>
         <w:t xml:space="preserve"> </w:t>
@@ -1478,7 +1478,7 @@
         <w:t xml:space="preserve"> </w:t>
       </w:r>
       <w:r>
-        <w:t xml:space="preserve">to avoid the harsh winter conditions varies substantially throughout the IP breeding range, with concurrent implications for decisions related to migration propensity and timing.</w:t>
+        <w:t xml:space="preserve">to avoid harsh winter conditions varies substantially throughout the IP breeding range, with concurrent implications for decisions related to migration propensity and timing.</w:t>
       </w:r>
       <w:r>
         <w:t xml:space="preserve"> </w:t>
@@ -1552,7 +1552,7 @@
         <w:t xml:space="preserve"> </w:t>
       </w:r>
       <w:r>
-        <w:t xml:space="preserve">Our specific objectives were to quantify 1) the proportion of the IP that is migratory and the extent of migratory movements, 2) migration phenology (e.g., timing of autumn departure, spring arrival, and migration duration), and 3) associations between annual movement patterns and breeding status and breeding location.</w:t>
+        <w:t xml:space="preserve">Our specific objectives were to quantify 1) the proportion of the IP that is migratory and the extent of migratory movements, 2) migration phenology (e.g., timing of autumn departure and spring arrival), and 3) associations between annual movement patterns and breeding status and breeding location.</w:t>
       </w:r>
     </w:p>
     <w:bookmarkEnd w:id="42"/>
@@ -1735,7 +1735,7 @@
         <w:t xml:space="preserve"> </w:t>
       </w:r>
       <w:r>
-        <w:t xml:space="preserve">We hand-captured swans using shepherd’s crook poles or large landing nets</w:t>
+        <w:t xml:space="preserve">We hand-captured most swans using shepherd’s crook poles or large landing nets</w:t>
       </w:r>
       <w:r>
         <w:t xml:space="preserve"> </w:t>
@@ -1766,34 +1766,37 @@
         <w:t xml:space="preserve">]</w:t>
       </w:r>
       <w:r>
+        <w:t xml:space="preserve"> </w:t>
+      </w:r>
+      <w:r>
+        <w:t xml:space="preserve">and captured swans in Michigan using a shoulder-fired net gun.</w:t>
+      </w:r>
+      <w:r>
+        <w:t xml:space="preserve"> </w:t>
+      </w:r>
+      <w:r>
+        <w:t xml:space="preserve">We predominantly targeted adult swans, which have higher survival rates than juveniles, to maximize the longevity of telemetry data collection</w:t>
+      </w:r>
+      <w:r>
+        <w:t xml:space="preserve"> </w:t>
+      </w:r>
+      <w:r>
+        <w:t xml:space="preserve">[</w:t>
+      </w:r>
+      <w:hyperlink w:anchor="ref-lockman1990">
+        <w:r>
+          <w:rPr>
+            <w:rStyle w:val="Hyperlink"/>
+          </w:rPr>
+          <w:t xml:space="preserve">43</w:t>
+        </w:r>
+      </w:hyperlink>
+      <w:r>
+        <w:t xml:space="preserve">]</w:t>
+      </w:r>
+      <w:r>
         <w:t xml:space="preserve">.</w:t>
       </w:r>
-      <w:r>
-        <w:t xml:space="preserve"> </w:t>
-      </w:r>
-      <w:r>
-        <w:t xml:space="preserve">We predominantly targeted adult swans, which have higher survival rates than juveniles, to maximize the longevity of telemetry data collection</w:t>
-      </w:r>
-      <w:r>
-        <w:t xml:space="preserve"> </w:t>
-      </w:r>
-      <w:r>
-        <w:t xml:space="preserve">[</w:t>
-      </w:r>
-      <w:hyperlink w:anchor="ref-lockman1990">
-        <w:r>
-          <w:rPr>
-            <w:rStyle w:val="Hyperlink"/>
-          </w:rPr>
-          <w:t xml:space="preserve">43</w:t>
-        </w:r>
-      </w:hyperlink>
-      <w:r>
-        <w:t xml:space="preserve">]</w:t>
-      </w:r>
-      <w:r>
-        <w:t xml:space="preserve">.</w:t>
-      </w:r>
     </w:p>
     <w:p>
       <w:pPr>
@@ -1812,19 +1815,7 @@
         <w:t xml:space="preserve"> </w:t>
       </w:r>
       <w:r>
-        <w:t xml:space="preserve">All transmitters were programmed to collect GPS locations at 15-min intervals throughout the 24-hr daily period.</w:t>
-      </w:r>
-      <w:r>
-        <w:t xml:space="preserve"> </w:t>
-      </w:r>
-      <w:r>
-        <w:t xml:space="preserve">We leg-banded each swan with a U.S.</w:t>
-      </w:r>
-      <w:r>
-        <w:t xml:space="preserve"> </w:t>
-      </w:r>
-      <w:r>
-        <w:t xml:space="preserve">Geological Survey butt-end aluminum band and determined sex via cloacal examination. We assigned a breeding status to each swan at the time of capture depending on if a mate and cygnet were present (</w:t>
+        <w:t xml:space="preserve">All transmitters were programmed to collect GPS locations at 15-min intervals throughout the 24-hr daily period. In the U.S., we leg-banded each swan with a U.S. Geological Survey butt-end aluminum band and in Canada we banded each swan with a stainless steel locking tab leg band. We determined sex via cloacal examination and assigned a breeding status to each swan at the time of capture depending on if a mate and cygnet were present (</w:t>
       </w:r>
       <w:r>
         <w:t xml:space="preserve">‘</w:t>
@@ -1869,7 +1860,17 @@
         <w:t xml:space="preserve"> </w:t>
       </w:r>
       <w:r>
-        <w:t xml:space="preserve">status). Due to logistical constraints, we were unable to continuously monitor the breeding status of swans in subsequent years, and we retained the initial breeding status designation for all analyses. However, previous swan research has documented the annual probability of renesting at &gt;90%</w:t>
+        <w:t xml:space="preserve">status). Due to logistical constraints, we were unable to continuously monitor the breeding status of swans in subsequent years, and we retained the initial breeding status designation for all analyses. We are not aware of published information on annual probability of renesting in trumpeter swans. Previous research on mute swans (</w:t>
+      </w:r>
+      <w:r>
+        <w:rPr>
+          <w:iCs/>
+          <w:i/>
+        </w:rPr>
+        <w:t xml:space="preserve">Cygnus olor</w:t>
+      </w:r>
+      <w:r>
+        <w:t xml:space="preserve">) documented the annual probability of renesting at &gt;90%</w:t>
       </w:r>
       <w:r>
         <w:t xml:space="preserve"> </w:t>
@@ -1918,13 +1919,13 @@
         <w:pStyle w:val="FirstParagraph"/>
       </w:pPr>
       <w:r>
-        <w:t xml:space="preserve">Accurate quantification of migration phenology was a key objective of this study.</w:t>
-      </w:r>
-      <w:r>
-        <w:t xml:space="preserve"> </w:t>
-      </w:r>
-      <w:r>
-        <w:t xml:space="preserve">Given the size of the dataset (~6M locations over 252 swan-years), we developed an efficient workflow to segment location data into periods of the annual cycle and estimate migration metrics.</w:t>
+        <w:t xml:space="preserve">One of our key objectives was to accurately quantify IP trumpeter swan migration phenology.</w:t>
+      </w:r>
+      <w:r>
+        <w:t xml:space="preserve"> </w:t>
+      </w:r>
+      <w:r>
+        <w:t xml:space="preserve">Given the size of the dataset (~6M locations over 252 swan-years), we sought an efficient workflow to segment location data into periods of the annual cycle and estimate migration metrics.</w:t>
       </w:r>
       <w:r>
         <w:t xml:space="preserve"> </w:t>
@@ -1993,7 +1994,7 @@
         <w:t xml:space="preserve"> </w:t>
       </w:r>
       <w:r>
-        <w:t xml:space="preserve">dataset), using 1 July (a time of year that swans are relatively stationary) as a cutoff date between years for individuals with multiple years of GPS data, as well as an origin point for NSD values, and then thinned datasets to contain a single averaged displacement value per day</w:t>
+        <w:t xml:space="preserve">dataset), using 1 July (a time of year that swans are relatively stationary) as a cutoff date between years for individuals with multiple years of GPS data and an origin point for NSD values, and then thinned datasets to contain a single averaged displacement value per day</w:t>
       </w:r>
       <w:r>
         <w:t xml:space="preserve"> </w:t>
@@ -2001,6 +2002,17 @@
       <w:r>
         <w:t xml:space="preserve">[</w:t>
       </w:r>
+      <w:hyperlink w:anchor="ref-hansen1971">
+        <w:r>
+          <w:rPr>
+            <w:rStyle w:val="Hyperlink"/>
+          </w:rPr>
+          <w:t xml:space="preserve">16</w:t>
+        </w:r>
+      </w:hyperlink>
+      <w:r>
+        <w:t xml:space="preserve">,</w:t>
+      </w:r>
       <w:hyperlink w:anchor="ref-wolfson2022">
         <w:r>
           <w:rPr>
@@ -2019,7 +2031,7 @@
         <w:t xml:space="preserve"> </w:t>
       </w:r>
       <w:r>
-        <w:t xml:space="preserve">After excluding 11 swan-year datasets with &lt;30 days of data, we iteratively fit a series of 7 intercept-only piecewise regression models to each time-series using t-tail priors for models with more than 2 changepoints</w:t>
+        <w:t xml:space="preserve">After excluding 11 swan-year datasets with &lt;30 days of data, we iteratively fit a series of 7 intercept-only piecewise regression models to each time-series</w:t>
       </w:r>
       <w:r>
         <w:t xml:space="preserve"> </w:t>
@@ -2210,7 +2222,7 @@
         <w:t xml:space="preserve">]</w:t>
       </w:r>
       <w:r>
-        <w:t xml:space="preserve">, using 15,000 iterations and a burn-in period of 10,000.</w:t>
+        <w:t xml:space="preserve">, using its default priors and 15,000 iterations and a burn-in period of 10,000.</w:t>
       </w:r>
       <w:r>
         <w:t xml:space="preserve"> </w:t>
@@ -2258,10 +2270,7 @@
         <w:t xml:space="preserve"> </w:t>
       </w:r>
       <w:r>
-        <w:t xml:space="preserve">We evaluated Markov-chain Monte Carlo (MCMC) chain convergence via the Gelman-Rubin convergence diagnostic and excluded models containing any parameters with a value of</w:t>
-      </w:r>
-      <w:r>
-        <w:t xml:space="preserve"> </w:t>
+        <w:t xml:space="preserve">We evaluated Markov-chain Monte Carlo (MCMC) convergence via the Gelman-Rubin statistic (</w:t>
       </w:r>
       <m:oMath>
         <m:acc>
@@ -2276,42 +2285,7 @@
         </m:acc>
       </m:oMath>
       <w:r>
-        <w:t xml:space="preserve"> </w:t>
-      </w:r>
-      <w:r>
-        <w:t xml:space="preserve">&gt;1.1 from further consideration</w:t>
-      </w:r>
-      <w:r>
-        <w:t xml:space="preserve"> </w:t>
-      </w:r>
-      <w:r>
-        <w:t xml:space="preserve">[</w:t>
-      </w:r>
-      <w:hyperlink w:anchor="ref-brooks1998">
-        <w:r>
-          <w:rPr>
-            <w:rStyle w:val="Hyperlink"/>
-          </w:rPr>
-          <w:t xml:space="preserve">53</w:t>
-        </w:r>
-      </w:hyperlink>
-      <w:r>
-        <w:t xml:space="preserve">]</w:t>
-      </w:r>
-      <w:r>
-        <w:t xml:space="preserve">.</w:t>
-      </w:r>
-      <w:r>
-        <w:t xml:space="preserve"> </w:t>
-      </w:r>
-      <w:r>
-        <w:t xml:space="preserve">Through extensive testing, we found that models with MCMC samples that failed to converge in distribution after 15,000 samples were typically associated with poorly fitting models (i.e., fitting a single intercept despite multiple migration periods or fitting multiple breakpoints during a stationary period).</w:t>
-      </w:r>
-      <w:r>
-        <w:t xml:space="preserve"> </w:t>
-      </w:r>
-      <w:r>
-        <w:t xml:space="preserve">If all parameters in a model passed the</w:t>
+        <w:t xml:space="preserve">) and excluded models containing any parameters with a value of</w:t>
       </w:r>
       <w:r>
         <w:t xml:space="preserve"> </w:t>
@@ -2332,6 +2306,59 @@
         <w:t xml:space="preserve"> </w:t>
       </w:r>
       <w:r>
+        <w:t xml:space="preserve">&gt;1.1 from further consideration</w:t>
+      </w:r>
+      <w:r>
+        <w:t xml:space="preserve"> </w:t>
+      </w:r>
+      <w:r>
+        <w:t xml:space="preserve">[</w:t>
+      </w:r>
+      <w:hyperlink w:anchor="ref-brooks1998">
+        <w:r>
+          <w:rPr>
+            <w:rStyle w:val="Hyperlink"/>
+          </w:rPr>
+          <w:t xml:space="preserve">53</w:t>
+        </w:r>
+      </w:hyperlink>
+      <w:r>
+        <w:t xml:space="preserve">]</w:t>
+      </w:r>
+      <w:r>
+        <w:t xml:space="preserve">.</w:t>
+      </w:r>
+      <w:r>
+        <w:t xml:space="preserve"> </w:t>
+      </w:r>
+      <w:r>
+        <w:t xml:space="preserve">Through extensive testing, we found that models with MCMC samples that failed to converge in distribution after 15,000 samples typically provided a poor fit to the data (e.g., single-intercept models despite multiple migration periods or models with multiple breakpoints during a stationary period).</w:t>
+      </w:r>
+      <w:r>
+        <w:t xml:space="preserve"> </w:t>
+      </w:r>
+      <w:r>
+        <w:t xml:space="preserve">If all parameters in a model passed the</w:t>
+      </w:r>
+      <w:r>
+        <w:t xml:space="preserve"> </w:t>
+      </w:r>
+      <m:oMath>
+        <m:acc>
+          <m:accPr>
+            <m:chr m:val="̂"/>
+          </m:accPr>
+          <m:e>
+            <m:r>
+              <m:t>R</m:t>
+            </m:r>
+          </m:e>
+        </m:acc>
+      </m:oMath>
+      <w:r>
+        <w:t xml:space="preserve"> </w:t>
+      </w:r>
+      <w:r>
         <w:t xml:space="preserve">threshold, we evaluated model fit and predictive performance using leave-one-out cross-validation (LOO-CV) with Pareto smoothed importance sampling to estimate the Expected Log Predictive Density (ELPD), using the</w:t>
       </w:r>
       <w:r>
@@ -2391,7 +2418,7 @@
         <w:t xml:space="preserve"> </w:t>
       </w:r>
       <w:r>
-        <w:t xml:space="preserve">We used LOO-CV to choose the ideal number of breakpoints (and thereby segments that correspond to migratory periods) for each swan-year data partition.</w:t>
+        <w:t xml:space="preserve">We used LOO-CV to choose the ideal number of breakpoints (and thereby segments that correspond to migratory periods) for each swan-year dataset.</w:t>
       </w:r>
     </w:p>
     <w:p>
@@ -2399,19 +2426,7 @@
         <w:pStyle w:val="BodyText"/>
       </w:pPr>
       <w:r>
-        <w:t xml:space="preserve">We qualitatively inspected the visual fit of each best-supported model (based on ELPD) for each swan-year dataset and removed 11 (out of 241 total datasets) that were obvious poor fits such that information from the breakpoints and intercepts would not adequately describe annual migration phenology.</w:t>
-      </w:r>
-      <w:r>
-        <w:t xml:space="preserve"> </w:t>
-      </w:r>
-      <w:r>
-        <w:t xml:space="preserve">We also excluded all segments &lt;2 km from the previous segment and all changepoints &lt;2 days from the previous changepoint.</w:t>
-      </w:r>
-      <w:r>
-        <w:t xml:space="preserve"> </w:t>
-      </w:r>
-      <w:r>
-        <w:t xml:space="preserve">We then extracted parameter values to represent the movement metrics of interest (Fig.</w:t>
+        <w:t xml:space="preserve">We qualitatively inspected the visual fit of each best-supported model (based on ELPD) for each swan-year dataset and removed 11 (out of 241 total datasets) that were obvious poor fits such that information from the breakpoints and intercepts would not adequately describe annual migration phenology. To avoid confusing short-distance and temporary relocation, we also excluded all segments &lt;2 km from the previous segment and all changepoints &lt;2 days from the previous changepoint. We then extracted parameter values to represent the movement metrics of interest (Fig.</w:t>
       </w:r>
       <w:r>
         <w:t xml:space="preserve"> </w:t>
@@ -2420,25 +2435,13 @@
         <w:t xml:space="preserve">2</w:t>
       </w:r>
       <w:r>
-        <w:t xml:space="preserve">).</w:t>
-      </w:r>
-      <w:r>
-        <w:t xml:space="preserve"> </w:t>
-      </w:r>
-      <w:r>
-        <w:t xml:space="preserve">We extracted autumn departure dates for individuals that moved &gt;100 km from breeding locations by 1 December.</w:t>
-      </w:r>
-      <w:r>
-        <w:t xml:space="preserve"> </w:t>
-      </w:r>
-      <w:r>
-        <w:t xml:space="preserve">We extracted spring arrival dates for individuals that moved &gt;100 km from breeding locations during the non-breeding season and that returned within 10 km of their previous summer territory.</w:t>
-      </w:r>
-      <w:r>
-        <w:t xml:space="preserve"> </w:t>
-      </w:r>
-      <w:r>
-        <w:t xml:space="preserve">We estimated migration duration as the difference in time between autumn departure and spring arrival the subsequent year for all swan-year datasets that met the requirements to estimate those two terms.</w:t>
+        <w:t xml:space="preserve">). To focus on swans that made obvious movement away from breeding areas, we extracted autumn departure dates for individuals that moved &gt;100 km from breeding locations by 30 December (Fig. S2).</w:t>
+      </w:r>
+      <w:r>
+        <w:t xml:space="preserve"> </w:t>
+      </w:r>
+      <w:r>
+        <w:t xml:space="preserve">We extracted spring arrival dates for individuals that moved &gt;100 km from breeding locations during the non-breeding period and that returned within 30 km of their previous summer territory (Fig. S2).</w:t>
       </w:r>
     </w:p>
     <w:bookmarkEnd w:id="51"/>
@@ -2470,7 +2473,7 @@
         <w:pStyle w:val="BodyText"/>
       </w:pPr>
       <w:r>
-        <w:t xml:space="preserve">We used a 2-component mixture model (i.e., a model with two different groups of individuals, each following a different response pattern) to describe the relationship between breeding latitude and migration extent.</w:t>
+        <w:t xml:space="preserve">To describe these potential relationships between breeding latitude and migration extent, we used a 2-component mixture model (i.e., a model with two different groups of individuals, each following a different response pattern).</w:t>
       </w:r>
       <w:r>
         <w:t xml:space="preserve"> </w:t>
@@ -2502,7 +2505,33 @@
         <w:t xml:space="preserve"> </w:t>
       </w:r>
       <w:r>
-        <w:t xml:space="preserve">represent the migration extent for individual</w:t>
+        <w:t xml:space="preserve">and</w:t>
+      </w:r>
+      <w:r>
+        <w:t xml:space="preserve"> </w:t>
+      </w:r>
+      <m:oMath>
+        <m:sSub>
+          <m:e>
+            <m:r>
+              <m:t>x</m:t>
+            </m:r>
+          </m:e>
+          <m:sub>
+            <m:r>
+              <m:t>i</m:t>
+            </m:r>
+            <m:r>
+              <m:t>j</m:t>
+            </m:r>
+          </m:sub>
+        </m:sSub>
+      </m:oMath>
+      <w:r>
+        <w:t xml:space="preserve"> </w:t>
+      </w:r>
+      <w:r>
+        <w:t xml:space="preserve">represent the migration extent and breeding latitude, respectively, for individual</w:t>
       </w:r>
       <w:r>
         <w:t xml:space="preserve"> </w:t>
@@ -2932,6 +2961,60 @@
       <w:pPr>
         <w:pStyle w:val="FirstParagraph"/>
       </w:pPr>
+      <w:r>
+        <w:t xml:space="preserve">In addition, we assumed the variance of</w:t>
+      </w:r>
+      <w:r>
+        <w:t xml:space="preserve"> </w:t>
+      </w:r>
+      <m:oMath>
+        <m:sSub>
+          <m:e>
+            <m:r>
+              <m:t>Y</m:t>
+            </m:r>
+          </m:e>
+          <m:sub>
+            <m:r>
+              <m:t>i</m:t>
+            </m:r>
+            <m:r>
+              <m:t>j</m:t>
+            </m:r>
+          </m:sub>
+        </m:sSub>
+      </m:oMath>
+      <w:r>
+        <w:t xml:space="preserve"> </w:t>
+      </w:r>
+      <w:r>
+        <w:t xml:space="preserve">depended on the latent state,</w:t>
+      </w:r>
+      <w:r>
+        <w:t xml:space="preserve"> </w:t>
+      </w:r>
+      <m:oMath>
+        <m:sSub>
+          <m:e>
+            <m:r>
+              <m:t>z</m:t>
+            </m:r>
+          </m:e>
+          <m:sub>
+            <m:r>
+              <m:t>i</m:t>
+            </m:r>
+          </m:sub>
+        </m:sSub>
+      </m:oMath>
+      <w:r>
+        <w:t xml:space="preserve">.</w:t>
+      </w:r>
+    </w:p>
+    <w:p>
+      <w:pPr>
+        <w:pStyle w:val="BodyText"/>
+      </w:pPr>
       <m:oMathPara>
         <m:oMathParaPr>
           <m:jc m:val="center"/>
@@ -3090,33 +3173,7 @@
         <w:pStyle w:val="FirstParagraph"/>
       </w:pPr>
       <w:r>
-        <w:t xml:space="preserve">The</w:t>
-      </w:r>
-      <w:r>
-        <w:t xml:space="preserve"> </w:t>
-      </w:r>
-      <m:oMath>
-        <m:sSub>
-          <m:e>
-            <m:r>
-              <m:t>μ</m:t>
-            </m:r>
-          </m:e>
-          <m:sub>
-            <m:r>
-              <m:t>i</m:t>
-            </m:r>
-            <m:r>
-              <m:t>j</m:t>
-            </m:r>
-          </m:sub>
-        </m:sSub>
-      </m:oMath>
-      <w:r>
-        <w:t xml:space="preserve"> </w:t>
-      </w:r>
-      <w:r>
-        <w:t xml:space="preserve">takes one of two functional forms depending on the group assignment,</w:t>
+        <w:t xml:space="preserve">The latent state</w:t>
       </w:r>
       <w:r>
         <w:t xml:space="preserve"> </w:t>
@@ -3136,297 +3193,10 @@
         </m:sSub>
       </m:oMath>
       <w:r>
-        <w:t xml:space="preserve">; either a linear model when</w:t>
-      </w:r>
-      <w:r>
-        <w:t xml:space="preserve"> </w:t>
-      </w:r>
-      <m:oMath>
-        <m:sSub>
-          <m:e>
-            <m:r>
-              <m:t>z</m:t>
-            </m:r>
-          </m:e>
-          <m:sub>
-            <m:r>
-              <m:t>i</m:t>
-            </m:r>
-          </m:sub>
-        </m:sSub>
-        <m:r>
-          <m:rPr>
-            <m:sty m:val="p"/>
-          </m:rPr>
-          <m:t>=</m:t>
-        </m:r>
-        <m:r>
-          <m:t>1</m:t>
-        </m:r>
-      </m:oMath>
-      <w:r>
-        <w:t xml:space="preserve"> </w:t>
-      </w:r>
-      <w:r>
-        <w:t xml:space="preserve">with</w:t>
-      </w:r>
-      <w:r>
-        <w:t xml:space="preserve"> </w:t>
-      </w:r>
-      <m:oMath>
-        <m:r>
-          <m:t>α</m:t>
-        </m:r>
-      </m:oMath>
-      <w:r>
-        <w:t xml:space="preserve"> </w:t>
-      </w:r>
-      <w:r>
-        <w:t xml:space="preserve">and</w:t>
-      </w:r>
-      <w:r>
-        <w:t xml:space="preserve"> </w:t>
-      </w:r>
-      <m:oMath>
-        <m:r>
-          <m:t>β</m:t>
-        </m:r>
-      </m:oMath>
-      <w:r>
-        <w:t xml:space="preserve"> </w:t>
-      </w:r>
-      <w:r>
-        <w:t xml:space="preserve">as the intercept and slope terms, and</w:t>
-      </w:r>
-      <w:r>
-        <w:t xml:space="preserve"> </w:t>
-      </w:r>
-      <m:oMath>
-        <m:sSub>
-          <m:e>
-            <m:r>
-              <m:t>x</m:t>
-            </m:r>
-          </m:e>
-          <m:sub>
-            <m:r>
-              <m:t>i</m:t>
-            </m:r>
-            <m:r>
-              <m:t>j</m:t>
-            </m:r>
-          </m:sub>
-        </m:sSub>
-      </m:oMath>
-      <w:r>
-        <w:t xml:space="preserve"> </w:t>
-      </w:r>
-      <w:r>
-        <w:t xml:space="preserve">as the breeding latitude for individual</w:t>
-      </w:r>
-      <w:r>
-        <w:t xml:space="preserve"> </w:t>
-      </w:r>
-      <m:oMath>
-        <m:r>
-          <m:t>i</m:t>
-        </m:r>
-      </m:oMath>
-      <w:r>
-        <w:t xml:space="preserve"> </w:t>
-      </w:r>
-      <w:r>
-        <w:t xml:space="preserve">in year</w:t>
-      </w:r>
-      <w:r>
-        <w:t xml:space="preserve"> </w:t>
-      </w:r>
-      <m:oMath>
-        <m:r>
-          <m:t>j</m:t>
-        </m:r>
-      </m:oMath>
-      <w:r>
-        <w:t xml:space="preserve">, or a non-linear model when</w:t>
-      </w:r>
-      <w:r>
-        <w:t xml:space="preserve"> </w:t>
-      </w:r>
-      <m:oMath>
-        <m:r>
-          <m:t>z</m:t>
-        </m:r>
-        <m:r>
-          <m:rPr>
-            <m:sty m:val="p"/>
-          </m:rPr>
-          <m:t>=</m:t>
-        </m:r>
-        <m:r>
-          <m:t>0</m:t>
-        </m:r>
-      </m:oMath>
-      <w:r>
-        <w:t xml:space="preserve"> </w:t>
-      </w:r>
-      <w:r>
-        <w:t xml:space="preserve">with</w:t>
-      </w:r>
-      <w:r>
-        <w:t xml:space="preserve"> </w:t>
-      </w:r>
-      <m:oMath>
-        <m:r>
-          <m:t>c</m:t>
-        </m:r>
-      </m:oMath>
-      <w:r>
-        <w:t xml:space="preserve">,</w:t>
-      </w:r>
-      <w:r>
-        <w:t xml:space="preserve"> </w:t>
-      </w:r>
-      <m:oMath>
-        <m:r>
-          <m:t>γ</m:t>
-        </m:r>
-      </m:oMath>
-      <w:r>
-        <w:t xml:space="preserve">, as the intercept and slope, and</w:t>
-      </w:r>
-      <w:r>
-        <w:t xml:space="preserve"> </w:t>
-      </w:r>
-      <m:oMath>
-        <m:r>
-          <m:t>δ</m:t>
-        </m:r>
-      </m:oMath>
-      <w:r>
-        <w:t xml:space="preserve"> </w:t>
-      </w:r>
-      <w:r>
-        <w:t xml:space="preserve">as an exponential term on</w:t>
-      </w:r>
-      <w:r>
-        <w:t xml:space="preserve"> </w:t>
-      </w:r>
-      <m:oMath>
-        <m:sSub>
-          <m:e>
-            <m:r>
-              <m:t>x</m:t>
-            </m:r>
-          </m:e>
-          <m:sub>
-            <m:r>
-              <m:t>i</m:t>
-            </m:r>
-            <m:r>
-              <m:t>j</m:t>
-            </m:r>
-          </m:sub>
-        </m:sSub>
-      </m:oMath>
-      <w:r>
-        <w:t xml:space="preserve">.</w:t>
-      </w:r>
-      <w:r>
-        <w:t xml:space="preserve"> </w:t>
-      </w:r>
-      <w:r>
-        <w:t xml:space="preserve">In addition, we assumed the variance of</w:t>
-      </w:r>
-      <w:r>
-        <w:t xml:space="preserve"> </w:t>
-      </w:r>
-      <m:oMath>
-        <m:sSub>
-          <m:e>
-            <m:r>
-              <m:t>Y</m:t>
-            </m:r>
-          </m:e>
-          <m:sub>
-            <m:r>
-              <m:t>i</m:t>
-            </m:r>
-            <m:r>
-              <m:t>j</m:t>
-            </m:r>
-          </m:sub>
-        </m:sSub>
-      </m:oMath>
-      <w:r>
-        <w:t xml:space="preserve"> </w:t>
-      </w:r>
-      <w:r>
-        <w:t xml:space="preserve">depended on the latent state</w:t>
-      </w:r>
-      <w:r>
-        <w:t xml:space="preserve"> </w:t>
-      </w:r>
-      <m:oMath>
-        <m:sSub>
-          <m:e>
-            <m:r>
-              <m:t>z</m:t>
-            </m:r>
-          </m:e>
-          <m:sub>
-            <m:r>
-              <m:t>i</m:t>
-            </m:r>
-          </m:sub>
-        </m:sSub>
-      </m:oMath>
-      <w:r>
-        <w:t xml:space="preserve">.</w:t>
-      </w:r>
-    </w:p>
-    <w:p>
-      <w:pPr>
-        <w:pStyle w:val="BodyText"/>
-      </w:pPr>
-      <w:r>
-        <w:t xml:space="preserve">The latent state</w:t>
-      </w:r>
-      <w:r>
-        <w:t xml:space="preserve"> </w:t>
-      </w:r>
-      <m:oMath>
-        <m:sSub>
-          <m:e>
-            <m:r>
-              <m:t>z</m:t>
-            </m:r>
-          </m:e>
-          <m:sub>
-            <m:r>
-              <m:t>i</m:t>
-            </m:r>
-          </m:sub>
-        </m:sSub>
-      </m:oMath>
-      <w:r>
-        <w:t xml:space="preserve"> </w:t>
-      </w:r>
-      <w:r>
-        <w:t xml:space="preserve">(0 or 1) for assignment to a group (i.e., migration strategy) for each individual</w:t>
-      </w:r>
-      <w:r>
-        <w:t xml:space="preserve"> </w:t>
-      </w:r>
-      <m:oMath>
-        <m:r>
-          <m:t>i</m:t>
-        </m:r>
-      </m:oMath>
-      <w:r>
-        <w:t xml:space="preserve"> </w:t>
-      </w:r>
-      <w:r>
-        <w:t xml:space="preserve">is modeled as:</w:t>
+        <w:t xml:space="preserve"> </w:t>
+      </w:r>
+      <w:r>
+        <w:t xml:space="preserve">(0 or 1) for assignment to a group (i.e., migration strategy) was is modeled as:</w:t>
       </w:r>
     </w:p>
     <w:p>
@@ -4173,7 +3943,7 @@
         <w:t xml:space="preserve"> </w:t>
       </w:r>
       <w:r>
-        <w:t xml:space="preserve">package to each response (autumn departure date, spring arrival date, and migration duration), with a random intercept for each individual to account for repeated measures (i.e., multiple migrations by the same individual), and fixed effects for sex, breeding status, and breeding latitude</w:t>
+        <w:t xml:space="preserve">package to each response (autumn departure date, spring arrival date, and duration of non-breeding season), with a random intercept for each individual to account for repeated measures (i.e., multiple migrations by the same individual), and fixed effects for sex, breeding status, and breeding latitude</w:t>
       </w:r>
       <w:r>
         <w:t xml:space="preserve"> </w:t>
@@ -4193,19 +3963,7 @@
         <w:t xml:space="preserve">]</w:t>
       </w:r>
       <w:r>
-        <w:t xml:space="preserve">.</w:t>
-      </w:r>
-      <w:r>
-        <w:t xml:space="preserve"> </w:t>
-      </w:r>
-      <w:r>
-        <w:t xml:space="preserve">For the LMMs fit to autumn departure dates and migration duration, we estimated the variance term for the random intercept to be 0, so we dropped the random effect and refit linear models with the same set of covariates.</w:t>
-      </w:r>
-      <w:r>
-        <w:t xml:space="preserve"> </w:t>
-      </w:r>
-      <w:r>
-        <w:t xml:space="preserve">The lack of among-individual heterogeneity after accounting for fixed effects may reflect a true signal or may simply be the result of insufficient across-year repeated measures within the same set of individuals. We assessed model assumptions using the</w:t>
+        <w:t xml:space="preserve">. We assessed model assumptions using the</w:t>
       </w:r>
       <w:r>
         <w:t xml:space="preserve"> </w:t>
@@ -4323,7 +4081,7 @@
         <w:pStyle w:val="FirstParagraph"/>
       </w:pPr>
       <w:r>
-        <w:t xml:space="preserve">We deployed 113 collars with GPS-GSM transmitters on 126 trumpeter swans (including 13 redeployments using collars recovered from mortalities), resulting in 252 unique</w:t>
+        <w:t xml:space="preserve">We deployed 113 collars with GPS-GSM transmitters on 126 trumpeter swans (including 13 redeployments using collars recovered from mortalities) from July 2019–August 2022, resulting in 252 unique</w:t>
       </w:r>
       <w:r>
         <w:t xml:space="preserve"> </w:t>
@@ -4440,7 +4198,7 @@
         <w:t xml:space="preserve">n</w:t>
       </w:r>
       <w:r>
-        <w:t xml:space="preserve">=4). The mixture model classified all individuals to a group with high likelihood, so it was unnecessary to set a user-defined threshold determining group assignment.</w:t>
+        <w:t xml:space="preserve">=4). The mixture model applied to migration extent classified all individuals to a group with high likelihood, so it was unnecessary to set a user-defined threshold to determine group assignment.</w:t>
       </w:r>
       <w:r>
         <w:t xml:space="preserve"> </w:t>
@@ -4549,7 +4307,7 @@
         <w:pStyle w:val="FirstParagraph"/>
       </w:pPr>
       <w:r>
-        <w:t xml:space="preserve">The average autumn departure date from breeding territories across years for all long-distance (&gt;100 km) migrants was 1 November with a standard deviation of 20 days, and yearly averages ranged from 25 October to 7 November (Fig.</w:t>
+        <w:t xml:space="preserve">The average autumn departure date from breeding territories across years for all long-distance (&gt;100 km) migrants was 7 November with a standard deviation of 25 days, and yearly averages ranged from 31 October to 17 November (Table S1, Table S2). Long-distance migrants at higher latitudes left territories earlier in autumn than swans at lower latitudes. On average, swans left 4 days earlier (95% CI = -6.2–1.9) for every increase of 1 degree of breeding latitude (corresponding to approximately 111 km; Fig.</w:t>
       </w:r>
       <w:r>
         <w:t xml:space="preserve"> </w:t>
@@ -4558,7 +4316,46 @@
         <w:t xml:space="preserve">4</w:t>
       </w:r>
       <w:r>
-        <w:t xml:space="preserve">, Table S1, Table S2). Long-distance migrants at higher latitudes left territories earlier in autumn than swans at lower latitudes, though the confidence interval for the coefficient associated with breeding latitude spanned 0 (</w:t>
+        <w:t xml:space="preserve">). Estimated autumn departure dates of breeding swans were, on average, 18 days (95% CI = 2.9–33.9) later than non-breeders, and 6 days (95% CI = -8.7–20.9) later than paired swans (Fig.</w:t>
+      </w:r>
+      <w:r>
+        <w:t xml:space="preserve"> </w:t>
+      </w:r>
+      <w:r>
+        <w:t xml:space="preserve">4</w:t>
+      </w:r>
+      <w:r>
+        <w:t xml:space="preserve">).</w:t>
+      </w:r>
+    </w:p>
+    <w:bookmarkEnd w:id="59"/>
+    <w:bookmarkStart w:id="60" w:name="spring-arrival"/>
+    <w:p>
+      <w:pPr>
+        <w:pStyle w:val="Heading4"/>
+      </w:pPr>
+      <w:r>
+        <w:t xml:space="preserve">Spring Arrival</w:t>
+      </w:r>
+    </w:p>
+    <w:p>
+      <w:pPr>
+        <w:pStyle w:val="FirstParagraph"/>
+      </w:pPr>
+      <w:r>
+        <w:t xml:space="preserve">The average spring arrival date across years for all long-distance (&gt;100 km) migrants was 4 March with a standard deviation of 15 days, and yearly averages ranged from 2 March to 6 March (Table S4, Table S5). Swans that did return to within 10 km of the previous territory arrived earliest at southern latitudes. On average, swans arrived 5 days (95% CI = 3.9–6.4) later for every increase of 1 degree of breeding latitude (Fig.</w:t>
+      </w:r>
+      <w:r>
+        <w:t xml:space="preserve"> </w:t>
+      </w:r>
+      <w:r>
+        <w:t xml:space="preserve">4</w:t>
+      </w:r>
+      <w:r>
+        <w:t xml:space="preserve">). Differences in spring arrival between breeding categories were minimal, and confidence intervals spanned 0 for all two-way comparisons (breeding–non-breeder,</w:t>
+      </w:r>
+      <w:r>
+        <w:t xml:space="preserve"> </w:t>
       </w:r>
       <m:oMath>
         <m:r>
@@ -4569,61 +4366,7 @@
         <w:t xml:space="preserve"> </w:t>
       </w:r>
       <w:r>
-        <w:t xml:space="preserve">= -1.3, 95% CI = -3.0–0.5; Fig.</w:t>
-      </w:r>
-      <w:r>
-        <w:t xml:space="preserve"> </w:t>
-      </w:r>
-      <w:r>
-        <w:t xml:space="preserve">6</w:t>
-      </w:r>
-      <w:r>
-        <w:t xml:space="preserve">). Estimated autumn departure dates of breeding swans were, on average, 11 days (95% CI = -0.4–22.4) later than non-breeders, and 8 days (95% CI = -4.2–19.4) later than paired swans (Fig.</w:t>
-      </w:r>
-      <w:r>
-        <w:t xml:space="preserve"> </w:t>
-      </w:r>
-      <w:r>
-        <w:t xml:space="preserve">6</w:t>
-      </w:r>
-      <w:r>
-        <w:t xml:space="preserve">, Table S3).</w:t>
-      </w:r>
-    </w:p>
-    <w:bookmarkEnd w:id="59"/>
-    <w:bookmarkStart w:id="60" w:name="spring-arrival"/>
-    <w:p>
-      <w:pPr>
-        <w:pStyle w:val="Heading4"/>
-      </w:pPr>
-      <w:r>
-        <w:t xml:space="preserve">Spring Arrival</w:t>
-      </w:r>
-    </w:p>
-    <w:p>
-      <w:pPr>
-        <w:pStyle w:val="FirstParagraph"/>
-      </w:pPr>
-      <w:r>
-        <w:t xml:space="preserve">The average annual site fidelity rate for spring arrival (i.e., long-distance migrants that traveled &gt;100 km during the non-breeding period and returned to within 10 km of their previous summer territory) was 37% for non-breeders, but surprisingly, only 50% for paired swans and 48% for successful breeders (although initial breeding status may have changed for some swans). The average spring arrival date across years was 5 March with a standard deviation of 10 days, and yearly averages ranged from 2 March to 7 March (Fig.</w:t>
-      </w:r>
-      <w:r>
-        <w:t xml:space="preserve"> </w:t>
-      </w:r>
-      <w:r>
-        <w:t xml:space="preserve">4</w:t>
-      </w:r>
-      <w:r>
-        <w:t xml:space="preserve">, Table S4, Table S5). Swan that did return to within 10 km of the previous territory arrived earliest at southern latitudes. On average, swans arrived 5 days (95% CI = 3.9–6.4) later for every increase of 1 degree of breeding latitude (corresponding to approximately 111 km; Fig.</w:t>
-      </w:r>
-      <w:r>
-        <w:t xml:space="preserve"> </w:t>
-      </w:r>
-      <w:r>
-        <w:t xml:space="preserve">6</w:t>
-      </w:r>
-      <w:r>
-        <w:t xml:space="preserve">). Differences in spring arrival between breeding categories were minimal, and confidence intervals spanned 0 for all two-way comparisons (breeding–non-breeder,</w:t>
+        <w:t xml:space="preserve">= -1.2, 95% CI = -12.9–10.5; breeder–paired,</w:t>
       </w:r>
       <w:r>
         <w:t xml:space="preserve"> </w:t>
@@ -4637,7 +4380,7 @@
         <w:t xml:space="preserve"> </w:t>
       </w:r>
       <w:r>
-        <w:t xml:space="preserve">= 2.7, 95% CI = -8.9–14.4; breeder–paired,</w:t>
+        <w:t xml:space="preserve">= -1.1, 95% CI = -11.2–9.1; non-breeder–paired,</w:t>
       </w:r>
       <w:r>
         <w:t xml:space="preserve"> </w:t>
@@ -4651,7 +4394,43 @@
         <w:t xml:space="preserve"> </w:t>
       </w:r>
       <w:r>
-        <w:t xml:space="preserve">= -3.1, 95% CI = -12.2–5.9; non-breeder–paired,</w:t>
+        <w:t xml:space="preserve">= -0.1, 95% CI = -12.9–13.2; Fig.</w:t>
+      </w:r>
+      <w:r>
+        <w:t xml:space="preserve"> </w:t>
+      </w:r>
+      <w:r>
+        <w:t xml:space="preserve">4</w:t>
+      </w:r>
+      <w:r>
+        <w:t xml:space="preserve">).</w:t>
+      </w:r>
+    </w:p>
+    <w:bookmarkEnd w:id="60"/>
+    <w:bookmarkStart w:id="70" w:name="duration-of-non-breeding-season"/>
+    <w:p>
+      <w:pPr>
+        <w:pStyle w:val="Heading4"/>
+      </w:pPr>
+      <w:r>
+        <w:t xml:space="preserve">Duration of Non-Breeding Season</w:t>
+      </w:r>
+    </w:p>
+    <w:p>
+      <w:pPr>
+        <w:pStyle w:val="FirstParagraph"/>
+      </w:pPr>
+      <w:r>
+        <w:t xml:space="preserve">The average duration of the non-breeding season for swans that had estimated autumn departure dates and also spring arrival dates the following year was 115 days with a standard deviation of 29 days, and yearly average ranged from 99 days to 119 days (Table S7, Table S8). On average, long-distance migrants at higher latitudes had higher durations of the non-breeding season, with every increase of 1 degree of breeding latitude equating to 6 additional days away from the breeding territory (95% CI = 2.6–8.9; Fig.</w:t>
+      </w:r>
+      <w:r>
+        <w:t xml:space="preserve"> </w:t>
+      </w:r>
+      <w:r>
+        <w:t xml:space="preserve">4</w:t>
+      </w:r>
+      <w:r>
+        <w:t xml:space="preserve">). Breeding long-distance migrants tended to have shorter durations of the non-breeding season, but confidence intervals spanned 0 for all two-way comparisons (breeding–non-breeder,</w:t>
       </w:r>
       <w:r>
         <w:t xml:space="preserve"> </w:t>
@@ -4662,34 +4441,13 @@
         </m:r>
       </m:oMath>
       <w:r>
-        <w:t xml:space="preserve">=-5.9, 95% CI = -18.6–6.9; Fig.</w:t>
-      </w:r>
-      <w:r>
-        <w:t xml:space="preserve"> </w:t>
-      </w:r>
-      <w:r>
-        <w:t xml:space="preserve">6</w:t>
-      </w:r>
-      <w:r>
-        <w:t xml:space="preserve">, Table S6).</w:t>
-      </w:r>
-    </w:p>
-    <w:bookmarkEnd w:id="60"/>
-    <w:bookmarkStart w:id="70" w:name="migration-duration"/>
-    <w:p>
-      <w:pPr>
-        <w:pStyle w:val="Heading4"/>
-      </w:pPr>
-      <w:r>
-        <w:t xml:space="preserve">Migration Duration</w:t>
-      </w:r>
-    </w:p>
-    <w:p>
-      <w:pPr>
-        <w:pStyle w:val="FirstParagraph"/>
-      </w:pPr>
-      <w:r>
-        <w:t xml:space="preserve">We did not detect an association between migration duration and breeding latitude (</w:t>
+        <w:t xml:space="preserve"> </w:t>
+      </w:r>
+      <w:r>
+        <w:t xml:space="preserve">= -14.5, 95% CI = -40.0–11.1; breeder–paired,</w:t>
+      </w:r>
+      <w:r>
+        <w:t xml:space="preserve"> </w:t>
       </w:r>
       <m:oMath>
         <m:r>
@@ -4700,25 +4458,30 @@
         <w:t xml:space="preserve"> </w:t>
       </w:r>
       <w:r>
-        <w:t xml:space="preserve">= 0.2, 95% CI = -4.4–4.8; Fig.</w:t>
-      </w:r>
-      <w:r>
-        <w:t xml:space="preserve"> </w:t>
-      </w:r>
-      <w:r>
-        <w:t xml:space="preserve">6</w:t>
-      </w:r>
-      <w:r>
-        <w:t xml:space="preserve">). Breeders had the shortest average migration duration of 125 days, 19 days (95% CI = -50.1–11.8) less than non-breeders, and 13 days (95% CI = -36.2–9.3) less than paired swans (Fig.</w:t>
-      </w:r>
-      <w:r>
-        <w:t xml:space="preserve"> </w:t>
-      </w:r>
-      <w:r>
-        <w:t xml:space="preserve">6</w:t>
-      </w:r>
-      <w:r>
-        <w:t xml:space="preserve">, Table S9).</w:t>
+        <w:t xml:space="preserve">= -13.3, 95% CI = -35.3–8.7; non-breeder–paired,</w:t>
+      </w:r>
+      <w:r>
+        <w:t xml:space="preserve"> </w:t>
+      </w:r>
+      <m:oMath>
+        <m:r>
+          <m:t>β</m:t>
+        </m:r>
+      </m:oMath>
+      <w:r>
+        <w:t xml:space="preserve"> </w:t>
+      </w:r>
+      <w:r>
+        <w:t xml:space="preserve">= -1.1, 95% CI = -27.3–29.6; Fig.</w:t>
+      </w:r>
+      <w:r>
+        <w:t xml:space="preserve"> </w:t>
+      </w:r>
+      <w:r>
+        <w:t xml:space="preserve">4</w:t>
+      </w:r>
+      <w:r>
+        <w:t xml:space="preserve">)</w:t>
       </w:r>
     </w:p>
     <w:p>
@@ -4728,14 +4491,14 @@
       <w:r>
         <w:drawing>
           <wp:inline>
-            <wp:extent cx="3810000" cy="2540000"/>
+            <wp:extent cx="5943600" cy="4580505"/>
             <wp:effectExtent b="0" l="0" r="0" t="0"/>
-            <wp:docPr descr="Figure 4: Timing of autumn departure and spring arrival as a function of breeding/capture latitude and facetted by year. Grey areas show 95% confidence intervals of linear models fit with latitude as the predictor and date as the dependent variable. R-squared values indicating the amount of variance in timing explained by latitude are superimposed on each plot." title="" id="62" name="Picture"/>
+            <wp:docPr descr="Figure 4: Estimates and 95% confidence intervals for model coefficients from a linear mixed model of spring arrival and a linear model of autumn departure. The covariate for sex represents the difference between males and females (the reference category). The coefficients for non-breeder and paired contrast these categories with breeders (the reference category). Blue results represent statistically significant coefficient estimates and red results represent coefficient estimates that were not statistically significant." title="" id="62" name="Picture"/>
             <a:graphic>
               <a:graphicData uri="http://schemas.openxmlformats.org/drawingml/2006/picture">
                 <pic:pic>
                   <pic:nvPicPr>
-                    <pic:cNvPr descr="../figures/figs_for_manuscript/timings_latitude.tiff" id="63" name="Picture"/>
+                    <pic:cNvPr descr="../figures/figs_for_manuscript/updated_phenology_models.tiff" id="63" name="Picture"/>
                     <pic:cNvPicPr>
                       <a:picLocks noChangeArrowheads="1" noChangeAspect="1"/>
                     </pic:cNvPicPr>
@@ -4749,7 +4512,7 @@
                   <pic:spPr bwMode="auto">
                     <a:xfrm>
                       <a:off x="0" y="0"/>
-                      <a:ext cx="3810000" cy="2540000"/>
+                      <a:ext cx="5943600" cy="4580505"/>
                     </a:xfrm>
                     <a:prstGeom prst="rect">
                       <a:avLst/>
@@ -4773,7 +4536,7 @@
         <w:pStyle w:val="ImageCaption"/>
       </w:pPr>
       <w:r>
-        <w:t xml:space="preserve">Figure 4: Timing of autumn departure and spring arrival as a function of breeding/capture latitude and facetted by year. Grey areas show 95% confidence intervals of linear models fit with latitude as the predictor and date as the dependent variable. R-squared values indicating the amount of variance in timing explained by latitude are superimposed on each plot.</w:t>
+        <w:t xml:space="preserve">Figure 4: Estimates and 95% confidence intervals for model coefficients from a linear mixed model of spring arrival and a linear model of autumn departure. The covariate for sex represents the difference between males and females (the reference category). The coefficients for non-breeder and paired contrast these categories with breeders (the reference category). Blue results represent statistically significant coefficient estimates and red results represent coefficient estimates that were not statistically significant.</w:t>
       </w:r>
     </w:p>
     <w:p>
@@ -4783,14 +4546,14 @@
       <w:r>
         <w:drawing>
           <wp:inline>
-            <wp:extent cx="5943600" cy="3109123"/>
+            <wp:extent cx="5943600" cy="3309577"/>
             <wp:effectExtent b="0" l="0" r="0" t="0"/>
-            <wp:docPr descr="Figure 5: Migration phenology dates by breeding status (breeder, paired, and non-breeder). Boxes bound the 25th and 75th percentiles, solid lines within the boxes indicate the median, lines extend to 1.5 times the interquartile range, and points correspond to individual swan-years." title="" id="65" name="Picture"/>
+            <wp:docPr descr="Figure 5: Marginal effects plots for the relationships between breeding/capture latitude and autumn departure (A), spring arrival (B), and duration of non-breeeding season (C). Red lines and shaded areas depict the predicted values and 95% confidence intervals. Points shown are the observed migration timing values." title="" id="65" name="Picture"/>
             <a:graphic>
               <a:graphicData uri="http://schemas.openxmlformats.org/drawingml/2006/picture">
                 <pic:pic>
                   <pic:nvPicPr>
-                    <pic:cNvPr descr="../figures/figs_for_manuscript/breeding_timing.tiff" id="66" name="Picture"/>
+                    <pic:cNvPr descr="../figures/figs_for_manuscript/marginal_effects_plots.tiff" id="66" name="Picture"/>
                     <pic:cNvPicPr>
                       <a:picLocks noChangeArrowheads="1" noChangeAspect="1"/>
                     </pic:cNvPicPr>
@@ -4804,7 +4567,7 @@
                   <pic:spPr bwMode="auto">
                     <a:xfrm>
                       <a:off x="0" y="0"/>
-                      <a:ext cx="5943600" cy="3109123"/>
+                      <a:ext cx="5943600" cy="3309577"/>
                     </a:xfrm>
                     <a:prstGeom prst="rect">
                       <a:avLst/>
@@ -4828,7 +4591,7 @@
         <w:pStyle w:val="ImageCaption"/>
       </w:pPr>
       <w:r>
-        <w:t xml:space="preserve">Figure 5: Migration phenology dates by breeding status (breeder, paired, and non-breeder). Boxes bound the 25th and 75th percentiles, solid lines within the boxes indicate the median, lines extend to 1.5 times the interquartile range, and points correspond to individual swan-years.</w:t>
+        <w:t xml:space="preserve">Figure 5: Marginal effects plots for the relationships between breeding/capture latitude and autumn departure (A), spring arrival (B), and duration of non-breeeding season (C). Red lines and shaded areas depict the predicted values and 95% confidence intervals. Points shown are the observed migration timing values.</w:t>
       </w:r>
     </w:p>
     <w:p>
@@ -4838,14 +4601,14 @@
       <w:r>
         <w:drawing>
           <wp:inline>
-            <wp:extent cx="5943600" cy="3529346"/>
+            <wp:extent cx="5943600" cy="3995611"/>
             <wp:effectExtent b="0" l="0" r="0" t="0"/>
-            <wp:docPr descr="Figure 6: Model coefficient estimates and 95% confidence intervals for a linear mixed model of spring arrival and linear models of autumn departure and migration duration (defined as the number of days away from the breeding/capture territory). The covariate for sex represents the difference between males and females (the reference category). The coefficients for non-breeder and paired contrast these categories with breeders (the reference category). Blue results represent positive coefficient estimates and red results represent negative coefficient estimates." title="" id="68" name="Picture"/>
+            <wp:docPr descr="Figure 6: Migration phenology dates by breeding status (breeder, paired, and non-breeder). Boxes bound the 25th and 75th percentiles, solid lines within the boxes indicate the median, lines extend to 1.5 times the interquartile range, and points correspond to individual swan-years." title="" id="68" name="Picture"/>
             <a:graphic>
               <a:graphicData uri="http://schemas.openxmlformats.org/drawingml/2006/picture">
                 <pic:pic>
                   <pic:nvPicPr>
-                    <pic:cNvPr descr="../figures/figs_for_manuscript/updated_phenology_models.tiff" id="69" name="Picture"/>
+                    <pic:cNvPr descr="../figures/figs_for_manuscript/breeding_timing.tiff" id="69" name="Picture"/>
                     <pic:cNvPicPr>
                       <a:picLocks noChangeArrowheads="1" noChangeAspect="1"/>
                     </pic:cNvPicPr>
@@ -4859,7 +4622,7 @@
                   <pic:spPr bwMode="auto">
                     <a:xfrm>
                       <a:off x="0" y="0"/>
-                      <a:ext cx="5943600" cy="3529346"/>
+                      <a:ext cx="5943600" cy="3995611"/>
                     </a:xfrm>
                     <a:prstGeom prst="rect">
                       <a:avLst/>
@@ -4883,7 +4646,7 @@
         <w:pStyle w:val="ImageCaption"/>
       </w:pPr>
       <w:r>
-        <w:t xml:space="preserve">Figure 6: Model coefficient estimates and 95% confidence intervals for a linear mixed model of spring arrival and linear models of autumn departure and migration duration (defined as the number of days away from the breeding/capture territory). The covariate for sex represents the difference between males and females (the reference category). The coefficients for non-breeder and paired contrast these categories with breeders (the reference category). Blue results represent positive coefficient estimates and red results represent negative coefficient estimates.</w:t>
+        <w:t xml:space="preserve">Figure 6: Migration phenology dates by breeding status (breeder, paired, and non-breeder). Boxes bound the 25th and 75th percentiles, solid lines within the boxes indicate the median, lines extend to 1.5 times the interquartile range, and points correspond to individual swan-years.</w:t>
       </w:r>
     </w:p>
     <w:bookmarkEnd w:id="70"/>
@@ -4916,13 +4679,7 @@
         <w:t xml:space="preserve"> </w:t>
       </w:r>
       <w:r>
-        <w:t xml:space="preserve">Much of this variability was related to factors tied to natural history demands (e.g., breeding status) and response to environmental conditions (e.g., through associations with breeding latitude). It should be noted that the degree to which annual variability in breeding status may affect inference of migration phenology has not been directly quantified. It is unclear, however, why IP swans seemed to exhibit multiple migration strategies even at similar latitudes where the effects of environmental conditions (e.g., temperature, precipitation) should also be similar.</w:t>
-      </w:r>
-      <w:r>
-        <w:t xml:space="preserve"> </w:t>
-      </w:r>
-      <w:r>
-        <w:t xml:space="preserve">Differences in migration strategies may be influenced by other factors such as social dynamics, genetic lineage, or site-specific differences in the availability of open water and food.</w:t>
+        <w:t xml:space="preserve">Much of this variability was related to factors tied to natural history demands (e.g., breeding status) and response to environmental conditions (e.g., through associations with breeding latitude). It is not immediately clear why IP swans seemed to exhibit multiple migration strategies even at similar latitudes where the effects of environmental conditions (e.g., temperature, precipitation) should also be similar, but other factors such as social dynamics, genetic lineage, and site-specific differences in the availability of open water and food likely play an important role.</w:t>
       </w:r>
       <w:r>
         <w:t xml:space="preserve"> </w:t>
@@ -4936,7 +4693,17 @@
         <w:pStyle w:val="BodyText"/>
       </w:pPr>
       <w:r>
-        <w:t xml:space="preserve">The migration phenology of IP trumpeter swans appears similar to that of many other long-lived avian migrants, with breeders having the shortest migration duration (though 95% CIs for the differences in breeding status spanned 0;</w:t>
+        <w:t xml:space="preserve">The migration phenology of IP trumpeter swans appears similar to that of many other long-lived avian migrants, with breeders leaving later in the autumn than non-breeders and</w:t>
+      </w:r>
+      <w:r>
+        <w:t xml:space="preserve"> </w:t>
+      </w:r>
+      <w:r>
+        <w:rPr>
+          <w:bCs/>
+          <w:b/>
+        </w:rPr>
+        <w:t xml:space="preserve">ADD IN MORE HERE AND MAKE SURE CITATIONS STILL WORK</w:t>
       </w:r>
       <w:r>
         <w:t xml:space="preserve"> </w:t>
@@ -4979,7 +4746,7 @@
         <w:t xml:space="preserve"> </w:t>
       </w:r>
       <w:r>
-        <w:t xml:space="preserve">6</w:t>
+        <w:t xml:space="preserve">4</w:t>
       </w:r>
       <w:r>
         <w:t xml:space="preserve">).</w:t>
@@ -4994,7 +4761,7 @@
         <w:t xml:space="preserve"> </w:t>
       </w:r>
       <w:r>
-        <w:t xml:space="preserve">6</w:t>
+        <w:t xml:space="preserve">4</w:t>
       </w:r>
       <w:r>
         <w:t xml:space="preserve">), suggesting that swans are capable of returning from wintering areas to breeding locations quickly, and that migration timing is more limited by conditions on the breeding grounds than the physiological demands of flight.</w:t>
@@ -5104,7 +4871,7 @@
         <w:t xml:space="preserve"> </w:t>
       </w:r>
       <w:r>
-        <w:t xml:space="preserve">However, for species with long generation times and high levels of parental care, such as trumpeter swans, social learning typically also plays an important role in forming migration strategies</w:t>
+        <w:t xml:space="preserve">However, for species with long generation times and extended periods of parental care, such as trumpeter swans, social learning typically also plays an important role in forming migration strategies</w:t>
       </w:r>
       <w:r>
         <w:t xml:space="preserve"> </w:t>
@@ -5463,7 +5230,7 @@
         <w:pStyle w:val="FirstParagraph"/>
       </w:pPr>
       <w:r>
-        <w:t xml:space="preserve">Knowledge of current IP swan migration patterns can help inform IP swan conservation efforts by providing accurate limits of the wintering range and quantifying variability in migration strategies.</w:t>
+        <w:t xml:space="preserve">Knowledge of current IP swan migration patterns can help inform IP swan conservation efforts by providing current information on the limits of the wintering range and quantifying variability in migration strategies.</w:t>
       </w:r>
       <w:r>
         <w:t xml:space="preserve"> </w:t>
@@ -5501,7 +5268,7 @@
         <w:t xml:space="preserve"> </w:t>
       </w:r>
       <w:r>
-        <w:t xml:space="preserve">It is not clear how changing climate conditions will influence future IP swan migration strategies, but currently, multiple migration strategies exist within the IP, providing a range of behavior as the basis for adaptation to changing conditions that may help offset potential negative impacts of potential asynchrony between migration phenology and environmental conditions</w:t>
+        <w:t xml:space="preserve">It is not clear how changing climate conditions will influence future IP swan migration strategies, but currently, multiple migration strategies exist within the IP, providing a range of behavior as the basis for adaptation to changing conditions that may help offset potential negative effects of potential asynchrony between migration phenology and environmental conditions</w:t>
       </w:r>
       <w:r>
         <w:t xml:space="preserve"> </w:t>
@@ -5527,7 +5294,7 @@
         <w:t xml:space="preserve"> </w:t>
       </w:r>
       <w:r>
-        <w:t xml:space="preserve">The variability present in IP annual movements may position IP swans to quickly adapt to changing climate.</w:t>
+        <w:t xml:space="preserve">The variability present in IP annual movements may position IP swans to quickly adapt to conditions resulting from changing climate.</w:t>
       </w:r>
     </w:p>
     <w:bookmarkStart w:id="75" w:name="availability-of-data-and-materials"/>
@@ -5932,7 +5699,7 @@
         <w:pStyle w:val="FirstParagraph"/>
       </w:pPr>
       <w:r>
-        <w:t xml:space="preserve">DWW, JRF, and DEA designed the methodology; DWW, RTK, ABT, LK, BK, SC, TF, TH, SM, TM, DF, TRC, and DEA collected the data; DWW analyzed the data; DWW wrote the first draft of the manuscript which was revised primarily by JRF and DEA.</w:t>
+        <w:t xml:space="preserve">DWW, JRF, and DEA designed the methodology; DWW, RTK, ABT, LK, BK, TF, TH, SM, TM, DF, and DEA collected the data; DWW analyzed the data; DWW wrote the first draft of the manuscript, which was revised primarily by DWW, JRF, and DEA.</w:t>
       </w:r>
       <w:r>
         <w:t xml:space="preserve"> </w:t>
@@ -5963,13 +5730,13 @@
         <w:pStyle w:val="FirstParagraph"/>
       </w:pPr>
       <w:r>
-        <w:t xml:space="preserve">We thank Dustin Arsnoe, Rob Batterson, Laurie Brown, Bruce Davis, Victoria Drake, Anthony Duffiney, Jennifer Fredrickson, Matthew Garrick, David Hoffman, Steven Hogg, Joel Huener, John Hummel, Gary Ivey, Doug McArthur, Ciara McCarty, Luke Naylor, Karen Norris, Mike North, Karen Rowe, Rachel Ruden, Jess Schmidt, Brendan Shirkey, Nikki Smith, Erik Thorson, Geoff Westerfield, Sara Zaleski, and Ed Zlonis for assistance with fieldwork.</w:t>
-      </w:r>
-      <w:r>
-        <w:t xml:space="preserve"> </w:t>
-      </w:r>
-      <w:r>
-        <w:t xml:space="preserve">We thank Barb Avers, Frank Baldwin, Kent Bekker, Wayne Brininger, Peter David, Walt Ford, David Luukkonen, Hattie Saloka for assistance with project logistics.</w:t>
+        <w:t xml:space="preserve">We thank Dustin Arsnoe, Rob Batterson, Laurie Brown, Tom Cooper, Steve Cordts, Bruce Davis, Victoria Drake, Anthony Duffiney, Jennifer Fredrickson, Matthew Garrick, David Hoffman, Steven Hogg, Joel Huener, John Hummel, Gary Ivey, Doug McArthur, Ciara McCarty, Luke Naylor, Karen Norris, Mike North, Karen Rowe, Rachel Ruden, Jess Schmidt, Brendan Shirkey, Nikki Smith, Erik Thorson, Geoff Westerfield, Sara Zaleski, and Ed Zlonis for assistance with fieldwork.</w:t>
+      </w:r>
+      <w:r>
+        <w:t xml:space="preserve"> </w:t>
+      </w:r>
+      <w:r>
+        <w:t xml:space="preserve">We thank Barb Avers, Frank Baldwin, Kent Bekker, Wayne Brininger, Tom Cooper, Peter David, Walt Ford, David Luukkonen, Hattie Saloka for assistance with project logistics.</w:t>
       </w:r>
       <w:r>
         <w:t xml:space="preserve"> </w:t>
@@ -6044,16 +5811,7 @@
         <w:t xml:space="preserve">A Synthesis</w:t>
       </w:r>
       <w:r>
-        <w:t xml:space="preserve">.</w:t>
-      </w:r>
-      <w:r>
-        <w:t xml:space="preserve"> </w:t>
-      </w:r>
-      <w:r>
-        <w:t xml:space="preserve">OUP Oxford</w:t>
-      </w:r>
-      <w:r>
-        <w:t xml:space="preserve">; 2011.</w:t>
+        <w:t xml:space="preserve">. OUP Oxford; 2011.</w:t>
       </w:r>
     </w:p>
     <w:bookmarkEnd w:id="87"/>
@@ -7288,16 +7046,7 @@
         <w:t xml:space="preserve">Bird Migration</w:t>
       </w:r>
       <w:r>
-        <w:t xml:space="preserve">.</w:t>
-      </w:r>
-      <w:r>
-        <w:t xml:space="preserve"> </w:t>
-      </w:r>
-      <w:r>
-        <w:t xml:space="preserve">Columbia University Press</w:t>
-      </w:r>
-      <w:r>
-        <w:t xml:space="preserve">; 2013.</w:t>
+        <w:t xml:space="preserve">. Columbia University Press; 2013.</w:t>
       </w:r>
     </w:p>
     <w:bookmarkEnd w:id="139"/>
@@ -7551,25 +7300,7 @@
         <w:t xml:space="preserve">Wildlife Resources</w:t>
       </w:r>
       <w:r>
-        <w:t xml:space="preserve">.</w:t>
-      </w:r>
-      <w:r>
-        <w:t xml:space="preserve"> </w:t>
-      </w:r>
-      <w:r>
-        <w:t xml:space="preserve">New Haven, CT</w:t>
-      </w:r>
-      <w:r>
-        <w:t xml:space="preserve">:</w:t>
-      </w:r>
-      <w:r>
-        <w:t xml:space="preserve"> </w:t>
-      </w:r>
-      <w:r>
-        <w:t xml:space="preserve">Yale University Press</w:t>
-      </w:r>
-      <w:r>
-        <w:t xml:space="preserve">; 1997. p. 181–200.</w:t>
+        <w:t xml:space="preserve">. New Haven, CT: Yale University Press; 1997. p. 181–200.</w:t>
       </w:r>
     </w:p>
     <w:bookmarkEnd w:id="153"/>
@@ -7593,25 +7324,7 @@
         </w:r>
       </w:hyperlink>
       <w:r>
-        <w:t xml:space="preserve">. In: Stonehouse B, editor. Animal marking: Recognition marking of animals in research.</w:t>
-      </w:r>
-      <w:r>
-        <w:t xml:space="preserve"> </w:t>
-      </w:r>
-      <w:r>
-        <w:t xml:space="preserve">London</w:t>
-      </w:r>
-      <w:r>
-        <w:t xml:space="preserve">:</w:t>
-      </w:r>
-      <w:r>
-        <w:t xml:space="preserve"> </w:t>
-      </w:r>
-      <w:r>
-        <w:t xml:space="preserve">Macmillan Education UK</w:t>
-      </w:r>
-      <w:r>
-        <w:t xml:space="preserve">; 1978. p. 13–23.</w:t>
+        <w:t xml:space="preserve">. In: Stonehouse B, editor. Animal marking: Recognition marking of animals in research. London: Macmillan Education UK; 1978. p. 13–23.</w:t>
       </w:r>
     </w:p>
     <w:bookmarkEnd w:id="155"/>
@@ -7621,7 +7334,7 @@
         <w:pStyle w:val="Bibliography"/>
       </w:pPr>
       <w:r>
-        <w:t xml:space="preserve">42. Hindman LJ, Iv WFH, Walbridge HR, Hooper M, Driscoll CP. Efficient method of capture and field euthanasia of flightless</w:t>
+        <w:t xml:space="preserve">42. Hindman LJ, Harvey WF, Walbridge HR, Hooper M, Driscoll CP. Efficient method of capture and field euthanasia of flightless</w:t>
       </w:r>
       <w:r>
         <w:t xml:space="preserve"> </w:t>
@@ -7639,16 +7352,7 @@
         <w:t xml:space="preserve">Wildlife Damage Management Conference</w:t>
       </w:r>
       <w:r>
-        <w:t xml:space="preserve">.</w:t>
-      </w:r>
-      <w:r>
-        <w:t xml:space="preserve"> </w:t>
-      </w:r>
-      <w:r>
-        <w:t xml:space="preserve">Auburn, Alabama, USA</w:t>
-      </w:r>
-      <w:r>
-        <w:t xml:space="preserve">; 2016. p. 55–64.</w:t>
+        <w:t xml:space="preserve">. Auburn, Alabama, USA; 2016. p. 55–64.</w:t>
       </w:r>
     </w:p>
     <w:bookmarkEnd w:id="156"/>
@@ -7971,16 +7675,7 @@
         </w:r>
       </w:hyperlink>
       <w:r>
-        <w:t xml:space="preserve">.</w:t>
-      </w:r>
-      <w:r>
-        <w:t xml:space="preserve"> </w:t>
-      </w:r>
-      <w:r>
-        <w:t xml:space="preserve">OSF Preprints</w:t>
-      </w:r>
-      <w:r>
-        <w:t xml:space="preserve">; 2020.</w:t>
+        <w:t xml:space="preserve">. OSF Preprints; 2020.</w:t>
       </w:r>
     </w:p>
     <w:bookmarkEnd w:id="169"/>
@@ -8932,16 +8627,7 @@
         <w:t xml:space="preserve"> </w:t>
       </w:r>
       <w:r>
-        <w:t xml:space="preserve">buccinator): A technical conservation assessment.</w:t>
-      </w:r>
-      <w:r>
-        <w:t xml:space="preserve"> </w:t>
-      </w:r>
-      <w:r>
-        <w:t xml:space="preserve">USDA Forest Service, Rocky Mountain Region</w:t>
-      </w:r>
-      <w:r>
-        <w:t xml:space="preserve">; 2006 p. 1–39.</w:t>
+        <w:t xml:space="preserve">buccinator): A technical conservation assessment. USDA Forest Service, Rocky Mountain Region; 2006 p. 1–39.</w:t>
       </w:r>
     </w:p>
     <w:bookmarkEnd w:id="204"/>
@@ -9111,16 +8797,7 @@
         <w:t xml:space="preserve">North America</w:t>
       </w:r>
       <w:r>
-        <w:t xml:space="preserve">.</w:t>
-      </w:r>
-      <w:r>
-        <w:t xml:space="preserve"> </w:t>
-      </w:r>
-      <w:r>
-        <w:t xml:space="preserve">JHU Press</w:t>
-      </w:r>
-      <w:r>
-        <w:t xml:space="preserve">; 2014.</w:t>
+        <w:t xml:space="preserve">. JHU Press; 2014.</w:t>
       </w:r>
     </w:p>
     <w:bookmarkEnd w:id="210"/>
@@ -9948,19 +9625,61 @@
         <w:t xml:space="preserve"> </w:t>
       </w:r>
       <w:r>
-        <w:t xml:space="preserve">University</w:t>
-      </w:r>
-      <w:r>
-        <w:t xml:space="preserve"> </w:t>
-      </w:r>
-      <w:r>
-        <w:t xml:space="preserve">of</w:t>
+        <w:t xml:space="preserve">U.S.</w:t>
+      </w:r>
+      <w:r>
+        <w:t xml:space="preserve"> </w:t>
+      </w:r>
+      <w:r>
+        <w:t xml:space="preserve">Geological</w:t>
+      </w:r>
+      <w:r>
+        <w:t xml:space="preserve"> </w:t>
+      </w:r>
+      <w:r>
+        <w:t xml:space="preserve">Survey,</w:t>
       </w:r>
       <w:r>
         <w:t xml:space="preserve"> </w:t>
       </w:r>
       <w:r>
         <w:t xml:space="preserve">Minnesota</w:t>
+      </w:r>
+      <w:r>
+        <w:t xml:space="preserve"> </w:t>
+      </w:r>
+      <w:r>
+        <w:t xml:space="preserve">Cooperative</w:t>
+      </w:r>
+      <w:r>
+        <w:t xml:space="preserve"> </w:t>
+      </w:r>
+      <w:r>
+        <w:t xml:space="preserve">Fish</w:t>
+      </w:r>
+      <w:r>
+        <w:t xml:space="preserve"> </w:t>
+      </w:r>
+      <w:r>
+        <w:t xml:space="preserve">and</w:t>
+      </w:r>
+      <w:r>
+        <w:t xml:space="preserve"> </w:t>
+      </w:r>
+      <w:r>
+        <w:t xml:space="preserve">Wildlife</w:t>
+      </w:r>
+      <w:r>
+        <w:t xml:space="preserve"> </w:t>
+      </w:r>
+      <w:r>
+        <w:t xml:space="preserve">Research</w:t>
+      </w:r>
+      <w:r>
+        <w:t xml:space="preserve"> </w:t>
+      </w:r>
+      <w:r>
+        <w:t xml:space="preserve">Unit</w:t>
       </w:r>
     </w:p>
   </w:footnote>
@@ -9979,61 +9698,19 @@
         <w:t xml:space="preserve"> </w:t>
       </w:r>
       <w:r>
-        <w:t xml:space="preserve">U.S.</w:t>
-      </w:r>
-      <w:r>
-        <w:t xml:space="preserve"> </w:t>
-      </w:r>
-      <w:r>
-        <w:t xml:space="preserve">Geological</w:t>
-      </w:r>
-      <w:r>
-        <w:t xml:space="preserve"> </w:t>
-      </w:r>
-      <w:r>
-        <w:t xml:space="preserve">Survey,</w:t>
+        <w:t xml:space="preserve">University</w:t>
+      </w:r>
+      <w:r>
+        <w:t xml:space="preserve"> </w:t>
+      </w:r>
+      <w:r>
+        <w:t xml:space="preserve">of</w:t>
       </w:r>
       <w:r>
         <w:t xml:space="preserve"> </w:t>
       </w:r>
       <w:r>
         <w:t xml:space="preserve">Minnesota</w:t>
-      </w:r>
-      <w:r>
-        <w:t xml:space="preserve"> </w:t>
-      </w:r>
-      <w:r>
-        <w:t xml:space="preserve">Cooperative</w:t>
-      </w:r>
-      <w:r>
-        <w:t xml:space="preserve"> </w:t>
-      </w:r>
-      <w:r>
-        <w:t xml:space="preserve">Fish</w:t>
-      </w:r>
-      <w:r>
-        <w:t xml:space="preserve"> </w:t>
-      </w:r>
-      <w:r>
-        <w:t xml:space="preserve">and</w:t>
-      </w:r>
-      <w:r>
-        <w:t xml:space="preserve"> </w:t>
-      </w:r>
-      <w:r>
-        <w:t xml:space="preserve">Wildlife</w:t>
-      </w:r>
-      <w:r>
-        <w:t xml:space="preserve"> </w:t>
-      </w:r>
-      <w:r>
-        <w:t xml:space="preserve">Research</w:t>
-      </w:r>
-      <w:r>
-        <w:t xml:space="preserve"> </w:t>
-      </w:r>
-      <w:r>
-        <w:t xml:space="preserve">Unit</w:t>
       </w:r>
     </w:p>
   </w:footnote>

</xml_diff>

<commit_message>
backup before laptop battery
</commit_message>
<xml_diff>
--- a/writing/annual_mvmt_draft.docx
+++ b/writing/annual_mvmt_draft.docx
@@ -469,26 +469,6 @@
           <w:rStyle w:val="FootnoteReference"/>
         </w:rPr>
         <w:footnoteReference w:id="35"/>
-      </w:r>
-    </w:p>
-    <w:p>
-      <w:pPr>
-        <w:pStyle w:val="Date"/>
-      </w:pPr>
-      <w:r>
-        <w:t xml:space="preserve">26</w:t>
-      </w:r>
-      <w:r>
-        <w:t xml:space="preserve"> </w:t>
-      </w:r>
-      <w:r>
-        <w:t xml:space="preserve">March,</w:t>
-      </w:r>
-      <w:r>
-        <w:t xml:space="preserve"> </w:t>
-      </w:r>
-      <w:r>
-        <w:t xml:space="preserve">2024</w:t>
       </w:r>
     </w:p>
     <w:p>
@@ -560,7 +540,7 @@
         <w:pStyle w:val="FirstParagraph"/>
       </w:pPr>
       <w:r>
-        <w:t xml:space="preserve">We deployed 113 GPS-GSM transmitters on IP trumpeter swans in six U.S. states and one Canadian province across the current IP breeding range.</w:t>
+        <w:t xml:space="preserve">We deployed 113 GPS-GSM transmitters on IP trumpeter swans in 6 U.S. states and one Canadian province across the current IP breeding range.</w:t>
       </w:r>
       <w:r>
         <w:t xml:space="preserve"> </w:t>
@@ -587,7 +567,7 @@
         <w:t xml:space="preserve"> </w:t>
       </w:r>
       <w:r>
-        <w:t xml:space="preserve">We fit a latent state model to characterize population-level associations between breeding latitude and maximum extent of migration, and linear models to quantify associations between individual characteristics (e.g., breeding status, sex) and migration phenology.</w:t>
+        <w:t xml:space="preserve">We fit a latent state model to characterize population-level associations between breeding latitude and maximum extent of migration, and linear mixed models to quantify associations between demographics (e.g., breeding status, sex) and migration phenology.</w:t>
       </w:r>
     </w:p>
     <w:bookmarkEnd w:id="37"/>
@@ -605,13 +585,13 @@
         <w:pStyle w:val="FirstParagraph"/>
       </w:pPr>
       <w:r>
-        <w:t xml:space="preserve">At the individual level, 59% of swans moved to distant wintering areas (long-distance migration defined as moving &gt;100km from the breeding site), 16% exhibited regional migration (&gt;25 km and &lt;100 km from breeding site), 19% exhibited non-migratory but local movements (&lt;25 km from breeding site), and 6% exhibited multiple migration strategies across years.</w:t>
-      </w:r>
-      <w:r>
-        <w:t xml:space="preserve"> </w:t>
-      </w:r>
-      <w:r>
-        <w:t xml:space="preserve">Migration extent was best described using a 2-component mixture model in which migration extent was linearly associated with breeding latitude for some individuals and was much lower and exhibited a non-linear association with breeding latitude for others. Swans breeding at more northern latitudes returned to their territories later in the spring than those breeding at more southern latitudes. Breeding swans departed later in the autumn than non-breeders, but breeding status didn’t have a strong association with arrival in the spring.</w:t>
+        <w:t xml:space="preserve">At the individual level, 59% of swans moved to distant non-breeding period areas (long-distance migration defined as moving &gt;100 km from the breeding site), 16% exhibited regional migration (25–100 km from breeding site), 19% exhibited non-migratory but local movements (&lt;25 km from breeding site), and 6% exhibited multiple migration strategies across years.</w:t>
+      </w:r>
+      <w:r>
+        <w:t xml:space="preserve"> </w:t>
+      </w:r>
+      <w:r>
+        <w:t xml:space="preserve">Migration extent was best described using a 2-component mixture model in which migration extent was linearly associated with breeding latitude for some individuals and was much lower and exhibited a non-linear association with breeding latitude for others. Swans breeding at more northern latitudes departed their territories earlier in autumn and returned to them later in the spring than those breeding at more southern latitudes. Breeding swans departed later in the autumn than non-breeders, but breeding status did not have a strong association with arrival in the spring.</w:t>
       </w:r>
     </w:p>
     <w:bookmarkEnd w:id="38"/>
@@ -897,7 +877,7 @@
         <w:t xml:space="preserve"> </w:t>
       </w:r>
       <w:r>
-        <w:t xml:space="preserve">found that newly translocated ungulate populations initially lost their migratory tendencies and it took many generations to re-establish such patterns, but that migratory trends eventually stabilized.</w:t>
+        <w:t xml:space="preserve">found that newly translocated ungulate populations initially lost their migratory tendencies, and it took many generations to re-establish such patterns but that migratory trends eventually stabilized.</w:t>
       </w:r>
     </w:p>
     <w:p>
@@ -967,7 +947,7 @@
         <w:t xml:space="preserve"> </w:t>
       </w:r>
       <w:r>
-        <w:t xml:space="preserve">Low numbers of trumpeter swans led to the establishment of Red Rock Lakes National Wildlife Refuge (RRLNWR) in the confluence of Montana, Wyoming, and Idaho in 1935, which was the last vestige of a breeding swan population in the U.S. (outside of Alaska)</w:t>
+        <w:t xml:space="preserve">In 1935, low numbers of trumpeter swans led to the establishment of Red Rock Lakes Migratory Waterfowl Refuge (renamed Red Rock Lakes National Wildlife Refuge [RRLNWR] in 1961) in the confluence of Montana, Wyoming, and Idaho, which was the last vestige of a breeding swan population in the U.S. (outside of Alaska)</w:t>
       </w:r>
       <w:r>
         <w:t xml:space="preserve"> </w:t>
@@ -1139,13 +1119,13 @@
         <w:t xml:space="preserve"> </w:t>
       </w:r>
       <w:r>
-        <w:t xml:space="preserve">For example, it is not known what proportion of the IP remains resident on their breeding range during the winter, the extent (i.e., distance) of movement for those swans that do leave their breeding territories, the timing of migratory periods (e.g., autumn departure, spring arrival), and the magnitude of intra- and inter-individual variability in migration behavior.</w:t>
-      </w:r>
-      <w:r>
-        <w:t xml:space="preserve"> </w:t>
-      </w:r>
-      <w:r>
-        <w:t xml:space="preserve">A more comprehensive understanding of when and where IP swans move throughout the annual cycle (especially the non-breeding period), including any differences related to breeding status or latitude will better elucidate wintering area habitat requirements and inform optimal study design for surveys to index abundance.</w:t>
+        <w:t xml:space="preserve">For example, it is not known what proportion of the IP remains resident on their breeding range during the non-breeding period, the extent (i.e., distance) of movement for those swans that do leave their breeding territories, the timing of migratory periods (e.g., autumn departure, spring arrival), and the magnitude of intra- and inter-individual variability in migration behavior.</w:t>
+      </w:r>
+      <w:r>
+        <w:t xml:space="preserve"> </w:t>
+      </w:r>
+      <w:r>
+        <w:t xml:space="preserve">A more comprehensive understanding of when and where IP swans move throughout the annual cycle, including any differences related to breeding status or latitude will better elucidate habitat requirements and inform optimal study design for surveys to index abundance.</w:t>
       </w:r>
     </w:p>
     <w:p>
@@ -1227,7 +1207,7 @@
         <w:t xml:space="preserve"> </w:t>
       </w:r>
       <w:r>
-        <w:t xml:space="preserve">Similarly, there are advantages to staying on breeding territories longer in the autumn to allow cygnets time to learn to fly and develop sufficient fat reserves to migrate south for the winter</w:t>
+        <w:t xml:space="preserve">Similarly, there are advantages to staying on breeding territories longer in the autumn to allow cygnets time to learn to fly and develop sufficient fat reserves to migrate to areas used during the non-breeding period</w:t>
       </w:r>
       <w:r>
         <w:t xml:space="preserve"> </w:t>
@@ -1258,7 +1238,7 @@
         <w:t xml:space="preserve">]</w:t>
       </w:r>
       <w:r>
-        <w:t xml:space="preserve">. Survival rates of migrants are typically lowest during the non-breeding period of the annual cycle due to challenges associated with navigating relatively unfamiliar landscapes and the high energetic demand of migration</w:t>
+        <w:t xml:space="preserve">. Survival rates of migrant birds are typically lowest during the non-breeding period of the annual cycle due to challenges associated with navigating relatively unfamiliar landscapes and the high energetic demand of migration</w:t>
       </w:r>
       <w:r>
         <w:t xml:space="preserve"> </w:t>
@@ -1295,7 +1275,7 @@
         <w:t xml:space="preserve"> </w:t>
       </w:r>
       <w:r>
-        <w:t xml:space="preserve">Yet, by migrating to a more temperate area during the wintering period, swans can increase their access to food and other resources that allow them to avoid harsh winter conditions in their breeding territories, thereby balancing potential costs of migration with the benefits of increased resource availability</w:t>
+        <w:t xml:space="preserve">Yet, by migrating to a more temperate area during the non-breeding period, swans can increase their access to food and other resources that allow them to avoid harsh winter conditions in their breeding territories, thereby balancing potential costs of migration with the benefits of increased resource availability</w:t>
       </w:r>
       <w:r>
         <w:t xml:space="preserve"> </w:t>
@@ -1434,7 +1414,7 @@
         <w:t xml:space="preserve"> </w:t>
       </w:r>
       <w:r>
-        <w:t xml:space="preserve">Swans breeding farther from the equator contend with shorter growing seasons and greater pressures for offspring to sufficiently develop flight before environmental conditions dictate migrating south for the winter</w:t>
+        <w:t xml:space="preserve">Swans breeding farther from the equator contend with shorter growing seasons and greater pressures for offspring to sufficiently develop flight before environmental conditions dictate migrating to non-breeding areas</w:t>
       </w:r>
       <w:r>
         <w:t xml:space="preserve"> </w:t>
@@ -1484,7 +1464,7 @@
         <w:t xml:space="preserve"> </w:t>
       </w:r>
       <w:r>
-        <w:t xml:space="preserve">Many populations include some individuals that migrate each year while others are residents (i.e., partial migration), which can result in higher overall fitness</w:t>
+        <w:t xml:space="preserve">Many populations include some individuals that migrate each year whereas others are residents (i.e., partial migration), which can result in higher overall fitness</w:t>
       </w:r>
       <w:r>
         <w:t xml:space="preserve"> </w:t>
@@ -1609,7 +1589,7 @@
         <w:t xml:space="preserve"> </w:t>
       </w:r>
       <w:r>
-        <w:t xml:space="preserve">and during the breeding period, except for 4 swans captured during winter in Arkansas (Fig.</w:t>
+        <w:t xml:space="preserve">and during the breeding period, except for 4 swans captured during the non-breeding period in Arkansas (Fig.</w:t>
       </w:r>
       <w:r>
         <w:t xml:space="preserve"> </w:t>
@@ -1618,7 +1598,7 @@
         <w:t xml:space="preserve">1</w:t>
       </w:r>
       <w:r>
-        <w:t xml:space="preserve">).</w:t>
+        <w:t xml:space="preserve">, Fig. S1).</w:t>
       </w:r>
       <w:r>
         <w:t xml:space="preserve"> </w:t>
@@ -1723,7 +1703,7 @@
         <w:pStyle w:val="FirstParagraph"/>
       </w:pPr>
       <w:r>
-        <w:t xml:space="preserve">We captured all swans during the definitive prebasic molt period when adult swans replace their remiges, and are therefore flightless (except for 4 captured in Arkansas using snares during the winter), using a combination of jon boats, airboats, step deck transom boats, and square-stern canoes.</w:t>
+        <w:t xml:space="preserve">We captured all swans during the definitive prebasic molt period (except for 4 captured in Arkansas using snares during the non-breeding period) when adult swans replace their remiges, and are therefore flightless, using a combination of jon boats, airboats, step deck transom boats, and square-stern canoes.</w:t>
       </w:r>
       <w:r>
         <w:t xml:space="preserve"> </w:t>
@@ -1815,7 +1795,7 @@
         <w:t xml:space="preserve"> </w:t>
       </w:r>
       <w:r>
-        <w:t xml:space="preserve">All transmitters were programmed to collect GPS locations at 15-min intervals throughout the 24-hr daily period. In the U.S., we leg-banded each swan with a U.S. Geological Survey butt-end aluminum band and in Canada we banded each swan with a stainless steel locking tab leg band. We determined sex via cloacal examination and assigned a breeding status to each swan at the time of capture depending on if a mate and cygnet were present (</w:t>
+        <w:t xml:space="preserve">All transmitters were programmed to collect GPS locations at 15-min intervals throughout the 24-hr daily period. In the U.S., we leg-banded each swan with a U.S. Geological Survey butt-end aluminum band and in Canada we banded each swan with a stainless steel locking-tab leg band. We determined sex via cloacal examination and assigned a breeding status to each swan at the time of capture depending on if a mate and cygnet were present (</w:t>
       </w:r>
       <w:r>
         <w:t xml:space="preserve">‘</w:t>
@@ -1860,7 +1840,7 @@
         <w:t xml:space="preserve"> </w:t>
       </w:r>
       <w:r>
-        <w:t xml:space="preserve">status). Due to logistical constraints, we were unable to continuously monitor the breeding status of swans in subsequent years, and we retained the initial breeding status designation for all analyses. We are not aware of published information on annual probability of renesting in trumpeter swans. Previous research on mute swans (</w:t>
+        <w:t xml:space="preserve">status). Due to logistical constraints, we were unable to continuously monitor the breeding status of swans in subsequent years, and we retained the initial breeding status designation for all analyses. We are not aware of published information on the probability of trumpeter swans nesting in subsequent years. Previous research on mute swans (</w:t>
       </w:r>
       <w:r>
         <w:rPr>
@@ -1870,7 +1850,7 @@
         <w:t xml:space="preserve">Cygnus olor</w:t>
       </w:r>
       <w:r>
-        <w:t xml:space="preserve">) documented the annual probability of renesting at &gt;90%</w:t>
+        <w:t xml:space="preserve">) documented the probability of nesting in subsequent years at &gt;90%</w:t>
       </w:r>
       <w:r>
         <w:t xml:space="preserve"> </w:t>
@@ -1970,7 +1950,7 @@
         <w:pStyle w:val="BodyText"/>
       </w:pPr>
       <w:r>
-        <w:t xml:space="preserve">To more objectively quantify migration phenology, we used a model-driven approach with displacement from the breeding site used to segment the annual cycle into stationary periods that correspond with breeding, stopover, and wintering areas.</w:t>
+        <w:t xml:space="preserve">To more objectively quantify migration phenology, we used a model-driven approach with displacement from the breeding site used to segment the annual cycle into stationary periods that correspond with breeding, stopover, and non-breeding areas.</w:t>
       </w:r>
       <w:r>
         <w:t xml:space="preserve"> </w:t>
@@ -2441,7 +2421,7 @@
         <w:t xml:space="preserve"> </w:t>
       </w:r>
       <w:r>
-        <w:t xml:space="preserve">We extracted spring arrival dates for individuals that moved &gt;100 km from breeding locations during the non-breeding period and that returned within 30 km of their previous summer territory (Fig. S2).</w:t>
+        <w:t xml:space="preserve">We extracted spring arrival dates for individuals that moved &gt;100 km from breeding locations during the non-breeding period and that returned within 30 km of their previous breeding territory (Fig. S2). We designated movement categories based on each swans’ annual migration extent (farthest distance moved from breeding/capture territory during the non-breeding period), and assigned categories of local movement (&lt;25 km), regional migration (25–100 km), and long-distance migration (&gt;100 km) for each swan-year dataset (Fig. S3).</w:t>
       </w:r>
     </w:p>
     <w:bookmarkEnd w:id="51"/>
@@ -2459,13 +2439,13 @@
         <w:pStyle w:val="FirstParagraph"/>
       </w:pPr>
       <w:r>
-        <w:t xml:space="preserve">An exploratory analysis of annual movement data suggested a strong linear association between breeding latitude and migration extent for many individuals, whereas others moved a much lesser extent, especially at lower latitudes.</w:t>
-      </w:r>
-      <w:r>
-        <w:t xml:space="preserve"> </w:t>
-      </w:r>
-      <w:r>
-        <w:t xml:space="preserve">It is possible that these patterns reflect two different migratory strategies with one segment of the population consistently migrating to lower latitudes and a second segment of the population using areas with open water closer to the location of their breeding site during winter.</w:t>
+        <w:t xml:space="preserve">An exploratory analysis of annual movement data suggested a strong linear association between breeding latitude and migration extent for many individuals, whereas others moved a much lesser extent, especially at lower latitudes (Fig. S4).</w:t>
+      </w:r>
+      <w:r>
+        <w:t xml:space="preserve"> </w:t>
+      </w:r>
+      <w:r>
+        <w:t xml:space="preserve">It is possible that these patterns reflect two different migratory strategies with one segment of the population consistently migrating to lower latitudes and a second segment of the population using areas with open water closer to the location of their breeding site during the non-breeding period.</w:t>
       </w:r>
     </w:p>
     <w:p>
@@ -3196,7 +3176,7 @@
         <w:t xml:space="preserve"> </w:t>
       </w:r>
       <w:r>
-        <w:t xml:space="preserve">(0 or 1) for assignment to a group (i.e., migration strategy) was is modeled as:</w:t>
+        <w:t xml:space="preserve">(0 or 1) for assignment to a group (i.e., migration strategy) was modeled as:</w:t>
       </w:r>
     </w:p>
     <w:p>
@@ -3927,7 +3907,7 @@
         <w:pStyle w:val="FirstParagraph"/>
       </w:pPr>
       <w:r>
-        <w:t xml:space="preserve">We visualized observations of migration phenology across the range of breeding latitudes using scatterplots, facetted by year, with a univariate linear model fit as a statistical smoother to quantify the amount of variation in each migration metric explained by latitude. We visualized observations of migration phenology grouped by breeding status with boxplots showing the medians, inter-quartile ranges, and outliers. To test associations between predictor variables and migration phenology, we fit separate linear mixed models (LMM) using the</w:t>
+        <w:t xml:space="preserve">We visualized observations of migration phenology grouped by breeding status with boxplots showing the medians, inter-quartile ranges, and outliers. To test associations between predictor variables and migration phenology, we fit separate linear mixed models (LMM) using the</w:t>
       </w:r>
       <w:r>
         <w:t xml:space="preserve"> </w:t>
@@ -3943,7 +3923,7 @@
         <w:t xml:space="preserve"> </w:t>
       </w:r>
       <w:r>
-        <w:t xml:space="preserve">package to each response (autumn departure date, spring arrival date, and duration of non-breeding season), with a random intercept for each individual to account for repeated measures (i.e., multiple migrations by the same individual), and fixed effects for sex, breeding status, and breeding latitude</w:t>
+        <w:t xml:space="preserve">package to each response (autumn departure date, spring arrival date, and duration of non-breeding period), with a random intercept for each individual to account for repeated measures (i.e., multiple migrations by the same individual), and fixed effects for sex, breeding status, and breeding latitude</w:t>
       </w:r>
       <w:r>
         <w:t xml:space="preserve"> </w:t>
@@ -3979,6 +3959,22 @@
         <w:t xml:space="preserve"> </w:t>
       </w:r>
       <w:r>
+        <w:t xml:space="preserve">R package and plotted estimates of coefficients and associated 95% confidence intervals using the</w:t>
+      </w:r>
+      <w:r>
+        <w:t xml:space="preserve"> </w:t>
+      </w:r>
+      <w:r>
+        <w:rPr>
+          <w:iCs/>
+          <w:i/>
+        </w:rPr>
+        <w:t xml:space="preserve">sjPlot</w:t>
+      </w:r>
+      <w:r>
+        <w:t xml:space="preserve"> </w:t>
+      </w:r>
+      <w:r>
         <w:t xml:space="preserve">R package</w:t>
       </w:r>
       <w:r>
@@ -3996,10 +3992,57 @@
         </w:r>
       </w:hyperlink>
       <w:r>
+        <w:t xml:space="preserve">,</w:t>
+      </w:r>
+      <w:hyperlink w:anchor="ref-ludecke2023">
+        <w:r>
+          <w:rPr>
+            <w:rStyle w:val="Hyperlink"/>
+          </w:rPr>
+          <w:t xml:space="preserve">59</w:t>
+        </w:r>
+      </w:hyperlink>
+      <w:r>
         <w:t xml:space="preserve">]</w:t>
       </w:r>
       <w:r>
-        <w:t xml:space="preserve">. To conduct post-hoc pairwise comparisons involving the categorical levels of breeding status (i.e., breeder, paired, non-breeder), we used the</w:t>
+        <w:t xml:space="preserve">. To visualize the relationship between breeding latitude and each migration metric, we plotted estimated marginal effects from the linear mixed models using the</w:t>
+      </w:r>
+      <w:r>
+        <w:t xml:space="preserve"> </w:t>
+      </w:r>
+      <w:r>
+        <w:rPr>
+          <w:iCs/>
+          <w:i/>
+        </w:rPr>
+        <w:t xml:space="preserve">ggeffects</w:t>
+      </w:r>
+      <w:r>
+        <w:t xml:space="preserve"> </w:t>
+      </w:r>
+      <w:r>
+        <w:t xml:space="preserve">package</w:t>
+      </w:r>
+      <w:r>
+        <w:t xml:space="preserve"> </w:t>
+      </w:r>
+      <w:r>
+        <w:t xml:space="preserve">[</w:t>
+      </w:r>
+      <w:hyperlink w:anchor="ref-ludecke2018">
+        <w:r>
+          <w:rPr>
+            <w:rStyle w:val="Hyperlink"/>
+          </w:rPr>
+          <w:t xml:space="preserve">60</w:t>
+        </w:r>
+      </w:hyperlink>
+      <w:r>
+        <w:t xml:space="preserve">]</w:t>
+      </w:r>
+      <w:r>
+        <w:t xml:space="preserve">. We used the</w:t>
       </w:r>
       <w:r>
         <w:t xml:space="preserve"> </w:t>
@@ -4015,7 +4058,20 @@
         <w:t xml:space="preserve"> </w:t>
       </w:r>
       <w:r>
-        <w:t xml:space="preserve">package with Tukey’s Honest Significant Difference (HSD) to adjust p-values and confidence intervals for each comparison</w:t>
+        <w:t xml:space="preserve">package to conduct post-hoc pairwise comparisons involving the categorical levels of breeding status (i.e., breeder, paired, non-breeder), with Tukey’s Honest Significant Difference (HSD) to adjust</w:t>
+      </w:r>
+      <w:r>
+        <w:t xml:space="preserve"> </w:t>
+      </w:r>
+      <w:r>
+        <w:rPr>
+          <w:iCs/>
+          <w:i/>
+        </w:rPr>
+        <w:t xml:space="preserve">p</w:t>
+      </w:r>
+      <w:r>
+        <w:t xml:space="preserve">-values and confidence intervals for each comparison</w:t>
       </w:r>
       <w:r>
         <w:t xml:space="preserve"> </w:t>
@@ -4028,7 +4084,7 @@
           <w:rPr>
             <w:rStyle w:val="Hyperlink"/>
           </w:rPr>
-          <w:t xml:space="preserve">59</w:t>
+          <w:t xml:space="preserve">61</w:t>
         </w:r>
       </w:hyperlink>
       <w:r>
@@ -4048,7 +4104,7 @@
           <w:rPr>
             <w:rStyle w:val="Hyperlink"/>
           </w:rPr>
-          <w:t xml:space="preserve">60</w:t>
+          <w:t xml:space="preserve">62</w:t>
         </w:r>
       </w:hyperlink>
       <w:r>
@@ -4148,7 +4204,7 @@
         <w:t xml:space="preserve">n</w:t>
       </w:r>
       <w:r>
-        <w:t xml:space="preserve">=116 individuals) made seasonal movements to distant wintering areas (long-distance migration defined as moving &gt;100 km from breeding site during the non-breeding season), 16% (</w:t>
+        <w:t xml:space="preserve">=116 individuals) made seasonal movements to distant non-breeding areas (long-distance migration defined as moving &gt;100 km from breeding site during the non-breeding period), 16% (</w:t>
       </w:r>
       <w:r>
         <w:rPr>
@@ -4198,7 +4254,7 @@
         <w:t xml:space="preserve">n</w:t>
       </w:r>
       <w:r>
-        <w:t xml:space="preserve">=4). The mixture model applied to migration extent classified all individuals to a group with high likelihood, so it was unnecessary to set a user-defined threshold to determine group assignment.</w:t>
+        <w:t xml:space="preserve">=4). The mixture model applied to migration extent classified all individuals to a group with high probability, so it was unnecessary to set a user-defined threshold to determine group assignment.</w:t>
       </w:r>
       <w:r>
         <w:t xml:space="preserve"> </w:t>
@@ -4219,13 +4275,13 @@
         <w:t xml:space="preserve"> </w:t>
       </w:r>
       <w:r>
-        <w:t xml:space="preserve">Yet, many swans with breeding sites between 40 and 48 degrees North latitude exhibited minimal movement during the non-breeding period.</w:t>
-      </w:r>
-      <w:r>
-        <w:t xml:space="preserve"> </w:t>
-      </w:r>
-      <w:r>
-        <w:t xml:space="preserve">We considered these individuals to exhibit local seasonal movements, with most of these swans leaving their summer territory or increasing their overall space use during the winter, likely to increase access to ice-free water or access to food.</w:t>
+        <w:t xml:space="preserve">Yet, many swans with breeding sites between 40 and 45 degrees North latitude exhibited minimal movement during the non-breeding period.</w:t>
+      </w:r>
+      <w:r>
+        <w:t xml:space="preserve"> </w:t>
+      </w:r>
+      <w:r>
+        <w:t xml:space="preserve">We considered these individuals to exhibit local seasonal movements, with most of these swans leaving their breeding territory or increasing their overall space use during the non-breeding period, likely to increase access to ice-free water or access to food.</w:t>
       </w:r>
     </w:p>
     <w:p>
@@ -4235,14 +4291,14 @@
       <w:r>
         <w:drawing>
           <wp:inline>
-            <wp:extent cx="5943600" cy="3109123"/>
+            <wp:extent cx="5943600" cy="4837380"/>
             <wp:effectExtent b="0" l="0" r="0" t="0"/>
-            <wp:docPr descr="Figure 3: Extent of migration versus breeding/capture latitude with color indicating the probability of assignment to one of two migration strategies within a 2-component mixture model describing the relationship between latitude and migration extent. Grey areas depict the 95% credible intervals for each strategy." title="" id="56" name="Picture"/>
+            <wp:docPr descr="Figure 3: Migration extent versus breeding/capture latitude with color indicating the probability of assignment to one of two migration strategies within a 2-component mixture model describing the relationship between latitude and migration extent. Grey areas depict the 95% credible intervals for each strategy." title="" id="56" name="Picture"/>
             <a:graphic>
               <a:graphicData uri="http://schemas.openxmlformats.org/drawingml/2006/picture">
                 <pic:pic>
                   <pic:nvPicPr>
-                    <pic:cNvPr descr="../output/updated_latent_jan_2024/no_randoms.tiff" id="57" name="Picture"/>
+                    <pic:cNvPr descr="../figures/figs_for_manuscript/latent_plot.tiff" id="57" name="Picture"/>
                     <pic:cNvPicPr>
                       <a:picLocks noChangeArrowheads="1" noChangeAspect="1"/>
                     </pic:cNvPicPr>
@@ -4256,7 +4312,7 @@
                   <pic:spPr bwMode="auto">
                     <a:xfrm>
                       <a:off x="0" y="0"/>
-                      <a:ext cx="5943600" cy="3109123"/>
+                      <a:ext cx="5943600" cy="4837380"/>
                     </a:xfrm>
                     <a:prstGeom prst="rect">
                       <a:avLst/>
@@ -4280,7 +4336,7 @@
         <w:pStyle w:val="ImageCaption"/>
       </w:pPr>
       <w:r>
-        <w:t xml:space="preserve">Figure 3: Extent of migration versus breeding/capture latitude with color indicating the probability of assignment to one of two migration strategies within a 2-component mixture model describing the relationship between latitude and migration extent. Grey areas depict the 95% credible intervals for each strategy.</w:t>
+        <w:t xml:space="preserve">Figure 3: Migration extent versus breeding/capture latitude with color indicating the probability of assignment to one of two migration strategies within a 2-component mixture model describing the relationship between latitude and migration extent. Grey areas depict the 95% credible intervals for each strategy.</w:t>
       </w:r>
     </w:p>
     <w:bookmarkEnd w:id="58"/>
@@ -4299,7 +4355,7 @@
         <w:pStyle w:val="Heading4"/>
       </w:pPr>
       <w:r>
-        <w:t xml:space="preserve">Autumn departure</w:t>
+        <w:t xml:space="preserve">Autumn Departure</w:t>
       </w:r>
     </w:p>
     <w:p>
@@ -4307,7 +4363,16 @@
         <w:pStyle w:val="FirstParagraph"/>
       </w:pPr>
       <w:r>
-        <w:t xml:space="preserve">The average autumn departure date from breeding territories across years for all long-distance (&gt;100 km) migrants was 7 November with a standard deviation of 25 days, and yearly averages ranged from 31 October to 17 November (Table S1, Table S2). Long-distance migrants at higher latitudes left territories earlier in autumn than swans at lower latitudes. On average, swans left 4 days earlier (95% CI = -6.2–1.9) for every increase of 1 degree of breeding latitude (corresponding to approximately 111 km; Fig.</w:t>
+        <w:t xml:space="preserve">The average autumn departure date from breeding territories across years for all long-distance (&gt;100 km) migrants was 7 November with a standard deviation of 25 days, and yearly averages ranged from 31 October to 17 November (Table S1, Table S2). Long-distance migrants at higher latitudes left territories earlier in autumn than swans at lower latitudes (Fig.</w:t>
+      </w:r>
+      <w:r>
+        <w:t xml:space="preserve"> </w:t>
+      </w:r>
+      <w:r>
+        <w:t xml:space="preserve">5</w:t>
+      </w:r>
+      <w:r>
+        <w:t xml:space="preserve">). On average, swans left 4 days earlier (95% CI = -6.2–1.9) for every increase of 1 degree of breeding latitude (corresponding to approximately 111 km; Fig.</w:t>
       </w:r>
       <w:r>
         <w:t xml:space="preserve"> </w:t>
@@ -4316,7 +4381,16 @@
         <w:t xml:space="preserve">4</w:t>
       </w:r>
       <w:r>
-        <w:t xml:space="preserve">). Estimated autumn departure dates of breeding swans were, on average, 18 days (95% CI = 2.9–33.9) later than non-breeders, and 6 days (95% CI = -8.7–20.9) later than paired swans (Fig.</w:t>
+        <w:t xml:space="preserve">, Table S10). Autumn departure dates differed by breeding status (Fig.</w:t>
+      </w:r>
+      <w:r>
+        <w:t xml:space="preserve"> </w:t>
+      </w:r>
+      <w:r>
+        <w:t xml:space="preserve">6</w:t>
+      </w:r>
+      <w:r>
+        <w:t xml:space="preserve">), and estimated autumn departure dates of breeding swans were, on average, 18 days (95% CI = 2.9–33.9) later than non-breeders, and 6 days (95% CI = -8.7–20.9) later than paired swans (Fig.</w:t>
       </w:r>
       <w:r>
         <w:t xml:space="preserve"> </w:t>
@@ -4325,7 +4399,7 @@
         <w:t xml:space="preserve">4</w:t>
       </w:r>
       <w:r>
-        <w:t xml:space="preserve">).</w:t>
+        <w:t xml:space="preserve">, Table S11).</w:t>
       </w:r>
     </w:p>
     <w:bookmarkEnd w:id="59"/>
@@ -4343,7 +4417,16 @@
         <w:pStyle w:val="FirstParagraph"/>
       </w:pPr>
       <w:r>
-        <w:t xml:space="preserve">The average spring arrival date across years for all long-distance (&gt;100 km) migrants was 4 March with a standard deviation of 15 days, and yearly averages ranged from 2 March to 6 March (Table S4, Table S5). Swans that did return to within 10 km of the previous territory arrived earliest at southern latitudes. On average, swans arrived 5 days (95% CI = 3.9–6.4) later for every increase of 1 degree of breeding latitude (Fig.</w:t>
+        <w:t xml:space="preserve">The average spring arrival date across years for all long-distance (&gt;100 km) migrants was 4 March with a standard deviation of 15 days, and yearly averages ranged from 2 March to 6 March (Table S4, Table S5). Swans that returned to within 30 km of their previous territory arrived earliest at southern latitudes (Fig.</w:t>
+      </w:r>
+      <w:r>
+        <w:t xml:space="preserve"> </w:t>
+      </w:r>
+      <w:r>
+        <w:t xml:space="preserve">5</w:t>
+      </w:r>
+      <w:r>
+        <w:t xml:space="preserve">). On average, swans arrived 5 days (95% CI = 3.9–6.4) later for every increase of 1 degree of breeding latitude (Fig.</w:t>
       </w:r>
       <w:r>
         <w:t xml:space="preserve"> </w:t>
@@ -4352,7 +4435,16 @@
         <w:t xml:space="preserve">4</w:t>
       </w:r>
       <w:r>
-        <w:t xml:space="preserve">). Differences in spring arrival between breeding categories were minimal, and confidence intervals spanned 0 for all two-way comparisons (breeding–non-breeder,</w:t>
+        <w:t xml:space="preserve">, Table S10). Differences in spring arrival between breeding categories were minimal (Fig.</w:t>
+      </w:r>
+      <w:r>
+        <w:t xml:space="preserve"> </w:t>
+      </w:r>
+      <w:r>
+        <w:t xml:space="preserve">6</w:t>
+      </w:r>
+      <w:r>
+        <w:t xml:space="preserve">), and confidence intervals spanned 0 for all two-way comparisons (breeding–non-breeder,</w:t>
       </w:r>
       <w:r>
         <w:t xml:space="preserve"> </w:t>
@@ -4403,17 +4495,17 @@
         <w:t xml:space="preserve">4</w:t>
       </w:r>
       <w:r>
-        <w:t xml:space="preserve">).</w:t>
+        <w:t xml:space="preserve">, Table S12).</w:t>
       </w:r>
     </w:p>
     <w:bookmarkEnd w:id="60"/>
-    <w:bookmarkStart w:id="70" w:name="duration-of-non-breeding-season"/>
+    <w:bookmarkStart w:id="70" w:name="duration-of-non-breeding-period"/>
     <w:p>
       <w:pPr>
         <w:pStyle w:val="Heading4"/>
       </w:pPr>
       <w:r>
-        <w:t xml:space="preserve">Duration of Non-Breeding Season</w:t>
+        <w:t xml:space="preserve">Duration of Non-Breeding Period</w:t>
       </w:r>
     </w:p>
     <w:p>
@@ -4421,7 +4513,7 @@
         <w:pStyle w:val="FirstParagraph"/>
       </w:pPr>
       <w:r>
-        <w:t xml:space="preserve">The average duration of the non-breeding season for swans that had estimated autumn departure dates and also spring arrival dates the following year was 115 days with a standard deviation of 29 days, and yearly average ranged from 99 days to 119 days (Table S7, Table S8). On average, long-distance migrants at higher latitudes had higher durations of the non-breeding season, with every increase of 1 degree of breeding latitude equating to 6 additional days away from the breeding territory (95% CI = 2.6–8.9; Fig.</w:t>
+        <w:t xml:space="preserve">The average duration of the non-breeding period for swans that had estimated autumn departure dates and also spring arrival dates the following year was 115 days with a standard deviation of 29 days, and yearly average ranged from 99 days to 119 days (Table S7, Table S8). On average, long-distance migrants at higher latitudes had higher durations of the non-breeding period, with every increase of 1 degree of breeding latitude equating to 6 additional days away from the breeding territory (95% CI = 2.6–8.9; Fig.</w:t>
       </w:r>
       <w:r>
         <w:t xml:space="preserve"> </w:t>
@@ -4430,7 +4522,25 @@
         <w:t xml:space="preserve">4</w:t>
       </w:r>
       <w:r>
-        <w:t xml:space="preserve">). Breeding long-distance migrants tended to have shorter durations of the non-breeding season, but confidence intervals spanned 0 for all two-way comparisons (breeding–non-breeder,</w:t>
+        <w:t xml:space="preserve">, Fig.</w:t>
+      </w:r>
+      <w:r>
+        <w:t xml:space="preserve"> </w:t>
+      </w:r>
+      <w:r>
+        <w:t xml:space="preserve">5</w:t>
+      </w:r>
+      <w:r>
+        <w:t xml:space="preserve">, Table S10). Long-distance migrants classified as breeders tended to have shorter durations of the non-breeding period (Fig.</w:t>
+      </w:r>
+      <w:r>
+        <w:t xml:space="preserve"> </w:t>
+      </w:r>
+      <w:r>
+        <w:t xml:space="preserve">6</w:t>
+      </w:r>
+      <w:r>
+        <w:t xml:space="preserve">), but confidence intervals spanned 0 for all two-way comparisons (breeding–non-breeder,</w:t>
       </w:r>
       <w:r>
         <w:t xml:space="preserve"> </w:t>
@@ -4481,7 +4591,7 @@
         <w:t xml:space="preserve">4</w:t>
       </w:r>
       <w:r>
-        <w:t xml:space="preserve">)</w:t>
+        <w:t xml:space="preserve">, Table S13)</w:t>
       </w:r>
     </w:p>
     <w:p>
@@ -4491,9 +4601,9 @@
       <w:r>
         <w:drawing>
           <wp:inline>
-            <wp:extent cx="5943600" cy="4580505"/>
+            <wp:extent cx="5943600" cy="4373902"/>
             <wp:effectExtent b="0" l="0" r="0" t="0"/>
-            <wp:docPr descr="Figure 4: Estimates and 95% confidence intervals for model coefficients from a linear mixed model of spring arrival and a linear model of autumn departure. The covariate for sex represents the difference between males and females (the reference category). The coefficients for non-breeder and paired contrast these categories with breeders (the reference category). Blue results represent statistically significant coefficient estimates and red results represent coefficient estimates that were not statistically significant." title="" id="62" name="Picture"/>
+            <wp:docPr descr="Figure 4: Estimates and 95% confidence intervals for model coefficients from linear mixed effects models fit to autumn departure, spring arrival, and duration of non-breeding period. The covariate for sex represents the difference between males and females (the reference category). The coefficients for non-breeder and paired contrast these categories with breeders (the reference category). Blue results represent statistically significant coefficient estimates and red results represent coefficient estimates that were not statistically significant." title="" id="62" name="Picture"/>
             <a:graphic>
               <a:graphicData uri="http://schemas.openxmlformats.org/drawingml/2006/picture">
                 <pic:pic>
@@ -4512,7 +4622,7 @@
                   <pic:spPr bwMode="auto">
                     <a:xfrm>
                       <a:off x="0" y="0"/>
-                      <a:ext cx="5943600" cy="4580505"/>
+                      <a:ext cx="5943600" cy="4373902"/>
                     </a:xfrm>
                     <a:prstGeom prst="rect">
                       <a:avLst/>
@@ -4536,7 +4646,7 @@
         <w:pStyle w:val="ImageCaption"/>
       </w:pPr>
       <w:r>
-        <w:t xml:space="preserve">Figure 4: Estimates and 95% confidence intervals for model coefficients from a linear mixed model of spring arrival and a linear model of autumn departure. The covariate for sex represents the difference between males and females (the reference category). The coefficients for non-breeder and paired contrast these categories with breeders (the reference category). Blue results represent statistically significant coefficient estimates and red results represent coefficient estimates that were not statistically significant.</w:t>
+        <w:t xml:space="preserve">Figure 4: Estimates and 95% confidence intervals for model coefficients from linear mixed effects models fit to autumn departure, spring arrival, and duration of non-breeding period. The covariate for sex represents the difference between males and females (the reference category). The coefficients for non-breeder and paired contrast these categories with breeders (the reference category). Blue results represent statistically significant coefficient estimates and red results represent coefficient estimates that were not statistically significant.</w:t>
       </w:r>
     </w:p>
     <w:p>
@@ -4546,14 +4656,14 @@
       <w:r>
         <w:drawing>
           <wp:inline>
-            <wp:extent cx="5943600" cy="3309577"/>
+            <wp:extent cx="5943600" cy="3461844"/>
             <wp:effectExtent b="0" l="0" r="0" t="0"/>
-            <wp:docPr descr="Figure 5: Marginal effects plots for the relationships between breeding/capture latitude and autumn departure (A), spring arrival (B), and duration of non-breeeding season (C). Red lines and shaded areas depict the predicted values and 95% confidence intervals. Points shown are the observed migration timing values." title="" id="65" name="Picture"/>
+            <wp:docPr descr="Figure 5: Marginal effect plots for the relationships between breeding/capture latitude and autumn departure (A), spring arrival (B), and duration of non-breeding period (C). Red lines and shaded areas depict the predicted values and 95% confidence intervals. Points shown are the observed migration phenology metrics." title="" id="65" name="Picture"/>
             <a:graphic>
               <a:graphicData uri="http://schemas.openxmlformats.org/drawingml/2006/picture">
                 <pic:pic>
                   <pic:nvPicPr>
-                    <pic:cNvPr descr="../figures/figs_for_manuscript/marginal_effects_plots.tiff" id="66" name="Picture"/>
+                    <pic:cNvPr descr="../figures/figs_for_manuscript/marginal_effect_plots.tiff" id="66" name="Picture"/>
                     <pic:cNvPicPr>
                       <a:picLocks noChangeArrowheads="1" noChangeAspect="1"/>
                     </pic:cNvPicPr>
@@ -4567,7 +4677,7 @@
                   <pic:spPr bwMode="auto">
                     <a:xfrm>
                       <a:off x="0" y="0"/>
-                      <a:ext cx="5943600" cy="3309577"/>
+                      <a:ext cx="5943600" cy="3461844"/>
                     </a:xfrm>
                     <a:prstGeom prst="rect">
                       <a:avLst/>
@@ -4591,7 +4701,7 @@
         <w:pStyle w:val="ImageCaption"/>
       </w:pPr>
       <w:r>
-        <w:t xml:space="preserve">Figure 5: Marginal effects plots for the relationships between breeding/capture latitude and autumn departure (A), spring arrival (B), and duration of non-breeeding season (C). Red lines and shaded areas depict the predicted values and 95% confidence intervals. Points shown are the observed migration timing values.</w:t>
+        <w:t xml:space="preserve">Figure 5: Marginal effect plots for the relationships between breeding/capture latitude and autumn departure (A), spring arrival (B), and duration of non-breeding period (C). Red lines and shaded areas depict the predicted values and 95% confidence intervals. Points shown are the observed migration phenology metrics.</w:t>
       </w:r>
     </w:p>
     <w:p>
@@ -4601,7 +4711,7 @@
       <w:r>
         <w:drawing>
           <wp:inline>
-            <wp:extent cx="5943600" cy="3995611"/>
+            <wp:extent cx="5943600" cy="3461844"/>
             <wp:effectExtent b="0" l="0" r="0" t="0"/>
             <wp:docPr descr="Figure 6: Migration phenology dates by breeding status (breeder, paired, and non-breeder). Boxes bound the 25th and 75th percentiles, solid lines within the boxes indicate the median, lines extend to 1.5 times the interquartile range, and points correspond to individual swan-years." title="" id="68" name="Picture"/>
             <a:graphic>
@@ -4622,7 +4732,7 @@
                   <pic:spPr bwMode="auto">
                     <a:xfrm>
                       <a:off x="0" y="0"/>
-                      <a:ext cx="5943600" cy="3995611"/>
+                      <a:ext cx="5943600" cy="3461844"/>
                     </a:xfrm>
                     <a:prstGeom prst="rect">
                       <a:avLst/>
@@ -4685,7 +4795,7 @@
         <w:t xml:space="preserve"> </w:t>
       </w:r>
       <w:r>
-        <w:t xml:space="preserve">Fine-scale spatial variation, especially related to open water, may have a large influence on determining which swans undergo long-distance migration and which can spend the winter at higher latitudes.</w:t>
+        <w:t xml:space="preserve">Fine-scale spatial variation, especially related to open water, may have a large influence on determining which swans undergo long-distance migration and which can spend the non-breeding period at higher latitudes.</w:t>
       </w:r>
     </w:p>
     <w:p>
@@ -4693,17 +4803,7 @@
         <w:pStyle w:val="BodyText"/>
       </w:pPr>
       <w:r>
-        <w:t xml:space="preserve">The migration phenology of IP trumpeter swans appears similar to that of many other long-lived avian migrants, with breeders leaving later in the autumn than non-breeders and</w:t>
-      </w:r>
-      <w:r>
-        <w:t xml:space="preserve"> </w:t>
-      </w:r>
-      <w:r>
-        <w:rPr>
-          <w:bCs/>
-          <w:b/>
-        </w:rPr>
-        <w:t xml:space="preserve">ADD IN MORE HERE AND MAKE SURE CITATIONS STILL WORK</w:t>
+        <w:t xml:space="preserve">The migration phenology of IP trumpeter swans appears similar to that of other long-lived avian migrants, with breeders leaving later in the autumn than non-breeders and spending less time away from the breeding territory during the non-breeding period</w:t>
       </w:r>
       <w:r>
         <w:t xml:space="preserve"> </w:t>
@@ -4716,7 +4816,7 @@
           <w:rPr>
             <w:rStyle w:val="Hyperlink"/>
           </w:rPr>
-          <w:t xml:space="preserve">61</w:t>
+          <w:t xml:space="preserve">63</w:t>
         </w:r>
       </w:hyperlink>
       <w:r>
@@ -4727,44 +4827,68 @@
           <w:rPr>
             <w:rStyle w:val="Hyperlink"/>
           </w:rPr>
-          <w:t xml:space="preserve">63</w:t>
+          <w:t xml:space="preserve">65</w:t>
         </w:r>
       </w:hyperlink>
       <w:r>
         <w:t xml:space="preserve">]</w:t>
       </w:r>
       <w:r>
+        <w:t xml:space="preserve">.</w:t>
+      </w:r>
+      <w:r>
+        <w:t xml:space="preserve"> </w:t>
+      </w:r>
+      <w:r>
+        <w:t xml:space="preserve">Autumn departure, spring arrival, and duration of non-breeding period were also highly correlated with breeding latitude (Fig.</w:t>
+      </w:r>
+      <w:r>
+        <w:t xml:space="preserve"> </w:t>
+      </w:r>
+      <w:r>
+        <w:t xml:space="preserve">4</w:t>
+      </w:r>
+      <w:r>
+        <w:t xml:space="preserve">), likely driven by variable access to open water. Breeding latitude was also associated with migration extent during the non-breeding period (Fig.</w:t>
+      </w:r>
+      <w:r>
+        <w:t xml:space="preserve"> </w:t>
+      </w:r>
+      <w:r>
+        <w:t xml:space="preserve">3</w:t>
+      </w:r>
+      <w:r>
         <w:t xml:space="preserve">).</w:t>
       </w:r>
       <w:r>
         <w:t xml:space="preserve"> </w:t>
       </w:r>
       <w:r>
-        <w:t xml:space="preserve">Spring arrival dates were highly correlated with breeding latitude, as swans likely waited until shallow lakes on their breeding territories were relatively close to ice-out dates (Fig.</w:t>
-      </w:r>
-      <w:r>
-        <w:t xml:space="preserve"> </w:t>
-      </w:r>
-      <w:r>
-        <w:t xml:space="preserve">4</w:t>
-      </w:r>
-      <w:r>
-        <w:t xml:space="preserve">).</w:t>
-      </w:r>
-      <w:r>
-        <w:t xml:space="preserve"> </w:t>
-      </w:r>
-      <w:r>
-        <w:t xml:space="preserve">We did not, however, find an association between breeding latitude and migration duration (Fig.</w:t>
-      </w:r>
-      <w:r>
-        <w:t xml:space="preserve"> </w:t>
-      </w:r>
-      <w:r>
-        <w:t xml:space="preserve">4</w:t>
-      </w:r>
-      <w:r>
-        <w:t xml:space="preserve">), suggesting that swans are capable of returning from wintering areas to breeding locations quickly, and that migration timing is more limited by conditions on the breeding grounds than the physiological demands of flight.</w:t>
+        <w:t xml:space="preserve">Individuals that breed in the northern part of the IP range all made relatively long-distance autumn migrations.</w:t>
+      </w:r>
+      <w:r>
+        <w:t xml:space="preserve"> </w:t>
+      </w:r>
+      <w:r>
+        <w:t xml:space="preserve">Given the severity of winter conditions at higher latitudes, options for accessing open water created by currents on rivers or anthropogenic influences (e.g., below dams, on lakes with aerators) were likely not close to breeding locations.</w:t>
+      </w:r>
+      <w:r>
+        <w:t xml:space="preserve"> </w:t>
+      </w:r>
+      <w:r>
+        <w:t xml:space="preserve">Autumn migration distances of swans breeding at mid-latitudes were variable, with some swans moving relatively long distances, whereas others only exhibited local or regional movements.</w:t>
+      </w:r>
+      <w:r>
+        <w:t xml:space="preserve"> </w:t>
+      </w:r>
+      <w:r>
+        <w:t xml:space="preserve">These latter swans likely remained near their breeding locations during the non-breeding period if they were able to find open water and access to food.</w:t>
+      </w:r>
+      <w:r>
+        <w:t xml:space="preserve"> </w:t>
+      </w:r>
+      <w:r>
+        <w:t xml:space="preserve">Swans breeding at lower latitudes all remained close to their breeding locations year-round, as the local environmental conditions likely continued to provide open water and access to food.</w:t>
       </w:r>
     </w:p>
     <w:p>
@@ -4772,54 +4896,7 @@
         <w:pStyle w:val="BodyText"/>
       </w:pPr>
       <w:r>
-        <w:t xml:space="preserve">Breeding latitude was associated with the likelihood of migrating and the extent of movement during the non-breeding season (Fig.</w:t>
-      </w:r>
-      <w:r>
-        <w:t xml:space="preserve"> </w:t>
-      </w:r>
-      <w:r>
-        <w:t xml:space="preserve">3</w:t>
-      </w:r>
-      <w:r>
-        <w:t xml:space="preserve">).</w:t>
-      </w:r>
-      <w:r>
-        <w:t xml:space="preserve"> </w:t>
-      </w:r>
-      <w:r>
-        <w:t xml:space="preserve">Individuals that breed in the northern part of the IP range all made relatively long-distance autumn migrations.</w:t>
-      </w:r>
-      <w:r>
-        <w:t xml:space="preserve"> </w:t>
-      </w:r>
-      <w:r>
-        <w:t xml:space="preserve">Given the severity of winter conditions at higher latitudes, options for accessing open water created by currents on rivers or anthropogenic influences (e.g., below dams, on lakes with aerators) were likely not close to breeding locations.</w:t>
-      </w:r>
-      <w:r>
-        <w:t xml:space="preserve"> </w:t>
-      </w:r>
-      <w:r>
-        <w:t xml:space="preserve">Autumn migration distances of swans breeding at mid-latitudes were variable, with some swans moving relatively long distances, whereas others only exhibited local or regional movements.</w:t>
-      </w:r>
-      <w:r>
-        <w:t xml:space="preserve"> </w:t>
-      </w:r>
-      <w:r>
-        <w:t xml:space="preserve">These latter swans likely remained near their breeding locations during the non-breeding season if they were able to find open water and access to food.</w:t>
-      </w:r>
-      <w:r>
-        <w:t xml:space="preserve"> </w:t>
-      </w:r>
-      <w:r>
-        <w:t xml:space="preserve">Swans breeding at lower latitudes all remained close to their breeding locations year-round, as the local environmental conditions likely continued to provide open water and access to food.</w:t>
-      </w:r>
-    </w:p>
-    <w:p>
-      <w:pPr>
-        <w:pStyle w:val="BodyText"/>
-      </w:pPr>
-      <w:r>
-        <w:t xml:space="preserve">Several factors may influence movements and migratory patterns, including transmission of migratory information between generations genetically and through social learning</w:t>
+        <w:t xml:space="preserve">Several other factors may influence movements and migratory patterns, including transmission of migratory information between generations genetically and through social learning</w:t>
       </w:r>
       <w:r>
         <w:t xml:space="preserve"> </w:t>
@@ -4832,7 +4909,7 @@
           <w:rPr>
             <w:rStyle w:val="Hyperlink"/>
           </w:rPr>
-          <w:t xml:space="preserve">64</w:t>
+          <w:t xml:space="preserve">66</w:t>
         </w:r>
       </w:hyperlink>
       <w:r>
@@ -4845,7 +4922,7 @@
         <w:t xml:space="preserve"> </w:t>
       </w:r>
       <w:r>
-        <w:t xml:space="preserve">For some species with short lifespans (e.g., songbirds), migration is considered innate and primarily due to genetics based on observations of individuals that complete their first migrations independently without parents or other conspecifics to guide them</w:t>
+        <w:t xml:space="preserve">For some species with short lifespans (e.g., songbirds), migration is considered innate and primarily genetically controlled based on observations of individuals that complete their first migrations independently without parents or other conspecifics to guide them</w:t>
       </w:r>
       <w:r>
         <w:t xml:space="preserve"> </w:t>
@@ -4858,7 +4935,7 @@
           <w:rPr>
             <w:rStyle w:val="Hyperlink"/>
           </w:rPr>
-          <w:t xml:space="preserve">65</w:t>
+          <w:t xml:space="preserve">67</w:t>
         </w:r>
       </w:hyperlink>
       <w:r>
@@ -4937,7 +5014,7 @@
           <w:rPr>
             <w:rStyle w:val="Hyperlink"/>
           </w:rPr>
-          <w:t xml:space="preserve">66</w:t>
+          <w:t xml:space="preserve">68</w:t>
         </w:r>
       </w:hyperlink>
       <w:r>
@@ -4995,7 +5072,7 @@
           <w:rPr>
             <w:rStyle w:val="Hyperlink"/>
           </w:rPr>
-          <w:t xml:space="preserve">67</w:t>
+          <w:t xml:space="preserve">69</w:t>
         </w:r>
       </w:hyperlink>
       <w:r>
@@ -5038,7 +5115,7 @@
           <w:rPr>
             <w:rStyle w:val="Hyperlink"/>
           </w:rPr>
-          <w:t xml:space="preserve">67</w:t>
+          <w:t xml:space="preserve">69</w:t>
         </w:r>
       </w:hyperlink>
       <w:r>
@@ -5051,7 +5128,7 @@
         <w:t xml:space="preserve"> </w:t>
       </w:r>
       <w:r>
-        <w:t xml:space="preserve">Continued monitoring is also necessary to determine whether population-level migration characteristics (e.g., annual proportion of IP swans that migrate) are still in flux or if conditions have stabilized akin to the environmental threshold model, in which certain parts of the population are obligate residents or migrants and annual environmental conditions determine the migration threshold that dictates the outcome of facultative migrants; a population-level paradigm thought to be maintained predominantly through genetic variation</w:t>
+        <w:t xml:space="preserve">Continued monitoring is also necessary to determine whether population-level migration characteristics (e.g., annual proportion of IP swans that migrate) are still in flux or if conditions have stabilized akin to the environmental threshold model, in which certain parts of the population are obligate residents or migrants and annual environmental conditions determine the migration threshold that dictates the outcome of facultative migrants, a population-level paradigm thought to be maintained predominantly through genetic variation</w:t>
       </w:r>
       <w:r>
         <w:t xml:space="preserve"> </w:t>
@@ -5064,7 +5141,7 @@
           <w:rPr>
             <w:rStyle w:val="Hyperlink"/>
           </w:rPr>
-          <w:t xml:space="preserve">68</w:t>
+          <w:t xml:space="preserve">70</w:t>
         </w:r>
       </w:hyperlink>
       <w:r>
@@ -5111,7 +5188,7 @@
         <w:t xml:space="preserve"> </w:t>
       </w:r>
       <w:r>
-        <w:t xml:space="preserve">Some of these influences include intentional feeding during the winter at sites of high IP swan density and lake aerators that keep lakes ice-free throughout the winter to prevent winter kill of fish</w:t>
+        <w:t xml:space="preserve">Some of these influences include intentional feeding during the non-breeding period at sites of high IP swan density and lake aerators that keep lakes ice-free throughout the winter to prevent winter kill of fish</w:t>
       </w:r>
       <w:r>
         <w:t xml:space="preserve"> </w:t>
@@ -5124,7 +5201,7 @@
           <w:rPr>
             <w:rStyle w:val="Hyperlink"/>
           </w:rPr>
-          <w:t xml:space="preserve">69</w:t>
+          <w:t xml:space="preserve">71</w:t>
         </w:r>
       </w:hyperlink>
       <w:r>
@@ -5135,7 +5212,7 @@
           <w:rPr>
             <w:rStyle w:val="Hyperlink"/>
           </w:rPr>
-          <w:t xml:space="preserve">71</w:t>
+          <w:t xml:space="preserve">73</w:t>
         </w:r>
       </w:hyperlink>
       <w:r>
@@ -5161,7 +5238,7 @@
           <w:rPr>
             <w:rStyle w:val="Hyperlink"/>
           </w:rPr>
-          <w:t xml:space="preserve">72</w:t>
+          <w:t xml:space="preserve">74</w:t>
         </w:r>
       </w:hyperlink>
       <w:r>
@@ -5174,7 +5251,7 @@
         <w:t xml:space="preserve"> </w:t>
       </w:r>
       <w:r>
-        <w:t xml:space="preserve">There is also increasing evidence that many local groups of swans have discovered field feeding as an additional strategy to acquire resources, and this knowledge likely impacts migratory behavior, though additional research is needed to quantify the spatial extent, intensity, and timing of field-feeding in trumpeter swans.</w:t>
+        <w:t xml:space="preserve">There is also increasing evidence that many local groups of swans have discovered field feeding as an additional strategy to acquire resources, and this knowledge likely affects migratory behavior, though additional research is needed to quantify the spatial extent, intensity, and timing of field-feeding in trumpeter swans.</w:t>
       </w:r>
       <w:r>
         <w:t xml:space="preserve"> </w:t>
@@ -5187,7 +5264,7 @@
           <w:rPr>
             <w:rStyle w:val="Hyperlink"/>
           </w:rPr>
-          <w:t xml:space="preserve">73</w:t>
+          <w:t xml:space="preserve">75</w:t>
         </w:r>
       </w:hyperlink>
       <w:r>
@@ -5198,7 +5275,7 @@
           <w:rPr>
             <w:rStyle w:val="Hyperlink"/>
           </w:rPr>
-          <w:t xml:space="preserve">74</w:t>
+          <w:t xml:space="preserve">76</w:t>
         </w:r>
       </w:hyperlink>
       <w:r>
@@ -5230,19 +5307,19 @@
         <w:pStyle w:val="FirstParagraph"/>
       </w:pPr>
       <w:r>
-        <w:t xml:space="preserve">Knowledge of current IP swan migration patterns can help inform IP swan conservation efforts by providing current information on the limits of the wintering range and quantifying variability in migration strategies.</w:t>
-      </w:r>
-      <w:r>
-        <w:t xml:space="preserve"> </w:t>
-      </w:r>
-      <w:r>
-        <w:t xml:space="preserve">Under current conditions, winter habitat for swans occurs in all but the most northerly portions of the IP breeding distribution and at mid-latitudes south of the current breeding distribution.</w:t>
-      </w:r>
-      <w:r>
-        <w:t xml:space="preserve"> </w:t>
-      </w:r>
-      <w:r>
-        <w:t xml:space="preserve">Managers may need to conserve habitat during the non-breeding season for both long-distance migrants and residents that remain on their breeding territories year-round while also anticipating the impacts of future climate scenarios</w:t>
+        <w:t xml:space="preserve">Knowledge of current IP swan migration patterns can help inform IP swan conservation by providing current information on the limits of the non-breeding period range and quantifying variability in migration strategies.</w:t>
+      </w:r>
+      <w:r>
+        <w:t xml:space="preserve"> </w:t>
+      </w:r>
+      <w:r>
+        <w:t xml:space="preserve">Under current conditions, non-breeding-period habitat for swans occurs in all but the most northerly portions of the IP breeding distribution.</w:t>
+      </w:r>
+      <w:r>
+        <w:t xml:space="preserve"> </w:t>
+      </w:r>
+      <w:r>
+        <w:t xml:space="preserve">Managers may need to conserve habitat during the non-breeding period for both long-distance migrants and residents that remain on their breeding territories year-round while also anticipating the effects of future climate scenarios</w:t>
       </w:r>
       <w:r>
         <w:t xml:space="preserve"> </w:t>
@@ -5255,7 +5332,7 @@
           <w:rPr>
             <w:rStyle w:val="Hyperlink"/>
           </w:rPr>
-          <w:t xml:space="preserve">75</w:t>
+          <w:t xml:space="preserve">77</w:t>
         </w:r>
       </w:hyperlink>
       <w:r>
@@ -5268,7 +5345,7 @@
         <w:t xml:space="preserve"> </w:t>
       </w:r>
       <w:r>
-        <w:t xml:space="preserve">It is not clear how changing climate conditions will influence future IP swan migration strategies, but currently, multiple migration strategies exist within the IP, providing a range of behavior as the basis for adaptation to changing conditions that may help offset potential negative effects of potential asynchrony between migration phenology and environmental conditions</w:t>
+        <w:t xml:space="preserve">It is not clear how changing climate conditions will influence future IP swan migration strategies, but currently, multiple migration strategies exist within the IP, providing a range of behavior as the basis for adaptation to changing conditions that may help offset potential negative effects of asynchrony between migration phenology and environmental conditions</w:t>
       </w:r>
       <w:r>
         <w:t xml:space="preserve"> </w:t>
@@ -5281,7 +5358,7 @@
           <w:rPr>
             <w:rStyle w:val="Hyperlink"/>
           </w:rPr>
-          <w:t xml:space="preserve">76</w:t>
+          <w:t xml:space="preserve">78</w:t>
         </w:r>
       </w:hyperlink>
       <w:r>
@@ -5606,7 +5683,7 @@
         <w:t xml:space="preserve"> </w:t>
       </w:r>
       <w:r>
-        <w:t xml:space="preserve">All capture and marking of trumpeter swans in Manitoba was conducted under Federal Scientific Permit to Capture and Band Migratory Birds (no. 10271), Federal Animal Care Committee approval (project 20FB02), Provincial Species at Risk Permit (no. SAR20012), and Provincial Park Permit (no. PP-PHQ-20-016).</w:t>
+        <w:t xml:space="preserve">All captures and marking of trumpeter swans in Manitoba were conducted under Federal Scientific Permit to Capture and Band Migratory Birds (no. 10271), Federal Animal Care Committee approval (project 20FB02), Provincial Species at Risk Permit (no. SAR20012), and Provincial Park Permit (no. PP-PHQ-20-016).</w:t>
       </w:r>
     </w:p>
     <w:bookmarkEnd w:id="78"/>
@@ -5736,7 +5813,7 @@
         <w:t xml:space="preserve"> </w:t>
       </w:r>
       <w:r>
-        <w:t xml:space="preserve">We thank Barb Avers, Frank Baldwin, Kent Bekker, Wayne Brininger, Tom Cooper, Peter David, Walt Ford, David Luukkonen, Hattie Saloka for assistance with project logistics.</w:t>
+        <w:t xml:space="preserve">We thank Barb Avers, Frank Baldwin, Kent Bekker, Wayne Brininger, Tom Cooper, Peter David, Walt Ford, David Luukkonen, Hattie Saloka for assistance with project logistics. We thank Rachel Vanausdall for constructive comments that improved the manuscript.</w:t>
       </w:r>
       <w:r>
         <w:t xml:space="preserve"> </w:t>
@@ -5753,7 +5830,7 @@
     </w:p>
     <w:bookmarkEnd w:id="83"/>
     <w:bookmarkEnd w:id="84"/>
-    <w:bookmarkStart w:id="216" w:name="references"/>
+    <w:bookmarkStart w:id="219" w:name="references"/>
     <w:p>
       <w:pPr>
         <w:pStyle w:val="Heading2"/>
@@ -5762,7 +5839,7 @@
         <w:t xml:space="preserve">References</w:t>
       </w:r>
     </w:p>
-    <w:bookmarkStart w:id="215" w:name="refs"/>
+    <w:bookmarkStart w:id="218" w:name="refs"/>
     <w:bookmarkStart w:id="86" w:name="ref-fryxell1988"/>
     <w:p>
       <w:pPr>
@@ -8040,13 +8117,149 @@
       </w:r>
     </w:p>
     <w:bookmarkEnd w:id="183"/>
-    <w:bookmarkStart w:id="184" w:name="ref-lenth2023"/>
+    <w:bookmarkStart w:id="184" w:name="ref-ludecke2023"/>
     <w:p>
       <w:pPr>
         <w:pStyle w:val="Bibliography"/>
       </w:pPr>
       <w:r>
-        <w:t xml:space="preserve">59. Lenth RV, Bolker B, Buerkner P, Giné-Vázquez I, Herve M, Jung M, et al. Emmeans:</w:t>
+        <w:t xml:space="preserve">59. Lüdecke D, Bartel A, Schwemmer C, Powell C, Djalovski A, Titz J.</w:t>
+      </w:r>
+      <w:r>
+        <w:t xml:space="preserve"> </w:t>
+      </w:r>
+      <w:r>
+        <w:t xml:space="preserve">sjPlot</w:t>
+      </w:r>
+      <w:r>
+        <w:t xml:space="preserve">:</w:t>
+      </w:r>
+      <w:r>
+        <w:t xml:space="preserve"> </w:t>
+      </w:r>
+      <w:r>
+        <w:t xml:space="preserve">Data Visualization</w:t>
+      </w:r>
+      <w:r>
+        <w:t xml:space="preserve"> </w:t>
+      </w:r>
+      <w:r>
+        <w:t xml:space="preserve">for</w:t>
+      </w:r>
+      <w:r>
+        <w:t xml:space="preserve"> </w:t>
+      </w:r>
+      <w:r>
+        <w:t xml:space="preserve">Statistics</w:t>
+      </w:r>
+      <w:r>
+        <w:t xml:space="preserve"> </w:t>
+      </w:r>
+      <w:r>
+        <w:t xml:space="preserve">in</w:t>
+      </w:r>
+      <w:r>
+        <w:t xml:space="preserve"> </w:t>
+      </w:r>
+      <w:r>
+        <w:t xml:space="preserve">Social Science</w:t>
+      </w:r>
+      <w:r>
+        <w:t xml:space="preserve">. 2023.</w:t>
+      </w:r>
+    </w:p>
+    <w:bookmarkEnd w:id="184"/>
+    <w:bookmarkStart w:id="186" w:name="ref-ludecke2018"/>
+    <w:p>
+      <w:pPr>
+        <w:pStyle w:val="Bibliography"/>
+      </w:pPr>
+      <w:r>
+        <w:t xml:space="preserve">60. Lüdecke D.</w:t>
+      </w:r>
+      <w:r>
+        <w:t xml:space="preserve"> </w:t>
+      </w:r>
+      <w:hyperlink r:id="rId185">
+        <w:r>
+          <w:rPr>
+            <w:rStyle w:val="Hyperlink"/>
+          </w:rPr>
+          <w:t xml:space="preserve">Ggeffects:</w:t>
+        </w:r>
+        <w:r>
+          <w:rPr>
+            <w:rStyle w:val="Hyperlink"/>
+          </w:rPr>
+          <w:t xml:space="preserve"> </w:t>
+        </w:r>
+        <w:r>
+          <w:rPr>
+            <w:rStyle w:val="Hyperlink"/>
+          </w:rPr>
+          <w:t xml:space="preserve">Tidy Data Frames</w:t>
+        </w:r>
+        <w:r>
+          <w:rPr>
+            <w:rStyle w:val="Hyperlink"/>
+          </w:rPr>
+          <w:t xml:space="preserve"> </w:t>
+        </w:r>
+        <w:r>
+          <w:rPr>
+            <w:rStyle w:val="Hyperlink"/>
+          </w:rPr>
+          <w:t xml:space="preserve">of</w:t>
+        </w:r>
+        <w:r>
+          <w:rPr>
+            <w:rStyle w:val="Hyperlink"/>
+          </w:rPr>
+          <w:t xml:space="preserve"> </w:t>
+        </w:r>
+        <w:r>
+          <w:rPr>
+            <w:rStyle w:val="Hyperlink"/>
+          </w:rPr>
+          <w:t xml:space="preserve">Marginal Effects</w:t>
+        </w:r>
+        <w:r>
+          <w:rPr>
+            <w:rStyle w:val="Hyperlink"/>
+          </w:rPr>
+          <w:t xml:space="preserve"> </w:t>
+        </w:r>
+        <w:r>
+          <w:rPr>
+            <w:rStyle w:val="Hyperlink"/>
+          </w:rPr>
+          <w:t xml:space="preserve">from</w:t>
+        </w:r>
+        <w:r>
+          <w:rPr>
+            <w:rStyle w:val="Hyperlink"/>
+          </w:rPr>
+          <w:t xml:space="preserve"> </w:t>
+        </w:r>
+        <w:r>
+          <w:rPr>
+            <w:rStyle w:val="Hyperlink"/>
+          </w:rPr>
+          <w:t xml:space="preserve">Regression Models</w:t>
+        </w:r>
+      </w:hyperlink>
+      <w:r>
+        <w:t xml:space="preserve">. Journal of Open Source Software. 2018;3:772.</w:t>
+      </w:r>
+    </w:p>
+    <w:bookmarkEnd w:id="186"/>
+    <w:bookmarkStart w:id="187" w:name="ref-lenth2023"/>
+    <w:p>
+      <w:pPr>
+        <w:pStyle w:val="Bibliography"/>
+      </w:pPr>
+      <w:r>
+        <w:t xml:space="preserve">61. Lenth RV, Bolker B, Buerkner P, Giné-Vázquez I, Herve M, Jung M, et al. Emmeans:</w:t>
       </w:r>
       <w:r>
         <w:t xml:space="preserve"> </w:t>
@@ -8067,14 +8280,14 @@
         <w:t xml:space="preserve">. 2023.</w:t>
       </w:r>
     </w:p>
-    <w:bookmarkEnd w:id="184"/>
-    <w:bookmarkStart w:id="186" w:name="ref-kenward1997"/>
+    <w:bookmarkEnd w:id="187"/>
+    <w:bookmarkStart w:id="189" w:name="ref-kenward1997"/>
     <w:p>
       <w:pPr>
         <w:pStyle w:val="Bibliography"/>
       </w:pPr>
       <w:r>
-        <w:t xml:space="preserve">60. Kenward MG, Roger JH. Small</w:t>
+        <w:t xml:space="preserve">62. Kenward MG, Roger JH. Small</w:t>
       </w:r>
       <w:r>
         <w:t xml:space="preserve"> </w:t>
@@ -8112,7 +8325,7 @@
       <w:r>
         <w:t xml:space="preserve"> </w:t>
       </w:r>
-      <w:hyperlink r:id="rId185">
+      <w:hyperlink r:id="rId188">
         <w:r>
           <w:rPr>
             <w:rStyle w:val="Hyperlink"/>
@@ -8121,19 +8334,19 @@
         </w:r>
       </w:hyperlink>
     </w:p>
-    <w:bookmarkEnd w:id="186"/>
-    <w:bookmarkStart w:id="188" w:name="ref-conklin2010"/>
+    <w:bookmarkEnd w:id="189"/>
+    <w:bookmarkStart w:id="191" w:name="ref-conklin2010"/>
     <w:p>
       <w:pPr>
         <w:pStyle w:val="Bibliography"/>
       </w:pPr>
       <w:r>
-        <w:t xml:space="preserve">61. Conklin JR, Battley PF, Potter MA, Fox JW.</w:t>
-      </w:r>
-      <w:r>
-        <w:t xml:space="preserve"> </w:t>
-      </w:r>
-      <w:hyperlink r:id="rId187">
+        <w:t xml:space="preserve">63. Conklin JR, Battley PF, Potter MA, Fox JW.</w:t>
+      </w:r>
+      <w:r>
+        <w:t xml:space="preserve"> </w:t>
+      </w:r>
+      <w:hyperlink r:id="rId190">
         <w:r>
           <w:rPr>
             <w:rStyle w:val="Hyperlink"/>
@@ -8145,19 +8358,19 @@
         <w:t xml:space="preserve">. Nat Commun. 2010;1:67.</w:t>
       </w:r>
     </w:p>
-    <w:bookmarkEnd w:id="188"/>
-    <w:bookmarkStart w:id="190" w:name="ref-vanwijk2012b"/>
+    <w:bookmarkEnd w:id="191"/>
+    <w:bookmarkStart w:id="193" w:name="ref-vanwijk2012b"/>
     <w:p>
       <w:pPr>
         <w:pStyle w:val="Bibliography"/>
       </w:pPr>
       <w:r>
-        <w:t xml:space="preserve">62. van Wijk RE, Kölzsch A, Kruckenberg H, Ebbinge BS, Müskens GJDM, Nolet BA.</w:t>
-      </w:r>
-      <w:r>
-        <w:t xml:space="preserve"> </w:t>
-      </w:r>
-      <w:hyperlink r:id="rId189">
+        <w:t xml:space="preserve">64. van Wijk RE, Kölzsch A, Kruckenberg H, Ebbinge BS, Müskens GJDM, Nolet BA.</w:t>
+      </w:r>
+      <w:r>
+        <w:t xml:space="preserve"> </w:t>
+      </w:r>
+      <w:hyperlink r:id="rId192">
         <w:r>
           <w:rPr>
             <w:rStyle w:val="Hyperlink"/>
@@ -8169,19 +8382,19 @@
         <w:t xml:space="preserve">. Oikos. 2012;121:655–64.</w:t>
       </w:r>
     </w:p>
-    <w:bookmarkEnd w:id="190"/>
-    <w:bookmarkStart w:id="192" w:name="ref-nilsson2013"/>
+    <w:bookmarkEnd w:id="193"/>
+    <w:bookmarkStart w:id="195" w:name="ref-nilsson2013"/>
     <w:p>
       <w:pPr>
         <w:pStyle w:val="Bibliography"/>
       </w:pPr>
       <w:r>
-        <w:t xml:space="preserve">63. Nilsson C, Klaassen RHG, Alerstam T.</w:t>
-      </w:r>
-      <w:r>
-        <w:t xml:space="preserve"> </w:t>
-      </w:r>
-      <w:hyperlink r:id="rId191">
+        <w:t xml:space="preserve">65. Nilsson C, Klaassen RHG, Alerstam T.</w:t>
+      </w:r>
+      <w:r>
+        <w:t xml:space="preserve"> </w:t>
+      </w:r>
+      <w:hyperlink r:id="rId194">
         <w:r>
           <w:rPr>
             <w:rStyle w:val="Hyperlink"/>
@@ -8307,19 +8520,19 @@
         <w:t xml:space="preserve"> The American Naturalist. 2013;181:837–45.</w:t>
       </w:r>
     </w:p>
-    <w:bookmarkEnd w:id="192"/>
-    <w:bookmarkStart w:id="194" w:name="ref-akesson2020"/>
+    <w:bookmarkEnd w:id="195"/>
+    <w:bookmarkStart w:id="197" w:name="ref-akesson2020"/>
     <w:p>
       <w:pPr>
         <w:pStyle w:val="Bibliography"/>
       </w:pPr>
       <w:r>
-        <w:t xml:space="preserve">64. Åkesson S, Helm B.</w:t>
-      </w:r>
-      <w:r>
-        <w:t xml:space="preserve"> </w:t>
-      </w:r>
-      <w:hyperlink r:id="rId193">
+        <w:t xml:space="preserve">66. Åkesson S, Helm B.</w:t>
+      </w:r>
+      <w:r>
+        <w:t xml:space="preserve"> </w:t>
+      </w:r>
+      <w:hyperlink r:id="rId196">
         <w:r>
           <w:rPr>
             <w:rStyle w:val="Hyperlink"/>
@@ -8391,29 +8604,29 @@
         <w:t xml:space="preserve">. Front Ecol Evol. 2020;8.</w:t>
       </w:r>
     </w:p>
-    <w:bookmarkEnd w:id="194"/>
-    <w:bookmarkStart w:id="195" w:name="ref-berthold1991"/>
+    <w:bookmarkEnd w:id="197"/>
+    <w:bookmarkStart w:id="198" w:name="ref-berthold1991"/>
     <w:p>
       <w:pPr>
         <w:pStyle w:val="Bibliography"/>
       </w:pPr>
       <w:r>
-        <w:t xml:space="preserve">65. Berthold P. Genetic control of migratory behaviour in birds. Trends in Ecology &amp; Evolution. 1991;6:254–7.</w:t>
-      </w:r>
-    </w:p>
-    <w:bookmarkEnd w:id="195"/>
-    <w:bookmarkStart w:id="197" w:name="ref-sasaki2017"/>
+        <w:t xml:space="preserve">67. Berthold P. Genetic control of migratory behaviour in birds. Trends in Ecology &amp; Evolution. 1991;6:254–7.</w:t>
+      </w:r>
+    </w:p>
+    <w:bookmarkEnd w:id="198"/>
+    <w:bookmarkStart w:id="200" w:name="ref-sasaki2017"/>
     <w:p>
       <w:pPr>
         <w:pStyle w:val="Bibliography"/>
       </w:pPr>
       <w:r>
-        <w:t xml:space="preserve">66. Sasaki T, Biro D.</w:t>
-      </w:r>
-      <w:r>
-        <w:t xml:space="preserve"> </w:t>
-      </w:r>
-      <w:hyperlink r:id="rId196">
+        <w:t xml:space="preserve">68. Sasaki T, Biro D.</w:t>
+      </w:r>
+      <w:r>
+        <w:t xml:space="preserve"> </w:t>
+      </w:r>
+      <w:hyperlink r:id="rId199">
         <w:r>
           <w:rPr>
             <w:rStyle w:val="Hyperlink"/>
@@ -8425,19 +8638,19 @@
         <w:t xml:space="preserve">. Nat Commun. 2017;8:15049.</w:t>
       </w:r>
     </w:p>
-    <w:bookmarkEnd w:id="197"/>
-    <w:bookmarkStart w:id="199" w:name="ref-ransler2011"/>
+    <w:bookmarkEnd w:id="200"/>
+    <w:bookmarkStart w:id="202" w:name="ref-ransler2011"/>
     <w:p>
       <w:pPr>
         <w:pStyle w:val="Bibliography"/>
       </w:pPr>
       <w:r>
-        <w:t xml:space="preserve">67. Ransler FA, Quinn TW, Oyler-McCance SJ.</w:t>
-      </w:r>
-      <w:r>
-        <w:t xml:space="preserve"> </w:t>
-      </w:r>
-      <w:hyperlink r:id="rId198">
+        <w:t xml:space="preserve">69. Ransler FA, Quinn TW, Oyler-McCance SJ.</w:t>
+      </w:r>
+      <w:r>
+        <w:t xml:space="preserve"> </w:t>
+      </w:r>
+      <w:hyperlink r:id="rId201">
         <w:r>
           <w:rPr>
             <w:rStyle w:val="Hyperlink"/>
@@ -8467,19 +8680,19 @@
         <w:t xml:space="preserve">. Conserv Genet. 2011;12:257–68.</w:t>
       </w:r>
     </w:p>
-    <w:bookmarkEnd w:id="199"/>
-    <w:bookmarkStart w:id="201" w:name="ref-pulido2011"/>
+    <w:bookmarkEnd w:id="202"/>
+    <w:bookmarkStart w:id="204" w:name="ref-pulido2011"/>
     <w:p>
       <w:pPr>
         <w:pStyle w:val="Bibliography"/>
       </w:pPr>
       <w:r>
-        <w:t xml:space="preserve">68. Pulido F.</w:t>
-      </w:r>
-      <w:r>
-        <w:t xml:space="preserve"> </w:t>
-      </w:r>
-      <w:hyperlink r:id="rId200">
+        <w:t xml:space="preserve">70. Pulido F.</w:t>
+      </w:r>
+      <w:r>
+        <w:t xml:space="preserve"> </w:t>
+      </w:r>
+      <w:hyperlink r:id="rId203">
         <w:r>
           <w:rPr>
             <w:rStyle w:val="Hyperlink"/>
@@ -8491,19 +8704,19 @@
         <w:t xml:space="preserve">. Oikos. 2011;120:1776–83.</w:t>
       </w:r>
     </w:p>
-    <w:bookmarkEnd w:id="201"/>
-    <w:bookmarkStart w:id="203" w:name="ref-ellis1989"/>
+    <w:bookmarkEnd w:id="204"/>
+    <w:bookmarkStart w:id="206" w:name="ref-ellis1989"/>
     <w:p>
       <w:pPr>
         <w:pStyle w:val="Bibliography"/>
       </w:pPr>
       <w:r>
-        <w:t xml:space="preserve">69. Ellis CR, Stefan HG.</w:t>
-      </w:r>
-      <w:r>
-        <w:t xml:space="preserve"> </w:t>
-      </w:r>
-      <w:hyperlink r:id="rId202">
+        <w:t xml:space="preserve">71. Ellis CR, Stefan HG.</w:t>
+      </w:r>
+      <w:r>
+        <w:t xml:space="preserve"> </w:t>
+      </w:r>
+      <w:hyperlink r:id="rId205">
         <w:r>
           <w:rPr>
             <w:rStyle w:val="Hyperlink"/>
@@ -8599,14 +8812,14 @@
         <w:t xml:space="preserve">. JAWRA Journal of the American Water Resources Association. 1989;25:1169–76.</w:t>
       </w:r>
     </w:p>
-    <w:bookmarkEnd w:id="203"/>
-    <w:bookmarkStart w:id="204" w:name="ref-slater2006"/>
+    <w:bookmarkEnd w:id="206"/>
+    <w:bookmarkStart w:id="207" w:name="ref-slater2006"/>
     <w:p>
       <w:pPr>
         <w:pStyle w:val="Bibliography"/>
       </w:pPr>
       <w:r>
-        <w:t xml:space="preserve">70. Slater G. Trumpeter</w:t>
+        <w:t xml:space="preserve">72. Slater G. Trumpeter</w:t>
       </w:r>
       <w:r>
         <w:t xml:space="preserve"> </w:t>
@@ -8630,19 +8843,19 @@
         <w:t xml:space="preserve">buccinator): A technical conservation assessment. USDA Forest Service, Rocky Mountain Region; 2006 p. 1–39.</w:t>
       </w:r>
     </w:p>
-    <w:bookmarkEnd w:id="204"/>
-    <w:bookmarkStart w:id="206" w:name="ref-ballard2021a"/>
+    <w:bookmarkEnd w:id="207"/>
+    <w:bookmarkStart w:id="209" w:name="ref-ballard2021a"/>
     <w:p>
       <w:pPr>
         <w:pStyle w:val="Bibliography"/>
       </w:pPr>
       <w:r>
-        <w:t xml:space="preserve">71. Ballard DC, Jones III OE, Janke AK.</w:t>
-      </w:r>
-      <w:r>
-        <w:t xml:space="preserve"> </w:t>
-      </w:r>
-      <w:hyperlink r:id="rId205">
+        <w:t xml:space="preserve">73. Ballard DC, Jones III OE, Janke AK.</w:t>
+      </w:r>
+      <w:r>
+        <w:t xml:space="preserve"> </w:t>
+      </w:r>
+      <w:hyperlink r:id="rId208">
         <w:r>
           <w:rPr>
             <w:rStyle w:val="Hyperlink"/>
@@ -8714,19 +8927,19 @@
         <w:t xml:space="preserve">. The Journal of Wildlife Management. 2021;85:1490–506.</w:t>
       </w:r>
     </w:p>
-    <w:bookmarkEnd w:id="206"/>
-    <w:bookmarkStart w:id="208" w:name="ref-satterfield2018"/>
+    <w:bookmarkEnd w:id="209"/>
+    <w:bookmarkStart w:id="211" w:name="ref-satterfield2018"/>
     <w:p>
       <w:pPr>
         <w:pStyle w:val="Bibliography"/>
       </w:pPr>
       <w:r>
-        <w:t xml:space="preserve">72. Satterfield DA, Marra PP, Sillett TS, Altizer S.</w:t>
-      </w:r>
-      <w:r>
-        <w:t xml:space="preserve"> </w:t>
-      </w:r>
-      <w:hyperlink r:id="rId207">
+        <w:t xml:space="preserve">74. Satterfield DA, Marra PP, Sillett TS, Altizer S.</w:t>
+      </w:r>
+      <w:r>
+        <w:t xml:space="preserve"> </w:t>
+      </w:r>
+      <w:hyperlink r:id="rId210">
         <w:r>
           <w:rPr>
             <w:rStyle w:val="Hyperlink"/>
@@ -8738,14 +8951,14 @@
         <w:t xml:space="preserve">. Philosophical Transactions of the Royal Society B: Biological Sciences. 2018;373:20170094.</w:t>
       </w:r>
     </w:p>
-    <w:bookmarkEnd w:id="208"/>
-    <w:bookmarkStart w:id="209" w:name="ref-varner2008"/>
+    <w:bookmarkEnd w:id="211"/>
+    <w:bookmarkStart w:id="212" w:name="ref-varner2008"/>
     <w:p>
       <w:pPr>
         <w:pStyle w:val="Bibliography"/>
       </w:pPr>
       <w:r>
-        <w:t xml:space="preserve">73. Varner DM. Survival and foraging ecology of interior population trumpeter swans -</w:t>
+        <w:t xml:space="preserve">75. Varner DM. Survival and foraging ecology of interior population trumpeter swans -</w:t>
       </w:r>
       <w:r>
         <w:t xml:space="preserve"> </w:t>
@@ -8760,14 +8973,14 @@
         <w:t xml:space="preserve">[PhD thesis]. Southern Illinois University Carbondale; 2008.</w:t>
       </w:r>
     </w:p>
-    <w:bookmarkEnd w:id="209"/>
-    <w:bookmarkStart w:id="210" w:name="ref-baldassarre2014"/>
+    <w:bookmarkEnd w:id="212"/>
+    <w:bookmarkStart w:id="213" w:name="ref-baldassarre2014"/>
     <w:p>
       <w:pPr>
         <w:pStyle w:val="Bibliography"/>
       </w:pPr>
       <w:r>
-        <w:t xml:space="preserve">74. Baldassarre G. Ducks,</w:t>
+        <w:t xml:space="preserve">76. Baldassarre G. Ducks,</w:t>
       </w:r>
       <w:r>
         <w:t xml:space="preserve"> </w:t>
@@ -8800,19 +9013,19 @@
         <w:t xml:space="preserve">. JHU Press; 2014.</w:t>
       </w:r>
     </w:p>
-    <w:bookmarkEnd w:id="210"/>
-    <w:bookmarkStart w:id="212" w:name="ref-reese2017"/>
+    <w:bookmarkEnd w:id="213"/>
+    <w:bookmarkStart w:id="215" w:name="ref-reese2017"/>
     <w:p>
       <w:pPr>
         <w:pStyle w:val="Bibliography"/>
       </w:pPr>
       <w:r>
-        <w:t xml:space="preserve">75. Reese GC, Skagen SK.</w:t>
-      </w:r>
-      <w:r>
-        <w:t xml:space="preserve"> </w:t>
-      </w:r>
-      <w:hyperlink r:id="rId211">
+        <w:t xml:space="preserve">77. Reese GC, Skagen SK.</w:t>
+      </w:r>
+      <w:r>
+        <w:t xml:space="preserve"> </w:t>
+      </w:r>
+      <w:hyperlink r:id="rId214">
         <w:r>
           <w:rPr>
             <w:rStyle w:val="Hyperlink"/>
@@ -8824,19 +9037,19 @@
         <w:t xml:space="preserve">. Ecology and Evolution. 2017;7:1497–513.</w:t>
       </w:r>
     </w:p>
-    <w:bookmarkEnd w:id="212"/>
-    <w:bookmarkStart w:id="214" w:name="ref-nussey2005"/>
+    <w:bookmarkEnd w:id="215"/>
+    <w:bookmarkStart w:id="217" w:name="ref-nussey2005"/>
     <w:p>
       <w:pPr>
         <w:pStyle w:val="Bibliography"/>
       </w:pPr>
       <w:r>
-        <w:t xml:space="preserve">76. Nussey DH, Postma E, Gienapp P, Visser ME.</w:t>
-      </w:r>
-      <w:r>
-        <w:t xml:space="preserve"> </w:t>
-      </w:r>
-      <w:hyperlink r:id="rId213">
+        <w:t xml:space="preserve">78. Nussey DH, Postma E, Gienapp P, Visser ME.</w:t>
+      </w:r>
+      <w:r>
+        <w:t xml:space="preserve"> </w:t>
+      </w:r>
+      <w:hyperlink r:id="rId216">
         <w:r>
           <w:rPr>
             <w:rStyle w:val="Hyperlink"/>
@@ -8884,9 +9097,9 @@
         <w:t xml:space="preserve">. Science. 2005;310:304–6.</w:t>
       </w:r>
     </w:p>
-    <w:bookmarkEnd w:id="214"/>
-    <w:bookmarkEnd w:id="215"/>
-    <w:bookmarkEnd w:id="216"/>
+    <w:bookmarkEnd w:id="217"/>
+    <w:bookmarkEnd w:id="218"/>
+    <w:bookmarkEnd w:id="219"/>
     <w:sectPr>
       <w:pgSz w:h="15840" w:w="12240"/>
       <w:pgMar w:bottom="1440" w:footer="720" w:gutter="0" w:header="720" w:left="1440" w:right="1440" w:top="1440"/>

</xml_diff>